<commit_message>
updated similar patterns detection in proposed methods
</commit_message>
<xml_diff>
--- a/Rischan_Thesis.docx
+++ b/Rischan_Thesis.docx
@@ -650,80 +650,6 @@
           <w:szCs w:val="24"/>
         </w:rPr>
       </w:pPr>
-      <w:r>
-        <w:rPr>
-          <w:rFonts w:cs="Times New Roman"/>
-          <w:noProof/>
-          <w:sz w:val="28"/>
-          <w:szCs w:val="28"/>
-          <w:lang w:eastAsia="ko-KR"/>
-        </w:rPr>
-        <w:drawing>
-          <wp:anchor distT="0" distB="0" distL="114300" distR="114300" simplePos="0" relativeHeight="251658240" behindDoc="0" locked="0" layoutInCell="1" allowOverlap="1" wp14:anchorId="328FA462" wp14:editId="4BA21739">
-            <wp:simplePos x="0" y="0"/>
-            <wp:positionH relativeFrom="column">
-              <wp:posOffset>3068955</wp:posOffset>
-            </wp:positionH>
-            <wp:positionV relativeFrom="paragraph">
-              <wp:posOffset>88265</wp:posOffset>
-            </wp:positionV>
-            <wp:extent cx="1181100" cy="415290"/>
-            <wp:effectExtent l="0" t="0" r="0" b="3810"/>
-            <wp:wrapNone/>
-            <wp:docPr id="3" name="Picture 3" descr="C:\Users\ThangHoang\Desktop\Thesis\shkim.png"/>
-            <wp:cNvGraphicFramePr>
-              <a:graphicFrameLocks xmlns:a="http://schemas.openxmlformats.org/drawingml/2006/main" noChangeAspect="1"/>
-            </wp:cNvGraphicFramePr>
-            <a:graphic xmlns:a="http://schemas.openxmlformats.org/drawingml/2006/main">
-              <a:graphicData uri="http://schemas.openxmlformats.org/drawingml/2006/picture">
-                <pic:pic xmlns:pic="http://schemas.openxmlformats.org/drawingml/2006/picture">
-                  <pic:nvPicPr>
-                    <pic:cNvPr id="0" name="Picture 2" descr="C:\Users\ThangHoang\Desktop\Thesis\shkim.png"/>
-                    <pic:cNvPicPr>
-                      <a:picLocks noChangeAspect="1" noChangeArrowheads="1"/>
-                    </pic:cNvPicPr>
-                  </pic:nvPicPr>
-                  <pic:blipFill rotWithShape="1">
-                    <a:blip r:embed="rId8" cstate="print">
-                      <a:extLst>
-                        <a:ext uri="{28A0092B-C50C-407E-A947-70E740481C1C}">
-                          <a14:useLocalDpi xmlns:a14="http://schemas.microsoft.com/office/drawing/2010/main" val="0"/>
-                        </a:ext>
-                      </a:extLst>
-                    </a:blip>
-                    <a:srcRect l="26234" t="27922" r="47922" b="62987"/>
-                    <a:stretch/>
-                  </pic:blipFill>
-                  <pic:spPr bwMode="auto">
-                    <a:xfrm>
-                      <a:off x="0" y="0"/>
-                      <a:ext cx="1181100" cy="415290"/>
-                    </a:xfrm>
-                    <a:prstGeom prst="rect">
-                      <a:avLst/>
-                    </a:prstGeom>
-                    <a:noFill/>
-                    <a:ln>
-                      <a:noFill/>
-                    </a:ln>
-                    <a:extLst>
-                      <a:ext uri="{53640926-AAD7-44D8-BBD7-CCE9431645EC}">
-                        <a14:shadowObscured xmlns:a14="http://schemas.microsoft.com/office/drawing/2010/main"/>
-                      </a:ext>
-                    </a:extLst>
-                  </pic:spPr>
-                </pic:pic>
-              </a:graphicData>
-            </a:graphic>
-            <wp14:sizeRelH relativeFrom="page">
-              <wp14:pctWidth>0</wp14:pctWidth>
-            </wp14:sizeRelH>
-            <wp14:sizeRelV relativeFrom="page">
-              <wp14:pctHeight>0</wp14:pctHeight>
-            </wp14:sizeRelV>
-          </wp:anchor>
-        </w:drawing>
-      </w:r>
     </w:p>
     <w:tbl>
       <w:tblPr>
@@ -771,37 +697,7 @@
                 <w:sz w:val="24"/>
                 <w:szCs w:val="24"/>
               </w:rPr>
-              <w:t xml:space="preserve">KIM, </w:t>
-            </w:r>
-            <w:r>
-              <w:rPr>
-                <w:rFonts w:ascii="Times New Roman" w:eastAsiaTheme="minorEastAsia" w:hAnsi="Times New Roman" w:cs="Times New Roman"/>
-                <w:color w:val="auto"/>
-                <w:sz w:val="24"/>
-                <w:szCs w:val="24"/>
-                <w:lang w:eastAsia="ko-KR"/>
-              </w:rPr>
-              <w:t>Soo</w:t>
-            </w:r>
-            <w:r>
-              <w:rPr>
-                <w:rFonts w:ascii="Times New Roman" w:eastAsiaTheme="minorEastAsia" w:hAnsi="Times New Roman" w:cs="Times New Roman"/>
-                <w:color w:val="auto"/>
-                <w:sz w:val="24"/>
-                <w:szCs w:val="24"/>
-                <w:lang w:eastAsia="ko-KR"/>
-              </w:rPr>
-              <w:t xml:space="preserve"> H</w:t>
-            </w:r>
-            <w:r>
-              <w:rPr>
-                <w:rFonts w:ascii="Times New Roman" w:eastAsiaTheme="minorEastAsia" w:hAnsi="Times New Roman" w:cs="Times New Roman"/>
-                <w:color w:val="auto"/>
-                <w:sz w:val="24"/>
-                <w:szCs w:val="24"/>
-                <w:lang w:eastAsia="ko-KR"/>
-              </w:rPr>
-              <w:t>yung</w:t>
+              <w:t>…………………</w:t>
             </w:r>
           </w:p>
         </w:tc>
@@ -866,17 +762,7 @@
                 <w:szCs w:val="24"/>
                 <w:lang w:eastAsia="ko-KR"/>
               </w:rPr>
-              <w:t>KIM</w:t>
-            </w:r>
-            <w:r>
-              <w:rPr>
-                <w:rFonts w:ascii="Times New Roman" w:eastAsiaTheme="minorEastAsia" w:hAnsi="Times New Roman" w:cs="Times New Roman" w:hint="eastAsia"/>
-                <w:color w:val="auto"/>
-                <w:sz w:val="24"/>
-                <w:szCs w:val="24"/>
-                <w:lang w:eastAsia="ko-KR"/>
-              </w:rPr>
-              <w:t xml:space="preserve">, </w:t>
+              <w:t>…………………</w:t>
             </w:r>
             <w:r>
               <w:rPr>
@@ -886,27 +772,7 @@
                 <w:szCs w:val="24"/>
                 <w:lang w:eastAsia="ko-KR"/>
               </w:rPr>
-              <w:t>Kyung</w:t>
-            </w:r>
-            <w:r>
-              <w:rPr>
-                <w:rFonts w:ascii="Times New Roman" w:eastAsiaTheme="minorEastAsia" w:hAnsi="Times New Roman" w:cs="Times New Roman"/>
-                <w:color w:val="auto"/>
-                <w:sz w:val="24"/>
-                <w:szCs w:val="24"/>
-                <w:lang w:eastAsia="ko-KR"/>
-              </w:rPr>
-              <w:t xml:space="preserve"> B</w:t>
-            </w:r>
-            <w:r>
-              <w:rPr>
-                <w:rFonts w:ascii="Times New Roman" w:eastAsiaTheme="minorEastAsia" w:hAnsi="Times New Roman" w:cs="Times New Roman"/>
-                <w:color w:val="auto"/>
-                <w:sz w:val="24"/>
-                <w:szCs w:val="24"/>
-                <w:lang w:eastAsia="ko-KR"/>
-              </w:rPr>
-              <w:t xml:space="preserve">aek </w:t>
+              <w:t xml:space="preserve"> </w:t>
             </w:r>
           </w:p>
         </w:tc>
@@ -930,80 +796,6 @@
                 <w:szCs w:val="32"/>
               </w:rPr>
             </w:pPr>
-            <w:r>
-              <w:rPr>
-                <w:rFonts w:cs="Times New Roman"/>
-                <w:noProof/>
-                <w:sz w:val="24"/>
-                <w:szCs w:val="24"/>
-                <w:lang w:eastAsia="ko-KR"/>
-              </w:rPr>
-              <w:drawing>
-                <wp:anchor distT="0" distB="0" distL="114300" distR="114300" simplePos="0" relativeHeight="251659264" behindDoc="0" locked="0" layoutInCell="1" allowOverlap="1" wp14:anchorId="2461B475" wp14:editId="5354C2AC">
-                  <wp:simplePos x="0" y="0"/>
-                  <wp:positionH relativeFrom="column">
-                    <wp:posOffset>-71755</wp:posOffset>
-                  </wp:positionH>
-                  <wp:positionV relativeFrom="paragraph">
-                    <wp:posOffset>39082</wp:posOffset>
-                  </wp:positionV>
-                  <wp:extent cx="1424940" cy="374015"/>
-                  <wp:effectExtent l="0" t="0" r="0" b="6985"/>
-                  <wp:wrapNone/>
-                  <wp:docPr id="8" name="Picture 8" descr="C:\Users\ThangHoang\Desktop\Thesis\kbkim.png"/>
-                  <wp:cNvGraphicFramePr>
-                    <a:graphicFrameLocks xmlns:a="http://schemas.openxmlformats.org/drawingml/2006/main" noChangeAspect="1"/>
-                  </wp:cNvGraphicFramePr>
-                  <a:graphic xmlns:a="http://schemas.openxmlformats.org/drawingml/2006/main">
-                    <a:graphicData uri="http://schemas.openxmlformats.org/drawingml/2006/picture">
-                      <pic:pic xmlns:pic="http://schemas.openxmlformats.org/drawingml/2006/picture">
-                        <pic:nvPicPr>
-                          <pic:cNvPr id="0" name="Picture 3" descr="C:\Users\ThangHoang\Desktop\Thesis\kbkim.png"/>
-                          <pic:cNvPicPr>
-                            <a:picLocks noChangeAspect="1" noChangeArrowheads="1"/>
-                          </pic:cNvPicPr>
-                        </pic:nvPicPr>
-                        <pic:blipFill rotWithShape="1">
-                          <a:blip r:embed="rId9" cstate="print">
-                            <a:extLst>
-                              <a:ext uri="{28A0092B-C50C-407E-A947-70E740481C1C}">
-                                <a14:useLocalDpi xmlns:a14="http://schemas.microsoft.com/office/drawing/2010/main" val="0"/>
-                              </a:ext>
-                            </a:extLst>
-                          </a:blip>
-                          <a:srcRect l="23117" t="28052" r="45714" b="63766"/>
-                          <a:stretch/>
-                        </pic:blipFill>
-                        <pic:spPr bwMode="auto">
-                          <a:xfrm>
-                            <a:off x="0" y="0"/>
-                            <a:ext cx="1424940" cy="374015"/>
-                          </a:xfrm>
-                          <a:prstGeom prst="rect">
-                            <a:avLst/>
-                          </a:prstGeom>
-                          <a:noFill/>
-                          <a:ln>
-                            <a:noFill/>
-                          </a:ln>
-                          <a:extLst>
-                            <a:ext uri="{53640926-AAD7-44D8-BBD7-CCE9431645EC}">
-                              <a14:shadowObscured xmlns:a14="http://schemas.microsoft.com/office/drawing/2010/main"/>
-                            </a:ext>
-                          </a:extLst>
-                        </pic:spPr>
-                      </pic:pic>
-                    </a:graphicData>
-                  </a:graphic>
-                  <wp14:sizeRelH relativeFrom="page">
-                    <wp14:pctWidth>0</wp14:pctWidth>
-                  </wp14:sizeRelH>
-                  <wp14:sizeRelV relativeFrom="page">
-                    <wp14:pctHeight>0</wp14:pctHeight>
-                  </wp14:sizeRelV>
-                </wp:anchor>
-              </w:drawing>
-            </w:r>
           </w:p>
         </w:tc>
       </w:tr>
@@ -1044,46 +836,7 @@
                 <w:szCs w:val="24"/>
                 <w:lang w:eastAsia="ko-KR"/>
               </w:rPr>
-              <w:t>CHOI</w:t>
-            </w:r>
-            <w:r>
-              <w:rPr>
-                <w:rFonts w:ascii="Times New Roman" w:eastAsia="굴림" w:hAnsi="Times New Roman" w:cs="Times New Roman"/>
-                <w:color w:val="auto"/>
-                <w:sz w:val="24"/>
-                <w:szCs w:val="24"/>
-              </w:rPr>
-              <w:t xml:space="preserve">, </w:t>
-            </w:r>
-            <w:r>
-              <w:rPr>
-                <w:rFonts w:ascii="Times New Roman" w:eastAsiaTheme="minorEastAsia" w:hAnsi="Times New Roman" w:cs="Times New Roman"/>
-                <w:color w:val="auto"/>
-                <w:sz w:val="24"/>
-                <w:szCs w:val="24"/>
-                <w:lang w:eastAsia="ko-KR"/>
-              </w:rPr>
-              <w:t>Deok</w:t>
-            </w:r>
-            <w:r>
-              <w:rPr>
-                <w:rFonts w:ascii="Times New Roman" w:eastAsiaTheme="minorEastAsia" w:hAnsi="Times New Roman" w:cs="Times New Roman"/>
-                <w:color w:val="auto"/>
-                <w:sz w:val="24"/>
-                <w:szCs w:val="24"/>
-                <w:lang w:eastAsia="ko-KR"/>
-              </w:rPr>
-              <w:t xml:space="preserve"> J</w:t>
-            </w:r>
-            <w:r>
-              <w:rPr>
-                <w:rFonts w:ascii="Times New Roman" w:eastAsiaTheme="minorEastAsia" w:hAnsi="Times New Roman" w:cs="Times New Roman"/>
-                <w:color w:val="auto"/>
-                <w:sz w:val="24"/>
-                <w:szCs w:val="24"/>
-                <w:lang w:eastAsia="ko-KR"/>
-              </w:rPr>
-              <w:t>ai</w:t>
+              <w:t>…………………</w:t>
             </w:r>
           </w:p>
         </w:tc>
@@ -1107,80 +860,6 @@
                 <w:szCs w:val="32"/>
               </w:rPr>
             </w:pPr>
-            <w:r>
-              <w:rPr>
-                <w:rFonts w:cs="Times New Roman"/>
-                <w:noProof/>
-                <w:sz w:val="24"/>
-                <w:szCs w:val="24"/>
-                <w:lang w:eastAsia="ko-KR"/>
-              </w:rPr>
-              <w:drawing>
-                <wp:anchor distT="0" distB="0" distL="114300" distR="114300" simplePos="0" relativeHeight="251660288" behindDoc="0" locked="0" layoutInCell="1" allowOverlap="1" wp14:anchorId="0FF639F3" wp14:editId="7419E5EF">
-                  <wp:simplePos x="0" y="0"/>
-                  <wp:positionH relativeFrom="column">
-                    <wp:posOffset>62865</wp:posOffset>
-                  </wp:positionH>
-                  <wp:positionV relativeFrom="paragraph">
-                    <wp:posOffset>58643</wp:posOffset>
-                  </wp:positionV>
-                  <wp:extent cx="991235" cy="438785"/>
-                  <wp:effectExtent l="0" t="0" r="0" b="0"/>
-                  <wp:wrapNone/>
-                  <wp:docPr id="9" name="Picture 9" descr="C:\Users\ThangHoang\Desktop\Thesis\djchoi.png"/>
-                  <wp:cNvGraphicFramePr>
-                    <a:graphicFrameLocks xmlns:a="http://schemas.openxmlformats.org/drawingml/2006/main" noChangeAspect="1"/>
-                  </wp:cNvGraphicFramePr>
-                  <a:graphic xmlns:a="http://schemas.openxmlformats.org/drawingml/2006/main">
-                    <a:graphicData uri="http://schemas.openxmlformats.org/drawingml/2006/picture">
-                      <pic:pic xmlns:pic="http://schemas.openxmlformats.org/drawingml/2006/picture">
-                        <pic:nvPicPr>
-                          <pic:cNvPr id="0" name="Picture 4" descr="C:\Users\ThangHoang\Desktop\Thesis\djchoi.png"/>
-                          <pic:cNvPicPr>
-                            <a:picLocks noChangeAspect="1" noChangeArrowheads="1"/>
-                          </pic:cNvPicPr>
-                        </pic:nvPicPr>
-                        <pic:blipFill rotWithShape="1">
-                          <a:blip r:embed="rId10" cstate="print">
-                            <a:extLst>
-                              <a:ext uri="{28A0092B-C50C-407E-A947-70E740481C1C}">
-                                <a14:useLocalDpi xmlns:a14="http://schemas.microsoft.com/office/drawing/2010/main" val="0"/>
-                              </a:ext>
-                            </a:extLst>
-                          </a:blip>
-                          <a:srcRect l="25455" t="27013" r="52857" b="63377"/>
-                          <a:stretch/>
-                        </pic:blipFill>
-                        <pic:spPr bwMode="auto">
-                          <a:xfrm>
-                            <a:off x="0" y="0"/>
-                            <a:ext cx="991235" cy="438785"/>
-                          </a:xfrm>
-                          <a:prstGeom prst="rect">
-                            <a:avLst/>
-                          </a:prstGeom>
-                          <a:noFill/>
-                          <a:ln>
-                            <a:noFill/>
-                          </a:ln>
-                          <a:extLst>
-                            <a:ext uri="{53640926-AAD7-44D8-BBD7-CCE9431645EC}">
-                              <a14:shadowObscured xmlns:a14="http://schemas.microsoft.com/office/drawing/2010/main"/>
-                            </a:ext>
-                          </a:extLst>
-                        </pic:spPr>
-                      </pic:pic>
-                    </a:graphicData>
-                  </a:graphic>
-                  <wp14:sizeRelH relativeFrom="page">
-                    <wp14:pctWidth>0</wp14:pctWidth>
-                  </wp14:sizeRelH>
-                  <wp14:sizeRelV relativeFrom="page">
-                    <wp14:pctHeight>0</wp14:pctHeight>
-                  </wp14:sizeRelV>
-                </wp:anchor>
-              </w:drawing>
-            </w:r>
           </w:p>
         </w:tc>
       </w:tr>
@@ -1218,6 +897,8 @@
           <w:lang w:eastAsia="ko-KR"/>
         </w:rPr>
       </w:pPr>
+      <w:bookmarkStart w:id="0" w:name="_GoBack"/>
+      <w:bookmarkEnd w:id="0"/>
     </w:p>
     <w:p>
       <w:pPr>
@@ -1269,7 +950,7 @@
           <w:shd w:val="clear" w:color="auto" w:fill="FFFFFF"/>
         </w:rPr>
         <w:sectPr>
-          <w:headerReference w:type="default" r:id="rId11"/>
+          <w:headerReference w:type="default" r:id="rId8"/>
           <w:pgSz w:w="11906" w:h="16838" w:code="9"/>
           <w:pgMar w:top="1987" w:right="1699" w:bottom="2275" w:left="1987" w:header="850" w:footer="994" w:gutter="0"/>
           <w:cols w:space="425"/>
@@ -1340,7 +1021,7 @@
           <w:r>
             <w:fldChar w:fldCharType="separate"/>
           </w:r>
-          <w:hyperlink w:anchor="_Toc414912328" w:history="1">
+          <w:hyperlink w:anchor="_Toc414972762" w:history="1">
             <w:r>
               <w:rPr>
                 <w:rStyle w:val="Hyperlink"/>
@@ -1368,7 +1049,7 @@
                 <w:noProof/>
                 <w:webHidden/>
               </w:rPr>
-              <w:instrText xml:space="preserve"> PAGEREF _Toc414912328 \h </w:instrText>
+              <w:instrText xml:space="preserve"> PAGEREF _Toc414972762 \h </w:instrText>
             </w:r>
             <w:r>
               <w:rPr>
@@ -1413,7 +1094,7 @@
               <w:lang w:eastAsia="ko-KR"/>
             </w:rPr>
           </w:pPr>
-          <w:hyperlink w:anchor="_Toc414912329" w:history="1">
+          <w:hyperlink w:anchor="_Toc414972763" w:history="1">
             <w:r>
               <w:rPr>
                 <w:rStyle w:val="Hyperlink"/>
@@ -1441,7 +1122,7 @@
                 <w:noProof/>
                 <w:webHidden/>
               </w:rPr>
-              <w:instrText xml:space="preserve"> PAGEREF _Toc414912329 \h </w:instrText>
+              <w:instrText xml:space="preserve"> PAGEREF _Toc414972763 \h </w:instrText>
             </w:r>
             <w:r>
               <w:rPr>
@@ -1486,7 +1167,7 @@
               <w:lang w:eastAsia="ko-KR"/>
             </w:rPr>
           </w:pPr>
-          <w:hyperlink w:anchor="_Toc414912330" w:history="1">
+          <w:hyperlink w:anchor="_Toc414972764" w:history="1">
             <w:r>
               <w:rPr>
                 <w:rStyle w:val="Hyperlink"/>
@@ -1514,7 +1195,7 @@
                 <w:noProof/>
                 <w:webHidden/>
               </w:rPr>
-              <w:instrText xml:space="preserve"> PAGEREF _Toc414912330 \h </w:instrText>
+              <w:instrText xml:space="preserve"> PAGEREF _Toc414972764 \h </w:instrText>
             </w:r>
             <w:r>
               <w:rPr>
@@ -1559,7 +1240,7 @@
               <w:lang w:eastAsia="ko-KR"/>
             </w:rPr>
           </w:pPr>
-          <w:hyperlink w:anchor="_Toc414912331" w:history="1">
+          <w:hyperlink w:anchor="_Toc414972765" w:history="1">
             <w:r>
               <w:rPr>
                 <w:rStyle w:val="Hyperlink"/>
@@ -1587,7 +1268,7 @@
                 <w:noProof/>
                 <w:webHidden/>
               </w:rPr>
-              <w:instrText xml:space="preserve"> PAGEREF _Toc414912331 \h </w:instrText>
+              <w:instrText xml:space="preserve"> PAGEREF _Toc414972765 \h </w:instrText>
             </w:r>
             <w:r>
               <w:rPr>
@@ -1632,7 +1313,7 @@
               <w:lang w:eastAsia="ko-KR"/>
             </w:rPr>
           </w:pPr>
-          <w:hyperlink w:anchor="_Toc414912332" w:history="1">
+          <w:hyperlink w:anchor="_Toc414972766" w:history="1">
             <w:r>
               <w:rPr>
                 <w:rStyle w:val="Hyperlink"/>
@@ -1660,7 +1341,7 @@
                 <w:noProof/>
                 <w:webHidden/>
               </w:rPr>
-              <w:instrText xml:space="preserve"> PAGEREF _Toc414912332 \h </w:instrText>
+              <w:instrText xml:space="preserve"> PAGEREF _Toc414972766 \h </w:instrText>
             </w:r>
             <w:r>
               <w:rPr>
@@ -1705,7 +1386,7 @@
               <w:lang w:eastAsia="ko-KR"/>
             </w:rPr>
           </w:pPr>
-          <w:hyperlink w:anchor="_Toc414912333" w:history="1">
+          <w:hyperlink w:anchor="_Toc414972767" w:history="1">
             <w:r>
               <w:rPr>
                 <w:rStyle w:val="Hyperlink"/>
@@ -1734,7 +1415,7 @@
                 <w:noProof/>
                 <w:webHidden/>
               </w:rPr>
-              <w:instrText xml:space="preserve"> PAGEREF _Toc414912333 \h </w:instrText>
+              <w:instrText xml:space="preserve"> PAGEREF _Toc414972767 \h </w:instrText>
             </w:r>
             <w:r>
               <w:rPr>
@@ -1779,7 +1460,7 @@
               <w:lang w:eastAsia="ko-KR"/>
             </w:rPr>
           </w:pPr>
-          <w:hyperlink w:anchor="_Toc414912334" w:history="1">
+          <w:hyperlink w:anchor="_Toc414972768" w:history="1">
             <w:r>
               <w:rPr>
                 <w:rStyle w:val="Hyperlink"/>
@@ -1808,7 +1489,7 @@
                 <w:noProof/>
                 <w:webHidden/>
               </w:rPr>
-              <w:instrText xml:space="preserve"> PAGEREF _Toc414912334 \h </w:instrText>
+              <w:instrText xml:space="preserve"> PAGEREF _Toc414972768 \h </w:instrText>
             </w:r>
             <w:r>
               <w:rPr>
@@ -1853,7 +1534,7 @@
               <w:lang w:eastAsia="ko-KR"/>
             </w:rPr>
           </w:pPr>
-          <w:hyperlink w:anchor="_Toc414912335" w:history="1">
+          <w:hyperlink w:anchor="_Toc414972769" w:history="1">
             <w:r>
               <w:rPr>
                 <w:rStyle w:val="Hyperlink"/>
@@ -1882,7 +1563,7 @@
                 <w:noProof/>
                 <w:webHidden/>
               </w:rPr>
-              <w:instrText xml:space="preserve"> PAGEREF _Toc414912335 \h </w:instrText>
+              <w:instrText xml:space="preserve"> PAGEREF _Toc414972769 \h </w:instrText>
             </w:r>
             <w:r>
               <w:rPr>
@@ -1927,7 +1608,7 @@
               <w:lang w:eastAsia="ko-KR"/>
             </w:rPr>
           </w:pPr>
-          <w:hyperlink w:anchor="_Toc414912336" w:history="1">
+          <w:hyperlink w:anchor="_Toc414972770" w:history="1">
             <w:r>
               <w:rPr>
                 <w:rStyle w:val="Hyperlink"/>
@@ -1954,7 +1635,7 @@
                 <w:noProof/>
                 <w:webHidden/>
               </w:rPr>
-              <w:instrText xml:space="preserve"> PAGEREF _Toc414912336 \h </w:instrText>
+              <w:instrText xml:space="preserve"> PAGEREF _Toc414972770 \h </w:instrText>
             </w:r>
             <w:r>
               <w:rPr>
@@ -1999,7 +1680,7 @@
               <w:lang w:eastAsia="ko-KR"/>
             </w:rPr>
           </w:pPr>
-          <w:hyperlink w:anchor="_Toc414912337" w:history="1">
+          <w:hyperlink w:anchor="_Toc414972771" w:history="1">
             <w:r>
               <w:rPr>
                 <w:rStyle w:val="Hyperlink"/>
@@ -2026,7 +1707,7 @@
                 <w:noProof/>
                 <w:webHidden/>
               </w:rPr>
-              <w:instrText xml:space="preserve"> PAGEREF _Toc414912337 \h </w:instrText>
+              <w:instrText xml:space="preserve"> PAGEREF _Toc414972771 \h </w:instrText>
             </w:r>
             <w:r>
               <w:rPr>
@@ -2071,7 +1752,7 @@
               <w:lang w:eastAsia="ko-KR"/>
             </w:rPr>
           </w:pPr>
-          <w:hyperlink w:anchor="_Toc414912338" w:history="1">
+          <w:hyperlink w:anchor="_Toc414972772" w:history="1">
             <w:r>
               <w:rPr>
                 <w:rStyle w:val="Hyperlink"/>
@@ -2098,7 +1779,7 @@
                 <w:noProof/>
                 <w:webHidden/>
               </w:rPr>
-              <w:instrText xml:space="preserve"> PAGEREF _Toc414912338 \h </w:instrText>
+              <w:instrText xml:space="preserve"> PAGEREF _Toc414972772 \h </w:instrText>
             </w:r>
             <w:r>
               <w:rPr>
@@ -2143,7 +1824,7 @@
               <w:lang w:eastAsia="ko-KR"/>
             </w:rPr>
           </w:pPr>
-          <w:hyperlink w:anchor="_Toc414912339" w:history="1">
+          <w:hyperlink w:anchor="_Toc414972773" w:history="1">
             <w:r>
               <w:rPr>
                 <w:rStyle w:val="Hyperlink"/>
@@ -2170,7 +1851,7 @@
                 <w:noProof/>
                 <w:webHidden/>
               </w:rPr>
-              <w:instrText xml:space="preserve"> PAGEREF _Toc414912339 \h </w:instrText>
+              <w:instrText xml:space="preserve"> PAGEREF _Toc414972773 \h </w:instrText>
             </w:r>
             <w:r>
               <w:rPr>
@@ -2215,7 +1896,7 @@
               <w:lang w:eastAsia="ko-KR"/>
             </w:rPr>
           </w:pPr>
-          <w:hyperlink w:anchor="_Toc414912340" w:history="1">
+          <w:hyperlink w:anchor="_Toc414972774" w:history="1">
             <w:r>
               <w:rPr>
                 <w:rStyle w:val="Hyperlink"/>
@@ -2242,7 +1923,7 @@
                 <w:noProof/>
                 <w:webHidden/>
               </w:rPr>
-              <w:instrText xml:space="preserve"> PAGEREF _Toc414912340 \h </w:instrText>
+              <w:instrText xml:space="preserve"> PAGEREF _Toc414972774 \h </w:instrText>
             </w:r>
             <w:r>
               <w:rPr>
@@ -2287,7 +1968,7 @@
               <w:lang w:eastAsia="ko-KR"/>
             </w:rPr>
           </w:pPr>
-          <w:hyperlink w:anchor="_Toc414912341" w:history="1">
+          <w:hyperlink w:anchor="_Toc414972775" w:history="1">
             <w:r>
               <w:rPr>
                 <w:rStyle w:val="Hyperlink"/>
@@ -2314,7 +1995,7 @@
                 <w:noProof/>
                 <w:webHidden/>
               </w:rPr>
-              <w:instrText xml:space="preserve"> PAGEREF _Toc414912341 \h </w:instrText>
+              <w:instrText xml:space="preserve"> PAGEREF _Toc414972775 \h </w:instrText>
             </w:r>
             <w:r>
               <w:rPr>
@@ -2359,7 +2040,7 @@
               <w:lang w:eastAsia="ko-KR"/>
             </w:rPr>
           </w:pPr>
-          <w:hyperlink w:anchor="_Toc414912342" w:history="1">
+          <w:hyperlink w:anchor="_Toc414972776" w:history="1">
             <w:r>
               <w:rPr>
                 <w:rStyle w:val="Hyperlink"/>
@@ -2387,7 +2068,7 @@
                 <w:noProof/>
                 <w:webHidden/>
               </w:rPr>
-              <w:instrText xml:space="preserve"> PAGEREF _Toc414912342 \h </w:instrText>
+              <w:instrText xml:space="preserve"> PAGEREF _Toc414972776 \h </w:instrText>
             </w:r>
             <w:r>
               <w:rPr>
@@ -2432,7 +2113,7 @@
               <w:lang w:eastAsia="ko-KR"/>
             </w:rPr>
           </w:pPr>
-          <w:hyperlink w:anchor="_Toc414912343" w:history="1">
+          <w:hyperlink w:anchor="_Toc414972777" w:history="1">
             <w:r>
               <w:rPr>
                 <w:rStyle w:val="Hyperlink"/>
@@ -2459,7 +2140,7 @@
                 <w:noProof/>
                 <w:webHidden/>
               </w:rPr>
-              <w:instrText xml:space="preserve"> PAGEREF _Toc414912343 \h </w:instrText>
+              <w:instrText xml:space="preserve"> PAGEREF _Toc414972777 \h </w:instrText>
             </w:r>
             <w:r>
               <w:rPr>
@@ -2504,7 +2185,7 @@
               <w:lang w:eastAsia="ko-KR"/>
             </w:rPr>
           </w:pPr>
-          <w:hyperlink w:anchor="_Toc414912344" w:history="1">
+          <w:hyperlink w:anchor="_Toc414972778" w:history="1">
             <w:r>
               <w:rPr>
                 <w:rStyle w:val="Hyperlink"/>
@@ -2531,7 +2212,7 @@
                 <w:noProof/>
                 <w:webHidden/>
               </w:rPr>
-              <w:instrText xml:space="preserve"> PAGEREF _Toc414912344 \h </w:instrText>
+              <w:instrText xml:space="preserve"> PAGEREF _Toc414972778 \h </w:instrText>
             </w:r>
             <w:r>
               <w:rPr>
@@ -2576,7 +2257,7 @@
               <w:lang w:eastAsia="ko-KR"/>
             </w:rPr>
           </w:pPr>
-          <w:hyperlink w:anchor="_Toc414912345" w:history="1">
+          <w:hyperlink w:anchor="_Toc414972779" w:history="1">
             <w:r>
               <w:rPr>
                 <w:rStyle w:val="Hyperlink"/>
@@ -2603,7 +2284,7 @@
                 <w:noProof/>
                 <w:webHidden/>
               </w:rPr>
-              <w:instrText xml:space="preserve"> PAGEREF _Toc414912345 \h </w:instrText>
+              <w:instrText xml:space="preserve"> PAGEREF _Toc414972779 \h </w:instrText>
             </w:r>
             <w:r>
               <w:rPr>
@@ -2648,7 +2329,7 @@
               <w:lang w:eastAsia="ko-KR"/>
             </w:rPr>
           </w:pPr>
-          <w:hyperlink w:anchor="_Toc414912346" w:history="1">
+          <w:hyperlink w:anchor="_Toc414972780" w:history="1">
             <w:r>
               <w:rPr>
                 <w:rStyle w:val="Hyperlink"/>
@@ -2675,7 +2356,7 @@
                 <w:noProof/>
                 <w:webHidden/>
               </w:rPr>
-              <w:instrText xml:space="preserve"> PAGEREF _Toc414912346 \h </w:instrText>
+              <w:instrText xml:space="preserve"> PAGEREF _Toc414972780 \h </w:instrText>
             </w:r>
             <w:r>
               <w:rPr>
@@ -2720,7 +2401,7 @@
               <w:lang w:eastAsia="ko-KR"/>
             </w:rPr>
           </w:pPr>
-          <w:hyperlink w:anchor="_Toc414912347" w:history="1">
+          <w:hyperlink w:anchor="_Toc414972781" w:history="1">
             <w:r>
               <w:rPr>
                 <w:rStyle w:val="Hyperlink"/>
@@ -2748,7 +2429,7 @@
                 <w:noProof/>
                 <w:webHidden/>
               </w:rPr>
-              <w:instrText xml:space="preserve"> PAGEREF _Toc414912347 \h </w:instrText>
+              <w:instrText xml:space="preserve"> PAGEREF _Toc414972781 \h </w:instrText>
             </w:r>
             <w:r>
               <w:rPr>
@@ -2793,7 +2474,7 @@
               <w:lang w:eastAsia="ko-KR"/>
             </w:rPr>
           </w:pPr>
-          <w:hyperlink w:anchor="_Toc414912348" w:history="1">
+          <w:hyperlink w:anchor="_Toc414972782" w:history="1">
             <w:r>
               <w:rPr>
                 <w:rStyle w:val="Hyperlink"/>
@@ -2821,7 +2502,7 @@
                 <w:noProof/>
                 <w:webHidden/>
               </w:rPr>
-              <w:instrText xml:space="preserve"> PAGEREF _Toc414912348 \h </w:instrText>
+              <w:instrText xml:space="preserve"> PAGEREF _Toc414972782 \h </w:instrText>
             </w:r>
             <w:r>
               <w:rPr>
@@ -2866,7 +2547,7 @@
               <w:lang w:eastAsia="ko-KR"/>
             </w:rPr>
           </w:pPr>
-          <w:hyperlink w:anchor="_Toc414912349" w:history="1">
+          <w:hyperlink w:anchor="_Toc414972783" w:history="1">
             <w:r>
               <w:rPr>
                 <w:rStyle w:val="Hyperlink"/>
@@ -2894,7 +2575,7 @@
                 <w:noProof/>
                 <w:webHidden/>
               </w:rPr>
-              <w:instrText xml:space="preserve"> PAGEREF _Toc414912349 \h </w:instrText>
+              <w:instrText xml:space="preserve"> PAGEREF _Toc414972783 \h </w:instrText>
             </w:r>
             <w:r>
               <w:rPr>
@@ -2939,7 +2620,7 @@
               <w:lang w:eastAsia="ko-KR"/>
             </w:rPr>
           </w:pPr>
-          <w:hyperlink w:anchor="_Toc414912350" w:history="1">
+          <w:hyperlink w:anchor="_Toc414972784" w:history="1">
             <w:r>
               <w:rPr>
                 <w:rStyle w:val="Hyperlink"/>
@@ -2967,7 +2648,7 @@
                 <w:noProof/>
                 <w:webHidden/>
               </w:rPr>
-              <w:instrText xml:space="preserve"> PAGEREF _Toc414912350 \h </w:instrText>
+              <w:instrText xml:space="preserve"> PAGEREF _Toc414972784 \h </w:instrText>
             </w:r>
             <w:r>
               <w:rPr>
@@ -3012,14 +2693,14 @@
               <w:lang w:eastAsia="ko-KR"/>
             </w:rPr>
           </w:pPr>
-          <w:hyperlink w:anchor="_Toc414912351" w:history="1">
+          <w:hyperlink w:anchor="_Toc414972785" w:history="1">
             <w:r>
               <w:rPr>
                 <w:rStyle w:val="Hyperlink"/>
                 <w:noProof/>
                 <w:lang w:eastAsia="ko-KR"/>
               </w:rPr>
-              <w:t>3.2.2 Similarity Pattern Detection</w:t>
+              <w:t>3.2.2 Similar Patterns Detection</w:t>
             </w:r>
             <w:r>
               <w:rPr>
@@ -3040,7 +2721,7 @@
                 <w:noProof/>
                 <w:webHidden/>
               </w:rPr>
-              <w:instrText xml:space="preserve"> PAGEREF _Toc414912351 \h </w:instrText>
+              <w:instrText xml:space="preserve"> PAGEREF _Toc414972785 \h </w:instrText>
             </w:r>
             <w:r>
               <w:rPr>
@@ -3085,7 +2766,7 @@
               <w:lang w:eastAsia="ko-KR"/>
             </w:rPr>
           </w:pPr>
-          <w:hyperlink w:anchor="_Toc414912352" w:history="1">
+          <w:hyperlink w:anchor="_Toc414972786" w:history="1">
             <w:r>
               <w:rPr>
                 <w:rStyle w:val="Hyperlink"/>
@@ -3122,7 +2803,7 @@
                 <w:noProof/>
                 <w:webHidden/>
               </w:rPr>
-              <w:instrText xml:space="preserve"> PAGEREF _Toc414912352 \h </w:instrText>
+              <w:instrText xml:space="preserve"> PAGEREF _Toc414972786 \h </w:instrText>
             </w:r>
             <w:r>
               <w:rPr>
@@ -3167,7 +2848,7 @@
               <w:lang w:eastAsia="ko-KR"/>
             </w:rPr>
           </w:pPr>
-          <w:hyperlink w:anchor="_Toc414912353" w:history="1">
+          <w:hyperlink w:anchor="_Toc414972787" w:history="1">
             <w:r>
               <w:rPr>
                 <w:rStyle w:val="Hyperlink"/>
@@ -3195,7 +2876,7 @@
                 <w:noProof/>
                 <w:webHidden/>
               </w:rPr>
-              <w:instrText xml:space="preserve"> PAGEREF _Toc414912353 \h </w:instrText>
+              <w:instrText xml:space="preserve"> PAGEREF _Toc414972787 \h </w:instrText>
             </w:r>
             <w:r>
               <w:rPr>
@@ -3240,7 +2921,7 @@
               <w:lang w:eastAsia="ko-KR"/>
             </w:rPr>
           </w:pPr>
-          <w:hyperlink w:anchor="_Toc414912354" w:history="1">
+          <w:hyperlink w:anchor="_Toc414972788" w:history="1">
             <w:r>
               <w:rPr>
                 <w:rStyle w:val="Hyperlink"/>
@@ -3268,7 +2949,7 @@
                 <w:noProof/>
                 <w:webHidden/>
               </w:rPr>
-              <w:instrText xml:space="preserve"> PAGEREF _Toc414912354 \h </w:instrText>
+              <w:instrText xml:space="preserve"> PAGEREF _Toc414972788 \h </w:instrText>
             </w:r>
             <w:r>
               <w:rPr>
@@ -3289,78 +2970,6 @@
                 <w:webHidden/>
               </w:rPr>
               <w:t>25</w:t>
-            </w:r>
-            <w:r>
-              <w:rPr>
-                <w:noProof/>
-                <w:webHidden/>
-              </w:rPr>
-              <w:fldChar w:fldCharType="end"/>
-            </w:r>
-          </w:hyperlink>
-        </w:p>
-        <w:p>
-          <w:pPr>
-            <w:pStyle w:val="TOC2"/>
-            <w:tabs>
-              <w:tab w:val="right" w:leader="dot" w:pos="8210"/>
-            </w:tabs>
-            <w:rPr>
-              <w:rFonts w:asciiTheme="minorHAnsi" w:hAnsiTheme="minorHAnsi"/>
-              <w:noProof/>
-              <w:kern w:val="0"/>
-              <w:sz w:val="22"/>
-              <w:lang w:eastAsia="ko-KR"/>
-            </w:rPr>
-          </w:pPr>
-          <w:hyperlink w:anchor="_Toc414912355" w:history="1">
-            <w:r>
-              <w:rPr>
-                <w:rStyle w:val="Hyperlink"/>
-                <w:noProof/>
-              </w:rPr>
-              <w:t>4.2 Experimental Evaluation</w:t>
-            </w:r>
-            <w:r>
-              <w:rPr>
-                <w:noProof/>
-                <w:webHidden/>
-              </w:rPr>
-              <w:tab/>
-            </w:r>
-            <w:r>
-              <w:rPr>
-                <w:noProof/>
-                <w:webHidden/>
-              </w:rPr>
-              <w:fldChar w:fldCharType="begin"/>
-            </w:r>
-            <w:r>
-              <w:rPr>
-                <w:noProof/>
-                <w:webHidden/>
-              </w:rPr>
-              <w:instrText xml:space="preserve"> PAGEREF _Toc414912355 \h </w:instrText>
-            </w:r>
-            <w:r>
-              <w:rPr>
-                <w:noProof/>
-                <w:webHidden/>
-              </w:rPr>
-            </w:r>
-            <w:r>
-              <w:rPr>
-                <w:noProof/>
-                <w:webHidden/>
-              </w:rPr>
-              <w:fldChar w:fldCharType="separate"/>
-            </w:r>
-            <w:r>
-              <w:rPr>
-                <w:noProof/>
-                <w:webHidden/>
-              </w:rPr>
-              <w:t>26</w:t>
             </w:r>
             <w:r>
               <w:rPr>
@@ -3385,13 +2994,13 @@
               <w:lang w:eastAsia="ko-KR"/>
             </w:rPr>
           </w:pPr>
-          <w:hyperlink w:anchor="_Toc414912356" w:history="1">
+          <w:hyperlink w:anchor="_Toc414972789" w:history="1">
             <w:r>
               <w:rPr>
                 <w:rStyle w:val="Hyperlink"/>
                 <w:noProof/>
               </w:rPr>
-              <w:t>4.2.1 Time Execution and Performance</w:t>
+              <w:t>4.1.2 Time Execution and Performance</w:t>
             </w:r>
             <w:r>
               <w:rPr>
@@ -3412,7 +3021,7 @@
                 <w:noProof/>
                 <w:webHidden/>
               </w:rPr>
-              <w:instrText xml:space="preserve"> PAGEREF _Toc414912356 \h </w:instrText>
+              <w:instrText xml:space="preserve"> PAGEREF _Toc414972789 \h </w:instrText>
             </w:r>
             <w:r>
               <w:rPr>
@@ -3433,74 +3042,6 @@
                 <w:webHidden/>
               </w:rPr>
               <w:t>26</w:t>
-            </w:r>
-            <w:r>
-              <w:rPr>
-                <w:noProof/>
-                <w:webHidden/>
-              </w:rPr>
-              <w:fldChar w:fldCharType="end"/>
-            </w:r>
-          </w:hyperlink>
-        </w:p>
-        <w:p>
-          <w:pPr>
-            <w:pStyle w:val="TOC3"/>
-            <w:tabs>
-              <w:tab w:val="right" w:leader="dot" w:pos="8210"/>
-            </w:tabs>
-            <w:rPr>
-              <w:rFonts w:asciiTheme="minorHAnsi" w:hAnsiTheme="minorHAnsi"/>
-              <w:noProof/>
-              <w:kern w:val="0"/>
-              <w:sz w:val="22"/>
-              <w:lang w:eastAsia="ko-KR"/>
-            </w:rPr>
-          </w:pPr>
-          <w:hyperlink w:anchor="_Toc414912357" w:history="1">
-            <w:r>
-              <w:rPr>
-                <w:rStyle w:val="Hyperlink"/>
-                <w:noProof/>
-              </w:rPr>
-              <w:t>4.2.2 Limitation</w:t>
-            </w:r>
-            <w:r>
-              <w:rPr>
-                <w:noProof/>
-                <w:webHidden/>
-              </w:rPr>
-              <w:tab/>
-            </w:r>
-            <w:r>
-              <w:rPr>
-                <w:noProof/>
-                <w:webHidden/>
-              </w:rPr>
-              <w:fldChar w:fldCharType="begin"/>
-            </w:r>
-            <w:r>
-              <w:rPr>
-                <w:noProof/>
-                <w:webHidden/>
-              </w:rPr>
-              <w:instrText xml:space="preserve"> PAGEREF _Toc414912357 \h </w:instrText>
-            </w:r>
-            <w:r>
-              <w:rPr>
-                <w:noProof/>
-                <w:webHidden/>
-              </w:rPr>
-              <w:fldChar w:fldCharType="separate"/>
-            </w:r>
-            <w:r>
-              <w:rPr>
-                <w:b/>
-                <w:bCs/>
-                <w:noProof/>
-                <w:webHidden/>
-              </w:rPr>
-              <w:t>Error! Bookmark not defined.</w:t>
             </w:r>
             <w:r>
               <w:rPr>
@@ -3525,7 +3066,7 @@
               <w:lang w:eastAsia="ko-KR"/>
             </w:rPr>
           </w:pPr>
-          <w:hyperlink w:anchor="_Toc414912358" w:history="1">
+          <w:hyperlink w:anchor="_Toc414972790" w:history="1">
             <w:r>
               <w:rPr>
                 <w:rStyle w:val="Hyperlink"/>
@@ -3553,7 +3094,7 @@
                 <w:noProof/>
                 <w:webHidden/>
               </w:rPr>
-              <w:instrText xml:space="preserve"> PAGEREF _Toc414912358 \h </w:instrText>
+              <w:instrText xml:space="preserve"> PAGEREF _Toc414972790 \h </w:instrText>
             </w:r>
             <w:r>
               <w:rPr>
@@ -3598,7 +3139,7 @@
               <w:lang w:eastAsia="ko-KR"/>
             </w:rPr>
           </w:pPr>
-          <w:hyperlink w:anchor="_Toc414912359" w:history="1">
+          <w:hyperlink w:anchor="_Toc414972791" w:history="1">
             <w:r>
               <w:rPr>
                 <w:rStyle w:val="Hyperlink"/>
@@ -3626,7 +3167,7 @@
                 <w:noProof/>
                 <w:webHidden/>
               </w:rPr>
-              <w:instrText xml:space="preserve"> PAGEREF _Toc414912359 \h </w:instrText>
+              <w:instrText xml:space="preserve"> PAGEREF _Toc414972791 \h </w:instrText>
             </w:r>
             <w:r>
               <w:rPr>
@@ -3671,7 +3212,7 @@
               <w:lang w:eastAsia="ko-KR"/>
             </w:rPr>
           </w:pPr>
-          <w:hyperlink w:anchor="_Toc414912360" w:history="1">
+          <w:hyperlink w:anchor="_Toc414972792" w:history="1">
             <w:r>
               <w:rPr>
                 <w:rStyle w:val="Hyperlink"/>
@@ -3698,7 +3239,7 @@
                 <w:noProof/>
                 <w:webHidden/>
               </w:rPr>
-              <w:instrText xml:space="preserve"> PAGEREF _Toc414912360 \h </w:instrText>
+              <w:instrText xml:space="preserve"> PAGEREF _Toc414972792 \h </w:instrText>
             </w:r>
             <w:r>
               <w:rPr>
@@ -3743,7 +3284,7 @@
               <w:lang w:eastAsia="ko-KR"/>
             </w:rPr>
           </w:pPr>
-          <w:hyperlink w:anchor="_Toc414912361" w:history="1">
+          <w:hyperlink w:anchor="_Toc414972793" w:history="1">
             <w:r>
               <w:rPr>
                 <w:rStyle w:val="Hyperlink"/>
@@ -3770,7 +3311,7 @@
                 <w:noProof/>
                 <w:webHidden/>
               </w:rPr>
-              <w:instrText xml:space="preserve"> PAGEREF _Toc414912361 \h </w:instrText>
+              <w:instrText xml:space="preserve"> PAGEREF _Toc414972793 \h </w:instrText>
             </w:r>
             <w:r>
               <w:rPr>
@@ -3815,7 +3356,7 @@
               <w:lang w:eastAsia="ko-KR"/>
             </w:rPr>
           </w:pPr>
-          <w:hyperlink w:anchor="_Toc414912362" w:history="1">
+          <w:hyperlink w:anchor="_Toc414972794" w:history="1">
             <w:r>
               <w:rPr>
                 <w:rStyle w:val="Hyperlink"/>
@@ -3860,7 +3401,7 @@
                 <w:noProof/>
                 <w:webHidden/>
               </w:rPr>
-              <w:instrText xml:space="preserve"> PAGEREF _Toc414912362 \h </w:instrText>
+              <w:instrText xml:space="preserve"> PAGEREF _Toc414972794 \h </w:instrText>
             </w:r>
             <w:r>
               <w:rPr>
@@ -3905,7 +3446,7 @@
               <w:lang w:eastAsia="ko-KR"/>
             </w:rPr>
           </w:pPr>
-          <w:hyperlink w:anchor="_Toc414912363" w:history="1">
+          <w:hyperlink w:anchor="_Toc414972795" w:history="1">
             <w:r>
               <w:rPr>
                 <w:rStyle w:val="Hyperlink"/>
@@ -3932,7 +3473,7 @@
                 <w:noProof/>
                 <w:webHidden/>
               </w:rPr>
-              <w:instrText xml:space="preserve"> PAGEREF _Toc414912363 \h </w:instrText>
+              <w:instrText xml:space="preserve"> PAGEREF _Toc414972795 \h </w:instrText>
             </w:r>
             <w:r>
               <w:rPr>
@@ -3993,7 +3534,7 @@
           <w:rFonts w:cs="Times New Roman"/>
         </w:rPr>
       </w:pPr>
-      <w:bookmarkStart w:id="0" w:name="_Toc414912328"/>
+      <w:bookmarkStart w:id="1" w:name="_Toc414972762"/>
       <w:r>
         <w:rPr>
           <w:rFonts w:cs="Times New Roman"/>
@@ -4007,7 +3548,7 @@
         </w:rPr>
         <w:t>IST OF FIGURES</w:t>
       </w:r>
-      <w:bookmarkEnd w:id="0"/>
+      <w:bookmarkEnd w:id="1"/>
       <w:r>
         <w:rPr>
           <w:rFonts w:cs="Times New Roman"/>
@@ -4074,7 +3615,7 @@
         <w:rPr>
           <w:noProof/>
         </w:rPr>
-        <w:instrText xml:space="preserve"> PAGEREF _Toc414965019 \h </w:instrText>
+        <w:instrText xml:space="preserve"> PAGEREF _Toc414972713 \h </w:instrText>
       </w:r>
       <w:r>
         <w:rPr>
@@ -4150,7 +3691,7 @@
         <w:rPr>
           <w:noProof/>
         </w:rPr>
-        <w:instrText xml:space="preserve"> PAGEREF _Toc414965020 \h </w:instrText>
+        <w:instrText xml:space="preserve"> PAGEREF _Toc414972714 \h </w:instrText>
       </w:r>
       <w:r>
         <w:rPr>
@@ -4233,7 +3774,7 @@
         <w:rPr>
           <w:noProof/>
         </w:rPr>
-        <w:instrText xml:space="preserve"> PAGEREF _Toc414965021 \h </w:instrText>
+        <w:instrText xml:space="preserve"> PAGEREF _Toc414972715 \h </w:instrText>
       </w:r>
       <w:r>
         <w:rPr>
@@ -4310,7 +3851,7 @@
         <w:rPr>
           <w:noProof/>
         </w:rPr>
-        <w:instrText xml:space="preserve"> PAGEREF _Toc414965022 \h </w:instrText>
+        <w:instrText xml:space="preserve"> PAGEREF _Toc414972716 \h </w:instrText>
       </w:r>
       <w:r>
         <w:rPr>
@@ -4387,7 +3928,7 @@
         <w:rPr>
           <w:noProof/>
         </w:rPr>
-        <w:instrText xml:space="preserve"> PAGEREF _Toc414965023 \h </w:instrText>
+        <w:instrText xml:space="preserve"> PAGEREF _Toc414972717 \h </w:instrText>
       </w:r>
       <w:r>
         <w:rPr>
@@ -4464,7 +4005,7 @@
         <w:rPr>
           <w:noProof/>
         </w:rPr>
-        <w:instrText xml:space="preserve"> PAGEREF _Toc414965024 \h </w:instrText>
+        <w:instrText xml:space="preserve"> PAGEREF _Toc414972718 \h </w:instrText>
       </w:r>
       <w:r>
         <w:rPr>
@@ -4541,7 +4082,7 @@
         <w:rPr>
           <w:noProof/>
         </w:rPr>
-        <w:instrText xml:space="preserve"> PAGEREF _Toc414965025 \h </w:instrText>
+        <w:instrText xml:space="preserve"> PAGEREF _Toc414972719 \h </w:instrText>
       </w:r>
       <w:r>
         <w:rPr>
@@ -4617,7 +4158,7 @@
         <w:rPr>
           <w:noProof/>
         </w:rPr>
-        <w:instrText xml:space="preserve"> PAGEREF _Toc414965026 \h </w:instrText>
+        <w:instrText xml:space="preserve"> PAGEREF _Toc414972720 \h </w:instrText>
       </w:r>
       <w:r>
         <w:rPr>
@@ -4675,7 +4216,7 @@
         <w:rPr>
           <w:noProof/>
         </w:rPr>
-        <w:t xml:space="preserve"> Find similar pattern in different days same week (one window, size: 2 days)</w:t>
+        <w:t xml:space="preserve"> Finding similar pattern in different days same week (one window, size: 2 days)</w:t>
       </w:r>
       <w:r>
         <w:rPr>
@@ -4693,7 +4234,7 @@
         <w:rPr>
           <w:noProof/>
         </w:rPr>
-        <w:instrText xml:space="preserve"> PAGEREF _Toc414965027 \h </w:instrText>
+        <w:instrText xml:space="preserve"> PAGEREF _Toc414972721 \h </w:instrText>
       </w:r>
       <w:r>
         <w:rPr>
@@ -4769,7 +4310,7 @@
         <w:rPr>
           <w:noProof/>
         </w:rPr>
-        <w:instrText xml:space="preserve"> PAGEREF _Toc414965028 \h </w:instrText>
+        <w:instrText xml:space="preserve"> PAGEREF _Toc414972722 \h </w:instrText>
       </w:r>
       <w:r>
         <w:rPr>
@@ -4845,7 +4386,7 @@
         <w:rPr>
           <w:noProof/>
         </w:rPr>
-        <w:instrText xml:space="preserve"> PAGEREF _Toc414965029 \h </w:instrText>
+        <w:instrText xml:space="preserve"> PAGEREF _Toc414972723 \h </w:instrText>
       </w:r>
       <w:r>
         <w:rPr>
@@ -4897,14 +4438,14 @@
           <w:rFonts w:cs="Times New Roman"/>
         </w:rPr>
       </w:pPr>
-      <w:bookmarkStart w:id="1" w:name="_Toc414912329"/>
+      <w:bookmarkStart w:id="2" w:name="_Toc414972763"/>
       <w:r>
         <w:rPr>
           <w:rFonts w:cs="Times New Roman"/>
         </w:rPr>
         <w:t>LIST OF TABLES</w:t>
       </w:r>
-      <w:bookmarkEnd w:id="1"/>
+      <w:bookmarkEnd w:id="2"/>
     </w:p>
     <w:p>
       <w:pPr>
@@ -4989,7 +4530,7 @@
         <w:rPr>
           <w:noProof/>
         </w:rPr>
-        <w:instrText xml:space="preserve"> PAGEREF _Toc414965030 \h </w:instrText>
+        <w:instrText xml:space="preserve"> PAGEREF _Toc414972724 \h </w:instrText>
       </w:r>
       <w:r>
         <w:rPr>
@@ -5066,7 +4607,7 @@
         <w:rPr>
           <w:noProof/>
         </w:rPr>
-        <w:instrText xml:space="preserve"> PAGEREF _Toc414965031 \h </w:instrText>
+        <w:instrText xml:space="preserve"> PAGEREF _Toc414972725 \h </w:instrText>
       </w:r>
       <w:r>
         <w:rPr>
@@ -5143,7 +4684,7 @@
         <w:rPr>
           <w:noProof/>
         </w:rPr>
-        <w:instrText xml:space="preserve"> PAGEREF _Toc414965032 \h </w:instrText>
+        <w:instrText xml:space="preserve"> PAGEREF _Toc414972726 \h </w:instrText>
       </w:r>
       <w:r>
         <w:rPr>
@@ -5219,7 +4760,7 @@
         <w:rPr>
           <w:noProof/>
         </w:rPr>
-        <w:instrText xml:space="preserve"> PAGEREF _Toc414965033 \h </w:instrText>
+        <w:instrText xml:space="preserve"> PAGEREF _Toc414972727 \h </w:instrText>
       </w:r>
       <w:r>
         <w:rPr>
@@ -5491,7 +5032,7 @@
           <w:szCs w:val="22"/>
         </w:rPr>
       </w:pPr>
-      <w:bookmarkStart w:id="2" w:name="_Toc414912330"/>
+      <w:bookmarkStart w:id="3" w:name="_Toc414972764"/>
       <w:r>
         <w:rPr>
           <w:rFonts w:cs="Times New Roman"/>
@@ -5519,7 +5060,7 @@
         </w:rPr>
         <w:t>)</w:t>
       </w:r>
-      <w:bookmarkEnd w:id="2"/>
+      <w:bookmarkEnd w:id="3"/>
     </w:p>
     <w:p>
       <w:pPr>
@@ -5531,8 +5072,8 @@
           <w:sz w:val="22"/>
         </w:rPr>
         <w:sectPr>
-          <w:headerReference w:type="default" r:id="rId12"/>
-          <w:footerReference w:type="default" r:id="rId13"/>
+          <w:headerReference w:type="default" r:id="rId9"/>
+          <w:footerReference w:type="default" r:id="rId10"/>
           <w:pgSz w:w="11906" w:h="16838" w:code="9"/>
           <w:pgMar w:top="1987" w:right="1699" w:bottom="2275" w:left="1987" w:header="850" w:footer="994" w:gutter="0"/>
           <w:pgNumType w:fmt="lowerRoman" w:start="1"/>
@@ -5865,7 +5406,7 @@
           <w:rFonts w:cs="Times New Roman"/>
         </w:rPr>
       </w:pPr>
-      <w:bookmarkStart w:id="3" w:name="_Toc414912331"/>
+      <w:bookmarkStart w:id="4" w:name="_Toc414972765"/>
       <w:r>
         <w:rPr>
           <w:rFonts w:cs="Times New Roman"/>
@@ -5873,7 +5414,7 @@
         <w:lastRenderedPageBreak/>
         <w:t>INTRODUCTION</w:t>
       </w:r>
-      <w:bookmarkEnd w:id="3"/>
+      <w:bookmarkEnd w:id="4"/>
     </w:p>
     <w:p>
       <w:pPr>
@@ -5882,14 +5423,14 @@
           <w:lang w:eastAsia="ko-KR"/>
         </w:rPr>
       </w:pPr>
-      <w:bookmarkStart w:id="4" w:name="_Toc414912332"/>
+      <w:bookmarkStart w:id="5" w:name="_Toc414972766"/>
       <w:r>
         <w:rPr>
           <w:lang w:eastAsia="ko-KR"/>
         </w:rPr>
         <w:t>Overview</w:t>
       </w:r>
-      <w:bookmarkEnd w:id="4"/>
+      <w:bookmarkEnd w:id="5"/>
     </w:p>
     <w:p>
       <w:pPr>
@@ -6907,7 +6448,7 @@
           <w:lang w:eastAsia="ko-KR"/>
         </w:rPr>
       </w:pPr>
-      <w:bookmarkStart w:id="5" w:name="_Toc414912333"/>
+      <w:bookmarkStart w:id="6" w:name="_Toc414972767"/>
       <w:r>
         <w:rPr>
           <w:rFonts w:eastAsiaTheme="minorEastAsia" w:cs="Times New Roman"/>
@@ -6917,289 +6458,289 @@
         </w:rPr>
         <w:t>Contribution</w:t>
       </w:r>
-      <w:bookmarkEnd w:id="5"/>
-    </w:p>
-    <w:p>
-      <w:pPr>
-        <w:spacing w:line="420" w:lineRule="auto"/>
-        <w:ind w:firstLineChars="193" w:firstLine="428"/>
-        <w:rPr>
-          <w:rFonts w:cs="Times New Roman"/>
-          <w:sz w:val="22"/>
-          <w:lang w:eastAsia="ko-KR"/>
-        </w:rPr>
-      </w:pPr>
-      <w:r>
-        <w:rPr>
-          <w:rFonts w:cs="Times New Roman"/>
-          <w:bCs/>
-          <w:spacing w:val="1"/>
-          <w:sz w:val="22"/>
-        </w:rPr>
-        <w:t>Our contribution in this work are</w:t>
-      </w:r>
-      <w:r>
-        <w:rPr>
-          <w:rFonts w:cs="Times New Roman"/>
-          <w:sz w:val="22"/>
-          <w:lang w:eastAsia="ko-KR"/>
-        </w:rPr>
-        <w:t xml:space="preserve">: (1) </w:t>
-      </w:r>
-      <w:r>
-        <w:rPr>
-          <w:rFonts w:cs="Times New Roman"/>
-          <w:sz w:val="22"/>
-          <w:lang w:eastAsia="ko-KR"/>
-        </w:rPr>
-        <w:t xml:space="preserve">We </w:t>
-      </w:r>
-      <w:r>
-        <w:rPr>
-          <w:rFonts w:cs="Times New Roman"/>
-          <w:sz w:val="22"/>
-          <w:lang w:eastAsia="ko-KR"/>
-        </w:rPr>
-        <w:t xml:space="preserve">have </w:t>
-      </w:r>
-      <w:r>
-        <w:rPr>
-          <w:rFonts w:cs="Times New Roman"/>
-          <w:sz w:val="22"/>
-          <w:lang w:eastAsia="ko-KR"/>
-        </w:rPr>
-        <w:t>develop</w:t>
-      </w:r>
-      <w:r>
-        <w:rPr>
-          <w:rFonts w:cs="Times New Roman"/>
-          <w:sz w:val="22"/>
-          <w:lang w:eastAsia="ko-KR"/>
-        </w:rPr>
-        <w:t>ed an</w:t>
-      </w:r>
-      <w:r>
-        <w:rPr>
-          <w:rFonts w:cs="Times New Roman"/>
-          <w:sz w:val="22"/>
-          <w:lang w:eastAsia="ko-KR"/>
-        </w:rPr>
-        <w:t xml:space="preserve"> application data collector which </w:t>
-      </w:r>
-      <w:r>
-        <w:rPr>
-          <w:rFonts w:cs="Times New Roman"/>
-          <w:sz w:val="22"/>
-          <w:lang w:eastAsia="ko-KR"/>
-        </w:rPr>
-        <w:t>can collect user personal data and it</w:t>
-      </w:r>
-      <w:r>
-        <w:rPr>
-          <w:rFonts w:cs="Times New Roman"/>
-          <w:sz w:val="22"/>
-          <w:lang w:eastAsia="ko-KR"/>
-        </w:rPr>
-        <w:t>s</w:t>
-      </w:r>
-      <w:r>
-        <w:rPr>
-          <w:rFonts w:cs="Times New Roman"/>
-          <w:sz w:val="22"/>
-          <w:lang w:eastAsia="ko-KR"/>
-        </w:rPr>
-        <w:t xml:space="preserve"> following opportunistic method</w:t>
-      </w:r>
-      <w:r>
-        <w:rPr>
-          <w:rFonts w:cs="Times New Roman"/>
-          <w:sz w:val="22"/>
-          <w:lang w:eastAsia="ko-KR"/>
-        </w:rPr>
-        <w:t>.</w:t>
-      </w:r>
-      <w:r>
-        <w:rPr>
-          <w:rFonts w:cs="Times New Roman"/>
-          <w:sz w:val="22"/>
-          <w:lang w:eastAsia="ko-KR"/>
-        </w:rPr>
-        <w:t xml:space="preserve"> This application does not bothering users, there is not</w:t>
-      </w:r>
-      <w:r>
-        <w:rPr>
-          <w:rFonts w:cs="Times New Roman"/>
-          <w:sz w:val="22"/>
-          <w:lang w:eastAsia="ko-KR"/>
-        </w:rPr>
-        <w:t>hing to do after user install</w:t>
-      </w:r>
-      <w:r>
-        <w:rPr>
-          <w:rFonts w:cs="Times New Roman"/>
-          <w:sz w:val="22"/>
-          <w:lang w:eastAsia="ko-KR"/>
-        </w:rPr>
-        <w:t xml:space="preserve"> this application.</w:t>
-      </w:r>
-      <w:r>
-        <w:rPr>
-          <w:rFonts w:cs="Times New Roman"/>
-          <w:sz w:val="22"/>
-          <w:lang w:eastAsia="ko-KR"/>
-        </w:rPr>
-        <w:t xml:space="preserve"> (2) </w:t>
-      </w:r>
-      <w:r>
-        <w:rPr>
-          <w:rFonts w:cs="Times New Roman"/>
-          <w:sz w:val="22"/>
-          <w:lang w:eastAsia="ko-KR"/>
-        </w:rPr>
-        <w:t xml:space="preserve">We </w:t>
-      </w:r>
-      <w:r>
-        <w:rPr>
-          <w:rFonts w:cs="Times New Roman"/>
-          <w:sz w:val="22"/>
-          <w:lang w:eastAsia="ko-KR"/>
-        </w:rPr>
-        <w:t xml:space="preserve">have </w:t>
-      </w:r>
-      <w:r>
-        <w:rPr>
-          <w:rFonts w:cs="Times New Roman"/>
-          <w:sz w:val="22"/>
-          <w:lang w:eastAsia="ko-KR"/>
-        </w:rPr>
-        <w:t>develop</w:t>
-      </w:r>
-      <w:r>
-        <w:rPr>
-          <w:rFonts w:cs="Times New Roman"/>
-          <w:sz w:val="22"/>
-          <w:lang w:eastAsia="ko-KR"/>
-        </w:rPr>
-        <w:t>ed</w:t>
-      </w:r>
-      <w:r>
-        <w:rPr>
-          <w:rFonts w:cs="Times New Roman"/>
-          <w:sz w:val="22"/>
-          <w:lang w:eastAsia="ko-KR"/>
-        </w:rPr>
-        <w:t xml:space="preserve"> system that can identify human behavior based on their smartphone personal data</w:t>
-      </w:r>
-      <w:r>
-        <w:rPr>
-          <w:rFonts w:cs="Times New Roman"/>
-          <w:sz w:val="22"/>
-          <w:lang w:eastAsia="ko-KR"/>
-        </w:rPr>
-        <w:t>. (3)</w:t>
-      </w:r>
-      <w:r>
-        <w:rPr>
-          <w:rFonts w:cs="Times New Roman"/>
-          <w:sz w:val="22"/>
-          <w:lang w:eastAsia="ko-KR"/>
-        </w:rPr>
-        <w:t xml:space="preserve"> </w:t>
-      </w:r>
-      <w:r>
-        <w:rPr>
-          <w:rFonts w:cs="Times New Roman"/>
-          <w:sz w:val="22"/>
-          <w:lang w:eastAsia="ko-KR"/>
-        </w:rPr>
-        <w:t>Instead of</w:t>
-      </w:r>
-      <w:r>
-        <w:rPr>
-          <w:rFonts w:cs="Times New Roman"/>
-          <w:sz w:val="22"/>
-          <w:lang w:eastAsia="ko-KR"/>
-        </w:rPr>
-        <w:t xml:space="preserve"> </w:t>
-      </w:r>
-      <w:r>
-        <w:rPr>
-          <w:rFonts w:cs="Times New Roman"/>
-          <w:sz w:val="22"/>
-          <w:lang w:eastAsia="ko-KR"/>
-        </w:rPr>
-        <w:t>identifying</w:t>
-      </w:r>
-      <w:r>
-        <w:rPr>
-          <w:rFonts w:cs="Times New Roman"/>
-          <w:sz w:val="22"/>
-          <w:lang w:eastAsia="ko-KR"/>
-        </w:rPr>
-        <w:t xml:space="preserve"> </w:t>
-      </w:r>
-      <w:r>
-        <w:rPr>
-          <w:rFonts w:cs="Times New Roman"/>
-          <w:sz w:val="22"/>
-          <w:lang w:eastAsia="ko-KR"/>
-        </w:rPr>
-        <w:t xml:space="preserve">human behavior we </w:t>
-      </w:r>
-      <w:r>
-        <w:rPr>
-          <w:rFonts w:cs="Times New Roman"/>
-          <w:sz w:val="22"/>
-          <w:lang w:eastAsia="ko-KR"/>
-        </w:rPr>
-        <w:t>also have</w:t>
-      </w:r>
-      <w:r>
-        <w:rPr>
-          <w:rFonts w:cs="Times New Roman"/>
-          <w:sz w:val="22"/>
-          <w:lang w:eastAsia="ko-KR"/>
-        </w:rPr>
-        <w:t xml:space="preserve"> develop</w:t>
-      </w:r>
-      <w:r>
-        <w:rPr>
-          <w:rFonts w:cs="Times New Roman"/>
-          <w:sz w:val="22"/>
-          <w:lang w:eastAsia="ko-KR"/>
-        </w:rPr>
-        <w:t>ed</w:t>
-      </w:r>
-      <w:r>
-        <w:rPr>
-          <w:rFonts w:cs="Times New Roman"/>
-          <w:sz w:val="22"/>
-          <w:lang w:eastAsia="ko-KR"/>
-        </w:rPr>
-        <w:t xml:space="preserve"> system which can create human behavior model. </w:t>
-      </w:r>
-    </w:p>
-    <w:p>
-      <w:pPr>
-        <w:pStyle w:val="Heading1"/>
-        <w:spacing w:line="480" w:lineRule="auto"/>
-        <w:rPr>
-          <w:rFonts w:cs="Times New Roman"/>
-          <w:lang w:eastAsia="ko-KR"/>
-        </w:rPr>
-      </w:pPr>
-      <w:bookmarkStart w:id="6" w:name="_Toc414912334"/>
-      <w:r>
-        <w:rPr>
-          <w:rFonts w:cs="Times New Roman"/>
-          <w:lang w:eastAsia="ko-KR"/>
-        </w:rPr>
-        <w:t>DATASET</w:t>
-      </w:r>
       <w:bookmarkEnd w:id="6"/>
     </w:p>
     <w:p>
       <w:pPr>
+        <w:spacing w:line="420" w:lineRule="auto"/>
+        <w:ind w:firstLineChars="193" w:firstLine="428"/>
+        <w:rPr>
+          <w:rFonts w:cs="Times New Roman"/>
+          <w:sz w:val="22"/>
+          <w:lang w:eastAsia="ko-KR"/>
+        </w:rPr>
+      </w:pPr>
+      <w:r>
+        <w:rPr>
+          <w:rFonts w:cs="Times New Roman"/>
+          <w:bCs/>
+          <w:spacing w:val="1"/>
+          <w:sz w:val="22"/>
+        </w:rPr>
+        <w:t>Our contribution in this work are</w:t>
+      </w:r>
+      <w:r>
+        <w:rPr>
+          <w:rFonts w:cs="Times New Roman"/>
+          <w:sz w:val="22"/>
+          <w:lang w:eastAsia="ko-KR"/>
+        </w:rPr>
+        <w:t xml:space="preserve">: (1) </w:t>
+      </w:r>
+      <w:r>
+        <w:rPr>
+          <w:rFonts w:cs="Times New Roman"/>
+          <w:sz w:val="22"/>
+          <w:lang w:eastAsia="ko-KR"/>
+        </w:rPr>
+        <w:t xml:space="preserve">We </w:t>
+      </w:r>
+      <w:r>
+        <w:rPr>
+          <w:rFonts w:cs="Times New Roman"/>
+          <w:sz w:val="22"/>
+          <w:lang w:eastAsia="ko-KR"/>
+        </w:rPr>
+        <w:t xml:space="preserve">have </w:t>
+      </w:r>
+      <w:r>
+        <w:rPr>
+          <w:rFonts w:cs="Times New Roman"/>
+          <w:sz w:val="22"/>
+          <w:lang w:eastAsia="ko-KR"/>
+        </w:rPr>
+        <w:t>develop</w:t>
+      </w:r>
+      <w:r>
+        <w:rPr>
+          <w:rFonts w:cs="Times New Roman"/>
+          <w:sz w:val="22"/>
+          <w:lang w:eastAsia="ko-KR"/>
+        </w:rPr>
+        <w:t>ed an</w:t>
+      </w:r>
+      <w:r>
+        <w:rPr>
+          <w:rFonts w:cs="Times New Roman"/>
+          <w:sz w:val="22"/>
+          <w:lang w:eastAsia="ko-KR"/>
+        </w:rPr>
+        <w:t xml:space="preserve"> application data collector which </w:t>
+      </w:r>
+      <w:r>
+        <w:rPr>
+          <w:rFonts w:cs="Times New Roman"/>
+          <w:sz w:val="22"/>
+          <w:lang w:eastAsia="ko-KR"/>
+        </w:rPr>
+        <w:t>can collect user personal data and it</w:t>
+      </w:r>
+      <w:r>
+        <w:rPr>
+          <w:rFonts w:cs="Times New Roman"/>
+          <w:sz w:val="22"/>
+          <w:lang w:eastAsia="ko-KR"/>
+        </w:rPr>
+        <w:t>s</w:t>
+      </w:r>
+      <w:r>
+        <w:rPr>
+          <w:rFonts w:cs="Times New Roman"/>
+          <w:sz w:val="22"/>
+          <w:lang w:eastAsia="ko-KR"/>
+        </w:rPr>
+        <w:t xml:space="preserve"> following opportunistic method</w:t>
+      </w:r>
+      <w:r>
+        <w:rPr>
+          <w:rFonts w:cs="Times New Roman"/>
+          <w:sz w:val="22"/>
+          <w:lang w:eastAsia="ko-KR"/>
+        </w:rPr>
+        <w:t>.</w:t>
+      </w:r>
+      <w:r>
+        <w:rPr>
+          <w:rFonts w:cs="Times New Roman"/>
+          <w:sz w:val="22"/>
+          <w:lang w:eastAsia="ko-KR"/>
+        </w:rPr>
+        <w:t xml:space="preserve"> This application does not bothering users, there is not</w:t>
+      </w:r>
+      <w:r>
+        <w:rPr>
+          <w:rFonts w:cs="Times New Roman"/>
+          <w:sz w:val="22"/>
+          <w:lang w:eastAsia="ko-KR"/>
+        </w:rPr>
+        <w:t>hing to do after user install</w:t>
+      </w:r>
+      <w:r>
+        <w:rPr>
+          <w:rFonts w:cs="Times New Roman"/>
+          <w:sz w:val="22"/>
+          <w:lang w:eastAsia="ko-KR"/>
+        </w:rPr>
+        <w:t xml:space="preserve"> this application.</w:t>
+      </w:r>
+      <w:r>
+        <w:rPr>
+          <w:rFonts w:cs="Times New Roman"/>
+          <w:sz w:val="22"/>
+          <w:lang w:eastAsia="ko-KR"/>
+        </w:rPr>
+        <w:t xml:space="preserve"> (2) </w:t>
+      </w:r>
+      <w:r>
+        <w:rPr>
+          <w:rFonts w:cs="Times New Roman"/>
+          <w:sz w:val="22"/>
+          <w:lang w:eastAsia="ko-KR"/>
+        </w:rPr>
+        <w:t xml:space="preserve">We </w:t>
+      </w:r>
+      <w:r>
+        <w:rPr>
+          <w:rFonts w:cs="Times New Roman"/>
+          <w:sz w:val="22"/>
+          <w:lang w:eastAsia="ko-KR"/>
+        </w:rPr>
+        <w:t xml:space="preserve">have </w:t>
+      </w:r>
+      <w:r>
+        <w:rPr>
+          <w:rFonts w:cs="Times New Roman"/>
+          <w:sz w:val="22"/>
+          <w:lang w:eastAsia="ko-KR"/>
+        </w:rPr>
+        <w:t>develop</w:t>
+      </w:r>
+      <w:r>
+        <w:rPr>
+          <w:rFonts w:cs="Times New Roman"/>
+          <w:sz w:val="22"/>
+          <w:lang w:eastAsia="ko-KR"/>
+        </w:rPr>
+        <w:t>ed</w:t>
+      </w:r>
+      <w:r>
+        <w:rPr>
+          <w:rFonts w:cs="Times New Roman"/>
+          <w:sz w:val="22"/>
+          <w:lang w:eastAsia="ko-KR"/>
+        </w:rPr>
+        <w:t xml:space="preserve"> system that can identify human behavior based on their smartphone personal data</w:t>
+      </w:r>
+      <w:r>
+        <w:rPr>
+          <w:rFonts w:cs="Times New Roman"/>
+          <w:sz w:val="22"/>
+          <w:lang w:eastAsia="ko-KR"/>
+        </w:rPr>
+        <w:t>. (3)</w:t>
+      </w:r>
+      <w:r>
+        <w:rPr>
+          <w:rFonts w:cs="Times New Roman"/>
+          <w:sz w:val="22"/>
+          <w:lang w:eastAsia="ko-KR"/>
+        </w:rPr>
+        <w:t xml:space="preserve"> </w:t>
+      </w:r>
+      <w:r>
+        <w:rPr>
+          <w:rFonts w:cs="Times New Roman"/>
+          <w:sz w:val="22"/>
+          <w:lang w:eastAsia="ko-KR"/>
+        </w:rPr>
+        <w:t>Instead of</w:t>
+      </w:r>
+      <w:r>
+        <w:rPr>
+          <w:rFonts w:cs="Times New Roman"/>
+          <w:sz w:val="22"/>
+          <w:lang w:eastAsia="ko-KR"/>
+        </w:rPr>
+        <w:t xml:space="preserve"> </w:t>
+      </w:r>
+      <w:r>
+        <w:rPr>
+          <w:rFonts w:cs="Times New Roman"/>
+          <w:sz w:val="22"/>
+          <w:lang w:eastAsia="ko-KR"/>
+        </w:rPr>
+        <w:t>identifying</w:t>
+      </w:r>
+      <w:r>
+        <w:rPr>
+          <w:rFonts w:cs="Times New Roman"/>
+          <w:sz w:val="22"/>
+          <w:lang w:eastAsia="ko-KR"/>
+        </w:rPr>
+        <w:t xml:space="preserve"> </w:t>
+      </w:r>
+      <w:r>
+        <w:rPr>
+          <w:rFonts w:cs="Times New Roman"/>
+          <w:sz w:val="22"/>
+          <w:lang w:eastAsia="ko-KR"/>
+        </w:rPr>
+        <w:t xml:space="preserve">human behavior we </w:t>
+      </w:r>
+      <w:r>
+        <w:rPr>
+          <w:rFonts w:cs="Times New Roman"/>
+          <w:sz w:val="22"/>
+          <w:lang w:eastAsia="ko-KR"/>
+        </w:rPr>
+        <w:t>also have</w:t>
+      </w:r>
+      <w:r>
+        <w:rPr>
+          <w:rFonts w:cs="Times New Roman"/>
+          <w:sz w:val="22"/>
+          <w:lang w:eastAsia="ko-KR"/>
+        </w:rPr>
+        <w:t xml:space="preserve"> develop</w:t>
+      </w:r>
+      <w:r>
+        <w:rPr>
+          <w:rFonts w:cs="Times New Roman"/>
+          <w:sz w:val="22"/>
+          <w:lang w:eastAsia="ko-KR"/>
+        </w:rPr>
+        <w:t>ed</w:t>
+      </w:r>
+      <w:r>
+        <w:rPr>
+          <w:rFonts w:cs="Times New Roman"/>
+          <w:sz w:val="22"/>
+          <w:lang w:eastAsia="ko-KR"/>
+        </w:rPr>
+        <w:t xml:space="preserve"> system which can create human behavior model. </w:t>
+      </w:r>
+    </w:p>
+    <w:p>
+      <w:pPr>
+        <w:pStyle w:val="Heading1"/>
+        <w:spacing w:line="480" w:lineRule="auto"/>
+        <w:rPr>
+          <w:rFonts w:cs="Times New Roman"/>
+          <w:lang w:eastAsia="ko-KR"/>
+        </w:rPr>
+      </w:pPr>
+      <w:bookmarkStart w:id="7" w:name="_Toc414972768"/>
+      <w:r>
+        <w:rPr>
+          <w:rFonts w:cs="Times New Roman"/>
+          <w:lang w:eastAsia="ko-KR"/>
+        </w:rPr>
+        <w:t>DATASET</w:t>
+      </w:r>
+      <w:bookmarkEnd w:id="7"/>
+    </w:p>
+    <w:p>
+      <w:pPr>
         <w:pStyle w:val="Heading2"/>
         <w:spacing w:before="0" w:line="480" w:lineRule="auto"/>
         <w:rPr>
@@ -7209,7 +6750,7 @@
           <w:lang w:eastAsia="ko-KR"/>
         </w:rPr>
       </w:pPr>
-      <w:bookmarkStart w:id="7" w:name="_Toc414912335"/>
+      <w:bookmarkStart w:id="8" w:name="_Toc414972769"/>
       <w:r>
         <w:rPr>
           <w:rFonts w:eastAsiaTheme="minorEastAsia" w:cs="Times New Roman"/>
@@ -7228,7 +6769,7 @@
         </w:rPr>
         <w:t>cquisition</w:t>
       </w:r>
-      <w:bookmarkEnd w:id="7"/>
+      <w:bookmarkEnd w:id="8"/>
     </w:p>
     <w:p>
       <w:pPr>
@@ -7496,7 +7037,7 @@
                           </pic:cNvPicPr>
                         </pic:nvPicPr>
                         <pic:blipFill>
-                          <a:blip r:embed="rId14">
+                          <a:blip r:embed="rId11">
                             <a:extLst>
                               <a:ext uri="{28A0092B-C50C-407E-A947-70E740481C1C}">
                                 <a14:useLocalDpi xmlns:a14="http://schemas.microsoft.com/office/drawing/2010/main" val="0"/>
@@ -7536,8 +7077,8 @@
                 <w:b/>
               </w:rPr>
             </w:pPr>
-            <w:bookmarkStart w:id="8" w:name="_Toc413318146"/>
-            <w:bookmarkStart w:id="9" w:name="_Toc414965019"/>
+            <w:bookmarkStart w:id="9" w:name="_Toc413318146"/>
+            <w:bookmarkStart w:id="10" w:name="_Toc414972713"/>
             <w:r>
               <w:rPr>
                 <w:b/>
@@ -7612,7 +7153,7 @@
               </w:rPr>
               <w:fldChar w:fldCharType="end"/>
             </w:r>
-            <w:bookmarkEnd w:id="8"/>
+            <w:bookmarkEnd w:id="9"/>
             <w:r>
               <w:rPr>
                 <w:b/>
@@ -7622,7 +7163,7 @@
             <w:r>
               <w:t>Funf Open Sensing Framework</w:t>
             </w:r>
-            <w:bookmarkEnd w:id="9"/>
+            <w:bookmarkEnd w:id="10"/>
           </w:p>
         </w:tc>
         <w:tc>
@@ -7661,7 +7202,7 @@
                           </pic:cNvPicPr>
                         </pic:nvPicPr>
                         <pic:blipFill>
-                          <a:blip r:embed="rId15" cstate="print">
+                          <a:blip r:embed="rId12" cstate="print">
                             <a:extLst>
                               <a:ext uri="{28A0092B-C50C-407E-A947-70E740481C1C}">
                                 <a14:useLocalDpi xmlns:a14="http://schemas.microsoft.com/office/drawing/2010/main" val="0"/>
@@ -7701,7 +7242,7 @@
                 <w:b/>
               </w:rPr>
             </w:pPr>
-            <w:bookmarkStart w:id="10" w:name="_Toc414965020"/>
+            <w:bookmarkStart w:id="11" w:name="_Toc414972714"/>
             <w:r>
               <w:rPr>
                 <w:b/>
@@ -7788,7 +7329,7 @@
             <w:r>
               <w:t>ser personal database in user smartphone</w:t>
             </w:r>
-            <w:bookmarkEnd w:id="10"/>
+            <w:bookmarkEnd w:id="11"/>
           </w:p>
         </w:tc>
       </w:tr>
@@ -7839,11 +7380,11 @@
       <w:pPr>
         <w:pStyle w:val="Heading3"/>
       </w:pPr>
-      <w:bookmarkStart w:id="11" w:name="_Toc414912336"/>
+      <w:bookmarkStart w:id="12" w:name="_Toc414972770"/>
       <w:r>
         <w:t>Application Data Collector</w:t>
       </w:r>
-      <w:bookmarkEnd w:id="11"/>
+      <w:bookmarkEnd w:id="12"/>
     </w:p>
     <w:p>
       <w:pPr>
@@ -7972,7 +7513,7 @@
           <w:b/>
         </w:rPr>
       </w:pPr>
-      <w:bookmarkStart w:id="12" w:name="_Toc414965030"/>
+      <w:bookmarkStart w:id="13" w:name="_Toc414972724"/>
       <w:r>
         <w:rPr>
           <w:b/>
@@ -8065,7 +7606,7 @@
         </w:rPr>
         <w:t>List of probes and time period of recording</w:t>
       </w:r>
-      <w:bookmarkEnd w:id="12"/>
+      <w:bookmarkEnd w:id="13"/>
     </w:p>
     <w:tbl>
       <w:tblPr>
@@ -9282,11 +8823,11 @@
       <w:pPr>
         <w:pStyle w:val="Heading3"/>
       </w:pPr>
-      <w:bookmarkStart w:id="13" w:name="_Toc414912337"/>
+      <w:bookmarkStart w:id="14" w:name="_Toc414972771"/>
       <w:r>
         <w:t>Dataset Description</w:t>
       </w:r>
-      <w:bookmarkEnd w:id="13"/>
+      <w:bookmarkEnd w:id="14"/>
     </w:p>
     <w:p>
       <w:pPr>
@@ -9732,7 +9273,7 @@
                           </pic:cNvPicPr>
                         </pic:nvPicPr>
                         <pic:blipFill>
-                          <a:blip r:embed="rId16">
+                          <a:blip r:embed="rId13">
                             <a:extLst>
                               <a:ext uri="{28A0092B-C50C-407E-A947-70E740481C1C}">
                                 <a14:useLocalDpi xmlns:a14="http://schemas.microsoft.com/office/drawing/2010/main" val="0"/>
@@ -9772,7 +9313,7 @@
                 <w:rFonts w:cs="Times New Roman"/>
               </w:rPr>
             </w:pPr>
-            <w:bookmarkStart w:id="14" w:name="_Toc414965021"/>
+            <w:bookmarkStart w:id="15" w:name="_Toc414972715"/>
             <w:r>
               <w:rPr>
                 <w:b/>
@@ -9856,7 +9397,7 @@
               </w:rPr>
               <w:t xml:space="preserve"> Strings.xml file in project directory</w:t>
             </w:r>
-            <w:bookmarkEnd w:id="14"/>
+            <w:bookmarkEnd w:id="15"/>
           </w:p>
         </w:tc>
         <w:tc>
@@ -9894,7 +9435,7 @@
                           </pic:cNvPicPr>
                         </pic:nvPicPr>
                         <pic:blipFill>
-                          <a:blip r:embed="rId17">
+                          <a:blip r:embed="rId14">
                             <a:extLst>
                               <a:ext uri="{28A0092B-C50C-407E-A947-70E740481C1C}">
                                 <a14:useLocalDpi xmlns:a14="http://schemas.microsoft.com/office/drawing/2010/main" val="0"/>
@@ -9934,7 +9475,7 @@
                 <w:rFonts w:cs="Times New Roman"/>
               </w:rPr>
             </w:pPr>
-            <w:bookmarkStart w:id="15" w:name="_Toc414965022"/>
+            <w:bookmarkStart w:id="16" w:name="_Toc414972716"/>
             <w:r>
               <w:rPr>
                 <w:b/>
@@ -10021,7 +9562,7 @@
               </w:rPr>
               <w:t xml:space="preserve"> Inside the string.xml file</w:t>
             </w:r>
-            <w:bookmarkEnd w:id="15"/>
+            <w:bookmarkEnd w:id="16"/>
           </w:p>
         </w:tc>
       </w:tr>
@@ -10627,7 +10168,7 @@
           <w:b/>
         </w:rPr>
       </w:pPr>
-      <w:bookmarkStart w:id="16" w:name="_Toc414965031"/>
+      <w:bookmarkStart w:id="17" w:name="_Toc414972725"/>
       <w:r>
         <w:rPr>
           <w:b/>
@@ -10715,7 +10256,7 @@
         </w:rPr>
         <w:t>List of probes and types</w:t>
       </w:r>
-      <w:bookmarkEnd w:id="16"/>
+      <w:bookmarkEnd w:id="17"/>
     </w:p>
     <w:tbl>
       <w:tblPr>
@@ -12768,7 +12309,7 @@
         </w:rPr>
         <w:t>LocationManager</w:t>
       </w:r>
-      <w:hyperlink r:id="rId18" w:history="1"/>
+      <w:hyperlink r:id="rId15" w:history="1"/>
       <w:r>
         <w:rPr>
           <w:rFonts w:cs="Times New Roman"/>
@@ -12966,7 +12507,7 @@
           <w:b/>
         </w:rPr>
       </w:pPr>
-      <w:bookmarkStart w:id="17" w:name="_Toc414965032"/>
+      <w:bookmarkStart w:id="18" w:name="_Toc414972726"/>
       <w:r>
         <w:rPr>
           <w:b/>
@@ -13053,7 +12594,7 @@
         </w:rPr>
         <w:t>Data Summarization from 47 students.</w:t>
       </w:r>
-      <w:bookmarkEnd w:id="17"/>
+      <w:bookmarkEnd w:id="18"/>
     </w:p>
     <w:tbl>
       <w:tblPr>
@@ -17647,237 +17188,15 @@
       <w:pPr>
         <w:pStyle w:val="Heading3"/>
       </w:pPr>
-      <w:bookmarkStart w:id="18" w:name="_Toc414912338"/>
+      <w:bookmarkStart w:id="19" w:name="_Toc414972772"/>
       <w:r>
         <w:t>Dataset that used in this research</w:t>
-      </w:r>
-      <w:bookmarkEnd w:id="18"/>
-    </w:p>
-    <w:p>
-      <w:pPr>
-        <w:spacing w:line="360" w:lineRule="auto"/>
-        <w:ind w:firstLine="418"/>
-        <w:rPr>
-          <w:rFonts w:cs="Times New Roman"/>
-          <w:sz w:val="22"/>
-        </w:rPr>
-      </w:pPr>
-      <w:r>
-        <w:rPr>
-          <w:sz w:val="22"/>
-        </w:rPr>
-        <w:t xml:space="preserve">Table </w:t>
-      </w:r>
-      <w:r>
-        <w:rPr>
-          <w:sz w:val="22"/>
-        </w:rPr>
-        <w:t>2-</w:t>
-      </w:r>
-      <w:r>
-        <w:rPr>
-          <w:sz w:val="22"/>
-        </w:rPr>
-        <w:t xml:space="preserve">2 </w:t>
-      </w:r>
-      <w:r>
-        <w:rPr>
-          <w:rFonts w:cs="Times New Roman"/>
-          <w:sz w:val="22"/>
-        </w:rPr>
-        <w:t>List of probes and types</w:t>
-      </w:r>
-      <w:r>
-        <w:rPr>
-          <w:sz w:val="22"/>
-        </w:rPr>
-        <w:t xml:space="preserve"> shows that all of data that we collected form user’s smartphone. </w:t>
-      </w:r>
-      <w:r>
-        <w:rPr>
-          <w:sz w:val="22"/>
-        </w:rPr>
-        <w:t>Not all of those data are used in this research. We give symbol (“X”) in the last column (</w:t>
-      </w:r>
-      <w:r>
-        <w:rPr>
-          <w:i/>
-          <w:sz w:val="22"/>
-        </w:rPr>
-        <w:t>used column</w:t>
-      </w:r>
-      <w:r>
-        <w:rPr>
-          <w:sz w:val="22"/>
-        </w:rPr>
-        <w:t xml:space="preserve">) to the data </w:t>
-      </w:r>
-      <w:r>
-        <w:rPr>
-          <w:sz w:val="22"/>
-        </w:rPr>
-        <w:t>which</w:t>
-      </w:r>
-      <w:r>
-        <w:rPr>
-          <w:sz w:val="22"/>
-        </w:rPr>
-        <w:t xml:space="preserve"> we used in this research. The data that we used are: On request data: GPS location, Nearby Wi-Fi, Nearby Bluetooth, Battery; Historical data: Call log and SMS log; Continuous data: Smartphone screen, Running applications, user activity log.</w:t>
-      </w:r>
-      <w:r>
-        <w:rPr>
-          <w:sz w:val="22"/>
-        </w:rPr>
-        <w:t xml:space="preserve"> The total dataset that we used are 9 probes.</w:t>
-      </w:r>
-      <w:r>
-        <w:rPr>
-          <w:rFonts w:cs="Times New Roman"/>
-          <w:sz w:val="22"/>
-        </w:rPr>
-        <w:tab/>
-      </w:r>
-    </w:p>
-    <w:p>
-      <w:pPr>
-        <w:spacing w:line="360" w:lineRule="auto"/>
-        <w:ind w:firstLine="418"/>
-        <w:rPr>
-          <w:sz w:val="22"/>
-        </w:rPr>
-      </w:pPr>
-      <w:r>
-        <w:rPr>
-          <w:rFonts w:cs="Times New Roman"/>
-          <w:sz w:val="22"/>
-        </w:rPr>
-        <w:t xml:space="preserve">The total of students who participated are 47 students. From those data not all data are </w:t>
-      </w:r>
-      <w:r>
-        <w:rPr>
-          <w:rFonts w:cs="Times New Roman"/>
-          <w:sz w:val="22"/>
-        </w:rPr>
-        <w:t>full</w:t>
-      </w:r>
-      <w:r>
-        <w:rPr>
-          <w:rFonts w:cs="Times New Roman"/>
-          <w:sz w:val="22"/>
-        </w:rPr>
-        <w:t xml:space="preserve"> </w:t>
-      </w:r>
-      <w:r>
-        <w:rPr>
-          <w:rFonts w:cs="Times New Roman"/>
-          <w:sz w:val="22"/>
-        </w:rPr>
-        <w:t>available. Some of student</w:t>
-      </w:r>
-      <w:r>
-        <w:rPr>
-          <w:rFonts w:cs="Times New Roman"/>
-          <w:sz w:val="22"/>
-        </w:rPr>
-        <w:t>s does not have SMS log</w:t>
-      </w:r>
-      <w:r>
-        <w:rPr>
-          <w:rFonts w:cs="Times New Roman"/>
-          <w:sz w:val="22"/>
-        </w:rPr>
-        <w:t>, or another data</w:t>
-      </w:r>
-      <w:r>
-        <w:rPr>
-          <w:rFonts w:cs="Times New Roman"/>
-          <w:sz w:val="22"/>
-        </w:rPr>
-        <w:t xml:space="preserve">, </w:t>
-      </w:r>
-      <w:r>
-        <w:rPr>
-          <w:rFonts w:cs="Times New Roman"/>
-          <w:sz w:val="22"/>
-        </w:rPr>
-        <w:t xml:space="preserve">the reason they do not have SMS data </w:t>
-      </w:r>
-      <w:r>
-        <w:rPr>
-          <w:rFonts w:cs="Times New Roman"/>
-          <w:sz w:val="22"/>
-        </w:rPr>
-        <w:t>probably he prefer</w:t>
-      </w:r>
-      <w:r>
-        <w:rPr>
-          <w:rFonts w:cs="Times New Roman"/>
-          <w:sz w:val="22"/>
-        </w:rPr>
-        <w:t>s</w:t>
-      </w:r>
-      <w:r>
-        <w:rPr>
-          <w:rFonts w:cs="Times New Roman"/>
-          <w:sz w:val="22"/>
-        </w:rPr>
-        <w:t xml:space="preserve"> to use</w:t>
-      </w:r>
-      <w:r>
-        <w:rPr>
-          <w:rFonts w:cs="Times New Roman"/>
-          <w:sz w:val="22"/>
-        </w:rPr>
-        <w:t>s</w:t>
-      </w:r>
-      <w:r>
-        <w:rPr>
-          <w:rFonts w:cs="Times New Roman"/>
-          <w:sz w:val="22"/>
-        </w:rPr>
-        <w:t xml:space="preserve"> application messenger such as Kakao, Whatsapp, etc instead of SMS application.</w:t>
-      </w:r>
-      <w:r>
-        <w:rPr>
-          <w:rFonts w:cs="Times New Roman"/>
-          <w:sz w:val="22"/>
-        </w:rPr>
-        <w:t xml:space="preserve"> In this research, we</w:t>
-      </w:r>
-      <w:r>
-        <w:rPr>
-          <w:rFonts w:cs="Times New Roman"/>
-          <w:sz w:val="22"/>
-        </w:rPr>
-        <w:t xml:space="preserve"> use data from 37</w:t>
-      </w:r>
-      <w:r>
-        <w:rPr>
-          <w:rFonts w:cs="Times New Roman"/>
-          <w:sz w:val="22"/>
-        </w:rPr>
-        <w:t xml:space="preserve"> students which all of data are available during 2 months. </w:t>
-      </w:r>
-      <w:r>
-        <w:rPr>
-          <w:rFonts w:cs="Times New Roman"/>
-          <w:sz w:val="22"/>
-        </w:rPr>
-        <w:t xml:space="preserve"> </w:t>
-      </w:r>
-    </w:p>
-    <w:p>
-      <w:pPr>
-        <w:pStyle w:val="Heading2"/>
-      </w:pPr>
-      <w:bookmarkStart w:id="19" w:name="_Toc414912339"/>
-      <w:r>
-        <w:t>Data Pre-processing</w:t>
       </w:r>
       <w:bookmarkEnd w:id="19"/>
     </w:p>
     <w:p>
       <w:pPr>
+        <w:spacing w:line="360" w:lineRule="auto"/>
         <w:ind w:firstLine="418"/>
         <w:rPr>
           <w:rFonts w:cs="Times New Roman"/>
@@ -17885,46 +17204,268 @@
         </w:rPr>
       </w:pPr>
       <w:r>
-        <w:t>The data which collected from</w:t>
-      </w:r>
-      <w:r>
-        <w:t xml:space="preserve"> user’s smartphone are </w:t>
-      </w:r>
-      <w:r>
-        <w:t xml:space="preserve">not </w:t>
-      </w:r>
-      <w:r>
-        <w:t xml:space="preserve">clean, means the data has a noise </w:t>
-      </w:r>
-      <w:r>
-        <w:lastRenderedPageBreak/>
-        <w:t xml:space="preserve">and duplication. </w:t>
-      </w:r>
-      <w:r>
-        <w:rPr>
-          <w:rFonts w:cs="Times New Roman"/>
-          <w:sz w:val="22"/>
-        </w:rPr>
-        <w:t xml:space="preserve">In this section, we explain about the data pre-processing which is contain with two subchapters are data cleansing and data transformation. </w:t>
+        <w:rPr>
+          <w:sz w:val="22"/>
+        </w:rPr>
+        <w:t xml:space="preserve">Table </w:t>
+      </w:r>
+      <w:r>
+        <w:rPr>
+          <w:sz w:val="22"/>
+        </w:rPr>
+        <w:t>2-</w:t>
+      </w:r>
+      <w:r>
+        <w:rPr>
+          <w:sz w:val="22"/>
+        </w:rPr>
+        <w:t xml:space="preserve">2 </w:t>
+      </w:r>
+      <w:r>
+        <w:rPr>
+          <w:rFonts w:cs="Times New Roman"/>
+          <w:sz w:val="22"/>
+        </w:rPr>
+        <w:t>List of probes and types</w:t>
+      </w:r>
+      <w:r>
+        <w:rPr>
+          <w:sz w:val="22"/>
+        </w:rPr>
+        <w:t xml:space="preserve"> shows that all of data that we collected form user’s smartphone. </w:t>
+      </w:r>
+      <w:r>
+        <w:rPr>
+          <w:sz w:val="22"/>
+        </w:rPr>
+        <w:t>Not all of those data are used in this research. We give symbol (“X”) in the last column (</w:t>
+      </w:r>
+      <w:r>
+        <w:rPr>
+          <w:i/>
+          <w:sz w:val="22"/>
+        </w:rPr>
+        <w:t>used column</w:t>
+      </w:r>
+      <w:r>
+        <w:rPr>
+          <w:sz w:val="22"/>
+        </w:rPr>
+        <w:t xml:space="preserve">) to the data </w:t>
+      </w:r>
+      <w:r>
+        <w:rPr>
+          <w:sz w:val="22"/>
+        </w:rPr>
+        <w:t>which</w:t>
+      </w:r>
+      <w:r>
+        <w:rPr>
+          <w:sz w:val="22"/>
+        </w:rPr>
+        <w:t xml:space="preserve"> we used in this research. The data that we used are: On request data: GPS location, Nearby Wi-Fi, Nearby Bluetooth, Battery; Historical data: Call log and SMS log; Continuous data: Smartphone screen, Running applications, user activity log.</w:t>
+      </w:r>
+      <w:r>
+        <w:rPr>
+          <w:sz w:val="22"/>
+        </w:rPr>
+        <w:t xml:space="preserve"> The total dataset that we used are 9 probes.</w:t>
+      </w:r>
+      <w:r>
+        <w:rPr>
+          <w:rFonts w:cs="Times New Roman"/>
+          <w:sz w:val="22"/>
+        </w:rPr>
+        <w:tab/>
       </w:r>
     </w:p>
     <w:p>
       <w:pPr>
-        <w:ind w:left="418"/>
-      </w:pPr>
+        <w:spacing w:line="360" w:lineRule="auto"/>
+        <w:ind w:firstLine="418"/>
+        <w:rPr>
+          <w:sz w:val="22"/>
+        </w:rPr>
+      </w:pPr>
+      <w:r>
+        <w:rPr>
+          <w:rFonts w:cs="Times New Roman"/>
+          <w:sz w:val="22"/>
+        </w:rPr>
+        <w:t xml:space="preserve">The total of students who participated are 47 students. From those data not all data are </w:t>
+      </w:r>
+      <w:r>
+        <w:rPr>
+          <w:rFonts w:cs="Times New Roman"/>
+          <w:sz w:val="22"/>
+        </w:rPr>
+        <w:t>full</w:t>
+      </w:r>
+      <w:r>
+        <w:rPr>
+          <w:rFonts w:cs="Times New Roman"/>
+          <w:sz w:val="22"/>
+        </w:rPr>
+        <w:t xml:space="preserve"> </w:t>
+      </w:r>
+      <w:r>
+        <w:rPr>
+          <w:rFonts w:cs="Times New Roman"/>
+          <w:sz w:val="22"/>
+        </w:rPr>
+        <w:t>available. Some of student</w:t>
+      </w:r>
+      <w:r>
+        <w:rPr>
+          <w:rFonts w:cs="Times New Roman"/>
+          <w:sz w:val="22"/>
+        </w:rPr>
+        <w:t>s does not have SMS log</w:t>
+      </w:r>
+      <w:r>
+        <w:rPr>
+          <w:rFonts w:cs="Times New Roman"/>
+          <w:sz w:val="22"/>
+        </w:rPr>
+        <w:t>, or another data</w:t>
+      </w:r>
+      <w:r>
+        <w:rPr>
+          <w:rFonts w:cs="Times New Roman"/>
+          <w:sz w:val="22"/>
+        </w:rPr>
+        <w:t xml:space="preserve">, </w:t>
+      </w:r>
+      <w:r>
+        <w:rPr>
+          <w:rFonts w:cs="Times New Roman"/>
+          <w:sz w:val="22"/>
+        </w:rPr>
+        <w:t xml:space="preserve">the reason they do not have SMS data </w:t>
+      </w:r>
+      <w:r>
+        <w:rPr>
+          <w:rFonts w:cs="Times New Roman"/>
+          <w:sz w:val="22"/>
+        </w:rPr>
+        <w:t>probably he prefer</w:t>
+      </w:r>
+      <w:r>
+        <w:rPr>
+          <w:rFonts w:cs="Times New Roman"/>
+          <w:sz w:val="22"/>
+        </w:rPr>
+        <w:t>s</w:t>
+      </w:r>
+      <w:r>
+        <w:rPr>
+          <w:rFonts w:cs="Times New Roman"/>
+          <w:sz w:val="22"/>
+        </w:rPr>
+        <w:t xml:space="preserve"> to use</w:t>
+      </w:r>
+      <w:r>
+        <w:rPr>
+          <w:rFonts w:cs="Times New Roman"/>
+          <w:sz w:val="22"/>
+        </w:rPr>
+        <w:t>s</w:t>
+      </w:r>
+      <w:r>
+        <w:rPr>
+          <w:rFonts w:cs="Times New Roman"/>
+          <w:sz w:val="22"/>
+        </w:rPr>
+        <w:t xml:space="preserve"> application messenger such as Kakao, Whatsapp, etc instead of SMS application.</w:t>
+      </w:r>
+      <w:r>
+        <w:rPr>
+          <w:rFonts w:cs="Times New Roman"/>
+          <w:sz w:val="22"/>
+        </w:rPr>
+        <w:t xml:space="preserve"> In this research, we</w:t>
+      </w:r>
+      <w:r>
+        <w:rPr>
+          <w:rFonts w:cs="Times New Roman"/>
+          <w:sz w:val="22"/>
+        </w:rPr>
+        <w:t xml:space="preserve"> use data from 37</w:t>
+      </w:r>
+      <w:r>
+        <w:rPr>
+          <w:rFonts w:cs="Times New Roman"/>
+          <w:sz w:val="22"/>
+        </w:rPr>
+        <w:t xml:space="preserve"> students which all of data are available during 2 months. </w:t>
+      </w:r>
+      <w:r>
+        <w:rPr>
+          <w:rFonts w:cs="Times New Roman"/>
+          <w:sz w:val="22"/>
+        </w:rPr>
+        <w:t xml:space="preserve"> </w:t>
+      </w:r>
     </w:p>
     <w:p>
       <w:pPr>
-        <w:pStyle w:val="Heading3"/>
-      </w:pPr>
-      <w:bookmarkStart w:id="20" w:name="_Toc414912340"/>
-      <w:r>
-        <w:t>Data Cleansing</w:t>
+        <w:pStyle w:val="Heading2"/>
+      </w:pPr>
+      <w:bookmarkStart w:id="20" w:name="_Toc414972773"/>
+      <w:r>
+        <w:t>Data Pre-processing</w:t>
       </w:r>
       <w:bookmarkEnd w:id="20"/>
     </w:p>
     <w:p>
       <w:pPr>
+        <w:ind w:firstLine="418"/>
+        <w:rPr>
+          <w:rFonts w:cs="Times New Roman"/>
+          <w:sz w:val="22"/>
+        </w:rPr>
+      </w:pPr>
+      <w:r>
+        <w:t>The data which collected from</w:t>
+      </w:r>
+      <w:r>
+        <w:t xml:space="preserve"> user’s smartphone are </w:t>
+      </w:r>
+      <w:r>
+        <w:t xml:space="preserve">not </w:t>
+      </w:r>
+      <w:r>
+        <w:t xml:space="preserve">clean, means the data has a noise </w:t>
+      </w:r>
+      <w:r>
+        <w:lastRenderedPageBreak/>
+        <w:t xml:space="preserve">and duplication. </w:t>
+      </w:r>
+      <w:r>
+        <w:rPr>
+          <w:rFonts w:cs="Times New Roman"/>
+          <w:sz w:val="22"/>
+        </w:rPr>
+        <w:t xml:space="preserve">In this section, we explain about the data pre-processing which is contain with two subchapters are data cleansing and data transformation. </w:t>
+      </w:r>
+    </w:p>
+    <w:p>
+      <w:pPr>
+        <w:ind w:left="418"/>
+      </w:pPr>
+    </w:p>
+    <w:p>
+      <w:pPr>
+        <w:pStyle w:val="Heading3"/>
+      </w:pPr>
+      <w:bookmarkStart w:id="21" w:name="_Toc414972774"/>
+      <w:r>
+        <w:t>Data Cleansing</w:t>
+      </w:r>
+      <w:bookmarkEnd w:id="21"/>
+    </w:p>
+    <w:p>
+      <w:pPr>
         <w:spacing w:line="420" w:lineRule="auto"/>
         <w:ind w:firstLineChars="200" w:firstLine="440"/>
         <w:rPr>
@@ -18195,7 +17736,7 @@
       <w:pPr>
         <w:pStyle w:val="Heading3"/>
       </w:pPr>
-      <w:bookmarkStart w:id="21" w:name="_Toc414912341"/>
+      <w:bookmarkStart w:id="22" w:name="_Toc414972775"/>
       <w:r>
         <w:t>Data</w:t>
       </w:r>
@@ -18205,7 +17746,7 @@
       <w:r>
         <w:t xml:space="preserve"> Transformation</w:t>
       </w:r>
-      <w:bookmarkEnd w:id="21"/>
+      <w:bookmarkEnd w:id="22"/>
     </w:p>
     <w:p>
       <w:pPr>
@@ -18270,7 +17811,7 @@
                                 <w:kern w:val="2"/>
                               </w:rPr>
                             </w:pPr>
-                            <w:bookmarkStart w:id="22" w:name="_Toc414965023"/>
+                            <w:bookmarkStart w:id="23" w:name="_Toc414972717"/>
                             <w:r>
                               <w:rPr>
                                 <w:b/>
@@ -18357,7 +17898,7 @@
                               </w:rPr>
                               <w:t>Data preprocessing flows</w:t>
                             </w:r>
-                            <w:bookmarkEnd w:id="22"/>
+                            <w:bookmarkEnd w:id="23"/>
                           </w:p>
                         </w:txbxContent>
                       </wps:txbx>
@@ -18389,7 +17930,7 @@
                           <w:kern w:val="2"/>
                         </w:rPr>
                       </w:pPr>
-                      <w:bookmarkStart w:id="23" w:name="_Toc414965023"/>
+                      <w:bookmarkStart w:id="24" w:name="_Toc414972717"/>
                       <w:r>
                         <w:rPr>
                           <w:b/>
@@ -18476,7 +18017,7 @@
                         </w:rPr>
                         <w:t>Data preprocessing flows</w:t>
                       </w:r>
-                      <w:bookmarkEnd w:id="23"/>
+                      <w:bookmarkEnd w:id="24"/>
                     </w:p>
                   </w:txbxContent>
                 </v:textbox>
@@ -18519,7 +18060,7 @@
                     </pic:cNvPicPr>
                   </pic:nvPicPr>
                   <pic:blipFill>
-                    <a:blip r:embed="rId19">
+                    <a:blip r:embed="rId16">
                       <a:extLst>
                         <a:ext uri="{28A0092B-C50C-407E-A947-70E740481C1C}">
                           <a14:useLocalDpi xmlns:a14="http://schemas.microsoft.com/office/drawing/2010/main" val="0"/>
@@ -18788,7 +18329,7 @@
           <w:szCs w:val="22"/>
         </w:rPr>
       </w:pPr>
-      <w:bookmarkStart w:id="24" w:name="_Toc414912342"/>
+      <w:bookmarkStart w:id="25" w:name="_Toc414972776"/>
       <w:r>
         <w:rPr>
           <w:rFonts w:eastAsia="바탕체" w:cs="Times New Roman"/>
@@ -18797,7 +18338,7 @@
         </w:rPr>
         <w:t>Feature Extraction</w:t>
       </w:r>
-      <w:bookmarkEnd w:id="24"/>
+      <w:bookmarkEnd w:id="25"/>
       <w:r>
         <w:rPr>
           <w:rFonts w:eastAsia="바탕체" w:cs="Times New Roman"/>
@@ -18866,11 +18407,11 @@
       <w:pPr>
         <w:pStyle w:val="Heading3"/>
       </w:pPr>
-      <w:bookmarkStart w:id="25" w:name="_Toc414912343"/>
+      <w:bookmarkStart w:id="26" w:name="_Toc414972777"/>
       <w:r>
         <w:t>Define Human Activity and Behavior</w:t>
       </w:r>
-      <w:bookmarkEnd w:id="25"/>
+      <w:bookmarkEnd w:id="26"/>
     </w:p>
     <w:p>
       <w:pPr>
@@ -19091,7 +18632,7 @@
       <w:pPr>
         <w:pStyle w:val="Heading3"/>
       </w:pPr>
-      <w:bookmarkStart w:id="26" w:name="_Toc414912344"/>
+      <w:bookmarkStart w:id="27" w:name="_Toc414972778"/>
       <w:r>
         <w:t xml:space="preserve">Features </w:t>
       </w:r>
@@ -19101,7 +18642,7 @@
       <w:r>
         <w:t>Extraction</w:t>
       </w:r>
-      <w:bookmarkEnd w:id="26"/>
+      <w:bookmarkEnd w:id="27"/>
     </w:p>
     <w:p>
       <w:pPr>
@@ -20213,7 +19754,7 @@
           <w:b/>
         </w:rPr>
       </w:pPr>
-      <w:bookmarkStart w:id="27" w:name="_Toc414965033"/>
+      <w:bookmarkStart w:id="28" w:name="_Toc414972727"/>
       <w:r>
         <w:rPr>
           <w:b/>
@@ -20297,7 +19838,7 @@
       <w:r>
         <w:t>List of features and the values</w:t>
       </w:r>
-      <w:bookmarkEnd w:id="27"/>
+      <w:bookmarkEnd w:id="28"/>
     </w:p>
     <w:tbl>
       <w:tblPr>
@@ -21609,7 +21150,7 @@
                     </pic:cNvPicPr>
                   </pic:nvPicPr>
                   <pic:blipFill>
-                    <a:blip r:embed="rId20">
+                    <a:blip r:embed="rId17">
                       <a:extLst>
                         <a:ext uri="{28A0092B-C50C-407E-A947-70E740481C1C}">
                           <a14:useLocalDpi xmlns:a14="http://schemas.microsoft.com/office/drawing/2010/main" val="0"/>
@@ -21650,7 +21191,7 @@
           <w:b/>
         </w:rPr>
       </w:pPr>
-      <w:bookmarkStart w:id="28" w:name="_Toc414965024"/>
+      <w:bookmarkStart w:id="29" w:name="_Toc414972718"/>
       <w:r>
         <w:rPr>
           <w:b/>
@@ -21736,21 +21277,21 @@
           <w:rFonts w:cs="Times New Roman"/>
         </w:rPr>
         <w:t>Sample output of the features extraction in Pre-Processing II.</w:t>
-      </w:r>
-      <w:bookmarkEnd w:id="28"/>
-    </w:p>
-    <w:p>
-      <w:pPr>
-        <w:pStyle w:val="Heading3"/>
-      </w:pPr>
-      <w:bookmarkStart w:id="29" w:name="_Toc414912345"/>
-      <w:r>
-        <w:t>Human and Machine Time</w:t>
       </w:r>
       <w:bookmarkEnd w:id="29"/>
     </w:p>
     <w:p>
       <w:pPr>
+        <w:pStyle w:val="Heading3"/>
+      </w:pPr>
+      <w:bookmarkStart w:id="30" w:name="_Toc414972779"/>
+      <w:r>
+        <w:t>Human and Machine Time</w:t>
+      </w:r>
+      <w:bookmarkEnd w:id="30"/>
+    </w:p>
+    <w:p>
+      <w:pPr>
         <w:spacing w:line="420" w:lineRule="auto"/>
         <w:ind w:firstLineChars="193" w:firstLine="425"/>
         <w:rPr>
@@ -21857,7 +21398,7 @@
       <w:pPr>
         <w:pStyle w:val="Heading3"/>
       </w:pPr>
-      <w:bookmarkStart w:id="30" w:name="_Toc414912346"/>
+      <w:bookmarkStart w:id="31" w:name="_Toc414972780"/>
       <w:r>
         <w:t xml:space="preserve">List of the </w:t>
       </w:r>
@@ -21867,7 +21408,7 @@
       <w:r>
         <w:t>Features</w:t>
       </w:r>
-      <w:bookmarkEnd w:id="30"/>
+      <w:bookmarkEnd w:id="31"/>
     </w:p>
     <w:p>
       <w:pPr>
@@ -22843,7 +22384,7 @@
                     </pic:cNvPicPr>
                   </pic:nvPicPr>
                   <pic:blipFill>
-                    <a:blip r:embed="rId21">
+                    <a:blip r:embed="rId18">
                       <a:extLst>
                         <a:ext uri="{28A0092B-C50C-407E-A947-70E740481C1C}">
                           <a14:useLocalDpi xmlns:a14="http://schemas.microsoft.com/office/drawing/2010/main" val="0"/>
@@ -22883,7 +22424,7 @@
           <w:b/>
         </w:rPr>
       </w:pPr>
-      <w:bookmarkStart w:id="31" w:name="_Toc414965025"/>
+      <w:bookmarkStart w:id="32" w:name="_Toc414972719"/>
       <w:r>
         <w:rPr>
           <w:b/>
@@ -22970,7 +22511,7 @@
         </w:rPr>
         <w:t>Sample output of the features extraction in Pre-Processing III (Final Features).</w:t>
       </w:r>
-      <w:bookmarkEnd w:id="31"/>
+      <w:bookmarkEnd w:id="32"/>
     </w:p>
     <w:p>
       <w:pPr>
@@ -22980,14 +22521,14 @@
           <w:rFonts w:cs="Times New Roman"/>
         </w:rPr>
       </w:pPr>
-      <w:bookmarkStart w:id="32" w:name="_Toc414912347"/>
+      <w:bookmarkStart w:id="33" w:name="_Toc414972781"/>
       <w:r>
         <w:rPr>
           <w:rFonts w:cs="Times New Roman"/>
         </w:rPr>
         <w:t>HUMAN BEHAVIORS MODELING</w:t>
       </w:r>
-      <w:bookmarkEnd w:id="32"/>
+      <w:bookmarkEnd w:id="33"/>
     </w:p>
     <w:p>
       <w:pPr>
@@ -23178,7 +22719,7 @@
                                           </pic:cNvPicPr>
                                         </pic:nvPicPr>
                                         <pic:blipFill>
-                                          <a:blip r:embed="rId22">
+                                          <a:blip r:embed="rId19">
                                             <a:extLst>
                                               <a:ext uri="{28A0092B-C50C-407E-A947-70E740481C1C}">
                                                 <a14:useLocalDpi xmlns:a14="http://schemas.microsoft.com/office/drawing/2010/main" val="0"/>
@@ -23234,7 +22775,7 @@
                                           </pic:cNvPicPr>
                                         </pic:nvPicPr>
                                         <pic:blipFill>
-                                          <a:blip r:embed="rId23">
+                                          <a:blip r:embed="rId20">
                                             <a:extLst>
                                               <a:ext uri="{28A0092B-C50C-407E-A947-70E740481C1C}">
                                                 <a14:useLocalDpi xmlns:a14="http://schemas.microsoft.com/office/drawing/2010/main" val="0"/>
@@ -23276,7 +22817,7 @@
                                 <w:b/>
                               </w:rPr>
                             </w:pPr>
-                            <w:bookmarkStart w:id="33" w:name="_Toc414965026"/>
+                            <w:bookmarkStart w:id="34" w:name="_Toc414972720"/>
                             <w:r>
                               <w:rPr>
                                 <w:b/>
@@ -23366,7 +22907,7 @@
                             <w:r>
                               <w:t>Example data visualization from two of students in the same day for four days.</w:t>
                             </w:r>
-                            <w:bookmarkEnd w:id="33"/>
+                            <w:bookmarkEnd w:id="34"/>
                           </w:p>
                         </w:txbxContent>
                       </wps:txbx>
@@ -23415,7 +22956,7 @@
                                     </pic:cNvPicPr>
                                   </pic:nvPicPr>
                                   <pic:blipFill>
-                                    <a:blip r:embed="rId22">
+                                    <a:blip r:embed="rId19">
                                       <a:extLst>
                                         <a:ext uri="{28A0092B-C50C-407E-A947-70E740481C1C}">
                                           <a14:useLocalDpi xmlns:a14="http://schemas.microsoft.com/office/drawing/2010/main" val="0"/>
@@ -23471,7 +23012,7 @@
                                     </pic:cNvPicPr>
                                   </pic:nvPicPr>
                                   <pic:blipFill>
-                                    <a:blip r:embed="rId23">
+                                    <a:blip r:embed="rId20">
                                       <a:extLst>
                                         <a:ext uri="{28A0092B-C50C-407E-A947-70E740481C1C}">
                                           <a14:useLocalDpi xmlns:a14="http://schemas.microsoft.com/office/drawing/2010/main" val="0"/>
@@ -23513,7 +23054,7 @@
                           <w:b/>
                         </w:rPr>
                       </w:pPr>
-                      <w:bookmarkStart w:id="34" w:name="_Toc414965026"/>
+                      <w:bookmarkStart w:id="35" w:name="_Toc414972720"/>
                       <w:r>
                         <w:rPr>
                           <w:b/>
@@ -23603,7 +23144,7 @@
                       <w:r>
                         <w:t>Example data visualization from two of students in the same day for four days.</w:t>
                       </w:r>
-                      <w:bookmarkEnd w:id="34"/>
+                      <w:bookmarkEnd w:id="35"/>
                     </w:p>
                   </w:txbxContent>
                 </v:textbox>
@@ -23652,7 +23193,7 @@
           <w:lang w:eastAsia="ko-KR"/>
         </w:rPr>
       </w:pPr>
-      <w:bookmarkStart w:id="35" w:name="_Toc414912348"/>
+      <w:bookmarkStart w:id="36" w:name="_Toc414972782"/>
       <w:r>
         <w:rPr>
           <w:lang w:eastAsia="ko-KR"/>
@@ -23665,7 +23206,7 @@
         </w:rPr>
         <w:t xml:space="preserve"> and Problem Statement</w:t>
       </w:r>
-      <w:bookmarkEnd w:id="35"/>
+      <w:bookmarkEnd w:id="36"/>
     </w:p>
     <w:p>
       <w:pPr>
@@ -24611,14 +24152,14 @@
           <w:lang w:eastAsia="ko-KR"/>
         </w:rPr>
       </w:pPr>
-      <w:bookmarkStart w:id="36" w:name="_Toc414912349"/>
+      <w:bookmarkStart w:id="37" w:name="_Toc414972783"/>
       <w:r>
         <w:rPr>
           <w:lang w:eastAsia="ko-KR"/>
         </w:rPr>
         <w:t>Proposed Methods</w:t>
       </w:r>
-      <w:bookmarkEnd w:id="36"/>
+      <w:bookmarkEnd w:id="37"/>
     </w:p>
     <w:p>
       <w:pPr>
@@ -24648,14 +24189,14 @@
           <w:lang w:eastAsia="ko-KR"/>
         </w:rPr>
       </w:pPr>
-      <w:bookmarkStart w:id="37" w:name="_Toc414912350"/>
+      <w:bookmarkStart w:id="38" w:name="_Toc414972784"/>
       <w:r>
         <w:rPr>
           <w:lang w:eastAsia="ko-KR"/>
         </w:rPr>
         <w:t>Overall architecture</w:t>
       </w:r>
-      <w:bookmarkEnd w:id="37"/>
+      <w:bookmarkEnd w:id="38"/>
     </w:p>
     <w:p>
       <w:pPr>
@@ -24691,7 +24232,7 @@
                     </pic:cNvPicPr>
                   </pic:nvPicPr>
                   <pic:blipFill>
-                    <a:blip r:embed="rId24">
+                    <a:blip r:embed="rId21">
                       <a:extLst>
                         <a:ext uri="{28A0092B-C50C-407E-A947-70E740481C1C}">
                           <a14:useLocalDpi xmlns:a14="http://schemas.microsoft.com/office/drawing/2010/main" val="0"/>
@@ -24732,7 +24273,7 @@
           <w:rFonts w:cs="Times New Roman"/>
         </w:rPr>
       </w:pPr>
-      <w:bookmarkStart w:id="38" w:name="_Toc414965027"/>
+      <w:bookmarkStart w:id="39" w:name="_Toc414972721"/>
       <w:r>
         <w:rPr>
           <w:b/>
@@ -24822,7 +24363,7 @@
       <w:r>
         <w:t xml:space="preserve"> similar pattern in different days same week (one window, size: 2 days)</w:t>
       </w:r>
-      <w:bookmarkEnd w:id="38"/>
+      <w:bookmarkEnd w:id="39"/>
     </w:p>
     <w:p>
       <w:pPr>
@@ -26428,7 +25969,7 @@
           <w:lang w:eastAsia="ko-KR"/>
         </w:rPr>
       </w:pPr>
-      <w:bookmarkStart w:id="39" w:name="_Toc414912351"/>
+      <w:bookmarkStart w:id="40" w:name="_Toc414972785"/>
       <w:r>
         <w:rPr>
           <w:lang w:eastAsia="ko-KR"/>
@@ -26453,7 +25994,7 @@
         </w:rPr>
         <w:t xml:space="preserve"> Detection</w:t>
       </w:r>
-      <w:bookmarkEnd w:id="39"/>
+      <w:bookmarkEnd w:id="40"/>
     </w:p>
     <w:p>
       <w:pPr>
@@ -26491,7 +26032,7 @@
                     </pic:cNvPicPr>
                   </pic:nvPicPr>
                   <pic:blipFill>
-                    <a:blip r:embed="rId25" cstate="print">
+                    <a:blip r:embed="rId22" cstate="print">
                       <a:extLst>
                         <a:ext uri="{28A0092B-C50C-407E-A947-70E740481C1C}">
                           <a14:useLocalDpi xmlns:a14="http://schemas.microsoft.com/office/drawing/2010/main" val="0"/>
@@ -26531,7 +26072,7 @@
           <w:rFonts w:cs="Times New Roman"/>
         </w:rPr>
       </w:pPr>
-      <w:bookmarkStart w:id="40" w:name="_Toc414965028"/>
+      <w:bookmarkStart w:id="41" w:name="_Toc414972722"/>
       <w:r>
         <w:rPr>
           <w:b/>
@@ -26615,7 +26156,7 @@
       <w:r>
         <w:t>Find similar pattern algorithm overview</w:t>
       </w:r>
-      <w:bookmarkEnd w:id="40"/>
+      <w:bookmarkEnd w:id="41"/>
     </w:p>
     <w:p>
       <w:pPr>
@@ -27131,46 +26672,46 @@
           <w:lang w:eastAsia="ko-KR"/>
         </w:rPr>
       </w:pPr>
-      <w:bookmarkStart w:id="41" w:name="_Toc414912352"/>
+      <w:bookmarkStart w:id="42" w:name="_Toc414972786"/>
       <w:r>
         <w:rPr>
           <w:rFonts w:cs="Times New Roman"/>
         </w:rPr>
         <w:t>EXPERIMENTAL RESULTS</w:t>
-      </w:r>
-      <w:bookmarkEnd w:id="41"/>
-    </w:p>
-    <w:p>
-      <w:pPr>
-        <w:pStyle w:val="Heading2"/>
-        <w:rPr>
-          <w:lang w:eastAsia="ko-KR"/>
-        </w:rPr>
-      </w:pPr>
-      <w:bookmarkStart w:id="42" w:name="_Toc414912353"/>
-      <w:r>
-        <w:rPr>
-          <w:lang w:eastAsia="ko-KR"/>
-        </w:rPr>
-        <w:t>Result and Discussion</w:t>
       </w:r>
       <w:bookmarkEnd w:id="42"/>
     </w:p>
     <w:p>
       <w:pPr>
+        <w:pStyle w:val="Heading2"/>
+        <w:rPr>
+          <w:lang w:eastAsia="ko-KR"/>
+        </w:rPr>
+      </w:pPr>
+      <w:bookmarkStart w:id="43" w:name="_Toc414972787"/>
+      <w:r>
+        <w:rPr>
+          <w:lang w:eastAsia="ko-KR"/>
+        </w:rPr>
+        <w:t>Result and Discussion</w:t>
+      </w:r>
+      <w:bookmarkEnd w:id="43"/>
+    </w:p>
+    <w:p>
+      <w:pPr>
         <w:pStyle w:val="Heading3"/>
         <w:rPr>
           <w:lang w:eastAsia="ko-KR"/>
         </w:rPr>
       </w:pPr>
-      <w:bookmarkStart w:id="43" w:name="_Toc414912354"/>
+      <w:bookmarkStart w:id="44" w:name="_Toc414972788"/>
       <w:r>
         <w:rPr>
           <w:lang w:eastAsia="ko-KR"/>
         </w:rPr>
         <w:t>Behavior Identification</w:t>
       </w:r>
-      <w:bookmarkEnd w:id="43"/>
+      <w:bookmarkEnd w:id="44"/>
     </w:p>
     <w:p>
       <w:pPr>
@@ -27206,7 +26747,7 @@
                     </pic:cNvPicPr>
                   </pic:nvPicPr>
                   <pic:blipFill>
-                    <a:blip r:embed="rId26">
+                    <a:blip r:embed="rId23">
                       <a:extLst>
                         <a:ext uri="{28A0092B-C50C-407E-A947-70E740481C1C}">
                           <a14:useLocalDpi xmlns:a14="http://schemas.microsoft.com/office/drawing/2010/main" val="0"/>
@@ -27232,8 +26773,6 @@
           </wp:inline>
         </w:drawing>
       </w:r>
-      <w:bookmarkStart w:id="44" w:name="_GoBack"/>
-      <w:bookmarkEnd w:id="44"/>
     </w:p>
     <w:p>
       <w:pPr>
@@ -27243,7 +26782,7 @@
           <w:rFonts w:cs="Times New Roman"/>
         </w:rPr>
       </w:pPr>
-      <w:bookmarkStart w:id="45" w:name="_Toc414965029"/>
+      <w:bookmarkStart w:id="45" w:name="_Toc414972723"/>
       <w:r>
         <w:rPr>
           <w:b/>
@@ -27598,12 +27137,11 @@
       <w:pPr>
         <w:pStyle w:val="Heading3"/>
       </w:pPr>
-      <w:bookmarkStart w:id="46" w:name="_Toc414912355"/>
-      <w:bookmarkStart w:id="47" w:name="_Toc414912356"/>
+      <w:bookmarkStart w:id="46" w:name="_Toc414972789"/>
       <w:r>
         <w:t>Time Execution and Performance</w:t>
       </w:r>
-      <w:bookmarkEnd w:id="47"/>
+      <w:bookmarkEnd w:id="46"/>
     </w:p>
     <w:p>
       <w:pPr>
@@ -27643,15 +27181,14 @@
           <w:rFonts w:cs="Times New Roman"/>
         </w:rPr>
       </w:pPr>
-      <w:bookmarkStart w:id="48" w:name="_Toc414912358"/>
-      <w:bookmarkEnd w:id="46"/>
+      <w:bookmarkStart w:id="47" w:name="_Toc414972790"/>
       <w:r>
         <w:rPr>
           <w:rFonts w:cs="Times New Roman"/>
         </w:rPr>
         <w:t>RELATED WORKS</w:t>
       </w:r>
-      <w:bookmarkEnd w:id="48"/>
+      <w:bookmarkEnd w:id="47"/>
     </w:p>
     <w:p>
       <w:pPr>
@@ -30643,14 +30180,14 @@
           <w:rFonts w:cs="Times New Roman"/>
         </w:rPr>
       </w:pPr>
-      <w:bookmarkStart w:id="49" w:name="_Toc414912359"/>
+      <w:bookmarkStart w:id="48" w:name="_Toc414972791"/>
       <w:r>
         <w:rPr>
           <w:rFonts w:cs="Times New Roman"/>
         </w:rPr>
         <w:t>CONCLUSIONS</w:t>
       </w:r>
-      <w:bookmarkEnd w:id="49"/>
+      <w:bookmarkEnd w:id="48"/>
     </w:p>
     <w:p>
       <w:pPr>
@@ -30918,7 +30455,7 @@
           <w:numId w:val="0"/>
         </w:numPr>
       </w:pPr>
-      <w:bookmarkStart w:id="50" w:name="_Toc414912360"/>
+      <w:bookmarkStart w:id="49" w:name="_Toc414972792"/>
       <w:r>
         <w:lastRenderedPageBreak/>
         <w:t>B</w:t>
@@ -30929,7 +30466,7 @@
       <w:r>
         <w:t>graphy</w:t>
       </w:r>
-      <w:bookmarkEnd w:id="50"/>
+      <w:bookmarkEnd w:id="49"/>
     </w:p>
     <w:p/>
     <w:p/>
@@ -31334,12 +30871,12 @@
           <w:numId w:val="0"/>
         </w:numPr>
       </w:pPr>
-      <w:bookmarkStart w:id="51" w:name="_Toc414912361"/>
+      <w:bookmarkStart w:id="50" w:name="_Toc414972793"/>
       <w:r>
         <w:lastRenderedPageBreak/>
         <w:t>References</w:t>
       </w:r>
-      <w:bookmarkEnd w:id="51"/>
+      <w:bookmarkEnd w:id="50"/>
     </w:p>
     <w:sdt>
       <w:sdtPr>
@@ -32905,7 +32442,7 @@
           <w:lang w:eastAsia="ko-KR"/>
         </w:rPr>
       </w:pPr>
-      <w:bookmarkStart w:id="52" w:name="_Toc359576851"/>
+      <w:bookmarkStart w:id="51" w:name="_Toc359576851"/>
       <w:r>
         <w:rPr>
           <w:rFonts w:ascii="바탕" w:eastAsia="바탕" w:hAnsi="바탕" w:cs="Haansoft Batang"/>
@@ -33104,8 +32641,8 @@
           <w:lang w:eastAsia="ko-KR"/>
         </w:rPr>
       </w:pPr>
-      <w:bookmarkStart w:id="53" w:name="_Toc360107363"/>
-      <w:bookmarkStart w:id="54" w:name="_Toc414912362"/>
+      <w:bookmarkStart w:id="52" w:name="_Toc360107363"/>
+      <w:bookmarkStart w:id="53" w:name="_Toc414972794"/>
       <w:r>
         <w:rPr>
           <w:rFonts w:asciiTheme="minorEastAsia" w:eastAsiaTheme="minorEastAsia" w:hAnsiTheme="minorEastAsia" w:cs="굴림"/>
@@ -33143,8 +32680,8 @@
         </w:rPr>
         <w:t>)</w:t>
       </w:r>
+      <w:bookmarkEnd w:id="52"/>
       <w:bookmarkEnd w:id="53"/>
-      <w:bookmarkEnd w:id="54"/>
     </w:p>
     <w:p>
       <w:pPr>
@@ -33162,13 +32699,13 @@
           <w:numId w:val="0"/>
         </w:numPr>
       </w:pPr>
-      <w:bookmarkStart w:id="55" w:name="_Toc414912363"/>
-      <w:bookmarkEnd w:id="52"/>
+      <w:bookmarkStart w:id="54" w:name="_Toc414972795"/>
+      <w:bookmarkEnd w:id="51"/>
       <w:r>
         <w:lastRenderedPageBreak/>
         <w:t>ACKNOWLEDGEMENT</w:t>
       </w:r>
-      <w:bookmarkEnd w:id="55"/>
+      <w:bookmarkEnd w:id="54"/>
     </w:p>
     <w:p>
       <w:pPr>
@@ -33896,7 +33433,7 @@
             <w:rFonts w:cs="Times New Roman"/>
             <w:noProof/>
           </w:rPr>
-          <w:t>24</w:t>
+          <w:t>i</w:t>
         </w:r>
         <w:r>
           <w:rPr>
@@ -39350,7 +38887,7 @@
 </file>
 
 <file path=customXml/itemProps1.xml><?xml version="1.0" encoding="utf-8"?>
-<ds:datastoreItem xmlns:ds="http://schemas.openxmlformats.org/officeDocument/2006/customXml" ds:itemID="{31A71352-02B8-4763-BD9F-66224532F215}">
+<ds:datastoreItem xmlns:ds="http://schemas.openxmlformats.org/officeDocument/2006/customXml" ds:itemID="{9DC3B493-1A5B-48B9-8255-F43232E05D7E}">
   <ds:schemaRefs>
     <ds:schemaRef ds:uri="http://schemas.openxmlformats.org/officeDocument/2006/bibliography"/>
   </ds:schemaRefs>

</xml_diff>

<commit_message>
fixed - result and conclusion
</commit_message>
<xml_diff>
--- a/Rischan_Thesis.docx
+++ b/Rischan_Thesis.docx
@@ -897,8 +897,6 @@
           <w:lang w:eastAsia="ko-KR"/>
         </w:rPr>
       </w:pPr>
-      <w:bookmarkStart w:id="0" w:name="_GoBack"/>
-      <w:bookmarkEnd w:id="0"/>
     </w:p>
     <w:p>
       <w:pPr>
@@ -1021,7 +1019,7 @@
           <w:r>
             <w:fldChar w:fldCharType="separate"/>
           </w:r>
-          <w:hyperlink w:anchor="_Toc414972762" w:history="1">
+          <w:hyperlink w:anchor="_Toc415045226" w:history="1">
             <w:r>
               <w:rPr>
                 <w:rStyle w:val="Hyperlink"/>
@@ -1049,7 +1047,7 @@
                 <w:noProof/>
                 <w:webHidden/>
               </w:rPr>
-              <w:instrText xml:space="preserve"> PAGEREF _Toc414972762 \h </w:instrText>
+              <w:instrText xml:space="preserve"> PAGEREF _Toc415045226 \h </w:instrText>
             </w:r>
             <w:r>
               <w:rPr>
@@ -1094,7 +1092,7 @@
               <w:lang w:eastAsia="ko-KR"/>
             </w:rPr>
           </w:pPr>
-          <w:hyperlink w:anchor="_Toc414972763" w:history="1">
+          <w:hyperlink w:anchor="_Toc415045227" w:history="1">
             <w:r>
               <w:rPr>
                 <w:rStyle w:val="Hyperlink"/>
@@ -1122,7 +1120,7 @@
                 <w:noProof/>
                 <w:webHidden/>
               </w:rPr>
-              <w:instrText xml:space="preserve"> PAGEREF _Toc414972763 \h </w:instrText>
+              <w:instrText xml:space="preserve"> PAGEREF _Toc415045227 \h </w:instrText>
             </w:r>
             <w:r>
               <w:rPr>
@@ -1167,7 +1165,7 @@
               <w:lang w:eastAsia="ko-KR"/>
             </w:rPr>
           </w:pPr>
-          <w:hyperlink w:anchor="_Toc414972764" w:history="1">
+          <w:hyperlink w:anchor="_Toc415045228" w:history="1">
             <w:r>
               <w:rPr>
                 <w:rStyle w:val="Hyperlink"/>
@@ -1195,7 +1193,7 @@
                 <w:noProof/>
                 <w:webHidden/>
               </w:rPr>
-              <w:instrText xml:space="preserve"> PAGEREF _Toc414972764 \h </w:instrText>
+              <w:instrText xml:space="preserve"> PAGEREF _Toc415045228 \h </w:instrText>
             </w:r>
             <w:r>
               <w:rPr>
@@ -1240,7 +1238,7 @@
               <w:lang w:eastAsia="ko-KR"/>
             </w:rPr>
           </w:pPr>
-          <w:hyperlink w:anchor="_Toc414972765" w:history="1">
+          <w:hyperlink w:anchor="_Toc415045229" w:history="1">
             <w:r>
               <w:rPr>
                 <w:rStyle w:val="Hyperlink"/>
@@ -1268,7 +1266,7 @@
                 <w:noProof/>
                 <w:webHidden/>
               </w:rPr>
-              <w:instrText xml:space="preserve"> PAGEREF _Toc414972765 \h </w:instrText>
+              <w:instrText xml:space="preserve"> PAGEREF _Toc415045229 \h </w:instrText>
             </w:r>
             <w:r>
               <w:rPr>
@@ -1313,7 +1311,7 @@
               <w:lang w:eastAsia="ko-KR"/>
             </w:rPr>
           </w:pPr>
-          <w:hyperlink w:anchor="_Toc414972766" w:history="1">
+          <w:hyperlink w:anchor="_Toc415045230" w:history="1">
             <w:r>
               <w:rPr>
                 <w:rStyle w:val="Hyperlink"/>
@@ -1341,7 +1339,7 @@
                 <w:noProof/>
                 <w:webHidden/>
               </w:rPr>
-              <w:instrText xml:space="preserve"> PAGEREF _Toc414972766 \h </w:instrText>
+              <w:instrText xml:space="preserve"> PAGEREF _Toc415045230 \h </w:instrText>
             </w:r>
             <w:r>
               <w:rPr>
@@ -1386,7 +1384,7 @@
               <w:lang w:eastAsia="ko-KR"/>
             </w:rPr>
           </w:pPr>
-          <w:hyperlink w:anchor="_Toc414972767" w:history="1">
+          <w:hyperlink w:anchor="_Toc415045231" w:history="1">
             <w:r>
               <w:rPr>
                 <w:rStyle w:val="Hyperlink"/>
@@ -1415,7 +1413,7 @@
                 <w:noProof/>
                 <w:webHidden/>
               </w:rPr>
-              <w:instrText xml:space="preserve"> PAGEREF _Toc414972767 \h </w:instrText>
+              <w:instrText xml:space="preserve"> PAGEREF _Toc415045231 \h </w:instrText>
             </w:r>
             <w:r>
               <w:rPr>
@@ -1460,7 +1458,7 @@
               <w:lang w:eastAsia="ko-KR"/>
             </w:rPr>
           </w:pPr>
-          <w:hyperlink w:anchor="_Toc414972768" w:history="1">
+          <w:hyperlink w:anchor="_Toc415045232" w:history="1">
             <w:r>
               <w:rPr>
                 <w:rStyle w:val="Hyperlink"/>
@@ -1489,7 +1487,7 @@
                 <w:noProof/>
                 <w:webHidden/>
               </w:rPr>
-              <w:instrText xml:space="preserve"> PAGEREF _Toc414972768 \h </w:instrText>
+              <w:instrText xml:space="preserve"> PAGEREF _Toc415045232 \h </w:instrText>
             </w:r>
             <w:r>
               <w:rPr>
@@ -1534,7 +1532,7 @@
               <w:lang w:eastAsia="ko-KR"/>
             </w:rPr>
           </w:pPr>
-          <w:hyperlink w:anchor="_Toc414972769" w:history="1">
+          <w:hyperlink w:anchor="_Toc415045233" w:history="1">
             <w:r>
               <w:rPr>
                 <w:rStyle w:val="Hyperlink"/>
@@ -1563,7 +1561,7 @@
                 <w:noProof/>
                 <w:webHidden/>
               </w:rPr>
-              <w:instrText xml:space="preserve"> PAGEREF _Toc414972769 \h </w:instrText>
+              <w:instrText xml:space="preserve"> PAGEREF _Toc415045233 \h </w:instrText>
             </w:r>
             <w:r>
               <w:rPr>
@@ -1608,7 +1606,7 @@
               <w:lang w:eastAsia="ko-KR"/>
             </w:rPr>
           </w:pPr>
-          <w:hyperlink w:anchor="_Toc414972770" w:history="1">
+          <w:hyperlink w:anchor="_Toc415045234" w:history="1">
             <w:r>
               <w:rPr>
                 <w:rStyle w:val="Hyperlink"/>
@@ -1635,7 +1633,7 @@
                 <w:noProof/>
                 <w:webHidden/>
               </w:rPr>
-              <w:instrText xml:space="preserve"> PAGEREF _Toc414972770 \h </w:instrText>
+              <w:instrText xml:space="preserve"> PAGEREF _Toc415045234 \h </w:instrText>
             </w:r>
             <w:r>
               <w:rPr>
@@ -1680,7 +1678,7 @@
               <w:lang w:eastAsia="ko-KR"/>
             </w:rPr>
           </w:pPr>
-          <w:hyperlink w:anchor="_Toc414972771" w:history="1">
+          <w:hyperlink w:anchor="_Toc415045235" w:history="1">
             <w:r>
               <w:rPr>
                 <w:rStyle w:val="Hyperlink"/>
@@ -1707,7 +1705,7 @@
                 <w:noProof/>
                 <w:webHidden/>
               </w:rPr>
-              <w:instrText xml:space="preserve"> PAGEREF _Toc414972771 \h </w:instrText>
+              <w:instrText xml:space="preserve"> PAGEREF _Toc415045235 \h </w:instrText>
             </w:r>
             <w:r>
               <w:rPr>
@@ -1752,7 +1750,7 @@
               <w:lang w:eastAsia="ko-KR"/>
             </w:rPr>
           </w:pPr>
-          <w:hyperlink w:anchor="_Toc414972772" w:history="1">
+          <w:hyperlink w:anchor="_Toc415045236" w:history="1">
             <w:r>
               <w:rPr>
                 <w:rStyle w:val="Hyperlink"/>
@@ -1779,7 +1777,7 @@
                 <w:noProof/>
                 <w:webHidden/>
               </w:rPr>
-              <w:instrText xml:space="preserve"> PAGEREF _Toc414972772 \h </w:instrText>
+              <w:instrText xml:space="preserve"> PAGEREF _Toc415045236 \h </w:instrText>
             </w:r>
             <w:r>
               <w:rPr>
@@ -1824,7 +1822,7 @@
               <w:lang w:eastAsia="ko-KR"/>
             </w:rPr>
           </w:pPr>
-          <w:hyperlink w:anchor="_Toc414972773" w:history="1">
+          <w:hyperlink w:anchor="_Toc415045237" w:history="1">
             <w:r>
               <w:rPr>
                 <w:rStyle w:val="Hyperlink"/>
@@ -1851,7 +1849,7 @@
                 <w:noProof/>
                 <w:webHidden/>
               </w:rPr>
-              <w:instrText xml:space="preserve"> PAGEREF _Toc414972773 \h </w:instrText>
+              <w:instrText xml:space="preserve"> PAGEREF _Toc415045237 \h </w:instrText>
             </w:r>
             <w:r>
               <w:rPr>
@@ -1896,7 +1894,7 @@
               <w:lang w:eastAsia="ko-KR"/>
             </w:rPr>
           </w:pPr>
-          <w:hyperlink w:anchor="_Toc414972774" w:history="1">
+          <w:hyperlink w:anchor="_Toc415045238" w:history="1">
             <w:r>
               <w:rPr>
                 <w:rStyle w:val="Hyperlink"/>
@@ -1923,7 +1921,7 @@
                 <w:noProof/>
                 <w:webHidden/>
               </w:rPr>
-              <w:instrText xml:space="preserve"> PAGEREF _Toc414972774 \h </w:instrText>
+              <w:instrText xml:space="preserve"> PAGEREF _Toc415045238 \h </w:instrText>
             </w:r>
             <w:r>
               <w:rPr>
@@ -1968,7 +1966,7 @@
               <w:lang w:eastAsia="ko-KR"/>
             </w:rPr>
           </w:pPr>
-          <w:hyperlink w:anchor="_Toc414972775" w:history="1">
+          <w:hyperlink w:anchor="_Toc415045239" w:history="1">
             <w:r>
               <w:rPr>
                 <w:rStyle w:val="Hyperlink"/>
@@ -1995,7 +1993,7 @@
                 <w:noProof/>
                 <w:webHidden/>
               </w:rPr>
-              <w:instrText xml:space="preserve"> PAGEREF _Toc414972775 \h </w:instrText>
+              <w:instrText xml:space="preserve"> PAGEREF _Toc415045239 \h </w:instrText>
             </w:r>
             <w:r>
               <w:rPr>
@@ -2040,7 +2038,7 @@
               <w:lang w:eastAsia="ko-KR"/>
             </w:rPr>
           </w:pPr>
-          <w:hyperlink w:anchor="_Toc414972776" w:history="1">
+          <w:hyperlink w:anchor="_Toc415045240" w:history="1">
             <w:r>
               <w:rPr>
                 <w:rStyle w:val="Hyperlink"/>
@@ -2068,7 +2066,7 @@
                 <w:noProof/>
                 <w:webHidden/>
               </w:rPr>
-              <w:instrText xml:space="preserve"> PAGEREF _Toc414972776 \h </w:instrText>
+              <w:instrText xml:space="preserve"> PAGEREF _Toc415045240 \h </w:instrText>
             </w:r>
             <w:r>
               <w:rPr>
@@ -2113,7 +2111,7 @@
               <w:lang w:eastAsia="ko-KR"/>
             </w:rPr>
           </w:pPr>
-          <w:hyperlink w:anchor="_Toc414972777" w:history="1">
+          <w:hyperlink w:anchor="_Toc415045241" w:history="1">
             <w:r>
               <w:rPr>
                 <w:rStyle w:val="Hyperlink"/>
@@ -2140,7 +2138,7 @@
                 <w:noProof/>
                 <w:webHidden/>
               </w:rPr>
-              <w:instrText xml:space="preserve"> PAGEREF _Toc414972777 \h </w:instrText>
+              <w:instrText xml:space="preserve"> PAGEREF _Toc415045241 \h </w:instrText>
             </w:r>
             <w:r>
               <w:rPr>
@@ -2185,7 +2183,7 @@
               <w:lang w:eastAsia="ko-KR"/>
             </w:rPr>
           </w:pPr>
-          <w:hyperlink w:anchor="_Toc414972778" w:history="1">
+          <w:hyperlink w:anchor="_Toc415045242" w:history="1">
             <w:r>
               <w:rPr>
                 <w:rStyle w:val="Hyperlink"/>
@@ -2212,7 +2210,7 @@
                 <w:noProof/>
                 <w:webHidden/>
               </w:rPr>
-              <w:instrText xml:space="preserve"> PAGEREF _Toc414972778 \h </w:instrText>
+              <w:instrText xml:space="preserve"> PAGEREF _Toc415045242 \h </w:instrText>
             </w:r>
             <w:r>
               <w:rPr>
@@ -2257,7 +2255,7 @@
               <w:lang w:eastAsia="ko-KR"/>
             </w:rPr>
           </w:pPr>
-          <w:hyperlink w:anchor="_Toc414972779" w:history="1">
+          <w:hyperlink w:anchor="_Toc415045243" w:history="1">
             <w:r>
               <w:rPr>
                 <w:rStyle w:val="Hyperlink"/>
@@ -2284,7 +2282,7 @@
                 <w:noProof/>
                 <w:webHidden/>
               </w:rPr>
-              <w:instrText xml:space="preserve"> PAGEREF _Toc414972779 \h </w:instrText>
+              <w:instrText xml:space="preserve"> PAGEREF _Toc415045243 \h </w:instrText>
             </w:r>
             <w:r>
               <w:rPr>
@@ -2329,7 +2327,7 @@
               <w:lang w:eastAsia="ko-KR"/>
             </w:rPr>
           </w:pPr>
-          <w:hyperlink w:anchor="_Toc414972780" w:history="1">
+          <w:hyperlink w:anchor="_Toc415045244" w:history="1">
             <w:r>
               <w:rPr>
                 <w:rStyle w:val="Hyperlink"/>
@@ -2356,7 +2354,7 @@
                 <w:noProof/>
                 <w:webHidden/>
               </w:rPr>
-              <w:instrText xml:space="preserve"> PAGEREF _Toc414972780 \h </w:instrText>
+              <w:instrText xml:space="preserve"> PAGEREF _Toc415045244 \h </w:instrText>
             </w:r>
             <w:r>
               <w:rPr>
@@ -2401,7 +2399,7 @@
               <w:lang w:eastAsia="ko-KR"/>
             </w:rPr>
           </w:pPr>
-          <w:hyperlink w:anchor="_Toc414972781" w:history="1">
+          <w:hyperlink w:anchor="_Toc415045245" w:history="1">
             <w:r>
               <w:rPr>
                 <w:rStyle w:val="Hyperlink"/>
@@ -2429,7 +2427,7 @@
                 <w:noProof/>
                 <w:webHidden/>
               </w:rPr>
-              <w:instrText xml:space="preserve"> PAGEREF _Toc414972781 \h </w:instrText>
+              <w:instrText xml:space="preserve"> PAGEREF _Toc415045245 \h </w:instrText>
             </w:r>
             <w:r>
               <w:rPr>
@@ -2474,7 +2472,7 @@
               <w:lang w:eastAsia="ko-KR"/>
             </w:rPr>
           </w:pPr>
-          <w:hyperlink w:anchor="_Toc414972782" w:history="1">
+          <w:hyperlink w:anchor="_Toc415045246" w:history="1">
             <w:r>
               <w:rPr>
                 <w:rStyle w:val="Hyperlink"/>
@@ -2502,7 +2500,7 @@
                 <w:noProof/>
                 <w:webHidden/>
               </w:rPr>
-              <w:instrText xml:space="preserve"> PAGEREF _Toc414972782 \h </w:instrText>
+              <w:instrText xml:space="preserve"> PAGEREF _Toc415045246 \h </w:instrText>
             </w:r>
             <w:r>
               <w:rPr>
@@ -2547,7 +2545,7 @@
               <w:lang w:eastAsia="ko-KR"/>
             </w:rPr>
           </w:pPr>
-          <w:hyperlink w:anchor="_Toc414972783" w:history="1">
+          <w:hyperlink w:anchor="_Toc415045247" w:history="1">
             <w:r>
               <w:rPr>
                 <w:rStyle w:val="Hyperlink"/>
@@ -2575,7 +2573,7 @@
                 <w:noProof/>
                 <w:webHidden/>
               </w:rPr>
-              <w:instrText xml:space="preserve"> PAGEREF _Toc414972783 \h </w:instrText>
+              <w:instrText xml:space="preserve"> PAGEREF _Toc415045247 \h </w:instrText>
             </w:r>
             <w:r>
               <w:rPr>
@@ -2620,7 +2618,7 @@
               <w:lang w:eastAsia="ko-KR"/>
             </w:rPr>
           </w:pPr>
-          <w:hyperlink w:anchor="_Toc414972784" w:history="1">
+          <w:hyperlink w:anchor="_Toc415045248" w:history="1">
             <w:r>
               <w:rPr>
                 <w:rStyle w:val="Hyperlink"/>
@@ -2648,7 +2646,7 @@
                 <w:noProof/>
                 <w:webHidden/>
               </w:rPr>
-              <w:instrText xml:space="preserve"> PAGEREF _Toc414972784 \h </w:instrText>
+              <w:instrText xml:space="preserve"> PAGEREF _Toc415045248 \h </w:instrText>
             </w:r>
             <w:r>
               <w:rPr>
@@ -2693,7 +2691,7 @@
               <w:lang w:eastAsia="ko-KR"/>
             </w:rPr>
           </w:pPr>
-          <w:hyperlink w:anchor="_Toc414972785" w:history="1">
+          <w:hyperlink w:anchor="_Toc415045249" w:history="1">
             <w:r>
               <w:rPr>
                 <w:rStyle w:val="Hyperlink"/>
@@ -2721,7 +2719,7 @@
                 <w:noProof/>
                 <w:webHidden/>
               </w:rPr>
-              <w:instrText xml:space="preserve"> PAGEREF _Toc414972785 \h </w:instrText>
+              <w:instrText xml:space="preserve"> PAGEREF _Toc415045249 \h </w:instrText>
             </w:r>
             <w:r>
               <w:rPr>
@@ -2766,7 +2764,7 @@
               <w:lang w:eastAsia="ko-KR"/>
             </w:rPr>
           </w:pPr>
-          <w:hyperlink w:anchor="_Toc414972786" w:history="1">
+          <w:hyperlink w:anchor="_Toc415045250" w:history="1">
             <w:r>
               <w:rPr>
                 <w:rStyle w:val="Hyperlink"/>
@@ -2803,7 +2801,7 @@
                 <w:noProof/>
                 <w:webHidden/>
               </w:rPr>
-              <w:instrText xml:space="preserve"> PAGEREF _Toc414972786 \h </w:instrText>
+              <w:instrText xml:space="preserve"> PAGEREF _Toc415045250 \h </w:instrText>
             </w:r>
             <w:r>
               <w:rPr>
@@ -2823,7 +2821,7 @@
                 <w:noProof/>
                 <w:webHidden/>
               </w:rPr>
-              <w:t>25</w:t>
+              <w:t>26</w:t>
             </w:r>
             <w:r>
               <w:rPr>
@@ -2848,7 +2846,7 @@
               <w:lang w:eastAsia="ko-KR"/>
             </w:rPr>
           </w:pPr>
-          <w:hyperlink w:anchor="_Toc414972787" w:history="1">
+          <w:hyperlink w:anchor="_Toc415045251" w:history="1">
             <w:r>
               <w:rPr>
                 <w:rStyle w:val="Hyperlink"/>
@@ -2876,7 +2874,7 @@
                 <w:noProof/>
                 <w:webHidden/>
               </w:rPr>
-              <w:instrText xml:space="preserve"> PAGEREF _Toc414972787 \h </w:instrText>
+              <w:instrText xml:space="preserve"> PAGEREF _Toc415045251 \h </w:instrText>
             </w:r>
             <w:r>
               <w:rPr>
@@ -2896,7 +2894,7 @@
                 <w:noProof/>
                 <w:webHidden/>
               </w:rPr>
-              <w:t>25</w:t>
+              <w:t>26</w:t>
             </w:r>
             <w:r>
               <w:rPr>
@@ -2921,7 +2919,7 @@
               <w:lang w:eastAsia="ko-KR"/>
             </w:rPr>
           </w:pPr>
-          <w:hyperlink w:anchor="_Toc414972788" w:history="1">
+          <w:hyperlink w:anchor="_Toc415045252" w:history="1">
             <w:r>
               <w:rPr>
                 <w:rStyle w:val="Hyperlink"/>
@@ -2949,7 +2947,7 @@
                 <w:noProof/>
                 <w:webHidden/>
               </w:rPr>
-              <w:instrText xml:space="preserve"> PAGEREF _Toc414972788 \h </w:instrText>
+              <w:instrText xml:space="preserve"> PAGEREF _Toc415045252 \h </w:instrText>
             </w:r>
             <w:r>
               <w:rPr>
@@ -2969,7 +2967,7 @@
                 <w:noProof/>
                 <w:webHidden/>
               </w:rPr>
-              <w:t>25</w:t>
+              <w:t>26</w:t>
             </w:r>
             <w:r>
               <w:rPr>
@@ -2994,7 +2992,7 @@
               <w:lang w:eastAsia="ko-KR"/>
             </w:rPr>
           </w:pPr>
-          <w:hyperlink w:anchor="_Toc414972789" w:history="1">
+          <w:hyperlink w:anchor="_Toc415045253" w:history="1">
             <w:r>
               <w:rPr>
                 <w:rStyle w:val="Hyperlink"/>
@@ -3021,7 +3019,7 @@
                 <w:noProof/>
                 <w:webHidden/>
               </w:rPr>
-              <w:instrText xml:space="preserve"> PAGEREF _Toc414972789 \h </w:instrText>
+              <w:instrText xml:space="preserve"> PAGEREF _Toc415045253 \h </w:instrText>
             </w:r>
             <w:r>
               <w:rPr>
@@ -3066,7 +3064,7 @@
               <w:lang w:eastAsia="ko-KR"/>
             </w:rPr>
           </w:pPr>
-          <w:hyperlink w:anchor="_Toc414972790" w:history="1">
+          <w:hyperlink w:anchor="_Toc415045254" w:history="1">
             <w:r>
               <w:rPr>
                 <w:rStyle w:val="Hyperlink"/>
@@ -3094,7 +3092,7 @@
                 <w:noProof/>
                 <w:webHidden/>
               </w:rPr>
-              <w:instrText xml:space="preserve"> PAGEREF _Toc414972790 \h </w:instrText>
+              <w:instrText xml:space="preserve"> PAGEREF _Toc415045254 \h </w:instrText>
             </w:r>
             <w:r>
               <w:rPr>
@@ -3139,7 +3137,7 @@
               <w:lang w:eastAsia="ko-KR"/>
             </w:rPr>
           </w:pPr>
-          <w:hyperlink w:anchor="_Toc414972791" w:history="1">
+          <w:hyperlink w:anchor="_Toc415045255" w:history="1">
             <w:r>
               <w:rPr>
                 <w:rStyle w:val="Hyperlink"/>
@@ -3167,7 +3165,7 @@
                 <w:noProof/>
                 <w:webHidden/>
               </w:rPr>
-              <w:instrText xml:space="preserve"> PAGEREF _Toc414972791 \h </w:instrText>
+              <w:instrText xml:space="preserve"> PAGEREF _Toc415045255 \h </w:instrText>
             </w:r>
             <w:r>
               <w:rPr>
@@ -3212,7 +3210,7 @@
               <w:lang w:eastAsia="ko-KR"/>
             </w:rPr>
           </w:pPr>
-          <w:hyperlink w:anchor="_Toc414972792" w:history="1">
+          <w:hyperlink w:anchor="_Toc415045256" w:history="1">
             <w:r>
               <w:rPr>
                 <w:rStyle w:val="Hyperlink"/>
@@ -3239,7 +3237,7 @@
                 <w:noProof/>
                 <w:webHidden/>
               </w:rPr>
-              <w:instrText xml:space="preserve"> PAGEREF _Toc414972792 \h </w:instrText>
+              <w:instrText xml:space="preserve"> PAGEREF _Toc415045256 \h </w:instrText>
             </w:r>
             <w:r>
               <w:rPr>
@@ -3259,7 +3257,7 @@
                 <w:noProof/>
                 <w:webHidden/>
               </w:rPr>
-              <w:t>32</w:t>
+              <w:t>31</w:t>
             </w:r>
             <w:r>
               <w:rPr>
@@ -3284,7 +3282,7 @@
               <w:lang w:eastAsia="ko-KR"/>
             </w:rPr>
           </w:pPr>
-          <w:hyperlink w:anchor="_Toc414972793" w:history="1">
+          <w:hyperlink w:anchor="_Toc415045257" w:history="1">
             <w:r>
               <w:rPr>
                 <w:rStyle w:val="Hyperlink"/>
@@ -3311,7 +3309,7 @@
                 <w:noProof/>
                 <w:webHidden/>
               </w:rPr>
-              <w:instrText xml:space="preserve"> PAGEREF _Toc414972793 \h </w:instrText>
+              <w:instrText xml:space="preserve"> PAGEREF _Toc415045257 \h </w:instrText>
             </w:r>
             <w:r>
               <w:rPr>
@@ -3331,7 +3329,7 @@
                 <w:noProof/>
                 <w:webHidden/>
               </w:rPr>
-              <w:t>33</w:t>
+              <w:t>32</w:t>
             </w:r>
             <w:r>
               <w:rPr>
@@ -3356,7 +3354,7 @@
               <w:lang w:eastAsia="ko-KR"/>
             </w:rPr>
           </w:pPr>
-          <w:hyperlink w:anchor="_Toc414972794" w:history="1">
+          <w:hyperlink w:anchor="_Toc415045258" w:history="1">
             <w:r>
               <w:rPr>
                 <w:rStyle w:val="Hyperlink"/>
@@ -3401,7 +3399,7 @@
                 <w:noProof/>
                 <w:webHidden/>
               </w:rPr>
-              <w:instrText xml:space="preserve"> PAGEREF _Toc414972794 \h </w:instrText>
+              <w:instrText xml:space="preserve"> PAGEREF _Toc415045258 \h </w:instrText>
             </w:r>
             <w:r>
               <w:rPr>
@@ -3421,7 +3419,7 @@
                 <w:noProof/>
                 <w:webHidden/>
               </w:rPr>
-              <w:t>35</w:t>
+              <w:t>34</w:t>
             </w:r>
             <w:r>
               <w:rPr>
@@ -3446,7 +3444,7 @@
               <w:lang w:eastAsia="ko-KR"/>
             </w:rPr>
           </w:pPr>
-          <w:hyperlink w:anchor="_Toc414972795" w:history="1">
+          <w:hyperlink w:anchor="_Toc415045259" w:history="1">
             <w:r>
               <w:rPr>
                 <w:rStyle w:val="Hyperlink"/>
@@ -3473,7 +3471,7 @@
                 <w:noProof/>
                 <w:webHidden/>
               </w:rPr>
-              <w:instrText xml:space="preserve"> PAGEREF _Toc414972795 \h </w:instrText>
+              <w:instrText xml:space="preserve"> PAGEREF _Toc415045259 \h </w:instrText>
             </w:r>
             <w:r>
               <w:rPr>
@@ -3493,7 +3491,7 @@
                 <w:noProof/>
                 <w:webHidden/>
               </w:rPr>
-              <w:t>36</w:t>
+              <w:t>35</w:t>
             </w:r>
             <w:r>
               <w:rPr>
@@ -3534,7 +3532,7 @@
           <w:rFonts w:cs="Times New Roman"/>
         </w:rPr>
       </w:pPr>
-      <w:bookmarkStart w:id="1" w:name="_Toc414972762"/>
+      <w:bookmarkStart w:id="0" w:name="_Toc415045226"/>
       <w:r>
         <w:rPr>
           <w:rFonts w:cs="Times New Roman"/>
@@ -3548,7 +3546,7 @@
         </w:rPr>
         <w:t>IST OF FIGURES</w:t>
       </w:r>
-      <w:bookmarkEnd w:id="1"/>
+      <w:bookmarkEnd w:id="0"/>
       <w:r>
         <w:rPr>
           <w:rFonts w:cs="Times New Roman"/>
@@ -3615,7 +3613,7 @@
         <w:rPr>
           <w:noProof/>
         </w:rPr>
-        <w:instrText xml:space="preserve"> PAGEREF _Toc414972713 \h </w:instrText>
+        <w:instrText xml:space="preserve"> PAGEREF _Toc415045260 \h </w:instrText>
       </w:r>
       <w:r>
         <w:rPr>
@@ -3691,7 +3689,7 @@
         <w:rPr>
           <w:noProof/>
         </w:rPr>
-        <w:instrText xml:space="preserve"> PAGEREF _Toc414972714 \h </w:instrText>
+        <w:instrText xml:space="preserve"> PAGEREF _Toc415045261 \h </w:instrText>
       </w:r>
       <w:r>
         <w:rPr>
@@ -3774,7 +3772,7 @@
         <w:rPr>
           <w:noProof/>
         </w:rPr>
-        <w:instrText xml:space="preserve"> PAGEREF _Toc414972715 \h </w:instrText>
+        <w:instrText xml:space="preserve"> PAGEREF _Toc415045262 \h </w:instrText>
       </w:r>
       <w:r>
         <w:rPr>
@@ -3851,7 +3849,7 @@
         <w:rPr>
           <w:noProof/>
         </w:rPr>
-        <w:instrText xml:space="preserve"> PAGEREF _Toc414972716 \h </w:instrText>
+        <w:instrText xml:space="preserve"> PAGEREF _Toc415045263 \h </w:instrText>
       </w:r>
       <w:r>
         <w:rPr>
@@ -3928,7 +3926,7 @@
         <w:rPr>
           <w:noProof/>
         </w:rPr>
-        <w:instrText xml:space="preserve"> PAGEREF _Toc414972717 \h </w:instrText>
+        <w:instrText xml:space="preserve"> PAGEREF _Toc415045264 \h </w:instrText>
       </w:r>
       <w:r>
         <w:rPr>
@@ -4005,7 +4003,7 @@
         <w:rPr>
           <w:noProof/>
         </w:rPr>
-        <w:instrText xml:space="preserve"> PAGEREF _Toc414972718 \h </w:instrText>
+        <w:instrText xml:space="preserve"> PAGEREF _Toc415045265 \h </w:instrText>
       </w:r>
       <w:r>
         <w:rPr>
@@ -4082,7 +4080,7 @@
         <w:rPr>
           <w:noProof/>
         </w:rPr>
-        <w:instrText xml:space="preserve"> PAGEREF _Toc414972719 \h </w:instrText>
+        <w:instrText xml:space="preserve"> PAGEREF _Toc415045266 \h </w:instrText>
       </w:r>
       <w:r>
         <w:rPr>
@@ -4158,7 +4156,7 @@
         <w:rPr>
           <w:noProof/>
         </w:rPr>
-        <w:instrText xml:space="preserve"> PAGEREF _Toc414972720 \h </w:instrText>
+        <w:instrText xml:space="preserve"> PAGEREF _Toc415045267 \h </w:instrText>
       </w:r>
       <w:r>
         <w:rPr>
@@ -4216,7 +4214,7 @@
         <w:rPr>
           <w:noProof/>
         </w:rPr>
-        <w:t xml:space="preserve"> Finding similar pattern in different days same week (one window, size: 2 days)</w:t>
+        <w:t xml:space="preserve"> Finding similar pattern in different days same week (the window size is 2 days)</w:t>
       </w:r>
       <w:r>
         <w:rPr>
@@ -4234,7 +4232,7 @@
         <w:rPr>
           <w:noProof/>
         </w:rPr>
-        <w:instrText xml:space="preserve"> PAGEREF _Toc414972721 \h </w:instrText>
+        <w:instrText xml:space="preserve"> PAGEREF _Toc415045268 \h </w:instrText>
       </w:r>
       <w:r>
         <w:rPr>
@@ -4292,7 +4290,7 @@
         <w:rPr>
           <w:noProof/>
         </w:rPr>
-        <w:t>Find similar pattern algorithm overview</w:t>
+        <w:t>Find similar patterns algorithm overview</w:t>
       </w:r>
       <w:r>
         <w:rPr>
@@ -4310,7 +4308,7 @@
         <w:rPr>
           <w:noProof/>
         </w:rPr>
-        <w:instrText xml:space="preserve"> PAGEREF _Toc414972722 \h </w:instrText>
+        <w:instrText xml:space="preserve"> PAGEREF _Toc415045269 \h </w:instrText>
       </w:r>
       <w:r>
         <w:rPr>
@@ -4386,7 +4384,7 @@
         <w:rPr>
           <w:noProof/>
         </w:rPr>
-        <w:instrText xml:space="preserve"> PAGEREF _Toc414972723 \h </w:instrText>
+        <w:instrText xml:space="preserve"> PAGEREF _Toc415045270 \h </w:instrText>
       </w:r>
       <w:r>
         <w:rPr>
@@ -4403,7 +4401,7 @@
         <w:rPr>
           <w:noProof/>
         </w:rPr>
-        <w:t>25</w:t>
+        <w:t>26</w:t>
       </w:r>
       <w:r>
         <w:rPr>
@@ -4438,14 +4436,14 @@
           <w:rFonts w:cs="Times New Roman"/>
         </w:rPr>
       </w:pPr>
-      <w:bookmarkStart w:id="2" w:name="_Toc414972763"/>
+      <w:bookmarkStart w:id="1" w:name="_Toc415045227"/>
       <w:r>
         <w:rPr>
           <w:rFonts w:cs="Times New Roman"/>
         </w:rPr>
         <w:t>LIST OF TABLES</w:t>
       </w:r>
-      <w:bookmarkEnd w:id="2"/>
+      <w:bookmarkEnd w:id="1"/>
     </w:p>
     <w:p>
       <w:pPr>
@@ -4492,6 +4490,8 @@
         </w:rPr>
         <w:fldChar w:fldCharType="separate"/>
       </w:r>
+      <w:bookmarkStart w:id="2" w:name="_GoBack"/>
+      <w:bookmarkEnd w:id="2"/>
       <w:r>
         <w:rPr>
           <w:b/>
@@ -4530,7 +4530,7 @@
         <w:rPr>
           <w:noProof/>
         </w:rPr>
-        <w:instrText xml:space="preserve"> PAGEREF _Toc414972724 \h </w:instrText>
+        <w:instrText xml:space="preserve"> PAGEREF _Toc415045271 \h </w:instrText>
       </w:r>
       <w:r>
         <w:rPr>
@@ -4607,7 +4607,7 @@
         <w:rPr>
           <w:noProof/>
         </w:rPr>
-        <w:instrText xml:space="preserve"> PAGEREF _Toc414972725 \h </w:instrText>
+        <w:instrText xml:space="preserve"> PAGEREF _Toc415045272 \h </w:instrText>
       </w:r>
       <w:r>
         <w:rPr>
@@ -4684,7 +4684,7 @@
         <w:rPr>
           <w:noProof/>
         </w:rPr>
-        <w:instrText xml:space="preserve"> PAGEREF _Toc414972726 \h </w:instrText>
+        <w:instrText xml:space="preserve"> PAGEREF _Toc415045273 \h </w:instrText>
       </w:r>
       <w:r>
         <w:rPr>
@@ -4760,7 +4760,7 @@
         <w:rPr>
           <w:noProof/>
         </w:rPr>
-        <w:instrText xml:space="preserve"> PAGEREF _Toc414972727 \h </w:instrText>
+        <w:instrText xml:space="preserve"> PAGEREF _Toc415045274 \h </w:instrText>
       </w:r>
       <w:r>
         <w:rPr>
@@ -5032,7 +5032,7 @@
           <w:szCs w:val="22"/>
         </w:rPr>
       </w:pPr>
-      <w:bookmarkStart w:id="3" w:name="_Toc414972764"/>
+      <w:bookmarkStart w:id="3" w:name="_Toc415045228"/>
       <w:r>
         <w:rPr>
           <w:rFonts w:cs="Times New Roman"/>
@@ -5406,7 +5406,7 @@
           <w:rFonts w:cs="Times New Roman"/>
         </w:rPr>
       </w:pPr>
-      <w:bookmarkStart w:id="4" w:name="_Toc414972765"/>
+      <w:bookmarkStart w:id="4" w:name="_Toc415045229"/>
       <w:r>
         <w:rPr>
           <w:rFonts w:cs="Times New Roman"/>
@@ -5423,7 +5423,7 @@
           <w:lang w:eastAsia="ko-KR"/>
         </w:rPr>
       </w:pPr>
-      <w:bookmarkStart w:id="5" w:name="_Toc414972766"/>
+      <w:bookmarkStart w:id="5" w:name="_Toc415045230"/>
       <w:r>
         <w:rPr>
           <w:lang w:eastAsia="ko-KR"/>
@@ -6448,7 +6448,7 @@
           <w:lang w:eastAsia="ko-KR"/>
         </w:rPr>
       </w:pPr>
-      <w:bookmarkStart w:id="6" w:name="_Toc414972767"/>
+      <w:bookmarkStart w:id="6" w:name="_Toc415045231"/>
       <w:r>
         <w:rPr>
           <w:rFonts w:eastAsiaTheme="minorEastAsia" w:cs="Times New Roman"/>
@@ -6729,7 +6729,7 @@
           <w:lang w:eastAsia="ko-KR"/>
         </w:rPr>
       </w:pPr>
-      <w:bookmarkStart w:id="7" w:name="_Toc414972768"/>
+      <w:bookmarkStart w:id="7" w:name="_Toc415045232"/>
       <w:r>
         <w:rPr>
           <w:rFonts w:cs="Times New Roman"/>
@@ -6750,7 +6750,7 @@
           <w:lang w:eastAsia="ko-KR"/>
         </w:rPr>
       </w:pPr>
-      <w:bookmarkStart w:id="8" w:name="_Toc414972769"/>
+      <w:bookmarkStart w:id="8" w:name="_Toc415045233"/>
       <w:r>
         <w:rPr>
           <w:rFonts w:eastAsiaTheme="minorEastAsia" w:cs="Times New Roman"/>
@@ -7078,7 +7078,7 @@
               </w:rPr>
             </w:pPr>
             <w:bookmarkStart w:id="9" w:name="_Toc413318146"/>
-            <w:bookmarkStart w:id="10" w:name="_Toc414972713"/>
+            <w:bookmarkStart w:id="10" w:name="_Toc415045260"/>
             <w:r>
               <w:rPr>
                 <w:b/>
@@ -7242,7 +7242,7 @@
                 <w:b/>
               </w:rPr>
             </w:pPr>
-            <w:bookmarkStart w:id="11" w:name="_Toc414972714"/>
+            <w:bookmarkStart w:id="11" w:name="_Toc415045261"/>
             <w:r>
               <w:rPr>
                 <w:b/>
@@ -7380,7 +7380,7 @@
       <w:pPr>
         <w:pStyle w:val="Heading3"/>
       </w:pPr>
-      <w:bookmarkStart w:id="12" w:name="_Toc414972770"/>
+      <w:bookmarkStart w:id="12" w:name="_Toc415045234"/>
       <w:r>
         <w:t>Application Data Collector</w:t>
       </w:r>
@@ -7513,7 +7513,7 @@
           <w:b/>
         </w:rPr>
       </w:pPr>
-      <w:bookmarkStart w:id="13" w:name="_Toc414972724"/>
+      <w:bookmarkStart w:id="13" w:name="_Toc415045271"/>
       <w:r>
         <w:rPr>
           <w:b/>
@@ -8823,7 +8823,7 @@
       <w:pPr>
         <w:pStyle w:val="Heading3"/>
       </w:pPr>
-      <w:bookmarkStart w:id="14" w:name="_Toc414972771"/>
+      <w:bookmarkStart w:id="14" w:name="_Toc415045235"/>
       <w:r>
         <w:t>Dataset Description</w:t>
       </w:r>
@@ -9313,7 +9313,7 @@
                 <w:rFonts w:cs="Times New Roman"/>
               </w:rPr>
             </w:pPr>
-            <w:bookmarkStart w:id="15" w:name="_Toc414972715"/>
+            <w:bookmarkStart w:id="15" w:name="_Toc415045262"/>
             <w:r>
               <w:rPr>
                 <w:b/>
@@ -9475,7 +9475,7 @@
                 <w:rFonts w:cs="Times New Roman"/>
               </w:rPr>
             </w:pPr>
-            <w:bookmarkStart w:id="16" w:name="_Toc414972716"/>
+            <w:bookmarkStart w:id="16" w:name="_Toc415045263"/>
             <w:r>
               <w:rPr>
                 <w:b/>
@@ -10168,7 +10168,7 @@
           <w:b/>
         </w:rPr>
       </w:pPr>
-      <w:bookmarkStart w:id="17" w:name="_Toc414972725"/>
+      <w:bookmarkStart w:id="17" w:name="_Toc415045272"/>
       <w:r>
         <w:rPr>
           <w:b/>
@@ -12507,7 +12507,7 @@
           <w:b/>
         </w:rPr>
       </w:pPr>
-      <w:bookmarkStart w:id="18" w:name="_Toc414972726"/>
+      <w:bookmarkStart w:id="18" w:name="_Toc415045273"/>
       <w:r>
         <w:rPr>
           <w:b/>
@@ -17188,7 +17188,7 @@
       <w:pPr>
         <w:pStyle w:val="Heading3"/>
       </w:pPr>
-      <w:bookmarkStart w:id="19" w:name="_Toc414972772"/>
+      <w:bookmarkStart w:id="19" w:name="_Toc415045236"/>
       <w:r>
         <w:t>Dataset that used in this research</w:t>
       </w:r>
@@ -17411,7 +17411,7 @@
       <w:pPr>
         <w:pStyle w:val="Heading2"/>
       </w:pPr>
-      <w:bookmarkStart w:id="20" w:name="_Toc414972773"/>
+      <w:bookmarkStart w:id="20" w:name="_Toc415045237"/>
       <w:r>
         <w:t>Data Pre-processing</w:t>
       </w:r>
@@ -17419,6 +17419,7 @@
     </w:p>
     <w:p>
       <w:pPr>
+        <w:spacing w:line="360" w:lineRule="auto"/>
         <w:ind w:firstLine="418"/>
         <w:rPr>
           <w:rFonts w:cs="Times New Roman"/>
@@ -17458,7 +17459,7 @@
       <w:pPr>
         <w:pStyle w:val="Heading3"/>
       </w:pPr>
-      <w:bookmarkStart w:id="21" w:name="_Toc414972774"/>
+      <w:bookmarkStart w:id="21" w:name="_Toc415045238"/>
       <w:r>
         <w:t>Data Cleansing</w:t>
       </w:r>
@@ -17736,7 +17737,7 @@
       <w:pPr>
         <w:pStyle w:val="Heading3"/>
       </w:pPr>
-      <w:bookmarkStart w:id="22" w:name="_Toc414972775"/>
+      <w:bookmarkStart w:id="22" w:name="_Toc415045239"/>
       <w:r>
         <w:t>Data</w:t>
       </w:r>
@@ -17811,7 +17812,7 @@
                                 <w:kern w:val="2"/>
                               </w:rPr>
                             </w:pPr>
-                            <w:bookmarkStart w:id="23" w:name="_Toc414972717"/>
+                            <w:bookmarkStart w:id="23" w:name="_Toc415045264"/>
                             <w:r>
                               <w:rPr>
                                 <w:b/>
@@ -17930,7 +17931,7 @@
                           <w:kern w:val="2"/>
                         </w:rPr>
                       </w:pPr>
-                      <w:bookmarkStart w:id="24" w:name="_Toc414972717"/>
+                      <w:bookmarkStart w:id="24" w:name="_Toc415045264"/>
                       <w:r>
                         <w:rPr>
                           <w:b/>
@@ -18329,7 +18330,7 @@
           <w:szCs w:val="22"/>
         </w:rPr>
       </w:pPr>
-      <w:bookmarkStart w:id="25" w:name="_Toc414972776"/>
+      <w:bookmarkStart w:id="25" w:name="_Toc415045240"/>
       <w:r>
         <w:rPr>
           <w:rFonts w:eastAsia="바탕체" w:cs="Times New Roman"/>
@@ -18407,7 +18408,7 @@
       <w:pPr>
         <w:pStyle w:val="Heading3"/>
       </w:pPr>
-      <w:bookmarkStart w:id="26" w:name="_Toc414972777"/>
+      <w:bookmarkStart w:id="26" w:name="_Toc415045241"/>
       <w:r>
         <w:t>Define Human Activity and Behavior</w:t>
       </w:r>
@@ -18632,7 +18633,7 @@
       <w:pPr>
         <w:pStyle w:val="Heading3"/>
       </w:pPr>
-      <w:bookmarkStart w:id="27" w:name="_Toc414972778"/>
+      <w:bookmarkStart w:id="27" w:name="_Toc415045242"/>
       <w:r>
         <w:t xml:space="preserve">Features </w:t>
       </w:r>
@@ -19754,7 +19755,7 @@
           <w:b/>
         </w:rPr>
       </w:pPr>
-      <w:bookmarkStart w:id="28" w:name="_Toc414972727"/>
+      <w:bookmarkStart w:id="28" w:name="_Toc415045274"/>
       <w:r>
         <w:rPr>
           <w:b/>
@@ -21191,7 +21192,7 @@
           <w:b/>
         </w:rPr>
       </w:pPr>
-      <w:bookmarkStart w:id="29" w:name="_Toc414972718"/>
+      <w:bookmarkStart w:id="29" w:name="_Toc415045265"/>
       <w:r>
         <w:rPr>
           <w:b/>
@@ -21284,7 +21285,7 @@
       <w:pPr>
         <w:pStyle w:val="Heading3"/>
       </w:pPr>
-      <w:bookmarkStart w:id="30" w:name="_Toc414972779"/>
+      <w:bookmarkStart w:id="30" w:name="_Toc415045243"/>
       <w:r>
         <w:t>Human and Machine Time</w:t>
       </w:r>
@@ -21398,7 +21399,7 @@
       <w:pPr>
         <w:pStyle w:val="Heading3"/>
       </w:pPr>
-      <w:bookmarkStart w:id="31" w:name="_Toc414972780"/>
+      <w:bookmarkStart w:id="31" w:name="_Toc415045244"/>
       <w:r>
         <w:t xml:space="preserve">List of the </w:t>
       </w:r>
@@ -21505,6 +21506,13 @@
         </w:rPr>
         <w:t>If minute less than 30 minutes will be round down</w:t>
       </w:r>
+      <w:r>
+        <w:rPr>
+          <w:rFonts w:cs="Times New Roman"/>
+          <w:sz w:val="22"/>
+        </w:rPr>
+        <w:t>.</w:t>
+      </w:r>
     </w:p>
     <w:p>
       <w:pPr>
@@ -21526,6 +21534,13 @@
           <w:sz w:val="22"/>
         </w:rPr>
         <w:t>If minute more than or equal to 30 minutes will be round up</w:t>
+      </w:r>
+      <w:r>
+        <w:rPr>
+          <w:rFonts w:cs="Times New Roman"/>
+          <w:sz w:val="22"/>
+        </w:rPr>
+        <w:t>.</w:t>
       </w:r>
       <w:r>
         <w:rPr>
@@ -22424,7 +22439,7 @@
           <w:b/>
         </w:rPr>
       </w:pPr>
-      <w:bookmarkStart w:id="32" w:name="_Toc414972719"/>
+      <w:bookmarkStart w:id="32" w:name="_Toc415045266"/>
       <w:r>
         <w:rPr>
           <w:b/>
@@ -22521,7 +22536,7 @@
           <w:rFonts w:cs="Times New Roman"/>
         </w:rPr>
       </w:pPr>
-      <w:bookmarkStart w:id="33" w:name="_Toc414972781"/>
+      <w:bookmarkStart w:id="33" w:name="_Toc415045245"/>
       <w:r>
         <w:rPr>
           <w:rFonts w:cs="Times New Roman"/>
@@ -22817,7 +22832,7 @@
                                 <w:b/>
                               </w:rPr>
                             </w:pPr>
-                            <w:bookmarkStart w:id="34" w:name="_Toc414972720"/>
+                            <w:bookmarkStart w:id="34" w:name="_Toc415045267"/>
                             <w:r>
                               <w:rPr>
                                 <w:b/>
@@ -23054,7 +23069,7 @@
                           <w:b/>
                         </w:rPr>
                       </w:pPr>
-                      <w:bookmarkStart w:id="35" w:name="_Toc414972720"/>
+                      <w:bookmarkStart w:id="35" w:name="_Toc415045267"/>
                       <w:r>
                         <w:rPr>
                           <w:b/>
@@ -23193,7 +23208,7 @@
           <w:lang w:eastAsia="ko-KR"/>
         </w:rPr>
       </w:pPr>
-      <w:bookmarkStart w:id="36" w:name="_Toc414972782"/>
+      <w:bookmarkStart w:id="36" w:name="_Toc415045246"/>
       <w:r>
         <w:rPr>
           <w:lang w:eastAsia="ko-KR"/>
@@ -23326,23 +23341,7 @@
           <w:sz w:val="22"/>
           <w:lang w:eastAsia="ko-KR"/>
         </w:rPr>
-        <w:t>,</w:t>
-      </w:r>
-      <w:r>
-        <w:rPr>
-          <w:rFonts w:cs="Times New Roman"/>
-          <w:sz w:val="22"/>
-          <w:lang w:eastAsia="ko-KR"/>
-        </w:rPr>
-        <w:t xml:space="preserve"> </w:t>
-      </w:r>
-      <w:r>
-        <w:rPr>
-          <w:rFonts w:cs="Times New Roman"/>
-          <w:sz w:val="22"/>
-          <w:lang w:eastAsia="ko-KR"/>
-        </w:rPr>
-        <w:t xml:space="preserve">accelerometer sensor for basic activity recognition </w:t>
+        <w:t xml:space="preserve">, accelerometer sensor for basic activity recognition </w:t>
       </w:r>
       <w:sdt>
         <w:sdtPr>
@@ -24152,7 +24151,7 @@
           <w:lang w:eastAsia="ko-KR"/>
         </w:rPr>
       </w:pPr>
-      <w:bookmarkStart w:id="37" w:name="_Toc414972783"/>
+      <w:bookmarkStart w:id="37" w:name="_Toc415045247"/>
       <w:r>
         <w:rPr>
           <w:lang w:eastAsia="ko-KR"/>
@@ -24189,7 +24188,7 @@
           <w:lang w:eastAsia="ko-KR"/>
         </w:rPr>
       </w:pPr>
-      <w:bookmarkStart w:id="38" w:name="_Toc414972784"/>
+      <w:bookmarkStart w:id="38" w:name="_Toc415045248"/>
       <w:r>
         <w:rPr>
           <w:lang w:eastAsia="ko-KR"/>
@@ -24273,7 +24272,7 @@
           <w:rFonts w:cs="Times New Roman"/>
         </w:rPr>
       </w:pPr>
-      <w:bookmarkStart w:id="39" w:name="_Toc414972721"/>
+      <w:bookmarkStart w:id="39" w:name="_Toc415045268"/>
       <w:r>
         <w:rPr>
           <w:b/>
@@ -24361,7 +24360,13 @@
         <w:t>ing</w:t>
       </w:r>
       <w:r>
-        <w:t xml:space="preserve"> similar pattern in different days same week (one window, size: 2 days)</w:t>
+        <w:t xml:space="preserve"> similar pattern in different days same week (</w:t>
+      </w:r>
+      <w:r>
+        <w:t>the window size is</w:t>
+      </w:r>
+      <w:r>
+        <w:t xml:space="preserve"> 2 days)</w:t>
       </w:r>
       <w:bookmarkEnd w:id="39"/>
     </w:p>
@@ -24413,15 +24418,7 @@
           <w:sz w:val="22"/>
           <w:lang w:eastAsia="ko-KR"/>
         </w:rPr>
-        <w:t>method to find simila</w:t>
-      </w:r>
-      <w:r>
-        <w:rPr>
-          <w:rFonts w:cs="Times New Roman"/>
-          <w:sz w:val="22"/>
-          <w:lang w:eastAsia="ko-KR"/>
-        </w:rPr>
-        <w:t>r pattern in all of our dataset, the explanation of that figure can be seen below:</w:t>
+        <w:t>method to find similar pattern in all of our dataset, the explanation of that figure can be seen below:</w:t>
       </w:r>
     </w:p>
     <w:p>
@@ -24445,7 +24442,23 @@
           <w:sz w:val="22"/>
           <w:lang w:eastAsia="ko-KR"/>
         </w:rPr>
-        <w:t xml:space="preserve">First, we define the window size. In this research, we use window size is two, means two days. </w:t>
+        <w:t xml:space="preserve">First, we define the window size. In this research, </w:t>
+      </w:r>
+      <w:r>
+        <w:rPr>
+          <w:rFonts w:cs="Times New Roman"/>
+          <w:sz w:val="22"/>
+          <w:lang w:eastAsia="ko-KR"/>
+        </w:rPr>
+        <w:t>the window size that we use is two</w:t>
+      </w:r>
+      <w:r>
+        <w:rPr>
+          <w:rFonts w:cs="Times New Roman"/>
+          <w:sz w:val="22"/>
+          <w:lang w:eastAsia="ko-KR"/>
+        </w:rPr>
+        <w:t xml:space="preserve">, means two days. </w:t>
       </w:r>
     </w:p>
     <w:p>
@@ -24469,7 +24482,23 @@
           <w:sz w:val="22"/>
           <w:lang w:eastAsia="ko-KR"/>
         </w:rPr>
-        <w:t>We remove the last day of weekday (Sunday) because when we use window size is two and the first day start from Monday, so the windows are “Monday-Tuesday”, ”Wednesday-Thursday”, “Friday-Saturday”</w:t>
+        <w:t xml:space="preserve">We remove the last day of weekday (Sunday) because when </w:t>
+      </w:r>
+      <w:r>
+        <w:rPr>
+          <w:rFonts w:cs="Times New Roman"/>
+          <w:sz w:val="22"/>
+          <w:lang w:eastAsia="ko-KR"/>
+        </w:rPr>
+        <w:t>the</w:t>
+      </w:r>
+      <w:r>
+        <w:rPr>
+          <w:rFonts w:cs="Times New Roman"/>
+          <w:sz w:val="22"/>
+          <w:lang w:eastAsia="ko-KR"/>
+        </w:rPr>
+        <w:t xml:space="preserve"> window size is two and the first day start from Monday, so the windows are “Monday-Tuesday”, ”Wednesday-Thursday”, “Friday-Saturday”</w:t>
       </w:r>
       <w:r>
         <w:rPr>
@@ -25969,7 +25998,7 @@
           <w:lang w:eastAsia="ko-KR"/>
         </w:rPr>
       </w:pPr>
-      <w:bookmarkStart w:id="40" w:name="_Toc414972785"/>
+      <w:bookmarkStart w:id="40" w:name="_Toc415045249"/>
       <w:r>
         <w:rPr>
           <w:lang w:eastAsia="ko-KR"/>
@@ -26072,7 +26101,7 @@
           <w:rFonts w:cs="Times New Roman"/>
         </w:rPr>
       </w:pPr>
-      <w:bookmarkStart w:id="41" w:name="_Toc414972722"/>
+      <w:bookmarkStart w:id="41" w:name="_Toc415045269"/>
       <w:r>
         <w:rPr>
           <w:b/>
@@ -26154,7 +26183,13 @@
         <w:t xml:space="preserve">. </w:t>
       </w:r>
       <w:r>
-        <w:t>Find similar pattern algorithm overview</w:t>
+        <w:t>Find similar pattern</w:t>
+      </w:r>
+      <w:r>
+        <w:t>s</w:t>
+      </w:r>
+      <w:r>
+        <w:t xml:space="preserve"> algorithm overview</w:t>
       </w:r>
       <w:bookmarkEnd w:id="41"/>
     </w:p>
@@ -26186,7 +26221,237 @@
           <w:lang w:eastAsia="ko-KR"/>
         </w:rPr>
         <w:lastRenderedPageBreak/>
-        <w:t xml:space="preserve">We use BCH </w:t>
+        <w:t xml:space="preserve">Figure 3-3 illustrates the algorithm that we used to find similar data patterns. </w:t>
+      </w:r>
+      <w:r>
+        <w:rPr>
+          <w:rFonts w:cs="Times New Roman"/>
+          <w:sz w:val="22"/>
+          <w:lang w:eastAsia="ko-KR"/>
+        </w:rPr>
+        <w:t xml:space="preserve">On that figure shows that we have two of days in one window. </w:t>
+      </w:r>
+      <w:r>
+        <w:rPr>
+          <w:rFonts w:cs="Times New Roman"/>
+          <w:sz w:val="22"/>
+          <w:lang w:eastAsia="ko-KR"/>
+        </w:rPr>
+        <w:t>First data is the data of first day and the second data is the</w:t>
+      </w:r>
+      <w:r>
+        <w:rPr>
+          <w:rFonts w:cs="Times New Roman"/>
+          <w:sz w:val="22"/>
+          <w:lang w:eastAsia="ko-KR"/>
+        </w:rPr>
+        <w:t xml:space="preserve"> </w:t>
+      </w:r>
+      <w:r>
+        <w:rPr>
+          <w:rFonts w:cs="Times New Roman"/>
+          <w:sz w:val="22"/>
+          <w:lang w:eastAsia="ko-KR"/>
+        </w:rPr>
+        <w:t xml:space="preserve">data of second day and both of data have six rows. </w:t>
+      </w:r>
+      <w:r>
+        <w:rPr>
+          <w:rFonts w:cs="Times New Roman"/>
+          <w:sz w:val="22"/>
+          <w:lang w:eastAsia="ko-KR"/>
+        </w:rPr>
+        <w:t xml:space="preserve">We want to find the similar data between first data and second data. </w:t>
+      </w:r>
+      <w:r>
+        <w:rPr>
+          <w:rFonts w:cs="Times New Roman"/>
+          <w:sz w:val="22"/>
+          <w:lang w:eastAsia="ko-KR"/>
+        </w:rPr>
+        <w:t>Based on an example in that figure, we have two groups of data which similar. First group in green rectangle and the second group in purple rectangle. To know the similarity between data in rows, we use simple string</w:t>
+      </w:r>
+      <w:r>
+        <w:rPr>
+          <w:rFonts w:cs="Times New Roman"/>
+          <w:sz w:val="22"/>
+          <w:lang w:eastAsia="ko-KR"/>
+        </w:rPr>
+        <w:t>s</w:t>
+      </w:r>
+      <w:r>
+        <w:rPr>
+          <w:rFonts w:cs="Times New Roman"/>
+          <w:sz w:val="22"/>
+          <w:lang w:eastAsia="ko-KR"/>
+        </w:rPr>
+        <w:t xml:space="preserve"> matching method.</w:t>
+      </w:r>
+      <w:r>
+        <w:rPr>
+          <w:rFonts w:cs="Times New Roman"/>
+          <w:sz w:val="22"/>
+          <w:lang w:eastAsia="ko-KR"/>
+        </w:rPr>
+        <w:t xml:space="preserve"> The output of string</w:t>
+      </w:r>
+      <w:r>
+        <w:rPr>
+          <w:rFonts w:cs="Times New Roman"/>
+          <w:sz w:val="22"/>
+          <w:lang w:eastAsia="ko-KR"/>
+        </w:rPr>
+        <w:t>s</w:t>
+      </w:r>
+      <w:r>
+        <w:rPr>
+          <w:rFonts w:cs="Times New Roman"/>
+          <w:sz w:val="22"/>
+          <w:lang w:eastAsia="ko-KR"/>
+        </w:rPr>
+        <w:t xml:space="preserve"> matching method is </w:t>
+      </w:r>
+      <w:r>
+        <w:rPr>
+          <w:rFonts w:cs="Times New Roman"/>
+          <w:i/>
+          <w:sz w:val="22"/>
+          <w:lang w:eastAsia="ko-KR"/>
+        </w:rPr>
+        <w:t>true</w:t>
+      </w:r>
+      <w:r>
+        <w:rPr>
+          <w:rFonts w:cs="Times New Roman"/>
+          <w:sz w:val="22"/>
+          <w:lang w:eastAsia="ko-KR"/>
+        </w:rPr>
+        <w:t xml:space="preserve"> when the strings is same/match or </w:t>
+      </w:r>
+      <w:r>
+        <w:rPr>
+          <w:rFonts w:cs="Times New Roman"/>
+          <w:i/>
+          <w:sz w:val="22"/>
+          <w:lang w:eastAsia="ko-KR"/>
+        </w:rPr>
+        <w:t>false</w:t>
+      </w:r>
+      <w:r>
+        <w:rPr>
+          <w:rFonts w:cs="Times New Roman"/>
+          <w:i/>
+          <w:sz w:val="22"/>
+          <w:lang w:eastAsia="ko-KR"/>
+        </w:rPr>
+        <w:t xml:space="preserve"> </w:t>
+      </w:r>
+      <w:r>
+        <w:rPr>
+          <w:rFonts w:cs="Times New Roman"/>
+          <w:sz w:val="22"/>
+          <w:lang w:eastAsia="ko-KR"/>
+        </w:rPr>
+        <w:t>when the strings not match.</w:t>
+      </w:r>
+      <w:r>
+        <w:rPr>
+          <w:rFonts w:cs="Times New Roman"/>
+          <w:sz w:val="22"/>
+          <w:lang w:eastAsia="ko-KR"/>
+        </w:rPr>
+        <w:t xml:space="preserve"> We have used </w:t>
+      </w:r>
+      <w:r>
+        <w:rPr>
+          <w:rFonts w:cs="Times New Roman"/>
+          <w:i/>
+          <w:sz w:val="22"/>
+          <w:lang w:eastAsia="ko-KR"/>
+        </w:rPr>
+        <w:t>Levenshtein</w:t>
+      </w:r>
+      <w:r>
+        <w:rPr>
+          <w:rFonts w:cs="Times New Roman"/>
+          <w:sz w:val="22"/>
+          <w:lang w:eastAsia="ko-KR"/>
+        </w:rPr>
+        <w:t xml:space="preserve"> distance </w:t>
+      </w:r>
+      <w:r>
+        <w:rPr>
+          <w:rFonts w:cs="Times New Roman"/>
+          <w:sz w:val="22"/>
+          <w:lang w:eastAsia="ko-KR"/>
+        </w:rPr>
+        <w:t xml:space="preserve">also </w:t>
+      </w:r>
+      <w:r>
+        <w:rPr>
+          <w:rFonts w:cs="Times New Roman"/>
+          <w:sz w:val="22"/>
+          <w:lang w:eastAsia="ko-KR"/>
+        </w:rPr>
+        <w:t>to measure the similarity score between two strings in rows</w:t>
+      </w:r>
+      <w:r>
+        <w:rPr>
+          <w:rFonts w:cs="Times New Roman"/>
+          <w:sz w:val="22"/>
+          <w:lang w:eastAsia="ko-KR"/>
+        </w:rPr>
+        <w:t xml:space="preserve"> to anticipate the data which not match but actually similar</w:t>
+      </w:r>
+      <w:r>
+        <w:rPr>
+          <w:rFonts w:cs="Times New Roman"/>
+          <w:sz w:val="22"/>
+          <w:lang w:eastAsia="ko-KR"/>
+        </w:rPr>
+        <w:t>.</w:t>
+      </w:r>
+      <w:r>
+        <w:rPr>
+          <w:rFonts w:cs="Times New Roman"/>
+          <w:sz w:val="22"/>
+          <w:lang w:eastAsia="ko-KR"/>
+        </w:rPr>
+        <w:t xml:space="preserve"> </w:t>
+      </w:r>
+      <w:r>
+        <w:rPr>
+          <w:rFonts w:cs="Times New Roman"/>
+          <w:sz w:val="22"/>
+          <w:lang w:eastAsia="ko-KR"/>
+        </w:rPr>
+        <w:t xml:space="preserve">Mathematically, the Levenshtein distance between two strings </w:t>
+      </w:r>
+      <m:oMath>
+        <m:r>
+          <w:rPr>
+            <w:rFonts w:ascii="Cambria Math" w:hAnsi="Cambria Math" w:cs="Times New Roman"/>
+            <w:sz w:val="22"/>
+            <w:lang w:eastAsia="ko-KR"/>
+          </w:rPr>
+          <m:t>a</m:t>
+        </m:r>
+        <m:r>
+          <w:rPr>
+            <w:rFonts w:ascii="Cambria Math" w:hAnsi="Cambria Math" w:cs="Times New Roman"/>
+            <w:sz w:val="22"/>
+            <w:lang w:eastAsia="ko-KR"/>
+          </w:rPr>
+          <m:t>,b</m:t>
+        </m:r>
+      </m:oMath>
+      <w:r>
+        <w:rPr>
+          <w:rFonts w:cs="Times New Roman"/>
+          <w:sz w:val="22"/>
+          <w:lang w:eastAsia="ko-KR"/>
+        </w:rPr>
+        <w:t xml:space="preserve"> is given by </w:t>
       </w:r>
       <m:oMath>
         <m:sSub>
@@ -26194,7 +26459,6 @@
             <m:ctrlPr>
               <w:rPr>
                 <w:rFonts w:ascii="Cambria Math" w:hAnsi="Cambria Math" w:cs="Times New Roman"/>
-                <w:i/>
                 <w:sz w:val="22"/>
                 <w:lang w:eastAsia="ko-KR"/>
               </w:rPr>
@@ -26202,15 +26466,12 @@
           </m:sSubPr>
           <m:e>
             <m:r>
-              <m:rPr>
-                <m:sty m:val="p"/>
-              </m:rPr>
               <w:rPr>
                 <w:rFonts w:ascii="Cambria Math" w:hAnsi="Cambria Math" w:cs="Times New Roman"/>
                 <w:sz w:val="22"/>
                 <w:lang w:eastAsia="ko-KR"/>
               </w:rPr>
-              <m:t>BCH</m:t>
+              <m:t>lev</m:t>
             </m:r>
           </m:e>
           <m:sub>
@@ -26220,7 +26481,7 @@
                 <w:sz w:val="22"/>
                 <w:lang w:eastAsia="ko-KR"/>
               </w:rPr>
-              <m:t>2</m:t>
+              <m:t>a,b</m:t>
             </m:r>
           </m:sub>
         </m:sSub>
@@ -26232,8 +26493,10 @@
           </w:rPr>
           <m:t>(</m:t>
         </m:r>
-        <m:sSub>
-          <m:sSubPr>
+        <m:d>
+          <m:dPr>
+            <m:begChr m:val="|"/>
+            <m:endChr m:val="|"/>
             <m:ctrlPr>
               <w:rPr>
                 <w:rFonts w:ascii="Cambria Math" w:hAnsi="Cambria Math" w:cs="Times New Roman"/>
@@ -26242,7 +26505,7 @@
                 <w:lang w:eastAsia="ko-KR"/>
               </w:rPr>
             </m:ctrlPr>
-          </m:sSubPr>
+          </m:dPr>
           <m:e>
             <m:r>
               <w:rPr>
@@ -26250,27 +26513,17 @@
                 <w:sz w:val="22"/>
                 <w:lang w:eastAsia="ko-KR"/>
               </w:rPr>
-              <m:t>n</m:t>
+              <m:t>a</m:t>
             </m:r>
           </m:e>
-          <m:sub>
-            <m:r>
-              <w:rPr>
-                <w:rFonts w:ascii="Cambria Math" w:hAnsi="Cambria Math" w:cs="Times New Roman"/>
-                <w:sz w:val="22"/>
-                <w:lang w:eastAsia="ko-KR"/>
-              </w:rPr>
-              <m:t>c</m:t>
-            </m:r>
-          </m:sub>
-        </m:sSub>
+        </m:d>
         <m:r>
           <w:rPr>
             <w:rFonts w:ascii="Cambria Math" w:hAnsi="Cambria Math" w:cs="Times New Roman"/>
             <w:sz w:val="22"/>
             <w:lang w:eastAsia="ko-KR"/>
           </w:rPr>
-          <m:t>,k,t)</m:t>
+          <m:t>,|b|)</m:t>
         </m:r>
       </m:oMath>
       <w:r>
@@ -26279,392 +26532,289 @@
           <w:sz w:val="22"/>
           <w:lang w:eastAsia="ko-KR"/>
         </w:rPr>
-        <w:t xml:space="preserve"> to denote a binary BCH code, where</w:t>
-      </w:r>
-      <m:oMath>
-        <m:r>
-          <w:rPr>
-            <w:rFonts w:ascii="Cambria Math" w:hAnsi="Cambria Math" w:cs="Times New Roman"/>
-            <w:sz w:val="22"/>
-            <w:lang w:eastAsia="ko-KR"/>
-          </w:rPr>
-          <m:t xml:space="preserve"> </m:t>
-        </m:r>
-        <m:sSub>
-          <m:sSubPr>
-            <m:ctrlPr>
-              <w:rPr>
-                <w:rFonts w:ascii="Cambria Math" w:hAnsi="Cambria Math" w:cs="Times New Roman"/>
-                <w:i/>
-                <w:sz w:val="22"/>
-                <w:lang w:eastAsia="ko-KR"/>
-              </w:rPr>
-            </m:ctrlPr>
-          </m:sSubPr>
-          <m:e>
-            <m:r>
-              <w:rPr>
-                <w:rFonts w:ascii="Cambria Math" w:hAnsi="Cambria Math" w:cs="Times New Roman"/>
-                <w:sz w:val="22"/>
-                <w:lang w:eastAsia="ko-KR"/>
-              </w:rPr>
-              <m:t>n</m:t>
-            </m:r>
-          </m:e>
-          <m:sub>
-            <m:r>
-              <w:rPr>
-                <w:rFonts w:ascii="Cambria Math" w:hAnsi="Cambria Math" w:cs="Times New Roman"/>
-                <w:sz w:val="22"/>
-                <w:lang w:eastAsia="ko-KR"/>
-              </w:rPr>
-              <m:t>c</m:t>
-            </m:r>
-          </m:sub>
-        </m:sSub>
-        <m:r>
-          <m:rPr>
-            <m:sty m:val="p"/>
-          </m:rPr>
-          <w:rPr>
-            <w:rFonts w:ascii="Cambria Math" w:hAnsi="Cambria Math" w:cs="Times New Roman"/>
-            <w:sz w:val="22"/>
-            <w:lang w:eastAsia="ko-KR"/>
-          </w:rPr>
-          <m:t xml:space="preserve"> </m:t>
-        </m:r>
-      </m:oMath>
-      <w:r>
-        <w:rPr>
-          <w:rFonts w:cs="Times New Roman"/>
-          <w:sz w:val="22"/>
-          <w:lang w:eastAsia="ko-KR"/>
-        </w:rPr>
-        <w:t xml:space="preserve">is the code length of bits, </w:t>
-      </w:r>
-      <m:oMath>
-        <m:r>
-          <w:rPr>
-            <w:rFonts w:ascii="Cambria Math" w:hAnsi="Cambria Math" w:cs="Times New Roman"/>
-            <w:sz w:val="22"/>
-            <w:lang w:eastAsia="ko-KR"/>
-          </w:rPr>
-          <m:t>k</m:t>
-        </m:r>
-      </m:oMath>
-      <w:r>
-        <w:rPr>
-          <w:rFonts w:cs="Times New Roman"/>
-          <w:sz w:val="22"/>
-          <w:lang w:eastAsia="ko-KR"/>
-        </w:rPr>
-        <w:t xml:space="preserve"> is the key length of bits and </w:t>
-      </w:r>
-      <m:oMath>
-        <m:r>
-          <w:rPr>
-            <w:rFonts w:ascii="Cambria Math" w:hAnsi="Cambria Math" w:cs="Times New Roman"/>
-            <w:sz w:val="22"/>
-            <w:lang w:eastAsia="ko-KR"/>
-          </w:rPr>
-          <m:t>t</m:t>
-        </m:r>
-      </m:oMath>
-      <w:r>
-        <w:rPr>
-          <w:rFonts w:cs="Times New Roman"/>
-          <w:sz w:val="22"/>
-          <w:lang w:eastAsia="ko-KR"/>
-        </w:rPr>
-        <w:t xml:space="preserve"> is the error correction capability. The binary cryptographic key </w:t>
-      </w:r>
-      <m:oMath>
-        <m:r>
-          <w:rPr>
-            <w:rFonts w:ascii="Cambria Math" w:hAnsi="Cambria Math" w:cs="Times New Roman"/>
-            <w:sz w:val="22"/>
-            <w:lang w:eastAsia="ko-KR"/>
-          </w:rPr>
-          <m:t>m</m:t>
-        </m:r>
-      </m:oMath>
-      <w:r>
-        <w:rPr>
-          <w:rFonts w:cs="Times New Roman"/>
-          <w:sz w:val="22"/>
-          <w:lang w:eastAsia="ko-KR"/>
-        </w:rPr>
-        <w:t xml:space="preserve"> of length </w:t>
-      </w:r>
-      <m:oMath>
-        <m:r>
-          <w:rPr>
-            <w:rFonts w:ascii="Cambria Math" w:hAnsi="Cambria Math" w:cs="Times New Roman"/>
-            <w:sz w:val="22"/>
-            <w:lang w:eastAsia="ko-KR"/>
-          </w:rPr>
-          <m:t>k</m:t>
-        </m:r>
-      </m:oMath>
-      <w:r>
-        <w:rPr>
-          <w:rFonts w:cs="Times New Roman"/>
-          <w:sz w:val="22"/>
-          <w:lang w:eastAsia="ko-KR"/>
-        </w:rPr>
-        <w:t xml:space="preserve"> is generated randomly corresponding to each user and then be encoded into the codeword </w:t>
-      </w:r>
-      <m:oMath>
-        <m:r>
-          <w:rPr>
-            <w:rFonts w:ascii="Cambria Math" w:hAnsi="Cambria Math" w:cs="Times New Roman"/>
-            <w:sz w:val="22"/>
-            <w:lang w:eastAsia="ko-KR"/>
-          </w:rPr>
-          <m:t>c</m:t>
-        </m:r>
-      </m:oMath>
-      <w:r>
-        <w:rPr>
-          <w:rFonts w:cs="Times New Roman"/>
-          <w:sz w:val="22"/>
-          <w:lang w:eastAsia="ko-KR"/>
-        </w:rPr>
-        <w:t xml:space="preserve"> of length </w:t>
-      </w:r>
-      <m:oMath>
-        <m:sSub>
-          <m:sSubPr>
-            <m:ctrlPr>
-              <w:rPr>
-                <w:rFonts w:ascii="Cambria Math" w:hAnsi="Cambria Math" w:cs="Times New Roman"/>
-                <w:i/>
-                <w:sz w:val="22"/>
-                <w:lang w:eastAsia="ko-KR"/>
-              </w:rPr>
-            </m:ctrlPr>
-          </m:sSubPr>
-          <m:e>
-            <m:r>
-              <w:rPr>
-                <w:rFonts w:ascii="Cambria Math" w:hAnsi="Cambria Math" w:cs="Times New Roman"/>
-                <w:sz w:val="22"/>
-                <w:lang w:eastAsia="ko-KR"/>
-              </w:rPr>
-              <m:t>n</m:t>
-            </m:r>
-          </m:e>
-          <m:sub>
-            <m:r>
-              <w:rPr>
-                <w:rFonts w:ascii="Cambria Math" w:hAnsi="Cambria Math" w:cs="Times New Roman"/>
-                <w:sz w:val="22"/>
-                <w:lang w:eastAsia="ko-KR"/>
-              </w:rPr>
-              <m:t>c</m:t>
-            </m:r>
-          </m:sub>
-        </m:sSub>
-      </m:oMath>
-      <w:r>
-        <w:rPr>
-          <w:rFonts w:cs="Times New Roman"/>
-          <w:sz w:val="22"/>
-          <w:lang w:eastAsia="ko-KR"/>
-        </w:rPr>
-        <w:t xml:space="preserve"> using </w:t>
-      </w:r>
-      <m:oMath>
-        <m:sSub>
-          <m:sSubPr>
-            <m:ctrlPr>
-              <w:rPr>
-                <w:rFonts w:ascii="Cambria Math" w:hAnsi="Cambria Math" w:cs="Times New Roman"/>
-                <w:i/>
-                <w:sz w:val="22"/>
-                <w:lang w:eastAsia="ko-KR"/>
-              </w:rPr>
-            </m:ctrlPr>
-          </m:sSubPr>
-          <m:e>
-            <m:r>
-              <m:rPr>
-                <m:sty m:val="p"/>
-              </m:rPr>
-              <w:rPr>
-                <w:rFonts w:ascii="Cambria Math" w:hAnsi="Cambria Math" w:cs="Times New Roman"/>
-                <w:sz w:val="22"/>
-                <w:lang w:eastAsia="ko-KR"/>
-              </w:rPr>
-              <m:t>BCH</m:t>
-            </m:r>
-          </m:e>
-          <m:sub>
-            <m:r>
-              <w:rPr>
-                <w:rFonts w:ascii="Cambria Math" w:hAnsi="Cambria Math" w:cs="Times New Roman"/>
-                <w:sz w:val="22"/>
-                <w:lang w:eastAsia="ko-KR"/>
-              </w:rPr>
-              <m:t>2</m:t>
-            </m:r>
-          </m:sub>
-        </m:sSub>
-        <m:r>
-          <w:rPr>
-            <w:rFonts w:ascii="Cambria Math" w:hAnsi="Cambria Math" w:cs="Times New Roman"/>
-            <w:sz w:val="22"/>
-            <w:lang w:eastAsia="ko-KR"/>
-          </w:rPr>
-          <m:t>(</m:t>
-        </m:r>
-        <m:sSub>
-          <m:sSubPr>
-            <m:ctrlPr>
-              <w:rPr>
-                <w:rFonts w:ascii="Cambria Math" w:hAnsi="Cambria Math" w:cs="Times New Roman"/>
-                <w:i/>
-                <w:sz w:val="22"/>
-                <w:lang w:eastAsia="ko-KR"/>
-              </w:rPr>
-            </m:ctrlPr>
-          </m:sSubPr>
-          <m:e>
-            <m:r>
-              <w:rPr>
-                <w:rFonts w:ascii="Cambria Math" w:hAnsi="Cambria Math" w:cs="Times New Roman"/>
-                <w:sz w:val="22"/>
-                <w:lang w:eastAsia="ko-KR"/>
-              </w:rPr>
-              <m:t>n</m:t>
-            </m:r>
-          </m:e>
-          <m:sub>
-            <m:r>
-              <w:rPr>
-                <w:rFonts w:ascii="Cambria Math" w:hAnsi="Cambria Math" w:cs="Times New Roman"/>
-                <w:sz w:val="22"/>
-                <w:lang w:eastAsia="ko-KR"/>
-              </w:rPr>
-              <m:t>c</m:t>
-            </m:r>
-          </m:sub>
-        </m:sSub>
-        <m:r>
-          <w:rPr>
-            <w:rFonts w:ascii="Cambria Math" w:hAnsi="Cambria Math" w:cs="Times New Roman"/>
-            <w:sz w:val="22"/>
-            <w:lang w:eastAsia="ko-KR"/>
-          </w:rPr>
-          <m:t>,k,t)</m:t>
-        </m:r>
-      </m:oMath>
-      <w:r>
-        <w:rPr>
-          <w:rFonts w:cs="Times New Roman"/>
-          <w:sz w:val="22"/>
-          <w:lang w:eastAsia="ko-KR"/>
-        </w:rPr>
-        <w:t xml:space="preserve"> encoding scheme</w:t>
-      </w:r>
-      <w:r>
-        <w:rPr>
-          <w:rFonts w:cs="Times New Roman"/>
-          <w:sz w:val="22"/>
-          <w:lang w:eastAsia="ko-KR"/>
-        </w:rPr>
-        <w:t xml:space="preserve">. After that, we bind the extracted binary gait template with </w:t>
-      </w:r>
-      <m:oMath>
-        <m:r>
-          <w:rPr>
-            <w:rFonts w:ascii="Cambria Math" w:hAnsi="Cambria Math" w:cs="Times New Roman"/>
-            <w:sz w:val="22"/>
-            <w:lang w:eastAsia="ko-KR"/>
-          </w:rPr>
-          <m:t>c</m:t>
-        </m:r>
-      </m:oMath>
-      <w:r>
-        <w:rPr>
-          <w:rFonts w:cs="Times New Roman"/>
-          <w:sz w:val="22"/>
-          <w:lang w:eastAsia="ko-KR"/>
-        </w:rPr>
-        <w:t xml:space="preserve"> yielding secured</w:t>
-      </w:r>
-      <m:oMath>
-        <m:r>
-          <m:rPr>
-            <m:sty m:val="p"/>
-          </m:rPr>
-          <w:rPr>
-            <w:rFonts w:ascii="Cambria Math" w:hAnsi="Cambria Math" w:cs="Times New Roman"/>
-            <w:sz w:val="22"/>
-            <w:lang w:eastAsia="ko-KR"/>
-          </w:rPr>
-          <m:t xml:space="preserve"> </m:t>
-        </m:r>
-        <m:r>
-          <w:rPr>
-            <w:rFonts w:ascii="Cambria Math" w:hAnsi="Cambria Math" w:cs="Times New Roman"/>
-            <w:sz w:val="22"/>
-            <w:lang w:eastAsia="ko-KR"/>
-          </w:rPr>
-          <m:t>δ</m:t>
-        </m:r>
-      </m:oMath>
-      <w:r>
-        <w:rPr>
-          <w:rFonts w:cs="Times New Roman"/>
-          <w:sz w:val="22"/>
-          <w:lang w:eastAsia="ko-KR"/>
-        </w:rPr>
-        <w:t xml:space="preserve">. The method used to bind these two binary strings is </w:t>
-      </w:r>
-      <w:r>
-        <w:rPr>
-          <w:rFonts w:cs="Times New Roman"/>
-          <w:i/>
-          <w:sz w:val="22"/>
-          <w:lang w:eastAsia="ko-KR"/>
-        </w:rPr>
-        <w:t>exclusive-OR</w:t>
-      </w:r>
-      <w:r>
-        <w:rPr>
-          <w:rFonts w:cs="Times New Roman"/>
-          <w:sz w:val="22"/>
-          <w:lang w:eastAsia="ko-KR"/>
-        </w:rPr>
-        <w:t xml:space="preserve"> </w:t>
-      </w:r>
-      <w:r>
-        <w:rPr>
-          <w:rFonts w:cs="Times New Roman"/>
-          <w:sz w:val="22"/>
-          <w:lang w:eastAsia="ko-KR"/>
-        </w:rPr>
-        <w:t>operation</w:t>
-      </w:r>
-      <w:r>
-        <w:rPr>
-          <w:rFonts w:cs="Times New Roman"/>
-          <w:sz w:val="22"/>
-          <w:lang w:eastAsia="ko-KR"/>
-        </w:rPr>
-        <w:t>. We summarize all of essential steps both in enrollment phase and verification phase in our system as following</w:t>
+        <w:t xml:space="preserve"> where</w:t>
       </w:r>
     </w:p>
     <w:p>
       <w:pPr>
-        <w:rPr>
+        <w:spacing w:line="420" w:lineRule="auto"/>
+        <w:ind w:firstLineChars="193" w:firstLine="425"/>
+        <w:rPr>
+          <w:rFonts w:cs="Times New Roman"/>
+          <w:sz w:val="22"/>
           <w:lang w:eastAsia="ko-KR"/>
         </w:rPr>
       </w:pPr>
     </w:p>
     <w:p>
       <w:pPr>
+        <w:spacing w:line="420" w:lineRule="auto"/>
+        <w:rPr>
+          <w:rFonts w:cs="Times New Roman"/>
+          <w:sz w:val="22"/>
+          <w:lang w:eastAsia="ko-KR"/>
+        </w:rPr>
+      </w:pPr>
+      <w:r>
+        <w:rPr>
+          <w:rFonts w:cs="Times New Roman"/>
+          <w:noProof/>
+          <w:sz w:val="22"/>
+          <w:lang w:eastAsia="ko-KR"/>
+        </w:rPr>
+        <w:drawing>
+          <wp:anchor distT="0" distB="0" distL="114300" distR="114300" simplePos="0" relativeHeight="251671552" behindDoc="0" locked="0" layoutInCell="1" allowOverlap="1" wp14:anchorId="7FD717F9" wp14:editId="79BF9DDF">
+            <wp:simplePos x="0" y="0"/>
+            <wp:positionH relativeFrom="margin">
+              <wp:align>center</wp:align>
+            </wp:positionH>
+            <wp:positionV relativeFrom="paragraph">
+              <wp:posOffset>12424</wp:posOffset>
+            </wp:positionV>
+            <wp:extent cx="3732115" cy="699715"/>
+            <wp:effectExtent l="0" t="0" r="1905" b="5715"/>
+            <wp:wrapSquare wrapText="bothSides"/>
+            <wp:docPr id="24" name="Picture 24" descr="D:\Dropbox\thesis\MyThesis\figures\levdistance.png"/>
+            <wp:cNvGraphicFramePr>
+              <a:graphicFrameLocks xmlns:a="http://schemas.openxmlformats.org/drawingml/2006/main" noChangeAspect="1"/>
+            </wp:cNvGraphicFramePr>
+            <a:graphic xmlns:a="http://schemas.openxmlformats.org/drawingml/2006/main">
+              <a:graphicData uri="http://schemas.openxmlformats.org/drawingml/2006/picture">
+                <pic:pic xmlns:pic="http://schemas.openxmlformats.org/drawingml/2006/picture">
+                  <pic:nvPicPr>
+                    <pic:cNvPr id="0" name="Picture 5" descr="D:\Dropbox\thesis\MyThesis\figures\levdistance.png"/>
+                    <pic:cNvPicPr>
+                      <a:picLocks noChangeAspect="1" noChangeArrowheads="1"/>
+                    </pic:cNvPicPr>
+                  </pic:nvPicPr>
+                  <pic:blipFill>
+                    <a:blip r:embed="rId23">
+                      <a:extLst>
+                        <a:ext uri="{28A0092B-C50C-407E-A947-70E740481C1C}">
+                          <a14:useLocalDpi xmlns:a14="http://schemas.microsoft.com/office/drawing/2010/main" val="0"/>
+                        </a:ext>
+                      </a:extLst>
+                    </a:blip>
+                    <a:srcRect/>
+                    <a:stretch>
+                      <a:fillRect/>
+                    </a:stretch>
+                  </pic:blipFill>
+                  <pic:spPr bwMode="auto">
+                    <a:xfrm>
+                      <a:off x="0" y="0"/>
+                      <a:ext cx="3732115" cy="699715"/>
+                    </a:xfrm>
+                    <a:prstGeom prst="rect">
+                      <a:avLst/>
+                    </a:prstGeom>
+                    <a:noFill/>
+                    <a:ln>
+                      <a:noFill/>
+                    </a:ln>
+                  </pic:spPr>
+                </pic:pic>
+              </a:graphicData>
+            </a:graphic>
+          </wp:anchor>
+        </w:drawing>
+      </w:r>
+    </w:p>
+    <w:p>
+      <w:pPr>
+        <w:spacing w:line="420" w:lineRule="auto"/>
+        <w:ind w:firstLineChars="193" w:firstLine="425"/>
+        <w:rPr>
+          <w:rFonts w:cs="Times New Roman"/>
+          <w:sz w:val="22"/>
+          <w:lang w:eastAsia="ko-KR"/>
+        </w:rPr>
+      </w:pPr>
+    </w:p>
+    <w:p>
+      <w:pPr>
+        <w:spacing w:line="420" w:lineRule="auto"/>
+        <w:ind w:firstLineChars="193" w:firstLine="425"/>
+        <w:rPr>
+          <w:rFonts w:cs="Times New Roman"/>
+          <w:sz w:val="22"/>
+          <w:lang w:eastAsia="ko-KR"/>
+        </w:rPr>
+      </w:pPr>
+      <w:r>
+        <w:rPr>
+          <w:rFonts w:cs="Times New Roman"/>
+          <w:sz w:val="22"/>
+          <w:lang w:eastAsia="ko-KR"/>
+        </w:rPr>
+        <w:br w:type="textWrapping" w:clear="all"/>
+      </w:r>
+      <w:r>
+        <w:rPr>
+          <w:rFonts w:cs="Times New Roman"/>
+          <w:sz w:val="22"/>
+          <w:lang w:eastAsia="ko-KR"/>
+        </w:rPr>
+        <w:t xml:space="preserve">Finally, after we get the similar </w:t>
+      </w:r>
+      <w:r>
+        <w:rPr>
+          <w:rFonts w:cs="Times New Roman"/>
+          <w:sz w:val="22"/>
+          <w:lang w:eastAsia="ko-KR"/>
+        </w:rPr>
+        <w:t xml:space="preserve">data </w:t>
+      </w:r>
+      <w:r>
+        <w:rPr>
+          <w:rFonts w:cs="Times New Roman"/>
+          <w:sz w:val="22"/>
+          <w:lang w:eastAsia="ko-KR"/>
+        </w:rPr>
+        <w:t>pattern</w:t>
+      </w:r>
+      <w:r>
+        <w:rPr>
+          <w:rFonts w:cs="Times New Roman"/>
+          <w:sz w:val="22"/>
+          <w:lang w:eastAsia="ko-KR"/>
+        </w:rPr>
+        <w:t>s</w:t>
+      </w:r>
+      <w:r>
+        <w:rPr>
+          <w:rFonts w:cs="Times New Roman"/>
+          <w:sz w:val="22"/>
+          <w:lang w:eastAsia="ko-KR"/>
+        </w:rPr>
+        <w:t xml:space="preserve"> from the data </w:t>
+      </w:r>
+      <w:r>
+        <w:rPr>
+          <w:rFonts w:cs="Times New Roman"/>
+          <w:sz w:val="22"/>
+          <w:lang w:eastAsia="ko-KR"/>
+        </w:rPr>
+        <w:t xml:space="preserve">which is </w:t>
+      </w:r>
+      <w:r>
+        <w:rPr>
+          <w:rFonts w:cs="Times New Roman"/>
+          <w:sz w:val="22"/>
+          <w:lang w:eastAsia="ko-KR"/>
+        </w:rPr>
+        <w:t>in one window</w:t>
+      </w:r>
+      <w:r>
+        <w:rPr>
+          <w:rFonts w:cs="Times New Roman"/>
+          <w:sz w:val="22"/>
+          <w:lang w:eastAsia="ko-KR"/>
+        </w:rPr>
+        <w:t>, we store those data to current data variable. Then the system will</w:t>
+      </w:r>
+      <w:r>
+        <w:rPr>
+          <w:rFonts w:cs="Times New Roman"/>
+          <w:sz w:val="22"/>
+          <w:lang w:eastAsia="ko-KR"/>
+        </w:rPr>
+        <w:t xml:space="preserve"> check whether the </w:t>
+      </w:r>
+      <w:r>
+        <w:rPr>
+          <w:rFonts w:cs="Times New Roman"/>
+          <w:sz w:val="22"/>
+          <w:lang w:eastAsia="ko-KR"/>
+        </w:rPr>
+        <w:t>current data currently exists in the previous data or not.</w:t>
+      </w:r>
+      <w:r>
+        <w:rPr>
+          <w:rFonts w:cs="Times New Roman"/>
+          <w:sz w:val="22"/>
+          <w:lang w:eastAsia="ko-KR"/>
+        </w:rPr>
+        <w:t xml:space="preserve"> If </w:t>
+      </w:r>
+      <w:r>
+        <w:rPr>
+          <w:rFonts w:cs="Times New Roman"/>
+          <w:sz w:val="22"/>
+          <w:lang w:eastAsia="ko-KR"/>
+        </w:rPr>
+        <w:t>yes</w:t>
+      </w:r>
+      <w:r>
+        <w:rPr>
+          <w:rFonts w:cs="Times New Roman"/>
+          <w:sz w:val="22"/>
+          <w:lang w:eastAsia="ko-KR"/>
+        </w:rPr>
+        <w:t xml:space="preserve"> the system will merge the current data </w:t>
+      </w:r>
+      <w:r>
+        <w:rPr>
+          <w:rFonts w:cs="Times New Roman"/>
+          <w:sz w:val="22"/>
+          <w:lang w:eastAsia="ko-KR"/>
+        </w:rPr>
+        <w:t xml:space="preserve">(groups) </w:t>
+      </w:r>
+      <w:r>
+        <w:rPr>
+          <w:rFonts w:cs="Times New Roman"/>
+          <w:sz w:val="22"/>
+          <w:lang w:eastAsia="ko-KR"/>
+        </w:rPr>
+        <w:t>with previous data, if not the system will identified the current data is new group data</w:t>
+      </w:r>
+      <w:r>
+        <w:rPr>
+          <w:rFonts w:cs="Times New Roman"/>
+          <w:sz w:val="22"/>
+          <w:lang w:eastAsia="ko-KR"/>
+        </w:rPr>
+        <w:t xml:space="preserve">, </w:t>
+      </w:r>
+      <w:r>
+        <w:rPr>
+          <w:rFonts w:cs="Times New Roman"/>
+          <w:sz w:val="22"/>
+          <w:lang w:eastAsia="ko-KR"/>
+        </w:rPr>
+        <w:t xml:space="preserve">more details </w:t>
+      </w:r>
+      <w:r>
+        <w:rPr>
+          <w:rFonts w:cs="Times New Roman"/>
+          <w:sz w:val="22"/>
+          <w:lang w:eastAsia="ko-KR"/>
+        </w:rPr>
+        <w:t>see Algorithm 3.2</w:t>
+      </w:r>
+      <w:r>
+        <w:rPr>
+          <w:rFonts w:cs="Times New Roman"/>
+          <w:sz w:val="22"/>
+          <w:lang w:eastAsia="ko-KR"/>
+        </w:rPr>
+        <w:t xml:space="preserve">. </w:t>
+      </w:r>
+    </w:p>
+    <w:p>
+      <w:pPr>
+        <w:spacing w:line="420" w:lineRule="auto"/>
+        <w:ind w:firstLineChars="193" w:firstLine="425"/>
+        <w:rPr>
+          <w:rFonts w:cs="Times New Roman"/>
+          <w:sz w:val="22"/>
+          <w:lang w:eastAsia="ko-KR"/>
+        </w:rPr>
+      </w:pPr>
+    </w:p>
+    <w:p>
+      <w:pPr>
         <w:pStyle w:val="Heading1"/>
         <w:spacing w:line="480" w:lineRule="auto"/>
         <w:rPr>
@@ -26672,11 +26822,12 @@
           <w:lang w:eastAsia="ko-KR"/>
         </w:rPr>
       </w:pPr>
-      <w:bookmarkStart w:id="42" w:name="_Toc414972786"/>
-      <w:r>
-        <w:rPr>
-          <w:rFonts w:cs="Times New Roman"/>
-        </w:rPr>
+      <w:bookmarkStart w:id="42" w:name="_Toc415045250"/>
+      <w:r>
+        <w:rPr>
+          <w:rFonts w:cs="Times New Roman"/>
+        </w:rPr>
+        <w:lastRenderedPageBreak/>
         <w:t>EXPERIMENTAL RESULTS</w:t>
       </w:r>
       <w:bookmarkEnd w:id="42"/>
@@ -26688,7 +26839,7 @@
           <w:lang w:eastAsia="ko-KR"/>
         </w:rPr>
       </w:pPr>
-      <w:bookmarkStart w:id="43" w:name="_Toc414972787"/>
+      <w:bookmarkStart w:id="43" w:name="_Toc415045251"/>
       <w:r>
         <w:rPr>
           <w:lang w:eastAsia="ko-KR"/>
@@ -26704,7 +26855,7 @@
           <w:lang w:eastAsia="ko-KR"/>
         </w:rPr>
       </w:pPr>
-      <w:bookmarkStart w:id="44" w:name="_Toc414972788"/>
+      <w:bookmarkStart w:id="44" w:name="_Toc415045252"/>
       <w:r>
         <w:rPr>
           <w:lang w:eastAsia="ko-KR"/>
@@ -26747,7 +26898,7 @@
                     </pic:cNvPicPr>
                   </pic:nvPicPr>
                   <pic:blipFill>
-                    <a:blip r:embed="rId23">
+                    <a:blip r:embed="rId24">
                       <a:extLst>
                         <a:ext uri="{28A0092B-C50C-407E-A947-70E740481C1C}">
                           <a14:useLocalDpi xmlns:a14="http://schemas.microsoft.com/office/drawing/2010/main" val="0"/>
@@ -26782,7 +26933,7 @@
           <w:rFonts w:cs="Times New Roman"/>
         </w:rPr>
       </w:pPr>
-      <w:bookmarkStart w:id="45" w:name="_Toc414972723"/>
+      <w:bookmarkStart w:id="45" w:name="_Toc415045270"/>
       <w:r>
         <w:rPr>
           <w:b/>
@@ -26895,249 +27046,102 @@
           <w:sz w:val="22"/>
           <w:lang w:eastAsia="ko-KR"/>
         </w:rPr>
-        <w:t xml:space="preserve">Total 8500 patterns are extracted from the dataset by using our segmentation algorithm. </w:t>
-      </w:r>
-      <w:r>
-        <w:rPr>
-          <w:rFonts w:cs="Times New Roman"/>
-          <w:sz w:val="22"/>
-          <w:lang w:eastAsia="ko-KR"/>
-        </w:rPr>
-        <w:lastRenderedPageBreak/>
-        <w:t xml:space="preserve">Around </w:t>
-      </w:r>
-      <m:oMath>
-        <m:f>
-          <m:fPr>
-            <m:ctrlPr>
-              <w:rPr>
-                <w:rFonts w:ascii="Cambria Math" w:hAnsi="Cambria Math" w:cs="Times New Roman"/>
-                <w:i/>
-                <w:sz w:val="22"/>
-                <w:lang w:eastAsia="ko-KR"/>
-              </w:rPr>
-            </m:ctrlPr>
-          </m:fPr>
-          <m:num>
-            <m:r>
-              <w:rPr>
-                <w:rFonts w:ascii="Cambria Math" w:hAnsi="Cambria Math" w:cs="Times New Roman"/>
-                <w:sz w:val="22"/>
-                <w:lang w:eastAsia="ko-KR"/>
-              </w:rPr>
-              <m:t>8500</m:t>
-            </m:r>
-          </m:num>
-          <m:den>
-            <m:r>
-              <w:rPr>
-                <w:rFonts w:ascii="Cambria Math" w:hAnsi="Cambria Math" w:cs="Times New Roman"/>
-                <w:sz w:val="22"/>
-                <w:lang w:eastAsia="ko-KR"/>
-              </w:rPr>
-              <m:t>38</m:t>
-            </m:r>
-          </m:den>
-        </m:f>
-      </m:oMath>
-      <w:r>
-        <w:rPr>
-          <w:rFonts w:cs="Times New Roman"/>
-          <w:sz w:val="22"/>
-          <w:lang w:eastAsia="ko-KR"/>
-        </w:rPr>
-        <w:t xml:space="preserve"> patterns corresponding to each volunteer are split into two separated parts. The first part is used for training (</w:t>
-      </w:r>
-      <w:r>
-        <w:rPr>
-          <w:rFonts w:cs="Times New Roman"/>
-          <w:i/>
-          <w:sz w:val="22"/>
-          <w:lang w:eastAsia="ko-KR"/>
-        </w:rPr>
-        <w:t>T-part</w:t>
-      </w:r>
-      <w:r>
-        <w:rPr>
-          <w:rFonts w:cs="Times New Roman"/>
-          <w:sz w:val="22"/>
-          <w:lang w:eastAsia="ko-KR"/>
-        </w:rPr>
-        <w:t>) and the remaining is used for prediction (</w:t>
-      </w:r>
-      <w:r>
-        <w:rPr>
-          <w:rFonts w:cs="Times New Roman"/>
-          <w:i/>
-          <w:sz w:val="22"/>
-          <w:lang w:eastAsia="ko-KR"/>
-        </w:rPr>
-        <w:t>P-part</w:t>
-      </w:r>
-      <w:r>
-        <w:rPr>
-          <w:rFonts w:cs="Times New Roman"/>
-          <w:sz w:val="22"/>
-          <w:lang w:eastAsia="ko-KR"/>
-        </w:rPr>
-        <w:t xml:space="preserve">). </w:t>
-      </w:r>
-      <w:r>
-        <w:rPr>
-          <w:rFonts w:cs="Times New Roman"/>
-          <w:sz w:val="22"/>
-          <w:lang w:eastAsia="ko-KR"/>
-        </w:rPr>
-        <w:t xml:space="preserve">Second, we analyze the impacts of installation errors to segmentation algorithm and the classification accuracy. Note that a perfect accuracy rate of segmentation is achieved when using our algorithm with the transformed </w:t>
-      </w:r>
-      <m:oMath>
-        <m:r>
-          <w:rPr>
-            <w:rFonts w:ascii="Cambria Math" w:hAnsi="Cambria Math" w:cs="Times New Roman"/>
-            <w:sz w:val="22"/>
-            <w:lang w:eastAsia="ko-KR"/>
-          </w:rPr>
-          <m:t>Z</m:t>
-        </m:r>
-      </m:oMath>
-      <w:r>
-        <w:rPr>
-          <w:rFonts w:cs="Times New Roman"/>
-          <w:sz w:val="22"/>
-          <w:lang w:eastAsia="ko-KR"/>
-        </w:rPr>
-        <w:t>-signal. All gait cycles are detected and segmented correctly. Table 4</w:t>
-      </w:r>
-      <w:r>
-        <w:rPr>
-          <w:rFonts w:cs="Times New Roman"/>
-          <w:sz w:val="22"/>
-          <w:lang w:eastAsia="ko-KR"/>
-        </w:rPr>
-        <w:t>.2</w:t>
-      </w:r>
-      <w:r>
-        <w:rPr>
-          <w:rFonts w:cs="Times New Roman"/>
-          <w:sz w:val="22"/>
-          <w:lang w:eastAsia="ko-KR"/>
-        </w:rPr>
-        <w:t>(</w:t>
-      </w:r>
-      <w:r>
-        <w:rPr>
-          <w:rFonts w:cs="Times New Roman"/>
-          <w:sz w:val="22"/>
-          <w:lang w:eastAsia="ko-KR"/>
-        </w:rPr>
-        <w:t>b</w:t>
-      </w:r>
-      <w:r>
-        <w:rPr>
-          <w:rFonts w:cs="Times New Roman"/>
-          <w:sz w:val="22"/>
-          <w:lang w:eastAsia="ko-KR"/>
-        </w:rPr>
-        <w:t>)</w:t>
-      </w:r>
-      <w:r>
-        <w:rPr>
-          <w:rFonts w:cs="Times New Roman"/>
-          <w:sz w:val="22"/>
-          <w:lang w:eastAsia="ko-KR"/>
-        </w:rPr>
-        <w:t xml:space="preserve"> illustrates the performance of </w:t>
-      </w:r>
-      <w:r>
-        <w:rPr>
-          <w:rFonts w:cs="Times New Roman"/>
-          <w:sz w:val="22"/>
-          <w:lang w:eastAsia="ko-KR"/>
-        </w:rPr>
-        <w:t xml:space="preserve">the </w:t>
-      </w:r>
-      <w:r>
-        <w:rPr>
-          <w:rFonts w:cs="Times New Roman"/>
-          <w:sz w:val="22"/>
-          <w:lang w:eastAsia="ko-KR"/>
-        </w:rPr>
-        <w:t xml:space="preserve">segmentation task with/without fixing disorientation error. As discussed above, the periodicity of walking is only represented well in transformed </w:t>
-      </w:r>
-      <m:oMath>
-        <m:r>
-          <w:rPr>
-            <w:rFonts w:ascii="Cambria Math" w:hAnsi="Cambria Math" w:cs="Times New Roman"/>
-            <w:sz w:val="22"/>
-            <w:lang w:eastAsia="ko-KR"/>
-          </w:rPr>
-          <m:t>Z</m:t>
-        </m:r>
-      </m:oMath>
-      <w:r>
-        <w:rPr>
-          <w:rFonts w:cs="Times New Roman"/>
-          <w:sz w:val="22"/>
-          <w:lang w:eastAsia="ko-KR"/>
-        </w:rPr>
-        <w:t xml:space="preserve">-signal. Without rectifying such issues, the segmentation algorithm could not determine precisely the regularity of gait cycles caused by </w:t>
-      </w:r>
-      <m:oMath>
-        <m:r>
-          <w:rPr>
-            <w:rFonts w:ascii="Cambria Math" w:hAnsi="Cambria Math" w:cs="Times New Roman"/>
-            <w:sz w:val="22"/>
-            <w:lang w:eastAsia="ko-KR"/>
-          </w:rPr>
-          <m:t>Z</m:t>
-        </m:r>
-      </m:oMath>
-      <w:r>
-        <w:rPr>
-          <w:rFonts w:cs="Times New Roman"/>
-          <w:sz w:val="22"/>
-          <w:lang w:eastAsia="ko-KR"/>
-        </w:rPr>
-        <w:t xml:space="preserve">-signal’s instability. Therefore, each segmented pattern could not only represent a sequence of consecutive gait cycles well. That leads features extracted from these patterns could not represent the characteristics of walking style of individuals as well. As a result, the classification accuracy rate is contaminated. Even with using segmentation based on fixed length, the best achieved classification rate at length </w:t>
-      </w:r>
-      <w:r>
-        <w:rPr>
-          <w:rFonts w:cs="Times New Roman"/>
-          <w:sz w:val="22"/>
-          <w:lang w:eastAsia="ko-KR"/>
-        </w:rPr>
-        <w:t>of</w:t>
-      </w:r>
-      <w:r>
-        <w:rPr>
-          <w:rFonts w:cs="Times New Roman"/>
-          <w:sz w:val="22"/>
-          <w:lang w:eastAsia="ko-KR"/>
-        </w:rPr>
-        <w:t xml:space="preserve"> 3000</w:t>
-      </w:r>
-      <w:r>
-        <w:rPr>
-          <w:rFonts w:cs="Times New Roman"/>
-          <w:sz w:val="22"/>
-          <w:lang w:eastAsia="ko-KR"/>
-        </w:rPr>
-        <w:t xml:space="preserve"> </w:t>
-      </w:r>
-      <w:r>
-        <w:rPr>
-          <w:rFonts w:cs="Times New Roman"/>
-          <w:sz w:val="22"/>
-          <w:lang w:eastAsia="ko-KR"/>
-        </w:rPr>
-        <w:t>ms is also worse (79.53%).</w:t>
+        <w:t>What would</w:t>
+      </w:r>
+      <w:r>
+        <w:rPr>
+          <w:rFonts w:cs="Times New Roman"/>
+          <w:sz w:val="22"/>
+          <w:lang w:eastAsia="ko-KR"/>
+        </w:rPr>
+        <w:t xml:space="preserve"> I do without your smart mouth?. </w:t>
+      </w:r>
+      <w:r>
+        <w:rPr>
+          <w:rFonts w:cs="Times New Roman"/>
+          <w:sz w:val="22"/>
+          <w:lang w:eastAsia="ko-KR"/>
+        </w:rPr>
+        <w:t xml:space="preserve">Drawing me in, and </w:t>
+      </w:r>
+      <w:r>
+        <w:rPr>
+          <w:rFonts w:cs="Times New Roman"/>
+          <w:sz w:val="22"/>
+          <w:lang w:eastAsia="ko-KR"/>
+        </w:rPr>
+        <w:t xml:space="preserve">you kicking me out. </w:t>
+      </w:r>
+      <w:r>
+        <w:rPr>
+          <w:rFonts w:cs="Times New Roman"/>
+          <w:sz w:val="22"/>
+          <w:lang w:eastAsia="ko-KR"/>
+        </w:rPr>
+        <w:t>You've got my head spinning, n</w:t>
+      </w:r>
+      <w:r>
+        <w:rPr>
+          <w:rFonts w:cs="Times New Roman"/>
+          <w:sz w:val="22"/>
+          <w:lang w:eastAsia="ko-KR"/>
+        </w:rPr>
+        <w:t xml:space="preserve">o kidding, I can't pin you down. </w:t>
+      </w:r>
+      <w:r>
+        <w:rPr>
+          <w:rFonts w:cs="Times New Roman"/>
+          <w:sz w:val="22"/>
+          <w:lang w:eastAsia="ko-KR"/>
+        </w:rPr>
+        <w:t xml:space="preserve">What's </w:t>
+      </w:r>
+      <w:r>
+        <w:rPr>
+          <w:rFonts w:cs="Times New Roman"/>
+          <w:sz w:val="22"/>
+          <w:lang w:eastAsia="ko-KR"/>
+        </w:rPr>
+        <w:t xml:space="preserve">going on in that beautiful mind. </w:t>
+      </w:r>
+      <w:r>
+        <w:rPr>
+          <w:rFonts w:cs="Times New Roman"/>
+          <w:sz w:val="22"/>
+          <w:lang w:eastAsia="ko-KR"/>
+        </w:rPr>
+        <w:t>I</w:t>
+      </w:r>
+      <w:r>
+        <w:rPr>
+          <w:rFonts w:cs="Times New Roman"/>
+          <w:sz w:val="22"/>
+          <w:lang w:eastAsia="ko-KR"/>
+        </w:rPr>
+        <w:t xml:space="preserve">'m on your magical mystery ride. </w:t>
+      </w:r>
+      <w:r>
+        <w:rPr>
+          <w:rFonts w:cs="Times New Roman"/>
+          <w:sz w:val="22"/>
+          <w:lang w:eastAsia="ko-KR"/>
+        </w:rPr>
+        <w:t>And I'm so dizzy, don't know what hit me, but I'll be alright</w:t>
+      </w:r>
+      <w:r>
+        <w:rPr>
+          <w:rFonts w:cs="Times New Roman"/>
+          <w:sz w:val="22"/>
+          <w:lang w:eastAsia="ko-KR"/>
+        </w:rPr>
+        <w:t>.</w:t>
       </w:r>
     </w:p>
     <w:p>
       <w:pPr>
         <w:pStyle w:val="Heading3"/>
       </w:pPr>
-      <w:bookmarkStart w:id="46" w:name="_Toc414972789"/>
+      <w:bookmarkStart w:id="46" w:name="_Toc415045253"/>
       <w:r>
         <w:t>Time Execution and Performance</w:t>
       </w:r>
@@ -27158,7 +27162,7 @@
           <w:kern w:val="0"/>
           <w:sz w:val="22"/>
         </w:rPr>
-        <w:t xml:space="preserve">Looking at the case of the Euclidean distance distribution of real-valued templates, the discrimination is likely to be low. In a more details, the distribution areas of same and different users mostly distribute from 0 to 0.2. That means gait templates between users are likely to be similar. Therefore, applying a threshold-based classification on such templates will result in a high error rate. From our experiment, we observe that extracting binary templates using the quantization method not only makes such templates be applicable to binding with binary BCH codewords but also increase the discrimination property. This is because binary templates only contains bits having high reliable. As shown in the Figure 4.3, the Hamming distances of intra- </w:t>
+        <w:t>Cause all of me. Loves all of you. Love your curves and all your edges. All your. perfect imperfections. Give your all to me. I'll give my all to you. You're my end and my beginning. Even when I lose I'm winning</w:t>
       </w:r>
       <w:r>
         <w:rPr>
@@ -27166,8 +27170,7 @@
           <w:kern w:val="0"/>
           <w:sz w:val="22"/>
         </w:rPr>
-        <w:lastRenderedPageBreak/>
-        <w:t>and inter- class templates are more discriminant and distribute mostly around 0.2 and 0.5 respectively. Templates between users are more dissimilar so that determining an appropriate threshold to classify such templates is more straightforward to achieve an acceptable error rate.</w:t>
+        <w:t>.</w:t>
       </w:r>
       <w:r>
         <w:t xml:space="preserve"> </w:t>
@@ -27181,11 +27184,12 @@
           <w:rFonts w:cs="Times New Roman"/>
         </w:rPr>
       </w:pPr>
-      <w:bookmarkStart w:id="47" w:name="_Toc414972790"/>
-      <w:r>
-        <w:rPr>
-          <w:rFonts w:cs="Times New Roman"/>
-        </w:rPr>
+      <w:bookmarkStart w:id="47" w:name="_Toc415045254"/>
+      <w:r>
+        <w:rPr>
+          <w:rFonts w:cs="Times New Roman"/>
+        </w:rPr>
+        <w:lastRenderedPageBreak/>
         <w:t>RELATED WORKS</w:t>
       </w:r>
       <w:bookmarkEnd w:id="47"/>
@@ -27852,15 +27856,7 @@
           <w:rFonts w:hint="eastAsia"/>
           <w:sz w:val="22"/>
         </w:rPr>
-        <w:t xml:space="preserve">, they </w:t>
-      </w:r>
-      <w:r>
-        <w:rPr>
-          <w:rFonts w:hint="eastAsia"/>
-          <w:sz w:val="22"/>
-        </w:rPr>
-        <w:lastRenderedPageBreak/>
-        <w:t xml:space="preserve">said that the smartphone log could be used for predicting customer type such </w:t>
+        <w:t xml:space="preserve">, they said that the smartphone log could be used for predicting customer type such </w:t>
       </w:r>
       <w:r>
         <w:rPr>
@@ -28018,7 +28014,15 @@
           <w:sz w:val="22"/>
           <w:lang w:eastAsia="ko-KR"/>
         </w:rPr>
-        <w:t>how proximity, location, and user personality such as friendship could play important role in understanding user behavior.</w:t>
+        <w:t xml:space="preserve">how proximity, location, and </w:t>
+      </w:r>
+      <w:r>
+        <w:rPr>
+          <w:sz w:val="22"/>
+          <w:lang w:eastAsia="ko-KR"/>
+        </w:rPr>
+        <w:lastRenderedPageBreak/>
+        <w:t>user personality such as friendship could play important role in understanding user behavior.</w:t>
       </w:r>
       <w:r>
         <w:rPr>
@@ -28641,15 +28645,7 @@
           <w:sz w:val="22"/>
           <w:lang w:eastAsia="ko-KR"/>
         </w:rPr>
-        <w:t xml:space="preserve"> 81% accuracy across 22 users </w:t>
-      </w:r>
-      <w:r>
-        <w:rPr>
-          <w:sz w:val="22"/>
-          <w:lang w:eastAsia="ko-KR"/>
-        </w:rPr>
-        <w:lastRenderedPageBreak/>
-        <w:t>over 10 day intervals.</w:t>
+        <w:t xml:space="preserve"> 81% accuracy across 22 users over 10 day intervals.</w:t>
       </w:r>
       <w:r>
         <w:rPr>
@@ -28784,7 +28780,15 @@
           <w:sz w:val="22"/>
           <w:lang w:eastAsia="ko-KR"/>
         </w:rPr>
-        <w:t xml:space="preserve"> identification done by</w:t>
+        <w:t xml:space="preserve"> </w:t>
+      </w:r>
+      <w:r>
+        <w:rPr>
+          <w:sz w:val="22"/>
+          <w:lang w:eastAsia="ko-KR"/>
+        </w:rPr>
+        <w:lastRenderedPageBreak/>
+        <w:t>identification done by</w:t>
       </w:r>
       <w:sdt>
         <w:sdtPr>
@@ -29877,15 +29881,7 @@
           <w:sz w:val="22"/>
           <w:lang w:eastAsia="ko-KR"/>
         </w:rPr>
-        <w:t xml:space="preserve"> several implications for design of mobile phone </w:t>
-      </w:r>
-      <w:r>
-        <w:rPr>
-          <w:sz w:val="22"/>
-          <w:lang w:eastAsia="ko-KR"/>
-        </w:rPr>
-        <w:lastRenderedPageBreak/>
-        <w:t>services.</w:t>
+        <w:t xml:space="preserve"> several implications for design of mobile phone services.</w:t>
       </w:r>
       <w:r>
         <w:rPr>
@@ -30038,7 +30034,15 @@
           <w:sz w:val="22"/>
           <w:lang w:eastAsia="ko-KR"/>
         </w:rPr>
-        <w:t xml:space="preserve"> The last example proves that smartphone log can be used for personality classification done by</w:t>
+        <w:t xml:space="preserve"> The last example proves </w:t>
+      </w:r>
+      <w:r>
+        <w:rPr>
+          <w:sz w:val="22"/>
+          <w:lang w:eastAsia="ko-KR"/>
+        </w:rPr>
+        <w:lastRenderedPageBreak/>
+        <w:t>that smartphone log can be used for personality classification done by</w:t>
       </w:r>
       <w:sdt>
         <w:sdtPr>
@@ -30180,7 +30184,7 @@
           <w:rFonts w:cs="Times New Roman"/>
         </w:rPr>
       </w:pPr>
-      <w:bookmarkStart w:id="48" w:name="_Toc414972791"/>
+      <w:bookmarkStart w:id="48" w:name="_Toc415045255"/>
       <w:r>
         <w:rPr>
           <w:rFonts w:cs="Times New Roman"/>
@@ -30233,7 +30237,7 @@
           <w:kern w:val="0"/>
           <w:sz w:val="22"/>
         </w:rPr>
-        <w:t xml:space="preserve"> two approaches of gait authentication using PR-ML algorithms and biometric cryptosystem, respectively.</w:t>
+        <w:t xml:space="preserve"> </w:t>
       </w:r>
       <w:r>
         <w:rPr>
@@ -30241,7 +30245,7 @@
           <w:kern w:val="0"/>
           <w:sz w:val="22"/>
         </w:rPr>
-        <w:t xml:space="preserve"> In the PR-ML based authentication system,</w:t>
+        <w:t>Cause all of me. Loves all of you. Love your curve</w:t>
       </w:r>
       <w:r>
         <w:rPr>
@@ -30249,7 +30253,7 @@
           <w:kern w:val="0"/>
           <w:sz w:val="22"/>
         </w:rPr>
-        <w:t xml:space="preserve"> a</w:t>
+        <w:t xml:space="preserve">s and all your edges. All your </w:t>
       </w:r>
       <w:r>
         <w:rPr>
@@ -30257,7 +30261,7 @@
           <w:kern w:val="0"/>
           <w:sz w:val="22"/>
         </w:rPr>
-        <w:t>lthough the quality of built-in sensors is low (the sampling rate is only 27Hz), the achieved results are very considerable. It reflects high potentials to deploy our mechanism to support current active mobile authentications such as PIN or password in reality. Since there is currently no public dataset in this field, the comparison between related works is only relative. Therefore, a more realistic dataset is also constructed to evaluate our mechanism fairly. Nevertheless</w:t>
+        <w:t>perfect imperfections. Give your all to me. I'll give my all to you. You're my end and my beginning. Even when I lose I'm winning</w:t>
       </w:r>
       <w:r>
         <w:rPr>
@@ -30265,7 +30269,7 @@
           <w:kern w:val="0"/>
           <w:sz w:val="22"/>
         </w:rPr>
-        <w:t xml:space="preserve">, </w:t>
+        <w:t>.</w:t>
       </w:r>
       <w:r>
         <w:rPr>
@@ -30273,159 +30277,7 @@
           <w:kern w:val="0"/>
           <w:sz w:val="22"/>
         </w:rPr>
-        <w:t>many environment factors such as human emotion, time effect,</w:t>
-      </w:r>
-      <w:r>
-        <w:rPr>
-          <w:rFonts w:eastAsia="바탕체" w:cs="Times New Roman"/>
-          <w:kern w:val="0"/>
-          <w:sz w:val="22"/>
-        </w:rPr>
-        <w:t xml:space="preserve"> disease</w:t>
-      </w:r>
-      <w:r>
-        <w:rPr>
-          <w:rFonts w:eastAsia="바탕체" w:cs="Times New Roman"/>
-          <w:kern w:val="0"/>
-          <w:sz w:val="22"/>
-        </w:rPr>
-        <w:t xml:space="preserve"> and ground materials </w:t>
-      </w:r>
-      <w:r>
-        <w:rPr>
-          <w:rFonts w:eastAsia="바탕체" w:cs="Times New Roman"/>
-          <w:kern w:val="0"/>
-          <w:sz w:val="22"/>
-        </w:rPr>
-        <w:t xml:space="preserve">which could be affected to the human </w:t>
-      </w:r>
-      <w:r>
-        <w:rPr>
-          <w:rFonts w:eastAsia="바탕체" w:cs="Times New Roman"/>
-          <w:kern w:val="0"/>
-          <w:sz w:val="22"/>
-        </w:rPr>
-        <w:t>gait is not explored</w:t>
-      </w:r>
-      <w:r>
-        <w:rPr>
-          <w:rFonts w:eastAsia="바탕체" w:cs="Times New Roman"/>
-          <w:kern w:val="0"/>
-          <w:sz w:val="22"/>
-        </w:rPr>
-        <w:t xml:space="preserve"> yet</w:t>
-      </w:r>
-      <w:r>
-        <w:rPr>
-          <w:rFonts w:eastAsia="바탕체" w:cs="Times New Roman"/>
-          <w:kern w:val="0"/>
-          <w:sz w:val="22"/>
-        </w:rPr>
-        <w:t>. Hence, such issues will be considered deeper in future.</w:t>
-      </w:r>
-      <w:r>
-        <w:rPr>
-          <w:rFonts w:eastAsia="바탕체" w:cs="Times New Roman"/>
-          <w:kern w:val="0"/>
-          <w:sz w:val="22"/>
-        </w:rPr>
         <w:t xml:space="preserve"> </w:t>
-      </w:r>
-    </w:p>
-    <w:p>
-      <w:pPr>
-        <w:widowControl/>
-        <w:autoSpaceDE w:val="0"/>
-        <w:autoSpaceDN w:val="0"/>
-        <w:adjustRightInd w:val="0"/>
-        <w:spacing w:line="420" w:lineRule="auto"/>
-        <w:ind w:firstLineChars="200" w:firstLine="440"/>
-        <w:rPr>
-          <w:rFonts w:eastAsia="바탕체" w:cs="Times New Roman"/>
-          <w:kern w:val="0"/>
-          <w:sz w:val="22"/>
-        </w:rPr>
-      </w:pPr>
-      <w:r>
-        <w:rPr>
-          <w:rFonts w:eastAsia="바탕체" w:cs="Times New Roman"/>
-          <w:kern w:val="0"/>
-          <w:sz w:val="22"/>
-        </w:rPr>
-        <w:t xml:space="preserve">Looking at the case of </w:t>
-      </w:r>
-      <w:r>
-        <w:rPr>
-          <w:rFonts w:eastAsia="바탕체" w:cs="Times New Roman"/>
-          <w:kern w:val="0"/>
-          <w:sz w:val="22"/>
-        </w:rPr>
-        <w:t xml:space="preserve">the biometric cryptosystem, we </w:t>
-      </w:r>
-      <w:r>
-        <w:rPr>
-          <w:rFonts w:eastAsia="바탕체" w:cs="Times New Roman"/>
-          <w:kern w:val="0"/>
-          <w:sz w:val="22"/>
-        </w:rPr>
-        <w:t xml:space="preserve">introduce a novel </w:t>
-      </w:r>
-      <w:r>
-        <w:rPr>
-          <w:rFonts w:eastAsia="바탕체" w:cs="Times New Roman"/>
-          <w:kern w:val="0"/>
-          <w:sz w:val="22"/>
-        </w:rPr>
-        <w:t xml:space="preserve">system using gait combined with </w:t>
-      </w:r>
-      <w:r>
-        <w:rPr>
-          <w:rFonts w:eastAsia="바탕체" w:cs="Times New Roman"/>
-          <w:kern w:val="0"/>
-          <w:sz w:val="22"/>
-        </w:rPr>
-        <w:t xml:space="preserve">fuzzy commitment scheme. The achieved performance in terms of FAR, FRR as well as the key length and the security level are relatively comparative with other state of the art BCSs. The results show the potentials to construct an effective BCS especially on </w:t>
-      </w:r>
-      <w:r>
-        <w:rPr>
-          <w:rFonts w:eastAsia="바탕체" w:cs="Times New Roman"/>
-          <w:kern w:val="0"/>
-          <w:sz w:val="22"/>
-        </w:rPr>
-        <w:lastRenderedPageBreak/>
-        <w:t xml:space="preserve">mobile devices since we use mobile sensors to acquire biometric gait </w:t>
-      </w:r>
-      <w:r>
-        <w:rPr>
-          <w:rFonts w:eastAsia="바탕체" w:cs="Times New Roman"/>
-          <w:kern w:val="0"/>
-          <w:sz w:val="22"/>
-        </w:rPr>
-        <w:t>and</w:t>
-      </w:r>
-      <w:r>
-        <w:rPr>
-          <w:rFonts w:eastAsia="바탕체" w:cs="Times New Roman"/>
-          <w:kern w:val="0"/>
-          <w:sz w:val="22"/>
-        </w:rPr>
-        <w:t xml:space="preserve"> a lightweight model which only require low storage capability and computational complexity. Moreover, gait could be considered as a new modality for multi-modal BCSs. The drawbacks of our work are that the FRR is still rather high which coul</w:t>
-      </w:r>
-      <w:r>
-        <w:rPr>
-          <w:rFonts w:eastAsia="바탕체" w:cs="Times New Roman"/>
-          <w:kern w:val="0"/>
-          <w:sz w:val="22"/>
-        </w:rPr>
-        <w:t>d causes inconvenient for users</w:t>
-      </w:r>
-      <w:r>
-        <w:rPr>
-          <w:rFonts w:eastAsia="바탕체" w:cs="Times New Roman"/>
-          <w:kern w:val="0"/>
-          <w:sz w:val="22"/>
-        </w:rPr>
-        <w:t xml:space="preserve">. Hence, our further work will focus on reducing the rate of FRR by constructing higher discriminant templates as well as finding an optimal quantization scheme for binarization. </w:t>
       </w:r>
     </w:p>
     <w:p>
@@ -30455,7 +30307,7 @@
           <w:numId w:val="0"/>
         </w:numPr>
       </w:pPr>
-      <w:bookmarkStart w:id="49" w:name="_Toc414972792"/>
+      <w:bookmarkStart w:id="49" w:name="_Toc415045256"/>
       <w:r>
         <w:lastRenderedPageBreak/>
         <w:t>B</w:t>
@@ -30871,7 +30723,7 @@
           <w:numId w:val="0"/>
         </w:numPr>
       </w:pPr>
-      <w:bookmarkStart w:id="50" w:name="_Toc414972793"/>
+      <w:bookmarkStart w:id="50" w:name="_Toc415045257"/>
       <w:r>
         <w:lastRenderedPageBreak/>
         <w:t>References</w:t>
@@ -32642,7 +32494,7 @@
         </w:rPr>
       </w:pPr>
       <w:bookmarkStart w:id="52" w:name="_Toc360107363"/>
-      <w:bookmarkStart w:id="53" w:name="_Toc414972794"/>
+      <w:bookmarkStart w:id="53" w:name="_Toc415045258"/>
       <w:r>
         <w:rPr>
           <w:rFonts w:asciiTheme="minorEastAsia" w:eastAsiaTheme="minorEastAsia" w:hAnsiTheme="minorEastAsia" w:cs="굴림"/>
@@ -32699,7 +32551,7 @@
           <w:numId w:val="0"/>
         </w:numPr>
       </w:pPr>
-      <w:bookmarkStart w:id="54" w:name="_Toc414972795"/>
+      <w:bookmarkStart w:id="54" w:name="_Toc415045259"/>
       <w:bookmarkEnd w:id="51"/>
       <w:r>
         <w:lastRenderedPageBreak/>
@@ -33433,7 +33285,7 @@
             <w:rFonts w:cs="Times New Roman"/>
             <w:noProof/>
           </w:rPr>
-          <w:t>i</w:t>
+          <w:t>1</w:t>
         </w:r>
         <w:r>
           <w:rPr>
@@ -37872,6 +37724,633 @@
 </w:styles>
 </file>
 
+<file path=word/glossary/document.xml><?xml version="1.0" encoding="utf-8"?>
+<w:glossaryDocument xmlns:wpc="http://schemas.microsoft.com/office/word/2010/wordprocessingCanvas" xmlns:mc="http://schemas.openxmlformats.org/markup-compatibility/2006" xmlns:o="urn:schemas-microsoft-com:office:office" xmlns:r="http://schemas.openxmlformats.org/officeDocument/2006/relationships" xmlns:m="http://schemas.openxmlformats.org/officeDocument/2006/math" xmlns:v="urn:schemas-microsoft-com:vml" xmlns:wp14="http://schemas.microsoft.com/office/word/2010/wordprocessingDrawing" xmlns:wp="http://schemas.openxmlformats.org/drawingml/2006/wordprocessingDrawing" xmlns:w10="urn:schemas-microsoft-com:office:word" xmlns:w="http://schemas.openxmlformats.org/wordprocessingml/2006/main" xmlns:w14="http://schemas.microsoft.com/office/word/2010/wordml" xmlns:w15="http://schemas.microsoft.com/office/word/2012/wordml" xmlns:wpg="http://schemas.microsoft.com/office/word/2010/wordprocessingGroup" xmlns:wpi="http://schemas.microsoft.com/office/word/2010/wordprocessingInk" xmlns:wne="http://schemas.microsoft.com/office/word/2006/wordml" xmlns:wps="http://schemas.microsoft.com/office/word/2010/wordprocessingShape" mc:Ignorable="w14 w15 wp14"/>
+</file>
+
+<file path=word/glossary/fontTable.xml><?xml version="1.0" encoding="utf-8"?>
+<w:fonts xmlns:mc="http://schemas.openxmlformats.org/markup-compatibility/2006" xmlns:r="http://schemas.openxmlformats.org/officeDocument/2006/relationships" xmlns:w="http://schemas.openxmlformats.org/wordprocessingml/2006/main" xmlns:w14="http://schemas.microsoft.com/office/word/2010/wordml" xmlns:w15="http://schemas.microsoft.com/office/word/2012/wordml" mc:Ignorable="w14 w15">
+  <w:font w:name="Times New Roman">
+    <w:panose1 w:val="02020603050405020304"/>
+    <w:charset w:val="00"/>
+    <w:family w:val="roman"/>
+    <w:pitch w:val="variable"/>
+    <w:sig w:usb0="E0002AFF" w:usb1="C0007841" w:usb2="00000009" w:usb3="00000000" w:csb0="000001FF" w:csb1="00000000"/>
+  </w:font>
+  <w:font w:name="Symbol">
+    <w:panose1 w:val="05050102010706020507"/>
+    <w:charset w:val="02"/>
+    <w:family w:val="roman"/>
+    <w:pitch w:val="variable"/>
+    <w:sig w:usb0="00000000" w:usb1="10000000" w:usb2="00000000" w:usb3="00000000" w:csb0="80000000" w:csb1="00000000"/>
+  </w:font>
+  <w:font w:name="Courier New">
+    <w:panose1 w:val="02070309020205020404"/>
+    <w:charset w:val="00"/>
+    <w:family w:val="modern"/>
+    <w:pitch w:val="fixed"/>
+    <w:sig w:usb0="E0002AFF" w:usb1="C0007843" w:usb2="00000009" w:usb3="00000000" w:csb0="000001FF" w:csb1="00000000"/>
+  </w:font>
+  <w:font w:name="Wingdings">
+    <w:panose1 w:val="05000000000000000000"/>
+    <w:charset w:val="02"/>
+    <w:family w:val="auto"/>
+    <w:pitch w:val="variable"/>
+    <w:sig w:usb0="00000000" w:usb1="10000000" w:usb2="00000000" w:usb3="00000000" w:csb0="80000000" w:csb1="00000000"/>
+  </w:font>
+  <w:font w:name="맑은 고딕">
+    <w:panose1 w:val="020B0503020000020004"/>
+    <w:charset w:val="81"/>
+    <w:family w:val="modern"/>
+    <w:pitch w:val="variable"/>
+    <w:sig w:usb0="900002AF" w:usb1="09D77CFB" w:usb2="00000012" w:usb3="00000000" w:csb0="00080001" w:csb1="00000000"/>
+  </w:font>
+  <w:font w:name="Calibri">
+    <w:panose1 w:val="020F0502020204030204"/>
+    <w:charset w:val="00"/>
+    <w:family w:val="swiss"/>
+    <w:pitch w:val="variable"/>
+    <w:sig w:usb0="E00002FF" w:usb1="4000ACFF" w:usb2="00000001" w:usb3="00000000" w:csb0="0000019F" w:csb1="00000000"/>
+  </w:font>
+  <w:font w:name="SimSun">
+    <w:altName w:val="宋体"/>
+    <w:panose1 w:val="02010600030101010101"/>
+    <w:charset w:val="86"/>
+    <w:family w:val="auto"/>
+    <w:pitch w:val="variable"/>
+    <w:sig w:usb0="00000003" w:usb1="288F0000" w:usb2="00000016" w:usb3="00000000" w:csb0="00040001" w:csb1="00000000"/>
+  </w:font>
+  <w:font w:name="바탕">
+    <w:altName w:val="Batang"/>
+    <w:panose1 w:val="02030600000101010101"/>
+    <w:charset w:val="81"/>
+    <w:family w:val="roman"/>
+    <w:pitch w:val="variable"/>
+    <w:sig w:usb0="B00002AF" w:usb1="69D77CFB" w:usb2="00000030" w:usb3="00000000" w:csb0="0008009F" w:csb1="00000000"/>
+  </w:font>
+  <w:font w:name="굴림">
+    <w:altName w:val="Gulim"/>
+    <w:panose1 w:val="020B0600000101010101"/>
+    <w:charset w:val="81"/>
+    <w:family w:val="modern"/>
+    <w:pitch w:val="variable"/>
+    <w:sig w:usb0="B00002AF" w:usb1="69D77CFB" w:usb2="00000030" w:usb3="00000000" w:csb0="0008009F" w:csb1="00000000"/>
+  </w:font>
+  <w:font w:name="Courier">
+    <w:panose1 w:val="02070409020205020404"/>
+    <w:charset w:val="00"/>
+    <w:family w:val="modern"/>
+    <w:notTrueType/>
+    <w:pitch w:val="fixed"/>
+    <w:sig w:usb0="00000003" w:usb1="00000000" w:usb2="00000000" w:usb3="00000000" w:csb0="00000001" w:csb1="00000000"/>
+  </w:font>
+  <w:font w:name="휴먼명조">
+    <w:altName w:val="Arial Unicode MS"/>
+    <w:charset w:val="81"/>
+    <w:family w:val="auto"/>
+    <w:pitch w:val="variable"/>
+    <w:sig w:usb0="00000000" w:usb1="19D77CFB" w:usb2="00000010" w:usb3="00000000" w:csb0="00080000" w:csb1="00000000"/>
+  </w:font>
+  <w:font w:name="한양신명조">
+    <w:altName w:val="Arial Unicode MS"/>
+    <w:panose1 w:val="00000000000000000000"/>
+    <w:charset w:val="81"/>
+    <w:family w:val="roman"/>
+    <w:notTrueType/>
+    <w:pitch w:val="default"/>
+    <w:sig w:usb0="00000000" w:usb1="09060000" w:usb2="00000010" w:usb3="00000000" w:csb0="00080000" w:csb1="00000000"/>
+  </w:font>
+  <w:font w:name="바탕체">
+    <w:panose1 w:val="02030609000101010101"/>
+    <w:charset w:val="81"/>
+    <w:family w:val="roman"/>
+    <w:pitch w:val="fixed"/>
+    <w:sig w:usb0="B00002AF" w:usb1="69D77CFB" w:usb2="00000030" w:usb3="00000000" w:csb0="0008009F" w:csb1="00000000"/>
+  </w:font>
+  <w:font w:name="MS PGothic">
+    <w:panose1 w:val="020B0600070205080204"/>
+    <w:charset w:val="80"/>
+    <w:family w:val="swiss"/>
+    <w:pitch w:val="variable"/>
+    <w:sig w:usb0="E00002FF" w:usb1="6AC7FDFB" w:usb2="00000012" w:usb3="00000000" w:csb0="0002009F" w:csb1="00000000"/>
+  </w:font>
+  <w:font w:name="Cambria Math">
+    <w:panose1 w:val="02040503050406030204"/>
+    <w:charset w:val="00"/>
+    <w:family w:val="roman"/>
+    <w:pitch w:val="variable"/>
+    <w:sig w:usb0="E00002FF" w:usb1="420024FF" w:usb2="00000000" w:usb3="00000000" w:csb0="0000019F" w:csb1="00000000"/>
+  </w:font>
+  <w:font w:name="Haansoft Batang">
+    <w:charset w:val="80"/>
+    <w:family w:val="roman"/>
+    <w:pitch w:val="variable"/>
+    <w:sig w:usb0="F7FFAFFF" w:usb1="FBDFFFFF" w:usb2="00FFFFFF" w:usb3="00000000" w:csb0="803F01FF" w:csb1="00000000"/>
+  </w:font>
+  <w:font w:name="Arial Unicode MS">
+    <w:panose1 w:val="020B0604020202020204"/>
+    <w:charset w:val="81"/>
+    <w:family w:val="modern"/>
+    <w:pitch w:val="variable"/>
+    <w:sig w:usb0="F7FFAFFF" w:usb1="E9DFFFFF" w:usb2="0000003F" w:usb3="00000000" w:csb0="003F01FF" w:csb1="00000000"/>
+  </w:font>
+  <w:font w:name="Cambria">
+    <w:panose1 w:val="02040503050406030204"/>
+    <w:charset w:val="00"/>
+    <w:family w:val="roman"/>
+    <w:pitch w:val="variable"/>
+    <w:sig w:usb0="E00002FF" w:usb1="400004FF" w:usb2="00000000" w:usb3="00000000" w:csb0="0000019F" w:csb1="00000000"/>
+  </w:font>
+  <w:font w:name="Calibri Light">
+    <w:panose1 w:val="020F0302020204030204"/>
+    <w:charset w:val="00"/>
+    <w:family w:val="swiss"/>
+    <w:pitch w:val="variable"/>
+    <w:sig w:usb0="A00002EF" w:usb1="4000207B" w:usb2="00000000" w:usb3="00000000" w:csb0="0000019F" w:csb1="00000000"/>
+  </w:font>
+</w:fonts>
+</file>
+
+<file path=word/glossary/settings.xml><?xml version="1.0" encoding="utf-8"?>
+<w:settings xmlns:mc="http://schemas.openxmlformats.org/markup-compatibility/2006" xmlns:o="urn:schemas-microsoft-com:office:office" xmlns:r="http://schemas.openxmlformats.org/officeDocument/2006/relationships" xmlns:m="http://schemas.openxmlformats.org/officeDocument/2006/math" xmlns:v="urn:schemas-microsoft-com:vml" xmlns:w10="urn:schemas-microsoft-com:office:word" xmlns:w="http://schemas.openxmlformats.org/wordprocessingml/2006/main" xmlns:w14="http://schemas.microsoft.com/office/word/2010/wordml" xmlns:w15="http://schemas.microsoft.com/office/word/2012/wordml" xmlns:sl="http://schemas.openxmlformats.org/schemaLibrary/2006/main" mc:Ignorable="w14 w15">
+  <w:view w:val="normal"/>
+  <w:defaultTabStop w:val="720"/>
+  <w:characterSpacingControl w:val="doNotCompress"/>
+  <w:compat>
+    <w:useFELayout/>
+    <w:compatSetting w:name="compatibilityMode" w:uri="http://schemas.microsoft.com/office/word" w:val="15"/>
+    <w:compatSetting w:name="overrideTableStyleFontSizeAndJustification" w:uri="http://schemas.microsoft.com/office/word" w:val="1"/>
+    <w:compatSetting w:name="enableOpenTypeFeatures" w:uri="http://schemas.microsoft.com/office/word" w:val="1"/>
+    <w:compatSetting w:name="doNotFlipMirrorIndents" w:uri="http://schemas.microsoft.com/office/word" w:val="1"/>
+    <w:compatSetting w:name="differentiateMultirowTableHeaders" w:uri="http://schemas.microsoft.com/office/word" w:val="1"/>
+  </w:compat>
+  <w:rsids>
+    <w:rsidRoot w:val="004B522B"/>
+    <w:rsid w:val="004B522B"/>
+    <w:rsid w:val="008A6848"/>
+  </w:rsids>
+  <m:mathPr>
+    <m:mathFont m:val="Cambria Math"/>
+    <m:brkBin m:val="before"/>
+    <m:brkBinSub m:val="--"/>
+    <m:smallFrac m:val="0"/>
+    <m:dispDef/>
+    <m:lMargin m:val="0"/>
+    <m:rMargin m:val="0"/>
+    <m:defJc m:val="centerGroup"/>
+    <m:wrapIndent m:val="1440"/>
+    <m:intLim m:val="subSup"/>
+    <m:naryLim m:val="undOvr"/>
+  </m:mathPr>
+  <w:themeFontLang w:val="en-US" w:eastAsia="ko-KR"/>
+  <w:clrSchemeMapping w:bg1="light1" w:t1="dark1" w:bg2="light2" w:t2="dark2" w:accent1="accent1" w:accent2="accent2" w:accent3="accent3" w:accent4="accent4" w:accent5="accent5" w:accent6="accent6" w:hyperlink="hyperlink" w:followedHyperlink="followedHyperlink"/>
+  <w:decimalSymbol w:val="."/>
+  <w:listSeparator w:val=","/>
+  <w15:chartTrackingRefBased/>
+</w:settings>
+</file>
+
+<file path=word/glossary/styles.xml><?xml version="1.0" encoding="utf-8"?>
+<w:styles xmlns:mc="http://schemas.openxmlformats.org/markup-compatibility/2006" xmlns:r="http://schemas.openxmlformats.org/officeDocument/2006/relationships" xmlns:w="http://schemas.openxmlformats.org/wordprocessingml/2006/main" xmlns:w14="http://schemas.microsoft.com/office/word/2010/wordml" xmlns:w15="http://schemas.microsoft.com/office/word/2012/wordml" mc:Ignorable="w14 w15">
+  <w:docDefaults>
+    <w:rPrDefault>
+      <w:rPr>
+        <w:rFonts w:asciiTheme="minorHAnsi" w:eastAsiaTheme="minorEastAsia" w:hAnsiTheme="minorHAnsi" w:cstheme="minorBidi"/>
+        <w:sz w:val="22"/>
+        <w:szCs w:val="22"/>
+        <w:lang w:val="en-US" w:eastAsia="ko-KR" w:bidi="ar-SA"/>
+      </w:rPr>
+    </w:rPrDefault>
+    <w:pPrDefault>
+      <w:pPr>
+        <w:spacing w:after="160" w:line="259" w:lineRule="auto"/>
+      </w:pPr>
+    </w:pPrDefault>
+  </w:docDefaults>
+  <w:latentStyles w:defLockedState="0" w:defUIPriority="99" w:defSemiHidden="0" w:defUnhideWhenUsed="0" w:defQFormat="0" w:count="371">
+    <w:lsdException w:name="Normal" w:uiPriority="0" w:qFormat="1"/>
+    <w:lsdException w:name="heading 1" w:uiPriority="9" w:qFormat="1"/>
+    <w:lsdException w:name="heading 2" w:semiHidden="1" w:uiPriority="9" w:unhideWhenUsed="1" w:qFormat="1"/>
+    <w:lsdException w:name="heading 3" w:semiHidden="1" w:uiPriority="9" w:unhideWhenUsed="1" w:qFormat="1"/>
+    <w:lsdException w:name="heading 4" w:semiHidden="1" w:uiPriority="9" w:unhideWhenUsed="1" w:qFormat="1"/>
+    <w:lsdException w:name="heading 5" w:semiHidden="1" w:uiPriority="9" w:unhideWhenUsed="1" w:qFormat="1"/>
+    <w:lsdException w:name="heading 6" w:semiHidden="1" w:uiPriority="9" w:unhideWhenUsed="1" w:qFormat="1"/>
+    <w:lsdException w:name="heading 7" w:semiHidden="1" w:uiPriority="9" w:unhideWhenUsed="1" w:qFormat="1"/>
+    <w:lsdException w:name="heading 8" w:semiHidden="1" w:uiPriority="9" w:unhideWhenUsed="1" w:qFormat="1"/>
+    <w:lsdException w:name="heading 9" w:semiHidden="1" w:uiPriority="9" w:unhideWhenUsed="1" w:qFormat="1"/>
+    <w:lsdException w:name="index 1" w:semiHidden="1" w:unhideWhenUsed="1"/>
+    <w:lsdException w:name="index 2" w:semiHidden="1" w:unhideWhenUsed="1"/>
+    <w:lsdException w:name="index 3" w:semiHidden="1" w:unhideWhenUsed="1"/>
+    <w:lsdException w:name="index 4" w:semiHidden="1" w:unhideWhenUsed="1"/>
+    <w:lsdException w:name="index 5" w:semiHidden="1" w:unhideWhenUsed="1"/>
+    <w:lsdException w:name="index 6" w:semiHidden="1" w:unhideWhenUsed="1"/>
+    <w:lsdException w:name="index 7" w:semiHidden="1" w:unhideWhenUsed="1"/>
+    <w:lsdException w:name="index 8" w:semiHidden="1" w:unhideWhenUsed="1"/>
+    <w:lsdException w:name="index 9" w:semiHidden="1" w:unhideWhenUsed="1"/>
+    <w:lsdException w:name="toc 1" w:semiHidden="1" w:uiPriority="39" w:unhideWhenUsed="1"/>
+    <w:lsdException w:name="toc 2" w:semiHidden="1" w:uiPriority="39" w:unhideWhenUsed="1"/>
+    <w:lsdException w:name="toc 3" w:semiHidden="1" w:uiPriority="39" w:unhideWhenUsed="1"/>
+    <w:lsdException w:name="toc 4" w:semiHidden="1" w:uiPriority="39" w:unhideWhenUsed="1"/>
+    <w:lsdException w:name="toc 5" w:semiHidden="1" w:uiPriority="39" w:unhideWhenUsed="1"/>
+    <w:lsdException w:name="toc 6" w:semiHidden="1" w:uiPriority="39" w:unhideWhenUsed="1"/>
+    <w:lsdException w:name="toc 7" w:semiHidden="1" w:uiPriority="39" w:unhideWhenUsed="1"/>
+    <w:lsdException w:name="toc 8" w:semiHidden="1" w:uiPriority="39" w:unhideWhenUsed="1"/>
+    <w:lsdException w:name="toc 9" w:semiHidden="1" w:uiPriority="39" w:unhideWhenUsed="1"/>
+    <w:lsdException w:name="Normal Indent" w:semiHidden="1" w:unhideWhenUsed="1"/>
+    <w:lsdException w:name="footnote text" w:semiHidden="1" w:unhideWhenUsed="1"/>
+    <w:lsdException w:name="annotation text" w:semiHidden="1" w:unhideWhenUsed="1"/>
+    <w:lsdException w:name="header" w:semiHidden="1" w:unhideWhenUsed="1"/>
+    <w:lsdException w:name="footer" w:semiHidden="1" w:unhideWhenUsed="1"/>
+    <w:lsdException w:name="index heading" w:semiHidden="1" w:unhideWhenUsed="1"/>
+    <w:lsdException w:name="caption" w:semiHidden="1" w:uiPriority="35" w:unhideWhenUsed="1" w:qFormat="1"/>
+    <w:lsdException w:name="table of figures" w:semiHidden="1" w:unhideWhenUsed="1"/>
+    <w:lsdException w:name="envelope address" w:semiHidden="1" w:unhideWhenUsed="1"/>
+    <w:lsdException w:name="envelope return" w:semiHidden="1" w:unhideWhenUsed="1"/>
+    <w:lsdException w:name="footnote reference" w:semiHidden="1" w:unhideWhenUsed="1"/>
+    <w:lsdException w:name="annotation reference" w:semiHidden="1" w:unhideWhenUsed="1"/>
+    <w:lsdException w:name="line number" w:semiHidden="1" w:unhideWhenUsed="1"/>
+    <w:lsdException w:name="page number" w:semiHidden="1" w:unhideWhenUsed="1"/>
+    <w:lsdException w:name="endnote reference" w:semiHidden="1" w:unhideWhenUsed="1"/>
+    <w:lsdException w:name="endnote text" w:semiHidden="1" w:unhideWhenUsed="1"/>
+    <w:lsdException w:name="table of authorities" w:semiHidden="1" w:unhideWhenUsed="1"/>
+    <w:lsdException w:name="macro" w:semiHidden="1" w:unhideWhenUsed="1"/>
+    <w:lsdException w:name="toa heading" w:semiHidden="1" w:unhideWhenUsed="1"/>
+    <w:lsdException w:name="List" w:semiHidden="1" w:unhideWhenUsed="1"/>
+    <w:lsdException w:name="List Bullet" w:semiHidden="1" w:unhideWhenUsed="1"/>
+    <w:lsdException w:name="List Number" w:semiHidden="1" w:unhideWhenUsed="1"/>
+    <w:lsdException w:name="List 2" w:semiHidden="1" w:unhideWhenUsed="1"/>
+    <w:lsdException w:name="List 3" w:semiHidden="1" w:unhideWhenUsed="1"/>
+    <w:lsdException w:name="List 4" w:semiHidden="1" w:unhideWhenUsed="1"/>
+    <w:lsdException w:name="List 5" w:semiHidden="1" w:unhideWhenUsed="1"/>
+    <w:lsdException w:name="List Bullet 2" w:semiHidden="1" w:unhideWhenUsed="1"/>
+    <w:lsdException w:name="List Bullet 3" w:semiHidden="1" w:unhideWhenUsed="1"/>
+    <w:lsdException w:name="List Bullet 4" w:semiHidden="1" w:unhideWhenUsed="1"/>
+    <w:lsdException w:name="List Bullet 5" w:semiHidden="1" w:unhideWhenUsed="1"/>
+    <w:lsdException w:name="List Number 2" w:semiHidden="1" w:unhideWhenUsed="1"/>
+    <w:lsdException w:name="List Number 3" w:semiHidden="1" w:unhideWhenUsed="1"/>
+    <w:lsdException w:name="List Number 4" w:semiHidden="1" w:unhideWhenUsed="1"/>
+    <w:lsdException w:name="List Number 5" w:semiHidden="1" w:unhideWhenUsed="1"/>
+    <w:lsdException w:name="Title" w:uiPriority="10" w:qFormat="1"/>
+    <w:lsdException w:name="Closing" w:semiHidden="1" w:unhideWhenUsed="1"/>
+    <w:lsdException w:name="Signature" w:semiHidden="1" w:unhideWhenUsed="1"/>
+    <w:lsdException w:name="Default Paragraph Font" w:semiHidden="1" w:uiPriority="1" w:unhideWhenUsed="1"/>
+    <w:lsdException w:name="Body Text" w:semiHidden="1" w:unhideWhenUsed="1"/>
+    <w:lsdException w:name="Body Text Indent" w:semiHidden="1" w:unhideWhenUsed="1"/>
+    <w:lsdException w:name="List Continue" w:semiHidden="1" w:unhideWhenUsed="1"/>
+    <w:lsdException w:name="List Continue 2" w:semiHidden="1" w:unhideWhenUsed="1"/>
+    <w:lsdException w:name="List Continue 3" w:semiHidden="1" w:unhideWhenUsed="1"/>
+    <w:lsdException w:name="List Continue 4" w:semiHidden="1" w:unhideWhenUsed="1"/>
+    <w:lsdException w:name="List Continue 5" w:semiHidden="1" w:unhideWhenUsed="1"/>
+    <w:lsdException w:name="Message Header" w:semiHidden="1" w:unhideWhenUsed="1"/>
+    <w:lsdException w:name="Subtitle" w:uiPriority="11" w:qFormat="1"/>
+    <w:lsdException w:name="Salutation" w:semiHidden="1" w:unhideWhenUsed="1"/>
+    <w:lsdException w:name="Date" w:semiHidden="1" w:unhideWhenUsed="1"/>
+    <w:lsdException w:name="Body Text First Indent" w:semiHidden="1" w:unhideWhenUsed="1"/>
+    <w:lsdException w:name="Body Text First Indent 2" w:semiHidden="1" w:unhideWhenUsed="1"/>
+    <w:lsdException w:name="Note Heading" w:semiHidden="1" w:unhideWhenUsed="1"/>
+    <w:lsdException w:name="Body Text 2" w:semiHidden="1" w:unhideWhenUsed="1"/>
+    <w:lsdException w:name="Body Text 3" w:semiHidden="1" w:unhideWhenUsed="1"/>
+    <w:lsdException w:name="Body Text Indent 2" w:semiHidden="1" w:unhideWhenUsed="1"/>
+    <w:lsdException w:name="Body Text Indent 3" w:semiHidden="1" w:unhideWhenUsed="1"/>
+    <w:lsdException w:name="Block Text" w:semiHidden="1" w:unhideWhenUsed="1"/>
+    <w:lsdException w:name="Hyperlink" w:semiHidden="1" w:unhideWhenUsed="1"/>
+    <w:lsdException w:name="FollowedHyperlink" w:semiHidden="1" w:unhideWhenUsed="1"/>
+    <w:lsdException w:name="Strong" w:uiPriority="22" w:qFormat="1"/>
+    <w:lsdException w:name="Emphasis" w:uiPriority="20" w:qFormat="1"/>
+    <w:lsdException w:name="Document Map" w:semiHidden="1" w:unhideWhenUsed="1"/>
+    <w:lsdException w:name="Plain Text" w:semiHidden="1" w:unhideWhenUsed="1"/>
+    <w:lsdException w:name="E-mail Signature" w:semiHidden="1" w:unhideWhenUsed="1"/>
+    <w:lsdException w:name="HTML Top of Form" w:semiHidden="1" w:unhideWhenUsed="1"/>
+    <w:lsdException w:name="HTML Bottom of Form" w:semiHidden="1" w:unhideWhenUsed="1"/>
+    <w:lsdException w:name="Normal (Web)" w:semiHidden="1" w:unhideWhenUsed="1"/>
+    <w:lsdException w:name="HTML Acronym" w:semiHidden="1" w:unhideWhenUsed="1"/>
+    <w:lsdException w:name="HTML Address" w:semiHidden="1" w:unhideWhenUsed="1"/>
+    <w:lsdException w:name="HTML Cite" w:semiHidden="1" w:unhideWhenUsed="1"/>
+    <w:lsdException w:name="HTML Code" w:semiHidden="1" w:unhideWhenUsed="1"/>
+    <w:lsdException w:name="HTML Definition" w:semiHidden="1" w:unhideWhenUsed="1"/>
+    <w:lsdException w:name="HTML Keyboard" w:semiHidden="1" w:unhideWhenUsed="1"/>
+    <w:lsdException w:name="HTML Preformatted" w:semiHidden="1" w:unhideWhenUsed="1"/>
+    <w:lsdException w:name="HTML Sample" w:semiHidden="1" w:unhideWhenUsed="1"/>
+    <w:lsdException w:name="HTML Typewriter" w:semiHidden="1" w:unhideWhenUsed="1"/>
+    <w:lsdException w:name="HTML Variable" w:semiHidden="1" w:unhideWhenUsed="1"/>
+    <w:lsdException w:name="Normal Table" w:semiHidden="1" w:unhideWhenUsed="1"/>
+    <w:lsdException w:name="annotation subject" w:semiHidden="1" w:unhideWhenUsed="1"/>
+    <w:lsdException w:name="No List" w:semiHidden="1" w:unhideWhenUsed="1"/>
+    <w:lsdException w:name="Outline List 1" w:semiHidden="1" w:unhideWhenUsed="1"/>
+    <w:lsdException w:name="Outline List 2" w:semiHidden="1" w:unhideWhenUsed="1"/>
+    <w:lsdException w:name="Outline List 3" w:semiHidden="1" w:unhideWhenUsed="1"/>
+    <w:lsdException w:name="Table Simple 1" w:semiHidden="1" w:unhideWhenUsed="1"/>
+    <w:lsdException w:name="Table Simple 2" w:semiHidden="1" w:unhideWhenUsed="1"/>
+    <w:lsdException w:name="Table Simple 3" w:semiHidden="1" w:unhideWhenUsed="1"/>
+    <w:lsdException w:name="Table Classic 1" w:semiHidden="1" w:unhideWhenUsed="1"/>
+    <w:lsdException w:name="Table Classic 2" w:semiHidden="1" w:unhideWhenUsed="1"/>
+    <w:lsdException w:name="Table Classic 3" w:semiHidden="1" w:unhideWhenUsed="1"/>
+    <w:lsdException w:name="Table Classic 4" w:semiHidden="1" w:unhideWhenUsed="1"/>
+    <w:lsdException w:name="Table Colorful 1" w:semiHidden="1" w:unhideWhenUsed="1"/>
+    <w:lsdException w:name="Table Colorful 2" w:semiHidden="1" w:unhideWhenUsed="1"/>
+    <w:lsdException w:name="Table Colorful 3" w:semiHidden="1" w:unhideWhenUsed="1"/>
+    <w:lsdException w:name="Table Columns 1" w:semiHidden="1" w:unhideWhenUsed="1"/>
+    <w:lsdException w:name="Table Columns 2" w:semiHidden="1" w:unhideWhenUsed="1"/>
+    <w:lsdException w:name="Table Columns 3" w:semiHidden="1" w:unhideWhenUsed="1"/>
+    <w:lsdException w:name="Table Columns 4" w:semiHidden="1" w:unhideWhenUsed="1"/>
+    <w:lsdException w:name="Table Columns 5" w:semiHidden="1" w:unhideWhenUsed="1"/>
+    <w:lsdException w:name="Table Grid 1" w:semiHidden="1" w:unhideWhenUsed="1"/>
+    <w:lsdException w:name="Table Grid 2" w:semiHidden="1" w:unhideWhenUsed="1"/>
+    <w:lsdException w:name="Table Grid 3" w:semiHidden="1" w:unhideWhenUsed="1"/>
+    <w:lsdException w:name="Table Grid 4" w:semiHidden="1" w:unhideWhenUsed="1"/>
+    <w:lsdException w:name="Table Grid 5" w:semiHidden="1" w:unhideWhenUsed="1"/>
+    <w:lsdException w:name="Table Grid 6" w:semiHidden="1" w:unhideWhenUsed="1"/>
+    <w:lsdException w:name="Table Grid 7" w:semiHidden="1" w:unhideWhenUsed="1"/>
+    <w:lsdException w:name="Table Grid 8" w:semiHidden="1" w:unhideWhenUsed="1"/>
+    <w:lsdException w:name="Table List 1" w:semiHidden="1" w:unhideWhenUsed="1"/>
+    <w:lsdException w:name="Table List 2" w:semiHidden="1" w:unhideWhenUsed="1"/>
+    <w:lsdException w:name="Table List 3" w:semiHidden="1" w:unhideWhenUsed="1"/>
+    <w:lsdException w:name="Table List 4" w:semiHidden="1" w:unhideWhenUsed="1"/>
+    <w:lsdException w:name="Table List 5" w:semiHidden="1" w:unhideWhenUsed="1"/>
+    <w:lsdException w:name="Table List 6" w:semiHidden="1" w:unhideWhenUsed="1"/>
+    <w:lsdException w:name="Table List 7" w:semiHidden="1" w:unhideWhenUsed="1"/>
+    <w:lsdException w:name="Table List 8" w:semiHidden="1" w:unhideWhenUsed="1"/>
+    <w:lsdException w:name="Table 3D effects 1" w:semiHidden="1" w:unhideWhenUsed="1"/>
+    <w:lsdException w:name="Table 3D effects 2" w:semiHidden="1" w:unhideWhenUsed="1"/>
+    <w:lsdException w:name="Table 3D effects 3" w:semiHidden="1" w:unhideWhenUsed="1"/>
+    <w:lsdException w:name="Table Contemporary" w:semiHidden="1" w:unhideWhenUsed="1"/>
+    <w:lsdException w:name="Table Elegant" w:semiHidden="1" w:unhideWhenUsed="1"/>
+    <w:lsdException w:name="Table Professional" w:semiHidden="1" w:unhideWhenUsed="1"/>
+    <w:lsdException w:name="Table Subtle 1" w:semiHidden="1" w:unhideWhenUsed="1"/>
+    <w:lsdException w:name="Table Subtle 2" w:semiHidden="1" w:unhideWhenUsed="1"/>
+    <w:lsdException w:name="Table Web 1" w:semiHidden="1" w:unhideWhenUsed="1"/>
+    <w:lsdException w:name="Table Web 2" w:semiHidden="1" w:unhideWhenUsed="1"/>
+    <w:lsdException w:name="Table Web 3" w:semiHidden="1" w:unhideWhenUsed="1"/>
+    <w:lsdException w:name="Balloon Text" w:semiHidden="1" w:unhideWhenUsed="1"/>
+    <w:lsdException w:name="Table Grid" w:uiPriority="39"/>
+    <w:lsdException w:name="Table Theme" w:semiHidden="1" w:unhideWhenUsed="1"/>
+    <w:lsdException w:name="Placeholder Text" w:semiHidden="1"/>
+    <w:lsdException w:name="No Spacing" w:uiPriority="1" w:qFormat="1"/>
+    <w:lsdException w:name="Light Shading" w:uiPriority="60"/>
+    <w:lsdException w:name="Light List" w:uiPriority="61"/>
+    <w:lsdException w:name="Light Grid" w:uiPriority="62"/>
+    <w:lsdException w:name="Medium Shading 1" w:uiPriority="63"/>
+    <w:lsdException w:name="Medium Shading 2" w:uiPriority="64"/>
+    <w:lsdException w:name="Medium List 1" w:uiPriority="65"/>
+    <w:lsdException w:name="Medium List 2" w:uiPriority="66"/>
+    <w:lsdException w:name="Medium Grid 1" w:uiPriority="67"/>
+    <w:lsdException w:name="Medium Grid 2" w:uiPriority="68"/>
+    <w:lsdException w:name="Medium Grid 3" w:uiPriority="69"/>
+    <w:lsdException w:name="Dark List" w:uiPriority="70"/>
+    <w:lsdException w:name="Colorful Shading" w:uiPriority="71"/>
+    <w:lsdException w:name="Colorful List" w:uiPriority="72"/>
+    <w:lsdException w:name="Colorful Grid" w:uiPriority="73"/>
+    <w:lsdException w:name="Light Shading Accent 1" w:uiPriority="60"/>
+    <w:lsdException w:name="Light List Accent 1" w:uiPriority="61"/>
+    <w:lsdException w:name="Light Grid Accent 1" w:uiPriority="62"/>
+    <w:lsdException w:name="Medium Shading 1 Accent 1" w:uiPriority="63"/>
+    <w:lsdException w:name="Medium Shading 2 Accent 1" w:uiPriority="64"/>
+    <w:lsdException w:name="Medium List 1 Accent 1" w:uiPriority="65"/>
+    <w:lsdException w:name="Revision" w:semiHidden="1"/>
+    <w:lsdException w:name="List Paragraph" w:uiPriority="34" w:qFormat="1"/>
+    <w:lsdException w:name="Quote" w:uiPriority="29" w:qFormat="1"/>
+    <w:lsdException w:name="Intense Quote" w:uiPriority="30" w:qFormat="1"/>
+    <w:lsdException w:name="Medium List 2 Accent 1" w:uiPriority="66"/>
+    <w:lsdException w:name="Medium Grid 1 Accent 1" w:uiPriority="67"/>
+    <w:lsdException w:name="Medium Grid 2 Accent 1" w:uiPriority="68"/>
+    <w:lsdException w:name="Medium Grid 3 Accent 1" w:uiPriority="69"/>
+    <w:lsdException w:name="Dark List Accent 1" w:uiPriority="70"/>
+    <w:lsdException w:name="Colorful Shading Accent 1" w:uiPriority="71"/>
+    <w:lsdException w:name="Colorful List Accent 1" w:uiPriority="72"/>
+    <w:lsdException w:name="Colorful Grid Accent 1" w:uiPriority="73"/>
+    <w:lsdException w:name="Light Shading Accent 2" w:uiPriority="60"/>
+    <w:lsdException w:name="Light List Accent 2" w:uiPriority="61"/>
+    <w:lsdException w:name="Light Grid Accent 2" w:uiPriority="62"/>
+    <w:lsdException w:name="Medium Shading 1 Accent 2" w:uiPriority="63"/>
+    <w:lsdException w:name="Medium Shading 2 Accent 2" w:uiPriority="64"/>
+    <w:lsdException w:name="Medium List 1 Accent 2" w:uiPriority="65"/>
+    <w:lsdException w:name="Medium List 2 Accent 2" w:uiPriority="66"/>
+    <w:lsdException w:name="Medium Grid 1 Accent 2" w:uiPriority="67"/>
+    <w:lsdException w:name="Medium Grid 2 Accent 2" w:uiPriority="68"/>
+    <w:lsdException w:name="Medium Grid 3 Accent 2" w:uiPriority="69"/>
+    <w:lsdException w:name="Dark List Accent 2" w:uiPriority="70"/>
+    <w:lsdException w:name="Colorful Shading Accent 2" w:uiPriority="71"/>
+    <w:lsdException w:name="Colorful List Accent 2" w:uiPriority="72"/>
+    <w:lsdException w:name="Colorful Grid Accent 2" w:uiPriority="73"/>
+    <w:lsdException w:name="Light Shading Accent 3" w:uiPriority="60"/>
+    <w:lsdException w:name="Light List Accent 3" w:uiPriority="61"/>
+    <w:lsdException w:name="Light Grid Accent 3" w:uiPriority="62"/>
+    <w:lsdException w:name="Medium Shading 1 Accent 3" w:uiPriority="63"/>
+    <w:lsdException w:name="Medium Shading 2 Accent 3" w:uiPriority="64"/>
+    <w:lsdException w:name="Medium List 1 Accent 3" w:uiPriority="65"/>
+    <w:lsdException w:name="Medium List 2 Accent 3" w:uiPriority="66"/>
+    <w:lsdException w:name="Medium Grid 1 Accent 3" w:uiPriority="67"/>
+    <w:lsdException w:name="Medium Grid 2 Accent 3" w:uiPriority="68"/>
+    <w:lsdException w:name="Medium Grid 3 Accent 3" w:uiPriority="69"/>
+    <w:lsdException w:name="Dark List Accent 3" w:uiPriority="70"/>
+    <w:lsdException w:name="Colorful Shading Accent 3" w:uiPriority="71"/>
+    <w:lsdException w:name="Colorful List Accent 3" w:uiPriority="72"/>
+    <w:lsdException w:name="Colorful Grid Accent 3" w:uiPriority="73"/>
+    <w:lsdException w:name="Light Shading Accent 4" w:uiPriority="60"/>
+    <w:lsdException w:name="Light List Accent 4" w:uiPriority="61"/>
+    <w:lsdException w:name="Light Grid Accent 4" w:uiPriority="62"/>
+    <w:lsdException w:name="Medium Shading 1 Accent 4" w:uiPriority="63"/>
+    <w:lsdException w:name="Medium Shading 2 Accent 4" w:uiPriority="64"/>
+    <w:lsdException w:name="Medium List 1 Accent 4" w:uiPriority="65"/>
+    <w:lsdException w:name="Medium List 2 Accent 4" w:uiPriority="66"/>
+    <w:lsdException w:name="Medium Grid 1 Accent 4" w:uiPriority="67"/>
+    <w:lsdException w:name="Medium Grid 2 Accent 4" w:uiPriority="68"/>
+    <w:lsdException w:name="Medium Grid 3 Accent 4" w:uiPriority="69"/>
+    <w:lsdException w:name="Dark List Accent 4" w:uiPriority="70"/>
+    <w:lsdException w:name="Colorful Shading Accent 4" w:uiPriority="71"/>
+    <w:lsdException w:name="Colorful List Accent 4" w:uiPriority="72"/>
+    <w:lsdException w:name="Colorful Grid Accent 4" w:uiPriority="73"/>
+    <w:lsdException w:name="Light Shading Accent 5" w:uiPriority="60"/>
+    <w:lsdException w:name="Light List Accent 5" w:uiPriority="61"/>
+    <w:lsdException w:name="Light Grid Accent 5" w:uiPriority="62"/>
+    <w:lsdException w:name="Medium Shading 1 Accent 5" w:uiPriority="63"/>
+    <w:lsdException w:name="Medium Shading 2 Accent 5" w:uiPriority="64"/>
+    <w:lsdException w:name="Medium List 1 Accent 5" w:uiPriority="65"/>
+    <w:lsdException w:name="Medium List 2 Accent 5" w:uiPriority="66"/>
+    <w:lsdException w:name="Medium Grid 1 Accent 5" w:uiPriority="67"/>
+    <w:lsdException w:name="Medium Grid 2 Accent 5" w:uiPriority="68"/>
+    <w:lsdException w:name="Medium Grid 3 Accent 5" w:uiPriority="69"/>
+    <w:lsdException w:name="Dark List Accent 5" w:uiPriority="70"/>
+    <w:lsdException w:name="Colorful Shading Accent 5" w:uiPriority="71"/>
+    <w:lsdException w:name="Colorful List Accent 5" w:uiPriority="72"/>
+    <w:lsdException w:name="Colorful Grid Accent 5" w:uiPriority="73"/>
+    <w:lsdException w:name="Light Shading Accent 6" w:uiPriority="60"/>
+    <w:lsdException w:name="Light List Accent 6" w:uiPriority="61"/>
+    <w:lsdException w:name="Light Grid Accent 6" w:uiPriority="62"/>
+    <w:lsdException w:name="Medium Shading 1 Accent 6" w:uiPriority="63"/>
+    <w:lsdException w:name="Medium Shading 2 Accent 6" w:uiPriority="64"/>
+    <w:lsdException w:name="Medium List 1 Accent 6" w:uiPriority="65"/>
+    <w:lsdException w:name="Medium List 2 Accent 6" w:uiPriority="66"/>
+    <w:lsdException w:name="Medium Grid 1 Accent 6" w:uiPriority="67"/>
+    <w:lsdException w:name="Medium Grid 2 Accent 6" w:uiPriority="68"/>
+    <w:lsdException w:name="Medium Grid 3 Accent 6" w:uiPriority="69"/>
+    <w:lsdException w:name="Dark List Accent 6" w:uiPriority="70"/>
+    <w:lsdException w:name="Colorful Shading Accent 6" w:uiPriority="71"/>
+    <w:lsdException w:name="Colorful List Accent 6" w:uiPriority="72"/>
+    <w:lsdException w:name="Colorful Grid Accent 6" w:uiPriority="73"/>
+    <w:lsdException w:name="Subtle Emphasis" w:uiPriority="19" w:qFormat="1"/>
+    <w:lsdException w:name="Intense Emphasis" w:uiPriority="21" w:qFormat="1"/>
+    <w:lsdException w:name="Subtle Reference" w:uiPriority="31" w:qFormat="1"/>
+    <w:lsdException w:name="Intense Reference" w:uiPriority="32" w:qFormat="1"/>
+    <w:lsdException w:name="Book Title" w:uiPriority="33" w:qFormat="1"/>
+    <w:lsdException w:name="Bibliography" w:semiHidden="1" w:uiPriority="37" w:unhideWhenUsed="1"/>
+    <w:lsdException w:name="TOC Heading" w:semiHidden="1" w:uiPriority="39" w:unhideWhenUsed="1" w:qFormat="1"/>
+    <w:lsdException w:name="Plain Table 1" w:uiPriority="41"/>
+    <w:lsdException w:name="Plain Table 2" w:uiPriority="42"/>
+    <w:lsdException w:name="Plain Table 3" w:uiPriority="43"/>
+    <w:lsdException w:name="Plain Table 4" w:uiPriority="44"/>
+    <w:lsdException w:name="Plain Table 5" w:uiPriority="45"/>
+    <w:lsdException w:name="Grid Table Light" w:uiPriority="40"/>
+    <w:lsdException w:name="Grid Table 1 Light" w:uiPriority="46"/>
+    <w:lsdException w:name="Grid Table 2" w:uiPriority="47"/>
+    <w:lsdException w:name="Grid Table 3" w:uiPriority="48"/>
+    <w:lsdException w:name="Grid Table 4" w:uiPriority="49"/>
+    <w:lsdException w:name="Grid Table 5 Dark" w:uiPriority="50"/>
+    <w:lsdException w:name="Grid Table 6 Colorful" w:uiPriority="51"/>
+    <w:lsdException w:name="Grid Table 7 Colorful" w:uiPriority="52"/>
+    <w:lsdException w:name="Grid Table 1 Light Accent 1" w:uiPriority="46"/>
+    <w:lsdException w:name="Grid Table 2 Accent 1" w:uiPriority="47"/>
+    <w:lsdException w:name="Grid Table 3 Accent 1" w:uiPriority="48"/>
+    <w:lsdException w:name="Grid Table 4 Accent 1" w:uiPriority="49"/>
+    <w:lsdException w:name="Grid Table 5 Dark Accent 1" w:uiPriority="50"/>
+    <w:lsdException w:name="Grid Table 6 Colorful Accent 1" w:uiPriority="51"/>
+    <w:lsdException w:name="Grid Table 7 Colorful Accent 1" w:uiPriority="52"/>
+    <w:lsdException w:name="Grid Table 1 Light Accent 2" w:uiPriority="46"/>
+    <w:lsdException w:name="Grid Table 2 Accent 2" w:uiPriority="47"/>
+    <w:lsdException w:name="Grid Table 3 Accent 2" w:uiPriority="48"/>
+    <w:lsdException w:name="Grid Table 4 Accent 2" w:uiPriority="49"/>
+    <w:lsdException w:name="Grid Table 5 Dark Accent 2" w:uiPriority="50"/>
+    <w:lsdException w:name="Grid Table 6 Colorful Accent 2" w:uiPriority="51"/>
+    <w:lsdException w:name="Grid Table 7 Colorful Accent 2" w:uiPriority="52"/>
+    <w:lsdException w:name="Grid Table 1 Light Accent 3" w:uiPriority="46"/>
+    <w:lsdException w:name="Grid Table 2 Accent 3" w:uiPriority="47"/>
+    <w:lsdException w:name="Grid Table 3 Accent 3" w:uiPriority="48"/>
+    <w:lsdException w:name="Grid Table 4 Accent 3" w:uiPriority="49"/>
+    <w:lsdException w:name="Grid Table 5 Dark Accent 3" w:uiPriority="50"/>
+    <w:lsdException w:name="Grid Table 6 Colorful Accent 3" w:uiPriority="51"/>
+    <w:lsdException w:name="Grid Table 7 Colorful Accent 3" w:uiPriority="52"/>
+    <w:lsdException w:name="Grid Table 1 Light Accent 4" w:uiPriority="46"/>
+    <w:lsdException w:name="Grid Table 2 Accent 4" w:uiPriority="47"/>
+    <w:lsdException w:name="Grid Table 3 Accent 4" w:uiPriority="48"/>
+    <w:lsdException w:name="Grid Table 4 Accent 4" w:uiPriority="49"/>
+    <w:lsdException w:name="Grid Table 5 Dark Accent 4" w:uiPriority="50"/>
+    <w:lsdException w:name="Grid Table 6 Colorful Accent 4" w:uiPriority="51"/>
+    <w:lsdException w:name="Grid Table 7 Colorful Accent 4" w:uiPriority="52"/>
+    <w:lsdException w:name="Grid Table 1 Light Accent 5" w:uiPriority="46"/>
+    <w:lsdException w:name="Grid Table 2 Accent 5" w:uiPriority="47"/>
+    <w:lsdException w:name="Grid Table 3 Accent 5" w:uiPriority="48"/>
+    <w:lsdException w:name="Grid Table 4 Accent 5" w:uiPriority="49"/>
+    <w:lsdException w:name="Grid Table 5 Dark Accent 5" w:uiPriority="50"/>
+    <w:lsdException w:name="Grid Table 6 Colorful Accent 5" w:uiPriority="51"/>
+    <w:lsdException w:name="Grid Table 7 Colorful Accent 5" w:uiPriority="52"/>
+    <w:lsdException w:name="Grid Table 1 Light Accent 6" w:uiPriority="46"/>
+    <w:lsdException w:name="Grid Table 2 Accent 6" w:uiPriority="47"/>
+    <w:lsdException w:name="Grid Table 3 Accent 6" w:uiPriority="48"/>
+    <w:lsdException w:name="Grid Table 4 Accent 6" w:uiPriority="49"/>
+    <w:lsdException w:name="Grid Table 5 Dark Accent 6" w:uiPriority="50"/>
+    <w:lsdException w:name="Grid Table 6 Colorful Accent 6" w:uiPriority="51"/>
+    <w:lsdException w:name="Grid Table 7 Colorful Accent 6" w:uiPriority="52"/>
+    <w:lsdException w:name="List Table 1 Light" w:uiPriority="46"/>
+    <w:lsdException w:name="List Table 2" w:uiPriority="47"/>
+    <w:lsdException w:name="List Table 3" w:uiPriority="48"/>
+    <w:lsdException w:name="List Table 4" w:uiPriority="49"/>
+    <w:lsdException w:name="List Table 5 Dark" w:uiPriority="50"/>
+    <w:lsdException w:name="List Table 6 Colorful" w:uiPriority="51"/>
+    <w:lsdException w:name="List Table 7 Colorful" w:uiPriority="52"/>
+    <w:lsdException w:name="List Table 1 Light Accent 1" w:uiPriority="46"/>
+    <w:lsdException w:name="List Table 2 Accent 1" w:uiPriority="47"/>
+    <w:lsdException w:name="List Table 3 Accent 1" w:uiPriority="48"/>
+    <w:lsdException w:name="List Table 4 Accent 1" w:uiPriority="49"/>
+    <w:lsdException w:name="List Table 5 Dark Accent 1" w:uiPriority="50"/>
+    <w:lsdException w:name="List Table 6 Colorful Accent 1" w:uiPriority="51"/>
+    <w:lsdException w:name="List Table 7 Colorful Accent 1" w:uiPriority="52"/>
+    <w:lsdException w:name="List Table 1 Light Accent 2" w:uiPriority="46"/>
+    <w:lsdException w:name="List Table 2 Accent 2" w:uiPriority="47"/>
+    <w:lsdException w:name="List Table 3 Accent 2" w:uiPriority="48"/>
+    <w:lsdException w:name="List Table 4 Accent 2" w:uiPriority="49"/>
+    <w:lsdException w:name="List Table 5 Dark Accent 2" w:uiPriority="50"/>
+    <w:lsdException w:name="List Table 6 Colorful Accent 2" w:uiPriority="51"/>
+    <w:lsdException w:name="List Table 7 Colorful Accent 2" w:uiPriority="52"/>
+    <w:lsdException w:name="List Table 1 Light Accent 3" w:uiPriority="46"/>
+    <w:lsdException w:name="List Table 2 Accent 3" w:uiPriority="47"/>
+    <w:lsdException w:name="List Table 3 Accent 3" w:uiPriority="48"/>
+    <w:lsdException w:name="List Table 4 Accent 3" w:uiPriority="49"/>
+    <w:lsdException w:name="List Table 5 Dark Accent 3" w:uiPriority="50"/>
+    <w:lsdException w:name="List Table 6 Colorful Accent 3" w:uiPriority="51"/>
+    <w:lsdException w:name="List Table 7 Colorful Accent 3" w:uiPriority="52"/>
+    <w:lsdException w:name="List Table 1 Light Accent 4" w:uiPriority="46"/>
+    <w:lsdException w:name="List Table 2 Accent 4" w:uiPriority="47"/>
+    <w:lsdException w:name="List Table 3 Accent 4" w:uiPriority="48"/>
+    <w:lsdException w:name="List Table 4 Accent 4" w:uiPriority="49"/>
+    <w:lsdException w:name="List Table 5 Dark Accent 4" w:uiPriority="50"/>
+    <w:lsdException w:name="List Table 6 Colorful Accent 4" w:uiPriority="51"/>
+    <w:lsdException w:name="List Table 7 Colorful Accent 4" w:uiPriority="52"/>
+    <w:lsdException w:name="List Table 1 Light Accent 5" w:uiPriority="46"/>
+    <w:lsdException w:name="List Table 2 Accent 5" w:uiPriority="47"/>
+    <w:lsdException w:name="List Table 3 Accent 5" w:uiPriority="48"/>
+    <w:lsdException w:name="List Table 4 Accent 5" w:uiPriority="49"/>
+    <w:lsdException w:name="List Table 5 Dark Accent 5" w:uiPriority="50"/>
+    <w:lsdException w:name="List Table 6 Colorful Accent 5" w:uiPriority="51"/>
+    <w:lsdException w:name="List Table 7 Colorful Accent 5" w:uiPriority="52"/>
+    <w:lsdException w:name="List Table 1 Light Accent 6" w:uiPriority="46"/>
+    <w:lsdException w:name="List Table 2 Accent 6" w:uiPriority="47"/>
+    <w:lsdException w:name="List Table 3 Accent 6" w:uiPriority="48"/>
+    <w:lsdException w:name="List Table 4 Accent 6" w:uiPriority="49"/>
+    <w:lsdException w:name="List Table 5 Dark Accent 6" w:uiPriority="50"/>
+    <w:lsdException w:name="List Table 6 Colorful Accent 6" w:uiPriority="51"/>
+    <w:lsdException w:name="List Table 7 Colorful Accent 6" w:uiPriority="52"/>
+  </w:latentStyles>
+  <w:style w:type="paragraph" w:default="1" w:styleId="Normal">
+    <w:name w:val="Normal"/>
+    <w:qFormat/>
+  </w:style>
+  <w:style w:type="character" w:default="1" w:styleId="DefaultParagraphFont">
+    <w:name w:val="Default Paragraph Font"/>
+    <w:uiPriority w:val="1"/>
+    <w:semiHidden/>
+    <w:unhideWhenUsed/>
+  </w:style>
+  <w:style w:type="table" w:default="1" w:styleId="TableNormal">
+    <w:name w:val="Normal Table"/>
+    <w:uiPriority w:val="99"/>
+    <w:semiHidden/>
+    <w:unhideWhenUsed/>
+    <w:tblPr>
+      <w:tblInd w:w="0" w:type="dxa"/>
+      <w:tblCellMar>
+        <w:top w:w="0" w:type="dxa"/>
+        <w:left w:w="108" w:type="dxa"/>
+        <w:bottom w:w="0" w:type="dxa"/>
+        <w:right w:w="108" w:type="dxa"/>
+      </w:tblCellMar>
+    </w:tblPr>
+  </w:style>
+  <w:style w:type="numbering" w:default="1" w:styleId="NoList">
+    <w:name w:val="No List"/>
+    <w:uiPriority w:val="99"/>
+    <w:semiHidden/>
+    <w:unhideWhenUsed/>
+  </w:style>
+  <w:style w:type="character" w:styleId="PlaceholderText">
+    <w:name w:val="Placeholder Text"/>
+    <w:basedOn w:val="DefaultParagraphFont"/>
+    <w:uiPriority w:val="99"/>
+    <w:semiHidden/>
+    <w:rsid w:val="004B522B"/>
+    <w:rPr>
+      <w:color w:val="808080"/>
+    </w:rPr>
+  </w:style>
+</w:styles>
+</file>
+
+<file path=word/glossary/webSettings.xml><?xml version="1.0" encoding="utf-8"?>
+<w:webSettings xmlns:mc="http://schemas.openxmlformats.org/markup-compatibility/2006" xmlns:r="http://schemas.openxmlformats.org/officeDocument/2006/relationships" xmlns:w="http://schemas.openxmlformats.org/wordprocessingml/2006/main" xmlns:w14="http://schemas.microsoft.com/office/word/2010/wordml" xmlns:w15="http://schemas.microsoft.com/office/word/2012/wordml" mc:Ignorable="w14 w15">
+  <w:optimizeForBrowser/>
+  <w:allowPNG/>
+</w:webSettings>
+</file>
+
 <file path=word/theme/theme1.xml><?xml version="1.0" encoding="utf-8"?>
 <a:theme xmlns:a="http://schemas.openxmlformats.org/drawingml/2006/main" name="Office 테마">
   <a:themeElements>
@@ -38887,7 +39366,7 @@
 </file>
 
 <file path=customXml/itemProps1.xml><?xml version="1.0" encoding="utf-8"?>
-<ds:datastoreItem xmlns:ds="http://schemas.openxmlformats.org/officeDocument/2006/customXml" ds:itemID="{9DC3B493-1A5B-48B9-8255-F43232E05D7E}">
+<ds:datastoreItem xmlns:ds="http://schemas.openxmlformats.org/officeDocument/2006/customXml" ds:itemID="{50D411EE-3E37-4053-B4B8-48406E401F98}">
   <ds:schemaRefs>
     <ds:schemaRef ds:uri="http://schemas.openxmlformats.org/officeDocument/2006/bibliography"/>
   </ds:schemaRefs>

</xml_diff>

<commit_message>
updated list of tables and figures
</commit_message>
<xml_diff>
--- a/Rischan_Thesis.docx
+++ b/Rischan_Thesis.docx
@@ -3070,7 +3070,7 @@
                 <w:noProof/>
                 <w:webHidden/>
               </w:rPr>
-              <w:t>26</w:t>
+              <w:t>28</w:t>
             </w:r>
             <w:r>
               <w:rPr>
@@ -3143,7 +3143,7 @@
                 <w:noProof/>
                 <w:webHidden/>
               </w:rPr>
-              <w:t>27</w:t>
+              <w:t>29</w:t>
             </w:r>
             <w:r>
               <w:rPr>
@@ -3216,7 +3216,7 @@
                 <w:noProof/>
                 <w:webHidden/>
               </w:rPr>
-              <w:t>30</w:t>
+              <w:t>33</w:t>
             </w:r>
             <w:r>
               <w:rPr>
@@ -3288,7 +3288,7 @@
                 <w:noProof/>
                 <w:webHidden/>
               </w:rPr>
-              <w:t>31</w:t>
+              <w:t>34</w:t>
             </w:r>
             <w:r>
               <w:rPr>
@@ -3360,7 +3360,7 @@
                 <w:noProof/>
                 <w:webHidden/>
               </w:rPr>
-              <w:t>32</w:t>
+              <w:t>35</w:t>
             </w:r>
             <w:r>
               <w:rPr>
@@ -3450,7 +3450,7 @@
                 <w:noProof/>
                 <w:webHidden/>
               </w:rPr>
-              <w:t>34</w:t>
+              <w:t>37</w:t>
             </w:r>
             <w:r>
               <w:rPr>
@@ -3522,7 +3522,7 @@
                 <w:noProof/>
                 <w:webHidden/>
               </w:rPr>
-              <w:t>35</w:t>
+              <w:t>38</w:t>
             </w:r>
             <w:r>
               <w:rPr>
@@ -3644,7 +3644,7 @@
         <w:rPr>
           <w:noProof/>
         </w:rPr>
-        <w:instrText xml:space="preserve"> PAGEREF _Toc415045260 \h </w:instrText>
+        <w:instrText xml:space="preserve"> PAGEREF _Toc415248326 \h </w:instrText>
       </w:r>
       <w:r>
         <w:rPr>
@@ -3720,7 +3720,7 @@
         <w:rPr>
           <w:noProof/>
         </w:rPr>
-        <w:instrText xml:space="preserve"> PAGEREF _Toc415045261 \h </w:instrText>
+        <w:instrText xml:space="preserve"> PAGEREF _Toc415248327 \h </w:instrText>
       </w:r>
       <w:r>
         <w:rPr>
@@ -3803,7 +3803,7 @@
         <w:rPr>
           <w:noProof/>
         </w:rPr>
-        <w:instrText xml:space="preserve"> PAGEREF _Toc415045262 \h </w:instrText>
+        <w:instrText xml:space="preserve"> PAGEREF _Toc415248328 \h </w:instrText>
       </w:r>
       <w:r>
         <w:rPr>
@@ -3880,7 +3880,7 @@
         <w:rPr>
           <w:noProof/>
         </w:rPr>
-        <w:instrText xml:space="preserve"> PAGEREF _Toc415045263 \h </w:instrText>
+        <w:instrText xml:space="preserve"> PAGEREF _Toc415248329 \h </w:instrText>
       </w:r>
       <w:r>
         <w:rPr>
@@ -3957,7 +3957,7 @@
         <w:rPr>
           <w:noProof/>
         </w:rPr>
-        <w:instrText xml:space="preserve"> PAGEREF _Toc415045264 \h </w:instrText>
+        <w:instrText xml:space="preserve"> PAGEREF _Toc415248330 \h </w:instrText>
       </w:r>
       <w:r>
         <w:rPr>
@@ -4034,7 +4034,7 @@
         <w:rPr>
           <w:noProof/>
         </w:rPr>
-        <w:instrText xml:space="preserve"> PAGEREF _Toc415045265 \h </w:instrText>
+        <w:instrText xml:space="preserve"> PAGEREF _Toc415248331 \h </w:instrText>
       </w:r>
       <w:r>
         <w:rPr>
@@ -4111,7 +4111,7 @@
         <w:rPr>
           <w:noProof/>
         </w:rPr>
-        <w:instrText xml:space="preserve"> PAGEREF _Toc415045266 \h </w:instrText>
+        <w:instrText xml:space="preserve"> PAGEREF _Toc415248332 \h </w:instrText>
       </w:r>
       <w:r>
         <w:rPr>
@@ -4187,7 +4187,7 @@
         <w:rPr>
           <w:noProof/>
         </w:rPr>
-        <w:instrText xml:space="preserve"> PAGEREF _Toc415045267 \h </w:instrText>
+        <w:instrText xml:space="preserve"> PAGEREF _Toc415248333 \h </w:instrText>
       </w:r>
       <w:r>
         <w:rPr>
@@ -4263,7 +4263,7 @@
         <w:rPr>
           <w:noProof/>
         </w:rPr>
-        <w:instrText xml:space="preserve"> PAGEREF _Toc415045268 \h </w:instrText>
+        <w:instrText xml:space="preserve"> PAGEREF _Toc415248334 \h </w:instrText>
       </w:r>
       <w:r>
         <w:rPr>
@@ -4339,7 +4339,7 @@
         <w:rPr>
           <w:noProof/>
         </w:rPr>
-        <w:instrText xml:space="preserve"> PAGEREF _Toc415045269 \h </w:instrText>
+        <w:instrText xml:space="preserve"> PAGEREF _Toc415248335 \h </w:instrText>
       </w:r>
       <w:r>
         <w:rPr>
@@ -4415,7 +4415,7 @@
         <w:rPr>
           <w:noProof/>
         </w:rPr>
-        <w:instrText xml:space="preserve"> PAGEREF _Toc415045270 \h </w:instrText>
+        <w:instrText xml:space="preserve"> PAGEREF _Toc415248336 \h </w:instrText>
       </w:r>
       <w:r>
         <w:rPr>
@@ -4433,6 +4433,82 @@
           <w:noProof/>
         </w:rPr>
         <w:t>26</w:t>
+      </w:r>
+      <w:r>
+        <w:rPr>
+          <w:noProof/>
+        </w:rPr>
+        <w:fldChar w:fldCharType="end"/>
+      </w:r>
+    </w:p>
+    <w:p>
+      <w:pPr>
+        <w:pStyle w:val="TableofFigures"/>
+        <w:tabs>
+          <w:tab w:val="right" w:leader="dot" w:pos="8210"/>
+        </w:tabs>
+        <w:rPr>
+          <w:rFonts w:asciiTheme="minorHAnsi" w:eastAsiaTheme="minorEastAsia" w:hAnsiTheme="minorHAnsi"/>
+          <w:noProof/>
+          <w:kern w:val="0"/>
+          <w:lang w:eastAsia="ko-KR"/>
+        </w:rPr>
+      </w:pPr>
+      <w:r>
+        <w:rPr>
+          <w:b/>
+          <w:noProof/>
+        </w:rPr>
+        <w:t>Figure 4</w:t>
+      </w:r>
+      <w:r>
+        <w:rPr>
+          <w:b/>
+          <w:noProof/>
+        </w:rPr>
+        <w:noBreakHyphen/>
+        <w:t>2.</w:t>
+      </w:r>
+      <w:r>
+        <w:rPr>
+          <w:noProof/>
+        </w:rPr>
+        <w:t xml:space="preserve"> An example plot of data from student who has bad accuracy</w:t>
+      </w:r>
+      <w:r>
+        <w:rPr>
+          <w:noProof/>
+        </w:rPr>
+        <w:tab/>
+      </w:r>
+      <w:r>
+        <w:rPr>
+          <w:noProof/>
+        </w:rPr>
+        <w:fldChar w:fldCharType="begin"/>
+      </w:r>
+      <w:r>
+        <w:rPr>
+          <w:noProof/>
+        </w:rPr>
+        <w:instrText xml:space="preserve"> PAGEREF _Toc415248337 \h </w:instrText>
+      </w:r>
+      <w:r>
+        <w:rPr>
+          <w:noProof/>
+        </w:rPr>
+      </w:r>
+      <w:r>
+        <w:rPr>
+          <w:noProof/>
+        </w:rPr>
+        <w:fldChar w:fldCharType="separate"/>
+      </w:r>
+      <w:r>
+        <w:rPr>
+          <w:noProof/>
+        </w:rPr>
+        <w:t>28</w:t>
       </w:r>
       <w:r>
         <w:rPr>
@@ -4559,7 +4635,7 @@
         <w:rPr>
           <w:noProof/>
         </w:rPr>
-        <w:instrText xml:space="preserve"> PAGEREF _Toc415045271 \h </w:instrText>
+        <w:instrText xml:space="preserve"> PAGEREF _Toc415248338 \h </w:instrText>
       </w:r>
       <w:r>
         <w:rPr>
@@ -4636,7 +4712,7 @@
         <w:rPr>
           <w:noProof/>
         </w:rPr>
-        <w:instrText xml:space="preserve"> PAGEREF _Toc415045272 \h </w:instrText>
+        <w:instrText xml:space="preserve"> PAGEREF _Toc415248339 \h </w:instrText>
       </w:r>
       <w:r>
         <w:rPr>
@@ -4713,7 +4789,7 @@
         <w:rPr>
           <w:noProof/>
         </w:rPr>
-        <w:instrText xml:space="preserve"> PAGEREF _Toc415045273 \h </w:instrText>
+        <w:instrText xml:space="preserve"> PAGEREF _Toc415248340 \h </w:instrText>
       </w:r>
       <w:r>
         <w:rPr>
@@ -4789,7 +4865,7 @@
         <w:rPr>
           <w:noProof/>
         </w:rPr>
-        <w:instrText xml:space="preserve"> PAGEREF _Toc415045274 \h </w:instrText>
+        <w:instrText xml:space="preserve"> PAGEREF _Toc415248341 \h </w:instrText>
       </w:r>
       <w:r>
         <w:rPr>
@@ -4817,18 +4893,76 @@
     </w:p>
     <w:p>
       <w:pPr>
-        <w:widowControl/>
-        <w:rPr>
-          <w:rFonts w:cs="Times New Roman"/>
-          <w:bCs/>
-          <w:sz w:val="22"/>
-        </w:rPr>
-      </w:pPr>
-      <w:r>
-        <w:rPr>
-          <w:rFonts w:cs="Times New Roman"/>
-          <w:bCs/>
-          <w:sz w:val="22"/>
+        <w:pStyle w:val="TableofFigures"/>
+        <w:tabs>
+          <w:tab w:val="right" w:leader="dot" w:pos="8210"/>
+        </w:tabs>
+        <w:rPr>
+          <w:rFonts w:asciiTheme="minorHAnsi" w:eastAsiaTheme="minorEastAsia" w:hAnsiTheme="minorHAnsi"/>
+          <w:noProof/>
+          <w:kern w:val="0"/>
+          <w:lang w:eastAsia="ko-KR"/>
+        </w:rPr>
+      </w:pPr>
+      <w:r>
+        <w:rPr>
+          <w:b/>
+          <w:noProof/>
+        </w:rPr>
+        <w:t>Table 4</w:t>
+      </w:r>
+      <w:r>
+        <w:rPr>
+          <w:b/>
+          <w:noProof/>
+        </w:rPr>
+        <w:noBreakHyphen/>
+        <w:t xml:space="preserve">1. </w:t>
+      </w:r>
+      <w:r>
+        <w:rPr>
+          <w:noProof/>
+        </w:rPr>
+        <w:t>The result of user identification</w:t>
+      </w:r>
+      <w:r>
+        <w:rPr>
+          <w:noProof/>
+        </w:rPr>
+        <w:tab/>
+      </w:r>
+      <w:r>
+        <w:rPr>
+          <w:noProof/>
+        </w:rPr>
+        <w:fldChar w:fldCharType="begin"/>
+      </w:r>
+      <w:r>
+        <w:rPr>
+          <w:noProof/>
+        </w:rPr>
+        <w:instrText xml:space="preserve"> PAGEREF _Toc415248342 \h </w:instrText>
+      </w:r>
+      <w:r>
+        <w:rPr>
+          <w:noProof/>
+        </w:rPr>
+      </w:r>
+      <w:r>
+        <w:rPr>
+          <w:noProof/>
+        </w:rPr>
+        <w:fldChar w:fldCharType="separate"/>
+      </w:r>
+      <w:r>
+        <w:rPr>
+          <w:noProof/>
+        </w:rPr>
+        <w:t>27</w:t>
+      </w:r>
+      <w:r>
+        <w:rPr>
+          <w:noProof/>
         </w:rPr>
         <w:fldChar w:fldCharType="end"/>
       </w:r>
@@ -4836,6 +4970,24 @@
     <w:p>
       <w:pPr>
         <w:widowControl/>
+        <w:rPr>
+          <w:rFonts w:cs="Times New Roman"/>
+          <w:bCs/>
+          <w:sz w:val="22"/>
+        </w:rPr>
+      </w:pPr>
+      <w:r>
+        <w:rPr>
+          <w:rFonts w:cs="Times New Roman"/>
+          <w:bCs/>
+          <w:sz w:val="22"/>
+        </w:rPr>
+        <w:fldChar w:fldCharType="end"/>
+      </w:r>
+    </w:p>
+    <w:p>
+      <w:pPr>
+        <w:widowControl/>
         <w:jc w:val="left"/>
         <w:rPr>
           <w:rFonts w:cs="Times New Roman"/>
@@ -4851,6 +5003,8 @@
         </w:rPr>
         <w:br w:type="page"/>
       </w:r>
+      <w:bookmarkStart w:id="2" w:name="_GoBack"/>
+      <w:bookmarkEnd w:id="2"/>
     </w:p>
     <w:p>
       <w:pPr>
@@ -5072,7 +5226,7 @@
           <w:szCs w:val="22"/>
         </w:rPr>
       </w:pPr>
-      <w:bookmarkStart w:id="2" w:name="_Toc415045228"/>
+      <w:bookmarkStart w:id="3" w:name="_Toc415045228"/>
       <w:r>
         <w:rPr>
           <w:rFonts w:cs="Times New Roman"/>
@@ -5100,7 +5254,7 @@
         </w:rPr>
         <w:t>)</w:t>
       </w:r>
-      <w:bookmarkEnd w:id="2"/>
+      <w:bookmarkEnd w:id="3"/>
     </w:p>
     <w:p>
       <w:pPr>
@@ -5482,7 +5636,7 @@
           <w:rFonts w:cs="Times New Roman"/>
         </w:rPr>
       </w:pPr>
-      <w:bookmarkStart w:id="3" w:name="_Toc415045229"/>
+      <w:bookmarkStart w:id="4" w:name="_Toc415045229"/>
       <w:r>
         <w:rPr>
           <w:rFonts w:cs="Times New Roman"/>
@@ -5490,7 +5644,7 @@
         <w:lastRenderedPageBreak/>
         <w:t>INTRODUCTION</w:t>
       </w:r>
-      <w:bookmarkEnd w:id="3"/>
+      <w:bookmarkEnd w:id="4"/>
     </w:p>
     <w:p>
       <w:pPr>
@@ -5499,14 +5653,14 @@
           <w:lang w:eastAsia="ko-KR"/>
         </w:rPr>
       </w:pPr>
-      <w:bookmarkStart w:id="4" w:name="_Toc415045230"/>
+      <w:bookmarkStart w:id="5" w:name="_Toc415045230"/>
       <w:r>
         <w:rPr>
           <w:lang w:eastAsia="ko-KR"/>
         </w:rPr>
         <w:t>Overview</w:t>
       </w:r>
-      <w:bookmarkEnd w:id="4"/>
+      <w:bookmarkEnd w:id="5"/>
     </w:p>
     <w:p>
       <w:pPr>
@@ -6562,7 +6716,7 @@
           <w:lang w:eastAsia="ko-KR"/>
         </w:rPr>
       </w:pPr>
-      <w:bookmarkStart w:id="5" w:name="_Toc415045231"/>
+      <w:bookmarkStart w:id="6" w:name="_Toc415045231"/>
       <w:r>
         <w:rPr>
           <w:rFonts w:eastAsiaTheme="minorEastAsia" w:cs="Times New Roman"/>
@@ -6572,299 +6726,299 @@
         </w:rPr>
         <w:t>Contribution</w:t>
       </w:r>
-      <w:bookmarkEnd w:id="5"/>
-    </w:p>
-    <w:p>
-      <w:pPr>
-        <w:spacing w:line="420" w:lineRule="auto"/>
-        <w:ind w:firstLineChars="193" w:firstLine="428"/>
-        <w:rPr>
-          <w:rFonts w:cs="Times New Roman"/>
-          <w:sz w:val="22"/>
-          <w:lang w:eastAsia="ko-KR"/>
-        </w:rPr>
-      </w:pPr>
-      <w:r>
-        <w:rPr>
-          <w:rFonts w:cs="Times New Roman"/>
-          <w:bCs/>
-          <w:spacing w:val="1"/>
-          <w:sz w:val="22"/>
-        </w:rPr>
-        <w:t>Our contribution in this work are</w:t>
-      </w:r>
-      <w:r>
-        <w:rPr>
-          <w:rFonts w:cs="Times New Roman"/>
-          <w:sz w:val="22"/>
-          <w:lang w:eastAsia="ko-KR"/>
-        </w:rPr>
-        <w:t xml:space="preserve">: (1) </w:t>
-      </w:r>
-      <w:proofErr w:type="gramStart"/>
-      <w:r>
-        <w:rPr>
-          <w:rFonts w:cs="Times New Roman"/>
-          <w:sz w:val="22"/>
-          <w:lang w:eastAsia="ko-KR"/>
-        </w:rPr>
-        <w:t>We</w:t>
-      </w:r>
-      <w:proofErr w:type="gramEnd"/>
-      <w:r>
-        <w:rPr>
-          <w:rFonts w:cs="Times New Roman"/>
-          <w:sz w:val="22"/>
-          <w:lang w:eastAsia="ko-KR"/>
-        </w:rPr>
-        <w:t xml:space="preserve"> </w:t>
-      </w:r>
-      <w:r>
-        <w:rPr>
-          <w:rFonts w:cs="Times New Roman"/>
-          <w:sz w:val="22"/>
-          <w:lang w:eastAsia="ko-KR"/>
-        </w:rPr>
-        <w:t xml:space="preserve">have </w:t>
-      </w:r>
-      <w:r>
-        <w:rPr>
-          <w:rFonts w:cs="Times New Roman"/>
-          <w:sz w:val="22"/>
-          <w:lang w:eastAsia="ko-KR"/>
-        </w:rPr>
-        <w:t>develop</w:t>
-      </w:r>
-      <w:r>
-        <w:rPr>
-          <w:rFonts w:cs="Times New Roman"/>
-          <w:sz w:val="22"/>
-          <w:lang w:eastAsia="ko-KR"/>
-        </w:rPr>
-        <w:t>ed an</w:t>
-      </w:r>
-      <w:r>
-        <w:rPr>
-          <w:rFonts w:cs="Times New Roman"/>
-          <w:sz w:val="22"/>
-          <w:lang w:eastAsia="ko-KR"/>
-        </w:rPr>
-        <w:t xml:space="preserve"> application data collector which </w:t>
-      </w:r>
-      <w:r>
-        <w:rPr>
-          <w:rFonts w:cs="Times New Roman"/>
-          <w:sz w:val="22"/>
-          <w:lang w:eastAsia="ko-KR"/>
-        </w:rPr>
-        <w:t>can collect user personal data and it</w:t>
-      </w:r>
-      <w:r>
-        <w:rPr>
-          <w:rFonts w:cs="Times New Roman"/>
-          <w:sz w:val="22"/>
-          <w:lang w:eastAsia="ko-KR"/>
-        </w:rPr>
-        <w:t>s</w:t>
-      </w:r>
-      <w:r>
-        <w:rPr>
-          <w:rFonts w:cs="Times New Roman"/>
-          <w:sz w:val="22"/>
-          <w:lang w:eastAsia="ko-KR"/>
-        </w:rPr>
-        <w:t xml:space="preserve"> following opportunistic method</w:t>
-      </w:r>
-      <w:r>
-        <w:rPr>
-          <w:rFonts w:cs="Times New Roman"/>
-          <w:sz w:val="22"/>
-          <w:lang w:eastAsia="ko-KR"/>
-        </w:rPr>
-        <w:t>.</w:t>
-      </w:r>
-      <w:r>
-        <w:rPr>
-          <w:rFonts w:cs="Times New Roman"/>
-          <w:sz w:val="22"/>
-          <w:lang w:eastAsia="ko-KR"/>
-        </w:rPr>
-        <w:t xml:space="preserve"> This application does not bothering users, there is not</w:t>
-      </w:r>
-      <w:r>
-        <w:rPr>
-          <w:rFonts w:cs="Times New Roman"/>
-          <w:sz w:val="22"/>
-          <w:lang w:eastAsia="ko-KR"/>
-        </w:rPr>
-        <w:t>hing to do after user install</w:t>
-      </w:r>
-      <w:r>
-        <w:rPr>
-          <w:rFonts w:cs="Times New Roman"/>
-          <w:sz w:val="22"/>
-          <w:lang w:eastAsia="ko-KR"/>
-        </w:rPr>
-        <w:t xml:space="preserve"> this application.</w:t>
-      </w:r>
-      <w:r>
-        <w:rPr>
-          <w:rFonts w:cs="Times New Roman"/>
-          <w:sz w:val="22"/>
-          <w:lang w:eastAsia="ko-KR"/>
-        </w:rPr>
-        <w:t xml:space="preserve"> (2) </w:t>
-      </w:r>
-      <w:r>
-        <w:rPr>
-          <w:rFonts w:cs="Times New Roman"/>
-          <w:sz w:val="22"/>
-          <w:lang w:eastAsia="ko-KR"/>
-        </w:rPr>
-        <w:t xml:space="preserve">We </w:t>
-      </w:r>
-      <w:r>
-        <w:rPr>
-          <w:rFonts w:cs="Times New Roman"/>
-          <w:sz w:val="22"/>
-          <w:lang w:eastAsia="ko-KR"/>
-        </w:rPr>
-        <w:t xml:space="preserve">have </w:t>
-      </w:r>
-      <w:r>
-        <w:rPr>
-          <w:rFonts w:cs="Times New Roman"/>
-          <w:sz w:val="22"/>
-          <w:lang w:eastAsia="ko-KR"/>
-        </w:rPr>
-        <w:t>develop</w:t>
-      </w:r>
-      <w:r>
-        <w:rPr>
-          <w:rFonts w:cs="Times New Roman"/>
-          <w:sz w:val="22"/>
-          <w:lang w:eastAsia="ko-KR"/>
-        </w:rPr>
-        <w:t>ed</w:t>
-      </w:r>
-      <w:r>
-        <w:rPr>
-          <w:rFonts w:cs="Times New Roman"/>
-          <w:sz w:val="22"/>
-          <w:lang w:eastAsia="ko-KR"/>
-        </w:rPr>
-        <w:t xml:space="preserve"> system that can identify human behavior based on their smartphone personal data</w:t>
-      </w:r>
-      <w:r>
-        <w:rPr>
-          <w:rFonts w:cs="Times New Roman"/>
-          <w:sz w:val="22"/>
-          <w:lang w:eastAsia="ko-KR"/>
-        </w:rPr>
-        <w:t>. (3)</w:t>
-      </w:r>
-      <w:r>
-        <w:rPr>
-          <w:rFonts w:cs="Times New Roman"/>
-          <w:sz w:val="22"/>
-          <w:lang w:eastAsia="ko-KR"/>
-        </w:rPr>
-        <w:t xml:space="preserve"> </w:t>
-      </w:r>
-      <w:r>
-        <w:rPr>
-          <w:rFonts w:cs="Times New Roman"/>
-          <w:sz w:val="22"/>
-          <w:lang w:eastAsia="ko-KR"/>
-        </w:rPr>
-        <w:t>Instead of</w:t>
-      </w:r>
-      <w:r>
-        <w:rPr>
-          <w:rFonts w:cs="Times New Roman"/>
-          <w:sz w:val="22"/>
-          <w:lang w:eastAsia="ko-KR"/>
-        </w:rPr>
-        <w:t xml:space="preserve"> </w:t>
-      </w:r>
-      <w:r>
-        <w:rPr>
-          <w:rFonts w:cs="Times New Roman"/>
-          <w:sz w:val="22"/>
-          <w:lang w:eastAsia="ko-KR"/>
-        </w:rPr>
-        <w:t>identifying</w:t>
-      </w:r>
-      <w:r>
-        <w:rPr>
-          <w:rFonts w:cs="Times New Roman"/>
-          <w:sz w:val="22"/>
-          <w:lang w:eastAsia="ko-KR"/>
-        </w:rPr>
-        <w:t xml:space="preserve"> </w:t>
-      </w:r>
-      <w:r>
-        <w:rPr>
-          <w:rFonts w:cs="Times New Roman"/>
-          <w:sz w:val="22"/>
-          <w:lang w:eastAsia="ko-KR"/>
-        </w:rPr>
-        <w:t xml:space="preserve">human behavior we </w:t>
-      </w:r>
-      <w:r>
-        <w:rPr>
-          <w:rFonts w:cs="Times New Roman"/>
-          <w:sz w:val="22"/>
-          <w:lang w:eastAsia="ko-KR"/>
-        </w:rPr>
-        <w:t>also have</w:t>
-      </w:r>
-      <w:r>
-        <w:rPr>
-          <w:rFonts w:cs="Times New Roman"/>
-          <w:sz w:val="22"/>
-          <w:lang w:eastAsia="ko-KR"/>
-        </w:rPr>
-        <w:t xml:space="preserve"> develop</w:t>
-      </w:r>
-      <w:r>
-        <w:rPr>
-          <w:rFonts w:cs="Times New Roman"/>
-          <w:sz w:val="22"/>
-          <w:lang w:eastAsia="ko-KR"/>
-        </w:rPr>
-        <w:t>ed</w:t>
-      </w:r>
-      <w:r>
-        <w:rPr>
-          <w:rFonts w:cs="Times New Roman"/>
-          <w:sz w:val="22"/>
-          <w:lang w:eastAsia="ko-KR"/>
-        </w:rPr>
-        <w:t xml:space="preserve"> system which can create human behavior model. </w:t>
-      </w:r>
-    </w:p>
-    <w:p>
-      <w:pPr>
-        <w:pStyle w:val="Heading1"/>
-        <w:spacing w:line="480" w:lineRule="auto"/>
-        <w:rPr>
-          <w:rFonts w:cs="Times New Roman"/>
-          <w:lang w:eastAsia="ko-KR"/>
-        </w:rPr>
-      </w:pPr>
-      <w:bookmarkStart w:id="6" w:name="_Toc415045232"/>
-      <w:r>
-        <w:rPr>
-          <w:rFonts w:cs="Times New Roman"/>
-          <w:lang w:eastAsia="ko-KR"/>
-        </w:rPr>
-        <w:t>DATASET</w:t>
-      </w:r>
       <w:bookmarkEnd w:id="6"/>
     </w:p>
     <w:p>
       <w:pPr>
+        <w:spacing w:line="420" w:lineRule="auto"/>
+        <w:ind w:firstLineChars="193" w:firstLine="428"/>
+        <w:rPr>
+          <w:rFonts w:cs="Times New Roman"/>
+          <w:sz w:val="22"/>
+          <w:lang w:eastAsia="ko-KR"/>
+        </w:rPr>
+      </w:pPr>
+      <w:r>
+        <w:rPr>
+          <w:rFonts w:cs="Times New Roman"/>
+          <w:bCs/>
+          <w:spacing w:val="1"/>
+          <w:sz w:val="22"/>
+        </w:rPr>
+        <w:t>Our contribution in this work are</w:t>
+      </w:r>
+      <w:r>
+        <w:rPr>
+          <w:rFonts w:cs="Times New Roman"/>
+          <w:sz w:val="22"/>
+          <w:lang w:eastAsia="ko-KR"/>
+        </w:rPr>
+        <w:t xml:space="preserve">: (1) </w:t>
+      </w:r>
+      <w:proofErr w:type="gramStart"/>
+      <w:r>
+        <w:rPr>
+          <w:rFonts w:cs="Times New Roman"/>
+          <w:sz w:val="22"/>
+          <w:lang w:eastAsia="ko-KR"/>
+        </w:rPr>
+        <w:t>We</w:t>
+      </w:r>
+      <w:proofErr w:type="gramEnd"/>
+      <w:r>
+        <w:rPr>
+          <w:rFonts w:cs="Times New Roman"/>
+          <w:sz w:val="22"/>
+          <w:lang w:eastAsia="ko-KR"/>
+        </w:rPr>
+        <w:t xml:space="preserve"> </w:t>
+      </w:r>
+      <w:r>
+        <w:rPr>
+          <w:rFonts w:cs="Times New Roman"/>
+          <w:sz w:val="22"/>
+          <w:lang w:eastAsia="ko-KR"/>
+        </w:rPr>
+        <w:t xml:space="preserve">have </w:t>
+      </w:r>
+      <w:r>
+        <w:rPr>
+          <w:rFonts w:cs="Times New Roman"/>
+          <w:sz w:val="22"/>
+          <w:lang w:eastAsia="ko-KR"/>
+        </w:rPr>
+        <w:t>develop</w:t>
+      </w:r>
+      <w:r>
+        <w:rPr>
+          <w:rFonts w:cs="Times New Roman"/>
+          <w:sz w:val="22"/>
+          <w:lang w:eastAsia="ko-KR"/>
+        </w:rPr>
+        <w:t>ed an</w:t>
+      </w:r>
+      <w:r>
+        <w:rPr>
+          <w:rFonts w:cs="Times New Roman"/>
+          <w:sz w:val="22"/>
+          <w:lang w:eastAsia="ko-KR"/>
+        </w:rPr>
+        <w:t xml:space="preserve"> application data collector which </w:t>
+      </w:r>
+      <w:r>
+        <w:rPr>
+          <w:rFonts w:cs="Times New Roman"/>
+          <w:sz w:val="22"/>
+          <w:lang w:eastAsia="ko-KR"/>
+        </w:rPr>
+        <w:t>can collect user personal data and it</w:t>
+      </w:r>
+      <w:r>
+        <w:rPr>
+          <w:rFonts w:cs="Times New Roman"/>
+          <w:sz w:val="22"/>
+          <w:lang w:eastAsia="ko-KR"/>
+        </w:rPr>
+        <w:t>s</w:t>
+      </w:r>
+      <w:r>
+        <w:rPr>
+          <w:rFonts w:cs="Times New Roman"/>
+          <w:sz w:val="22"/>
+          <w:lang w:eastAsia="ko-KR"/>
+        </w:rPr>
+        <w:t xml:space="preserve"> following opportunistic method</w:t>
+      </w:r>
+      <w:r>
+        <w:rPr>
+          <w:rFonts w:cs="Times New Roman"/>
+          <w:sz w:val="22"/>
+          <w:lang w:eastAsia="ko-KR"/>
+        </w:rPr>
+        <w:t>.</w:t>
+      </w:r>
+      <w:r>
+        <w:rPr>
+          <w:rFonts w:cs="Times New Roman"/>
+          <w:sz w:val="22"/>
+          <w:lang w:eastAsia="ko-KR"/>
+        </w:rPr>
+        <w:t xml:space="preserve"> This application does not bothering users, there is not</w:t>
+      </w:r>
+      <w:r>
+        <w:rPr>
+          <w:rFonts w:cs="Times New Roman"/>
+          <w:sz w:val="22"/>
+          <w:lang w:eastAsia="ko-KR"/>
+        </w:rPr>
+        <w:t>hing to do after user install</w:t>
+      </w:r>
+      <w:r>
+        <w:rPr>
+          <w:rFonts w:cs="Times New Roman"/>
+          <w:sz w:val="22"/>
+          <w:lang w:eastAsia="ko-KR"/>
+        </w:rPr>
+        <w:t xml:space="preserve"> this application.</w:t>
+      </w:r>
+      <w:r>
+        <w:rPr>
+          <w:rFonts w:cs="Times New Roman"/>
+          <w:sz w:val="22"/>
+          <w:lang w:eastAsia="ko-KR"/>
+        </w:rPr>
+        <w:t xml:space="preserve"> (2) </w:t>
+      </w:r>
+      <w:r>
+        <w:rPr>
+          <w:rFonts w:cs="Times New Roman"/>
+          <w:sz w:val="22"/>
+          <w:lang w:eastAsia="ko-KR"/>
+        </w:rPr>
+        <w:t xml:space="preserve">We </w:t>
+      </w:r>
+      <w:r>
+        <w:rPr>
+          <w:rFonts w:cs="Times New Roman"/>
+          <w:sz w:val="22"/>
+          <w:lang w:eastAsia="ko-KR"/>
+        </w:rPr>
+        <w:t xml:space="preserve">have </w:t>
+      </w:r>
+      <w:r>
+        <w:rPr>
+          <w:rFonts w:cs="Times New Roman"/>
+          <w:sz w:val="22"/>
+          <w:lang w:eastAsia="ko-KR"/>
+        </w:rPr>
+        <w:t>develop</w:t>
+      </w:r>
+      <w:r>
+        <w:rPr>
+          <w:rFonts w:cs="Times New Roman"/>
+          <w:sz w:val="22"/>
+          <w:lang w:eastAsia="ko-KR"/>
+        </w:rPr>
+        <w:t>ed</w:t>
+      </w:r>
+      <w:r>
+        <w:rPr>
+          <w:rFonts w:cs="Times New Roman"/>
+          <w:sz w:val="22"/>
+          <w:lang w:eastAsia="ko-KR"/>
+        </w:rPr>
+        <w:t xml:space="preserve"> system that can identify human behavior based on their smartphone personal data</w:t>
+      </w:r>
+      <w:r>
+        <w:rPr>
+          <w:rFonts w:cs="Times New Roman"/>
+          <w:sz w:val="22"/>
+          <w:lang w:eastAsia="ko-KR"/>
+        </w:rPr>
+        <w:t>. (3)</w:t>
+      </w:r>
+      <w:r>
+        <w:rPr>
+          <w:rFonts w:cs="Times New Roman"/>
+          <w:sz w:val="22"/>
+          <w:lang w:eastAsia="ko-KR"/>
+        </w:rPr>
+        <w:t xml:space="preserve"> </w:t>
+      </w:r>
+      <w:r>
+        <w:rPr>
+          <w:rFonts w:cs="Times New Roman"/>
+          <w:sz w:val="22"/>
+          <w:lang w:eastAsia="ko-KR"/>
+        </w:rPr>
+        <w:t>Instead of</w:t>
+      </w:r>
+      <w:r>
+        <w:rPr>
+          <w:rFonts w:cs="Times New Roman"/>
+          <w:sz w:val="22"/>
+          <w:lang w:eastAsia="ko-KR"/>
+        </w:rPr>
+        <w:t xml:space="preserve"> </w:t>
+      </w:r>
+      <w:r>
+        <w:rPr>
+          <w:rFonts w:cs="Times New Roman"/>
+          <w:sz w:val="22"/>
+          <w:lang w:eastAsia="ko-KR"/>
+        </w:rPr>
+        <w:t>identifying</w:t>
+      </w:r>
+      <w:r>
+        <w:rPr>
+          <w:rFonts w:cs="Times New Roman"/>
+          <w:sz w:val="22"/>
+          <w:lang w:eastAsia="ko-KR"/>
+        </w:rPr>
+        <w:t xml:space="preserve"> </w:t>
+      </w:r>
+      <w:r>
+        <w:rPr>
+          <w:rFonts w:cs="Times New Roman"/>
+          <w:sz w:val="22"/>
+          <w:lang w:eastAsia="ko-KR"/>
+        </w:rPr>
+        <w:t xml:space="preserve">human behavior we </w:t>
+      </w:r>
+      <w:r>
+        <w:rPr>
+          <w:rFonts w:cs="Times New Roman"/>
+          <w:sz w:val="22"/>
+          <w:lang w:eastAsia="ko-KR"/>
+        </w:rPr>
+        <w:t>also have</w:t>
+      </w:r>
+      <w:r>
+        <w:rPr>
+          <w:rFonts w:cs="Times New Roman"/>
+          <w:sz w:val="22"/>
+          <w:lang w:eastAsia="ko-KR"/>
+        </w:rPr>
+        <w:t xml:space="preserve"> develop</w:t>
+      </w:r>
+      <w:r>
+        <w:rPr>
+          <w:rFonts w:cs="Times New Roman"/>
+          <w:sz w:val="22"/>
+          <w:lang w:eastAsia="ko-KR"/>
+        </w:rPr>
+        <w:t>ed</w:t>
+      </w:r>
+      <w:r>
+        <w:rPr>
+          <w:rFonts w:cs="Times New Roman"/>
+          <w:sz w:val="22"/>
+          <w:lang w:eastAsia="ko-KR"/>
+        </w:rPr>
+        <w:t xml:space="preserve"> system which can create human behavior model. </w:t>
+      </w:r>
+    </w:p>
+    <w:p>
+      <w:pPr>
+        <w:pStyle w:val="Heading1"/>
+        <w:spacing w:line="480" w:lineRule="auto"/>
+        <w:rPr>
+          <w:rFonts w:cs="Times New Roman"/>
+          <w:lang w:eastAsia="ko-KR"/>
+        </w:rPr>
+      </w:pPr>
+      <w:bookmarkStart w:id="7" w:name="_Toc415045232"/>
+      <w:r>
+        <w:rPr>
+          <w:rFonts w:cs="Times New Roman"/>
+          <w:lang w:eastAsia="ko-KR"/>
+        </w:rPr>
+        <w:t>DATASET</w:t>
+      </w:r>
+      <w:bookmarkEnd w:id="7"/>
+    </w:p>
+    <w:p>
+      <w:pPr>
         <w:pStyle w:val="Heading2"/>
         <w:spacing w:before="0" w:line="480" w:lineRule="auto"/>
         <w:rPr>
@@ -6874,7 +7028,7 @@
           <w:lang w:eastAsia="ko-KR"/>
         </w:rPr>
       </w:pPr>
-      <w:bookmarkStart w:id="7" w:name="_Toc415045233"/>
+      <w:bookmarkStart w:id="8" w:name="_Toc415045233"/>
       <w:r>
         <w:rPr>
           <w:rFonts w:eastAsiaTheme="minorEastAsia" w:cs="Times New Roman"/>
@@ -6893,7 +7047,7 @@
         </w:rPr>
         <w:t>cquisition</w:t>
       </w:r>
-      <w:bookmarkEnd w:id="7"/>
+      <w:bookmarkEnd w:id="8"/>
     </w:p>
     <w:p>
       <w:pPr>
@@ -7210,8 +7364,8 @@
                 <w:b/>
               </w:rPr>
             </w:pPr>
-            <w:bookmarkStart w:id="8" w:name="_Toc413318146"/>
-            <w:bookmarkStart w:id="9" w:name="_Toc415045260"/>
+            <w:bookmarkStart w:id="9" w:name="_Toc413318146"/>
+            <w:bookmarkStart w:id="10" w:name="_Toc415248326"/>
             <w:r>
               <w:rPr>
                 <w:b/>
@@ -7286,7 +7440,7 @@
               </w:rPr>
               <w:fldChar w:fldCharType="end"/>
             </w:r>
-            <w:bookmarkEnd w:id="8"/>
+            <w:bookmarkEnd w:id="9"/>
             <w:r>
               <w:rPr>
                 <w:b/>
@@ -7301,7 +7455,7 @@
             <w:r>
               <w:t xml:space="preserve"> Open Sensing Framework</w:t>
             </w:r>
-            <w:bookmarkEnd w:id="9"/>
+            <w:bookmarkEnd w:id="10"/>
           </w:p>
         </w:tc>
         <w:tc>
@@ -7380,7 +7534,7 @@
                 <w:b/>
               </w:rPr>
             </w:pPr>
-            <w:bookmarkStart w:id="10" w:name="_Toc415045261"/>
+            <w:bookmarkStart w:id="11" w:name="_Toc415248327"/>
             <w:r>
               <w:rPr>
                 <w:b/>
@@ -7467,7 +7621,7 @@
             <w:r>
               <w:t>ser personal database in user smartphone</w:t>
             </w:r>
-            <w:bookmarkEnd w:id="10"/>
+            <w:bookmarkEnd w:id="11"/>
           </w:p>
         </w:tc>
       </w:tr>
@@ -7518,11 +7672,11 @@
       <w:pPr>
         <w:pStyle w:val="Heading3"/>
       </w:pPr>
-      <w:bookmarkStart w:id="11" w:name="_Toc415045234"/>
+      <w:bookmarkStart w:id="12" w:name="_Toc415045234"/>
       <w:r>
         <w:t>Application Data Collector</w:t>
       </w:r>
-      <w:bookmarkEnd w:id="11"/>
+      <w:bookmarkEnd w:id="12"/>
     </w:p>
     <w:p>
       <w:pPr>
@@ -7788,7 +7942,7 @@
           <w:b/>
         </w:rPr>
       </w:pPr>
-      <w:bookmarkStart w:id="12" w:name="_Toc415045271"/>
+      <w:bookmarkStart w:id="13" w:name="_Toc415248338"/>
       <w:r>
         <w:rPr>
           <w:b/>
@@ -7881,7 +8035,7 @@
         </w:rPr>
         <w:t>List of probes and time period of recording</w:t>
       </w:r>
-      <w:bookmarkEnd w:id="12"/>
+      <w:bookmarkEnd w:id="13"/>
     </w:p>
     <w:tbl>
       <w:tblPr>
@@ -9107,11 +9261,11 @@
       <w:pPr>
         <w:pStyle w:val="Heading3"/>
       </w:pPr>
-      <w:bookmarkStart w:id="13" w:name="_Toc415045235"/>
+      <w:bookmarkStart w:id="14" w:name="_Toc415045235"/>
       <w:r>
         <w:t>Dataset Description</w:t>
       </w:r>
-      <w:bookmarkEnd w:id="13"/>
+      <w:bookmarkEnd w:id="14"/>
     </w:p>
     <w:p>
       <w:pPr>
@@ -9597,7 +9751,7 @@
                 <w:rFonts w:cs="Times New Roman"/>
               </w:rPr>
             </w:pPr>
-            <w:bookmarkStart w:id="14" w:name="_Toc415045262"/>
+            <w:bookmarkStart w:id="15" w:name="_Toc415248328"/>
             <w:r>
               <w:rPr>
                 <w:b/>
@@ -9681,7 +9835,7 @@
               </w:rPr>
               <w:t xml:space="preserve"> Strings.xml file in project directory</w:t>
             </w:r>
-            <w:bookmarkEnd w:id="14"/>
+            <w:bookmarkEnd w:id="15"/>
           </w:p>
         </w:tc>
         <w:tc>
@@ -9759,7 +9913,7 @@
                 <w:rFonts w:cs="Times New Roman"/>
               </w:rPr>
             </w:pPr>
-            <w:bookmarkStart w:id="15" w:name="_Toc415045263"/>
+            <w:bookmarkStart w:id="16" w:name="_Toc415248329"/>
             <w:r>
               <w:rPr>
                 <w:b/>
@@ -9846,7 +10000,7 @@
               </w:rPr>
               <w:t xml:space="preserve"> Inside the string.xml file</w:t>
             </w:r>
-            <w:bookmarkEnd w:id="15"/>
+            <w:bookmarkEnd w:id="16"/>
           </w:p>
         </w:tc>
       </w:tr>
@@ -10519,7 +10673,7 @@
           <w:b/>
         </w:rPr>
       </w:pPr>
-      <w:bookmarkStart w:id="16" w:name="_Toc415045272"/>
+      <w:bookmarkStart w:id="17" w:name="_Toc415248339"/>
       <w:r>
         <w:rPr>
           <w:b/>
@@ -10607,7 +10761,7 @@
         </w:rPr>
         <w:t>List of probes and types</w:t>
       </w:r>
-      <w:bookmarkEnd w:id="16"/>
+      <w:bookmarkEnd w:id="17"/>
     </w:p>
     <w:tbl>
       <w:tblPr>
@@ -12966,7 +13120,7 @@
           <w:b/>
         </w:rPr>
       </w:pPr>
-      <w:bookmarkStart w:id="17" w:name="_Toc415045273"/>
+      <w:bookmarkStart w:id="18" w:name="_Toc415248340"/>
       <w:r>
         <w:rPr>
           <w:b/>
@@ -13053,7 +13207,7 @@
         </w:rPr>
         <w:t>Data Summarization from 47 students.</w:t>
       </w:r>
-      <w:bookmarkEnd w:id="17"/>
+      <w:bookmarkEnd w:id="18"/>
     </w:p>
     <w:tbl>
       <w:tblPr>
@@ -17647,329 +17801,9 @@
       <w:pPr>
         <w:pStyle w:val="Heading3"/>
       </w:pPr>
-      <w:bookmarkStart w:id="18" w:name="_Toc415045236"/>
+      <w:bookmarkStart w:id="19" w:name="_Toc415045236"/>
       <w:r>
         <w:t>Dataset that used in this research</w:t>
-      </w:r>
-      <w:bookmarkEnd w:id="18"/>
-    </w:p>
-    <w:p>
-      <w:pPr>
-        <w:spacing w:line="360" w:lineRule="auto"/>
-        <w:ind w:firstLine="418"/>
-        <w:rPr>
-          <w:rFonts w:cs="Times New Roman"/>
-          <w:sz w:val="22"/>
-        </w:rPr>
-      </w:pPr>
-      <w:r>
-        <w:rPr>
-          <w:sz w:val="22"/>
-        </w:rPr>
-        <w:t xml:space="preserve">Table </w:t>
-      </w:r>
-      <w:r>
-        <w:rPr>
-          <w:sz w:val="22"/>
-        </w:rPr>
-        <w:t>2-</w:t>
-      </w:r>
-      <w:r>
-        <w:rPr>
-          <w:sz w:val="22"/>
-        </w:rPr>
-        <w:t xml:space="preserve">2 shows </w:t>
-      </w:r>
-      <w:r>
-        <w:rPr>
-          <w:sz w:val="22"/>
-        </w:rPr>
-        <w:t>the list of probes that used by our application to collect users personal data</w:t>
-      </w:r>
-      <w:r>
-        <w:rPr>
-          <w:sz w:val="22"/>
-        </w:rPr>
-        <w:t xml:space="preserve">. </w:t>
-      </w:r>
-      <w:r>
-        <w:rPr>
-          <w:sz w:val="22"/>
-        </w:rPr>
-        <w:t>Not all of those data</w:t>
-      </w:r>
-      <w:r>
-        <w:rPr>
-          <w:sz w:val="22"/>
-        </w:rPr>
-        <w:t xml:space="preserve"> that we collected</w:t>
-      </w:r>
-      <w:r>
-        <w:rPr>
-          <w:sz w:val="22"/>
-        </w:rPr>
-        <w:t xml:space="preserve"> are used in this research. We give symbol (“X”) in the last column (</w:t>
-      </w:r>
-      <w:r>
-        <w:rPr>
-          <w:i/>
-          <w:sz w:val="22"/>
-        </w:rPr>
-        <w:t>used column</w:t>
-      </w:r>
-      <w:r>
-        <w:rPr>
-          <w:sz w:val="22"/>
-        </w:rPr>
-        <w:t xml:space="preserve">) to the data </w:t>
-      </w:r>
-      <w:r>
-        <w:rPr>
-          <w:sz w:val="22"/>
-        </w:rPr>
-        <w:t>which</w:t>
-      </w:r>
-      <w:r>
-        <w:rPr>
-          <w:sz w:val="22"/>
-        </w:rPr>
-        <w:t xml:space="preserve"> we used in this research. The data that we used are: On request data: GPS location, Nearby Wi-Fi, Nearby Bluetooth, Battery; Historical data: Call log</w:t>
-      </w:r>
-      <w:r>
-        <w:rPr>
-          <w:sz w:val="22"/>
-        </w:rPr>
-        <w:t xml:space="preserve"> and SMS log; Continuous data: s</w:t>
-      </w:r>
-      <w:r>
-        <w:rPr>
-          <w:sz w:val="22"/>
-        </w:rPr>
-        <w:t>martp</w:t>
-      </w:r>
-      <w:r>
-        <w:rPr>
-          <w:sz w:val="22"/>
-        </w:rPr>
-        <w:t>hone screen, r</w:t>
-      </w:r>
-      <w:r>
-        <w:rPr>
-          <w:sz w:val="22"/>
-        </w:rPr>
-        <w:t>unning applications, user activity log.</w:t>
-      </w:r>
-      <w:r>
-        <w:rPr>
-          <w:sz w:val="22"/>
-        </w:rPr>
-        <w:t xml:space="preserve"> The total dataset that we used are 9 probes.</w:t>
-      </w:r>
-      <w:r>
-        <w:rPr>
-          <w:rFonts w:cs="Times New Roman"/>
-          <w:sz w:val="22"/>
-        </w:rPr>
-        <w:tab/>
-      </w:r>
-    </w:p>
-    <w:p>
-      <w:pPr>
-        <w:spacing w:line="360" w:lineRule="auto"/>
-        <w:ind w:firstLine="418"/>
-        <w:rPr>
-          <w:sz w:val="22"/>
-        </w:rPr>
-      </w:pPr>
-      <w:r>
-        <w:rPr>
-          <w:rFonts w:cs="Times New Roman"/>
-          <w:sz w:val="22"/>
-        </w:rPr>
-        <w:t xml:space="preserve">The total of students who participated are 47 students. From those data not all data are </w:t>
-      </w:r>
-      <w:r>
-        <w:rPr>
-          <w:rFonts w:cs="Times New Roman"/>
-          <w:sz w:val="22"/>
-        </w:rPr>
-        <w:t>full</w:t>
-      </w:r>
-      <w:r>
-        <w:rPr>
-          <w:rFonts w:cs="Times New Roman"/>
-          <w:sz w:val="22"/>
-        </w:rPr>
-        <w:t xml:space="preserve"> </w:t>
-      </w:r>
-      <w:r>
-        <w:rPr>
-          <w:rFonts w:cs="Times New Roman"/>
-          <w:sz w:val="22"/>
-        </w:rPr>
-        <w:t>available. Some of student</w:t>
-      </w:r>
-      <w:r>
-        <w:rPr>
-          <w:rFonts w:cs="Times New Roman"/>
-          <w:sz w:val="22"/>
-        </w:rPr>
-        <w:t>s does not have SMS log</w:t>
-      </w:r>
-      <w:r>
-        <w:rPr>
-          <w:rFonts w:cs="Times New Roman"/>
-          <w:sz w:val="22"/>
-        </w:rPr>
-        <w:t>, or another data</w:t>
-      </w:r>
-      <w:r>
-        <w:rPr>
-          <w:rFonts w:cs="Times New Roman"/>
-          <w:sz w:val="22"/>
-        </w:rPr>
-        <w:t xml:space="preserve">, </w:t>
-      </w:r>
-      <w:r>
-        <w:rPr>
-          <w:rFonts w:cs="Times New Roman"/>
-          <w:sz w:val="22"/>
-        </w:rPr>
-        <w:t xml:space="preserve">the reason they do not have SMS data </w:t>
-      </w:r>
-      <w:r>
-        <w:rPr>
-          <w:rFonts w:cs="Times New Roman"/>
-          <w:sz w:val="22"/>
-        </w:rPr>
-        <w:t>probably he prefer</w:t>
-      </w:r>
-      <w:r>
-        <w:rPr>
-          <w:rFonts w:cs="Times New Roman"/>
-          <w:sz w:val="22"/>
-        </w:rPr>
-        <w:t>s</w:t>
-      </w:r>
-      <w:r>
-        <w:rPr>
-          <w:rFonts w:cs="Times New Roman"/>
-          <w:sz w:val="22"/>
-        </w:rPr>
-        <w:t xml:space="preserve"> to use</w:t>
-      </w:r>
-      <w:r>
-        <w:rPr>
-          <w:rFonts w:cs="Times New Roman"/>
-          <w:sz w:val="22"/>
-        </w:rPr>
-        <w:t>s</w:t>
-      </w:r>
-      <w:r>
-        <w:rPr>
-          <w:rFonts w:cs="Times New Roman"/>
-          <w:sz w:val="22"/>
-        </w:rPr>
-        <w:t xml:space="preserve"> application messenger such as </w:t>
-      </w:r>
-      <w:proofErr w:type="spellStart"/>
-      <w:r>
-        <w:rPr>
-          <w:rFonts w:cs="Times New Roman"/>
-          <w:sz w:val="22"/>
-        </w:rPr>
-        <w:t>Kakao</w:t>
-      </w:r>
-      <w:proofErr w:type="spellEnd"/>
-      <w:r>
-        <w:rPr>
-          <w:rFonts w:cs="Times New Roman"/>
-          <w:sz w:val="22"/>
-        </w:rPr>
-        <w:t xml:space="preserve">, </w:t>
-      </w:r>
-      <w:proofErr w:type="spellStart"/>
-      <w:r>
-        <w:rPr>
-          <w:rFonts w:cs="Times New Roman"/>
-          <w:sz w:val="22"/>
-        </w:rPr>
-        <w:t>Whatsapp</w:t>
-      </w:r>
-      <w:proofErr w:type="spellEnd"/>
-      <w:r>
-        <w:rPr>
-          <w:rFonts w:cs="Times New Roman"/>
-          <w:sz w:val="22"/>
-        </w:rPr>
-        <w:t xml:space="preserve">, </w:t>
-      </w:r>
-      <w:proofErr w:type="spellStart"/>
-      <w:r>
-        <w:rPr>
-          <w:rFonts w:cs="Times New Roman"/>
-          <w:sz w:val="22"/>
-        </w:rPr>
-        <w:t>etc</w:t>
-      </w:r>
-      <w:proofErr w:type="spellEnd"/>
-      <w:r>
-        <w:rPr>
-          <w:rFonts w:cs="Times New Roman"/>
-          <w:sz w:val="22"/>
-        </w:rPr>
-        <w:t xml:space="preserve"> instead of SMS application.</w:t>
-      </w:r>
-      <w:r>
-        <w:rPr>
-          <w:rFonts w:cs="Times New Roman"/>
-          <w:sz w:val="22"/>
-        </w:rPr>
-        <w:t xml:space="preserve"> In this research, we</w:t>
-      </w:r>
-      <w:r>
-        <w:rPr>
-          <w:rFonts w:cs="Times New Roman"/>
-          <w:sz w:val="22"/>
-        </w:rPr>
-        <w:t xml:space="preserve"> use data from 37</w:t>
-      </w:r>
-      <w:r>
-        <w:rPr>
-          <w:rFonts w:cs="Times New Roman"/>
-          <w:sz w:val="22"/>
-        </w:rPr>
-        <w:t xml:space="preserve"> students which all of data are available during </w:t>
-      </w:r>
-      <w:r>
-        <w:rPr>
-          <w:rFonts w:cs="Times New Roman"/>
-          <w:sz w:val="22"/>
-        </w:rPr>
-        <w:t xml:space="preserve">around </w:t>
-      </w:r>
-      <w:r>
-        <w:rPr>
-          <w:rFonts w:cs="Times New Roman"/>
-          <w:sz w:val="22"/>
-        </w:rPr>
-        <w:t xml:space="preserve">2 months. </w:t>
-      </w:r>
-      <w:r>
-        <w:rPr>
-          <w:rFonts w:cs="Times New Roman"/>
-          <w:sz w:val="22"/>
-        </w:rPr>
-        <w:t xml:space="preserve"> </w:t>
-      </w:r>
-    </w:p>
-    <w:p>
-      <w:pPr>
-        <w:pStyle w:val="Heading2"/>
-      </w:pPr>
-      <w:bookmarkStart w:id="19" w:name="_Toc415045237"/>
-      <w:r>
-        <w:t>Data Pre-processing</w:t>
       </w:r>
       <w:bookmarkEnd w:id="19"/>
     </w:p>
@@ -17983,46 +17817,366 @@
         </w:rPr>
       </w:pPr>
       <w:r>
-        <w:t>The data which collected from</w:t>
-      </w:r>
-      <w:r>
-        <w:t xml:space="preserve"> user’s smartphone are </w:t>
-      </w:r>
-      <w:r>
-        <w:t xml:space="preserve">not </w:t>
-      </w:r>
-      <w:r>
-        <w:t xml:space="preserve">clean, means the data has a noise </w:t>
-      </w:r>
-      <w:r>
-        <w:lastRenderedPageBreak/>
-        <w:t xml:space="preserve">and duplication. </w:t>
-      </w:r>
-      <w:r>
-        <w:rPr>
-          <w:rFonts w:cs="Times New Roman"/>
-          <w:sz w:val="22"/>
-        </w:rPr>
-        <w:t xml:space="preserve">In this section, we explain about the data pre-processing which is contain with two subchapters are data cleansing and data transformation. </w:t>
+        <w:rPr>
+          <w:sz w:val="22"/>
+        </w:rPr>
+        <w:t xml:space="preserve">Table </w:t>
+      </w:r>
+      <w:r>
+        <w:rPr>
+          <w:sz w:val="22"/>
+        </w:rPr>
+        <w:t>2-</w:t>
+      </w:r>
+      <w:r>
+        <w:rPr>
+          <w:sz w:val="22"/>
+        </w:rPr>
+        <w:t xml:space="preserve">2 shows </w:t>
+      </w:r>
+      <w:r>
+        <w:rPr>
+          <w:sz w:val="22"/>
+        </w:rPr>
+        <w:t>the list of probes that used by our application to collect users personal data</w:t>
+      </w:r>
+      <w:r>
+        <w:rPr>
+          <w:sz w:val="22"/>
+        </w:rPr>
+        <w:t xml:space="preserve">. </w:t>
+      </w:r>
+      <w:r>
+        <w:rPr>
+          <w:sz w:val="22"/>
+        </w:rPr>
+        <w:t>Not all of those data</w:t>
+      </w:r>
+      <w:r>
+        <w:rPr>
+          <w:sz w:val="22"/>
+        </w:rPr>
+        <w:t xml:space="preserve"> that we collected</w:t>
+      </w:r>
+      <w:r>
+        <w:rPr>
+          <w:sz w:val="22"/>
+        </w:rPr>
+        <w:t xml:space="preserve"> are used in this research. We give symbol (“X”) in the last column (</w:t>
+      </w:r>
+      <w:r>
+        <w:rPr>
+          <w:i/>
+          <w:sz w:val="22"/>
+        </w:rPr>
+        <w:t>used column</w:t>
+      </w:r>
+      <w:r>
+        <w:rPr>
+          <w:sz w:val="22"/>
+        </w:rPr>
+        <w:t xml:space="preserve">) to the data </w:t>
+      </w:r>
+      <w:r>
+        <w:rPr>
+          <w:sz w:val="22"/>
+        </w:rPr>
+        <w:t>which</w:t>
+      </w:r>
+      <w:r>
+        <w:rPr>
+          <w:sz w:val="22"/>
+        </w:rPr>
+        <w:t xml:space="preserve"> we used in this research. The data that we used are: On request data: GPS location, Nearby Wi-Fi, Nearby Bluetooth, Battery; Historical data: Call log</w:t>
+      </w:r>
+      <w:r>
+        <w:rPr>
+          <w:sz w:val="22"/>
+        </w:rPr>
+        <w:t xml:space="preserve"> and SMS log; Continuous data: s</w:t>
+      </w:r>
+      <w:r>
+        <w:rPr>
+          <w:sz w:val="22"/>
+        </w:rPr>
+        <w:t>martp</w:t>
+      </w:r>
+      <w:r>
+        <w:rPr>
+          <w:sz w:val="22"/>
+        </w:rPr>
+        <w:t>hone screen, r</w:t>
+      </w:r>
+      <w:r>
+        <w:rPr>
+          <w:sz w:val="22"/>
+        </w:rPr>
+        <w:t>unning applications, user activity log.</w:t>
+      </w:r>
+      <w:r>
+        <w:rPr>
+          <w:sz w:val="22"/>
+        </w:rPr>
+        <w:t xml:space="preserve"> The total dataset that we used are 9 probes.</w:t>
+      </w:r>
+      <w:r>
+        <w:rPr>
+          <w:rFonts w:cs="Times New Roman"/>
+          <w:sz w:val="22"/>
+        </w:rPr>
+        <w:tab/>
       </w:r>
     </w:p>
     <w:p>
       <w:pPr>
-        <w:ind w:left="418"/>
-      </w:pPr>
+        <w:spacing w:line="360" w:lineRule="auto"/>
+        <w:ind w:firstLine="418"/>
+        <w:rPr>
+          <w:sz w:val="22"/>
+        </w:rPr>
+      </w:pPr>
+      <w:r>
+        <w:rPr>
+          <w:rFonts w:cs="Times New Roman"/>
+          <w:sz w:val="22"/>
+        </w:rPr>
+        <w:t xml:space="preserve">The total of students who participated are 47 students. From those data not all data are </w:t>
+      </w:r>
+      <w:r>
+        <w:rPr>
+          <w:rFonts w:cs="Times New Roman"/>
+          <w:sz w:val="22"/>
+        </w:rPr>
+        <w:t>full</w:t>
+      </w:r>
+      <w:r>
+        <w:rPr>
+          <w:rFonts w:cs="Times New Roman"/>
+          <w:sz w:val="22"/>
+        </w:rPr>
+        <w:t xml:space="preserve"> </w:t>
+      </w:r>
+      <w:r>
+        <w:rPr>
+          <w:rFonts w:cs="Times New Roman"/>
+          <w:sz w:val="22"/>
+        </w:rPr>
+        <w:t>available. Some of student</w:t>
+      </w:r>
+      <w:r>
+        <w:rPr>
+          <w:rFonts w:cs="Times New Roman"/>
+          <w:sz w:val="22"/>
+        </w:rPr>
+        <w:t>s does not have SMS log</w:t>
+      </w:r>
+      <w:r>
+        <w:rPr>
+          <w:rFonts w:cs="Times New Roman"/>
+          <w:sz w:val="22"/>
+        </w:rPr>
+        <w:t>, or another data</w:t>
+      </w:r>
+      <w:r>
+        <w:rPr>
+          <w:rFonts w:cs="Times New Roman"/>
+          <w:sz w:val="22"/>
+        </w:rPr>
+        <w:t xml:space="preserve">, </w:t>
+      </w:r>
+      <w:r>
+        <w:rPr>
+          <w:rFonts w:cs="Times New Roman"/>
+          <w:sz w:val="22"/>
+        </w:rPr>
+        <w:t xml:space="preserve">the reason they do not have SMS data </w:t>
+      </w:r>
+      <w:r>
+        <w:rPr>
+          <w:rFonts w:cs="Times New Roman"/>
+          <w:sz w:val="22"/>
+        </w:rPr>
+        <w:t>probably he prefer</w:t>
+      </w:r>
+      <w:r>
+        <w:rPr>
+          <w:rFonts w:cs="Times New Roman"/>
+          <w:sz w:val="22"/>
+        </w:rPr>
+        <w:t>s</w:t>
+      </w:r>
+      <w:r>
+        <w:rPr>
+          <w:rFonts w:cs="Times New Roman"/>
+          <w:sz w:val="22"/>
+        </w:rPr>
+        <w:t xml:space="preserve"> to use</w:t>
+      </w:r>
+      <w:r>
+        <w:rPr>
+          <w:rFonts w:cs="Times New Roman"/>
+          <w:sz w:val="22"/>
+        </w:rPr>
+        <w:t>s</w:t>
+      </w:r>
+      <w:r>
+        <w:rPr>
+          <w:rFonts w:cs="Times New Roman"/>
+          <w:sz w:val="22"/>
+        </w:rPr>
+        <w:t xml:space="preserve"> application messenger such as </w:t>
+      </w:r>
+      <w:proofErr w:type="spellStart"/>
+      <w:r>
+        <w:rPr>
+          <w:rFonts w:cs="Times New Roman"/>
+          <w:sz w:val="22"/>
+        </w:rPr>
+        <w:t>Kakao</w:t>
+      </w:r>
+      <w:proofErr w:type="spellEnd"/>
+      <w:r>
+        <w:rPr>
+          <w:rFonts w:cs="Times New Roman"/>
+          <w:sz w:val="22"/>
+        </w:rPr>
+        <w:t xml:space="preserve">, </w:t>
+      </w:r>
+      <w:proofErr w:type="spellStart"/>
+      <w:r>
+        <w:rPr>
+          <w:rFonts w:cs="Times New Roman"/>
+          <w:sz w:val="22"/>
+        </w:rPr>
+        <w:t>Whatsapp</w:t>
+      </w:r>
+      <w:proofErr w:type="spellEnd"/>
+      <w:r>
+        <w:rPr>
+          <w:rFonts w:cs="Times New Roman"/>
+          <w:sz w:val="22"/>
+        </w:rPr>
+        <w:t xml:space="preserve">, </w:t>
+      </w:r>
+      <w:proofErr w:type="spellStart"/>
+      <w:r>
+        <w:rPr>
+          <w:rFonts w:cs="Times New Roman"/>
+          <w:sz w:val="22"/>
+        </w:rPr>
+        <w:t>etc</w:t>
+      </w:r>
+      <w:proofErr w:type="spellEnd"/>
+      <w:r>
+        <w:rPr>
+          <w:rFonts w:cs="Times New Roman"/>
+          <w:sz w:val="22"/>
+        </w:rPr>
+        <w:t xml:space="preserve"> instead of SMS application.</w:t>
+      </w:r>
+      <w:r>
+        <w:rPr>
+          <w:rFonts w:cs="Times New Roman"/>
+          <w:sz w:val="22"/>
+        </w:rPr>
+        <w:t xml:space="preserve"> In this research, we</w:t>
+      </w:r>
+      <w:r>
+        <w:rPr>
+          <w:rFonts w:cs="Times New Roman"/>
+          <w:sz w:val="22"/>
+        </w:rPr>
+        <w:t xml:space="preserve"> use data from 37</w:t>
+      </w:r>
+      <w:r>
+        <w:rPr>
+          <w:rFonts w:cs="Times New Roman"/>
+          <w:sz w:val="22"/>
+        </w:rPr>
+        <w:t xml:space="preserve"> students which all of data are available during </w:t>
+      </w:r>
+      <w:r>
+        <w:rPr>
+          <w:rFonts w:cs="Times New Roman"/>
+          <w:sz w:val="22"/>
+        </w:rPr>
+        <w:t xml:space="preserve">around </w:t>
+      </w:r>
+      <w:r>
+        <w:rPr>
+          <w:rFonts w:cs="Times New Roman"/>
+          <w:sz w:val="22"/>
+        </w:rPr>
+        <w:t xml:space="preserve">2 months. </w:t>
+      </w:r>
+      <w:r>
+        <w:rPr>
+          <w:rFonts w:cs="Times New Roman"/>
+          <w:sz w:val="22"/>
+        </w:rPr>
+        <w:t xml:space="preserve"> </w:t>
+      </w:r>
     </w:p>
     <w:p>
       <w:pPr>
-        <w:pStyle w:val="Heading3"/>
-      </w:pPr>
-      <w:bookmarkStart w:id="20" w:name="_Toc415045238"/>
-      <w:r>
-        <w:t>Data Cleansing</w:t>
+        <w:pStyle w:val="Heading2"/>
+      </w:pPr>
+      <w:bookmarkStart w:id="20" w:name="_Toc415045237"/>
+      <w:r>
+        <w:t>Data Pre-processing</w:t>
       </w:r>
       <w:bookmarkEnd w:id="20"/>
     </w:p>
     <w:p>
       <w:pPr>
+        <w:spacing w:line="360" w:lineRule="auto"/>
+        <w:ind w:firstLine="418"/>
+        <w:rPr>
+          <w:rFonts w:cs="Times New Roman"/>
+          <w:sz w:val="22"/>
+        </w:rPr>
+      </w:pPr>
+      <w:r>
+        <w:t>The data which collected from</w:t>
+      </w:r>
+      <w:r>
+        <w:t xml:space="preserve"> user’s smartphone are </w:t>
+      </w:r>
+      <w:r>
+        <w:t xml:space="preserve">not </w:t>
+      </w:r>
+      <w:r>
+        <w:t xml:space="preserve">clean, means the data has a noise </w:t>
+      </w:r>
+      <w:r>
+        <w:lastRenderedPageBreak/>
+        <w:t xml:space="preserve">and duplication. </w:t>
+      </w:r>
+      <w:r>
+        <w:rPr>
+          <w:rFonts w:cs="Times New Roman"/>
+          <w:sz w:val="22"/>
+        </w:rPr>
+        <w:t xml:space="preserve">In this section, we explain about the data pre-processing which is contain with two subchapters are data cleansing and data transformation. </w:t>
+      </w:r>
+    </w:p>
+    <w:p>
+      <w:pPr>
+        <w:ind w:left="418"/>
+      </w:pPr>
+    </w:p>
+    <w:p>
+      <w:pPr>
+        <w:pStyle w:val="Heading3"/>
+      </w:pPr>
+      <w:bookmarkStart w:id="21" w:name="_Toc415045238"/>
+      <w:r>
+        <w:t>Data Cleansing</w:t>
+      </w:r>
+      <w:bookmarkEnd w:id="21"/>
+    </w:p>
+    <w:p>
+      <w:pPr>
         <w:spacing w:line="420" w:lineRule="auto"/>
         <w:ind w:firstLineChars="200" w:firstLine="440"/>
         <w:rPr>
@@ -18302,7 +18456,7 @@
       <w:pPr>
         <w:pStyle w:val="Heading3"/>
       </w:pPr>
-      <w:bookmarkStart w:id="21" w:name="_Toc415045239"/>
+      <w:bookmarkStart w:id="22" w:name="_Toc415045239"/>
       <w:r>
         <w:t>Data</w:t>
       </w:r>
@@ -18312,7 +18466,7 @@
       <w:r>
         <w:t xml:space="preserve"> Transformation</w:t>
       </w:r>
-      <w:bookmarkEnd w:id="21"/>
+      <w:bookmarkEnd w:id="22"/>
     </w:p>
     <w:p>
       <w:pPr>
@@ -18377,7 +18531,7 @@
                                 <w:kern w:val="2"/>
                               </w:rPr>
                             </w:pPr>
-                            <w:bookmarkStart w:id="22" w:name="_Toc415045264"/>
+                            <w:bookmarkStart w:id="23" w:name="_Toc415248330"/>
                             <w:r>
                               <w:rPr>
                                 <w:b/>
@@ -18464,7 +18618,7 @@
                               </w:rPr>
                               <w:t>Data preprocessing flows</w:t>
                             </w:r>
-                            <w:bookmarkEnd w:id="22"/>
+                            <w:bookmarkEnd w:id="23"/>
                           </w:p>
                         </w:txbxContent>
                       </wps:txbx>
@@ -18496,7 +18650,7 @@
                           <w:kern w:val="2"/>
                         </w:rPr>
                       </w:pPr>
-                      <w:bookmarkStart w:id="23" w:name="_Toc415045264"/>
+                      <w:bookmarkStart w:id="24" w:name="_Toc415248330"/>
                       <w:r>
                         <w:rPr>
                           <w:b/>
@@ -18583,7 +18737,7 @@
                         </w:rPr>
                         <w:t>Data preprocessing flows</w:t>
                       </w:r>
-                      <w:bookmarkEnd w:id="23"/>
+                      <w:bookmarkEnd w:id="24"/>
                     </w:p>
                   </w:txbxContent>
                 </v:textbox>
@@ -18953,7 +19107,7 @@
           <w:szCs w:val="22"/>
         </w:rPr>
       </w:pPr>
-      <w:bookmarkStart w:id="24" w:name="_Toc415045240"/>
+      <w:bookmarkStart w:id="25" w:name="_Toc415045240"/>
       <w:r>
         <w:rPr>
           <w:rFonts w:eastAsia="바탕체" w:cs="Times New Roman"/>
@@ -18962,7 +19116,7 @@
         </w:rPr>
         <w:t>Feature Extraction</w:t>
       </w:r>
-      <w:bookmarkEnd w:id="24"/>
+      <w:bookmarkEnd w:id="25"/>
       <w:r>
         <w:rPr>
           <w:rFonts w:eastAsia="바탕체" w:cs="Times New Roman"/>
@@ -19031,11 +19185,11 @@
       <w:pPr>
         <w:pStyle w:val="Heading3"/>
       </w:pPr>
-      <w:bookmarkStart w:id="25" w:name="_Toc415045241"/>
+      <w:bookmarkStart w:id="26" w:name="_Toc415045241"/>
       <w:r>
         <w:t>Define Human Activity and Behavior</w:t>
       </w:r>
-      <w:bookmarkEnd w:id="25"/>
+      <w:bookmarkEnd w:id="26"/>
     </w:p>
     <w:p>
       <w:pPr>
@@ -19288,7 +19442,7 @@
       <w:pPr>
         <w:pStyle w:val="Heading3"/>
       </w:pPr>
-      <w:bookmarkStart w:id="26" w:name="_Toc415045242"/>
+      <w:bookmarkStart w:id="27" w:name="_Toc415045242"/>
       <w:r>
         <w:t xml:space="preserve">Features </w:t>
       </w:r>
@@ -19298,7 +19452,7 @@
       <w:r>
         <w:t>Extraction</w:t>
       </w:r>
-      <w:bookmarkEnd w:id="26"/>
+      <w:bookmarkEnd w:id="27"/>
     </w:p>
     <w:p>
       <w:pPr>
@@ -20451,7 +20605,7 @@
           <w:b/>
         </w:rPr>
       </w:pPr>
-      <w:bookmarkStart w:id="27" w:name="_Toc415045274"/>
+      <w:bookmarkStart w:id="28" w:name="_Toc415248341"/>
       <w:r>
         <w:rPr>
           <w:b/>
@@ -20535,7 +20689,7 @@
       <w:r>
         <w:t>List of features and the values</w:t>
       </w:r>
-      <w:bookmarkEnd w:id="27"/>
+      <w:bookmarkEnd w:id="28"/>
     </w:p>
     <w:tbl>
       <w:tblPr>
@@ -21983,7 +22137,7 @@
           <w:b/>
         </w:rPr>
       </w:pPr>
-      <w:bookmarkStart w:id="28" w:name="_Toc415045265"/>
+      <w:bookmarkStart w:id="29" w:name="_Toc415248331"/>
       <w:r>
         <w:rPr>
           <w:b/>
@@ -22069,21 +22223,21 @@
           <w:rFonts w:cs="Times New Roman"/>
         </w:rPr>
         <w:t>Sample output of the features extraction in Pre-Processing II.</w:t>
-      </w:r>
-      <w:bookmarkEnd w:id="28"/>
-    </w:p>
-    <w:p>
-      <w:pPr>
-        <w:pStyle w:val="Heading3"/>
-      </w:pPr>
-      <w:bookmarkStart w:id="29" w:name="_Toc415045243"/>
-      <w:r>
-        <w:t>Human and Machine Time</w:t>
       </w:r>
       <w:bookmarkEnd w:id="29"/>
     </w:p>
     <w:p>
       <w:pPr>
+        <w:pStyle w:val="Heading3"/>
+      </w:pPr>
+      <w:bookmarkStart w:id="30" w:name="_Toc415045243"/>
+      <w:r>
+        <w:t>Human and Machine Time</w:t>
+      </w:r>
+      <w:bookmarkEnd w:id="30"/>
+    </w:p>
+    <w:p>
+      <w:pPr>
         <w:spacing w:line="420" w:lineRule="auto"/>
         <w:ind w:firstLineChars="193" w:firstLine="425"/>
         <w:rPr>
@@ -22190,7 +22344,7 @@
       <w:pPr>
         <w:pStyle w:val="Heading3"/>
       </w:pPr>
-      <w:bookmarkStart w:id="30" w:name="_Toc415045244"/>
+      <w:bookmarkStart w:id="31" w:name="_Toc415045244"/>
       <w:r>
         <w:t xml:space="preserve">List of the </w:t>
       </w:r>
@@ -22200,7 +22354,7 @@
       <w:r>
         <w:t>Features</w:t>
       </w:r>
-      <w:bookmarkEnd w:id="30"/>
+      <w:bookmarkEnd w:id="31"/>
     </w:p>
     <w:p>
       <w:pPr>
@@ -23349,7 +23503,7 @@
           <w:b/>
         </w:rPr>
       </w:pPr>
-      <w:bookmarkStart w:id="31" w:name="_Toc415045266"/>
+      <w:bookmarkStart w:id="32" w:name="_Toc415248332"/>
       <w:r>
         <w:rPr>
           <w:b/>
@@ -23436,7 +23590,7 @@
         </w:rPr>
         <w:t>Sample output of the features extraction in Pre-Processing III (Final Features).</w:t>
       </w:r>
-      <w:bookmarkEnd w:id="31"/>
+      <w:bookmarkEnd w:id="32"/>
     </w:p>
     <w:p>
       <w:pPr>
@@ -23446,14 +23600,14 @@
           <w:rFonts w:cs="Times New Roman"/>
         </w:rPr>
       </w:pPr>
-      <w:bookmarkStart w:id="32" w:name="_Toc415045245"/>
+      <w:bookmarkStart w:id="33" w:name="_Toc415045245"/>
       <w:r>
         <w:rPr>
           <w:rFonts w:cs="Times New Roman"/>
         </w:rPr>
         <w:t>HUMAN BEHAVIORS MODELING</w:t>
       </w:r>
-      <w:bookmarkEnd w:id="32"/>
+      <w:bookmarkEnd w:id="33"/>
     </w:p>
     <w:p>
       <w:pPr>
@@ -23742,7 +23896,7 @@
                                 <w:b/>
                               </w:rPr>
                             </w:pPr>
-                            <w:bookmarkStart w:id="33" w:name="_Toc415045267"/>
+                            <w:bookmarkStart w:id="34" w:name="_Toc415248333"/>
                             <w:r>
                               <w:rPr>
                                 <w:b/>
@@ -23832,7 +23986,7 @@
                             <w:r>
                               <w:t>Example data visualization from two of students in the same day for four days.</w:t>
                             </w:r>
-                            <w:bookmarkEnd w:id="33"/>
+                            <w:bookmarkEnd w:id="34"/>
                           </w:p>
                         </w:txbxContent>
                       </wps:txbx>
@@ -23979,7 +24133,7 @@
                           <w:b/>
                         </w:rPr>
                       </w:pPr>
-                      <w:bookmarkStart w:id="34" w:name="_Toc415045267"/>
+                      <w:bookmarkStart w:id="35" w:name="_Toc415248333"/>
                       <w:r>
                         <w:rPr>
                           <w:b/>
@@ -24069,7 +24223,7 @@
                       <w:r>
                         <w:t>Example data visualization from two of students in the same day for four days.</w:t>
                       </w:r>
-                      <w:bookmarkEnd w:id="34"/>
+                      <w:bookmarkEnd w:id="35"/>
                     </w:p>
                   </w:txbxContent>
                 </v:textbox>
@@ -24152,7 +24306,7 @@
           <w:lang w:eastAsia="ko-KR"/>
         </w:rPr>
       </w:pPr>
-      <w:bookmarkStart w:id="35" w:name="_Toc415045246"/>
+      <w:bookmarkStart w:id="36" w:name="_Toc415045246"/>
       <w:r>
         <w:rPr>
           <w:lang w:eastAsia="ko-KR"/>
@@ -24165,7 +24319,7 @@
         </w:rPr>
         <w:t xml:space="preserve"> and Problem Statement</w:t>
       </w:r>
-      <w:bookmarkEnd w:id="35"/>
+      <w:bookmarkEnd w:id="36"/>
     </w:p>
     <w:p>
       <w:pPr>
@@ -25087,14 +25241,14 @@
           <w:lang w:eastAsia="ko-KR"/>
         </w:rPr>
       </w:pPr>
-      <w:bookmarkStart w:id="36" w:name="_Toc415045247"/>
+      <w:bookmarkStart w:id="37" w:name="_Toc415045247"/>
       <w:r>
         <w:rPr>
           <w:lang w:eastAsia="ko-KR"/>
         </w:rPr>
         <w:t>Proposed Methods</w:t>
       </w:r>
-      <w:bookmarkEnd w:id="36"/>
+      <w:bookmarkEnd w:id="37"/>
     </w:p>
     <w:p>
       <w:pPr>
@@ -25124,14 +25278,14 @@
           <w:lang w:eastAsia="ko-KR"/>
         </w:rPr>
       </w:pPr>
-      <w:bookmarkStart w:id="37" w:name="_Toc415045248"/>
+      <w:bookmarkStart w:id="38" w:name="_Toc415045248"/>
       <w:r>
         <w:rPr>
           <w:lang w:eastAsia="ko-KR"/>
         </w:rPr>
         <w:t>Overall architecture</w:t>
       </w:r>
-      <w:bookmarkEnd w:id="37"/>
+      <w:bookmarkEnd w:id="38"/>
     </w:p>
     <w:p>
       <w:pPr>
@@ -25208,7 +25362,7 @@
           <w:rFonts w:cs="Times New Roman"/>
         </w:rPr>
       </w:pPr>
-      <w:bookmarkStart w:id="38" w:name="_Toc415045268"/>
+      <w:bookmarkStart w:id="39" w:name="_Toc415248334"/>
       <w:r>
         <w:rPr>
           <w:b/>
@@ -25304,7 +25458,7 @@
       <w:r>
         <w:t xml:space="preserve"> 2 days)</w:t>
       </w:r>
-      <w:bookmarkEnd w:id="38"/>
+      <w:bookmarkEnd w:id="39"/>
     </w:p>
     <w:p>
       <w:pPr>
@@ -27798,7 +27952,7 @@
           <w:lang w:eastAsia="ko-KR"/>
         </w:rPr>
       </w:pPr>
-      <w:bookmarkStart w:id="39" w:name="_Toc415045249"/>
+      <w:bookmarkStart w:id="40" w:name="_Toc415045249"/>
       <w:r>
         <w:rPr>
           <w:lang w:eastAsia="ko-KR"/>
@@ -27823,7 +27977,7 @@
         </w:rPr>
         <w:t xml:space="preserve"> Detection</w:t>
       </w:r>
-      <w:bookmarkEnd w:id="39"/>
+      <w:bookmarkEnd w:id="40"/>
     </w:p>
     <w:p>
       <w:pPr>
@@ -27901,7 +28055,7 @@
           <w:rFonts w:cs="Times New Roman"/>
         </w:rPr>
       </w:pPr>
-      <w:bookmarkStart w:id="40" w:name="_Toc415045269"/>
+      <w:bookmarkStart w:id="41" w:name="_Toc415248335"/>
       <w:r>
         <w:rPr>
           <w:b/>
@@ -27991,7 +28145,7 @@
       <w:r>
         <w:t xml:space="preserve"> algorithm overview</w:t>
       </w:r>
-      <w:bookmarkEnd w:id="40"/>
+      <w:bookmarkEnd w:id="41"/>
     </w:p>
     <w:p>
       <w:pPr>
@@ -28840,34 +28994,34 @@
           <w:lang w:eastAsia="ko-KR"/>
         </w:rPr>
       </w:pPr>
-      <w:bookmarkStart w:id="41" w:name="_Toc415045250"/>
+      <w:bookmarkStart w:id="42" w:name="_Toc415045250"/>
       <w:r>
         <w:rPr>
           <w:rFonts w:cs="Times New Roman"/>
         </w:rPr>
         <w:lastRenderedPageBreak/>
         <w:t>EXPERIMENTAL RESULTS</w:t>
-      </w:r>
-      <w:bookmarkEnd w:id="41"/>
-    </w:p>
-    <w:p>
-      <w:pPr>
-        <w:pStyle w:val="Heading2"/>
-        <w:rPr>
-          <w:lang w:eastAsia="ko-KR"/>
-        </w:rPr>
-      </w:pPr>
-      <w:bookmarkStart w:id="42" w:name="_Toc415045251"/>
-      <w:r>
-        <w:rPr>
-          <w:lang w:eastAsia="ko-KR"/>
-        </w:rPr>
-        <w:t>Result and Discussion</w:t>
       </w:r>
       <w:bookmarkEnd w:id="42"/>
     </w:p>
     <w:p>
       <w:pPr>
+        <w:pStyle w:val="Heading2"/>
+        <w:rPr>
+          <w:lang w:eastAsia="ko-KR"/>
+        </w:rPr>
+      </w:pPr>
+      <w:bookmarkStart w:id="43" w:name="_Toc415045251"/>
+      <w:r>
+        <w:rPr>
+          <w:lang w:eastAsia="ko-KR"/>
+        </w:rPr>
+        <w:t>Result and Discussion</w:t>
+      </w:r>
+      <w:bookmarkEnd w:id="43"/>
+    </w:p>
+    <w:p>
+      <w:pPr>
         <w:spacing w:line="360" w:lineRule="auto"/>
         <w:ind w:firstLine="418"/>
         <w:rPr>
@@ -28897,14 +29051,14 @@
           <w:lang w:eastAsia="ko-KR"/>
         </w:rPr>
       </w:pPr>
-      <w:bookmarkStart w:id="43" w:name="_Toc415045252"/>
+      <w:bookmarkStart w:id="44" w:name="_Toc415045252"/>
       <w:r>
         <w:rPr>
           <w:lang w:eastAsia="ko-KR"/>
         </w:rPr>
         <w:t>Behavior Identification</w:t>
       </w:r>
-      <w:bookmarkEnd w:id="43"/>
+      <w:bookmarkEnd w:id="44"/>
     </w:p>
     <w:p>
       <w:pPr>
@@ -28975,7 +29129,7 @@
           <w:rFonts w:cs="Times New Roman"/>
         </w:rPr>
       </w:pPr>
-      <w:bookmarkStart w:id="44" w:name="_Toc415045270"/>
+      <w:bookmarkStart w:id="45" w:name="_Toc415248336"/>
       <w:r>
         <w:rPr>
           <w:b/>
@@ -29059,7 +29213,7 @@
       <w:r>
         <w:t>An example of output from our system (grouping result)</w:t>
       </w:r>
-      <w:bookmarkEnd w:id="44"/>
+      <w:bookmarkEnd w:id="45"/>
     </w:p>
     <w:p>
       <w:pPr>
@@ -29643,6 +29797,7 @@
           <w:rFonts w:cs="Times New Roman"/>
         </w:rPr>
       </w:pPr>
+      <w:bookmarkStart w:id="46" w:name="_Toc415248342"/>
       <w:r>
         <w:rPr>
           <w:b/>
@@ -29726,6 +29881,7 @@
       <w:r>
         <w:t>The result of user identification</w:t>
       </w:r>
+      <w:bookmarkEnd w:id="46"/>
     </w:p>
     <w:tbl>
       <w:tblPr>
@@ -31518,6 +31674,7 @@
       <w:r>
         <w:tab/>
       </w:r>
+      <w:bookmarkStart w:id="47" w:name="_Toc415248337"/>
       <w:r>
         <w:rPr>
           <w:b/>
@@ -31601,16 +31758,17 @@
       <w:r>
         <w:t xml:space="preserve"> An example plot of data from student who has bad accuracy</w:t>
       </w:r>
+      <w:bookmarkEnd w:id="47"/>
     </w:p>
     <w:p>
       <w:pPr>
         <w:pStyle w:val="Heading3"/>
       </w:pPr>
-      <w:bookmarkStart w:id="45" w:name="_Toc415045253"/>
+      <w:bookmarkStart w:id="48" w:name="_Toc415045253"/>
       <w:r>
         <w:t>Performance</w:t>
       </w:r>
-      <w:bookmarkEnd w:id="45"/>
+      <w:bookmarkEnd w:id="48"/>
       <w:r>
         <w:t xml:space="preserve"> Evaluation</w:t>
       </w:r>
@@ -31787,8 +31945,6 @@
         </w:rPr>
         <w:t>.</w:t>
       </w:r>
-      <w:bookmarkStart w:id="46" w:name="_GoBack"/>
-      <w:bookmarkEnd w:id="46"/>
     </w:p>
     <w:p>
       <w:pPr>
@@ -31798,7 +31954,7 @@
           <w:rFonts w:cs="Times New Roman"/>
         </w:rPr>
       </w:pPr>
-      <w:bookmarkStart w:id="47" w:name="_Toc415045254"/>
+      <w:bookmarkStart w:id="49" w:name="_Toc415045254"/>
       <w:r>
         <w:rPr>
           <w:rFonts w:cs="Times New Roman"/>
@@ -31926,7 +32082,7 @@
         </w:rPr>
         <w:t>RELATED WORKS</w:t>
       </w:r>
-      <w:bookmarkEnd w:id="47"/>
+      <w:bookmarkEnd w:id="49"/>
     </w:p>
     <w:p>
       <w:pPr>
@@ -34940,7 +35096,7 @@
           <w:rFonts w:cs="Times New Roman"/>
         </w:rPr>
       </w:pPr>
-      <w:bookmarkStart w:id="48" w:name="_Toc415045255"/>
+      <w:bookmarkStart w:id="50" w:name="_Toc415045255"/>
       <w:r>
         <w:rPr>
           <w:rFonts w:cs="Times New Roman"/>
@@ -34948,7 +35104,7 @@
         <w:lastRenderedPageBreak/>
         <w:t>CONCLUSIONS</w:t>
       </w:r>
-      <w:bookmarkEnd w:id="48"/>
+      <w:bookmarkEnd w:id="50"/>
     </w:p>
     <w:p>
       <w:pPr>
@@ -35064,7 +35220,7 @@
           <w:numId w:val="0"/>
         </w:numPr>
       </w:pPr>
-      <w:bookmarkStart w:id="49" w:name="_Toc415045256"/>
+      <w:bookmarkStart w:id="51" w:name="_Toc415045256"/>
       <w:r>
         <w:lastRenderedPageBreak/>
         <w:t>B</w:t>
@@ -35075,7 +35231,7 @@
       <w:r>
         <w:t>graphy</w:t>
       </w:r>
-      <w:bookmarkEnd w:id="49"/>
+      <w:bookmarkEnd w:id="51"/>
     </w:p>
     <w:p/>
     <w:p/>
@@ -35880,12 +36036,12 @@
           <w:numId w:val="0"/>
         </w:numPr>
       </w:pPr>
-      <w:bookmarkStart w:id="50" w:name="_Toc415045257"/>
+      <w:bookmarkStart w:id="52" w:name="_Toc415045257"/>
       <w:r>
         <w:lastRenderedPageBreak/>
         <w:t>References</w:t>
       </w:r>
-      <w:bookmarkEnd w:id="50"/>
+      <w:bookmarkEnd w:id="52"/>
     </w:p>
     <w:sdt>
       <w:sdtPr>
@@ -37451,7 +37607,7 @@
           <w:lang w:eastAsia="ko-KR"/>
         </w:rPr>
       </w:pPr>
-      <w:bookmarkStart w:id="51" w:name="_Toc359576851"/>
+      <w:bookmarkStart w:id="53" w:name="_Toc359576851"/>
       <w:r>
         <w:rPr>
           <w:rFonts w:ascii="바탕" w:eastAsia="바탕" w:hAnsi="바탕" w:cs="Haansoft Batang"/>
@@ -37650,8 +37806,8 @@
           <w:lang w:eastAsia="ko-KR"/>
         </w:rPr>
       </w:pPr>
-      <w:bookmarkStart w:id="52" w:name="_Toc360107363"/>
-      <w:bookmarkStart w:id="53" w:name="_Toc415045258"/>
+      <w:bookmarkStart w:id="54" w:name="_Toc360107363"/>
+      <w:bookmarkStart w:id="55" w:name="_Toc415045258"/>
       <w:r>
         <w:rPr>
           <w:rFonts w:asciiTheme="minorEastAsia" w:eastAsiaTheme="minorEastAsia" w:hAnsiTheme="minorEastAsia" w:cs="굴림"/>
@@ -37689,8 +37845,8 @@
         </w:rPr>
         <w:t>)</w:t>
       </w:r>
-      <w:bookmarkEnd w:id="52"/>
-      <w:bookmarkEnd w:id="53"/>
+      <w:bookmarkEnd w:id="54"/>
+      <w:bookmarkEnd w:id="55"/>
     </w:p>
     <w:p>
       <w:pPr>
@@ -37708,13 +37864,13 @@
           <w:numId w:val="0"/>
         </w:numPr>
       </w:pPr>
-      <w:bookmarkStart w:id="54" w:name="_Toc415045259"/>
-      <w:bookmarkEnd w:id="51"/>
+      <w:bookmarkStart w:id="56" w:name="_Toc415045259"/>
+      <w:bookmarkEnd w:id="53"/>
       <w:r>
         <w:lastRenderedPageBreak/>
         <w:t>ACKNOWLEDGEMENT</w:t>
       </w:r>
-      <w:bookmarkEnd w:id="54"/>
+      <w:bookmarkEnd w:id="56"/>
     </w:p>
     <w:p>
       <w:pPr>
@@ -38646,7 +38802,7 @@
             <w:rFonts w:cs="Times New Roman"/>
             <w:noProof/>
           </w:rPr>
-          <w:t>37</w:t>
+          <w:t>14</w:t>
         </w:r>
         <w:r>
           <w:rPr>
@@ -45001,7 +45157,7 @@
 </file>
 
 <file path=customXml/itemProps1.xml><?xml version="1.0" encoding="utf-8"?>
-<ds:datastoreItem xmlns:ds="http://schemas.openxmlformats.org/officeDocument/2006/customXml" ds:itemID="{7AD8FFD9-49F9-4DCC-A6A0-DBC21C839E75}">
+<ds:datastoreItem xmlns:ds="http://schemas.openxmlformats.org/officeDocument/2006/customXml" ds:itemID="{66F96540-29CA-44FC-84A5-BC3B4BFD7B9A}">
   <ds:schemaRefs>
     <ds:schemaRef ds:uri="http://schemas.openxmlformats.org/officeDocument/2006/bibliography"/>
   </ds:schemaRefs>

</xml_diff>

<commit_message>
finished - 4.1.2, abstract and conclusion
</commit_message>
<xml_diff>
--- a/Rischan_Thesis.docx
+++ b/Rischan_Thesis.docx
@@ -1050,7 +1050,7 @@
           <w:r>
             <w:fldChar w:fldCharType="separate"/>
           </w:r>
-          <w:hyperlink w:anchor="_Toc415045226" w:history="1">
+          <w:hyperlink w:anchor="_Toc415260697" w:history="1">
             <w:r>
               <w:rPr>
                 <w:rStyle w:val="Hyperlink"/>
@@ -1078,7 +1078,7 @@
                 <w:noProof/>
                 <w:webHidden/>
               </w:rPr>
-              <w:instrText xml:space="preserve"> PAGEREF _Toc415045226 \h </w:instrText>
+              <w:instrText xml:space="preserve"> PAGEREF _Toc415260697 \h </w:instrText>
             </w:r>
             <w:r>
               <w:rPr>
@@ -1123,7 +1123,7 @@
               <w:lang w:eastAsia="ko-KR"/>
             </w:rPr>
           </w:pPr>
-          <w:hyperlink w:anchor="_Toc415045227" w:history="1">
+          <w:hyperlink w:anchor="_Toc415260698" w:history="1">
             <w:r>
               <w:rPr>
                 <w:rStyle w:val="Hyperlink"/>
@@ -1151,7 +1151,7 @@
                 <w:noProof/>
                 <w:webHidden/>
               </w:rPr>
-              <w:instrText xml:space="preserve"> PAGEREF _Toc415045227 \h </w:instrText>
+              <w:instrText xml:space="preserve"> PAGEREF _Toc415260698 \h </w:instrText>
             </w:r>
             <w:r>
               <w:rPr>
@@ -1196,7 +1196,7 @@
               <w:lang w:eastAsia="ko-KR"/>
             </w:rPr>
           </w:pPr>
-          <w:hyperlink w:anchor="_Toc415045228" w:history="1">
+          <w:hyperlink w:anchor="_Toc415260699" w:history="1">
             <w:r>
               <w:rPr>
                 <w:rStyle w:val="Hyperlink"/>
@@ -1224,7 +1224,7 @@
                 <w:noProof/>
                 <w:webHidden/>
               </w:rPr>
-              <w:instrText xml:space="preserve"> PAGEREF _Toc415045228 \h </w:instrText>
+              <w:instrText xml:space="preserve"> PAGEREF _Toc415260699 \h </w:instrText>
             </w:r>
             <w:r>
               <w:rPr>
@@ -1269,7 +1269,7 @@
               <w:lang w:eastAsia="ko-KR"/>
             </w:rPr>
           </w:pPr>
-          <w:hyperlink w:anchor="_Toc415045229" w:history="1">
+          <w:hyperlink w:anchor="_Toc415260700" w:history="1">
             <w:r>
               <w:rPr>
                 <w:rStyle w:val="Hyperlink"/>
@@ -1297,7 +1297,7 @@
                 <w:noProof/>
                 <w:webHidden/>
               </w:rPr>
-              <w:instrText xml:space="preserve"> PAGEREF _Toc415045229 \h </w:instrText>
+              <w:instrText xml:space="preserve"> PAGEREF _Toc415260700 \h </w:instrText>
             </w:r>
             <w:r>
               <w:rPr>
@@ -1342,7 +1342,7 @@
               <w:lang w:eastAsia="ko-KR"/>
             </w:rPr>
           </w:pPr>
-          <w:hyperlink w:anchor="_Toc415045230" w:history="1">
+          <w:hyperlink w:anchor="_Toc415260701" w:history="1">
             <w:r>
               <w:rPr>
                 <w:rStyle w:val="Hyperlink"/>
@@ -1370,7 +1370,7 @@
                 <w:noProof/>
                 <w:webHidden/>
               </w:rPr>
-              <w:instrText xml:space="preserve"> PAGEREF _Toc415045230 \h </w:instrText>
+              <w:instrText xml:space="preserve"> PAGEREF _Toc415260701 \h </w:instrText>
             </w:r>
             <w:r>
               <w:rPr>
@@ -1415,7 +1415,7 @@
               <w:lang w:eastAsia="ko-KR"/>
             </w:rPr>
           </w:pPr>
-          <w:hyperlink w:anchor="_Toc415045231" w:history="1">
+          <w:hyperlink w:anchor="_Toc415260702" w:history="1">
             <w:r>
               <w:rPr>
                 <w:rStyle w:val="Hyperlink"/>
@@ -1444,7 +1444,7 @@
                 <w:noProof/>
                 <w:webHidden/>
               </w:rPr>
-              <w:instrText xml:space="preserve"> PAGEREF _Toc415045231 \h </w:instrText>
+              <w:instrText xml:space="preserve"> PAGEREF _Toc415260702 \h </w:instrText>
             </w:r>
             <w:r>
               <w:rPr>
@@ -1489,7 +1489,7 @@
               <w:lang w:eastAsia="ko-KR"/>
             </w:rPr>
           </w:pPr>
-          <w:hyperlink w:anchor="_Toc415045232" w:history="1">
+          <w:hyperlink w:anchor="_Toc415260703" w:history="1">
             <w:r>
               <w:rPr>
                 <w:rStyle w:val="Hyperlink"/>
@@ -1518,7 +1518,7 @@
                 <w:noProof/>
                 <w:webHidden/>
               </w:rPr>
-              <w:instrText xml:space="preserve"> PAGEREF _Toc415045232 \h </w:instrText>
+              <w:instrText xml:space="preserve"> PAGEREF _Toc415260703 \h </w:instrText>
             </w:r>
             <w:r>
               <w:rPr>
@@ -1563,7 +1563,7 @@
               <w:lang w:eastAsia="ko-KR"/>
             </w:rPr>
           </w:pPr>
-          <w:hyperlink w:anchor="_Toc415045233" w:history="1">
+          <w:hyperlink w:anchor="_Toc415260704" w:history="1">
             <w:r>
               <w:rPr>
                 <w:rStyle w:val="Hyperlink"/>
@@ -1592,7 +1592,7 @@
                 <w:noProof/>
                 <w:webHidden/>
               </w:rPr>
-              <w:instrText xml:space="preserve"> PAGEREF _Toc415045233 \h </w:instrText>
+              <w:instrText xml:space="preserve"> PAGEREF _Toc415260704 \h </w:instrText>
             </w:r>
             <w:r>
               <w:rPr>
@@ -1637,7 +1637,7 @@
               <w:lang w:eastAsia="ko-KR"/>
             </w:rPr>
           </w:pPr>
-          <w:hyperlink w:anchor="_Toc415045234" w:history="1">
+          <w:hyperlink w:anchor="_Toc415260705" w:history="1">
             <w:r>
               <w:rPr>
                 <w:rStyle w:val="Hyperlink"/>
@@ -1664,7 +1664,7 @@
                 <w:noProof/>
                 <w:webHidden/>
               </w:rPr>
-              <w:instrText xml:space="preserve"> PAGEREF _Toc415045234 \h </w:instrText>
+              <w:instrText xml:space="preserve"> PAGEREF _Toc415260705 \h </w:instrText>
             </w:r>
             <w:r>
               <w:rPr>
@@ -1709,7 +1709,7 @@
               <w:lang w:eastAsia="ko-KR"/>
             </w:rPr>
           </w:pPr>
-          <w:hyperlink w:anchor="_Toc415045235" w:history="1">
+          <w:hyperlink w:anchor="_Toc415260706" w:history="1">
             <w:r>
               <w:rPr>
                 <w:rStyle w:val="Hyperlink"/>
@@ -1736,7 +1736,7 @@
                 <w:noProof/>
                 <w:webHidden/>
               </w:rPr>
-              <w:instrText xml:space="preserve"> PAGEREF _Toc415045235 \h </w:instrText>
+              <w:instrText xml:space="preserve"> PAGEREF _Toc415260706 \h </w:instrText>
             </w:r>
             <w:r>
               <w:rPr>
@@ -1781,7 +1781,7 @@
               <w:lang w:eastAsia="ko-KR"/>
             </w:rPr>
           </w:pPr>
-          <w:hyperlink w:anchor="_Toc415045236" w:history="1">
+          <w:hyperlink w:anchor="_Toc415260707" w:history="1">
             <w:r>
               <w:rPr>
                 <w:rStyle w:val="Hyperlink"/>
@@ -1808,7 +1808,7 @@
                 <w:noProof/>
                 <w:webHidden/>
               </w:rPr>
-              <w:instrText xml:space="preserve"> PAGEREF _Toc415045236 \h </w:instrText>
+              <w:instrText xml:space="preserve"> PAGEREF _Toc415260707 \h </w:instrText>
             </w:r>
             <w:r>
               <w:rPr>
@@ -1853,7 +1853,7 @@
               <w:lang w:eastAsia="ko-KR"/>
             </w:rPr>
           </w:pPr>
-          <w:hyperlink w:anchor="_Toc415045237" w:history="1">
+          <w:hyperlink w:anchor="_Toc415260708" w:history="1">
             <w:r>
               <w:rPr>
                 <w:rStyle w:val="Hyperlink"/>
@@ -1880,7 +1880,7 @@
                 <w:noProof/>
                 <w:webHidden/>
               </w:rPr>
-              <w:instrText xml:space="preserve"> PAGEREF _Toc415045237 \h </w:instrText>
+              <w:instrText xml:space="preserve"> PAGEREF _Toc415260708 \h </w:instrText>
             </w:r>
             <w:r>
               <w:rPr>
@@ -1925,7 +1925,7 @@
               <w:lang w:eastAsia="ko-KR"/>
             </w:rPr>
           </w:pPr>
-          <w:hyperlink w:anchor="_Toc415045238" w:history="1">
+          <w:hyperlink w:anchor="_Toc415260709" w:history="1">
             <w:r>
               <w:rPr>
                 <w:rStyle w:val="Hyperlink"/>
@@ -1952,7 +1952,7 @@
                 <w:noProof/>
                 <w:webHidden/>
               </w:rPr>
-              <w:instrText xml:space="preserve"> PAGEREF _Toc415045238 \h </w:instrText>
+              <w:instrText xml:space="preserve"> PAGEREF _Toc415260709 \h </w:instrText>
             </w:r>
             <w:r>
               <w:rPr>
@@ -1997,7 +1997,7 @@
               <w:lang w:eastAsia="ko-KR"/>
             </w:rPr>
           </w:pPr>
-          <w:hyperlink w:anchor="_Toc415045239" w:history="1">
+          <w:hyperlink w:anchor="_Toc415260710" w:history="1">
             <w:r>
               <w:rPr>
                 <w:rStyle w:val="Hyperlink"/>
@@ -2024,7 +2024,7 @@
                 <w:noProof/>
                 <w:webHidden/>
               </w:rPr>
-              <w:instrText xml:space="preserve"> PAGEREF _Toc415045239 \h </w:instrText>
+              <w:instrText xml:space="preserve"> PAGEREF _Toc415260710 \h </w:instrText>
             </w:r>
             <w:r>
               <w:rPr>
@@ -2069,7 +2069,7 @@
               <w:lang w:eastAsia="ko-KR"/>
             </w:rPr>
           </w:pPr>
-          <w:hyperlink w:anchor="_Toc415045240" w:history="1">
+          <w:hyperlink w:anchor="_Toc415260711" w:history="1">
             <w:r>
               <w:rPr>
                 <w:rStyle w:val="Hyperlink"/>
@@ -2097,7 +2097,7 @@
                 <w:noProof/>
                 <w:webHidden/>
               </w:rPr>
-              <w:instrText xml:space="preserve"> PAGEREF _Toc415045240 \h </w:instrText>
+              <w:instrText xml:space="preserve"> PAGEREF _Toc415260711 \h </w:instrText>
             </w:r>
             <w:r>
               <w:rPr>
@@ -2142,7 +2142,7 @@
               <w:lang w:eastAsia="ko-KR"/>
             </w:rPr>
           </w:pPr>
-          <w:hyperlink w:anchor="_Toc415045241" w:history="1">
+          <w:hyperlink w:anchor="_Toc415260712" w:history="1">
             <w:r>
               <w:rPr>
                 <w:rStyle w:val="Hyperlink"/>
@@ -2169,7 +2169,7 @@
                 <w:noProof/>
                 <w:webHidden/>
               </w:rPr>
-              <w:instrText xml:space="preserve"> PAGEREF _Toc415045241 \h </w:instrText>
+              <w:instrText xml:space="preserve"> PAGEREF _Toc415260712 \h </w:instrText>
             </w:r>
             <w:r>
               <w:rPr>
@@ -2214,7 +2214,7 @@
               <w:lang w:eastAsia="ko-KR"/>
             </w:rPr>
           </w:pPr>
-          <w:hyperlink w:anchor="_Toc415045242" w:history="1">
+          <w:hyperlink w:anchor="_Toc415260713" w:history="1">
             <w:r>
               <w:rPr>
                 <w:rStyle w:val="Hyperlink"/>
@@ -2241,7 +2241,7 @@
                 <w:noProof/>
                 <w:webHidden/>
               </w:rPr>
-              <w:instrText xml:space="preserve"> PAGEREF _Toc415045242 \h </w:instrText>
+              <w:instrText xml:space="preserve"> PAGEREF _Toc415260713 \h </w:instrText>
             </w:r>
             <w:r>
               <w:rPr>
@@ -2286,7 +2286,7 @@
               <w:lang w:eastAsia="ko-KR"/>
             </w:rPr>
           </w:pPr>
-          <w:hyperlink w:anchor="_Toc415045243" w:history="1">
+          <w:hyperlink w:anchor="_Toc415260714" w:history="1">
             <w:r>
               <w:rPr>
                 <w:rStyle w:val="Hyperlink"/>
@@ -2313,7 +2313,7 @@
                 <w:noProof/>
                 <w:webHidden/>
               </w:rPr>
-              <w:instrText xml:space="preserve"> PAGEREF _Toc415045243 \h </w:instrText>
+              <w:instrText xml:space="preserve"> PAGEREF _Toc415260714 \h </w:instrText>
             </w:r>
             <w:r>
               <w:rPr>
@@ -2358,7 +2358,7 @@
               <w:lang w:eastAsia="ko-KR"/>
             </w:rPr>
           </w:pPr>
-          <w:hyperlink w:anchor="_Toc415045244" w:history="1">
+          <w:hyperlink w:anchor="_Toc415260715" w:history="1">
             <w:r>
               <w:rPr>
                 <w:rStyle w:val="Hyperlink"/>
@@ -2385,7 +2385,7 @@
                 <w:noProof/>
                 <w:webHidden/>
               </w:rPr>
-              <w:instrText xml:space="preserve"> PAGEREF _Toc415045244 \h </w:instrText>
+              <w:instrText xml:space="preserve"> PAGEREF _Toc415260715 \h </w:instrText>
             </w:r>
             <w:r>
               <w:rPr>
@@ -2430,7 +2430,7 @@
               <w:lang w:eastAsia="ko-KR"/>
             </w:rPr>
           </w:pPr>
-          <w:hyperlink w:anchor="_Toc415045245" w:history="1">
+          <w:hyperlink w:anchor="_Toc415260716" w:history="1">
             <w:r>
               <w:rPr>
                 <w:rStyle w:val="Hyperlink"/>
@@ -2458,7 +2458,7 @@
                 <w:noProof/>
                 <w:webHidden/>
               </w:rPr>
-              <w:instrText xml:space="preserve"> PAGEREF _Toc415045245 \h </w:instrText>
+              <w:instrText xml:space="preserve"> PAGEREF _Toc415260716 \h </w:instrText>
             </w:r>
             <w:r>
               <w:rPr>
@@ -2503,7 +2503,7 @@
               <w:lang w:eastAsia="ko-KR"/>
             </w:rPr>
           </w:pPr>
-          <w:hyperlink w:anchor="_Toc415045246" w:history="1">
+          <w:hyperlink w:anchor="_Toc415260717" w:history="1">
             <w:r>
               <w:rPr>
                 <w:rStyle w:val="Hyperlink"/>
@@ -2531,7 +2531,7 @@
                 <w:noProof/>
                 <w:webHidden/>
               </w:rPr>
-              <w:instrText xml:space="preserve"> PAGEREF _Toc415045246 \h </w:instrText>
+              <w:instrText xml:space="preserve"> PAGEREF _Toc415260717 \h </w:instrText>
             </w:r>
             <w:r>
               <w:rPr>
@@ -2576,7 +2576,7 @@
               <w:lang w:eastAsia="ko-KR"/>
             </w:rPr>
           </w:pPr>
-          <w:hyperlink w:anchor="_Toc415045247" w:history="1">
+          <w:hyperlink w:anchor="_Toc415260718" w:history="1">
             <w:r>
               <w:rPr>
                 <w:rStyle w:val="Hyperlink"/>
@@ -2604,7 +2604,7 @@
                 <w:noProof/>
                 <w:webHidden/>
               </w:rPr>
-              <w:instrText xml:space="preserve"> PAGEREF _Toc415045247 \h </w:instrText>
+              <w:instrText xml:space="preserve"> PAGEREF _Toc415260718 \h </w:instrText>
             </w:r>
             <w:r>
               <w:rPr>
@@ -2649,7 +2649,7 @@
               <w:lang w:eastAsia="ko-KR"/>
             </w:rPr>
           </w:pPr>
-          <w:hyperlink w:anchor="_Toc415045248" w:history="1">
+          <w:hyperlink w:anchor="_Toc415260719" w:history="1">
             <w:r>
               <w:rPr>
                 <w:rStyle w:val="Hyperlink"/>
@@ -2677,7 +2677,7 @@
                 <w:noProof/>
                 <w:webHidden/>
               </w:rPr>
-              <w:instrText xml:space="preserve"> PAGEREF _Toc415045248 \h </w:instrText>
+              <w:instrText xml:space="preserve"> PAGEREF _Toc415260719 \h </w:instrText>
             </w:r>
             <w:r>
               <w:rPr>
@@ -2722,7 +2722,7 @@
               <w:lang w:eastAsia="ko-KR"/>
             </w:rPr>
           </w:pPr>
-          <w:hyperlink w:anchor="_Toc415045249" w:history="1">
+          <w:hyperlink w:anchor="_Toc415260720" w:history="1">
             <w:r>
               <w:rPr>
                 <w:rStyle w:val="Hyperlink"/>
@@ -2750,7 +2750,7 @@
                 <w:noProof/>
                 <w:webHidden/>
               </w:rPr>
-              <w:instrText xml:space="preserve"> PAGEREF _Toc415045249 \h </w:instrText>
+              <w:instrText xml:space="preserve"> PAGEREF _Toc415260720 \h </w:instrText>
             </w:r>
             <w:r>
               <w:rPr>
@@ -2795,7 +2795,7 @@
               <w:lang w:eastAsia="ko-KR"/>
             </w:rPr>
           </w:pPr>
-          <w:hyperlink w:anchor="_Toc415045250" w:history="1">
+          <w:hyperlink w:anchor="_Toc415260721" w:history="1">
             <w:r>
               <w:rPr>
                 <w:rStyle w:val="Hyperlink"/>
@@ -2832,7 +2832,7 @@
                 <w:noProof/>
                 <w:webHidden/>
               </w:rPr>
-              <w:instrText xml:space="preserve"> PAGEREF _Toc415045250 \h </w:instrText>
+              <w:instrText xml:space="preserve"> PAGEREF _Toc415260721 \h </w:instrText>
             </w:r>
             <w:r>
               <w:rPr>
@@ -2877,7 +2877,7 @@
               <w:lang w:eastAsia="ko-KR"/>
             </w:rPr>
           </w:pPr>
-          <w:hyperlink w:anchor="_Toc415045251" w:history="1">
+          <w:hyperlink w:anchor="_Toc415260722" w:history="1">
             <w:r>
               <w:rPr>
                 <w:rStyle w:val="Hyperlink"/>
@@ -2905,7 +2905,7 @@
                 <w:noProof/>
                 <w:webHidden/>
               </w:rPr>
-              <w:instrText xml:space="preserve"> PAGEREF _Toc415045251 \h </w:instrText>
+              <w:instrText xml:space="preserve"> PAGEREF _Toc415260722 \h </w:instrText>
             </w:r>
             <w:r>
               <w:rPr>
@@ -2950,7 +2950,7 @@
               <w:lang w:eastAsia="ko-KR"/>
             </w:rPr>
           </w:pPr>
-          <w:hyperlink w:anchor="_Toc415045252" w:history="1">
+          <w:hyperlink w:anchor="_Toc415260723" w:history="1">
             <w:r>
               <w:rPr>
                 <w:rStyle w:val="Hyperlink"/>
@@ -2978,7 +2978,7 @@
                 <w:noProof/>
                 <w:webHidden/>
               </w:rPr>
-              <w:instrText xml:space="preserve"> PAGEREF _Toc415045252 \h </w:instrText>
+              <w:instrText xml:space="preserve"> PAGEREF _Toc415260723 \h </w:instrText>
             </w:r>
             <w:r>
               <w:rPr>
@@ -3023,13 +3023,13 @@
               <w:lang w:eastAsia="ko-KR"/>
             </w:rPr>
           </w:pPr>
-          <w:hyperlink w:anchor="_Toc415045253" w:history="1">
+          <w:hyperlink w:anchor="_Toc415260724" w:history="1">
             <w:r>
               <w:rPr>
                 <w:rStyle w:val="Hyperlink"/>
                 <w:noProof/>
               </w:rPr>
-              <w:t>4.1.2 Time Execution and Performance</w:t>
+              <w:t>4.1.2 Testing Performance by Removing Some of Features</w:t>
             </w:r>
             <w:r>
               <w:rPr>
@@ -3050,7 +3050,7 @@
                 <w:noProof/>
                 <w:webHidden/>
               </w:rPr>
-              <w:instrText xml:space="preserve"> PAGEREF _Toc415045253 \h </w:instrText>
+              <w:instrText xml:space="preserve"> PAGEREF _Toc415260724 \h </w:instrText>
             </w:r>
             <w:r>
               <w:rPr>
@@ -3070,7 +3070,7 @@
                 <w:noProof/>
                 <w:webHidden/>
               </w:rPr>
-              <w:t>28</w:t>
+              <w:t>29</w:t>
             </w:r>
             <w:r>
               <w:rPr>
@@ -3095,14 +3095,14 @@
               <w:lang w:eastAsia="ko-KR"/>
             </w:rPr>
           </w:pPr>
-          <w:hyperlink w:anchor="_Toc415045254" w:history="1">
+          <w:hyperlink w:anchor="_Toc415260725" w:history="1">
             <w:r>
               <w:rPr>
                 <w:rStyle w:val="Hyperlink"/>
                 <w:rFonts w:cs="Times New Roman"/>
                 <w:noProof/>
               </w:rPr>
-              <w:t>5. RELATED WORKS</w:t>
+              <w:t>5. LIMITATION AND FUTURE WORK</w:t>
             </w:r>
             <w:r>
               <w:rPr>
@@ -3123,7 +3123,7 @@
                 <w:noProof/>
                 <w:webHidden/>
               </w:rPr>
-              <w:instrText xml:space="preserve"> PAGEREF _Toc415045254 \h </w:instrText>
+              <w:instrText xml:space="preserve"> PAGEREF _Toc415260725 \h </w:instrText>
             </w:r>
             <w:r>
               <w:rPr>
@@ -3168,14 +3168,14 @@
               <w:lang w:eastAsia="ko-KR"/>
             </w:rPr>
           </w:pPr>
-          <w:hyperlink w:anchor="_Toc415045255" w:history="1">
+          <w:hyperlink w:anchor="_Toc415260726" w:history="1">
             <w:r>
               <w:rPr>
                 <w:rStyle w:val="Hyperlink"/>
                 <w:rFonts w:cs="Times New Roman"/>
                 <w:noProof/>
               </w:rPr>
-              <w:t>6. CONCLUSIONS</w:t>
+              <w:t>6. RELATED WORKS</w:t>
             </w:r>
             <w:r>
               <w:rPr>
@@ -3196,7 +3196,7 @@
                 <w:noProof/>
                 <w:webHidden/>
               </w:rPr>
-              <w:instrText xml:space="preserve"> PAGEREF _Toc415045255 \h </w:instrText>
+              <w:instrText xml:space="preserve"> PAGEREF _Toc415260726 \h </w:instrText>
             </w:r>
             <w:r>
               <w:rPr>
@@ -3216,7 +3216,7 @@
                 <w:noProof/>
                 <w:webHidden/>
               </w:rPr>
-              <w:t>33</w:t>
+              <w:t>30</w:t>
             </w:r>
             <w:r>
               <w:rPr>
@@ -3241,13 +3241,14 @@
               <w:lang w:eastAsia="ko-KR"/>
             </w:rPr>
           </w:pPr>
-          <w:hyperlink w:anchor="_Toc415045256" w:history="1">
+          <w:hyperlink w:anchor="_Toc415260727" w:history="1">
             <w:r>
               <w:rPr>
                 <w:rStyle w:val="Hyperlink"/>
+                <w:rFonts w:cs="Times New Roman"/>
                 <w:noProof/>
               </w:rPr>
-              <w:t>Bibliography</w:t>
+              <w:t>7. CONCLUSIONS</w:t>
             </w:r>
             <w:r>
               <w:rPr>
@@ -3268,7 +3269,7 @@
                 <w:noProof/>
                 <w:webHidden/>
               </w:rPr>
-              <w:instrText xml:space="preserve"> PAGEREF _Toc415045256 \h </w:instrText>
+              <w:instrText xml:space="preserve"> PAGEREF _Toc415260727 \h </w:instrText>
             </w:r>
             <w:r>
               <w:rPr>
@@ -3288,7 +3289,7 @@
                 <w:noProof/>
                 <w:webHidden/>
               </w:rPr>
-              <w:t>34</w:t>
+              <w:t>33</w:t>
             </w:r>
             <w:r>
               <w:rPr>
@@ -3313,13 +3314,13 @@
               <w:lang w:eastAsia="ko-KR"/>
             </w:rPr>
           </w:pPr>
-          <w:hyperlink w:anchor="_Toc415045257" w:history="1">
+          <w:hyperlink w:anchor="_Toc415260728" w:history="1">
             <w:r>
               <w:rPr>
                 <w:rStyle w:val="Hyperlink"/>
                 <w:noProof/>
               </w:rPr>
-              <w:t>References</w:t>
+              <w:t>Bibliography</w:t>
             </w:r>
             <w:r>
               <w:rPr>
@@ -3340,7 +3341,7 @@
                 <w:noProof/>
                 <w:webHidden/>
               </w:rPr>
-              <w:instrText xml:space="preserve"> PAGEREF _Toc415045257 \h </w:instrText>
+              <w:instrText xml:space="preserve"> PAGEREF _Toc415260728 \h </w:instrText>
             </w:r>
             <w:r>
               <w:rPr>
@@ -3360,7 +3361,7 @@
                 <w:noProof/>
                 <w:webHidden/>
               </w:rPr>
-              <w:t>35</w:t>
+              <w:t>34</w:t>
             </w:r>
             <w:r>
               <w:rPr>
@@ -3385,31 +3386,13 @@
               <w:lang w:eastAsia="ko-KR"/>
             </w:rPr>
           </w:pPr>
-          <w:hyperlink w:anchor="_Toc415045258" w:history="1">
+          <w:hyperlink w:anchor="_Toc415260729" w:history="1">
             <w:r>
               <w:rPr>
                 <w:rStyle w:val="Hyperlink"/>
-                <w:rFonts w:asciiTheme="minorEastAsia" w:hAnsiTheme="minorEastAsia" w:cs="굴림"/>
                 <w:noProof/>
               </w:rPr>
-              <w:t>(</w:t>
-            </w:r>
-            <w:r>
-              <w:rPr>
-                <w:rStyle w:val="Hyperlink"/>
-                <w:rFonts w:asciiTheme="minorEastAsia" w:hAnsiTheme="minorEastAsia" w:cs="굴림" w:hint="eastAsia"/>
-                <w:noProof/>
-              </w:rPr>
-              <w:t>국문초록</w:t>
-            </w:r>
-            <w:r>
-              <w:rPr>
-                <w:rStyle w:val="Hyperlink"/>
-                <w:rFonts w:asciiTheme="minorEastAsia" w:hAnsiTheme="minorEastAsia" w:cs="Times New Roman"/>
-                <w:noProof/>
-                <w:lang w:eastAsia="ko-KR"/>
-              </w:rPr>
-              <w:t>)</w:t>
+              <w:t>References</w:t>
             </w:r>
             <w:r>
               <w:rPr>
@@ -3430,7 +3413,7 @@
                 <w:noProof/>
                 <w:webHidden/>
               </w:rPr>
-              <w:instrText xml:space="preserve"> PAGEREF _Toc415045258 \h </w:instrText>
+              <w:instrText xml:space="preserve"> PAGEREF _Toc415260729 \h </w:instrText>
             </w:r>
             <w:r>
               <w:rPr>
@@ -3450,7 +3433,7 @@
                 <w:noProof/>
                 <w:webHidden/>
               </w:rPr>
-              <w:t>37</w:t>
+              <w:t>35</w:t>
             </w:r>
             <w:r>
               <w:rPr>
@@ -3475,7 +3458,97 @@
               <w:lang w:eastAsia="ko-KR"/>
             </w:rPr>
           </w:pPr>
-          <w:hyperlink w:anchor="_Toc415045259" w:history="1">
+          <w:hyperlink w:anchor="_Toc415260730" w:history="1">
+            <w:r>
+              <w:rPr>
+                <w:rStyle w:val="Hyperlink"/>
+                <w:rFonts w:asciiTheme="minorEastAsia" w:hAnsiTheme="minorEastAsia" w:cs="굴림"/>
+                <w:noProof/>
+              </w:rPr>
+              <w:t>(</w:t>
+            </w:r>
+            <w:r>
+              <w:rPr>
+                <w:rStyle w:val="Hyperlink"/>
+                <w:rFonts w:asciiTheme="minorEastAsia" w:hAnsiTheme="minorEastAsia" w:cs="굴림" w:hint="eastAsia"/>
+                <w:noProof/>
+              </w:rPr>
+              <w:t>국문초록</w:t>
+            </w:r>
+            <w:r>
+              <w:rPr>
+                <w:rStyle w:val="Hyperlink"/>
+                <w:rFonts w:asciiTheme="minorEastAsia" w:hAnsiTheme="minorEastAsia" w:cs="Times New Roman"/>
+                <w:noProof/>
+                <w:lang w:eastAsia="ko-KR"/>
+              </w:rPr>
+              <w:t>)</w:t>
+            </w:r>
+            <w:r>
+              <w:rPr>
+                <w:noProof/>
+                <w:webHidden/>
+              </w:rPr>
+              <w:tab/>
+            </w:r>
+            <w:r>
+              <w:rPr>
+                <w:noProof/>
+                <w:webHidden/>
+              </w:rPr>
+              <w:fldChar w:fldCharType="begin"/>
+            </w:r>
+            <w:r>
+              <w:rPr>
+                <w:noProof/>
+                <w:webHidden/>
+              </w:rPr>
+              <w:instrText xml:space="preserve"> PAGEREF _Toc415260730 \h </w:instrText>
+            </w:r>
+            <w:r>
+              <w:rPr>
+                <w:noProof/>
+                <w:webHidden/>
+              </w:rPr>
+            </w:r>
+            <w:r>
+              <w:rPr>
+                <w:noProof/>
+                <w:webHidden/>
+              </w:rPr>
+              <w:fldChar w:fldCharType="separate"/>
+            </w:r>
+            <w:r>
+              <w:rPr>
+                <w:noProof/>
+                <w:webHidden/>
+              </w:rPr>
+              <w:t>37</w:t>
+            </w:r>
+            <w:r>
+              <w:rPr>
+                <w:noProof/>
+                <w:webHidden/>
+              </w:rPr>
+              <w:fldChar w:fldCharType="end"/>
+            </w:r>
+          </w:hyperlink>
+        </w:p>
+        <w:p>
+          <w:pPr>
+            <w:pStyle w:val="TOC1"/>
+            <w:tabs>
+              <w:tab w:val="right" w:leader="dot" w:pos="8210"/>
+            </w:tabs>
+            <w:rPr>
+              <w:rFonts w:asciiTheme="minorHAnsi" w:hAnsiTheme="minorHAnsi"/>
+              <w:noProof/>
+              <w:kern w:val="0"/>
+              <w:sz w:val="22"/>
+              <w:lang w:eastAsia="ko-KR"/>
+            </w:rPr>
+          </w:pPr>
+          <w:hyperlink w:anchor="_Toc415260731" w:history="1">
             <w:r>
               <w:rPr>
                 <w:rStyle w:val="Hyperlink"/>
@@ -3502,7 +3575,7 @@
                 <w:noProof/>
                 <w:webHidden/>
               </w:rPr>
-              <w:instrText xml:space="preserve"> PAGEREF _Toc415045259 \h </w:instrText>
+              <w:instrText xml:space="preserve"> PAGEREF _Toc415260731 \h </w:instrText>
             </w:r>
             <w:r>
               <w:rPr>
@@ -3523,6 +3596,78 @@
                 <w:webHidden/>
               </w:rPr>
               <w:t>38</w:t>
+            </w:r>
+            <w:r>
+              <w:rPr>
+                <w:noProof/>
+                <w:webHidden/>
+              </w:rPr>
+              <w:fldChar w:fldCharType="end"/>
+            </w:r>
+          </w:hyperlink>
+        </w:p>
+        <w:p>
+          <w:pPr>
+            <w:pStyle w:val="TOC1"/>
+            <w:tabs>
+              <w:tab w:val="right" w:leader="dot" w:pos="8210"/>
+            </w:tabs>
+            <w:rPr>
+              <w:rFonts w:asciiTheme="minorHAnsi" w:hAnsiTheme="minorHAnsi"/>
+              <w:noProof/>
+              <w:kern w:val="0"/>
+              <w:sz w:val="22"/>
+              <w:lang w:eastAsia="ko-KR"/>
+            </w:rPr>
+          </w:pPr>
+          <w:hyperlink w:anchor="_Toc415260732" w:history="1">
+            <w:r>
+              <w:rPr>
+                <w:rStyle w:val="Hyperlink"/>
+                <w:noProof/>
+              </w:rPr>
+              <w:t>APPENDIX</w:t>
+            </w:r>
+            <w:r>
+              <w:rPr>
+                <w:noProof/>
+                <w:webHidden/>
+              </w:rPr>
+              <w:tab/>
+            </w:r>
+            <w:r>
+              <w:rPr>
+                <w:noProof/>
+                <w:webHidden/>
+              </w:rPr>
+              <w:fldChar w:fldCharType="begin"/>
+            </w:r>
+            <w:r>
+              <w:rPr>
+                <w:noProof/>
+                <w:webHidden/>
+              </w:rPr>
+              <w:instrText xml:space="preserve"> PAGEREF _Toc415260732 \h </w:instrText>
+            </w:r>
+            <w:r>
+              <w:rPr>
+                <w:noProof/>
+                <w:webHidden/>
+              </w:rPr>
+            </w:r>
+            <w:r>
+              <w:rPr>
+                <w:noProof/>
+                <w:webHidden/>
+              </w:rPr>
+              <w:fldChar w:fldCharType="separate"/>
+            </w:r>
+            <w:r>
+              <w:rPr>
+                <w:noProof/>
+                <w:webHidden/>
+              </w:rPr>
+              <w:t>39</w:t>
             </w:r>
             <w:r>
               <w:rPr>
@@ -3548,6 +3693,8 @@
       <w:r>
         <w:br w:type="page"/>
       </w:r>
+      <w:bookmarkStart w:id="0" w:name="_GoBack"/>
+      <w:bookmarkEnd w:id="0"/>
     </w:p>
     <w:p>
       <w:pPr>
@@ -3563,7 +3710,7 @@
           <w:rFonts w:cs="Times New Roman"/>
         </w:rPr>
       </w:pPr>
-      <w:bookmarkStart w:id="0" w:name="_Toc415045226"/>
+      <w:bookmarkStart w:id="1" w:name="_Toc415260697"/>
       <w:r>
         <w:rPr>
           <w:rFonts w:cs="Times New Roman"/>
@@ -3577,7 +3724,7 @@
         </w:rPr>
         <w:t>IST OF FIGURES</w:t>
       </w:r>
-      <w:bookmarkEnd w:id="0"/>
+      <w:bookmarkEnd w:id="1"/>
       <w:r>
         <w:rPr>
           <w:rFonts w:cs="Times New Roman"/>
@@ -3644,7 +3791,7 @@
         <w:rPr>
           <w:noProof/>
         </w:rPr>
-        <w:instrText xml:space="preserve"> PAGEREF _Toc415248326 \h </w:instrText>
+        <w:instrText xml:space="preserve"> PAGEREF _Toc415260680 \h </w:instrText>
       </w:r>
       <w:r>
         <w:rPr>
@@ -3720,7 +3867,7 @@
         <w:rPr>
           <w:noProof/>
         </w:rPr>
-        <w:instrText xml:space="preserve"> PAGEREF _Toc415248327 \h </w:instrText>
+        <w:instrText xml:space="preserve"> PAGEREF _Toc415260681 \h </w:instrText>
       </w:r>
       <w:r>
         <w:rPr>
@@ -3803,7 +3950,7 @@
         <w:rPr>
           <w:noProof/>
         </w:rPr>
-        <w:instrText xml:space="preserve"> PAGEREF _Toc415248328 \h </w:instrText>
+        <w:instrText xml:space="preserve"> PAGEREF _Toc415260682 \h </w:instrText>
       </w:r>
       <w:r>
         <w:rPr>
@@ -3880,7 +4027,7 @@
         <w:rPr>
           <w:noProof/>
         </w:rPr>
-        <w:instrText xml:space="preserve"> PAGEREF _Toc415248329 \h </w:instrText>
+        <w:instrText xml:space="preserve"> PAGEREF _Toc415260683 \h </w:instrText>
       </w:r>
       <w:r>
         <w:rPr>
@@ -3957,7 +4104,7 @@
         <w:rPr>
           <w:noProof/>
         </w:rPr>
-        <w:instrText xml:space="preserve"> PAGEREF _Toc415248330 \h </w:instrText>
+        <w:instrText xml:space="preserve"> PAGEREF _Toc415260684 \h </w:instrText>
       </w:r>
       <w:r>
         <w:rPr>
@@ -4034,7 +4181,7 @@
         <w:rPr>
           <w:noProof/>
         </w:rPr>
-        <w:instrText xml:space="preserve"> PAGEREF _Toc415248331 \h </w:instrText>
+        <w:instrText xml:space="preserve"> PAGEREF _Toc415260685 \h </w:instrText>
       </w:r>
       <w:r>
         <w:rPr>
@@ -4111,7 +4258,7 @@
         <w:rPr>
           <w:noProof/>
         </w:rPr>
-        <w:instrText xml:space="preserve"> PAGEREF _Toc415248332 \h </w:instrText>
+        <w:instrText xml:space="preserve"> PAGEREF _Toc415260686 \h </w:instrText>
       </w:r>
       <w:r>
         <w:rPr>
@@ -4187,7 +4334,7 @@
         <w:rPr>
           <w:noProof/>
         </w:rPr>
-        <w:instrText xml:space="preserve"> PAGEREF _Toc415248333 \h </w:instrText>
+        <w:instrText xml:space="preserve"> PAGEREF _Toc415260687 \h </w:instrText>
       </w:r>
       <w:r>
         <w:rPr>
@@ -4263,7 +4410,7 @@
         <w:rPr>
           <w:noProof/>
         </w:rPr>
-        <w:instrText xml:space="preserve"> PAGEREF _Toc415248334 \h </w:instrText>
+        <w:instrText xml:space="preserve"> PAGEREF _Toc415260688 \h </w:instrText>
       </w:r>
       <w:r>
         <w:rPr>
@@ -4339,7 +4486,7 @@
         <w:rPr>
           <w:noProof/>
         </w:rPr>
-        <w:instrText xml:space="preserve"> PAGEREF _Toc415248335 \h </w:instrText>
+        <w:instrText xml:space="preserve"> PAGEREF _Toc415260689 \h </w:instrText>
       </w:r>
       <w:r>
         <w:rPr>
@@ -4415,7 +4562,7 @@
         <w:rPr>
           <w:noProof/>
         </w:rPr>
-        <w:instrText xml:space="preserve"> PAGEREF _Toc415248336 \h </w:instrText>
+        <w:instrText xml:space="preserve"> PAGEREF _Toc415260690 \h </w:instrText>
       </w:r>
       <w:r>
         <w:rPr>
@@ -4491,7 +4638,7 @@
         <w:rPr>
           <w:noProof/>
         </w:rPr>
-        <w:instrText xml:space="preserve"> PAGEREF _Toc415248337 \h </w:instrText>
+        <w:instrText xml:space="preserve"> PAGEREF _Toc415260691 \h </w:instrText>
       </w:r>
       <w:r>
         <w:rPr>
@@ -4543,14 +4690,14 @@
           <w:rFonts w:cs="Times New Roman"/>
         </w:rPr>
       </w:pPr>
-      <w:bookmarkStart w:id="1" w:name="_Toc415045227"/>
+      <w:bookmarkStart w:id="2" w:name="_Toc415260698"/>
       <w:r>
         <w:rPr>
           <w:rFonts w:cs="Times New Roman"/>
         </w:rPr>
         <w:t>LIST OF TABLES</w:t>
       </w:r>
-      <w:bookmarkEnd w:id="1"/>
+      <w:bookmarkEnd w:id="2"/>
     </w:p>
     <w:p>
       <w:pPr>
@@ -4635,7 +4782,7 @@
         <w:rPr>
           <w:noProof/>
         </w:rPr>
-        <w:instrText xml:space="preserve"> PAGEREF _Toc415248338 \h </w:instrText>
+        <w:instrText xml:space="preserve"> PAGEREF _Toc415260692 \h </w:instrText>
       </w:r>
       <w:r>
         <w:rPr>
@@ -4712,7 +4859,7 @@
         <w:rPr>
           <w:noProof/>
         </w:rPr>
-        <w:instrText xml:space="preserve"> PAGEREF _Toc415248339 \h </w:instrText>
+        <w:instrText xml:space="preserve"> PAGEREF _Toc415260693 \h </w:instrText>
       </w:r>
       <w:r>
         <w:rPr>
@@ -4789,7 +4936,7 @@
         <w:rPr>
           <w:noProof/>
         </w:rPr>
-        <w:instrText xml:space="preserve"> PAGEREF _Toc415248340 \h </w:instrText>
+        <w:instrText xml:space="preserve"> PAGEREF _Toc415260694 \h </w:instrText>
       </w:r>
       <w:r>
         <w:rPr>
@@ -4865,7 +5012,7 @@
         <w:rPr>
           <w:noProof/>
         </w:rPr>
-        <w:instrText xml:space="preserve"> PAGEREF _Toc415248341 \h </w:instrText>
+        <w:instrText xml:space="preserve"> PAGEREF _Toc415260695 \h </w:instrText>
       </w:r>
       <w:r>
         <w:rPr>
@@ -4941,7 +5088,7 @@
         <w:rPr>
           <w:noProof/>
         </w:rPr>
-        <w:instrText xml:space="preserve"> PAGEREF _Toc415248342 \h </w:instrText>
+        <w:instrText xml:space="preserve"> PAGEREF _Toc415260696 \h </w:instrText>
       </w:r>
       <w:r>
         <w:rPr>
@@ -5003,8 +5150,6 @@
         </w:rPr>
         <w:br w:type="page"/>
       </w:r>
-      <w:bookmarkStart w:id="2" w:name="_GoBack"/>
-      <w:bookmarkEnd w:id="2"/>
     </w:p>
     <w:p>
       <w:pPr>
@@ -5226,7 +5371,7 @@
           <w:szCs w:val="22"/>
         </w:rPr>
       </w:pPr>
-      <w:bookmarkStart w:id="3" w:name="_Toc415045228"/>
+      <w:bookmarkStart w:id="3" w:name="_Toc415260699"/>
       <w:r>
         <w:rPr>
           <w:rFonts w:cs="Times New Roman"/>
@@ -5636,7 +5781,7 @@
           <w:rFonts w:cs="Times New Roman"/>
         </w:rPr>
       </w:pPr>
-      <w:bookmarkStart w:id="4" w:name="_Toc415045229"/>
+      <w:bookmarkStart w:id="4" w:name="_Toc415260700"/>
       <w:r>
         <w:rPr>
           <w:rFonts w:cs="Times New Roman"/>
@@ -5653,7 +5798,7 @@
           <w:lang w:eastAsia="ko-KR"/>
         </w:rPr>
       </w:pPr>
-      <w:bookmarkStart w:id="5" w:name="_Toc415045230"/>
+      <w:bookmarkStart w:id="5" w:name="_Toc415260701"/>
       <w:r>
         <w:rPr>
           <w:lang w:eastAsia="ko-KR"/>
@@ -6716,7 +6861,7 @@
           <w:lang w:eastAsia="ko-KR"/>
         </w:rPr>
       </w:pPr>
-      <w:bookmarkStart w:id="6" w:name="_Toc415045231"/>
+      <w:bookmarkStart w:id="6" w:name="_Toc415260702"/>
       <w:r>
         <w:rPr>
           <w:rFonts w:eastAsiaTheme="minorEastAsia" w:cs="Times New Roman"/>
@@ -7007,7 +7152,7 @@
           <w:lang w:eastAsia="ko-KR"/>
         </w:rPr>
       </w:pPr>
-      <w:bookmarkStart w:id="7" w:name="_Toc415045232"/>
+      <w:bookmarkStart w:id="7" w:name="_Toc415260703"/>
       <w:r>
         <w:rPr>
           <w:rFonts w:cs="Times New Roman"/>
@@ -7028,7 +7173,7 @@
           <w:lang w:eastAsia="ko-KR"/>
         </w:rPr>
       </w:pPr>
-      <w:bookmarkStart w:id="8" w:name="_Toc415045233"/>
+      <w:bookmarkStart w:id="8" w:name="_Toc415260704"/>
       <w:r>
         <w:rPr>
           <w:rFonts w:eastAsiaTheme="minorEastAsia" w:cs="Times New Roman"/>
@@ -7365,7 +7510,7 @@
               </w:rPr>
             </w:pPr>
             <w:bookmarkStart w:id="9" w:name="_Toc413318146"/>
-            <w:bookmarkStart w:id="10" w:name="_Toc415248326"/>
+            <w:bookmarkStart w:id="10" w:name="_Toc415260680"/>
             <w:r>
               <w:rPr>
                 <w:b/>
@@ -7534,7 +7679,7 @@
                 <w:b/>
               </w:rPr>
             </w:pPr>
-            <w:bookmarkStart w:id="11" w:name="_Toc415248327"/>
+            <w:bookmarkStart w:id="11" w:name="_Toc415260681"/>
             <w:r>
               <w:rPr>
                 <w:b/>
@@ -7672,7 +7817,7 @@
       <w:pPr>
         <w:pStyle w:val="Heading3"/>
       </w:pPr>
-      <w:bookmarkStart w:id="12" w:name="_Toc415045234"/>
+      <w:bookmarkStart w:id="12" w:name="_Toc415260705"/>
       <w:r>
         <w:t>Application Data Collector</w:t>
       </w:r>
@@ -7942,7 +8087,7 @@
           <w:b/>
         </w:rPr>
       </w:pPr>
-      <w:bookmarkStart w:id="13" w:name="_Toc415248338"/>
+      <w:bookmarkStart w:id="13" w:name="_Toc415260692"/>
       <w:r>
         <w:rPr>
           <w:b/>
@@ -9261,7 +9406,7 @@
       <w:pPr>
         <w:pStyle w:val="Heading3"/>
       </w:pPr>
-      <w:bookmarkStart w:id="14" w:name="_Toc415045235"/>
+      <w:bookmarkStart w:id="14" w:name="_Toc415260706"/>
       <w:r>
         <w:t>Dataset Description</w:t>
       </w:r>
@@ -9751,7 +9896,7 @@
                 <w:rFonts w:cs="Times New Roman"/>
               </w:rPr>
             </w:pPr>
-            <w:bookmarkStart w:id="15" w:name="_Toc415248328"/>
+            <w:bookmarkStart w:id="15" w:name="_Toc415260682"/>
             <w:r>
               <w:rPr>
                 <w:b/>
@@ -9913,7 +10058,7 @@
                 <w:rFonts w:cs="Times New Roman"/>
               </w:rPr>
             </w:pPr>
-            <w:bookmarkStart w:id="16" w:name="_Toc415248329"/>
+            <w:bookmarkStart w:id="16" w:name="_Toc415260683"/>
             <w:r>
               <w:rPr>
                 <w:b/>
@@ -10673,7 +10818,7 @@
           <w:b/>
         </w:rPr>
       </w:pPr>
-      <w:bookmarkStart w:id="17" w:name="_Toc415248339"/>
+      <w:bookmarkStart w:id="17" w:name="_Toc415260693"/>
       <w:r>
         <w:rPr>
           <w:b/>
@@ -13120,7 +13265,7 @@
           <w:b/>
         </w:rPr>
       </w:pPr>
-      <w:bookmarkStart w:id="18" w:name="_Toc415248340"/>
+      <w:bookmarkStart w:id="18" w:name="_Toc415260694"/>
       <w:r>
         <w:rPr>
           <w:b/>
@@ -17801,7 +17946,7 @@
       <w:pPr>
         <w:pStyle w:val="Heading3"/>
       </w:pPr>
-      <w:bookmarkStart w:id="19" w:name="_Toc415045236"/>
+      <w:bookmarkStart w:id="19" w:name="_Toc415260707"/>
       <w:r>
         <w:t>Dataset that used in this research</w:t>
       </w:r>
@@ -18121,7 +18266,7 @@
       <w:pPr>
         <w:pStyle w:val="Heading2"/>
       </w:pPr>
-      <w:bookmarkStart w:id="20" w:name="_Toc415045237"/>
+      <w:bookmarkStart w:id="20" w:name="_Toc415260708"/>
       <w:r>
         <w:t>Data Pre-processing</w:t>
       </w:r>
@@ -18169,7 +18314,7 @@
       <w:pPr>
         <w:pStyle w:val="Heading3"/>
       </w:pPr>
-      <w:bookmarkStart w:id="21" w:name="_Toc415045238"/>
+      <w:bookmarkStart w:id="21" w:name="_Toc415260709"/>
       <w:r>
         <w:t>Data Cleansing</w:t>
       </w:r>
@@ -18456,7 +18601,7 @@
       <w:pPr>
         <w:pStyle w:val="Heading3"/>
       </w:pPr>
-      <w:bookmarkStart w:id="22" w:name="_Toc415045239"/>
+      <w:bookmarkStart w:id="22" w:name="_Toc415260710"/>
       <w:r>
         <w:t>Data</w:t>
       </w:r>
@@ -18531,7 +18676,7 @@
                                 <w:kern w:val="2"/>
                               </w:rPr>
                             </w:pPr>
-                            <w:bookmarkStart w:id="23" w:name="_Toc415248330"/>
+                            <w:bookmarkStart w:id="23" w:name="_Toc415260684"/>
                             <w:r>
                               <w:rPr>
                                 <w:b/>
@@ -18650,7 +18795,7 @@
                           <w:kern w:val="2"/>
                         </w:rPr>
                       </w:pPr>
-                      <w:bookmarkStart w:id="24" w:name="_Toc415248330"/>
+                      <w:bookmarkStart w:id="24" w:name="_Toc415260684"/>
                       <w:r>
                         <w:rPr>
                           <w:b/>
@@ -19107,7 +19252,7 @@
           <w:szCs w:val="22"/>
         </w:rPr>
       </w:pPr>
-      <w:bookmarkStart w:id="25" w:name="_Toc415045240"/>
+      <w:bookmarkStart w:id="25" w:name="_Toc415260711"/>
       <w:r>
         <w:rPr>
           <w:rFonts w:eastAsia="바탕체" w:cs="Times New Roman"/>
@@ -19185,7 +19330,7 @@
       <w:pPr>
         <w:pStyle w:val="Heading3"/>
       </w:pPr>
-      <w:bookmarkStart w:id="26" w:name="_Toc415045241"/>
+      <w:bookmarkStart w:id="26" w:name="_Toc415260712"/>
       <w:r>
         <w:t>Define Human Activity and Behavior</w:t>
       </w:r>
@@ -19442,7 +19587,7 @@
       <w:pPr>
         <w:pStyle w:val="Heading3"/>
       </w:pPr>
-      <w:bookmarkStart w:id="27" w:name="_Toc415045242"/>
+      <w:bookmarkStart w:id="27" w:name="_Toc415260713"/>
       <w:r>
         <w:t xml:space="preserve">Features </w:t>
       </w:r>
@@ -20605,7 +20750,7 @@
           <w:b/>
         </w:rPr>
       </w:pPr>
-      <w:bookmarkStart w:id="28" w:name="_Toc415248341"/>
+      <w:bookmarkStart w:id="28" w:name="_Toc415260695"/>
       <w:r>
         <w:rPr>
           <w:b/>
@@ -22137,7 +22282,7 @@
           <w:b/>
         </w:rPr>
       </w:pPr>
-      <w:bookmarkStart w:id="29" w:name="_Toc415248331"/>
+      <w:bookmarkStart w:id="29" w:name="_Toc415260685"/>
       <w:r>
         <w:rPr>
           <w:b/>
@@ -22230,7 +22375,7 @@
       <w:pPr>
         <w:pStyle w:val="Heading3"/>
       </w:pPr>
-      <w:bookmarkStart w:id="30" w:name="_Toc415045243"/>
+      <w:bookmarkStart w:id="30" w:name="_Toc415260714"/>
       <w:r>
         <w:t>Human and Machine Time</w:t>
       </w:r>
@@ -22344,7 +22489,7 @@
       <w:pPr>
         <w:pStyle w:val="Heading3"/>
       </w:pPr>
-      <w:bookmarkStart w:id="31" w:name="_Toc415045244"/>
+      <w:bookmarkStart w:id="31" w:name="_Toc415260715"/>
       <w:r>
         <w:t xml:space="preserve">List of the </w:t>
       </w:r>
@@ -23503,7 +23648,7 @@
           <w:b/>
         </w:rPr>
       </w:pPr>
-      <w:bookmarkStart w:id="32" w:name="_Toc415248332"/>
+      <w:bookmarkStart w:id="32" w:name="_Toc415260686"/>
       <w:r>
         <w:rPr>
           <w:b/>
@@ -23600,7 +23745,7 @@
           <w:rFonts w:cs="Times New Roman"/>
         </w:rPr>
       </w:pPr>
-      <w:bookmarkStart w:id="33" w:name="_Toc415045245"/>
+      <w:bookmarkStart w:id="33" w:name="_Toc415260716"/>
       <w:r>
         <w:rPr>
           <w:rFonts w:cs="Times New Roman"/>
@@ -23896,7 +24041,7 @@
                                 <w:b/>
                               </w:rPr>
                             </w:pPr>
-                            <w:bookmarkStart w:id="34" w:name="_Toc415248333"/>
+                            <w:bookmarkStart w:id="34" w:name="_Toc415260687"/>
                             <w:r>
                               <w:rPr>
                                 <w:b/>
@@ -24133,7 +24278,7 @@
                           <w:b/>
                         </w:rPr>
                       </w:pPr>
-                      <w:bookmarkStart w:id="35" w:name="_Toc415248333"/>
+                      <w:bookmarkStart w:id="35" w:name="_Toc415260687"/>
                       <w:r>
                         <w:rPr>
                           <w:b/>
@@ -24306,7 +24451,7 @@
           <w:lang w:eastAsia="ko-KR"/>
         </w:rPr>
       </w:pPr>
-      <w:bookmarkStart w:id="36" w:name="_Toc415045246"/>
+      <w:bookmarkStart w:id="36" w:name="_Toc415260717"/>
       <w:r>
         <w:rPr>
           <w:lang w:eastAsia="ko-KR"/>
@@ -25241,7 +25386,7 @@
           <w:lang w:eastAsia="ko-KR"/>
         </w:rPr>
       </w:pPr>
-      <w:bookmarkStart w:id="37" w:name="_Toc415045247"/>
+      <w:bookmarkStart w:id="37" w:name="_Toc415260718"/>
       <w:r>
         <w:rPr>
           <w:lang w:eastAsia="ko-KR"/>
@@ -25278,7 +25423,7 @@
           <w:lang w:eastAsia="ko-KR"/>
         </w:rPr>
       </w:pPr>
-      <w:bookmarkStart w:id="38" w:name="_Toc415045248"/>
+      <w:bookmarkStart w:id="38" w:name="_Toc415260719"/>
       <w:r>
         <w:rPr>
           <w:lang w:eastAsia="ko-KR"/>
@@ -25362,7 +25507,7 @@
           <w:rFonts w:cs="Times New Roman"/>
         </w:rPr>
       </w:pPr>
-      <w:bookmarkStart w:id="39" w:name="_Toc415248334"/>
+      <w:bookmarkStart w:id="39" w:name="_Toc415260688"/>
       <w:r>
         <w:rPr>
           <w:b/>
@@ -27952,7 +28097,7 @@
           <w:lang w:eastAsia="ko-KR"/>
         </w:rPr>
       </w:pPr>
-      <w:bookmarkStart w:id="40" w:name="_Toc415045249"/>
+      <w:bookmarkStart w:id="40" w:name="_Toc415260720"/>
       <w:r>
         <w:rPr>
           <w:lang w:eastAsia="ko-KR"/>
@@ -28055,7 +28200,7 @@
           <w:rFonts w:cs="Times New Roman"/>
         </w:rPr>
       </w:pPr>
-      <w:bookmarkStart w:id="41" w:name="_Toc415248335"/>
+      <w:bookmarkStart w:id="41" w:name="_Toc415260689"/>
       <w:r>
         <w:rPr>
           <w:b/>
@@ -28378,6 +28523,102 @@
       <w:r>
         <w:rPr>
           <w:rFonts w:cs="Times New Roman"/>
+          <w:sz w:val="22"/>
+          <w:lang w:eastAsia="ko-KR"/>
+        </w:rPr>
+        <w:t xml:space="preserve"> </w:t>
+      </w:r>
+      <w:r>
+        <w:rPr>
+          <w:rFonts w:cs="Times New Roman"/>
+          <w:sz w:val="22"/>
+          <w:lang w:eastAsia="ko-KR"/>
+        </w:rPr>
+        <w:t xml:space="preserve">We have mentioned that we applied aggregate function among strings in our dataset. </w:t>
+      </w:r>
+      <w:r>
+        <w:rPr>
+          <w:rFonts w:cs="Times New Roman"/>
+          <w:sz w:val="22"/>
+          <w:lang w:eastAsia="ko-KR"/>
+        </w:rPr>
+        <w:t>We can imagine</w:t>
+      </w:r>
+      <w:r>
+        <w:rPr>
+          <w:rFonts w:cs="Times New Roman"/>
+          <w:sz w:val="22"/>
+          <w:lang w:eastAsia="ko-KR"/>
+        </w:rPr>
+        <w:t xml:space="preserve">, when we use string matching, strings “D-Link AP” and “D-Link </w:t>
+      </w:r>
+      <w:proofErr w:type="gramStart"/>
+      <w:r>
+        <w:rPr>
+          <w:rFonts w:cs="Times New Roman"/>
+          <w:sz w:val="22"/>
+          <w:lang w:eastAsia="ko-KR"/>
+        </w:rPr>
+        <w:t>AP ”</w:t>
+      </w:r>
+      <w:proofErr w:type="gramEnd"/>
+      <w:r>
+        <w:rPr>
+          <w:rFonts w:cs="Times New Roman"/>
+          <w:sz w:val="22"/>
+          <w:lang w:eastAsia="ko-KR"/>
+        </w:rPr>
+        <w:t xml:space="preserve"> is not match because the second string has </w:t>
+      </w:r>
+      <w:r>
+        <w:rPr>
+          <w:rFonts w:cs="Times New Roman"/>
+          <w:i/>
+          <w:sz w:val="22"/>
+          <w:lang w:eastAsia="ko-KR"/>
+        </w:rPr>
+        <w:t>“space”</w:t>
+      </w:r>
+      <w:r>
+        <w:rPr>
+          <w:rFonts w:cs="Times New Roman"/>
+          <w:sz w:val="22"/>
+          <w:lang w:eastAsia="ko-KR"/>
+        </w:rPr>
+        <w:t xml:space="preserve"> in the end of word. By using </w:t>
+      </w:r>
+      <w:proofErr w:type="spellStart"/>
+      <w:r>
+        <w:rPr>
+          <w:rFonts w:cs="Times New Roman"/>
+          <w:i/>
+          <w:sz w:val="22"/>
+          <w:lang w:eastAsia="ko-KR"/>
+        </w:rPr>
+        <w:t>Levenshtein</w:t>
+      </w:r>
+      <w:proofErr w:type="spellEnd"/>
+      <w:r>
+        <w:rPr>
+          <w:rFonts w:cs="Times New Roman"/>
+          <w:i/>
+          <w:sz w:val="22"/>
+          <w:lang w:eastAsia="ko-KR"/>
+        </w:rPr>
+        <w:t>,</w:t>
+      </w:r>
+      <w:r>
+        <w:rPr>
+          <w:rFonts w:cs="Times New Roman"/>
+          <w:sz w:val="22"/>
+          <w:lang w:eastAsia="ko-KR"/>
+        </w:rPr>
+        <w:t xml:space="preserve"> we can handle these problem.</w:t>
+      </w:r>
+      <w:r>
+        <w:rPr>
+          <w:rFonts w:cs="Times New Roman"/>
+          <w:i/>
           <w:sz w:val="22"/>
           <w:lang w:eastAsia="ko-KR"/>
         </w:rPr>
@@ -28994,12 +29235,11 @@
           <w:lang w:eastAsia="ko-KR"/>
         </w:rPr>
       </w:pPr>
-      <w:bookmarkStart w:id="42" w:name="_Toc415045250"/>
-      <w:r>
-        <w:rPr>
-          <w:rFonts w:cs="Times New Roman"/>
-        </w:rPr>
-        <w:lastRenderedPageBreak/>
+      <w:bookmarkStart w:id="42" w:name="_Toc415260721"/>
+      <w:r>
+        <w:rPr>
+          <w:rFonts w:cs="Times New Roman"/>
+        </w:rPr>
         <w:t>EXPERIMENTAL RESULTS</w:t>
       </w:r>
       <w:bookmarkEnd w:id="42"/>
@@ -29011,7 +29251,7 @@
           <w:lang w:eastAsia="ko-KR"/>
         </w:rPr>
       </w:pPr>
-      <w:bookmarkStart w:id="43" w:name="_Toc415045251"/>
+      <w:bookmarkStart w:id="43" w:name="_Toc415260722"/>
       <w:r>
         <w:rPr>
           <w:lang w:eastAsia="ko-KR"/>
@@ -29051,7 +29291,7 @@
           <w:lang w:eastAsia="ko-KR"/>
         </w:rPr>
       </w:pPr>
-      <w:bookmarkStart w:id="44" w:name="_Toc415045252"/>
+      <w:bookmarkStart w:id="44" w:name="_Toc415260723"/>
       <w:r>
         <w:rPr>
           <w:lang w:eastAsia="ko-KR"/>
@@ -29129,7 +29369,7 @@
           <w:rFonts w:cs="Times New Roman"/>
         </w:rPr>
       </w:pPr>
-      <w:bookmarkStart w:id="45" w:name="_Toc415248336"/>
+      <w:bookmarkStart w:id="45" w:name="_Toc415260690"/>
       <w:r>
         <w:rPr>
           <w:b/>
@@ -29247,23 +29487,31 @@
           <w:sz w:val="22"/>
           <w:lang w:eastAsia="ko-KR"/>
         </w:rPr>
-        <w:t xml:space="preserve">how we find the similar pattern between days inside the window. </w:t>
-      </w:r>
-      <w:r>
-        <w:rPr>
-          <w:rFonts w:cs="Times New Roman"/>
-          <w:sz w:val="22"/>
-          <w:lang w:eastAsia="ko-KR"/>
-        </w:rPr>
-        <w:t xml:space="preserve">Figure 4-1 </w:t>
-      </w:r>
-      <w:r>
-        <w:rPr>
-          <w:rFonts w:cs="Times New Roman"/>
-          <w:sz w:val="22"/>
-          <w:lang w:eastAsia="ko-KR"/>
-        </w:rPr>
-        <w:t xml:space="preserve">is the one of example output from our system. </w:t>
+        <w:t xml:space="preserve">how we find the similar pattern between days inside the window. Figure 4-1 is the one of example </w:t>
+      </w:r>
+      <w:r>
+        <w:rPr>
+          <w:rFonts w:cs="Times New Roman"/>
+          <w:sz w:val="22"/>
+          <w:lang w:eastAsia="ko-KR"/>
+        </w:rPr>
+        <w:t xml:space="preserve">the </w:t>
+      </w:r>
+      <w:r>
+        <w:rPr>
+          <w:rFonts w:cs="Times New Roman"/>
+          <w:sz w:val="22"/>
+          <w:lang w:eastAsia="ko-KR"/>
+        </w:rPr>
+        <w:t xml:space="preserve">output from our system. </w:t>
+      </w:r>
+      <w:r>
+        <w:rPr>
+          <w:rFonts w:cs="Times New Roman"/>
+          <w:sz w:val="22"/>
+          <w:lang w:eastAsia="ko-KR"/>
+        </w:rPr>
+        <w:t>From those data we build behavior model. The details about our experiment as follows:</w:t>
       </w:r>
     </w:p>
     <w:p>
@@ -29343,6 +29591,7 @@
           <w:sz w:val="22"/>
           <w:lang w:eastAsia="ko-KR"/>
         </w:rPr>
+        <w:lastRenderedPageBreak/>
         <w:t>First month for creating model (first dataset)</w:t>
       </w:r>
     </w:p>
@@ -29391,7 +29640,6 @@
           <w:sz w:val="22"/>
           <w:lang w:eastAsia="ko-KR"/>
         </w:rPr>
-        <w:lastRenderedPageBreak/>
         <w:t>Modeling us</w:t>
       </w:r>
       <w:r>
@@ -29797,7 +30045,7 @@
           <w:rFonts w:cs="Times New Roman"/>
         </w:rPr>
       </w:pPr>
-      <w:bookmarkStart w:id="46" w:name="_Toc415248342"/>
+      <w:bookmarkStart w:id="46" w:name="_Toc415260696"/>
       <w:r>
         <w:rPr>
           <w:b/>
@@ -31436,159 +31684,24 @@
           <w:sz w:val="22"/>
           <w:lang w:eastAsia="ko-KR"/>
         </w:rPr>
-        <w:t xml:space="preserve">Plot activity bad data. </w:t>
-      </w:r>
-      <w:r>
-        <w:rPr>
-          <w:rFonts w:cs="Times New Roman"/>
-          <w:sz w:val="22"/>
-          <w:lang w:eastAsia="ko-KR"/>
-        </w:rPr>
-        <w:t>What would</w:t>
-      </w:r>
-      <w:r>
-        <w:rPr>
-          <w:rFonts w:cs="Times New Roman"/>
-          <w:sz w:val="22"/>
-          <w:lang w:eastAsia="ko-KR"/>
-        </w:rPr>
-        <w:t xml:space="preserve"> I do without your smart mouth</w:t>
-      </w:r>
-      <w:proofErr w:type="gramStart"/>
-      <w:r>
-        <w:rPr>
-          <w:rFonts w:cs="Times New Roman"/>
-          <w:sz w:val="22"/>
-          <w:lang w:eastAsia="ko-KR"/>
-        </w:rPr>
-        <w:t>?.</w:t>
-      </w:r>
-      <w:proofErr w:type="gramEnd"/>
-      <w:r>
-        <w:rPr>
-          <w:rFonts w:cs="Times New Roman"/>
-          <w:sz w:val="22"/>
-          <w:lang w:eastAsia="ko-KR"/>
-        </w:rPr>
-        <w:t xml:space="preserve"> </w:t>
-      </w:r>
-      <w:r>
-        <w:rPr>
-          <w:rFonts w:cs="Times New Roman"/>
-          <w:sz w:val="22"/>
-          <w:lang w:eastAsia="ko-KR"/>
-        </w:rPr>
-        <w:t xml:space="preserve">Drawing me in, and </w:t>
-      </w:r>
-      <w:r>
-        <w:rPr>
-          <w:rFonts w:cs="Times New Roman"/>
-          <w:sz w:val="22"/>
-          <w:lang w:eastAsia="ko-KR"/>
-        </w:rPr>
-        <w:t xml:space="preserve">you </w:t>
-      </w:r>
-      <w:r>
-        <w:rPr>
-          <w:rFonts w:cs="Times New Roman"/>
-          <w:sz w:val="22"/>
-          <w:lang w:eastAsia="ko-KR"/>
-        </w:rPr>
-        <w:lastRenderedPageBreak/>
-        <w:t xml:space="preserve">kicking me out. </w:t>
-      </w:r>
-      <w:r>
-        <w:rPr>
-          <w:rFonts w:cs="Times New Roman"/>
-          <w:sz w:val="22"/>
-          <w:lang w:eastAsia="ko-KR"/>
-        </w:rPr>
-        <w:t>You've got my head spinning, n</w:t>
-      </w:r>
-      <w:r>
-        <w:rPr>
-          <w:rFonts w:cs="Times New Roman"/>
-          <w:sz w:val="22"/>
-          <w:lang w:eastAsia="ko-KR"/>
-        </w:rPr>
-        <w:t xml:space="preserve">o kidding, I can't pin you down. </w:t>
-      </w:r>
-      <w:r>
-        <w:rPr>
-          <w:rFonts w:cs="Times New Roman"/>
-          <w:sz w:val="22"/>
-          <w:lang w:eastAsia="ko-KR"/>
-        </w:rPr>
-        <w:t xml:space="preserve">What's </w:t>
-      </w:r>
-      <w:r>
-        <w:rPr>
-          <w:rFonts w:cs="Times New Roman"/>
-          <w:sz w:val="22"/>
-          <w:lang w:eastAsia="ko-KR"/>
-        </w:rPr>
-        <w:t xml:space="preserve">going on in that beautiful </w:t>
-      </w:r>
-      <w:proofErr w:type="gramStart"/>
-      <w:r>
-        <w:rPr>
-          <w:rFonts w:cs="Times New Roman"/>
-          <w:sz w:val="22"/>
-          <w:lang w:eastAsia="ko-KR"/>
-        </w:rPr>
-        <w:t>mind.</w:t>
-      </w:r>
-      <w:proofErr w:type="gramEnd"/>
-      <w:r>
-        <w:rPr>
-          <w:rFonts w:cs="Times New Roman"/>
-          <w:sz w:val="22"/>
-          <w:lang w:eastAsia="ko-KR"/>
-        </w:rPr>
-        <w:t xml:space="preserve"> </w:t>
-      </w:r>
-      <w:r>
-        <w:rPr>
-          <w:rFonts w:cs="Times New Roman"/>
-          <w:sz w:val="22"/>
-          <w:lang w:eastAsia="ko-KR"/>
-        </w:rPr>
-        <w:t>I</w:t>
-      </w:r>
-      <w:r>
-        <w:rPr>
-          <w:rFonts w:cs="Times New Roman"/>
-          <w:sz w:val="22"/>
-          <w:lang w:eastAsia="ko-KR"/>
-        </w:rPr>
-        <w:t xml:space="preserve">'m on your magical mystery ride. </w:t>
-      </w:r>
-      <w:r>
-        <w:rPr>
-          <w:rFonts w:cs="Times New Roman"/>
-          <w:sz w:val="22"/>
-          <w:lang w:eastAsia="ko-KR"/>
-        </w:rPr>
-        <w:t>And I'm so dizzy, don't know what hit me, but I'll be alright</w:t>
-      </w:r>
-      <w:r>
-        <w:rPr>
-          <w:rFonts w:cs="Times New Roman"/>
-          <w:sz w:val="22"/>
-          <w:lang w:eastAsia="ko-KR"/>
-        </w:rPr>
-        <w:t>.</w:t>
-      </w:r>
-    </w:p>
-    <w:p>
-      <w:pPr>
-        <w:spacing w:line="420" w:lineRule="auto"/>
-        <w:rPr>
-          <w:rFonts w:cs="Times New Roman"/>
-          <w:sz w:val="22"/>
-          <w:lang w:eastAsia="ko-KR"/>
-        </w:rPr>
-      </w:pPr>
+        <w:t xml:space="preserve">Table 4-1 shows the result of user identification. We applied to all student’s data which are 37 students but that table only shows the data from 6 students. The full of data from 37 students can be seen in Appendix. </w:t>
+      </w:r>
+      <w:r>
+        <w:rPr>
+          <w:rFonts w:cs="Times New Roman"/>
+          <w:sz w:val="22"/>
+          <w:lang w:eastAsia="ko-KR"/>
+        </w:rPr>
+        <w:t xml:space="preserve">Table 4-1 does not confusion matrix table, it just looks like confusion matrix table. The value means the percentage of B2 (behavior data from data test) which successfully identified by B1 (behavior model). We can see that our proposed features and our approach can be used for identification. </w:t>
+      </w:r>
+      <w:r>
+        <w:rPr>
+          <w:rFonts w:cs="Times New Roman"/>
+          <w:sz w:val="22"/>
+          <w:lang w:eastAsia="ko-KR"/>
+        </w:rPr>
+        <w:t xml:space="preserve">Based on the result and our observation, our approach can achieved good enough accuracy even some of users has bad accuracy (under 30%). </w:t>
+      </w:r>
     </w:p>
     <w:p>
       <w:pPr>
@@ -31664,9 +31777,6 @@
           <w:tab w:val="center" w:pos="4110"/>
         </w:tabs>
         <w:jc w:val="left"/>
-        <w:rPr>
-          <w:rFonts w:cs="Times New Roman"/>
-        </w:rPr>
       </w:pPr>
       <w:r>
         <w:tab/>
@@ -31674,7 +31784,7 @@
       <w:r>
         <w:tab/>
       </w:r>
-      <w:bookmarkStart w:id="47" w:name="_Toc415248337"/>
+      <w:bookmarkStart w:id="47" w:name="_Toc415260691"/>
       <w:r>
         <w:rPr>
           <w:b/>
@@ -31762,16 +31872,151 @@
     </w:p>
     <w:p>
       <w:pPr>
+        <w:spacing w:line="360" w:lineRule="auto"/>
+        <w:rPr>
+          <w:lang w:eastAsia="ko-KR"/>
+        </w:rPr>
+      </w:pPr>
+      <w:r>
+        <w:rPr>
+          <w:lang w:eastAsia="ko-KR"/>
+        </w:rPr>
+        <w:t xml:space="preserve">We tried to looking the answer, why some of users have bad accuracy. Figure 4-2 is the answer. Figure 4-2 shows about the behavior from the one of user who has bad accuracy. We can compare </w:t>
+      </w:r>
+      <w:r>
+        <w:rPr>
+          <w:lang w:eastAsia="ko-KR"/>
+        </w:rPr>
+        <w:lastRenderedPageBreak/>
+        <w:t xml:space="preserve">this figure to Figure 3-1. The users who have bad accuracy, they have different behavior almost in every day which our approach could not handle it. Despite some of </w:t>
+      </w:r>
+      <w:r>
+        <w:rPr>
+          <w:lang w:eastAsia="ko-KR"/>
+        </w:rPr>
+        <w:t xml:space="preserve">users have bad accuracy (under 30 %) means only around 30% behavior data in data test which identified in behavior model, the value is the highest one than another values. So, it is still can be used for identification.  </w:t>
+      </w:r>
+      <w:r>
+        <w:rPr>
+          <w:lang w:eastAsia="ko-KR"/>
+        </w:rPr>
+        <w:t xml:space="preserve"> </w:t>
+      </w:r>
+    </w:p>
+    <w:p>
+      <w:pPr>
+        <w:spacing w:line="360" w:lineRule="auto"/>
+        <w:rPr>
+          <w:rFonts w:cs="Times New Roman"/>
+          <w:sz w:val="22"/>
+          <w:lang w:eastAsia="ko-KR"/>
+        </w:rPr>
+      </w:pPr>
+      <w:r>
+        <w:rPr>
+          <w:lang w:eastAsia="ko-KR"/>
+        </w:rPr>
+        <w:tab/>
+        <w:t xml:space="preserve">In chapter three, we have mentioned that we also use </w:t>
+      </w:r>
+      <w:proofErr w:type="spellStart"/>
+      <w:r>
+        <w:rPr>
+          <w:rFonts w:cs="Times New Roman"/>
+          <w:i/>
+          <w:sz w:val="22"/>
+          <w:lang w:eastAsia="ko-KR"/>
+        </w:rPr>
+        <w:t>Levenshtein</w:t>
+      </w:r>
+      <w:proofErr w:type="spellEnd"/>
+      <w:r>
+        <w:rPr>
+          <w:rFonts w:cs="Times New Roman"/>
+          <w:sz w:val="22"/>
+          <w:lang w:eastAsia="ko-KR"/>
+        </w:rPr>
+        <w:t xml:space="preserve"> distance to measure the similarity score between two strings in rows</w:t>
+      </w:r>
+      <w:r>
+        <w:rPr>
+          <w:rFonts w:cs="Times New Roman"/>
+          <w:sz w:val="22"/>
+          <w:lang w:eastAsia="ko-KR"/>
+        </w:rPr>
+        <w:t xml:space="preserve">. The reason why we used </w:t>
+      </w:r>
+      <w:proofErr w:type="spellStart"/>
+      <w:r>
+        <w:rPr>
+          <w:rFonts w:cs="Times New Roman"/>
+          <w:i/>
+          <w:sz w:val="22"/>
+          <w:lang w:eastAsia="ko-KR"/>
+        </w:rPr>
+        <w:t>Levenshtein</w:t>
+      </w:r>
+      <w:proofErr w:type="spellEnd"/>
+      <w:r>
+        <w:rPr>
+          <w:rFonts w:cs="Times New Roman"/>
+          <w:sz w:val="22"/>
+          <w:lang w:eastAsia="ko-KR"/>
+        </w:rPr>
+        <w:t xml:space="preserve"> is </w:t>
+      </w:r>
+      <w:r>
+        <w:rPr>
+          <w:rFonts w:cs="Times New Roman"/>
+          <w:sz w:val="22"/>
+          <w:lang w:eastAsia="ko-KR"/>
+        </w:rPr>
+        <w:t>to anticipate the data which not match but actually similar.</w:t>
+      </w:r>
+      <w:r>
+        <w:rPr>
+          <w:rFonts w:cs="Times New Roman"/>
+          <w:sz w:val="22"/>
+          <w:lang w:eastAsia="ko-KR"/>
+        </w:rPr>
+        <w:t xml:space="preserve"> </w:t>
+      </w:r>
+      <w:r>
+        <w:rPr>
+          <w:rFonts w:cs="Times New Roman"/>
+          <w:sz w:val="22"/>
+          <w:lang w:eastAsia="ko-KR"/>
+        </w:rPr>
+        <w:t xml:space="preserve">Finally, we only use string matching method to find similarity data patterns. We did not use it because whether use </w:t>
+      </w:r>
+      <w:proofErr w:type="spellStart"/>
+      <w:r>
+        <w:rPr>
+          <w:rFonts w:cs="Times New Roman"/>
+          <w:sz w:val="22"/>
+          <w:lang w:eastAsia="ko-KR"/>
+        </w:rPr>
+        <w:t>Levenshtein</w:t>
+      </w:r>
+      <w:proofErr w:type="spellEnd"/>
+      <w:r>
+        <w:rPr>
+          <w:rFonts w:cs="Times New Roman"/>
+          <w:sz w:val="22"/>
+          <w:lang w:eastAsia="ko-KR"/>
+        </w:rPr>
+        <w:t xml:space="preserve"> or not it does not affected the accuracy but only increasing time processing. </w:t>
+      </w:r>
+    </w:p>
+    <w:p>
+      <w:pPr>
         <w:pStyle w:val="Heading3"/>
       </w:pPr>
-      <w:bookmarkStart w:id="48" w:name="_Toc415045253"/>
-      <w:r>
-        <w:t>Performance</w:t>
+      <w:bookmarkStart w:id="48" w:name="_Toc415260724"/>
+      <w:r>
+        <w:t>Testing Performance by Removing Some of Features</w:t>
       </w:r>
       <w:bookmarkEnd w:id="48"/>
-      <w:r>
-        <w:t xml:space="preserve"> Evaluation</w:t>
-      </w:r>
     </w:p>
     <w:p>
       <w:pPr>
@@ -31954,14 +32199,14 @@
           <w:rFonts w:cs="Times New Roman"/>
         </w:rPr>
       </w:pPr>
-      <w:bookmarkStart w:id="49" w:name="_Toc415045254"/>
-      <w:r>
-        <w:rPr>
-          <w:rFonts w:cs="Times New Roman"/>
-        </w:rPr>
-        <w:lastRenderedPageBreak/>
+      <w:bookmarkStart w:id="49" w:name="_Toc415260725"/>
+      <w:r>
+        <w:rPr>
+          <w:rFonts w:cs="Times New Roman"/>
+        </w:rPr>
         <w:t>LIMITATION AND FUTURE WORK</w:t>
       </w:r>
+      <w:bookmarkEnd w:id="49"/>
     </w:p>
     <w:p>
       <w:pPr>
@@ -32019,7 +32264,14 @@
         <w:rPr>
           <w:sz w:val="22"/>
         </w:rPr>
-        <w:t xml:space="preserve">, so we decide to using two days for the size of window. The reason, why we used two days as the size of window is because two is the minimum numbers when we want to compare two of data. </w:t>
+        <w:t xml:space="preserve">, so we decide to using two days </w:t>
+      </w:r>
+      <w:r>
+        <w:rPr>
+          <w:sz w:val="22"/>
+        </w:rPr>
+        <w:lastRenderedPageBreak/>
+        <w:t xml:space="preserve">for the size of window. The reason, why we used two days as the size of window is because two is the minimum numbers when we want to compare two of data. </w:t>
       </w:r>
     </w:p>
     <w:p>
@@ -32076,13 +32328,14 @@
           <w:rFonts w:cs="Times New Roman"/>
         </w:rPr>
       </w:pPr>
+      <w:bookmarkStart w:id="50" w:name="_Toc415260726"/>
       <w:r>
         <w:rPr>
           <w:rFonts w:cs="Times New Roman"/>
         </w:rPr>
         <w:t>RELATED WORKS</w:t>
       </w:r>
-      <w:bookmarkEnd w:id="49"/>
+      <w:bookmarkEnd w:id="50"/>
     </w:p>
     <w:p>
       <w:pPr>
@@ -32148,16 +32401,7 @@
           <w:sz w:val="22"/>
           <w:lang w:val="x-none"/>
         </w:rPr>
-        <w:t xml:space="preserve">. Smartphone log consist of many of data such as contact, </w:t>
-      </w:r>
-      <w:r>
-        <w:rPr>
-          <w:rFonts w:hint="eastAsia"/>
-          <w:sz w:val="22"/>
-          <w:lang w:val="x-none"/>
-        </w:rPr>
-        <w:lastRenderedPageBreak/>
-        <w:t xml:space="preserve">call log, </w:t>
+        <w:t xml:space="preserve">. Smartphone log consist of many of data such as contact, call log, </w:t>
       </w:r>
       <w:r>
         <w:rPr>
@@ -32578,7 +32822,15 @@
           <w:sz w:val="22"/>
           <w:lang w:val="x-none"/>
         </w:rPr>
-        <w:t>ts based on the contact patterns, while it extracts the personal contexts based on the contact patterns, the personal contexts means such as the user emotional states and behaviors from the mobile log. They use Bayesian networks for handling the uncertainties in the mobile environment.</w:t>
+        <w:t xml:space="preserve">ts based on the contact patterns, while it </w:t>
+      </w:r>
+      <w:r>
+        <w:rPr>
+          <w:sz w:val="22"/>
+          <w:lang w:val="x-none"/>
+        </w:rPr>
+        <w:lastRenderedPageBreak/>
+        <w:t>extracts the personal contexts based on the contact patterns, the personal contexts means such as the user emotional states and behaviors from the mobile log. They use Bayesian networks for handling the uncertainties in the mobile environment.</w:t>
       </w:r>
       <w:r>
         <w:rPr>
@@ -33081,7 +33333,6 @@
           <w:sz w:val="22"/>
           <w:lang w:eastAsia="ko-KR"/>
         </w:rPr>
-        <w:lastRenderedPageBreak/>
         <w:t>accelerometer sensors). They proposed a new framework to discover places of interest based on location where the user usually goes and stays for a while.</w:t>
       </w:r>
       <w:r>
@@ -33330,7 +33581,15 @@
           <w:sz w:val="22"/>
           <w:lang w:eastAsia="ko-KR"/>
         </w:rPr>
-        <w:t xml:space="preserve">In this related works, we also found previous research which consider about user privacy, research by </w:t>
+        <w:t xml:space="preserve">In this related </w:t>
+      </w:r>
+      <w:r>
+        <w:rPr>
+          <w:sz w:val="22"/>
+          <w:lang w:eastAsia="ko-KR"/>
+        </w:rPr>
+        <w:lastRenderedPageBreak/>
+        <w:t xml:space="preserve">works, we also found previous research which consider about user privacy, research by </w:t>
       </w:r>
       <w:sdt>
         <w:sdtPr>
@@ -34145,15 +34404,7 @@
           <w:sz w:val="22"/>
           <w:lang w:eastAsia="ko-KR"/>
         </w:rPr>
-        <w:t xml:space="preserve">luetooth </w:t>
-      </w:r>
-      <w:r>
-        <w:rPr>
-          <w:sz w:val="22"/>
-          <w:lang w:eastAsia="ko-KR"/>
-        </w:rPr>
-        <w:lastRenderedPageBreak/>
-        <w:t>proximity data), and background noise. They can achiev</w:t>
+        <w:t>luetooth proximity data), and background noise. They can achiev</w:t>
       </w:r>
       <w:r>
         <w:rPr>
@@ -34546,7 +34797,15 @@
           <w:sz w:val="22"/>
           <w:lang w:eastAsia="ko-KR"/>
         </w:rPr>
-        <w:t xml:space="preserve"> 25 iPhone users and using only six information features from mobile log (SMS, email, phone call, application usage, web browsing, and location). By using simple clustering classifier can achieved 61% accuracy on average and improved to 91% when inference is based on the same participant's data.</w:t>
+        <w:t xml:space="preserve"> 25 iPhone users and using only six information features from mobile log (SMS, email, phone call, application usage, web </w:t>
+      </w:r>
+      <w:r>
+        <w:rPr>
+          <w:sz w:val="22"/>
+          <w:lang w:eastAsia="ko-KR"/>
+        </w:rPr>
+        <w:lastRenderedPageBreak/>
+        <w:t>browsing, and location). By using simple clustering classifier can achieved 61% accuracy on average and improved to 91% when inference is based on the same participant's data.</w:t>
       </w:r>
       <w:r>
         <w:rPr>
@@ -35096,15 +35355,14 @@
           <w:rFonts w:cs="Times New Roman"/>
         </w:rPr>
       </w:pPr>
-      <w:bookmarkStart w:id="50" w:name="_Toc415045255"/>
-      <w:r>
-        <w:rPr>
-          <w:rFonts w:cs="Times New Roman"/>
-        </w:rPr>
-        <w:lastRenderedPageBreak/>
+      <w:bookmarkStart w:id="51" w:name="_Toc415260727"/>
+      <w:r>
+        <w:rPr>
+          <w:rFonts w:cs="Times New Roman"/>
+        </w:rPr>
         <w:t>CONCLUSIONS</w:t>
       </w:r>
-      <w:bookmarkEnd w:id="50"/>
+      <w:bookmarkEnd w:id="51"/>
     </w:p>
     <w:p>
       <w:pPr>
@@ -35220,7 +35478,7 @@
           <w:numId w:val="0"/>
         </w:numPr>
       </w:pPr>
-      <w:bookmarkStart w:id="51" w:name="_Toc415045256"/>
+      <w:bookmarkStart w:id="52" w:name="_Toc415260728"/>
       <w:r>
         <w:lastRenderedPageBreak/>
         <w:t>B</w:t>
@@ -35231,7 +35489,7 @@
       <w:r>
         <w:t>graphy</w:t>
       </w:r>
-      <w:bookmarkEnd w:id="51"/>
+      <w:bookmarkEnd w:id="52"/>
     </w:p>
     <w:p/>
     <w:p/>
@@ -36036,12 +36294,12 @@
           <w:numId w:val="0"/>
         </w:numPr>
       </w:pPr>
-      <w:bookmarkStart w:id="52" w:name="_Toc415045257"/>
+      <w:bookmarkStart w:id="53" w:name="_Toc415260729"/>
       <w:r>
         <w:lastRenderedPageBreak/>
         <w:t>References</w:t>
       </w:r>
-      <w:bookmarkEnd w:id="52"/>
+      <w:bookmarkEnd w:id="53"/>
     </w:p>
     <w:sdt>
       <w:sdtPr>
@@ -37607,7 +37865,7 @@
           <w:lang w:eastAsia="ko-KR"/>
         </w:rPr>
       </w:pPr>
-      <w:bookmarkStart w:id="53" w:name="_Toc359576851"/>
+      <w:bookmarkStart w:id="54" w:name="_Toc359576851"/>
       <w:r>
         <w:rPr>
           <w:rFonts w:ascii="바탕" w:eastAsia="바탕" w:hAnsi="바탕" w:cs="Haansoft Batang"/>
@@ -37806,8 +38064,8 @@
           <w:lang w:eastAsia="ko-KR"/>
         </w:rPr>
       </w:pPr>
-      <w:bookmarkStart w:id="54" w:name="_Toc360107363"/>
-      <w:bookmarkStart w:id="55" w:name="_Toc415045258"/>
+      <w:bookmarkStart w:id="55" w:name="_Toc360107363"/>
+      <w:bookmarkStart w:id="56" w:name="_Toc415260730"/>
       <w:r>
         <w:rPr>
           <w:rFonts w:asciiTheme="minorEastAsia" w:eastAsiaTheme="minorEastAsia" w:hAnsiTheme="minorEastAsia" w:cs="굴림"/>
@@ -37845,8 +38103,8 @@
         </w:rPr>
         <w:t>)</w:t>
       </w:r>
-      <w:bookmarkEnd w:id="54"/>
       <w:bookmarkEnd w:id="55"/>
+      <w:bookmarkEnd w:id="56"/>
     </w:p>
     <w:p>
       <w:pPr>
@@ -37864,13 +38122,13 @@
           <w:numId w:val="0"/>
         </w:numPr>
       </w:pPr>
-      <w:bookmarkStart w:id="56" w:name="_Toc415045259"/>
-      <w:bookmarkEnd w:id="53"/>
+      <w:bookmarkStart w:id="57" w:name="_Toc415260731"/>
+      <w:bookmarkEnd w:id="54"/>
       <w:r>
         <w:lastRenderedPageBreak/>
         <w:t>ACKNOWLEDGEMENT</w:t>
       </w:r>
-      <w:bookmarkEnd w:id="56"/>
+      <w:bookmarkEnd w:id="57"/>
     </w:p>
     <w:p>
       <w:pPr>
@@ -38732,6 +38990,40 @@
         <w:t>Mafrur</w:t>
       </w:r>
       <w:proofErr w:type="spellEnd"/>
+    </w:p>
+    <w:p>
+      <w:r>
+        <w:br w:type="page"/>
+      </w:r>
+    </w:p>
+    <w:p>
+      <w:pPr>
+        <w:pStyle w:val="Heading1"/>
+        <w:numPr>
+          <w:ilvl w:val="0"/>
+          <w:numId w:val="0"/>
+        </w:numPr>
+      </w:pPr>
+      <w:bookmarkStart w:id="58" w:name="_Toc415260732"/>
+      <w:r>
+        <w:lastRenderedPageBreak/>
+        <w:t>APPENDIX</w:t>
+      </w:r>
+      <w:bookmarkEnd w:id="58"/>
+    </w:p>
+    <w:p>
+      <w:pPr>
+        <w:widowControl/>
+        <w:autoSpaceDE w:val="0"/>
+        <w:autoSpaceDN w:val="0"/>
+        <w:adjustRightInd w:val="0"/>
+        <w:spacing w:line="420" w:lineRule="auto"/>
+        <w:rPr>
+          <w:rFonts w:cs="Times New Roman"/>
+          <w:kern w:val="20"/>
+          <w:sz w:val="22"/>
+        </w:rPr>
+      </w:pPr>
     </w:p>
     <w:sectPr>
       <w:pgSz w:w="11906" w:h="16838" w:code="9"/>
@@ -45157,7 +45449,7 @@
 </file>
 
 <file path=customXml/itemProps1.xml><?xml version="1.0" encoding="utf-8"?>
-<ds:datastoreItem xmlns:ds="http://schemas.openxmlformats.org/officeDocument/2006/customXml" ds:itemID="{66F96540-29CA-44FC-84A5-BC3B4BFD7B9A}">
+<ds:datastoreItem xmlns:ds="http://schemas.openxmlformats.org/officeDocument/2006/customXml" ds:itemID="{D46C2B49-7E38-445C-8E2A-75BE4F477C6E}">
   <ds:schemaRefs>
     <ds:schemaRef ds:uri="http://schemas.openxmlformats.org/officeDocument/2006/bibliography"/>
   </ds:schemaRefs>

</xml_diff>

<commit_message>
added finished - conclusion
</commit_message>
<xml_diff>
--- a/Rischan_Thesis.docx
+++ b/Rischan_Thesis.docx
@@ -175,21 +175,12 @@
         </w:rPr>
         <w:t xml:space="preserve"> </w:t>
       </w:r>
-      <w:proofErr w:type="spellStart"/>
       <w:r>
         <w:rPr>
           <w:sz w:val="32"/>
           <w:szCs w:val="32"/>
         </w:rPr>
-        <w:t>Chonnam</w:t>
-      </w:r>
-      <w:proofErr w:type="spellEnd"/>
-      <w:r>
-        <w:rPr>
-          <w:sz w:val="32"/>
-          <w:szCs w:val="32"/>
-        </w:rPr>
-        <w:t xml:space="preserve"> National University</w:t>
+        <w:t>Chonnam National University</w:t>
       </w:r>
     </w:p>
     <w:p>
@@ -407,7 +398,6 @@
         </w:rPr>
         <w:t xml:space="preserve"> </w:t>
       </w:r>
-      <w:proofErr w:type="spellStart"/>
       <w:r>
         <w:rPr>
           <w:rFonts w:ascii="Times New Roman" w:hAnsi="Times New Roman" w:cs="Times New Roman"/>
@@ -415,17 +405,7 @@
           <w:sz w:val="32"/>
           <w:szCs w:val="32"/>
         </w:rPr>
-        <w:t>Chonnam</w:t>
-      </w:r>
-      <w:proofErr w:type="spellEnd"/>
-      <w:r>
-        <w:rPr>
-          <w:rFonts w:ascii="Times New Roman" w:hAnsi="Times New Roman" w:cs="Times New Roman"/>
-          <w:color w:val="auto"/>
-          <w:sz w:val="32"/>
-          <w:szCs w:val="32"/>
-        </w:rPr>
-        <w:t xml:space="preserve"> National University</w:t>
+        <w:t>Chonnam National University</w:t>
       </w:r>
     </w:p>
     <w:p>
@@ -537,7 +517,6 @@
         </w:rPr>
         <w:t xml:space="preserve">, </w:t>
       </w:r>
-      <w:proofErr w:type="spellStart"/>
       <w:r>
         <w:rPr>
           <w:rFonts w:cs="Times New Roman"/>
@@ -545,17 +524,7 @@
           <w:szCs w:val="28"/>
           <w:lang w:eastAsia="ko-KR"/>
         </w:rPr>
-        <w:t>Deok</w:t>
-      </w:r>
-      <w:proofErr w:type="spellEnd"/>
-      <w:r>
-        <w:rPr>
-          <w:rFonts w:cs="Times New Roman"/>
-          <w:sz w:val="28"/>
-          <w:szCs w:val="28"/>
-          <w:lang w:eastAsia="ko-KR"/>
-        </w:rPr>
-        <w:t xml:space="preserve"> J</w:t>
+        <w:t>Deok J</w:t>
       </w:r>
       <w:r>
         <w:rPr>
@@ -1027,8 +996,6 @@
             <w:t>Table of Contents</w:t>
           </w:r>
         </w:p>
-        <w:bookmarkStart w:id="0" w:name="_GoBack"/>
-        <w:bookmarkEnd w:id="0"/>
         <w:p>
           <w:pPr>
             <w:pStyle w:val="TOC1"/>
@@ -3690,10 +3657,19 @@
     <w:p>
       <w:pPr>
         <w:widowControl/>
+        <w:tabs>
+          <w:tab w:val="center" w:pos="4110"/>
+        </w:tabs>
         <w:jc w:val="left"/>
       </w:pPr>
+      <w:bookmarkStart w:id="0" w:name="_GoBack"/>
+      <w:bookmarkEnd w:id="0"/>
       <w:r>
         <w:br w:type="page"/>
+      </w:r>
+      <w:r>
+        <w:lastRenderedPageBreak/>
+        <w:tab/>
       </w:r>
     </w:p>
     <w:p>
@@ -3715,7 +3691,6 @@
         <w:rPr>
           <w:rFonts w:cs="Times New Roman"/>
         </w:rPr>
-        <w:lastRenderedPageBreak/>
         <w:t>L</w:t>
       </w:r>
       <w:r>
@@ -5340,21 +5315,12 @@
         </w:rPr>
         <w:t xml:space="preserve"> </w:t>
       </w:r>
-      <w:proofErr w:type="spellStart"/>
       <w:r>
         <w:rPr>
           <w:rFonts w:hint="eastAsia"/>
           <w:sz w:val="22"/>
         </w:rPr>
-        <w:t>Chonnam</w:t>
-      </w:r>
-      <w:proofErr w:type="spellEnd"/>
-      <w:r>
-        <w:rPr>
-          <w:rFonts w:hint="eastAsia"/>
-          <w:sz w:val="22"/>
-        </w:rPr>
-        <w:t xml:space="preserve"> National University</w:t>
+        <w:t>Chonnam National University</w:t>
       </w:r>
     </w:p>
     <w:p>
@@ -5400,7 +5366,6 @@
         </w:rPr>
         <w:t xml:space="preserve">, </w:t>
       </w:r>
-      <w:proofErr w:type="spellStart"/>
       <w:r>
         <w:rPr>
           <w:rFonts w:eastAsiaTheme="minorEastAsia"/>
@@ -5409,7 +5374,6 @@
         </w:rPr>
         <w:t>Deok</w:t>
       </w:r>
-      <w:proofErr w:type="spellEnd"/>
       <w:r>
         <w:rPr>
           <w:rFonts w:eastAsiaTheme="minorEastAsia"/>
@@ -7667,13 +7631,8 @@
               </w:rPr>
               <w:t xml:space="preserve">. </w:t>
             </w:r>
-            <w:proofErr w:type="spellStart"/>
-            <w:r>
-              <w:t>Funf</w:t>
-            </w:r>
-            <w:proofErr w:type="spellEnd"/>
-            <w:r>
-              <w:t xml:space="preserve"> Open Sensing Framework</w:t>
+            <w:r>
+              <w:t>Funf Open Sensing Framework</w:t>
             </w:r>
             <w:bookmarkEnd w:id="10"/>
           </w:p>
@@ -7926,71 +7885,7 @@
           <w:rFonts w:cs="Times New Roman"/>
           <w:sz w:val="22"/>
         </w:rPr>
-        <w:t xml:space="preserve"> from scratch, we use </w:t>
-      </w:r>
-      <w:proofErr w:type="spellStart"/>
-      <w:r>
-        <w:rPr>
-          <w:rFonts w:cs="Times New Roman"/>
-          <w:sz w:val="22"/>
-        </w:rPr>
-        <w:t>Funf</w:t>
-      </w:r>
-      <w:proofErr w:type="spellEnd"/>
-      <w:r>
-        <w:rPr>
-          <w:rFonts w:cs="Times New Roman"/>
-          <w:sz w:val="22"/>
-        </w:rPr>
-        <w:t xml:space="preserve"> library. The </w:t>
-      </w:r>
-      <w:proofErr w:type="spellStart"/>
-      <w:r>
-        <w:rPr>
-          <w:rFonts w:cs="Times New Roman"/>
-          <w:sz w:val="22"/>
-        </w:rPr>
-        <w:t>Funf</w:t>
-      </w:r>
-      <w:proofErr w:type="spellEnd"/>
-      <w:r>
-        <w:rPr>
-          <w:rFonts w:cs="Times New Roman"/>
-          <w:sz w:val="22"/>
-        </w:rPr>
-        <w:t xml:space="preserve"> Open Sensing Framework is an Android-based extensible framework, originally developed at the MIT Media Lab, for doing phone-based mobile sensing. </w:t>
-      </w:r>
-      <w:proofErr w:type="spellStart"/>
-      <w:r>
-        <w:rPr>
-          <w:rFonts w:cs="Times New Roman"/>
-          <w:sz w:val="22"/>
-        </w:rPr>
-        <w:t>Funf</w:t>
-      </w:r>
-      <w:proofErr w:type="spellEnd"/>
-      <w:r>
-        <w:rPr>
-          <w:rFonts w:cs="Times New Roman"/>
-          <w:sz w:val="22"/>
-        </w:rPr>
-        <w:t xml:space="preserve"> provides a reusable set of functionalities enabling the collection and configuration for a broad range of data types. </w:t>
-      </w:r>
-      <w:proofErr w:type="spellStart"/>
-      <w:r>
-        <w:rPr>
-          <w:rFonts w:cs="Times New Roman"/>
-          <w:sz w:val="22"/>
-        </w:rPr>
-        <w:t>Funf</w:t>
-      </w:r>
-      <w:proofErr w:type="spellEnd"/>
-      <w:r>
-        <w:rPr>
-          <w:rFonts w:cs="Times New Roman"/>
-          <w:sz w:val="22"/>
-        </w:rPr>
-        <w:t xml:space="preserve"> is open sourced under the LGPL license. Figure </w:t>
+        <w:t xml:space="preserve"> from scratch, we use Funf library. The Funf Open Sensing Framework is an Android-based extensible framework, originally developed at the MIT Media Lab, for doing phone-based mobile sensing. Funf provides a reusable set of functionalities enabling the collection and configuration for a broad range of data types. Funf is open sourced under the LGPL license. Figure </w:t>
       </w:r>
       <w:r>
         <w:rPr>
@@ -8004,23 +7899,7 @@
           <w:rFonts w:cs="Times New Roman"/>
           <w:sz w:val="22"/>
         </w:rPr>
-        <w:t xml:space="preserve">1 shows </w:t>
-      </w:r>
-      <w:proofErr w:type="spellStart"/>
-      <w:r>
-        <w:rPr>
-          <w:rFonts w:cs="Times New Roman"/>
-          <w:sz w:val="22"/>
-        </w:rPr>
-        <w:t>Funf</w:t>
-      </w:r>
-      <w:proofErr w:type="spellEnd"/>
-      <w:r>
-        <w:rPr>
-          <w:rFonts w:cs="Times New Roman"/>
-          <w:sz w:val="22"/>
-        </w:rPr>
-        <w:t xml:space="preserve"> framework can collect many of sensing from smartphone such location, movement, communication and usage, social proximity, and many more. In this </w:t>
+        <w:t xml:space="preserve">1 shows Funf framework can collect many of sensing from smartphone such location, movement, communication and usage, social proximity, and many more. In this </w:t>
       </w:r>
       <w:r>
         <w:rPr>
@@ -8041,23 +7920,7 @@
           <w:rFonts w:cs="Times New Roman"/>
           <w:sz w:val="22"/>
         </w:rPr>
-        <w:t xml:space="preserve">details about </w:t>
-      </w:r>
-      <w:proofErr w:type="spellStart"/>
-      <w:r>
-        <w:rPr>
-          <w:rFonts w:cs="Times New Roman"/>
-          <w:sz w:val="22"/>
-        </w:rPr>
-        <w:t>Funf</w:t>
-      </w:r>
-      <w:proofErr w:type="spellEnd"/>
-      <w:r>
-        <w:rPr>
-          <w:rFonts w:cs="Times New Roman"/>
-          <w:sz w:val="22"/>
-        </w:rPr>
-        <w:t xml:space="preserve"> </w:t>
+        <w:t xml:space="preserve">details about Funf </w:t>
       </w:r>
       <w:r>
         <w:rPr>
@@ -8072,40 +7935,15 @@
           <w:rFonts w:cs="Times New Roman"/>
           <w:sz w:val="22"/>
         </w:rPr>
-        <w:t xml:space="preserve">details about </w:t>
-      </w:r>
-      <w:proofErr w:type="spellStart"/>
-      <w:r>
-        <w:rPr>
-          <w:rFonts w:cs="Times New Roman"/>
-          <w:sz w:val="22"/>
-        </w:rPr>
-        <w:t>Funf</w:t>
-      </w:r>
-      <w:proofErr w:type="spellEnd"/>
-      <w:r>
-        <w:rPr>
-          <w:rFonts w:cs="Times New Roman"/>
-          <w:sz w:val="22"/>
-        </w:rPr>
-        <w:t xml:space="preserve"> architecture can be</w:t>
-      </w:r>
-      <w:r>
-        <w:rPr>
-          <w:rFonts w:cs="Times New Roman"/>
-          <w:sz w:val="22"/>
-        </w:rPr>
-        <w:t xml:space="preserve"> seen in the main site of </w:t>
-      </w:r>
-      <w:proofErr w:type="spellStart"/>
-      <w:r>
-        <w:rPr>
-          <w:rFonts w:cs="Times New Roman"/>
-          <w:sz w:val="22"/>
-        </w:rPr>
-        <w:t>Funf</w:t>
-      </w:r>
-      <w:proofErr w:type="spellEnd"/>
+        <w:t>details about Funf architecture can be</w:t>
+      </w:r>
+      <w:r>
+        <w:rPr>
+          <w:rFonts w:cs="Times New Roman"/>
+          <w:sz w:val="22"/>
+        </w:rPr>
+        <w:t xml:space="preserve"> seen in the main site of Funf</w:t>
+      </w:r>
       <w:r>
         <w:rPr>
           <w:rStyle w:val="FootnoteReference"/>
@@ -8119,23 +7957,7 @@
           <w:rFonts w:cs="Times New Roman"/>
           <w:sz w:val="22"/>
         </w:rPr>
-        <w:t xml:space="preserve"> and also </w:t>
-      </w:r>
-      <w:proofErr w:type="spellStart"/>
-      <w:r>
-        <w:rPr>
-          <w:rFonts w:cs="Times New Roman"/>
-          <w:sz w:val="22"/>
-        </w:rPr>
-        <w:t>Funf</w:t>
-      </w:r>
-      <w:proofErr w:type="spellEnd"/>
-      <w:r>
-        <w:rPr>
-          <w:rFonts w:cs="Times New Roman"/>
-          <w:sz w:val="22"/>
-        </w:rPr>
-        <w:t xml:space="preserve"> developer site</w:t>
+        <w:t xml:space="preserve"> and also Funf developer site</w:t>
       </w:r>
       <w:r>
         <w:rPr>
@@ -8327,21 +8149,12 @@
                 <w:b/>
               </w:rPr>
             </w:pPr>
-            <w:proofErr w:type="spellStart"/>
             <w:r>
               <w:rPr>
                 <w:rFonts w:cs="Times New Roman"/>
                 <w:b/>
               </w:rPr>
-              <w:t>Interval,duration</w:t>
-            </w:r>
-            <w:proofErr w:type="spellEnd"/>
-            <w:r>
-              <w:rPr>
-                <w:rFonts w:cs="Times New Roman"/>
-                <w:b/>
-              </w:rPr>
-              <w:t xml:space="preserve"> (s)</w:t>
+              <w:t>Interval,duration (s)</w:t>
             </w:r>
           </w:p>
         </w:tc>
@@ -10495,23 +10308,7 @@
           <w:rFonts w:cs="Times New Roman"/>
           <w:sz w:val="22"/>
         </w:rPr>
-        <w:t xml:space="preserve">cope, magnetic field, and </w:t>
-      </w:r>
-      <w:proofErr w:type="spellStart"/>
-      <w:r>
-        <w:rPr>
-          <w:rFonts w:cs="Times New Roman"/>
-          <w:sz w:val="22"/>
-        </w:rPr>
-        <w:t>etc</w:t>
-      </w:r>
-      <w:proofErr w:type="spellEnd"/>
-      <w:r>
-        <w:rPr>
-          <w:rFonts w:cs="Times New Roman"/>
-          <w:sz w:val="22"/>
-        </w:rPr>
-        <w:t xml:space="preserve">). </w:t>
+        <w:t xml:space="preserve">cope, magnetic field, and etc). </w:t>
       </w:r>
     </w:p>
     <w:p>
@@ -10578,75 +10375,43 @@
           <w:rFonts w:cs="Times New Roman"/>
           <w:sz w:val="22"/>
         </w:rPr>
+        <w:t xml:space="preserve"> Funf already has features to </w:t>
+      </w:r>
+      <w:r>
+        <w:rPr>
+          <w:rFonts w:cs="Times New Roman"/>
+          <w:sz w:val="22"/>
+        </w:rPr>
+        <w:t>define timestamp</w:t>
+      </w:r>
+      <w:r>
+        <w:rPr>
+          <w:rFonts w:cs="Times New Roman"/>
+          <w:sz w:val="22"/>
+        </w:rPr>
+        <w:t>, Funf using UNIX UTC (Coordinated Univer</w:t>
+      </w:r>
+      <w:r>
+        <w:rPr>
+          <w:rFonts w:cs="Times New Roman"/>
+          <w:sz w:val="22"/>
+        </w:rPr>
+        <w:t>sal Time) which is (</w:t>
+      </w:r>
+      <w:r>
+        <w:rPr>
+          <w:rFonts w:cs="Times New Roman"/>
+          <w:sz w:val="22"/>
+        </w:rPr>
+        <w:t>Unix time or POSIX time or Unix timestamp) is the number of seconds that have elapsed since January 1, 1970. To convert UNIX time to the human readable time, we can use POSIX function in R or another programming language.</w:t>
+      </w:r>
+      <w:r>
+        <w:rPr>
+          <w:rFonts w:cs="Times New Roman"/>
+          <w:sz w:val="22"/>
+        </w:rPr>
         <w:t xml:space="preserve"> </w:t>
       </w:r>
-      <w:proofErr w:type="spellStart"/>
-      <w:r>
-        <w:rPr>
-          <w:rFonts w:cs="Times New Roman"/>
-          <w:sz w:val="22"/>
-        </w:rPr>
-        <w:t>Funf</w:t>
-      </w:r>
-      <w:proofErr w:type="spellEnd"/>
-      <w:r>
-        <w:rPr>
-          <w:rFonts w:cs="Times New Roman"/>
-          <w:sz w:val="22"/>
-        </w:rPr>
-        <w:t xml:space="preserve"> already has features to </w:t>
-      </w:r>
-      <w:r>
-        <w:rPr>
-          <w:rFonts w:cs="Times New Roman"/>
-          <w:sz w:val="22"/>
-        </w:rPr>
-        <w:t>define timestamp</w:t>
-      </w:r>
-      <w:r>
-        <w:rPr>
-          <w:rFonts w:cs="Times New Roman"/>
-          <w:sz w:val="22"/>
-        </w:rPr>
-        <w:t xml:space="preserve">, </w:t>
-      </w:r>
-      <w:proofErr w:type="spellStart"/>
-      <w:r>
-        <w:rPr>
-          <w:rFonts w:cs="Times New Roman"/>
-          <w:sz w:val="22"/>
-        </w:rPr>
-        <w:t>Funf</w:t>
-      </w:r>
-      <w:proofErr w:type="spellEnd"/>
-      <w:r>
-        <w:rPr>
-          <w:rFonts w:cs="Times New Roman"/>
-          <w:sz w:val="22"/>
-        </w:rPr>
-        <w:t xml:space="preserve"> using UNIX UTC (Coordinated Univer</w:t>
-      </w:r>
-      <w:r>
-        <w:rPr>
-          <w:rFonts w:cs="Times New Roman"/>
-          <w:sz w:val="22"/>
-        </w:rPr>
-        <w:t>sal Time) which is (</w:t>
-      </w:r>
-      <w:r>
-        <w:rPr>
-          <w:rFonts w:cs="Times New Roman"/>
-          <w:sz w:val="22"/>
-        </w:rPr>
-        <w:t>Unix time or POSIX time or Unix timestamp) is the number of seconds that have elapsed since January 1, 1970. To convert UNIX time to the human readable time, we can use POSIX function in R or another programming language.</w:t>
-      </w:r>
-      <w:r>
-        <w:rPr>
-          <w:rFonts w:cs="Times New Roman"/>
-          <w:sz w:val="22"/>
-        </w:rPr>
-        <w:t xml:space="preserve"> </w:t>
-      </w:r>
       <w:r>
         <w:rPr>
           <w:rFonts w:cs="Times New Roman"/>
@@ -10674,18 +10439,8 @@
           <w:i/>
           <w:sz w:val="22"/>
         </w:rPr>
-        <w:t>*.</w:t>
-      </w:r>
-      <w:proofErr w:type="spellStart"/>
-      <w:r>
-        <w:rPr>
-          <w:rFonts w:cs="Times New Roman"/>
-          <w:i/>
-          <w:sz w:val="22"/>
-        </w:rPr>
-        <w:t>db</w:t>
-      </w:r>
-      <w:proofErr w:type="spellEnd"/>
+        <w:t>*.db</w:t>
+      </w:r>
       <w:r>
         <w:rPr>
           <w:rFonts w:cs="Times New Roman"/>
@@ -11162,14 +10917,12 @@
                 <w:rFonts w:cs="Times New Roman"/>
               </w:rPr>
             </w:pPr>
-            <w:proofErr w:type="spellStart"/>
             <w:r>
               <w:rPr>
                 <w:rFonts w:cs="Times New Roman"/>
               </w:rPr>
               <w:t>SimpleLocationProbe</w:t>
             </w:r>
-            <w:proofErr w:type="spellEnd"/>
           </w:p>
         </w:tc>
         <w:tc>
@@ -11248,14 +11001,12 @@
                 <w:rFonts w:cs="Times New Roman"/>
               </w:rPr>
             </w:pPr>
-            <w:proofErr w:type="spellStart"/>
             <w:r>
               <w:rPr>
                 <w:rFonts w:cs="Times New Roman"/>
               </w:rPr>
               <w:t>WifiProbe</w:t>
             </w:r>
-            <w:proofErr w:type="spellEnd"/>
           </w:p>
         </w:tc>
         <w:tc>
@@ -11328,14 +11079,12 @@
                 <w:rFonts w:cs="Times New Roman"/>
               </w:rPr>
             </w:pPr>
-            <w:proofErr w:type="spellStart"/>
             <w:r>
               <w:rPr>
                 <w:rFonts w:cs="Times New Roman"/>
               </w:rPr>
               <w:t>BluetoothProbe</w:t>
             </w:r>
-            <w:proofErr w:type="spellEnd"/>
           </w:p>
         </w:tc>
         <w:tc>
@@ -11408,14 +11157,12 @@
                 <w:rFonts w:cs="Times New Roman"/>
               </w:rPr>
             </w:pPr>
-            <w:proofErr w:type="spellStart"/>
             <w:r>
               <w:rPr>
                 <w:rFonts w:cs="Times New Roman"/>
               </w:rPr>
               <w:t>BatteryProbe</w:t>
             </w:r>
-            <w:proofErr w:type="spellEnd"/>
           </w:p>
         </w:tc>
         <w:tc>
@@ -11528,14 +11275,12 @@
                 <w:rFonts w:cs="Times New Roman"/>
               </w:rPr>
             </w:pPr>
-            <w:proofErr w:type="spellStart"/>
             <w:r>
               <w:rPr>
                 <w:rFonts w:cs="Times New Roman"/>
               </w:rPr>
               <w:t>CallLogProbe</w:t>
             </w:r>
-            <w:proofErr w:type="spellEnd"/>
           </w:p>
         </w:tc>
         <w:tc>
@@ -11608,14 +11353,12 @@
                 <w:rFonts w:cs="Times New Roman"/>
               </w:rPr>
             </w:pPr>
-            <w:proofErr w:type="spellStart"/>
             <w:r>
               <w:rPr>
                 <w:rFonts w:cs="Times New Roman"/>
               </w:rPr>
               <w:t>SmsProbe</w:t>
             </w:r>
-            <w:proofErr w:type="spellEnd"/>
           </w:p>
         </w:tc>
         <w:tc>
@@ -11688,14 +11431,12 @@
                 <w:rFonts w:cs="Times New Roman"/>
               </w:rPr>
             </w:pPr>
-            <w:proofErr w:type="spellStart"/>
             <w:r>
               <w:rPr>
                 <w:rFonts w:cs="Times New Roman"/>
               </w:rPr>
               <w:t>ApplicationsProbe</w:t>
             </w:r>
-            <w:proofErr w:type="spellEnd"/>
           </w:p>
         </w:tc>
         <w:tc>
@@ -11762,14 +11503,12 @@
                 <w:rFonts w:cs="Times New Roman"/>
               </w:rPr>
             </w:pPr>
-            <w:proofErr w:type="spellStart"/>
             <w:r>
               <w:rPr>
                 <w:rFonts w:cs="Times New Roman"/>
               </w:rPr>
               <w:t>HardwareInfoProbe</w:t>
             </w:r>
-            <w:proofErr w:type="spellEnd"/>
           </w:p>
         </w:tc>
         <w:tc>
@@ -11836,14 +11575,12 @@
                 <w:rFonts w:cs="Times New Roman"/>
               </w:rPr>
             </w:pPr>
-            <w:proofErr w:type="spellStart"/>
             <w:r>
               <w:rPr>
                 <w:rFonts w:cs="Times New Roman"/>
               </w:rPr>
               <w:t>BrowserBookmarksProbe</w:t>
             </w:r>
-            <w:proofErr w:type="spellEnd"/>
           </w:p>
         </w:tc>
         <w:tc>
@@ -11910,14 +11647,12 @@
                 <w:rFonts w:cs="Times New Roman"/>
               </w:rPr>
             </w:pPr>
-            <w:proofErr w:type="spellStart"/>
             <w:r>
               <w:rPr>
                 <w:rFonts w:cs="Times New Roman"/>
               </w:rPr>
               <w:t>BrowserSearchesProbe</w:t>
             </w:r>
-            <w:proofErr w:type="spellEnd"/>
           </w:p>
         </w:tc>
         <w:tc>
@@ -11984,14 +11719,12 @@
                 <w:rFonts w:cs="Times New Roman"/>
               </w:rPr>
             </w:pPr>
-            <w:proofErr w:type="spellStart"/>
             <w:r>
               <w:rPr>
                 <w:rFonts w:cs="Times New Roman"/>
               </w:rPr>
               <w:t>ContactProbe</w:t>
             </w:r>
-            <w:proofErr w:type="spellEnd"/>
           </w:p>
         </w:tc>
         <w:tc>
@@ -12098,14 +11831,12 @@
                 <w:rFonts w:cs="Times New Roman"/>
               </w:rPr>
             </w:pPr>
-            <w:proofErr w:type="spellStart"/>
             <w:r>
               <w:rPr>
                 <w:rFonts w:cs="Times New Roman"/>
               </w:rPr>
               <w:t>LightSensorProbe</w:t>
             </w:r>
-            <w:proofErr w:type="spellEnd"/>
           </w:p>
         </w:tc>
         <w:tc>
@@ -12172,14 +11903,12 @@
                 <w:rFonts w:cs="Times New Roman"/>
               </w:rPr>
             </w:pPr>
-            <w:proofErr w:type="spellStart"/>
             <w:r>
               <w:rPr>
                 <w:rFonts w:cs="Times New Roman"/>
               </w:rPr>
               <w:t>ProximitySensorProbe</w:t>
             </w:r>
-            <w:proofErr w:type="spellEnd"/>
           </w:p>
         </w:tc>
         <w:tc>
@@ -12246,14 +11975,12 @@
                 <w:rFonts w:cs="Times New Roman"/>
               </w:rPr>
             </w:pPr>
-            <w:proofErr w:type="spellStart"/>
             <w:r>
               <w:rPr>
                 <w:rFonts w:cs="Times New Roman"/>
               </w:rPr>
               <w:t>TemperatureSensorProbe</w:t>
             </w:r>
-            <w:proofErr w:type="spellEnd"/>
           </w:p>
         </w:tc>
         <w:tc>
@@ -12320,14 +12047,12 @@
                 <w:rFonts w:cs="Times New Roman"/>
               </w:rPr>
             </w:pPr>
-            <w:proofErr w:type="spellStart"/>
             <w:r>
               <w:rPr>
                 <w:rFonts w:cs="Times New Roman"/>
               </w:rPr>
               <w:t>MagneticFieldSensorProbe</w:t>
             </w:r>
-            <w:proofErr w:type="spellEnd"/>
           </w:p>
         </w:tc>
         <w:tc>
@@ -12344,16 +12069,8 @@
               <w:rPr>
                 <w:rFonts w:cs="Times New Roman"/>
               </w:rPr>
-              <w:t xml:space="preserve">Measures the ambient geomagnetic field (x, y, z) in </w:t>
-            </w:r>
-            <w:proofErr w:type="spellStart"/>
-            <w:r>
-              <w:rPr>
-                <w:rFonts w:cs="Times New Roman"/>
-              </w:rPr>
-              <w:t>μT</w:t>
-            </w:r>
-            <w:proofErr w:type="spellEnd"/>
+              <w:t>Measures the ambient geomagnetic field (x, y, z) in μT</w:t>
+            </w:r>
           </w:p>
         </w:tc>
         <w:tc>
@@ -12402,14 +12119,12 @@
                 <w:rFonts w:cs="Times New Roman"/>
               </w:rPr>
             </w:pPr>
-            <w:proofErr w:type="spellStart"/>
             <w:r>
               <w:rPr>
                 <w:rFonts w:cs="Times New Roman"/>
               </w:rPr>
               <w:t>PressureSensorProbe</w:t>
             </w:r>
-            <w:proofErr w:type="spellEnd"/>
           </w:p>
         </w:tc>
         <w:tc>
@@ -12426,21 +12141,7 @@
               <w:rPr>
                 <w:rFonts w:cs="Times New Roman"/>
               </w:rPr>
-              <w:t xml:space="preserve">Measures the ambient air pressure in </w:t>
-            </w:r>
-            <w:proofErr w:type="spellStart"/>
-            <w:r>
-              <w:rPr>
-                <w:rFonts w:cs="Times New Roman"/>
-              </w:rPr>
-              <w:t>hPa</w:t>
-            </w:r>
-            <w:proofErr w:type="spellEnd"/>
-            <w:r>
-              <w:rPr>
-                <w:rFonts w:cs="Times New Roman"/>
-              </w:rPr>
-              <w:t xml:space="preserve"> or mbar.</w:t>
+              <w:t>Measures the ambient air pressure in hPa or mbar.</w:t>
             </w:r>
           </w:p>
         </w:tc>
@@ -12490,14 +12191,12 @@
                 <w:rFonts w:cs="Times New Roman"/>
               </w:rPr>
             </w:pPr>
-            <w:proofErr w:type="spellStart"/>
             <w:r>
               <w:rPr>
                 <w:rFonts w:cs="Times New Roman"/>
               </w:rPr>
               <w:t>ScreenProbe</w:t>
             </w:r>
-            <w:proofErr w:type="spellEnd"/>
           </w:p>
         </w:tc>
         <w:tc>
@@ -12570,14 +12269,12 @@
                 <w:rFonts w:cs="Times New Roman"/>
               </w:rPr>
             </w:pPr>
-            <w:proofErr w:type="spellStart"/>
             <w:r>
               <w:rPr>
                 <w:rFonts w:cs="Times New Roman"/>
               </w:rPr>
               <w:t>RunningApplicationsProbe</w:t>
             </w:r>
-            <w:proofErr w:type="spellEnd"/>
           </w:p>
         </w:tc>
         <w:tc>
@@ -12650,14 +12347,12 @@
                 <w:rFonts w:cs="Times New Roman"/>
               </w:rPr>
             </w:pPr>
-            <w:proofErr w:type="spellStart"/>
             <w:r>
               <w:rPr>
                 <w:rFonts w:cs="Times New Roman"/>
               </w:rPr>
               <w:t>ActivityProbe</w:t>
             </w:r>
-            <w:proofErr w:type="spellEnd"/>
           </w:p>
         </w:tc>
         <w:tc>
@@ -13077,7 +12772,6 @@
         </w:rPr>
         <w:t>. All locations generated by the </w:t>
       </w:r>
-      <w:proofErr w:type="spellStart"/>
       <w:r>
         <w:rPr>
           <w:rFonts w:cs="Times New Roman"/>
@@ -13086,16 +12780,7 @@
         </w:rPr>
         <w:t>LocationManager</w:t>
       </w:r>
-      <w:proofErr w:type="spellEnd"/>
-      <w:r>
-        <w:fldChar w:fldCharType="begin"/>
-      </w:r>
-      <w:r>
-        <w:instrText xml:space="preserve"> HYPERLINK "http://developer.android.com/reference/android/location/LocationManager.html" </w:instrText>
-      </w:r>
-      <w:r>
-        <w:fldChar w:fldCharType="end"/>
-      </w:r>
+      <w:hyperlink r:id="rId15" w:history="1"/>
       <w:r>
         <w:rPr>
           <w:rFonts w:cs="Times New Roman"/>
@@ -13201,23 +12886,7 @@
           <w:rFonts w:cs="Times New Roman"/>
           <w:sz w:val="22"/>
         </w:rPr>
-        <w:t xml:space="preserve">such as bearing, accuracy and </w:t>
-      </w:r>
-      <w:proofErr w:type="spellStart"/>
-      <w:r>
-        <w:rPr>
-          <w:rFonts w:cs="Times New Roman"/>
-          <w:sz w:val="22"/>
-        </w:rPr>
-        <w:t>etc</w:t>
-      </w:r>
-      <w:proofErr w:type="spellEnd"/>
-      <w:r>
-        <w:rPr>
-          <w:rFonts w:cs="Times New Roman"/>
-          <w:sz w:val="22"/>
-        </w:rPr>
-        <w:t xml:space="preserve"> </w:t>
+        <w:t xml:space="preserve">such as bearing, accuracy and etc </w:t>
       </w:r>
       <w:r>
         <w:rPr>
@@ -18235,55 +17904,7 @@
           <w:rFonts w:cs="Times New Roman"/>
           <w:sz w:val="22"/>
         </w:rPr>
-        <w:t xml:space="preserve"> application messenger such as </w:t>
-      </w:r>
-      <w:proofErr w:type="spellStart"/>
-      <w:r>
-        <w:rPr>
-          <w:rFonts w:cs="Times New Roman"/>
-          <w:sz w:val="22"/>
-        </w:rPr>
-        <w:t>Kakao</w:t>
-      </w:r>
-      <w:proofErr w:type="spellEnd"/>
-      <w:r>
-        <w:rPr>
-          <w:rFonts w:cs="Times New Roman"/>
-          <w:sz w:val="22"/>
-        </w:rPr>
-        <w:t xml:space="preserve">, </w:t>
-      </w:r>
-      <w:proofErr w:type="spellStart"/>
-      <w:r>
-        <w:rPr>
-          <w:rFonts w:cs="Times New Roman"/>
-          <w:sz w:val="22"/>
-        </w:rPr>
-        <w:t>Whatsapp</w:t>
-      </w:r>
-      <w:proofErr w:type="spellEnd"/>
-      <w:r>
-        <w:rPr>
-          <w:rFonts w:cs="Times New Roman"/>
-          <w:sz w:val="22"/>
-        </w:rPr>
-        <w:t xml:space="preserve">, </w:t>
-      </w:r>
-      <w:proofErr w:type="spellStart"/>
-      <w:r>
-        <w:rPr>
-          <w:rFonts w:cs="Times New Roman"/>
-          <w:sz w:val="22"/>
-        </w:rPr>
-        <w:t>etc</w:t>
-      </w:r>
-      <w:proofErr w:type="spellEnd"/>
-      <w:r>
-        <w:rPr>
-          <w:rFonts w:cs="Times New Roman"/>
-          <w:sz w:val="22"/>
-        </w:rPr>
-        <w:t xml:space="preserve"> instead of SMS application.</w:t>
+        <w:t xml:space="preserve"> application messenger such as Kakao, Whatsapp, etc instead of SMS application.</w:t>
       </w:r>
       <w:r>
         <w:rPr>
@@ -18395,21 +18016,12 @@
           <w:sz w:val="22"/>
         </w:rPr>
       </w:pPr>
-      <w:proofErr w:type="spellStart"/>
-      <w:r>
-        <w:rPr>
-          <w:rFonts w:cs="Times New Roman"/>
-          <w:sz w:val="22"/>
-        </w:rPr>
-        <w:t>Funf</w:t>
-      </w:r>
-      <w:proofErr w:type="spellEnd"/>
-      <w:r>
-        <w:rPr>
-          <w:rFonts w:cs="Times New Roman"/>
-          <w:sz w:val="22"/>
-        </w:rPr>
-        <w:t xml:space="preserve"> library which we used as </w:t>
+      <w:r>
+        <w:rPr>
+          <w:rFonts w:cs="Times New Roman"/>
+          <w:sz w:val="22"/>
+        </w:rPr>
+        <w:t xml:space="preserve">Funf library which we used as </w:t>
       </w:r>
       <w:r>
         <w:rPr>
@@ -18991,7 +18603,7 @@
                     </pic:cNvPicPr>
                   </pic:nvPicPr>
                   <pic:blipFill>
-                    <a:blip r:embed="rId15">
+                    <a:blip r:embed="rId16">
                       <a:extLst>
                         <a:ext uri="{28A0092B-C50C-407E-A947-70E740481C1C}">
                           <a14:useLocalDpi xmlns:a14="http://schemas.microsoft.com/office/drawing/2010/main" val="0"/>
@@ -19466,23 +19078,7 @@
           <w:rFonts w:cs="Times New Roman"/>
           <w:sz w:val="22"/>
         </w:rPr>
-        <w:t xml:space="preserve">What kind of activity (e.g. meeting, studying, exercising, and </w:t>
-      </w:r>
-      <w:proofErr w:type="spellStart"/>
-      <w:r>
-        <w:rPr>
-          <w:rFonts w:cs="Times New Roman"/>
-          <w:sz w:val="22"/>
-        </w:rPr>
-        <w:t>etc</w:t>
-      </w:r>
-      <w:proofErr w:type="spellEnd"/>
-      <w:r>
-        <w:rPr>
-          <w:rFonts w:cs="Times New Roman"/>
-          <w:sz w:val="22"/>
-        </w:rPr>
-        <w:t>)</w:t>
+        <w:t>What kind of activity (e.g. meeting, studying, exercising, and etc)</w:t>
       </w:r>
     </w:p>
     <w:p>
@@ -19584,23 +19180,7 @@
           <w:rFonts w:cs="Times New Roman"/>
           <w:sz w:val="22"/>
         </w:rPr>
-        <w:t xml:space="preserve">, and </w:t>
-      </w:r>
-      <w:proofErr w:type="spellStart"/>
-      <w:r>
-        <w:rPr>
-          <w:rFonts w:cs="Times New Roman"/>
-          <w:sz w:val="22"/>
-        </w:rPr>
-        <w:t>etc</w:t>
-      </w:r>
-      <w:proofErr w:type="spellEnd"/>
-      <w:r>
-        <w:rPr>
-          <w:rFonts w:cs="Times New Roman"/>
-          <w:sz w:val="22"/>
-        </w:rPr>
-        <w:t>)</w:t>
+        <w:t>, and etc)</w:t>
       </w:r>
     </w:p>
     <w:p>
@@ -20270,23 +19850,7 @@
           <w:i/>
           <w:sz w:val="22"/>
         </w:rPr>
-        <w:t>“</w:t>
-      </w:r>
-      <w:proofErr w:type="spellStart"/>
-      <w:r>
-        <w:rPr>
-          <w:i/>
-          <w:sz w:val="22"/>
-        </w:rPr>
-        <w:t>none”,”low</w:t>
-      </w:r>
-      <w:proofErr w:type="spellEnd"/>
-      <w:r>
-        <w:rPr>
-          <w:i/>
-          <w:sz w:val="22"/>
-        </w:rPr>
-        <w:t xml:space="preserve">”, </w:t>
+        <w:t xml:space="preserve">“none”,”low”, </w:t>
       </w:r>
       <w:r>
         <w:rPr>
@@ -20530,23 +20094,7 @@
           <w:i/>
           <w:sz w:val="22"/>
         </w:rPr>
-        <w:t>“</w:t>
-      </w:r>
-      <w:proofErr w:type="spellStart"/>
-      <w:r>
-        <w:rPr>
-          <w:i/>
-          <w:sz w:val="22"/>
-        </w:rPr>
-        <w:t>charging”,”discharging</w:t>
-      </w:r>
-      <w:proofErr w:type="spellEnd"/>
-      <w:r>
-        <w:rPr>
-          <w:i/>
-          <w:sz w:val="22"/>
-        </w:rPr>
-        <w:t xml:space="preserve">”, </w:t>
+        <w:t xml:space="preserve">“charging”,”discharging”, </w:t>
       </w:r>
       <w:r>
         <w:rPr>
@@ -21050,14 +20598,12 @@
                 <w:rFonts w:cs="Times New Roman"/>
               </w:rPr>
             </w:pPr>
-            <w:proofErr w:type="spellStart"/>
             <w:r>
               <w:rPr>
                 <w:rFonts w:cs="Times New Roman"/>
               </w:rPr>
               <w:t>ActivityProbe</w:t>
             </w:r>
-            <w:proofErr w:type="spellEnd"/>
           </w:p>
         </w:tc>
         <w:tc>
@@ -21086,7 +20632,6 @@
               </w:rPr>
               <w:t xml:space="preserve"> (“</w:t>
             </w:r>
-            <w:proofErr w:type="spellStart"/>
             <w:r>
               <w:rPr>
                 <w:rFonts w:cs="Times New Roman"/>
@@ -21107,7 +20652,6 @@
               </w:rPr>
               <w:t>low</w:t>
             </w:r>
-            <w:proofErr w:type="spellEnd"/>
             <w:r>
               <w:rPr>
                 <w:rFonts w:cs="Times New Roman"/>
@@ -21195,14 +20739,12 @@
                 <w:rFonts w:cs="Times New Roman"/>
               </w:rPr>
             </w:pPr>
-            <w:proofErr w:type="spellStart"/>
             <w:r>
               <w:rPr>
                 <w:rFonts w:cs="Times New Roman"/>
               </w:rPr>
               <w:t>SimpleLocationProbe</w:t>
             </w:r>
-            <w:proofErr w:type="spellEnd"/>
           </w:p>
         </w:tc>
         <w:tc>
@@ -21301,14 +20843,12 @@
                 <w:rFonts w:cs="Times New Roman"/>
               </w:rPr>
             </w:pPr>
-            <w:proofErr w:type="spellStart"/>
             <w:r>
               <w:rPr>
                 <w:rFonts w:cs="Times New Roman"/>
               </w:rPr>
               <w:t>WifiProbe</w:t>
             </w:r>
-            <w:proofErr w:type="spellEnd"/>
           </w:p>
         </w:tc>
         <w:tc>
@@ -21404,14 +20944,12 @@
                 <w:rFonts w:cs="Times New Roman"/>
               </w:rPr>
             </w:pPr>
-            <w:proofErr w:type="spellStart"/>
             <w:r>
               <w:rPr>
                 <w:rFonts w:cs="Times New Roman"/>
               </w:rPr>
               <w:t>BluetoothProbe</w:t>
             </w:r>
-            <w:proofErr w:type="spellEnd"/>
           </w:p>
         </w:tc>
         <w:tc>
@@ -21507,14 +21045,12 @@
                 <w:rFonts w:cs="Times New Roman"/>
               </w:rPr>
             </w:pPr>
-            <w:proofErr w:type="spellStart"/>
             <w:r>
               <w:rPr>
                 <w:rFonts w:cs="Times New Roman"/>
               </w:rPr>
               <w:t>BatteryProbe</w:t>
             </w:r>
-            <w:proofErr w:type="spellEnd"/>
           </w:p>
         </w:tc>
         <w:tc>
@@ -21539,7 +21075,6 @@
               </w:rPr>
               <w:t xml:space="preserve"> (“</w:t>
             </w:r>
-            <w:proofErr w:type="spellStart"/>
             <w:r>
               <w:rPr>
                 <w:rFonts w:cs="Times New Roman"/>
@@ -21560,7 +21095,6 @@
               </w:rPr>
               <w:t>full</w:t>
             </w:r>
-            <w:proofErr w:type="spellEnd"/>
             <w:r>
               <w:rPr>
                 <w:rFonts w:cs="Times New Roman"/>
@@ -21645,14 +21179,12 @@
                 <w:rFonts w:cs="Times New Roman"/>
               </w:rPr>
             </w:pPr>
-            <w:proofErr w:type="spellStart"/>
             <w:r>
               <w:rPr>
                 <w:rFonts w:cs="Times New Roman"/>
               </w:rPr>
               <w:t>ScreenProbe</w:t>
             </w:r>
-            <w:proofErr w:type="spellEnd"/>
           </w:p>
         </w:tc>
         <w:tc>
@@ -21737,14 +21269,12 @@
                 <w:rFonts w:cs="Times New Roman"/>
               </w:rPr>
             </w:pPr>
-            <w:proofErr w:type="spellStart"/>
             <w:r>
               <w:rPr>
                 <w:rFonts w:cs="Times New Roman"/>
               </w:rPr>
               <w:t>RunningApplicationsProbe</w:t>
             </w:r>
-            <w:proofErr w:type="spellEnd"/>
           </w:p>
         </w:tc>
         <w:tc>
@@ -21834,14 +21364,12 @@
                 <w:rFonts w:cs="Times New Roman"/>
               </w:rPr>
             </w:pPr>
-            <w:proofErr w:type="spellStart"/>
             <w:r>
               <w:rPr>
                 <w:rFonts w:cs="Times New Roman"/>
               </w:rPr>
               <w:t>CallLogProbe</w:t>
             </w:r>
-            <w:proofErr w:type="spellEnd"/>
           </w:p>
         </w:tc>
         <w:tc>
@@ -21937,14 +21465,12 @@
                 <w:rFonts w:cs="Times New Roman"/>
               </w:rPr>
             </w:pPr>
-            <w:proofErr w:type="spellStart"/>
             <w:r>
               <w:rPr>
                 <w:rFonts w:cs="Times New Roman"/>
               </w:rPr>
               <w:t>SmsProbe</w:t>
             </w:r>
-            <w:proofErr w:type="spellEnd"/>
           </w:p>
         </w:tc>
         <w:tc>
@@ -22047,61 +21573,7 @@
           <w:i/>
           <w:sz w:val="22"/>
         </w:rPr>
-        <w:t>(</w:t>
-      </w:r>
-      <w:proofErr w:type="spellStart"/>
-      <w:r>
-        <w:rPr>
-          <w:rFonts w:cs="Times New Roman"/>
-          <w:i/>
-          <w:sz w:val="22"/>
-        </w:rPr>
-        <w:t>yyyy</w:t>
-      </w:r>
-      <w:proofErr w:type="spellEnd"/>
-      <w:r>
-        <w:rPr>
-          <w:rFonts w:cs="Times New Roman"/>
-          <w:i/>
-          <w:sz w:val="22"/>
-        </w:rPr>
-        <w:t>-mm-</w:t>
-      </w:r>
-      <w:proofErr w:type="spellStart"/>
-      <w:r>
-        <w:rPr>
-          <w:rFonts w:cs="Times New Roman"/>
-          <w:i/>
-          <w:sz w:val="22"/>
-        </w:rPr>
-        <w:t>dd</w:t>
-      </w:r>
-      <w:proofErr w:type="spellEnd"/>
-      <w:r>
-        <w:rPr>
-          <w:rFonts w:cs="Times New Roman"/>
-          <w:i/>
-          <w:sz w:val="22"/>
-        </w:rPr>
-        <w:t xml:space="preserve"> </w:t>
-      </w:r>
-      <w:proofErr w:type="spellStart"/>
-      <w:r>
-        <w:rPr>
-          <w:rFonts w:cs="Times New Roman"/>
-          <w:i/>
-          <w:sz w:val="22"/>
-        </w:rPr>
-        <w:t>hh:mm:ss</w:t>
-      </w:r>
-      <w:proofErr w:type="spellEnd"/>
-      <w:r>
-        <w:rPr>
-          <w:rFonts w:cs="Times New Roman"/>
-          <w:i/>
-          <w:sz w:val="22"/>
-        </w:rPr>
-        <w:t>)</w:t>
+        <w:t>(yyyy-mm-dd hh:mm:ss)</w:t>
       </w:r>
       <w:r>
         <w:rPr>
@@ -22134,7 +21606,6 @@
         <w:lastRenderedPageBreak/>
         <w:t xml:space="preserve">column is type, means the name of probes, to make easy to read we change </w:t>
       </w:r>
-      <w:proofErr w:type="spellStart"/>
       <w:r>
         <w:rPr>
           <w:rFonts w:cs="Times New Roman"/>
@@ -22143,7 +21614,6 @@
         </w:rPr>
         <w:t>ActivityProbe</w:t>
       </w:r>
-      <w:proofErr w:type="spellEnd"/>
       <w:r>
         <w:rPr>
           <w:rFonts w:cs="Times New Roman"/>
@@ -22166,7 +21636,6 @@
         </w:rPr>
         <w:t xml:space="preserve">, </w:t>
       </w:r>
-      <w:proofErr w:type="spellStart"/>
       <w:r>
         <w:rPr>
           <w:rFonts w:cs="Times New Roman"/>
@@ -22175,7 +21644,6 @@
         </w:rPr>
         <w:t>SimpleLocationProbe</w:t>
       </w:r>
-      <w:proofErr w:type="spellEnd"/>
       <w:r>
         <w:rPr>
           <w:rFonts w:cs="Times New Roman"/>
@@ -22198,7 +21666,6 @@
         </w:rPr>
         <w:t xml:space="preserve">, </w:t>
       </w:r>
-      <w:proofErr w:type="spellStart"/>
       <w:r>
         <w:rPr>
           <w:rFonts w:cs="Times New Roman"/>
@@ -22207,7 +21674,6 @@
         </w:rPr>
         <w:t>WifiProbe</w:t>
       </w:r>
-      <w:proofErr w:type="spellEnd"/>
       <w:r>
         <w:rPr>
           <w:rFonts w:cs="Times New Roman"/>
@@ -22215,7 +21681,6 @@
         </w:rPr>
         <w:t xml:space="preserve"> to </w:t>
       </w:r>
-      <w:proofErr w:type="spellStart"/>
       <w:r>
         <w:rPr>
           <w:rFonts w:cs="Times New Roman"/>
@@ -22224,7 +21689,6 @@
         </w:rPr>
         <w:t>wifi</w:t>
       </w:r>
-      <w:proofErr w:type="spellEnd"/>
       <w:r>
         <w:rPr>
           <w:rFonts w:cs="Times New Roman"/>
@@ -22282,7 +21746,7 @@
                     </pic:cNvPicPr>
                   </pic:nvPicPr>
                   <pic:blipFill>
-                    <a:blip r:embed="rId16">
+                    <a:blip r:embed="rId17">
                       <a:extLst>
                         <a:ext uri="{28A0092B-C50C-407E-A947-70E740481C1C}">
                           <a14:useLocalDpi xmlns:a14="http://schemas.microsoft.com/office/drawing/2010/main" val="0"/>
@@ -22738,7 +22202,6 @@
         </w:rPr>
         <w:t>” that value filled by “</w:t>
       </w:r>
-      <w:proofErr w:type="spellStart"/>
       <w:r>
         <w:rPr>
           <w:rFonts w:cs="Times New Roman"/>
@@ -22762,7 +22225,6 @@
         </w:rPr>
         <w:t>little</w:t>
       </w:r>
-      <w:proofErr w:type="spellEnd"/>
       <w:r>
         <w:rPr>
           <w:rFonts w:cs="Times New Roman"/>
@@ -22970,7 +22432,6 @@
         </w:rPr>
         <w:t>The value of battery status are: “</w:t>
       </w:r>
-      <w:proofErr w:type="spellStart"/>
       <w:r>
         <w:rPr>
           <w:rFonts w:cs="Times New Roman"/>
@@ -22994,7 +22455,6 @@
         </w:rPr>
         <w:t>discharging</w:t>
       </w:r>
-      <w:proofErr w:type="spellEnd"/>
       <w:r>
         <w:rPr>
           <w:rFonts w:cs="Times New Roman"/>
@@ -23479,142 +22939,36 @@
           <w:i/>
           <w:sz w:val="22"/>
         </w:rPr>
-        <w:t>(“</w:t>
-      </w:r>
-      <w:proofErr w:type="spellStart"/>
+        <w:t>(“yyyy-mm-dd hh:mm”)</w:t>
+      </w:r>
+      <w:r>
+        <w:rPr>
+          <w:rFonts w:cs="Times New Roman"/>
+          <w:sz w:val="22"/>
+        </w:rPr>
+        <w:t xml:space="preserve"> the time until minute, Day means the name of the day (weekday), HT means human time</w:t>
+      </w:r>
+      <w:r>
+        <w:rPr>
+          <w:rFonts w:cs="Times New Roman"/>
+          <w:sz w:val="22"/>
+        </w:rPr>
+        <w:t xml:space="preserve">, filled by result from rounding of time, Sensor Name means the name of probes such as </w:t>
+      </w:r>
       <w:r>
         <w:rPr>
           <w:rFonts w:cs="Times New Roman"/>
           <w:i/>
           <w:sz w:val="22"/>
         </w:rPr>
-        <w:t>yyyy</w:t>
-      </w:r>
-      <w:proofErr w:type="spellEnd"/>
-      <w:r>
-        <w:rPr>
-          <w:rFonts w:cs="Times New Roman"/>
-          <w:i/>
-          <w:sz w:val="22"/>
-        </w:rPr>
-        <w:t>-mm-</w:t>
-      </w:r>
-      <w:proofErr w:type="spellStart"/>
-      <w:r>
-        <w:rPr>
-          <w:rFonts w:cs="Times New Roman"/>
-          <w:i/>
-          <w:sz w:val="22"/>
-        </w:rPr>
-        <w:t>dd</w:t>
-      </w:r>
-      <w:proofErr w:type="spellEnd"/>
-      <w:r>
-        <w:rPr>
-          <w:rFonts w:cs="Times New Roman"/>
-          <w:i/>
-          <w:sz w:val="22"/>
-        </w:rPr>
-        <w:t xml:space="preserve"> </w:t>
-      </w:r>
-      <w:proofErr w:type="spellStart"/>
-      <w:r>
-        <w:rPr>
-          <w:rFonts w:cs="Times New Roman"/>
-          <w:i/>
-          <w:sz w:val="22"/>
-        </w:rPr>
-        <w:t>hh:mm</w:t>
-      </w:r>
-      <w:proofErr w:type="spellEnd"/>
-      <w:r>
-        <w:rPr>
-          <w:rFonts w:cs="Times New Roman"/>
-          <w:i/>
-          <w:sz w:val="22"/>
-        </w:rPr>
-        <w:t>”)</w:t>
-      </w:r>
-      <w:r>
-        <w:rPr>
-          <w:rFonts w:cs="Times New Roman"/>
-          <w:sz w:val="22"/>
-        </w:rPr>
-        <w:t xml:space="preserve"> the time until minute, Day means the name of the day (weekday), HT means human time</w:t>
-      </w:r>
-      <w:r>
-        <w:rPr>
-          <w:rFonts w:cs="Times New Roman"/>
-          <w:sz w:val="22"/>
-        </w:rPr>
-        <w:t xml:space="preserve">, filled by result from rounding of time, Sensor Name means the name of probes such as </w:t>
-      </w:r>
-      <w:r>
-        <w:rPr>
-          <w:rFonts w:cs="Times New Roman"/>
-          <w:i/>
-          <w:sz w:val="22"/>
-        </w:rPr>
-        <w:t xml:space="preserve">activity, </w:t>
-      </w:r>
-      <w:proofErr w:type="spellStart"/>
-      <w:r>
-        <w:rPr>
-          <w:rFonts w:cs="Times New Roman"/>
-          <w:i/>
-          <w:sz w:val="22"/>
-        </w:rPr>
-        <w:t>wifi</w:t>
-      </w:r>
-      <w:proofErr w:type="spellEnd"/>
-      <w:r>
-        <w:rPr>
-          <w:rFonts w:cs="Times New Roman"/>
-          <w:i/>
-          <w:sz w:val="22"/>
-        </w:rPr>
-        <w:t xml:space="preserve">, location, </w:t>
-      </w:r>
-      <w:proofErr w:type="spellStart"/>
-      <w:r>
-        <w:rPr>
-          <w:rFonts w:cs="Times New Roman"/>
-          <w:i/>
-          <w:sz w:val="22"/>
-        </w:rPr>
-        <w:t>bluetooth</w:t>
-      </w:r>
-      <w:proofErr w:type="spellEnd"/>
-      <w:r>
-        <w:rPr>
-          <w:rFonts w:cs="Times New Roman"/>
-          <w:i/>
-          <w:sz w:val="22"/>
-        </w:rPr>
-        <w:t xml:space="preserve">, </w:t>
-      </w:r>
-      <w:r>
-        <w:rPr>
-          <w:rFonts w:cs="Times New Roman"/>
-          <w:sz w:val="22"/>
-        </w:rPr>
-        <w:t xml:space="preserve">and </w:t>
-      </w:r>
-      <w:proofErr w:type="spellStart"/>
-      <w:r>
-        <w:rPr>
-          <w:rFonts w:cs="Times New Roman"/>
-          <w:sz w:val="22"/>
-        </w:rPr>
-        <w:t>etc</w:t>
-      </w:r>
-      <w:proofErr w:type="spellEnd"/>
-      <w:r>
-        <w:rPr>
-          <w:rFonts w:cs="Times New Roman"/>
-          <w:sz w:val="22"/>
-        </w:rPr>
-        <w:t>, Sensor value means the values of the sensors.</w:t>
+        <w:t xml:space="preserve">activity, wifi, location, bluetooth, </w:t>
+      </w:r>
+      <w:r>
+        <w:rPr>
+          <w:rFonts w:cs="Times New Roman"/>
+          <w:sz w:val="22"/>
+        </w:rPr>
+        <w:t>and etc, Sensor value means the values of the sensors.</w:t>
       </w:r>
     </w:p>
     <w:p>
@@ -23646,7 +23000,7 @@
                     </pic:cNvPicPr>
                   </pic:nvPicPr>
                   <pic:blipFill>
-                    <a:blip r:embed="rId17">
+                    <a:blip r:embed="rId18">
                       <a:extLst>
                         <a:ext uri="{28A0092B-C50C-407E-A947-70E740481C1C}">
                           <a14:useLocalDpi xmlns:a14="http://schemas.microsoft.com/office/drawing/2010/main" val="0"/>
@@ -23973,7 +23327,7 @@
                                           </pic:cNvPicPr>
                                         </pic:nvPicPr>
                                         <pic:blipFill>
-                                          <a:blip r:embed="rId18">
+                                          <a:blip r:embed="rId19">
                                             <a:extLst>
                                               <a:ext uri="{28A0092B-C50C-407E-A947-70E740481C1C}">
                                                 <a14:useLocalDpi xmlns:a14="http://schemas.microsoft.com/office/drawing/2010/main" val="0"/>
@@ -24029,7 +23383,7 @@
                                           </pic:cNvPicPr>
                                         </pic:nvPicPr>
                                         <pic:blipFill>
-                                          <a:blip r:embed="rId19">
+                                          <a:blip r:embed="rId20">
                                             <a:extLst>
                                               <a:ext uri="{28A0092B-C50C-407E-A947-70E740481C1C}">
                                                 <a14:useLocalDpi xmlns:a14="http://schemas.microsoft.com/office/drawing/2010/main" val="0"/>
@@ -24210,7 +23564,7 @@
                                     </pic:cNvPicPr>
                                   </pic:nvPicPr>
                                   <pic:blipFill>
-                                    <a:blip r:embed="rId18">
+                                    <a:blip r:embed="rId19">
                                       <a:extLst>
                                         <a:ext uri="{28A0092B-C50C-407E-A947-70E740481C1C}">
                                           <a14:useLocalDpi xmlns:a14="http://schemas.microsoft.com/office/drawing/2010/main" val="0"/>
@@ -24266,7 +23620,7 @@
                                     </pic:cNvPicPr>
                                   </pic:nvPicPr>
                                   <pic:blipFill>
-                                    <a:blip r:embed="rId19">
+                                    <a:blip r:embed="rId20">
                                       <a:extLst>
                                         <a:ext uri="{28A0092B-C50C-407E-A947-70E740481C1C}">
                                           <a14:useLocalDpi xmlns:a14="http://schemas.microsoft.com/office/drawing/2010/main" val="0"/>
@@ -25480,7 +24834,7 @@
                     </pic:cNvPicPr>
                   </pic:nvPicPr>
                   <pic:blipFill>
-                    <a:blip r:embed="rId20">
+                    <a:blip r:embed="rId21">
                       <a:extLst>
                         <a:ext uri="{28A0092B-C50C-407E-A947-70E740481C1C}">
                           <a14:useLocalDpi xmlns:a14="http://schemas.microsoft.com/office/drawing/2010/main" val="0"/>
@@ -26000,7 +25354,6 @@
                                 <w:lang w:eastAsia="ko-KR"/>
                               </w:rPr>
                             </w:pPr>
-                            <w:proofErr w:type="spellStart"/>
                             <w:r>
                               <w:rPr>
                                 <w:rFonts w:ascii="Courier New" w:eastAsia="MS PGothic" w:hAnsi="Courier New" w:cs="Courier New"/>
@@ -26010,67 +25363,7 @@
                                 <w:szCs w:val="20"/>
                                 <w:lang w:eastAsia="ko-KR"/>
                               </w:rPr>
-                              <w:t>grpAll</w:t>
-                            </w:r>
-                            <w:proofErr w:type="spellEnd"/>
-                            <w:r>
-                              <w:rPr>
-                                <w:rFonts w:ascii="Courier New" w:eastAsia="MS PGothic" w:hAnsi="Courier New" w:cs="Courier New"/>
-                                <w:color w:val="000000"/>
-                                <w:kern w:val="0"/>
-                                <w:sz w:val="20"/>
-                                <w:szCs w:val="20"/>
-                                <w:lang w:eastAsia="ko-KR"/>
-                              </w:rPr>
-                              <w:t xml:space="preserve">, </w:t>
-                            </w:r>
-                            <w:proofErr w:type="spellStart"/>
-                            <w:r>
-                              <w:rPr>
-                                <w:rFonts w:ascii="Courier New" w:eastAsia="MS PGothic" w:hAnsi="Courier New" w:cs="Courier New"/>
-                                <w:color w:val="000000"/>
-                                <w:kern w:val="0"/>
-                                <w:sz w:val="20"/>
-                                <w:szCs w:val="20"/>
-                                <w:lang w:eastAsia="ko-KR"/>
-                              </w:rPr>
-                              <w:t>grpTemp</w:t>
-                            </w:r>
-                            <w:proofErr w:type="spellEnd"/>
-                            <w:r>
-                              <w:rPr>
-                                <w:rFonts w:ascii="Courier New" w:eastAsia="MS PGothic" w:hAnsi="Courier New" w:cs="Courier New"/>
-                                <w:color w:val="000000"/>
-                                <w:kern w:val="0"/>
-                                <w:sz w:val="20"/>
-                                <w:szCs w:val="20"/>
-                                <w:lang w:eastAsia="ko-KR"/>
-                              </w:rPr>
-                              <w:t xml:space="preserve">, </w:t>
-                            </w:r>
-                            <w:proofErr w:type="spellStart"/>
-                            <w:r>
-                              <w:rPr>
-                                <w:rFonts w:ascii="Courier New" w:eastAsia="MS PGothic" w:hAnsi="Courier New" w:cs="Courier New"/>
-                                <w:color w:val="000000"/>
-                                <w:kern w:val="0"/>
-                                <w:sz w:val="20"/>
-                                <w:szCs w:val="20"/>
-                                <w:lang w:eastAsia="ko-KR"/>
-                              </w:rPr>
-                              <w:t>grpPrevious</w:t>
-                            </w:r>
-                            <w:proofErr w:type="spellEnd"/>
-                            <w:r>
-                              <w:rPr>
-                                <w:rFonts w:ascii="Courier New" w:eastAsia="MS PGothic" w:hAnsi="Courier New" w:cs="Courier New"/>
-                                <w:color w:val="000000"/>
-                                <w:kern w:val="0"/>
-                                <w:sz w:val="20"/>
-                                <w:szCs w:val="20"/>
-                                <w:lang w:eastAsia="ko-KR"/>
-                              </w:rPr>
-                              <w:t>&lt;- NULL</w:t>
+                              <w:t>grpAll, grpTemp, grpPrevious&lt;- NULL</w:t>
                             </w:r>
                           </w:p>
                           <w:p>
@@ -26086,7 +25379,6 @@
                                 <w:lang w:eastAsia="ko-KR"/>
                               </w:rPr>
                             </w:pPr>
-                            <w:proofErr w:type="spellStart"/>
                             <w:r>
                               <w:rPr>
                                 <w:rFonts w:ascii="Courier New" w:eastAsia="MS PGothic" w:hAnsi="Courier New" w:cs="Courier New"/>
@@ -26096,43 +25388,7 @@
                                 <w:szCs w:val="20"/>
                                 <w:lang w:eastAsia="ko-KR"/>
                               </w:rPr>
-                              <w:t>dataValue</w:t>
-                            </w:r>
-                            <w:proofErr w:type="spellEnd"/>
-                            <w:r>
-                              <w:rPr>
-                                <w:rFonts w:ascii="Courier New" w:eastAsia="MS PGothic" w:hAnsi="Courier New" w:cs="Courier New"/>
-                                <w:color w:val="000000"/>
-                                <w:kern w:val="0"/>
-                                <w:sz w:val="20"/>
-                                <w:szCs w:val="20"/>
-                                <w:lang w:eastAsia="ko-KR"/>
-                              </w:rPr>
-                              <w:t xml:space="preserve">, </w:t>
-                            </w:r>
-                            <w:proofErr w:type="spellStart"/>
-                            <w:r>
-                              <w:rPr>
-                                <w:rFonts w:ascii="Courier New" w:eastAsia="MS PGothic" w:hAnsi="Courier New" w:cs="Courier New"/>
-                                <w:color w:val="000000"/>
-                                <w:kern w:val="0"/>
-                                <w:sz w:val="20"/>
-                                <w:szCs w:val="20"/>
-                                <w:lang w:eastAsia="ko-KR"/>
-                              </w:rPr>
-                              <w:t>dataValueNext</w:t>
-                            </w:r>
-                            <w:proofErr w:type="spellEnd"/>
-                            <w:r>
-                              <w:rPr>
-                                <w:rFonts w:ascii="Courier New" w:eastAsia="MS PGothic" w:hAnsi="Courier New" w:cs="Courier New"/>
-                                <w:color w:val="000000"/>
-                                <w:kern w:val="0"/>
-                                <w:sz w:val="20"/>
-                                <w:szCs w:val="20"/>
-                                <w:lang w:eastAsia="ko-KR"/>
-                              </w:rPr>
-                              <w:t xml:space="preserve"> &lt;- NULL</w:t>
+                              <w:t>dataValue, dataValueNext &lt;- NULL</w:t>
                             </w:r>
                           </w:p>
                           <w:p>
@@ -26223,7 +25479,6 @@
                                 <w:lang w:eastAsia="ko-KR"/>
                               </w:rPr>
                             </w:pPr>
-                            <w:proofErr w:type="spellStart"/>
                             <w:r>
                               <w:rPr>
                                 <w:rFonts w:ascii="Courier New" w:eastAsia="MS PGothic" w:hAnsi="Courier New" w:cs="Courier New"/>
@@ -26233,33 +25488,8 @@
                                 <w:szCs w:val="20"/>
                                 <w:lang w:eastAsia="ko-KR"/>
                               </w:rPr>
-                              <w:t>dataValue</w:t>
+                              <w:t>dataValue &lt;- D.current.day</w:t>
                             </w:r>
-                            <w:proofErr w:type="spellEnd"/>
-                            <w:r>
-                              <w:rPr>
-                                <w:rFonts w:ascii="Courier New" w:eastAsia="MS PGothic" w:hAnsi="Courier New" w:cs="Courier New"/>
-                                <w:color w:val="000000"/>
-                                <w:kern w:val="0"/>
-                                <w:sz w:val="20"/>
-                                <w:szCs w:val="20"/>
-                                <w:lang w:eastAsia="ko-KR"/>
-                              </w:rPr>
-                              <w:t xml:space="preserve"> &lt;- </w:t>
-                            </w:r>
-                            <w:proofErr w:type="spellStart"/>
-                            <w:r>
-                              <w:rPr>
-                                <w:rFonts w:ascii="Courier New" w:eastAsia="MS PGothic" w:hAnsi="Courier New" w:cs="Courier New"/>
-                                <w:color w:val="000000"/>
-                                <w:kern w:val="0"/>
-                                <w:sz w:val="20"/>
-                                <w:szCs w:val="20"/>
-                                <w:lang w:eastAsia="ko-KR"/>
-                              </w:rPr>
-                              <w:t>D.current.day</w:t>
-                            </w:r>
-                            <w:proofErr w:type="spellEnd"/>
                           </w:p>
                           <w:p>
                             <w:pPr>
@@ -26275,7 +25505,6 @@
                                 <w:lang w:eastAsia="ko-KR"/>
                               </w:rPr>
                             </w:pPr>
-                            <w:proofErr w:type="spellStart"/>
                             <w:r>
                               <w:rPr>
                                 <w:rFonts w:ascii="Courier New" w:eastAsia="MS PGothic" w:hAnsi="Courier New" w:cs="Courier New"/>
@@ -26285,33 +25514,8 @@
                                 <w:szCs w:val="20"/>
                                 <w:lang w:eastAsia="ko-KR"/>
                               </w:rPr>
-                              <w:t>dataValueNext</w:t>
+                              <w:t>dataValueNext &lt;- D.next.day</w:t>
                             </w:r>
-                            <w:proofErr w:type="spellEnd"/>
-                            <w:r>
-                              <w:rPr>
-                                <w:rFonts w:ascii="Courier New" w:eastAsia="MS PGothic" w:hAnsi="Courier New" w:cs="Courier New"/>
-                                <w:color w:val="000000"/>
-                                <w:kern w:val="0"/>
-                                <w:sz w:val="20"/>
-                                <w:szCs w:val="20"/>
-                                <w:lang w:eastAsia="ko-KR"/>
-                              </w:rPr>
-                              <w:t xml:space="preserve"> &lt;- </w:t>
-                            </w:r>
-                            <w:proofErr w:type="spellStart"/>
-                            <w:r>
-                              <w:rPr>
-                                <w:rFonts w:ascii="Courier New" w:eastAsia="MS PGothic" w:hAnsi="Courier New" w:cs="Courier New"/>
-                                <w:color w:val="000000"/>
-                                <w:kern w:val="0"/>
-                                <w:sz w:val="20"/>
-                                <w:szCs w:val="20"/>
-                                <w:lang w:eastAsia="ko-KR"/>
-                              </w:rPr>
-                              <w:t>D.next.day</w:t>
-                            </w:r>
-                            <w:proofErr w:type="spellEnd"/>
                           </w:p>
                           <w:p>
                             <w:pPr>
@@ -26328,7 +25532,6 @@
                                 <w:lang w:eastAsia="ko-KR"/>
                               </w:rPr>
                             </w:pPr>
-                            <w:proofErr w:type="spellStart"/>
                             <w:r>
                               <w:rPr>
                                 <w:rFonts w:ascii="Courier New" w:eastAsia="MS PGothic" w:hAnsi="Courier New" w:cs="Courier New"/>
@@ -26338,21 +25541,8 @@
                                 <w:szCs w:val="20"/>
                                 <w:lang w:eastAsia="ko-KR"/>
                               </w:rPr>
-                              <w:t>grpTemp</w:t>
+                              <w:t xml:space="preserve">grpTemp &lt;- </w:t>
                             </w:r>
-                            <w:proofErr w:type="spellEnd"/>
-                            <w:r>
-                              <w:rPr>
-                                <w:rFonts w:ascii="Courier New" w:eastAsia="MS PGothic" w:hAnsi="Courier New" w:cs="Courier New"/>
-                                <w:color w:val="000000"/>
-                                <w:kern w:val="0"/>
-                                <w:sz w:val="20"/>
-                                <w:szCs w:val="20"/>
-                                <w:lang w:eastAsia="ko-KR"/>
-                              </w:rPr>
-                              <w:t xml:space="preserve"> &lt;- </w:t>
-                            </w:r>
-                            <w:proofErr w:type="spellStart"/>
                             <w:r>
                               <w:rPr>
                                 <w:rFonts w:ascii="Courier New" w:eastAsia="MS PGothic" w:hAnsi="Courier New" w:cs="Courier New"/>
@@ -26392,7 +25582,6 @@
                               </w:rPr>
                               <w:t>SimilarPatterns</w:t>
                             </w:r>
-                            <w:proofErr w:type="spellEnd"/>
                             <w:r>
                               <w:rPr>
                                 <w:rFonts w:ascii="Courier New" w:eastAsia="MS PGothic" w:hAnsi="Courier New" w:cs="Courier New"/>
@@ -26402,55 +25591,7 @@
                                 <w:szCs w:val="20"/>
                                 <w:lang w:eastAsia="ko-KR"/>
                               </w:rPr>
-                              <w:t>(</w:t>
-                            </w:r>
-                            <w:proofErr w:type="spellStart"/>
-                            <w:r>
-                              <w:rPr>
-                                <w:rFonts w:ascii="Courier New" w:eastAsia="MS PGothic" w:hAnsi="Courier New" w:cs="Courier New"/>
-                                <w:color w:val="000000"/>
-                                <w:kern w:val="0"/>
-                                <w:sz w:val="20"/>
-                                <w:szCs w:val="20"/>
-                                <w:lang w:eastAsia="ko-KR"/>
-                              </w:rPr>
-                              <w:t>dataValue</w:t>
-                            </w:r>
-                            <w:proofErr w:type="spellEnd"/>
-                            <w:r>
-                              <w:rPr>
-                                <w:rFonts w:ascii="Courier New" w:eastAsia="MS PGothic" w:hAnsi="Courier New" w:cs="Courier New"/>
-                                <w:color w:val="000000"/>
-                                <w:kern w:val="0"/>
-                                <w:sz w:val="20"/>
-                                <w:szCs w:val="20"/>
-                                <w:lang w:eastAsia="ko-KR"/>
-                              </w:rPr>
-                              <w:t xml:space="preserve">, </w:t>
-                            </w:r>
-                            <w:proofErr w:type="spellStart"/>
-                            <w:r>
-                              <w:rPr>
-                                <w:rFonts w:ascii="Courier New" w:eastAsia="MS PGothic" w:hAnsi="Courier New" w:cs="Courier New"/>
-                                <w:color w:val="000000"/>
-                                <w:kern w:val="0"/>
-                                <w:sz w:val="20"/>
-                                <w:szCs w:val="20"/>
-                                <w:lang w:eastAsia="ko-KR"/>
-                              </w:rPr>
-                              <w:t>dataValueNext</w:t>
-                            </w:r>
-                            <w:proofErr w:type="spellEnd"/>
-                            <w:r>
-                              <w:rPr>
-                                <w:rFonts w:ascii="Courier New" w:eastAsia="MS PGothic" w:hAnsi="Courier New" w:cs="Courier New"/>
-                                <w:color w:val="000000"/>
-                                <w:kern w:val="0"/>
-                                <w:sz w:val="20"/>
-                                <w:szCs w:val="20"/>
-                                <w:lang w:eastAsia="ko-KR"/>
-                              </w:rPr>
-                              <w:t>)</w:t>
+                              <w:t>(dataValue, dataValueNext)</w:t>
                             </w:r>
                           </w:p>
                           <w:p>
@@ -26490,7 +25631,6 @@
                               </w:rPr>
                               <w:t xml:space="preserve"> (</w:t>
                             </w:r>
-                            <w:proofErr w:type="spellStart"/>
                             <w:r>
                               <w:rPr>
                                 <w:rFonts w:ascii="Courier New" w:eastAsia="MS PGothic" w:hAnsi="Courier New" w:cs="Courier New"/>
@@ -26502,7 +25642,6 @@
                               </w:rPr>
                               <w:t>grpPrevious</w:t>
                             </w:r>
-                            <w:proofErr w:type="spellEnd"/>
                             <w:r>
                               <w:rPr>
                                 <w:rFonts w:ascii="Courier New" w:eastAsia="MS PGothic" w:hAnsi="Courier New" w:cs="Courier New"/>
@@ -26562,20 +25701,8 @@
                                 <w:lang w:eastAsia="ko-KR"/>
                               </w:rPr>
                               <w:tab/>
-                            </w:r>
-                            <w:proofErr w:type="spellStart"/>
-                            <w:r>
-                              <w:rPr>
-                                <w:rFonts w:ascii="Courier New" w:eastAsia="MS PGothic" w:hAnsi="Courier New" w:cs="Courier New"/>
-                                <w:color w:val="000000"/>
-                                <w:kern w:val="0"/>
-                                <w:sz w:val="20"/>
-                                <w:szCs w:val="20"/>
-                                <w:lang w:eastAsia="ko-KR"/>
-                              </w:rPr>
                               <w:t>grpPrevious</w:t>
                             </w:r>
-                            <w:proofErr w:type="spellEnd"/>
                             <w:r>
                               <w:rPr>
                                 <w:rFonts w:ascii="Courier New" w:eastAsia="MS PGothic" w:hAnsi="Courier New" w:cs="Courier New"/>
@@ -26598,7 +25725,6 @@
                               </w:rPr>
                               <w:t xml:space="preserve">&lt;- </w:t>
                             </w:r>
-                            <w:proofErr w:type="spellStart"/>
                             <w:r>
                               <w:rPr>
                                 <w:rFonts w:ascii="Courier New" w:eastAsia="MS PGothic" w:hAnsi="Courier New" w:cs="Courier New"/>
@@ -26612,7 +25738,6 @@
                               </w:rPr>
                               <w:t>getSimilarBetweenGroups</w:t>
                             </w:r>
-                            <w:proofErr w:type="spellEnd"/>
                             <w:r>
                               <w:rPr>
                                 <w:rFonts w:ascii="Courier New" w:eastAsia="MS PGothic" w:hAnsi="Courier New" w:cs="Courier New"/>
@@ -26622,55 +25747,7 @@
                                 <w:szCs w:val="20"/>
                                 <w:lang w:eastAsia="ko-KR"/>
                               </w:rPr>
-                              <w:t>(</w:t>
-                            </w:r>
-                            <w:proofErr w:type="spellStart"/>
-                            <w:r>
-                              <w:rPr>
-                                <w:rFonts w:ascii="Courier New" w:eastAsia="MS PGothic" w:hAnsi="Courier New" w:cs="Courier New"/>
-                                <w:color w:val="000000"/>
-                                <w:kern w:val="0"/>
-                                <w:sz w:val="20"/>
-                                <w:szCs w:val="20"/>
-                                <w:lang w:eastAsia="ko-KR"/>
-                              </w:rPr>
-                              <w:t>grpPrevious</w:t>
-                            </w:r>
-                            <w:proofErr w:type="spellEnd"/>
-                            <w:r>
-                              <w:rPr>
-                                <w:rFonts w:ascii="Courier New" w:eastAsia="MS PGothic" w:hAnsi="Courier New" w:cs="Courier New"/>
-                                <w:color w:val="000000"/>
-                                <w:kern w:val="0"/>
-                                <w:sz w:val="20"/>
-                                <w:szCs w:val="20"/>
-                                <w:lang w:eastAsia="ko-KR"/>
-                              </w:rPr>
-                              <w:t xml:space="preserve">, </w:t>
-                            </w:r>
-                            <w:proofErr w:type="spellStart"/>
-                            <w:r>
-                              <w:rPr>
-                                <w:rFonts w:ascii="Courier New" w:eastAsia="MS PGothic" w:hAnsi="Courier New" w:cs="Courier New"/>
-                                <w:color w:val="000000"/>
-                                <w:kern w:val="0"/>
-                                <w:sz w:val="20"/>
-                                <w:szCs w:val="20"/>
-                                <w:lang w:eastAsia="ko-KR"/>
-                              </w:rPr>
-                              <w:t>grpTemp</w:t>
-                            </w:r>
-                            <w:proofErr w:type="spellEnd"/>
-                            <w:r>
-                              <w:rPr>
-                                <w:rFonts w:ascii="Courier New" w:eastAsia="MS PGothic" w:hAnsi="Courier New" w:cs="Courier New"/>
-                                <w:color w:val="000000"/>
-                                <w:kern w:val="0"/>
-                                <w:sz w:val="20"/>
-                                <w:szCs w:val="20"/>
-                                <w:lang w:eastAsia="ko-KR"/>
-                              </w:rPr>
-                              <w:t>)</w:t>
+                              <w:t>(grpPrevious, grpTemp)</w:t>
                             </w:r>
                           </w:p>
                           <w:p>
@@ -26697,20 +25774,8 @@
                                 <w:lang w:eastAsia="ko-KR"/>
                               </w:rPr>
                               <w:tab/>
-                            </w:r>
-                            <w:proofErr w:type="spellStart"/>
-                            <w:r>
-                              <w:rPr>
-                                <w:rFonts w:ascii="Courier New" w:eastAsia="MS PGothic" w:hAnsi="Courier New" w:cs="Courier New"/>
-                                <w:color w:val="000000"/>
-                                <w:kern w:val="0"/>
-                                <w:sz w:val="20"/>
-                                <w:szCs w:val="20"/>
-                                <w:lang w:eastAsia="ko-KR"/>
-                              </w:rPr>
                               <w:t>grpAll</w:t>
                             </w:r>
-                            <w:proofErr w:type="spellEnd"/>
                             <w:r>
                               <w:rPr>
                                 <w:rFonts w:ascii="Courier New" w:eastAsia="MS PGothic" w:hAnsi="Courier New" w:cs="Courier New"/>
@@ -26733,31 +25798,7 @@
                                 <w:szCs w:val="20"/>
                                 <w:lang w:eastAsia="ko-KR"/>
                               </w:rPr>
-                              <w:t>(</w:t>
-                            </w:r>
-                            <w:proofErr w:type="spellStart"/>
-                            <w:r>
-                              <w:rPr>
-                                <w:rFonts w:ascii="Courier New" w:eastAsia="MS PGothic" w:hAnsi="Courier New" w:cs="Courier New"/>
-                                <w:color w:val="000000"/>
-                                <w:kern w:val="0"/>
-                                <w:sz w:val="20"/>
-                                <w:szCs w:val="20"/>
-                                <w:lang w:eastAsia="ko-KR"/>
-                              </w:rPr>
-                              <w:t>grpPrevious</w:t>
-                            </w:r>
-                            <w:proofErr w:type="spellEnd"/>
-                            <w:r>
-                              <w:rPr>
-                                <w:rFonts w:ascii="Courier New" w:eastAsia="MS PGothic" w:hAnsi="Courier New" w:cs="Courier New"/>
-                                <w:color w:val="000000"/>
-                                <w:kern w:val="0"/>
-                                <w:sz w:val="20"/>
-                                <w:szCs w:val="20"/>
-                                <w:lang w:eastAsia="ko-KR"/>
-                              </w:rPr>
-                              <w:t>)</w:t>
+                              <w:t>(grpPrevious)</w:t>
                             </w:r>
                           </w:p>
                           <w:p>
@@ -26812,20 +25853,8 @@
                                 <w:lang w:eastAsia="ko-KR"/>
                               </w:rPr>
                               <w:tab/>
-                            </w:r>
-                            <w:proofErr w:type="spellStart"/>
-                            <w:r>
-                              <w:rPr>
-                                <w:rFonts w:ascii="Courier New" w:eastAsia="MS PGothic" w:hAnsi="Courier New" w:cs="Courier New"/>
-                                <w:color w:val="000000"/>
-                                <w:kern w:val="0"/>
-                                <w:sz w:val="20"/>
-                                <w:szCs w:val="20"/>
-                                <w:lang w:eastAsia="ko-KR"/>
-                              </w:rPr>
                               <w:t>grpAll</w:t>
                             </w:r>
-                            <w:proofErr w:type="spellEnd"/>
                             <w:r>
                               <w:rPr>
                                 <w:rFonts w:ascii="Courier New" w:eastAsia="MS PGothic" w:hAnsi="Courier New" w:cs="Courier New"/>
@@ -26848,31 +25877,7 @@
                                 <w:szCs w:val="20"/>
                                 <w:lang w:eastAsia="ko-KR"/>
                               </w:rPr>
-                              <w:t>(</w:t>
-                            </w:r>
-                            <w:proofErr w:type="spellStart"/>
-                            <w:r>
-                              <w:rPr>
-                                <w:rFonts w:ascii="Courier New" w:eastAsia="MS PGothic" w:hAnsi="Courier New" w:cs="Courier New"/>
-                                <w:color w:val="000000"/>
-                                <w:kern w:val="0"/>
-                                <w:sz w:val="20"/>
-                                <w:szCs w:val="20"/>
-                                <w:lang w:eastAsia="ko-KR"/>
-                              </w:rPr>
-                              <w:t>grpPrevious</w:t>
-                            </w:r>
-                            <w:proofErr w:type="spellEnd"/>
-                            <w:r>
-                              <w:rPr>
-                                <w:rFonts w:ascii="Courier New" w:eastAsia="MS PGothic" w:hAnsi="Courier New" w:cs="Courier New"/>
-                                <w:color w:val="000000"/>
-                                <w:kern w:val="0"/>
-                                <w:sz w:val="20"/>
-                                <w:szCs w:val="20"/>
-                                <w:lang w:eastAsia="ko-KR"/>
-                              </w:rPr>
-                              <w:t xml:space="preserve">) </w:t>
+                              <w:t xml:space="preserve">(grpPrevious) </w:t>
                             </w:r>
                           </w:p>
                           <w:p>
@@ -26893,7 +25898,6 @@
                               </w:rPr>
                               <w:t xml:space="preserve">return </w:t>
                             </w:r>
-                            <w:proofErr w:type="spellStart"/>
                             <w:r>
                               <w:rPr>
                                 <w:rFonts w:ascii="Courier New" w:hAnsi="Courier New" w:cs="Courier New"/>
@@ -26902,7 +25906,6 @@
                               </w:rPr>
                               <w:t>groupAll</w:t>
                             </w:r>
-                            <w:proofErr w:type="spellEnd"/>
                           </w:p>
                         </w:txbxContent>
                       </wps:txbx>
@@ -27057,7 +26060,6 @@
                           <w:lang w:eastAsia="ko-KR"/>
                         </w:rPr>
                       </w:pPr>
-                      <w:proofErr w:type="spellStart"/>
                       <w:r>
                         <w:rPr>
                           <w:rFonts w:ascii="Courier New" w:eastAsia="MS PGothic" w:hAnsi="Courier New" w:cs="Courier New"/>
@@ -27067,67 +26069,7 @@
                           <w:szCs w:val="20"/>
                           <w:lang w:eastAsia="ko-KR"/>
                         </w:rPr>
-                        <w:t>grpAll</w:t>
-                      </w:r>
-                      <w:proofErr w:type="spellEnd"/>
-                      <w:r>
-                        <w:rPr>
-                          <w:rFonts w:ascii="Courier New" w:eastAsia="MS PGothic" w:hAnsi="Courier New" w:cs="Courier New"/>
-                          <w:color w:val="000000"/>
-                          <w:kern w:val="0"/>
-                          <w:sz w:val="20"/>
-                          <w:szCs w:val="20"/>
-                          <w:lang w:eastAsia="ko-KR"/>
-                        </w:rPr>
-                        <w:t xml:space="preserve">, </w:t>
-                      </w:r>
-                      <w:proofErr w:type="spellStart"/>
-                      <w:r>
-                        <w:rPr>
-                          <w:rFonts w:ascii="Courier New" w:eastAsia="MS PGothic" w:hAnsi="Courier New" w:cs="Courier New"/>
-                          <w:color w:val="000000"/>
-                          <w:kern w:val="0"/>
-                          <w:sz w:val="20"/>
-                          <w:szCs w:val="20"/>
-                          <w:lang w:eastAsia="ko-KR"/>
-                        </w:rPr>
-                        <w:t>grpTemp</w:t>
-                      </w:r>
-                      <w:proofErr w:type="spellEnd"/>
-                      <w:r>
-                        <w:rPr>
-                          <w:rFonts w:ascii="Courier New" w:eastAsia="MS PGothic" w:hAnsi="Courier New" w:cs="Courier New"/>
-                          <w:color w:val="000000"/>
-                          <w:kern w:val="0"/>
-                          <w:sz w:val="20"/>
-                          <w:szCs w:val="20"/>
-                          <w:lang w:eastAsia="ko-KR"/>
-                        </w:rPr>
-                        <w:t xml:space="preserve">, </w:t>
-                      </w:r>
-                      <w:proofErr w:type="spellStart"/>
-                      <w:r>
-                        <w:rPr>
-                          <w:rFonts w:ascii="Courier New" w:eastAsia="MS PGothic" w:hAnsi="Courier New" w:cs="Courier New"/>
-                          <w:color w:val="000000"/>
-                          <w:kern w:val="0"/>
-                          <w:sz w:val="20"/>
-                          <w:szCs w:val="20"/>
-                          <w:lang w:eastAsia="ko-KR"/>
-                        </w:rPr>
-                        <w:t>grpPrevious</w:t>
-                      </w:r>
-                      <w:proofErr w:type="spellEnd"/>
-                      <w:r>
-                        <w:rPr>
-                          <w:rFonts w:ascii="Courier New" w:eastAsia="MS PGothic" w:hAnsi="Courier New" w:cs="Courier New"/>
-                          <w:color w:val="000000"/>
-                          <w:kern w:val="0"/>
-                          <w:sz w:val="20"/>
-                          <w:szCs w:val="20"/>
-                          <w:lang w:eastAsia="ko-KR"/>
-                        </w:rPr>
-                        <w:t>&lt;- NULL</w:t>
+                        <w:t>grpAll, grpTemp, grpPrevious&lt;- NULL</w:t>
                       </w:r>
                     </w:p>
                     <w:p>
@@ -27143,7 +26085,6 @@
                           <w:lang w:eastAsia="ko-KR"/>
                         </w:rPr>
                       </w:pPr>
-                      <w:proofErr w:type="spellStart"/>
                       <w:r>
                         <w:rPr>
                           <w:rFonts w:ascii="Courier New" w:eastAsia="MS PGothic" w:hAnsi="Courier New" w:cs="Courier New"/>
@@ -27153,43 +26094,7 @@
                           <w:szCs w:val="20"/>
                           <w:lang w:eastAsia="ko-KR"/>
                         </w:rPr>
-                        <w:t>dataValue</w:t>
-                      </w:r>
-                      <w:proofErr w:type="spellEnd"/>
-                      <w:r>
-                        <w:rPr>
-                          <w:rFonts w:ascii="Courier New" w:eastAsia="MS PGothic" w:hAnsi="Courier New" w:cs="Courier New"/>
-                          <w:color w:val="000000"/>
-                          <w:kern w:val="0"/>
-                          <w:sz w:val="20"/>
-                          <w:szCs w:val="20"/>
-                          <w:lang w:eastAsia="ko-KR"/>
-                        </w:rPr>
-                        <w:t xml:space="preserve">, </w:t>
-                      </w:r>
-                      <w:proofErr w:type="spellStart"/>
-                      <w:r>
-                        <w:rPr>
-                          <w:rFonts w:ascii="Courier New" w:eastAsia="MS PGothic" w:hAnsi="Courier New" w:cs="Courier New"/>
-                          <w:color w:val="000000"/>
-                          <w:kern w:val="0"/>
-                          <w:sz w:val="20"/>
-                          <w:szCs w:val="20"/>
-                          <w:lang w:eastAsia="ko-KR"/>
-                        </w:rPr>
-                        <w:t>dataValueNext</w:t>
-                      </w:r>
-                      <w:proofErr w:type="spellEnd"/>
-                      <w:r>
-                        <w:rPr>
-                          <w:rFonts w:ascii="Courier New" w:eastAsia="MS PGothic" w:hAnsi="Courier New" w:cs="Courier New"/>
-                          <w:color w:val="000000"/>
-                          <w:kern w:val="0"/>
-                          <w:sz w:val="20"/>
-                          <w:szCs w:val="20"/>
-                          <w:lang w:eastAsia="ko-KR"/>
-                        </w:rPr>
-                        <w:t xml:space="preserve"> &lt;- NULL</w:t>
+                        <w:t>dataValue, dataValueNext &lt;- NULL</w:t>
                       </w:r>
                     </w:p>
                     <w:p>
@@ -27280,7 +26185,6 @@
                           <w:lang w:eastAsia="ko-KR"/>
                         </w:rPr>
                       </w:pPr>
-                      <w:proofErr w:type="spellStart"/>
                       <w:r>
                         <w:rPr>
                           <w:rFonts w:ascii="Courier New" w:eastAsia="MS PGothic" w:hAnsi="Courier New" w:cs="Courier New"/>
@@ -27290,33 +26194,8 @@
                           <w:szCs w:val="20"/>
                           <w:lang w:eastAsia="ko-KR"/>
                         </w:rPr>
-                        <w:t>dataValue</w:t>
+                        <w:t>dataValue &lt;- D.current.day</w:t>
                       </w:r>
-                      <w:proofErr w:type="spellEnd"/>
-                      <w:r>
-                        <w:rPr>
-                          <w:rFonts w:ascii="Courier New" w:eastAsia="MS PGothic" w:hAnsi="Courier New" w:cs="Courier New"/>
-                          <w:color w:val="000000"/>
-                          <w:kern w:val="0"/>
-                          <w:sz w:val="20"/>
-                          <w:szCs w:val="20"/>
-                          <w:lang w:eastAsia="ko-KR"/>
-                        </w:rPr>
-                        <w:t xml:space="preserve"> &lt;- </w:t>
-                      </w:r>
-                      <w:proofErr w:type="spellStart"/>
-                      <w:r>
-                        <w:rPr>
-                          <w:rFonts w:ascii="Courier New" w:eastAsia="MS PGothic" w:hAnsi="Courier New" w:cs="Courier New"/>
-                          <w:color w:val="000000"/>
-                          <w:kern w:val="0"/>
-                          <w:sz w:val="20"/>
-                          <w:szCs w:val="20"/>
-                          <w:lang w:eastAsia="ko-KR"/>
-                        </w:rPr>
-                        <w:t>D.current.day</w:t>
-                      </w:r>
-                      <w:proofErr w:type="spellEnd"/>
                     </w:p>
                     <w:p>
                       <w:pPr>
@@ -27332,7 +26211,6 @@
                           <w:lang w:eastAsia="ko-KR"/>
                         </w:rPr>
                       </w:pPr>
-                      <w:proofErr w:type="spellStart"/>
                       <w:r>
                         <w:rPr>
                           <w:rFonts w:ascii="Courier New" w:eastAsia="MS PGothic" w:hAnsi="Courier New" w:cs="Courier New"/>
@@ -27342,33 +26220,8 @@
                           <w:szCs w:val="20"/>
                           <w:lang w:eastAsia="ko-KR"/>
                         </w:rPr>
-                        <w:t>dataValueNext</w:t>
+                        <w:t>dataValueNext &lt;- D.next.day</w:t>
                       </w:r>
-                      <w:proofErr w:type="spellEnd"/>
-                      <w:r>
-                        <w:rPr>
-                          <w:rFonts w:ascii="Courier New" w:eastAsia="MS PGothic" w:hAnsi="Courier New" w:cs="Courier New"/>
-                          <w:color w:val="000000"/>
-                          <w:kern w:val="0"/>
-                          <w:sz w:val="20"/>
-                          <w:szCs w:val="20"/>
-                          <w:lang w:eastAsia="ko-KR"/>
-                        </w:rPr>
-                        <w:t xml:space="preserve"> &lt;- </w:t>
-                      </w:r>
-                      <w:proofErr w:type="spellStart"/>
-                      <w:r>
-                        <w:rPr>
-                          <w:rFonts w:ascii="Courier New" w:eastAsia="MS PGothic" w:hAnsi="Courier New" w:cs="Courier New"/>
-                          <w:color w:val="000000"/>
-                          <w:kern w:val="0"/>
-                          <w:sz w:val="20"/>
-                          <w:szCs w:val="20"/>
-                          <w:lang w:eastAsia="ko-KR"/>
-                        </w:rPr>
-                        <w:t>D.next.day</w:t>
-                      </w:r>
-                      <w:proofErr w:type="spellEnd"/>
                     </w:p>
                     <w:p>
                       <w:pPr>
@@ -27385,7 +26238,6 @@
                           <w:lang w:eastAsia="ko-KR"/>
                         </w:rPr>
                       </w:pPr>
-                      <w:proofErr w:type="spellStart"/>
                       <w:r>
                         <w:rPr>
                           <w:rFonts w:ascii="Courier New" w:eastAsia="MS PGothic" w:hAnsi="Courier New" w:cs="Courier New"/>
@@ -27395,21 +26247,8 @@
                           <w:szCs w:val="20"/>
                           <w:lang w:eastAsia="ko-KR"/>
                         </w:rPr>
-                        <w:t>grpTemp</w:t>
+                        <w:t xml:space="preserve">grpTemp &lt;- </w:t>
                       </w:r>
-                      <w:proofErr w:type="spellEnd"/>
-                      <w:r>
-                        <w:rPr>
-                          <w:rFonts w:ascii="Courier New" w:eastAsia="MS PGothic" w:hAnsi="Courier New" w:cs="Courier New"/>
-                          <w:color w:val="000000"/>
-                          <w:kern w:val="0"/>
-                          <w:sz w:val="20"/>
-                          <w:szCs w:val="20"/>
-                          <w:lang w:eastAsia="ko-KR"/>
-                        </w:rPr>
-                        <w:t xml:space="preserve"> &lt;- </w:t>
-                      </w:r>
-                      <w:proofErr w:type="spellStart"/>
                       <w:r>
                         <w:rPr>
                           <w:rFonts w:ascii="Courier New" w:eastAsia="MS PGothic" w:hAnsi="Courier New" w:cs="Courier New"/>
@@ -27449,7 +26288,6 @@
                         </w:rPr>
                         <w:t>SimilarPatterns</w:t>
                       </w:r>
-                      <w:proofErr w:type="spellEnd"/>
                       <w:r>
                         <w:rPr>
                           <w:rFonts w:ascii="Courier New" w:eastAsia="MS PGothic" w:hAnsi="Courier New" w:cs="Courier New"/>
@@ -27459,55 +26297,7 @@
                           <w:szCs w:val="20"/>
                           <w:lang w:eastAsia="ko-KR"/>
                         </w:rPr>
-                        <w:t>(</w:t>
-                      </w:r>
-                      <w:proofErr w:type="spellStart"/>
-                      <w:r>
-                        <w:rPr>
-                          <w:rFonts w:ascii="Courier New" w:eastAsia="MS PGothic" w:hAnsi="Courier New" w:cs="Courier New"/>
-                          <w:color w:val="000000"/>
-                          <w:kern w:val="0"/>
-                          <w:sz w:val="20"/>
-                          <w:szCs w:val="20"/>
-                          <w:lang w:eastAsia="ko-KR"/>
-                        </w:rPr>
-                        <w:t>dataValue</w:t>
-                      </w:r>
-                      <w:proofErr w:type="spellEnd"/>
-                      <w:r>
-                        <w:rPr>
-                          <w:rFonts w:ascii="Courier New" w:eastAsia="MS PGothic" w:hAnsi="Courier New" w:cs="Courier New"/>
-                          <w:color w:val="000000"/>
-                          <w:kern w:val="0"/>
-                          <w:sz w:val="20"/>
-                          <w:szCs w:val="20"/>
-                          <w:lang w:eastAsia="ko-KR"/>
-                        </w:rPr>
-                        <w:t xml:space="preserve">, </w:t>
-                      </w:r>
-                      <w:proofErr w:type="spellStart"/>
-                      <w:r>
-                        <w:rPr>
-                          <w:rFonts w:ascii="Courier New" w:eastAsia="MS PGothic" w:hAnsi="Courier New" w:cs="Courier New"/>
-                          <w:color w:val="000000"/>
-                          <w:kern w:val="0"/>
-                          <w:sz w:val="20"/>
-                          <w:szCs w:val="20"/>
-                          <w:lang w:eastAsia="ko-KR"/>
-                        </w:rPr>
-                        <w:t>dataValueNext</w:t>
-                      </w:r>
-                      <w:proofErr w:type="spellEnd"/>
-                      <w:r>
-                        <w:rPr>
-                          <w:rFonts w:ascii="Courier New" w:eastAsia="MS PGothic" w:hAnsi="Courier New" w:cs="Courier New"/>
-                          <w:color w:val="000000"/>
-                          <w:kern w:val="0"/>
-                          <w:sz w:val="20"/>
-                          <w:szCs w:val="20"/>
-                          <w:lang w:eastAsia="ko-KR"/>
-                        </w:rPr>
-                        <w:t>)</w:t>
+                        <w:t>(dataValue, dataValueNext)</w:t>
                       </w:r>
                     </w:p>
                     <w:p>
@@ -27547,7 +26337,6 @@
                         </w:rPr>
                         <w:t xml:space="preserve"> (</w:t>
                       </w:r>
-                      <w:proofErr w:type="spellStart"/>
                       <w:r>
                         <w:rPr>
                           <w:rFonts w:ascii="Courier New" w:eastAsia="MS PGothic" w:hAnsi="Courier New" w:cs="Courier New"/>
@@ -27559,7 +26348,6 @@
                         </w:rPr>
                         <w:t>grpPrevious</w:t>
                       </w:r>
-                      <w:proofErr w:type="spellEnd"/>
                       <w:r>
                         <w:rPr>
                           <w:rFonts w:ascii="Courier New" w:eastAsia="MS PGothic" w:hAnsi="Courier New" w:cs="Courier New"/>
@@ -27619,20 +26407,8 @@
                           <w:lang w:eastAsia="ko-KR"/>
                         </w:rPr>
                         <w:tab/>
-                      </w:r>
-                      <w:proofErr w:type="spellStart"/>
-                      <w:r>
-                        <w:rPr>
-                          <w:rFonts w:ascii="Courier New" w:eastAsia="MS PGothic" w:hAnsi="Courier New" w:cs="Courier New"/>
-                          <w:color w:val="000000"/>
-                          <w:kern w:val="0"/>
-                          <w:sz w:val="20"/>
-                          <w:szCs w:val="20"/>
-                          <w:lang w:eastAsia="ko-KR"/>
-                        </w:rPr>
                         <w:t>grpPrevious</w:t>
                       </w:r>
-                      <w:proofErr w:type="spellEnd"/>
                       <w:r>
                         <w:rPr>
                           <w:rFonts w:ascii="Courier New" w:eastAsia="MS PGothic" w:hAnsi="Courier New" w:cs="Courier New"/>
@@ -27655,7 +26431,6 @@
                         </w:rPr>
                         <w:t xml:space="preserve">&lt;- </w:t>
                       </w:r>
-                      <w:proofErr w:type="spellStart"/>
                       <w:r>
                         <w:rPr>
                           <w:rFonts w:ascii="Courier New" w:eastAsia="MS PGothic" w:hAnsi="Courier New" w:cs="Courier New"/>
@@ -27669,7 +26444,6 @@
                         </w:rPr>
                         <w:t>getSimilarBetweenGroups</w:t>
                       </w:r>
-                      <w:proofErr w:type="spellEnd"/>
                       <w:r>
                         <w:rPr>
                           <w:rFonts w:ascii="Courier New" w:eastAsia="MS PGothic" w:hAnsi="Courier New" w:cs="Courier New"/>
@@ -27679,55 +26453,7 @@
                           <w:szCs w:val="20"/>
                           <w:lang w:eastAsia="ko-KR"/>
                         </w:rPr>
-                        <w:t>(</w:t>
-                      </w:r>
-                      <w:proofErr w:type="spellStart"/>
-                      <w:r>
-                        <w:rPr>
-                          <w:rFonts w:ascii="Courier New" w:eastAsia="MS PGothic" w:hAnsi="Courier New" w:cs="Courier New"/>
-                          <w:color w:val="000000"/>
-                          <w:kern w:val="0"/>
-                          <w:sz w:val="20"/>
-                          <w:szCs w:val="20"/>
-                          <w:lang w:eastAsia="ko-KR"/>
-                        </w:rPr>
-                        <w:t>grpPrevious</w:t>
-                      </w:r>
-                      <w:proofErr w:type="spellEnd"/>
-                      <w:r>
-                        <w:rPr>
-                          <w:rFonts w:ascii="Courier New" w:eastAsia="MS PGothic" w:hAnsi="Courier New" w:cs="Courier New"/>
-                          <w:color w:val="000000"/>
-                          <w:kern w:val="0"/>
-                          <w:sz w:val="20"/>
-                          <w:szCs w:val="20"/>
-                          <w:lang w:eastAsia="ko-KR"/>
-                        </w:rPr>
-                        <w:t xml:space="preserve">, </w:t>
-                      </w:r>
-                      <w:proofErr w:type="spellStart"/>
-                      <w:r>
-                        <w:rPr>
-                          <w:rFonts w:ascii="Courier New" w:eastAsia="MS PGothic" w:hAnsi="Courier New" w:cs="Courier New"/>
-                          <w:color w:val="000000"/>
-                          <w:kern w:val="0"/>
-                          <w:sz w:val="20"/>
-                          <w:szCs w:val="20"/>
-                          <w:lang w:eastAsia="ko-KR"/>
-                        </w:rPr>
-                        <w:t>grpTemp</w:t>
-                      </w:r>
-                      <w:proofErr w:type="spellEnd"/>
-                      <w:r>
-                        <w:rPr>
-                          <w:rFonts w:ascii="Courier New" w:eastAsia="MS PGothic" w:hAnsi="Courier New" w:cs="Courier New"/>
-                          <w:color w:val="000000"/>
-                          <w:kern w:val="0"/>
-                          <w:sz w:val="20"/>
-                          <w:szCs w:val="20"/>
-                          <w:lang w:eastAsia="ko-KR"/>
-                        </w:rPr>
-                        <w:t>)</w:t>
+                        <w:t>(grpPrevious, grpTemp)</w:t>
                       </w:r>
                     </w:p>
                     <w:p>
@@ -27754,20 +26480,8 @@
                           <w:lang w:eastAsia="ko-KR"/>
                         </w:rPr>
                         <w:tab/>
-                      </w:r>
-                      <w:proofErr w:type="spellStart"/>
-                      <w:r>
-                        <w:rPr>
-                          <w:rFonts w:ascii="Courier New" w:eastAsia="MS PGothic" w:hAnsi="Courier New" w:cs="Courier New"/>
-                          <w:color w:val="000000"/>
-                          <w:kern w:val="0"/>
-                          <w:sz w:val="20"/>
-                          <w:szCs w:val="20"/>
-                          <w:lang w:eastAsia="ko-KR"/>
-                        </w:rPr>
                         <w:t>grpAll</w:t>
                       </w:r>
-                      <w:proofErr w:type="spellEnd"/>
                       <w:r>
                         <w:rPr>
                           <w:rFonts w:ascii="Courier New" w:eastAsia="MS PGothic" w:hAnsi="Courier New" w:cs="Courier New"/>
@@ -27790,31 +26504,7 @@
                           <w:szCs w:val="20"/>
                           <w:lang w:eastAsia="ko-KR"/>
                         </w:rPr>
-                        <w:t>(</w:t>
-                      </w:r>
-                      <w:proofErr w:type="spellStart"/>
-                      <w:r>
-                        <w:rPr>
-                          <w:rFonts w:ascii="Courier New" w:eastAsia="MS PGothic" w:hAnsi="Courier New" w:cs="Courier New"/>
-                          <w:color w:val="000000"/>
-                          <w:kern w:val="0"/>
-                          <w:sz w:val="20"/>
-                          <w:szCs w:val="20"/>
-                          <w:lang w:eastAsia="ko-KR"/>
-                        </w:rPr>
-                        <w:t>grpPrevious</w:t>
-                      </w:r>
-                      <w:proofErr w:type="spellEnd"/>
-                      <w:r>
-                        <w:rPr>
-                          <w:rFonts w:ascii="Courier New" w:eastAsia="MS PGothic" w:hAnsi="Courier New" w:cs="Courier New"/>
-                          <w:color w:val="000000"/>
-                          <w:kern w:val="0"/>
-                          <w:sz w:val="20"/>
-                          <w:szCs w:val="20"/>
-                          <w:lang w:eastAsia="ko-KR"/>
-                        </w:rPr>
-                        <w:t>)</w:t>
+                        <w:t>(grpPrevious)</w:t>
                       </w:r>
                     </w:p>
                     <w:p>
@@ -27869,20 +26559,8 @@
                           <w:lang w:eastAsia="ko-KR"/>
                         </w:rPr>
                         <w:tab/>
-                      </w:r>
-                      <w:proofErr w:type="spellStart"/>
-                      <w:r>
-                        <w:rPr>
-                          <w:rFonts w:ascii="Courier New" w:eastAsia="MS PGothic" w:hAnsi="Courier New" w:cs="Courier New"/>
-                          <w:color w:val="000000"/>
-                          <w:kern w:val="0"/>
-                          <w:sz w:val="20"/>
-                          <w:szCs w:val="20"/>
-                          <w:lang w:eastAsia="ko-KR"/>
-                        </w:rPr>
                         <w:t>grpAll</w:t>
                       </w:r>
-                      <w:proofErr w:type="spellEnd"/>
                       <w:r>
                         <w:rPr>
                           <w:rFonts w:ascii="Courier New" w:eastAsia="MS PGothic" w:hAnsi="Courier New" w:cs="Courier New"/>
@@ -27905,31 +26583,7 @@
                           <w:szCs w:val="20"/>
                           <w:lang w:eastAsia="ko-KR"/>
                         </w:rPr>
-                        <w:t>(</w:t>
-                      </w:r>
-                      <w:proofErr w:type="spellStart"/>
-                      <w:r>
-                        <w:rPr>
-                          <w:rFonts w:ascii="Courier New" w:eastAsia="MS PGothic" w:hAnsi="Courier New" w:cs="Courier New"/>
-                          <w:color w:val="000000"/>
-                          <w:kern w:val="0"/>
-                          <w:sz w:val="20"/>
-                          <w:szCs w:val="20"/>
-                          <w:lang w:eastAsia="ko-KR"/>
-                        </w:rPr>
-                        <w:t>grpPrevious</w:t>
-                      </w:r>
-                      <w:proofErr w:type="spellEnd"/>
-                      <w:r>
-                        <w:rPr>
-                          <w:rFonts w:ascii="Courier New" w:eastAsia="MS PGothic" w:hAnsi="Courier New" w:cs="Courier New"/>
-                          <w:color w:val="000000"/>
-                          <w:kern w:val="0"/>
-                          <w:sz w:val="20"/>
-                          <w:szCs w:val="20"/>
-                          <w:lang w:eastAsia="ko-KR"/>
-                        </w:rPr>
-                        <w:t xml:space="preserve">) </w:t>
+                        <w:t xml:space="preserve">(grpPrevious) </w:t>
                       </w:r>
                     </w:p>
                     <w:p>
@@ -27950,7 +26604,6 @@
                         </w:rPr>
                         <w:t xml:space="preserve">return </w:t>
                       </w:r>
-                      <w:proofErr w:type="spellStart"/>
                       <w:r>
                         <w:rPr>
                           <w:rFonts w:ascii="Courier New" w:hAnsi="Courier New" w:cs="Courier New"/>
@@ -27959,7 +26612,6 @@
                         </w:rPr>
                         <w:t>groupAll</w:t>
                       </w:r>
-                      <w:proofErr w:type="spellEnd"/>
                     </w:p>
                   </w:txbxContent>
                 </v:textbox>
@@ -28040,7 +26692,7 @@
                     </pic:cNvPicPr>
                   </pic:nvPicPr>
                   <pic:blipFill>
-                    <a:blip r:embed="rId21" cstate="print">
+                    <a:blip r:embed="rId22" cstate="print">
                       <a:extLst>
                         <a:ext uri="{28A0092B-C50C-407E-A947-70E740481C1C}">
                           <a14:useLocalDpi xmlns:a14="http://schemas.microsoft.com/office/drawing/2010/main" val="0"/>
@@ -28349,7 +27001,6 @@
         </w:rPr>
         <w:t xml:space="preserve"> We have used </w:t>
       </w:r>
-      <w:proofErr w:type="spellStart"/>
       <w:r>
         <w:rPr>
           <w:rFonts w:cs="Times New Roman"/>
@@ -28359,7 +27010,6 @@
         </w:rPr>
         <w:t>Levenshtein</w:t>
       </w:r>
-      <w:proofErr w:type="spellEnd"/>
       <w:r>
         <w:rPr>
           <w:rFonts w:cs="Times New Roman"/>
@@ -28433,7 +27083,6 @@
         </w:rPr>
         <w:t xml:space="preserve"> in the end of word. By using </w:t>
       </w:r>
-      <w:proofErr w:type="spellStart"/>
       <w:r>
         <w:rPr>
           <w:rFonts w:cs="Times New Roman"/>
@@ -28443,7 +27092,6 @@
         </w:rPr>
         <w:t>Levenshtein</w:t>
       </w:r>
-      <w:proofErr w:type="spellEnd"/>
       <w:r>
         <w:rPr>
           <w:rFonts w:cs="Times New Roman"/>
@@ -28476,25 +27124,7 @@
           <w:sz w:val="22"/>
           <w:lang w:eastAsia="ko-KR"/>
         </w:rPr>
-        <w:t xml:space="preserve">Mathematically, the </w:t>
-      </w:r>
-      <w:proofErr w:type="spellStart"/>
-      <w:r>
-        <w:rPr>
-          <w:rFonts w:cs="Times New Roman"/>
-          <w:sz w:val="22"/>
-          <w:lang w:eastAsia="ko-KR"/>
-        </w:rPr>
-        <w:t>Levenshtein</w:t>
-      </w:r>
-      <w:proofErr w:type="spellEnd"/>
-      <w:r>
-        <w:rPr>
-          <w:rFonts w:cs="Times New Roman"/>
-          <w:sz w:val="22"/>
-          <w:lang w:eastAsia="ko-KR"/>
-        </w:rPr>
-        <w:t xml:space="preserve"> distance between two strings </w:t>
+        <w:t xml:space="preserve">Mathematically, the Levenshtein distance between two strings </w:t>
       </w:r>
       <m:oMath>
         <m:r>
@@ -28649,7 +27279,7 @@
                     </pic:cNvPicPr>
                   </pic:nvPicPr>
                   <pic:blipFill>
-                    <a:blip r:embed="rId22">
+                    <a:blip r:embed="rId23">
                       <a:extLst>
                         <a:ext uri="{28A0092B-C50C-407E-A947-70E740481C1C}">
                           <a14:useLocalDpi xmlns:a14="http://schemas.microsoft.com/office/drawing/2010/main" val="0"/>
@@ -29180,7 +27810,7 @@
                     </pic:cNvPicPr>
                   </pic:nvPicPr>
                   <pic:blipFill>
-                    <a:blip r:embed="rId23">
+                    <a:blip r:embed="rId24">
                       <a:extLst>
                         <a:ext uri="{28A0092B-C50C-407E-A947-70E740481C1C}">
                           <a14:useLocalDpi xmlns:a14="http://schemas.microsoft.com/office/drawing/2010/main" val="0"/>
@@ -31604,7 +30234,7 @@
                     </pic:cNvPicPr>
                   </pic:nvPicPr>
                   <pic:blipFill>
-                    <a:blip r:embed="rId24">
+                    <a:blip r:embed="rId25">
                       <a:extLst>
                         <a:ext uri="{28A0092B-C50C-407E-A947-70E740481C1C}">
                           <a14:useLocalDpi xmlns:a14="http://schemas.microsoft.com/office/drawing/2010/main" val="0"/>
@@ -31822,7 +30452,6 @@
         <w:tab/>
         <w:t xml:space="preserve">In chapter three, we have mentioned that we also use </w:t>
       </w:r>
-      <w:proofErr w:type="spellStart"/>
       <w:r>
         <w:rPr>
           <w:rFonts w:cs="Times New Roman"/>
@@ -31832,7 +30461,6 @@
         </w:rPr>
         <w:t>Levenshtein</w:t>
       </w:r>
-      <w:proofErr w:type="spellEnd"/>
       <w:r>
         <w:rPr>
           <w:rFonts w:cs="Times New Roman"/>
@@ -31841,7 +30469,6 @@
         </w:rPr>
         <w:t xml:space="preserve"> distance to measure the similarity score between two strings in rows. The reason why we used </w:t>
       </w:r>
-      <w:proofErr w:type="spellStart"/>
       <w:r>
         <w:rPr>
           <w:rFonts w:cs="Times New Roman"/>
@@ -31851,7 +30478,6 @@
         </w:rPr>
         <w:t>Levenshtein</w:t>
       </w:r>
-      <w:proofErr w:type="spellEnd"/>
       <w:r>
         <w:rPr>
           <w:rFonts w:cs="Times New Roman"/>
@@ -31866,25 +30492,7 @@
           <w:sz w:val="22"/>
           <w:lang w:eastAsia="ko-KR"/>
         </w:rPr>
-        <w:t xml:space="preserve">Finally, we only use string matching method to find similarity data patterns. We did not use it because whether use </w:t>
-      </w:r>
-      <w:proofErr w:type="spellStart"/>
-      <w:r>
-        <w:rPr>
-          <w:rFonts w:cs="Times New Roman"/>
-          <w:sz w:val="22"/>
-          <w:lang w:eastAsia="ko-KR"/>
-        </w:rPr>
-        <w:t>Levenshtein</w:t>
-      </w:r>
-      <w:proofErr w:type="spellEnd"/>
-      <w:r>
-        <w:rPr>
-          <w:rFonts w:cs="Times New Roman"/>
-          <w:sz w:val="22"/>
-          <w:lang w:eastAsia="ko-KR"/>
-        </w:rPr>
-        <w:t xml:space="preserve"> or not it does not affected the accuracy but only increasing time processing. </w:t>
+        <w:t xml:space="preserve">Finally, we only use string matching method to find similarity data patterns. We did not use it because whether use Levenshtein or not it does not affected the accuracy but only increasing time processing. </w:t>
       </w:r>
     </w:p>
     <w:p>
@@ -31937,7 +30545,7 @@
                     </pic:cNvPicPr>
                   </pic:nvPicPr>
                   <pic:blipFill>
-                    <a:blip r:embed="rId25">
+                    <a:blip r:embed="rId26">
                       <a:extLst>
                         <a:ext uri="{28A0092B-C50C-407E-A947-70E740481C1C}">
                           <a14:useLocalDpi xmlns:a14="http://schemas.microsoft.com/office/drawing/2010/main" val="0"/>
@@ -33112,7 +31720,6 @@
         </w:rPr>
         <w:t xml:space="preserve">, they proposed </w:t>
       </w:r>
-      <w:proofErr w:type="spellStart"/>
       <w:r>
         <w:rPr>
           <w:rFonts w:hint="eastAsia"/>
@@ -33122,7 +31729,6 @@
         </w:rPr>
         <w:t>SmartPhonebook</w:t>
       </w:r>
-      <w:proofErr w:type="spellEnd"/>
       <w:r>
         <w:rPr>
           <w:rFonts w:hint="eastAsia"/>
@@ -33138,7 +31744,6 @@
         </w:rPr>
         <w:t xml:space="preserve">it is like an artificial assistant which recommends the candidate </w:t>
       </w:r>
-      <w:proofErr w:type="spellStart"/>
       <w:r>
         <w:rPr>
           <w:i/>
@@ -33164,7 +31769,6 @@
         </w:rPr>
         <w:t>s</w:t>
       </w:r>
-      <w:proofErr w:type="spellEnd"/>
       <w:r>
         <w:rPr>
           <w:sz w:val="22"/>
@@ -34061,7 +32665,6 @@
         </w:rPr>
         <w:t xml:space="preserve"> multimodal mobile sensor and log data to build framework called </w:t>
       </w:r>
-      <w:proofErr w:type="spellStart"/>
       <w:r>
         <w:rPr>
           <w:i/>
@@ -34070,7 +32673,6 @@
         </w:rPr>
         <w:t>mFingerprint</w:t>
       </w:r>
-      <w:proofErr w:type="spellEnd"/>
       <w:r>
         <w:rPr>
           <w:sz w:val="22"/>
@@ -34078,7 +32680,6 @@
         </w:rPr>
         <w:t xml:space="preserve">. </w:t>
       </w:r>
-      <w:proofErr w:type="spellStart"/>
       <w:r>
         <w:rPr>
           <w:i/>
@@ -34087,7 +32688,6 @@
         </w:rPr>
         <w:t>mFingerprint</w:t>
       </w:r>
-      <w:proofErr w:type="spellEnd"/>
       <w:r>
         <w:rPr>
           <w:sz w:val="22"/>
@@ -35115,7 +33715,6 @@
         </w:rPr>
         <w:t xml:space="preserve"> develop smartphone service called </w:t>
       </w:r>
-      <w:proofErr w:type="spellStart"/>
       <w:r>
         <w:rPr>
           <w:i/>
@@ -35124,7 +33723,6 @@
         </w:rPr>
         <w:t>MoodSense</w:t>
       </w:r>
-      <w:proofErr w:type="spellEnd"/>
       <w:r>
         <w:rPr>
           <w:sz w:val="22"/>
@@ -35857,136 +34455,14 @@
           <w:i/>
           <w:iCs/>
         </w:rPr>
-        <w:t xml:space="preserve">Rischan </w:t>
-      </w:r>
-      <w:proofErr w:type="spellStart"/>
-      <w:r>
-        <w:rPr>
-          <w:b/>
+        <w:t>Rischan Mafrur</w:t>
+      </w:r>
+      <w:r>
+        <w:rPr>
           <w:i/>
           <w:iCs/>
         </w:rPr>
-        <w:t>Mafrur</w:t>
-      </w:r>
-      <w:proofErr w:type="spellEnd"/>
-      <w:r>
-        <w:rPr>
-          <w:i/>
-          <w:iCs/>
-        </w:rPr>
-        <w:t xml:space="preserve">, </w:t>
-      </w:r>
-      <w:proofErr w:type="spellStart"/>
-      <w:r>
-        <w:rPr>
-          <w:i/>
-          <w:iCs/>
-        </w:rPr>
-        <w:t>Priagung</w:t>
-      </w:r>
-      <w:proofErr w:type="spellEnd"/>
-      <w:r>
-        <w:rPr>
-          <w:i/>
-          <w:iCs/>
-        </w:rPr>
-        <w:t xml:space="preserve"> </w:t>
-      </w:r>
-      <w:proofErr w:type="spellStart"/>
-      <w:r>
-        <w:rPr>
-          <w:i/>
-          <w:iCs/>
-        </w:rPr>
-        <w:t>Khusumanegara</w:t>
-      </w:r>
-      <w:proofErr w:type="spellEnd"/>
-      <w:r>
-        <w:rPr>
-          <w:i/>
-          <w:iCs/>
-        </w:rPr>
-        <w:t xml:space="preserve">, </w:t>
-      </w:r>
-      <w:proofErr w:type="spellStart"/>
-      <w:r>
-        <w:rPr>
-          <w:i/>
-          <w:iCs/>
-        </w:rPr>
-        <w:t>Gi</w:t>
-      </w:r>
-      <w:proofErr w:type="spellEnd"/>
-      <w:r>
-        <w:rPr>
-          <w:i/>
-          <w:iCs/>
-        </w:rPr>
-        <w:t xml:space="preserve"> Hyun Bang, Do </w:t>
-      </w:r>
-      <w:proofErr w:type="spellStart"/>
-      <w:r>
-        <w:rPr>
-          <w:i/>
-          <w:iCs/>
-        </w:rPr>
-        <w:t>Kyeong</w:t>
-      </w:r>
-      <w:proofErr w:type="spellEnd"/>
-      <w:r>
-        <w:rPr>
-          <w:i/>
-          <w:iCs/>
-        </w:rPr>
-        <w:t xml:space="preserve"> Lee, I </w:t>
-      </w:r>
-      <w:proofErr w:type="spellStart"/>
-      <w:r>
-        <w:rPr>
-          <w:i/>
-          <w:iCs/>
-        </w:rPr>
-        <w:t>Gde</w:t>
-      </w:r>
-      <w:proofErr w:type="spellEnd"/>
-      <w:r>
-        <w:rPr>
-          <w:i/>
-          <w:iCs/>
-        </w:rPr>
-        <w:t xml:space="preserve"> Dharma </w:t>
-      </w:r>
-      <w:proofErr w:type="spellStart"/>
-      <w:r>
-        <w:rPr>
-          <w:i/>
-          <w:iCs/>
-        </w:rPr>
-        <w:t>Nugraha</w:t>
-      </w:r>
-      <w:proofErr w:type="spellEnd"/>
-      <w:r>
-        <w:rPr>
-          <w:i/>
-          <w:iCs/>
-        </w:rPr>
-        <w:t xml:space="preserve">, </w:t>
-      </w:r>
-      <w:proofErr w:type="spellStart"/>
-      <w:r>
-        <w:rPr>
-          <w:i/>
-          <w:iCs/>
-        </w:rPr>
-        <w:t>Deokjai</w:t>
-      </w:r>
-      <w:proofErr w:type="spellEnd"/>
-      <w:r>
-        <w:rPr>
-          <w:i/>
-          <w:iCs/>
-        </w:rPr>
-        <w:t xml:space="preserve"> Choi</w:t>
+        <w:t>, Priagung Khusumanegara, Gi Hyun Bang, Do Kyeong Lee, I Gde Dharma Nugraha, Deokjai Choi</w:t>
       </w:r>
     </w:p>
     <w:p>
@@ -36091,88 +34567,14 @@
           <w:i/>
           <w:iCs/>
         </w:rPr>
-        <w:t xml:space="preserve">Rischan </w:t>
-      </w:r>
-      <w:proofErr w:type="spellStart"/>
-      <w:r>
-        <w:rPr>
-          <w:b/>
+        <w:t>Rischan Mafrur</w:t>
+      </w:r>
+      <w:r>
+        <w:rPr>
           <w:i/>
           <w:iCs/>
         </w:rPr>
-        <w:t>Mafrur</w:t>
-      </w:r>
-      <w:proofErr w:type="spellEnd"/>
-      <w:r>
-        <w:rPr>
-          <w:i/>
-          <w:iCs/>
-        </w:rPr>
-        <w:t xml:space="preserve">, I </w:t>
-      </w:r>
-      <w:proofErr w:type="spellStart"/>
-      <w:r>
-        <w:rPr>
-          <w:i/>
-          <w:iCs/>
-        </w:rPr>
-        <w:t>Gde</w:t>
-      </w:r>
-      <w:proofErr w:type="spellEnd"/>
-      <w:r>
-        <w:rPr>
-          <w:i/>
-          <w:iCs/>
-        </w:rPr>
-        <w:t xml:space="preserve"> </w:t>
-      </w:r>
-      <w:proofErr w:type="spellStart"/>
-      <w:r>
-        <w:rPr>
-          <w:i/>
-          <w:iCs/>
-        </w:rPr>
-        <w:t>Darma</w:t>
-      </w:r>
-      <w:proofErr w:type="spellEnd"/>
-      <w:r>
-        <w:rPr>
-          <w:i/>
-          <w:iCs/>
-        </w:rPr>
-        <w:t xml:space="preserve"> </w:t>
-      </w:r>
-      <w:proofErr w:type="spellStart"/>
-      <w:r>
-        <w:rPr>
-          <w:i/>
-          <w:iCs/>
-        </w:rPr>
-        <w:t>Nugraha</w:t>
-      </w:r>
-      <w:proofErr w:type="spellEnd"/>
-      <w:r>
-        <w:rPr>
-          <w:i/>
-          <w:iCs/>
-        </w:rPr>
-        <w:t xml:space="preserve">, </w:t>
-      </w:r>
-      <w:proofErr w:type="spellStart"/>
-      <w:r>
-        <w:rPr>
-          <w:i/>
-          <w:iCs/>
-        </w:rPr>
-        <w:t>Deokjai</w:t>
-      </w:r>
-      <w:proofErr w:type="spellEnd"/>
-      <w:r>
-        <w:rPr>
-          <w:i/>
-          <w:iCs/>
-        </w:rPr>
-        <w:t xml:space="preserve"> Choi</w:t>
+        <w:t>, I Gde Darma Nugraha, Deokjai Choi</w:t>
       </w:r>
     </w:p>
     <w:p>
@@ -36265,112 +34667,14 @@
           <w:i/>
           <w:iCs/>
         </w:rPr>
-        <w:t xml:space="preserve">Rischan </w:t>
-      </w:r>
-      <w:proofErr w:type="spellStart"/>
-      <w:r>
-        <w:rPr>
-          <w:b/>
+        <w:t>Rischan Mafrur,</w:t>
+      </w:r>
+      <w:r>
+        <w:rPr>
           <w:i/>
           <w:iCs/>
         </w:rPr>
-        <w:t>Mafrur</w:t>
-      </w:r>
-      <w:proofErr w:type="spellEnd"/>
-      <w:r>
-        <w:rPr>
-          <w:b/>
-          <w:i/>
-          <w:iCs/>
-        </w:rPr>
-        <w:t>,</w:t>
-      </w:r>
-      <w:r>
-        <w:rPr>
-          <w:i/>
-          <w:iCs/>
-        </w:rPr>
-        <w:t xml:space="preserve"> M </w:t>
-      </w:r>
-      <w:proofErr w:type="spellStart"/>
-      <w:r>
-        <w:rPr>
-          <w:i/>
-          <w:iCs/>
-        </w:rPr>
-        <w:t>Fiqri</w:t>
-      </w:r>
-      <w:proofErr w:type="spellEnd"/>
-      <w:r>
-        <w:rPr>
-          <w:i/>
-          <w:iCs/>
-        </w:rPr>
-        <w:t xml:space="preserve"> </w:t>
-      </w:r>
-      <w:proofErr w:type="spellStart"/>
-      <w:r>
-        <w:rPr>
-          <w:i/>
-          <w:iCs/>
-        </w:rPr>
-        <w:t>Muthohar</w:t>
-      </w:r>
-      <w:proofErr w:type="spellEnd"/>
-      <w:r>
-        <w:rPr>
-          <w:i/>
-          <w:iCs/>
-        </w:rPr>
-        <w:t xml:space="preserve">, </w:t>
-      </w:r>
-      <w:proofErr w:type="spellStart"/>
-      <w:r>
-        <w:rPr>
-          <w:i/>
-          <w:iCs/>
-        </w:rPr>
-        <w:t>Gi</w:t>
-      </w:r>
-      <w:proofErr w:type="spellEnd"/>
-      <w:r>
-        <w:rPr>
-          <w:i/>
-          <w:iCs/>
-        </w:rPr>
-        <w:t xml:space="preserve"> Hyun Bang, Do </w:t>
-      </w:r>
-      <w:proofErr w:type="spellStart"/>
-      <w:r>
-        <w:rPr>
-          <w:i/>
-          <w:iCs/>
-        </w:rPr>
-        <w:t>Kyeong</w:t>
-      </w:r>
-      <w:proofErr w:type="spellEnd"/>
-      <w:r>
-        <w:rPr>
-          <w:i/>
-          <w:iCs/>
-        </w:rPr>
-        <w:t xml:space="preserve"> Lee, </w:t>
-      </w:r>
-      <w:proofErr w:type="spellStart"/>
-      <w:r>
-        <w:rPr>
-          <w:i/>
-          <w:iCs/>
-        </w:rPr>
-        <w:t>Deokjai</w:t>
-      </w:r>
-      <w:proofErr w:type="spellEnd"/>
-      <w:r>
-        <w:rPr>
-          <w:i/>
-          <w:iCs/>
-        </w:rPr>
-        <w:t xml:space="preserve"> Choi</w:t>
+        <w:t xml:space="preserve"> M Fiqri Muthohar, Gi Hyun Bang, Do Kyeong Lee, Deokjai Choi</w:t>
       </w:r>
     </w:p>
     <w:p>
@@ -36421,120 +34725,14 @@
           <w:i/>
           <w:iCs/>
         </w:rPr>
-        <w:t xml:space="preserve">Rischan </w:t>
-      </w:r>
-      <w:proofErr w:type="spellStart"/>
-      <w:r>
-        <w:rPr>
-          <w:b/>
+        <w:t>Rischan Mafrur</w:t>
+      </w:r>
+      <w:r>
+        <w:rPr>
           <w:i/>
           <w:iCs/>
         </w:rPr>
-        <w:t>Mafrur</w:t>
-      </w:r>
-      <w:proofErr w:type="spellEnd"/>
-      <w:r>
-        <w:rPr>
-          <w:i/>
-          <w:iCs/>
-        </w:rPr>
-        <w:t xml:space="preserve">, M </w:t>
-      </w:r>
-      <w:proofErr w:type="spellStart"/>
-      <w:r>
-        <w:rPr>
-          <w:i/>
-          <w:iCs/>
-        </w:rPr>
-        <w:t>Fiqri</w:t>
-      </w:r>
-      <w:proofErr w:type="spellEnd"/>
-      <w:r>
-        <w:rPr>
-          <w:i/>
-          <w:iCs/>
-        </w:rPr>
-        <w:t xml:space="preserve"> </w:t>
-      </w:r>
-      <w:proofErr w:type="spellStart"/>
-      <w:r>
-        <w:rPr>
-          <w:i/>
-          <w:iCs/>
-        </w:rPr>
-        <w:t>Muthohar</w:t>
-      </w:r>
-      <w:proofErr w:type="spellEnd"/>
-      <w:r>
-        <w:rPr>
-          <w:i/>
-          <w:iCs/>
-        </w:rPr>
-        <w:t xml:space="preserve">, </w:t>
-      </w:r>
-      <w:proofErr w:type="spellStart"/>
-      <w:r>
-        <w:rPr>
-          <w:i/>
-          <w:iCs/>
-        </w:rPr>
-        <w:t>Gi</w:t>
-      </w:r>
-      <w:proofErr w:type="spellEnd"/>
-      <w:r>
-        <w:rPr>
-          <w:i/>
-          <w:iCs/>
-        </w:rPr>
-        <w:t xml:space="preserve"> Hyun Bang, Do </w:t>
-      </w:r>
-      <w:proofErr w:type="spellStart"/>
-      <w:r>
-        <w:rPr>
-          <w:i/>
-          <w:iCs/>
-        </w:rPr>
-        <w:t>Kyeong</w:t>
-      </w:r>
-      <w:proofErr w:type="spellEnd"/>
-      <w:r>
-        <w:rPr>
-          <w:i/>
-          <w:iCs/>
-        </w:rPr>
-        <w:t xml:space="preserve"> Lee, </w:t>
-      </w:r>
-      <w:proofErr w:type="spellStart"/>
-      <w:r>
-        <w:rPr>
-          <w:i/>
-          <w:iCs/>
-        </w:rPr>
-        <w:t>Kyungbaek</w:t>
-      </w:r>
-      <w:proofErr w:type="spellEnd"/>
-      <w:r>
-        <w:rPr>
-          <w:i/>
-          <w:iCs/>
-        </w:rPr>
-        <w:t xml:space="preserve"> Kim and </w:t>
-      </w:r>
-      <w:proofErr w:type="spellStart"/>
-      <w:r>
-        <w:rPr>
-          <w:i/>
-          <w:iCs/>
-        </w:rPr>
-        <w:t>Deokjai</w:t>
-      </w:r>
-      <w:proofErr w:type="spellEnd"/>
-      <w:r>
-        <w:rPr>
-          <w:i/>
-          <w:iCs/>
-        </w:rPr>
-        <w:t xml:space="preserve"> Choi</w:t>
+        <w:t>, M Fiqri Muthohar, Gi Hyun Bang, Do Kyeong Lee, Kyungbaek Kim and Deokjai Choi</w:t>
       </w:r>
     </w:p>
     <w:p>
@@ -38513,23 +36711,21 @@
         </w:rPr>
         <w:t xml:space="preserve"> </w:t>
       </w:r>
-      <w:proofErr w:type="spellStart"/>
       <w:r>
         <w:rPr>
           <w:rFonts w:cs="Times New Roman"/>
           <w:kern w:val="20"/>
           <w:sz w:val="22"/>
         </w:rPr>
-        <w:t>Deokjai</w:t>
-      </w:r>
-      <w:proofErr w:type="spellEnd"/>
+        <w:t xml:space="preserve">Deokjai Choi </w:t>
+      </w:r>
       <w:r>
         <w:rPr>
           <w:rFonts w:cs="Times New Roman"/>
           <w:kern w:val="20"/>
           <w:sz w:val="22"/>
         </w:rPr>
-        <w:t xml:space="preserve"> Choi </w:t>
+        <w:t xml:space="preserve">for his useful comments, remarks and engagement through the </w:t>
       </w:r>
       <w:r>
         <w:rPr>
@@ -38537,7 +36733,7 @@
           <w:kern w:val="20"/>
           <w:sz w:val="22"/>
         </w:rPr>
-        <w:t xml:space="preserve">for his useful comments, remarks and engagement through the </w:t>
+        <w:t>studying</w:t>
       </w:r>
       <w:r>
         <w:rPr>
@@ -38545,7 +36741,7 @@
           <w:kern w:val="20"/>
           <w:sz w:val="22"/>
         </w:rPr>
-        <w:t>studying</w:t>
+        <w:t xml:space="preserve"> process of this master thesis. His kind guidance supported me a lot in all the </w:t>
       </w:r>
       <w:r>
         <w:rPr>
@@ -38553,7 +36749,7 @@
           <w:kern w:val="20"/>
           <w:sz w:val="22"/>
         </w:rPr>
-        <w:t xml:space="preserve"> process of this master thesis. His kind guidance supported me a lot in all the </w:t>
+        <w:t>time</w:t>
       </w:r>
       <w:r>
         <w:rPr>
@@ -38561,7 +36757,7 @@
           <w:kern w:val="20"/>
           <w:sz w:val="22"/>
         </w:rPr>
-        <w:t>time</w:t>
+        <w:t xml:space="preserve"> of research and writing this thesis. I would also be grateful to him not only for enlightening me the first glance of research but also for his valuable advice about the future of my life. I would like to thank </w:t>
       </w:r>
       <w:r>
         <w:rPr>
@@ -38569,7 +36765,7 @@
           <w:kern w:val="20"/>
           <w:sz w:val="22"/>
         </w:rPr>
-        <w:t xml:space="preserve"> of research and writing this thesis. I would also be grateful to him not only for enlightening me the first glance of research but also for his valuable advice about the future of my life. I would like to thank </w:t>
+        <w:t xml:space="preserve">also to </w:t>
       </w:r>
       <w:r>
         <w:rPr>
@@ -38577,6 +36773,150 @@
           <w:kern w:val="20"/>
           <w:sz w:val="22"/>
         </w:rPr>
+        <w:t xml:space="preserve">members of Advanced Network Lab mates: </w:t>
+      </w:r>
+      <w:r>
+        <w:rPr>
+          <w:rFonts w:cs="Times New Roman"/>
+          <w:kern w:val="20"/>
+          <w:sz w:val="22"/>
+        </w:rPr>
+        <w:t>Ki Hyun</w:t>
+      </w:r>
+      <w:r>
+        <w:rPr>
+          <w:rFonts w:cs="Times New Roman"/>
+          <w:kern w:val="20"/>
+          <w:sz w:val="22"/>
+        </w:rPr>
+        <w:t xml:space="preserve"> Ban</w:t>
+      </w:r>
+      <w:r>
+        <w:rPr>
+          <w:rFonts w:cs="Times New Roman"/>
+          <w:kern w:val="20"/>
+          <w:sz w:val="22"/>
+        </w:rPr>
+        <w:t>g</w:t>
+      </w:r>
+      <w:r>
+        <w:rPr>
+          <w:rFonts w:cs="Times New Roman"/>
+          <w:kern w:val="20"/>
+          <w:sz w:val="22"/>
+        </w:rPr>
+        <w:t xml:space="preserve">, </w:t>
+      </w:r>
+      <w:r>
+        <w:rPr>
+          <w:rFonts w:cs="Times New Roman"/>
+          <w:kern w:val="20"/>
+          <w:sz w:val="22"/>
+        </w:rPr>
+        <w:t>Dokyeong Lee,</w:t>
+      </w:r>
+      <w:r>
+        <w:rPr>
+          <w:rFonts w:cs="Times New Roman"/>
+          <w:kern w:val="20"/>
+          <w:sz w:val="22"/>
+        </w:rPr>
+        <w:t xml:space="preserve"> Muhammad Fiqri Muthohar</w:t>
+      </w:r>
+      <w:r>
+        <w:rPr>
+          <w:rFonts w:cs="Times New Roman"/>
+          <w:kern w:val="20"/>
+          <w:sz w:val="22"/>
+        </w:rPr>
+        <w:t xml:space="preserve">, </w:t>
+      </w:r>
+      <w:r>
+        <w:rPr>
+          <w:rFonts w:cs="Times New Roman"/>
+          <w:kern w:val="20"/>
+          <w:sz w:val="22"/>
+        </w:rPr>
+        <w:t>Gde Dharma Nugeraha</w:t>
+      </w:r>
+      <w:r>
+        <w:rPr>
+          <w:rFonts w:cs="Times New Roman"/>
+          <w:kern w:val="20"/>
+          <w:sz w:val="22"/>
+        </w:rPr>
+        <w:t xml:space="preserve">, </w:t>
+      </w:r>
+      <w:r>
+        <w:rPr>
+          <w:rFonts w:cs="Times New Roman"/>
+          <w:kern w:val="20"/>
+          <w:sz w:val="22"/>
+        </w:rPr>
+        <w:t>Priagung Khusumanegara</w:t>
+      </w:r>
+      <w:r>
+        <w:rPr>
+          <w:rFonts w:cs="Times New Roman"/>
+          <w:kern w:val="20"/>
+          <w:sz w:val="22"/>
+        </w:rPr>
+        <w:t xml:space="preserve">, </w:t>
+      </w:r>
+      <w:r>
+        <w:rPr>
+          <w:rFonts w:cs="Times New Roman"/>
+          <w:kern w:val="20"/>
+          <w:sz w:val="22"/>
+        </w:rPr>
+        <w:t xml:space="preserve">Alvin Prayuda Juniarta </w:t>
+      </w:r>
+      <w:r>
+        <w:rPr>
+          <w:rFonts w:cs="Times New Roman"/>
+          <w:kern w:val="20"/>
+          <w:sz w:val="22"/>
+        </w:rPr>
+        <w:t>who shared their idea</w:t>
+      </w:r>
+      <w:r>
+        <w:rPr>
+          <w:rFonts w:cs="Times New Roman"/>
+          <w:kern w:val="20"/>
+          <w:sz w:val="22"/>
+        </w:rPr>
+        <w:t>s</w:t>
+      </w:r>
+      <w:r>
+        <w:rPr>
+          <w:rFonts w:cs="Times New Roman"/>
+          <w:kern w:val="20"/>
+          <w:sz w:val="22"/>
+        </w:rPr>
+        <w:t xml:space="preserve"> and supported me throughout my master course.</w:t>
+      </w:r>
+      <w:r>
+        <w:rPr>
+          <w:rFonts w:cs="Times New Roman"/>
+          <w:kern w:val="20"/>
+          <w:sz w:val="22"/>
+        </w:rPr>
+        <w:t xml:space="preserve"> </w:t>
+      </w:r>
+      <w:r>
+        <w:rPr>
+          <w:rFonts w:cs="Times New Roman"/>
+          <w:kern w:val="20"/>
+          <w:sz w:val="22"/>
+        </w:rPr>
+        <w:t xml:space="preserve">I would like to thank </w:t>
+      </w:r>
+      <w:r>
+        <w:rPr>
+          <w:rFonts w:cs="Times New Roman"/>
+          <w:kern w:val="20"/>
+          <w:sz w:val="22"/>
+        </w:rPr>
         <w:t xml:space="preserve">also to </w:t>
       </w:r>
       <w:r>
@@ -38585,291 +36925,7 @@
           <w:kern w:val="20"/>
           <w:sz w:val="22"/>
         </w:rPr>
-        <w:t xml:space="preserve">members of Advanced Network Lab mates: </w:t>
-      </w:r>
-      <w:r>
-        <w:rPr>
-          <w:rFonts w:cs="Times New Roman"/>
-          <w:kern w:val="20"/>
-          <w:sz w:val="22"/>
-        </w:rPr>
-        <w:t>Ki Hyun</w:t>
-      </w:r>
-      <w:r>
-        <w:rPr>
-          <w:rFonts w:cs="Times New Roman"/>
-          <w:kern w:val="20"/>
-          <w:sz w:val="22"/>
-        </w:rPr>
-        <w:t xml:space="preserve"> Ban</w:t>
-      </w:r>
-      <w:r>
-        <w:rPr>
-          <w:rFonts w:cs="Times New Roman"/>
-          <w:kern w:val="20"/>
-          <w:sz w:val="22"/>
-        </w:rPr>
-        <w:t>g</w:t>
-      </w:r>
-      <w:r>
-        <w:rPr>
-          <w:rFonts w:cs="Times New Roman"/>
-          <w:kern w:val="20"/>
-          <w:sz w:val="22"/>
-        </w:rPr>
-        <w:t xml:space="preserve">, </w:t>
-      </w:r>
-      <w:proofErr w:type="spellStart"/>
-      <w:r>
-        <w:rPr>
-          <w:rFonts w:cs="Times New Roman"/>
-          <w:kern w:val="20"/>
-          <w:sz w:val="22"/>
-        </w:rPr>
-        <w:t>Dokyeong</w:t>
-      </w:r>
-      <w:proofErr w:type="spellEnd"/>
-      <w:r>
-        <w:rPr>
-          <w:rFonts w:cs="Times New Roman"/>
-          <w:kern w:val="20"/>
-          <w:sz w:val="22"/>
-        </w:rPr>
-        <w:t xml:space="preserve"> Lee,</w:t>
-      </w:r>
-      <w:r>
-        <w:rPr>
-          <w:rFonts w:cs="Times New Roman"/>
-          <w:kern w:val="20"/>
-          <w:sz w:val="22"/>
-        </w:rPr>
-        <w:t xml:space="preserve"> Muhammad </w:t>
-      </w:r>
-      <w:proofErr w:type="spellStart"/>
-      <w:r>
-        <w:rPr>
-          <w:rFonts w:cs="Times New Roman"/>
-          <w:kern w:val="20"/>
-          <w:sz w:val="22"/>
-        </w:rPr>
-        <w:t>Fiqri</w:t>
-      </w:r>
-      <w:proofErr w:type="spellEnd"/>
-      <w:r>
-        <w:rPr>
-          <w:rFonts w:cs="Times New Roman"/>
-          <w:kern w:val="20"/>
-          <w:sz w:val="22"/>
-        </w:rPr>
-        <w:t xml:space="preserve"> </w:t>
-      </w:r>
-      <w:proofErr w:type="spellStart"/>
-      <w:r>
-        <w:rPr>
-          <w:rFonts w:cs="Times New Roman"/>
-          <w:kern w:val="20"/>
-          <w:sz w:val="22"/>
-        </w:rPr>
-        <w:t>Muthohar</w:t>
-      </w:r>
-      <w:proofErr w:type="spellEnd"/>
-      <w:r>
-        <w:rPr>
-          <w:rFonts w:cs="Times New Roman"/>
-          <w:kern w:val="20"/>
-          <w:sz w:val="22"/>
-        </w:rPr>
-        <w:t xml:space="preserve">, </w:t>
-      </w:r>
-      <w:proofErr w:type="spellStart"/>
-      <w:r>
-        <w:rPr>
-          <w:rFonts w:cs="Times New Roman"/>
-          <w:kern w:val="20"/>
-          <w:sz w:val="22"/>
-        </w:rPr>
-        <w:t>Gde</w:t>
-      </w:r>
-      <w:proofErr w:type="spellEnd"/>
-      <w:r>
-        <w:rPr>
-          <w:rFonts w:cs="Times New Roman"/>
-          <w:kern w:val="20"/>
-          <w:sz w:val="22"/>
-        </w:rPr>
-        <w:t xml:space="preserve"> Dharma </w:t>
-      </w:r>
-      <w:proofErr w:type="spellStart"/>
-      <w:r>
-        <w:rPr>
-          <w:rFonts w:cs="Times New Roman"/>
-          <w:kern w:val="20"/>
-          <w:sz w:val="22"/>
-        </w:rPr>
-        <w:t>Nugeraha</w:t>
-      </w:r>
-      <w:proofErr w:type="spellEnd"/>
-      <w:r>
-        <w:rPr>
-          <w:rFonts w:cs="Times New Roman"/>
-          <w:kern w:val="20"/>
-          <w:sz w:val="22"/>
-        </w:rPr>
-        <w:t xml:space="preserve">, </w:t>
-      </w:r>
-      <w:proofErr w:type="spellStart"/>
-      <w:r>
-        <w:rPr>
-          <w:rFonts w:cs="Times New Roman"/>
-          <w:kern w:val="20"/>
-          <w:sz w:val="22"/>
-        </w:rPr>
-        <w:t>Priagung</w:t>
-      </w:r>
-      <w:proofErr w:type="spellEnd"/>
-      <w:r>
-        <w:rPr>
-          <w:rFonts w:cs="Times New Roman"/>
-          <w:kern w:val="20"/>
-          <w:sz w:val="22"/>
-        </w:rPr>
-        <w:t xml:space="preserve"> </w:t>
-      </w:r>
-      <w:proofErr w:type="spellStart"/>
-      <w:r>
-        <w:rPr>
-          <w:rFonts w:cs="Times New Roman"/>
-          <w:kern w:val="20"/>
-          <w:sz w:val="22"/>
-        </w:rPr>
-        <w:t>Khusumanegara</w:t>
-      </w:r>
-      <w:proofErr w:type="spellEnd"/>
-      <w:r>
-        <w:rPr>
-          <w:rFonts w:cs="Times New Roman"/>
-          <w:kern w:val="20"/>
-          <w:sz w:val="22"/>
-        </w:rPr>
-        <w:t xml:space="preserve">, </w:t>
-      </w:r>
-      <w:r>
-        <w:rPr>
-          <w:rFonts w:cs="Times New Roman"/>
-          <w:kern w:val="20"/>
-          <w:sz w:val="22"/>
-        </w:rPr>
-        <w:t xml:space="preserve">Alvin </w:t>
-      </w:r>
-      <w:proofErr w:type="spellStart"/>
-      <w:r>
-        <w:rPr>
-          <w:rFonts w:cs="Times New Roman"/>
-          <w:kern w:val="20"/>
-          <w:sz w:val="22"/>
-        </w:rPr>
-        <w:t>Prayuda</w:t>
-      </w:r>
-      <w:proofErr w:type="spellEnd"/>
-      <w:r>
-        <w:rPr>
-          <w:rFonts w:cs="Times New Roman"/>
-          <w:kern w:val="20"/>
-          <w:sz w:val="22"/>
-        </w:rPr>
-        <w:t xml:space="preserve"> </w:t>
-      </w:r>
-      <w:proofErr w:type="spellStart"/>
-      <w:r>
-        <w:rPr>
-          <w:rFonts w:cs="Times New Roman"/>
-          <w:kern w:val="20"/>
-          <w:sz w:val="22"/>
-        </w:rPr>
-        <w:t>Juniarta</w:t>
-      </w:r>
-      <w:proofErr w:type="spellEnd"/>
-      <w:r>
-        <w:rPr>
-          <w:rFonts w:cs="Times New Roman"/>
-          <w:kern w:val="20"/>
-          <w:sz w:val="22"/>
-        </w:rPr>
-        <w:t xml:space="preserve"> </w:t>
-      </w:r>
-      <w:r>
-        <w:rPr>
-          <w:rFonts w:cs="Times New Roman"/>
-          <w:kern w:val="20"/>
-          <w:sz w:val="22"/>
-        </w:rPr>
-        <w:t>who shared their idea</w:t>
-      </w:r>
-      <w:r>
-        <w:rPr>
-          <w:rFonts w:cs="Times New Roman"/>
-          <w:kern w:val="20"/>
-          <w:sz w:val="22"/>
-        </w:rPr>
-        <w:t>s</w:t>
-      </w:r>
-      <w:r>
-        <w:rPr>
-          <w:rFonts w:cs="Times New Roman"/>
-          <w:kern w:val="20"/>
-          <w:sz w:val="22"/>
-        </w:rPr>
-        <w:t xml:space="preserve"> and supported me throughout my master course.</w:t>
-      </w:r>
-      <w:r>
-        <w:rPr>
-          <w:rFonts w:cs="Times New Roman"/>
-          <w:kern w:val="20"/>
-          <w:sz w:val="22"/>
-        </w:rPr>
-        <w:t xml:space="preserve"> </w:t>
-      </w:r>
-      <w:r>
-        <w:rPr>
-          <w:rFonts w:cs="Times New Roman"/>
-          <w:kern w:val="20"/>
-          <w:sz w:val="22"/>
-        </w:rPr>
-        <w:t xml:space="preserve">I would like to thank </w:t>
-      </w:r>
-      <w:r>
-        <w:rPr>
-          <w:rFonts w:cs="Times New Roman"/>
-          <w:kern w:val="20"/>
-          <w:sz w:val="22"/>
-        </w:rPr>
-        <w:t xml:space="preserve">also to </w:t>
-      </w:r>
-      <w:r>
-        <w:rPr>
-          <w:rFonts w:cs="Times New Roman"/>
-          <w:kern w:val="20"/>
-          <w:sz w:val="22"/>
-        </w:rPr>
-        <w:t>two of my best Korean friends (</w:t>
-      </w:r>
-      <w:proofErr w:type="spellStart"/>
-      <w:r>
-        <w:rPr>
-          <w:rFonts w:cs="Times New Roman"/>
-          <w:kern w:val="20"/>
-          <w:sz w:val="22"/>
-        </w:rPr>
-        <w:t>Danmbi</w:t>
-      </w:r>
-      <w:proofErr w:type="spellEnd"/>
-      <w:r>
-        <w:rPr>
-          <w:rFonts w:cs="Times New Roman"/>
-          <w:kern w:val="20"/>
-          <w:sz w:val="22"/>
-        </w:rPr>
-        <w:t xml:space="preserve"> and Su Hyun) who always help me and teach me many </w:t>
+        <w:t xml:space="preserve">two of my best Korean friends (Danmbi and Su Hyun) who always help me and teach me many </w:t>
       </w:r>
       <w:r>
         <w:rPr>
@@ -39127,51 +37183,19 @@
         <w:t>Indonesian community</w:t>
       </w:r>
       <w:r>
-        <w:t xml:space="preserve"> (</w:t>
-      </w:r>
-      <w:proofErr w:type="spellStart"/>
-      <w:r>
-        <w:t>Kak</w:t>
-      </w:r>
-      <w:proofErr w:type="spellEnd"/>
-      <w:r>
-        <w:t xml:space="preserve"> W</w:t>
-      </w:r>
-      <w:r>
-        <w:t xml:space="preserve">awa, </w:t>
-      </w:r>
-      <w:proofErr w:type="spellStart"/>
-      <w:r>
-        <w:t>K</w:t>
-      </w:r>
-      <w:r>
-        <w:t>ak</w:t>
-      </w:r>
-      <w:proofErr w:type="spellEnd"/>
-      <w:r>
-        <w:t xml:space="preserve"> M</w:t>
-      </w:r>
-      <w:r>
-        <w:t xml:space="preserve">imi, </w:t>
-      </w:r>
-      <w:proofErr w:type="spellStart"/>
-      <w:r>
-        <w:t>K</w:t>
-      </w:r>
-      <w:r>
-        <w:t>ak</w:t>
-      </w:r>
-      <w:proofErr w:type="spellEnd"/>
-      <w:r>
-        <w:t xml:space="preserve"> </w:t>
-      </w:r>
-      <w:proofErr w:type="spellStart"/>
-      <w:r>
-        <w:t>Tonton</w:t>
-      </w:r>
-      <w:proofErr w:type="spellEnd"/>
-      <w:r>
-        <w:t>, Mei, and many more)</w:t>
+        <w:t xml:space="preserve"> (Kak W</w:t>
+      </w:r>
+      <w:r>
+        <w:t>awa, K</w:t>
+      </w:r>
+      <w:r>
+        <w:t>ak M</w:t>
+      </w:r>
+      <w:r>
+        <w:t>imi, K</w:t>
+      </w:r>
+      <w:r>
+        <w:t>ak Tonton, Mei, and many more)</w:t>
       </w:r>
       <w:r>
         <w:t xml:space="preserve"> and </w:t>
@@ -39287,18 +37311,8 @@
           <w:kern w:val="20"/>
           <w:sz w:val="22"/>
         </w:rPr>
-        <w:t xml:space="preserve">Rischan </w:t>
-      </w:r>
-      <w:proofErr w:type="spellStart"/>
-      <w:r>
-        <w:rPr>
-          <w:rFonts w:cs="Times New Roman"/>
-          <w:kern w:val="20"/>
-          <w:sz w:val="22"/>
-        </w:rPr>
-        <w:t>Mafrur</w:t>
-      </w:r>
-      <w:proofErr w:type="spellEnd"/>
+        <w:t>Rischan Mafrur</w:t>
+      </w:r>
     </w:p>
     <w:p>
       <w:r>
@@ -39436,7 +37450,7 @@
                     </pic:cNvPicPr>
                   </pic:nvPicPr>
                   <pic:blipFill>
-                    <a:blip r:embed="rId26">
+                    <a:blip r:embed="rId27">
                       <a:extLst>
                         <a:ext uri="{28A0092B-C50C-407E-A947-70E740481C1C}">
                           <a14:useLocalDpi xmlns:a14="http://schemas.microsoft.com/office/drawing/2010/main" val="0"/>
@@ -39528,7 +37542,7 @@
                     </pic:cNvPicPr>
                   </pic:nvPicPr>
                   <pic:blipFill>
-                    <a:blip r:embed="rId27">
+                    <a:blip r:embed="rId28">
                       <a:extLst>
                         <a:ext uri="{28A0092B-C50C-407E-A947-70E740481C1C}">
                           <a14:useLocalDpi xmlns:a14="http://schemas.microsoft.com/office/drawing/2010/main" val="0"/>
@@ -39635,7 +37649,7 @@
                     </pic:cNvPicPr>
                   </pic:nvPicPr>
                   <pic:blipFill>
-                    <a:blip r:embed="rId28">
+                    <a:blip r:embed="rId29">
                       <a:extLst>
                         <a:ext uri="{28A0092B-C50C-407E-A947-70E740481C1C}">
                           <a14:useLocalDpi xmlns:a14="http://schemas.microsoft.com/office/drawing/2010/main" val="0"/>
@@ -39727,7 +37741,7 @@
                     </pic:cNvPicPr>
                   </pic:nvPicPr>
                   <pic:blipFill>
-                    <a:blip r:embed="rId29">
+                    <a:blip r:embed="rId30">
                       <a:extLst>
                         <a:ext uri="{28A0092B-C50C-407E-A947-70E740481C1C}">
                           <a14:useLocalDpi xmlns:a14="http://schemas.microsoft.com/office/drawing/2010/main" val="0"/>
@@ -39819,7 +37833,7 @@
                     </pic:cNvPicPr>
                   </pic:nvPicPr>
                   <pic:blipFill>
-                    <a:blip r:embed="rId30">
+                    <a:blip r:embed="rId31">
                       <a:extLst>
                         <a:ext uri="{28A0092B-C50C-407E-A947-70E740481C1C}">
                           <a14:useLocalDpi xmlns:a14="http://schemas.microsoft.com/office/drawing/2010/main" val="0"/>
@@ -39911,7 +37925,7 @@
                     </pic:cNvPicPr>
                   </pic:nvPicPr>
                   <pic:blipFill>
-                    <a:blip r:embed="rId31">
+                    <a:blip r:embed="rId32">
                       <a:extLst>
                         <a:ext uri="{28A0092B-C50C-407E-A947-70E740481C1C}">
                           <a14:useLocalDpi xmlns:a14="http://schemas.microsoft.com/office/drawing/2010/main" val="0"/>
@@ -40019,7 +38033,7 @@
                     </pic:cNvPicPr>
                   </pic:nvPicPr>
                   <pic:blipFill>
-                    <a:blip r:embed="rId32">
+                    <a:blip r:embed="rId33">
                       <a:extLst>
                         <a:ext uri="{28A0092B-C50C-407E-A947-70E740481C1C}">
                           <a14:useLocalDpi xmlns:a14="http://schemas.microsoft.com/office/drawing/2010/main" val="0"/>
@@ -40091,7 +38105,7 @@
                     </pic:cNvPicPr>
                   </pic:nvPicPr>
                   <pic:blipFill>
-                    <a:blip r:embed="rId33">
+                    <a:blip r:embed="rId34">
                       <a:extLst>
                         <a:ext uri="{28A0092B-C50C-407E-A947-70E740481C1C}">
                           <a14:useLocalDpi xmlns:a14="http://schemas.microsoft.com/office/drawing/2010/main" val="0"/>
@@ -40183,7 +38197,7 @@
                     </pic:cNvPicPr>
                   </pic:nvPicPr>
                   <pic:blipFill>
-                    <a:blip r:embed="rId34">
+                    <a:blip r:embed="rId35">
                       <a:extLst>
                         <a:ext uri="{28A0092B-C50C-407E-A947-70E740481C1C}">
                           <a14:useLocalDpi xmlns:a14="http://schemas.microsoft.com/office/drawing/2010/main" val="0"/>
@@ -40255,7 +38269,7 @@
                     </pic:cNvPicPr>
                   </pic:nvPicPr>
                   <pic:blipFill>
-                    <a:blip r:embed="rId35">
+                    <a:blip r:embed="rId36">
                       <a:extLst>
                         <a:ext uri="{28A0092B-C50C-407E-A947-70E740481C1C}">
                           <a14:useLocalDpi xmlns:a14="http://schemas.microsoft.com/office/drawing/2010/main" val="0"/>
@@ -40356,7 +38370,7 @@
             <w:rFonts w:cs="Times New Roman"/>
             <w:noProof/>
           </w:rPr>
-          <w:t>ii</w:t>
+          <w:t>14</w:t>
         </w:r>
         <w:r>
           <w:rPr>
@@ -46827,7 +44841,7 @@
 </file>
 
 <file path=customXml/itemProps1.xml><?xml version="1.0" encoding="utf-8"?>
-<ds:datastoreItem xmlns:ds="http://schemas.openxmlformats.org/officeDocument/2006/customXml" ds:itemID="{EC614B35-687D-48FB-8927-8B21A1C8F27B}">
+<ds:datastoreItem xmlns:ds="http://schemas.openxmlformats.org/officeDocument/2006/customXml" ds:itemID="{EC88ABBB-EF46-4E2D-8E1E-6915D539724C}">
   <ds:schemaRefs>
     <ds:schemaRef ds:uri="http://schemas.openxmlformats.org/officeDocument/2006/bibliography"/>
   </ds:schemaRefs>

</xml_diff>

<commit_message>
added finished thesis draft
</commit_message>
<xml_diff>
--- a/Rischan_Thesis.docx
+++ b/Rischan_Thesis.docx
@@ -1019,7 +1019,7 @@
           <w:r>
             <w:fldChar w:fldCharType="separate"/>
           </w:r>
-          <w:hyperlink w:anchor="_Toc415366799" w:history="1">
+          <w:hyperlink w:anchor="_Toc415478196" w:history="1">
             <w:r>
               <w:rPr>
                 <w:rStyle w:val="Hyperlink"/>
@@ -1047,7 +1047,7 @@
                 <w:noProof/>
                 <w:webHidden/>
               </w:rPr>
-              <w:instrText xml:space="preserve"> PAGEREF _Toc415366799 \h </w:instrText>
+              <w:instrText xml:space="preserve"> PAGEREF _Toc415478196 \h </w:instrText>
             </w:r>
             <w:r>
               <w:rPr>
@@ -1092,7 +1092,7 @@
               <w:lang w:eastAsia="ko-KR"/>
             </w:rPr>
           </w:pPr>
-          <w:hyperlink w:anchor="_Toc415366800" w:history="1">
+          <w:hyperlink w:anchor="_Toc415478197" w:history="1">
             <w:r>
               <w:rPr>
                 <w:rStyle w:val="Hyperlink"/>
@@ -1120,7 +1120,7 @@
                 <w:noProof/>
                 <w:webHidden/>
               </w:rPr>
-              <w:instrText xml:space="preserve"> PAGEREF _Toc415366800 \h </w:instrText>
+              <w:instrText xml:space="preserve"> PAGEREF _Toc415478197 \h </w:instrText>
             </w:r>
             <w:r>
               <w:rPr>
@@ -1165,7 +1165,7 @@
               <w:lang w:eastAsia="ko-KR"/>
             </w:rPr>
           </w:pPr>
-          <w:hyperlink w:anchor="_Toc415366801" w:history="1">
+          <w:hyperlink w:anchor="_Toc415478198" w:history="1">
             <w:r>
               <w:rPr>
                 <w:rStyle w:val="Hyperlink"/>
@@ -1193,7 +1193,7 @@
                 <w:noProof/>
                 <w:webHidden/>
               </w:rPr>
-              <w:instrText xml:space="preserve"> PAGEREF _Toc415366801 \h </w:instrText>
+              <w:instrText xml:space="preserve"> PAGEREF _Toc415478198 \h </w:instrText>
             </w:r>
             <w:r>
               <w:rPr>
@@ -1238,7 +1238,7 @@
               <w:lang w:eastAsia="ko-KR"/>
             </w:rPr>
           </w:pPr>
-          <w:hyperlink w:anchor="_Toc415366802" w:history="1">
+          <w:hyperlink w:anchor="_Toc415478199" w:history="1">
             <w:r>
               <w:rPr>
                 <w:rStyle w:val="Hyperlink"/>
@@ -1266,7 +1266,7 @@
                 <w:noProof/>
                 <w:webHidden/>
               </w:rPr>
-              <w:instrText xml:space="preserve"> PAGEREF _Toc415366802 \h </w:instrText>
+              <w:instrText xml:space="preserve"> PAGEREF _Toc415478199 \h </w:instrText>
             </w:r>
             <w:r>
               <w:rPr>
@@ -1311,7 +1311,7 @@
               <w:lang w:eastAsia="ko-KR"/>
             </w:rPr>
           </w:pPr>
-          <w:hyperlink w:anchor="_Toc415366803" w:history="1">
+          <w:hyperlink w:anchor="_Toc415478200" w:history="1">
             <w:r>
               <w:rPr>
                 <w:rStyle w:val="Hyperlink"/>
@@ -1339,7 +1339,7 @@
                 <w:noProof/>
                 <w:webHidden/>
               </w:rPr>
-              <w:instrText xml:space="preserve"> PAGEREF _Toc415366803 \h </w:instrText>
+              <w:instrText xml:space="preserve"> PAGEREF _Toc415478200 \h </w:instrText>
             </w:r>
             <w:r>
               <w:rPr>
@@ -1384,7 +1384,7 @@
               <w:lang w:eastAsia="ko-KR"/>
             </w:rPr>
           </w:pPr>
-          <w:hyperlink w:anchor="_Toc415366804" w:history="1">
+          <w:hyperlink w:anchor="_Toc415478201" w:history="1">
             <w:r>
               <w:rPr>
                 <w:rStyle w:val="Hyperlink"/>
@@ -1413,7 +1413,7 @@
                 <w:noProof/>
                 <w:webHidden/>
               </w:rPr>
-              <w:instrText xml:space="preserve"> PAGEREF _Toc415366804 \h </w:instrText>
+              <w:instrText xml:space="preserve"> PAGEREF _Toc415478201 \h </w:instrText>
             </w:r>
             <w:r>
               <w:rPr>
@@ -1458,7 +1458,7 @@
               <w:lang w:eastAsia="ko-KR"/>
             </w:rPr>
           </w:pPr>
-          <w:hyperlink w:anchor="_Toc415366805" w:history="1">
+          <w:hyperlink w:anchor="_Toc415478202" w:history="1">
             <w:r>
               <w:rPr>
                 <w:rStyle w:val="Hyperlink"/>
@@ -1487,7 +1487,7 @@
                 <w:noProof/>
                 <w:webHidden/>
               </w:rPr>
-              <w:instrText xml:space="preserve"> PAGEREF _Toc415366805 \h </w:instrText>
+              <w:instrText xml:space="preserve"> PAGEREF _Toc415478202 \h </w:instrText>
             </w:r>
             <w:r>
               <w:rPr>
@@ -1532,7 +1532,7 @@
               <w:lang w:eastAsia="ko-KR"/>
             </w:rPr>
           </w:pPr>
-          <w:hyperlink w:anchor="_Toc415366806" w:history="1">
+          <w:hyperlink w:anchor="_Toc415478203" w:history="1">
             <w:r>
               <w:rPr>
                 <w:rStyle w:val="Hyperlink"/>
@@ -1561,7 +1561,7 @@
                 <w:noProof/>
                 <w:webHidden/>
               </w:rPr>
-              <w:instrText xml:space="preserve"> PAGEREF _Toc415366806 \h </w:instrText>
+              <w:instrText xml:space="preserve"> PAGEREF _Toc415478203 \h </w:instrText>
             </w:r>
             <w:r>
               <w:rPr>
@@ -1606,7 +1606,7 @@
               <w:lang w:eastAsia="ko-KR"/>
             </w:rPr>
           </w:pPr>
-          <w:hyperlink w:anchor="_Toc415366807" w:history="1">
+          <w:hyperlink w:anchor="_Toc415478204" w:history="1">
             <w:r>
               <w:rPr>
                 <w:rStyle w:val="Hyperlink"/>
@@ -1633,7 +1633,7 @@
                 <w:noProof/>
                 <w:webHidden/>
               </w:rPr>
-              <w:instrText xml:space="preserve"> PAGEREF _Toc415366807 \h </w:instrText>
+              <w:instrText xml:space="preserve"> PAGEREF _Toc415478204 \h </w:instrText>
             </w:r>
             <w:r>
               <w:rPr>
@@ -1678,7 +1678,7 @@
               <w:lang w:eastAsia="ko-KR"/>
             </w:rPr>
           </w:pPr>
-          <w:hyperlink w:anchor="_Toc415366808" w:history="1">
+          <w:hyperlink w:anchor="_Toc415478205" w:history="1">
             <w:r>
               <w:rPr>
                 <w:rStyle w:val="Hyperlink"/>
@@ -1705,7 +1705,7 @@
                 <w:noProof/>
                 <w:webHidden/>
               </w:rPr>
-              <w:instrText xml:space="preserve"> PAGEREF _Toc415366808 \h </w:instrText>
+              <w:instrText xml:space="preserve"> PAGEREF _Toc415478205 \h </w:instrText>
             </w:r>
             <w:r>
               <w:rPr>
@@ -1750,7 +1750,7 @@
               <w:lang w:eastAsia="ko-KR"/>
             </w:rPr>
           </w:pPr>
-          <w:hyperlink w:anchor="_Toc415366809" w:history="1">
+          <w:hyperlink w:anchor="_Toc415478206" w:history="1">
             <w:r>
               <w:rPr>
                 <w:rStyle w:val="Hyperlink"/>
@@ -1777,7 +1777,7 @@
                 <w:noProof/>
                 <w:webHidden/>
               </w:rPr>
-              <w:instrText xml:space="preserve"> PAGEREF _Toc415366809 \h </w:instrText>
+              <w:instrText xml:space="preserve"> PAGEREF _Toc415478206 \h </w:instrText>
             </w:r>
             <w:r>
               <w:rPr>
@@ -1822,7 +1822,7 @@
               <w:lang w:eastAsia="ko-KR"/>
             </w:rPr>
           </w:pPr>
-          <w:hyperlink w:anchor="_Toc415366810" w:history="1">
+          <w:hyperlink w:anchor="_Toc415478207" w:history="1">
             <w:r>
               <w:rPr>
                 <w:rStyle w:val="Hyperlink"/>
@@ -1849,7 +1849,7 @@
                 <w:noProof/>
                 <w:webHidden/>
               </w:rPr>
-              <w:instrText xml:space="preserve"> PAGEREF _Toc415366810 \h </w:instrText>
+              <w:instrText xml:space="preserve"> PAGEREF _Toc415478207 \h </w:instrText>
             </w:r>
             <w:r>
               <w:rPr>
@@ -1894,7 +1894,7 @@
               <w:lang w:eastAsia="ko-KR"/>
             </w:rPr>
           </w:pPr>
-          <w:hyperlink w:anchor="_Toc415366811" w:history="1">
+          <w:hyperlink w:anchor="_Toc415478208" w:history="1">
             <w:r>
               <w:rPr>
                 <w:rStyle w:val="Hyperlink"/>
@@ -1921,7 +1921,7 @@
                 <w:noProof/>
                 <w:webHidden/>
               </w:rPr>
-              <w:instrText xml:space="preserve"> PAGEREF _Toc415366811 \h </w:instrText>
+              <w:instrText xml:space="preserve"> PAGEREF _Toc415478208 \h </w:instrText>
             </w:r>
             <w:r>
               <w:rPr>
@@ -1966,7 +1966,7 @@
               <w:lang w:eastAsia="ko-KR"/>
             </w:rPr>
           </w:pPr>
-          <w:hyperlink w:anchor="_Toc415366812" w:history="1">
+          <w:hyperlink w:anchor="_Toc415478209" w:history="1">
             <w:r>
               <w:rPr>
                 <w:rStyle w:val="Hyperlink"/>
@@ -1993,7 +1993,7 @@
                 <w:noProof/>
                 <w:webHidden/>
               </w:rPr>
-              <w:instrText xml:space="preserve"> PAGEREF _Toc415366812 \h </w:instrText>
+              <w:instrText xml:space="preserve"> PAGEREF _Toc415478209 \h </w:instrText>
             </w:r>
             <w:r>
               <w:rPr>
@@ -2038,7 +2038,7 @@
               <w:lang w:eastAsia="ko-KR"/>
             </w:rPr>
           </w:pPr>
-          <w:hyperlink w:anchor="_Toc415366813" w:history="1">
+          <w:hyperlink w:anchor="_Toc415478210" w:history="1">
             <w:r>
               <w:rPr>
                 <w:rStyle w:val="Hyperlink"/>
@@ -2066,7 +2066,7 @@
                 <w:noProof/>
                 <w:webHidden/>
               </w:rPr>
-              <w:instrText xml:space="preserve"> PAGEREF _Toc415366813 \h </w:instrText>
+              <w:instrText xml:space="preserve"> PAGEREF _Toc415478210 \h </w:instrText>
             </w:r>
             <w:r>
               <w:rPr>
@@ -2111,7 +2111,7 @@
               <w:lang w:eastAsia="ko-KR"/>
             </w:rPr>
           </w:pPr>
-          <w:hyperlink w:anchor="_Toc415366814" w:history="1">
+          <w:hyperlink w:anchor="_Toc415478211" w:history="1">
             <w:r>
               <w:rPr>
                 <w:rStyle w:val="Hyperlink"/>
@@ -2138,7 +2138,7 @@
                 <w:noProof/>
                 <w:webHidden/>
               </w:rPr>
-              <w:instrText xml:space="preserve"> PAGEREF _Toc415366814 \h </w:instrText>
+              <w:instrText xml:space="preserve"> PAGEREF _Toc415478211 \h </w:instrText>
             </w:r>
             <w:r>
               <w:rPr>
@@ -2183,7 +2183,7 @@
               <w:lang w:eastAsia="ko-KR"/>
             </w:rPr>
           </w:pPr>
-          <w:hyperlink w:anchor="_Toc415366815" w:history="1">
+          <w:hyperlink w:anchor="_Toc415478212" w:history="1">
             <w:r>
               <w:rPr>
                 <w:rStyle w:val="Hyperlink"/>
@@ -2210,7 +2210,7 @@
                 <w:noProof/>
                 <w:webHidden/>
               </w:rPr>
-              <w:instrText xml:space="preserve"> PAGEREF _Toc415366815 \h </w:instrText>
+              <w:instrText xml:space="preserve"> PAGEREF _Toc415478212 \h </w:instrText>
             </w:r>
             <w:r>
               <w:rPr>
@@ -2255,7 +2255,7 @@
               <w:lang w:eastAsia="ko-KR"/>
             </w:rPr>
           </w:pPr>
-          <w:hyperlink w:anchor="_Toc415366816" w:history="1">
+          <w:hyperlink w:anchor="_Toc415478213" w:history="1">
             <w:r>
               <w:rPr>
                 <w:rStyle w:val="Hyperlink"/>
@@ -2282,7 +2282,7 @@
                 <w:noProof/>
                 <w:webHidden/>
               </w:rPr>
-              <w:instrText xml:space="preserve"> PAGEREF _Toc415366816 \h </w:instrText>
+              <w:instrText xml:space="preserve"> PAGEREF _Toc415478213 \h </w:instrText>
             </w:r>
             <w:r>
               <w:rPr>
@@ -2327,7 +2327,7 @@
               <w:lang w:eastAsia="ko-KR"/>
             </w:rPr>
           </w:pPr>
-          <w:hyperlink w:anchor="_Toc415366817" w:history="1">
+          <w:hyperlink w:anchor="_Toc415478214" w:history="1">
             <w:r>
               <w:rPr>
                 <w:rStyle w:val="Hyperlink"/>
@@ -2354,7 +2354,7 @@
                 <w:noProof/>
                 <w:webHidden/>
               </w:rPr>
-              <w:instrText xml:space="preserve"> PAGEREF _Toc415366817 \h </w:instrText>
+              <w:instrText xml:space="preserve"> PAGEREF _Toc415478214 \h </w:instrText>
             </w:r>
             <w:r>
               <w:rPr>
@@ -2399,7 +2399,7 @@
               <w:lang w:eastAsia="ko-KR"/>
             </w:rPr>
           </w:pPr>
-          <w:hyperlink w:anchor="_Toc415366818" w:history="1">
+          <w:hyperlink w:anchor="_Toc415478215" w:history="1">
             <w:r>
               <w:rPr>
                 <w:rStyle w:val="Hyperlink"/>
@@ -2427,7 +2427,7 @@
                 <w:noProof/>
                 <w:webHidden/>
               </w:rPr>
-              <w:instrText xml:space="preserve"> PAGEREF _Toc415366818 \h </w:instrText>
+              <w:instrText xml:space="preserve"> PAGEREF _Toc415478215 \h </w:instrText>
             </w:r>
             <w:r>
               <w:rPr>
@@ -2472,7 +2472,7 @@
               <w:lang w:eastAsia="ko-KR"/>
             </w:rPr>
           </w:pPr>
-          <w:hyperlink w:anchor="_Toc415366819" w:history="1">
+          <w:hyperlink w:anchor="_Toc415478216" w:history="1">
             <w:r>
               <w:rPr>
                 <w:rStyle w:val="Hyperlink"/>
@@ -2500,7 +2500,7 @@
                 <w:noProof/>
                 <w:webHidden/>
               </w:rPr>
-              <w:instrText xml:space="preserve"> PAGEREF _Toc415366819 \h </w:instrText>
+              <w:instrText xml:space="preserve"> PAGEREF _Toc415478216 \h </w:instrText>
             </w:r>
             <w:r>
               <w:rPr>
@@ -2545,7 +2545,7 @@
               <w:lang w:eastAsia="ko-KR"/>
             </w:rPr>
           </w:pPr>
-          <w:hyperlink w:anchor="_Toc415366820" w:history="1">
+          <w:hyperlink w:anchor="_Toc415478217" w:history="1">
             <w:r>
               <w:rPr>
                 <w:rStyle w:val="Hyperlink"/>
@@ -2573,7 +2573,7 @@
                 <w:noProof/>
                 <w:webHidden/>
               </w:rPr>
-              <w:instrText xml:space="preserve"> PAGEREF _Toc415366820 \h </w:instrText>
+              <w:instrText xml:space="preserve"> PAGEREF _Toc415478217 \h </w:instrText>
             </w:r>
             <w:r>
               <w:rPr>
@@ -2618,7 +2618,7 @@
               <w:lang w:eastAsia="ko-KR"/>
             </w:rPr>
           </w:pPr>
-          <w:hyperlink w:anchor="_Toc415366821" w:history="1">
+          <w:hyperlink w:anchor="_Toc415478218" w:history="1">
             <w:r>
               <w:rPr>
                 <w:rStyle w:val="Hyperlink"/>
@@ -2646,7 +2646,7 @@
                 <w:noProof/>
                 <w:webHidden/>
               </w:rPr>
-              <w:instrText xml:space="preserve"> PAGEREF _Toc415366821 \h </w:instrText>
+              <w:instrText xml:space="preserve"> PAGEREF _Toc415478218 \h </w:instrText>
             </w:r>
             <w:r>
               <w:rPr>
@@ -2691,7 +2691,7 @@
               <w:lang w:eastAsia="ko-KR"/>
             </w:rPr>
           </w:pPr>
-          <w:hyperlink w:anchor="_Toc415366822" w:history="1">
+          <w:hyperlink w:anchor="_Toc415478219" w:history="1">
             <w:r>
               <w:rPr>
                 <w:rStyle w:val="Hyperlink"/>
@@ -2719,7 +2719,7 @@
                 <w:noProof/>
                 <w:webHidden/>
               </w:rPr>
-              <w:instrText xml:space="preserve"> PAGEREF _Toc415366822 \h </w:instrText>
+              <w:instrText xml:space="preserve"> PAGEREF _Toc415478219 \h </w:instrText>
             </w:r>
             <w:r>
               <w:rPr>
@@ -2764,7 +2764,7 @@
               <w:lang w:eastAsia="ko-KR"/>
             </w:rPr>
           </w:pPr>
-          <w:hyperlink w:anchor="_Toc415366823" w:history="1">
+          <w:hyperlink w:anchor="_Toc415478220" w:history="1">
             <w:r>
               <w:rPr>
                 <w:rStyle w:val="Hyperlink"/>
@@ -2801,7 +2801,7 @@
                 <w:noProof/>
                 <w:webHidden/>
               </w:rPr>
-              <w:instrText xml:space="preserve"> PAGEREF _Toc415366823 \h </w:instrText>
+              <w:instrText xml:space="preserve"> PAGEREF _Toc415478220 \h </w:instrText>
             </w:r>
             <w:r>
               <w:rPr>
@@ -2846,7 +2846,7 @@
               <w:lang w:eastAsia="ko-KR"/>
             </w:rPr>
           </w:pPr>
-          <w:hyperlink w:anchor="_Toc415366824" w:history="1">
+          <w:hyperlink w:anchor="_Toc415478221" w:history="1">
             <w:r>
               <w:rPr>
                 <w:rStyle w:val="Hyperlink"/>
@@ -2874,7 +2874,7 @@
                 <w:noProof/>
                 <w:webHidden/>
               </w:rPr>
-              <w:instrText xml:space="preserve"> PAGEREF _Toc415366824 \h </w:instrText>
+              <w:instrText xml:space="preserve"> PAGEREF _Toc415478221 \h </w:instrText>
             </w:r>
             <w:r>
               <w:rPr>
@@ -2919,7 +2919,7 @@
               <w:lang w:eastAsia="ko-KR"/>
             </w:rPr>
           </w:pPr>
-          <w:hyperlink w:anchor="_Toc415366825" w:history="1">
+          <w:hyperlink w:anchor="_Toc415478222" w:history="1">
             <w:r>
               <w:rPr>
                 <w:rStyle w:val="Hyperlink"/>
@@ -2947,7 +2947,7 @@
                 <w:noProof/>
                 <w:webHidden/>
               </w:rPr>
-              <w:instrText xml:space="preserve"> PAGEREF _Toc415366825 \h </w:instrText>
+              <w:instrText xml:space="preserve"> PAGEREF _Toc415478222 \h </w:instrText>
             </w:r>
             <w:r>
               <w:rPr>
@@ -2992,7 +2992,7 @@
               <w:lang w:eastAsia="ko-KR"/>
             </w:rPr>
           </w:pPr>
-          <w:hyperlink w:anchor="_Toc415366826" w:history="1">
+          <w:hyperlink w:anchor="_Toc415478223" w:history="1">
             <w:r>
               <w:rPr>
                 <w:rStyle w:val="Hyperlink"/>
@@ -3019,7 +3019,7 @@
                 <w:noProof/>
                 <w:webHidden/>
               </w:rPr>
-              <w:instrText xml:space="preserve"> PAGEREF _Toc415366826 \h </w:instrText>
+              <w:instrText xml:space="preserve"> PAGEREF _Toc415478223 \h </w:instrText>
             </w:r>
             <w:r>
               <w:rPr>
@@ -3064,7 +3064,7 @@
               <w:lang w:eastAsia="ko-KR"/>
             </w:rPr>
           </w:pPr>
-          <w:hyperlink w:anchor="_Toc415366827" w:history="1">
+          <w:hyperlink w:anchor="_Toc415478224" w:history="1">
             <w:r>
               <w:rPr>
                 <w:rStyle w:val="Hyperlink"/>
@@ -3092,7 +3092,7 @@
                 <w:noProof/>
                 <w:webHidden/>
               </w:rPr>
-              <w:instrText xml:space="preserve"> PAGEREF _Toc415366827 \h </w:instrText>
+              <w:instrText xml:space="preserve"> PAGEREF _Toc415478224 \h </w:instrText>
             </w:r>
             <w:r>
               <w:rPr>
@@ -3137,7 +3137,7 @@
               <w:lang w:eastAsia="ko-KR"/>
             </w:rPr>
           </w:pPr>
-          <w:hyperlink w:anchor="_Toc415366828" w:history="1">
+          <w:hyperlink w:anchor="_Toc415478225" w:history="1">
             <w:r>
               <w:rPr>
                 <w:rStyle w:val="Hyperlink"/>
@@ -3165,7 +3165,7 @@
                 <w:noProof/>
                 <w:webHidden/>
               </w:rPr>
-              <w:instrText xml:space="preserve"> PAGEREF _Toc415366828 \h </w:instrText>
+              <w:instrText xml:space="preserve"> PAGEREF _Toc415478225 \h </w:instrText>
             </w:r>
             <w:r>
               <w:rPr>
@@ -3210,7 +3210,7 @@
               <w:lang w:eastAsia="ko-KR"/>
             </w:rPr>
           </w:pPr>
-          <w:hyperlink w:anchor="_Toc415366829" w:history="1">
+          <w:hyperlink w:anchor="_Toc415478226" w:history="1">
             <w:r>
               <w:rPr>
                 <w:rStyle w:val="Hyperlink"/>
@@ -3238,7 +3238,7 @@
                 <w:noProof/>
                 <w:webHidden/>
               </w:rPr>
-              <w:instrText xml:space="preserve"> PAGEREF _Toc415366829 \h </w:instrText>
+              <w:instrText xml:space="preserve"> PAGEREF _Toc415478226 \h </w:instrText>
             </w:r>
             <w:r>
               <w:rPr>
@@ -3283,7 +3283,7 @@
               <w:lang w:eastAsia="ko-KR"/>
             </w:rPr>
           </w:pPr>
-          <w:hyperlink w:anchor="_Toc415366830" w:history="1">
+          <w:hyperlink w:anchor="_Toc415478227" w:history="1">
             <w:r>
               <w:rPr>
                 <w:rStyle w:val="Hyperlink"/>
@@ -3310,7 +3310,7 @@
                 <w:noProof/>
                 <w:webHidden/>
               </w:rPr>
-              <w:instrText xml:space="preserve"> PAGEREF _Toc415366830 \h </w:instrText>
+              <w:instrText xml:space="preserve"> PAGEREF _Toc415478227 \h </w:instrText>
             </w:r>
             <w:r>
               <w:rPr>
@@ -3355,7 +3355,7 @@
               <w:lang w:eastAsia="ko-KR"/>
             </w:rPr>
           </w:pPr>
-          <w:hyperlink w:anchor="_Toc415366831" w:history="1">
+          <w:hyperlink w:anchor="_Toc415478228" w:history="1">
             <w:r>
               <w:rPr>
                 <w:rStyle w:val="Hyperlink"/>
@@ -3382,7 +3382,7 @@
                 <w:noProof/>
                 <w:webHidden/>
               </w:rPr>
-              <w:instrText xml:space="preserve"> PAGEREF _Toc415366831 \h </w:instrText>
+              <w:instrText xml:space="preserve"> PAGEREF _Toc415478228 \h </w:instrText>
             </w:r>
             <w:r>
               <w:rPr>
@@ -3427,7 +3427,7 @@
               <w:lang w:eastAsia="ko-KR"/>
             </w:rPr>
           </w:pPr>
-          <w:hyperlink w:anchor="_Toc415366832" w:history="1">
+          <w:hyperlink w:anchor="_Toc415478229" w:history="1">
             <w:r>
               <w:rPr>
                 <w:rStyle w:val="Hyperlink"/>
@@ -3472,7 +3472,7 @@
                 <w:noProof/>
                 <w:webHidden/>
               </w:rPr>
-              <w:instrText xml:space="preserve"> PAGEREF _Toc415366832 \h </w:instrText>
+              <w:instrText xml:space="preserve"> PAGEREF _Toc415478229 \h </w:instrText>
             </w:r>
             <w:r>
               <w:rPr>
@@ -3517,7 +3517,7 @@
               <w:lang w:eastAsia="ko-KR"/>
             </w:rPr>
           </w:pPr>
-          <w:hyperlink w:anchor="_Toc415366833" w:history="1">
+          <w:hyperlink w:anchor="_Toc415478230" w:history="1">
             <w:r>
               <w:rPr>
                 <w:rStyle w:val="Hyperlink"/>
@@ -3544,7 +3544,7 @@
                 <w:noProof/>
                 <w:webHidden/>
               </w:rPr>
-              <w:instrText xml:space="preserve"> PAGEREF _Toc415366833 \h </w:instrText>
+              <w:instrText xml:space="preserve"> PAGEREF _Toc415478230 \h </w:instrText>
             </w:r>
             <w:r>
               <w:rPr>
@@ -3589,7 +3589,7 @@
               <w:lang w:eastAsia="ko-KR"/>
             </w:rPr>
           </w:pPr>
-          <w:hyperlink w:anchor="_Toc415366834" w:history="1">
+          <w:hyperlink w:anchor="_Toc415478231" w:history="1">
             <w:r>
               <w:rPr>
                 <w:rStyle w:val="Hyperlink"/>
@@ -3616,7 +3616,7 @@
                 <w:noProof/>
                 <w:webHidden/>
               </w:rPr>
-              <w:instrText xml:space="preserve"> PAGEREF _Toc415366834 \h </w:instrText>
+              <w:instrText xml:space="preserve"> PAGEREF _Toc415478231 \h </w:instrText>
             </w:r>
             <w:r>
               <w:rPr>
@@ -3686,7 +3686,7 @@
           <w:rFonts w:cs="Times New Roman"/>
         </w:rPr>
       </w:pPr>
-      <w:bookmarkStart w:id="1" w:name="_Toc415366799"/>
+      <w:bookmarkStart w:id="1" w:name="_Toc415478196"/>
       <w:r>
         <w:rPr>
           <w:rFonts w:cs="Times New Roman"/>
@@ -3766,7 +3766,7 @@
         <w:rPr>
           <w:noProof/>
         </w:rPr>
-        <w:instrText xml:space="preserve"> PAGEREF _Toc415364243 \h </w:instrText>
+        <w:instrText xml:space="preserve"> PAGEREF _Toc415478177 \h </w:instrText>
       </w:r>
       <w:r>
         <w:rPr>
@@ -3842,7 +3842,7 @@
         <w:rPr>
           <w:noProof/>
         </w:rPr>
-        <w:instrText xml:space="preserve"> PAGEREF _Toc415364244 \h </w:instrText>
+        <w:instrText xml:space="preserve"> PAGEREF _Toc415478178 \h </w:instrText>
       </w:r>
       <w:r>
         <w:rPr>
@@ -3925,7 +3925,7 @@
         <w:rPr>
           <w:noProof/>
         </w:rPr>
-        <w:instrText xml:space="preserve"> PAGEREF _Toc415364245 \h </w:instrText>
+        <w:instrText xml:space="preserve"> PAGEREF _Toc415478179 \h </w:instrText>
       </w:r>
       <w:r>
         <w:rPr>
@@ -4002,7 +4002,7 @@
         <w:rPr>
           <w:noProof/>
         </w:rPr>
-        <w:instrText xml:space="preserve"> PAGEREF _Toc415364246 \h </w:instrText>
+        <w:instrText xml:space="preserve"> PAGEREF _Toc415478180 \h </w:instrText>
       </w:r>
       <w:r>
         <w:rPr>
@@ -4079,7 +4079,7 @@
         <w:rPr>
           <w:noProof/>
         </w:rPr>
-        <w:instrText xml:space="preserve"> PAGEREF _Toc415364247 \h </w:instrText>
+        <w:instrText xml:space="preserve"> PAGEREF _Toc415478181 \h </w:instrText>
       </w:r>
       <w:r>
         <w:rPr>
@@ -4156,7 +4156,7 @@
         <w:rPr>
           <w:noProof/>
         </w:rPr>
-        <w:instrText xml:space="preserve"> PAGEREF _Toc415364248 \h </w:instrText>
+        <w:instrText xml:space="preserve"> PAGEREF _Toc415478182 \h </w:instrText>
       </w:r>
       <w:r>
         <w:rPr>
@@ -4233,7 +4233,7 @@
         <w:rPr>
           <w:noProof/>
         </w:rPr>
-        <w:instrText xml:space="preserve"> PAGEREF _Toc415364249 \h </w:instrText>
+        <w:instrText xml:space="preserve"> PAGEREF _Toc415478183 \h </w:instrText>
       </w:r>
       <w:r>
         <w:rPr>
@@ -4309,7 +4309,7 @@
         <w:rPr>
           <w:noProof/>
         </w:rPr>
-        <w:instrText xml:space="preserve"> PAGEREF _Toc415364250 \h </w:instrText>
+        <w:instrText xml:space="preserve"> PAGEREF _Toc415478184 \h </w:instrText>
       </w:r>
       <w:r>
         <w:rPr>
@@ -4385,7 +4385,7 @@
         <w:rPr>
           <w:noProof/>
         </w:rPr>
-        <w:instrText xml:space="preserve"> PAGEREF _Toc415364251 \h </w:instrText>
+        <w:instrText xml:space="preserve"> PAGEREF _Toc415478185 \h </w:instrText>
       </w:r>
       <w:r>
         <w:rPr>
@@ -4461,7 +4461,7 @@
         <w:rPr>
           <w:noProof/>
         </w:rPr>
-        <w:instrText xml:space="preserve"> PAGEREF _Toc415364252 \h </w:instrText>
+        <w:instrText xml:space="preserve"> PAGEREF _Toc415478186 \h </w:instrText>
       </w:r>
       <w:r>
         <w:rPr>
@@ -4537,7 +4537,7 @@
         <w:rPr>
           <w:noProof/>
         </w:rPr>
-        <w:instrText xml:space="preserve"> PAGEREF _Toc415364253 \h </w:instrText>
+        <w:instrText xml:space="preserve"> PAGEREF _Toc415478187 \h </w:instrText>
       </w:r>
       <w:r>
         <w:rPr>
@@ -4613,7 +4613,7 @@
         <w:rPr>
           <w:noProof/>
         </w:rPr>
-        <w:instrText xml:space="preserve"> PAGEREF _Toc415364254 \h </w:instrText>
+        <w:instrText xml:space="preserve"> PAGEREF _Toc415478188 \h </w:instrText>
       </w:r>
       <w:r>
         <w:rPr>
@@ -4689,7 +4689,7 @@
         <w:rPr>
           <w:noProof/>
         </w:rPr>
-        <w:instrText xml:space="preserve"> PAGEREF _Toc415364255 \h </w:instrText>
+        <w:instrText xml:space="preserve"> PAGEREF _Toc415478189 \h </w:instrText>
       </w:r>
       <w:r>
         <w:rPr>
@@ -4741,7 +4741,7 @@
           <w:rFonts w:cs="Times New Roman"/>
         </w:rPr>
       </w:pPr>
-      <w:bookmarkStart w:id="2" w:name="_Toc415366800"/>
+      <w:bookmarkStart w:id="2" w:name="_Toc415478197"/>
       <w:r>
         <w:rPr>
           <w:rFonts w:cs="Times New Roman"/>
@@ -4833,7 +4833,7 @@
         <w:rPr>
           <w:noProof/>
         </w:rPr>
-        <w:instrText xml:space="preserve"> PAGEREF _Toc415364256 \h </w:instrText>
+        <w:instrText xml:space="preserve"> PAGEREF _Toc415478190 \h </w:instrText>
       </w:r>
       <w:r>
         <w:rPr>
@@ -4910,7 +4910,7 @@
         <w:rPr>
           <w:noProof/>
         </w:rPr>
-        <w:instrText xml:space="preserve"> PAGEREF _Toc415364257 \h </w:instrText>
+        <w:instrText xml:space="preserve"> PAGEREF _Toc415478191 \h </w:instrText>
       </w:r>
       <w:r>
         <w:rPr>
@@ -4987,7 +4987,7 @@
         <w:rPr>
           <w:noProof/>
         </w:rPr>
-        <w:instrText xml:space="preserve"> PAGEREF _Toc415364258 \h </w:instrText>
+        <w:instrText xml:space="preserve"> PAGEREF _Toc415478192 \h </w:instrText>
       </w:r>
       <w:r>
         <w:rPr>
@@ -5063,7 +5063,7 @@
         <w:rPr>
           <w:noProof/>
         </w:rPr>
-        <w:instrText xml:space="preserve"> PAGEREF _Toc415364259 \h </w:instrText>
+        <w:instrText xml:space="preserve"> PAGEREF _Toc415478193 \h </w:instrText>
       </w:r>
       <w:r>
         <w:rPr>
@@ -5139,7 +5139,7 @@
         <w:rPr>
           <w:noProof/>
         </w:rPr>
-        <w:instrText xml:space="preserve"> PAGEREF _Toc415364260 \h </w:instrText>
+        <w:instrText xml:space="preserve"> PAGEREF _Toc415478194 \h </w:instrText>
       </w:r>
       <w:r>
         <w:rPr>
@@ -5411,7 +5411,7 @@
           <w:szCs w:val="22"/>
         </w:rPr>
       </w:pPr>
-      <w:bookmarkStart w:id="3" w:name="_Toc415366801"/>
+      <w:bookmarkStart w:id="3" w:name="_Toc415478198"/>
       <w:r>
         <w:rPr>
           <w:rFonts w:cs="Times New Roman"/>
@@ -5830,7 +5830,7 @@
           <w:rFonts w:cs="Times New Roman"/>
         </w:rPr>
       </w:pPr>
-      <w:bookmarkStart w:id="4" w:name="_Toc415366802"/>
+      <w:bookmarkStart w:id="4" w:name="_Toc415478199"/>
       <w:r>
         <w:rPr>
           <w:rFonts w:cs="Times New Roman"/>
@@ -5847,7 +5847,7 @@
           <w:lang w:eastAsia="ko-KR"/>
         </w:rPr>
       </w:pPr>
-      <w:bookmarkStart w:id="5" w:name="_Toc415366803"/>
+      <w:bookmarkStart w:id="5" w:name="_Toc415478200"/>
       <w:r>
         <w:rPr>
           <w:lang w:eastAsia="ko-KR"/>
@@ -5956,6 +5956,7 @@
           <w:id w:val="601233560"/>
           <w:citation/>
         </w:sdtPr>
+        <w:sdtEndPr/>
         <w:sdtContent>
           <w:r>
             <w:rPr>
@@ -6010,6 +6011,7 @@
           <w:id w:val="353466160"/>
           <w:citation/>
         </w:sdtPr>
+        <w:sdtEndPr/>
         <w:sdtContent>
           <w:r>
             <w:rPr>
@@ -6089,6 +6091,7 @@
           <w:id w:val="-963425118"/>
           <w:citation/>
         </w:sdtPr>
+        <w:sdtEndPr/>
         <w:sdtContent>
           <w:r>
             <w:rPr>
@@ -6152,6 +6155,7 @@
           <w:id w:val="-1319725306"/>
           <w:citation/>
         </w:sdtPr>
+        <w:sdtEndPr/>
         <w:sdtContent>
           <w:r>
             <w:rPr>
@@ -6247,6 +6251,7 @@
           <w:id w:val="-2115205241"/>
           <w:citation/>
         </w:sdtPr>
+        <w:sdtEndPr/>
         <w:sdtContent>
           <w:r>
             <w:rPr>
@@ -6326,6 +6331,7 @@
           <w:id w:val="-301918496"/>
           <w:citation/>
         </w:sdtPr>
+        <w:sdtEndPr/>
         <w:sdtContent>
           <w:r>
             <w:rPr>
@@ -6389,6 +6395,7 @@
           <w:id w:val="-570733724"/>
           <w:citation/>
         </w:sdtPr>
+        <w:sdtEndPr/>
         <w:sdtContent>
           <w:r>
             <w:rPr>
@@ -6460,6 +6467,7 @@
           <w:id w:val="2135828790"/>
           <w:citation/>
         </w:sdtPr>
+        <w:sdtEndPr/>
         <w:sdtContent>
           <w:r>
             <w:rPr>
@@ -6523,6 +6531,7 @@
           <w:id w:val="-1257429706"/>
           <w:citation/>
         </w:sdtPr>
+        <w:sdtEndPr/>
         <w:sdtContent>
           <w:r>
             <w:rPr>
@@ -6610,6 +6619,7 @@
           <w:id w:val="-606737732"/>
           <w:citation/>
         </w:sdtPr>
+        <w:sdtEndPr/>
         <w:sdtContent>
           <w:r>
             <w:rPr>
@@ -6910,7 +6920,7 @@
           <w:lang w:eastAsia="ko-KR"/>
         </w:rPr>
       </w:pPr>
-      <w:bookmarkStart w:id="6" w:name="_Toc415366804"/>
+      <w:bookmarkStart w:id="6" w:name="_Toc415478201"/>
       <w:r>
         <w:rPr>
           <w:rFonts w:eastAsiaTheme="minorEastAsia" w:cs="Times New Roman"/>
@@ -7191,7 +7201,7 @@
           <w:lang w:eastAsia="ko-KR"/>
         </w:rPr>
       </w:pPr>
-      <w:bookmarkStart w:id="7" w:name="_Toc415366805"/>
+      <w:bookmarkStart w:id="7" w:name="_Toc415478202"/>
       <w:r>
         <w:rPr>
           <w:rFonts w:cs="Times New Roman"/>
@@ -7212,7 +7222,7 @@
           <w:lang w:eastAsia="ko-KR"/>
         </w:rPr>
       </w:pPr>
-      <w:bookmarkStart w:id="8" w:name="_Toc415366806"/>
+      <w:bookmarkStart w:id="8" w:name="_Toc415478203"/>
       <w:r>
         <w:rPr>
           <w:rFonts w:eastAsiaTheme="minorEastAsia" w:cs="Times New Roman"/>
@@ -7549,7 +7559,7 @@
               </w:rPr>
             </w:pPr>
             <w:bookmarkStart w:id="9" w:name="_Toc413318146"/>
-            <w:bookmarkStart w:id="10" w:name="_Toc415364243"/>
+            <w:bookmarkStart w:id="10" w:name="_Toc415478177"/>
             <w:r>
               <w:rPr>
                 <w:b/>
@@ -7713,7 +7723,7 @@
                 <w:b/>
               </w:rPr>
             </w:pPr>
-            <w:bookmarkStart w:id="11" w:name="_Toc415364244"/>
+            <w:bookmarkStart w:id="11" w:name="_Toc415478178"/>
             <w:r>
               <w:rPr>
                 <w:b/>
@@ -7851,7 +7861,7 @@
       <w:pPr>
         <w:pStyle w:val="Heading3"/>
       </w:pPr>
-      <w:bookmarkStart w:id="12" w:name="_Toc415366807"/>
+      <w:bookmarkStart w:id="12" w:name="_Toc415478204"/>
       <w:r>
         <w:t>Application Data Collector</w:t>
       </w:r>
@@ -7984,7 +7994,7 @@
           <w:b/>
         </w:rPr>
       </w:pPr>
-      <w:bookmarkStart w:id="13" w:name="_Toc415364256"/>
+      <w:bookmarkStart w:id="13" w:name="_Toc415478190"/>
       <w:r>
         <w:rPr>
           <w:b/>
@@ -9294,7 +9304,7 @@
       <w:pPr>
         <w:pStyle w:val="Heading3"/>
       </w:pPr>
-      <w:bookmarkStart w:id="14" w:name="_Toc415366808"/>
+      <w:bookmarkStart w:id="14" w:name="_Toc415478205"/>
       <w:r>
         <w:t>Dataset Description</w:t>
       </w:r>
@@ -9784,7 +9794,7 @@
                 <w:rFonts w:cs="Times New Roman"/>
               </w:rPr>
             </w:pPr>
-            <w:bookmarkStart w:id="15" w:name="_Toc415364245"/>
+            <w:bookmarkStart w:id="15" w:name="_Toc415478179"/>
             <w:r>
               <w:rPr>
                 <w:b/>
@@ -9946,7 +9956,7 @@
                 <w:rFonts w:cs="Times New Roman"/>
               </w:rPr>
             </w:pPr>
-            <w:bookmarkStart w:id="16" w:name="_Toc415364246"/>
+            <w:bookmarkStart w:id="16" w:name="_Toc415478180"/>
             <w:r>
               <w:rPr>
                 <w:b/>
@@ -10639,7 +10649,7 @@
           <w:b/>
         </w:rPr>
       </w:pPr>
-      <w:bookmarkStart w:id="17" w:name="_Toc415364257"/>
+      <w:bookmarkStart w:id="17" w:name="_Toc415478191"/>
       <w:r>
         <w:rPr>
           <w:b/>
@@ -13000,7 +13010,7 @@
           <w:b/>
         </w:rPr>
       </w:pPr>
-      <w:bookmarkStart w:id="18" w:name="_Toc415364258"/>
+      <w:bookmarkStart w:id="18" w:name="_Toc415478192"/>
       <w:r>
         <w:rPr>
           <w:b/>
@@ -17681,7 +17691,7 @@
       <w:pPr>
         <w:pStyle w:val="Heading3"/>
       </w:pPr>
-      <w:bookmarkStart w:id="19" w:name="_Toc415366809"/>
+      <w:bookmarkStart w:id="19" w:name="_Toc415478206"/>
       <w:r>
         <w:t>Dataset that used in this research</w:t>
       </w:r>
@@ -17953,7 +17963,7 @@
       <w:pPr>
         <w:pStyle w:val="Heading2"/>
       </w:pPr>
-      <w:bookmarkStart w:id="20" w:name="_Toc415366810"/>
+      <w:bookmarkStart w:id="20" w:name="_Toc415478207"/>
       <w:r>
         <w:t>Data Pre-processing</w:t>
       </w:r>
@@ -18001,7 +18011,7 @@
       <w:pPr>
         <w:pStyle w:val="Heading3"/>
       </w:pPr>
-      <w:bookmarkStart w:id="21" w:name="_Toc415366811"/>
+      <w:bookmarkStart w:id="21" w:name="_Toc415478208"/>
       <w:r>
         <w:t>Data Cleansing</w:t>
       </w:r>
@@ -18279,7 +18289,7 @@
       <w:pPr>
         <w:pStyle w:val="Heading3"/>
       </w:pPr>
-      <w:bookmarkStart w:id="22" w:name="_Toc415366812"/>
+      <w:bookmarkStart w:id="22" w:name="_Toc415478209"/>
       <w:r>
         <w:t>Data</w:t>
       </w:r>
@@ -18354,7 +18364,7 @@
                                 <w:kern w:val="2"/>
                               </w:rPr>
                             </w:pPr>
-                            <w:bookmarkStart w:id="23" w:name="_Toc415364247"/>
+                            <w:bookmarkStart w:id="23" w:name="_Toc415478181"/>
                             <w:r>
                               <w:rPr>
                                 <w:b/>
@@ -18459,7 +18469,11 @@
           </mc:Choice>
           <mc:Fallback>
             <w:pict>
-              <v:shape w14:anchorId="437AD37C" id="Text Box 27" o:spid="_x0000_s1027" type="#_x0000_t202" style="position:absolute;left:0;text-align:left;margin-left:0;margin-top:238.2pt;width:411pt;height:.05pt;z-index:251666432;visibility:visible;mso-wrap-style:square;mso-wrap-distance-left:9pt;mso-wrap-distance-top:0;mso-wrap-distance-right:9pt;mso-wrap-distance-bottom:0;mso-position-horizontal:absolute;mso-position-horizontal-relative:text;mso-position-vertical:absolute;mso-position-vertical-relative:text;v-text-anchor:top" o:gfxdata="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" stroked="f">
+              <v:shapetype w14:anchorId="437AD37C" id="_x0000_t202" coordsize="21600,21600" o:spt="202" path="m,l,21600r21600,l21600,xe">
+                <v:stroke joinstyle="miter"/>
+                <v:path gradientshapeok="t" o:connecttype="rect"/>
+              </v:shapetype>
+              <v:shape id="Text Box 27" o:spid="_x0000_s1027" type="#_x0000_t202" style="position:absolute;left:0;text-align:left;margin-left:0;margin-top:238.2pt;width:411pt;height:.05pt;z-index:251666432;visibility:visible;mso-wrap-style:square;mso-wrap-distance-left:9pt;mso-wrap-distance-top:0;mso-wrap-distance-right:9pt;mso-wrap-distance-bottom:0;mso-position-horizontal:absolute;mso-position-horizontal-relative:text;mso-position-vertical:absolute;mso-position-vertical-relative:text;v-text-anchor:top" o:gfxdata="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" stroked="f">
                 <v:textbox style="mso-fit-shape-to-text:t" inset="0,0,0,0">
                   <w:txbxContent>
                     <w:p>
@@ -18473,7 +18487,7 @@
                           <w:kern w:val="2"/>
                         </w:rPr>
                       </w:pPr>
-                      <w:bookmarkStart w:id="24" w:name="_Toc415364247"/>
+                      <w:bookmarkStart w:id="24" w:name="_Toc415478181"/>
                       <w:r>
                         <w:rPr>
                           <w:b/>
@@ -18914,7 +18928,7 @@
           <w:szCs w:val="22"/>
         </w:rPr>
       </w:pPr>
-      <w:bookmarkStart w:id="25" w:name="_Toc415366813"/>
+      <w:bookmarkStart w:id="25" w:name="_Toc415478210"/>
       <w:r>
         <w:rPr>
           <w:rFonts w:eastAsia="바탕체" w:cs="Times New Roman"/>
@@ -18992,7 +19006,7 @@
       <w:pPr>
         <w:pStyle w:val="Heading3"/>
       </w:pPr>
-      <w:bookmarkStart w:id="26" w:name="_Toc415366814"/>
+      <w:bookmarkStart w:id="26" w:name="_Toc415478211"/>
       <w:r>
         <w:t>Define Human Activity and Behavior</w:t>
       </w:r>
@@ -19217,7 +19231,7 @@
       <w:pPr>
         <w:pStyle w:val="Heading3"/>
       </w:pPr>
-      <w:bookmarkStart w:id="27" w:name="_Toc415366815"/>
+      <w:bookmarkStart w:id="27" w:name="_Toc415478212"/>
       <w:r>
         <w:t xml:space="preserve">Features </w:t>
       </w:r>
@@ -20339,7 +20353,7 @@
           <w:b/>
         </w:rPr>
       </w:pPr>
-      <w:bookmarkStart w:id="28" w:name="_Toc415364259"/>
+      <w:bookmarkStart w:id="28" w:name="_Toc415478193"/>
       <w:r>
         <w:rPr>
           <w:b/>
@@ -21787,7 +21801,7 @@
           <w:b/>
         </w:rPr>
       </w:pPr>
-      <w:bookmarkStart w:id="29" w:name="_Toc415364248"/>
+      <w:bookmarkStart w:id="29" w:name="_Toc415478182"/>
       <w:r>
         <w:rPr>
           <w:b/>
@@ -21880,7 +21894,7 @@
       <w:pPr>
         <w:pStyle w:val="Heading3"/>
       </w:pPr>
-      <w:bookmarkStart w:id="30" w:name="_Toc415366816"/>
+      <w:bookmarkStart w:id="30" w:name="_Toc415478213"/>
       <w:r>
         <w:t>Human and Machine Time</w:t>
       </w:r>
@@ -21994,7 +22008,7 @@
       <w:pPr>
         <w:pStyle w:val="Heading3"/>
       </w:pPr>
-      <w:bookmarkStart w:id="31" w:name="_Toc415366817"/>
+      <w:bookmarkStart w:id="31" w:name="_Toc415478214"/>
       <w:r>
         <w:t xml:space="preserve">List of the </w:t>
       </w:r>
@@ -23040,7 +23054,7 @@
           <w:b/>
         </w:rPr>
       </w:pPr>
-      <w:bookmarkStart w:id="32" w:name="_Toc415364249"/>
+      <w:bookmarkStart w:id="32" w:name="_Toc415478183"/>
       <w:r>
         <w:rPr>
           <w:b/>
@@ -23137,7 +23151,7 @@
           <w:rFonts w:cs="Times New Roman"/>
         </w:rPr>
       </w:pPr>
-      <w:bookmarkStart w:id="33" w:name="_Toc415366818"/>
+      <w:bookmarkStart w:id="33" w:name="_Toc415478215"/>
       <w:r>
         <w:rPr>
           <w:rFonts w:cs="Times New Roman"/>
@@ -23425,7 +23439,7 @@
                                 <w:b/>
                               </w:rPr>
                             </w:pPr>
-                            <w:bookmarkStart w:id="34" w:name="_Toc415364250"/>
+                            <w:bookmarkStart w:id="34" w:name="_Toc415478184"/>
                             <w:r>
                               <w:rPr>
                                 <w:b/>
@@ -23662,7 +23676,7 @@
                           <w:b/>
                         </w:rPr>
                       </w:pPr>
-                      <w:bookmarkStart w:id="35" w:name="_Toc415364250"/>
+                      <w:bookmarkStart w:id="35" w:name="_Toc415478184"/>
                       <w:r>
                         <w:rPr>
                           <w:b/>
@@ -23819,7 +23833,7 @@
           <w:lang w:eastAsia="ko-KR"/>
         </w:rPr>
       </w:pPr>
-      <w:bookmarkStart w:id="36" w:name="_Toc415366819"/>
+      <w:bookmarkStart w:id="36" w:name="_Toc415478216"/>
       <w:r>
         <w:rPr>
           <w:lang w:eastAsia="ko-KR"/>
@@ -23902,6 +23916,7 @@
           <w:id w:val="1569300995"/>
           <w:citation/>
         </w:sdtPr>
+        <w:sdtEndPr/>
         <w:sdtContent>
           <w:r>
             <w:rPr>
@@ -23964,6 +23979,7 @@
           <w:id w:val="-2108889202"/>
           <w:citation/>
         </w:sdtPr>
+        <w:sdtEndPr/>
         <w:sdtContent>
           <w:r>
             <w:rPr>
@@ -24042,6 +24058,7 @@
           <w:id w:val="860554595"/>
           <w:citation/>
         </w:sdtPr>
+        <w:sdtEndPr/>
         <w:sdtContent>
           <w:r>
             <w:rPr>
@@ -24754,7 +24771,7 @@
           <w:lang w:eastAsia="ko-KR"/>
         </w:rPr>
       </w:pPr>
-      <w:bookmarkStart w:id="37" w:name="_Toc415366820"/>
+      <w:bookmarkStart w:id="37" w:name="_Toc415478217"/>
       <w:r>
         <w:rPr>
           <w:lang w:eastAsia="ko-KR"/>
@@ -24791,7 +24808,7 @@
           <w:lang w:eastAsia="ko-KR"/>
         </w:rPr>
       </w:pPr>
-      <w:bookmarkStart w:id="38" w:name="_Toc415366821"/>
+      <w:bookmarkStart w:id="38" w:name="_Toc415478218"/>
       <w:r>
         <w:rPr>
           <w:lang w:eastAsia="ko-KR"/>
@@ -24875,7 +24892,7 @@
           <w:rFonts w:cs="Times New Roman"/>
         </w:rPr>
       </w:pPr>
-      <w:bookmarkStart w:id="39" w:name="_Toc415364251"/>
+      <w:bookmarkStart w:id="39" w:name="_Toc415478185"/>
       <w:r>
         <w:rPr>
           <w:b/>
@@ -26629,7 +26646,7 @@
           <w:lang w:eastAsia="ko-KR"/>
         </w:rPr>
       </w:pPr>
-      <w:bookmarkStart w:id="40" w:name="_Toc415366822"/>
+      <w:bookmarkStart w:id="40" w:name="_Toc415478219"/>
       <w:r>
         <w:rPr>
           <w:lang w:eastAsia="ko-KR"/>
@@ -26732,7 +26749,7 @@
           <w:rFonts w:cs="Times New Roman"/>
         </w:rPr>
       </w:pPr>
-      <w:bookmarkStart w:id="41" w:name="_Toc415364252"/>
+      <w:bookmarkStart w:id="41" w:name="_Toc415478186"/>
       <w:r>
         <w:rPr>
           <w:b/>
@@ -27711,7 +27728,7 @@
           <w:lang w:eastAsia="ko-KR"/>
         </w:rPr>
       </w:pPr>
-      <w:bookmarkStart w:id="42" w:name="_Toc415366823"/>
+      <w:bookmarkStart w:id="42" w:name="_Toc415478220"/>
       <w:r>
         <w:rPr>
           <w:rFonts w:cs="Times New Roman"/>
@@ -27727,7 +27744,7 @@
           <w:lang w:eastAsia="ko-KR"/>
         </w:rPr>
       </w:pPr>
-      <w:bookmarkStart w:id="43" w:name="_Toc415366824"/>
+      <w:bookmarkStart w:id="43" w:name="_Toc415478221"/>
       <w:r>
         <w:rPr>
           <w:lang w:eastAsia="ko-KR"/>
@@ -27767,7 +27784,7 @@
           <w:lang w:eastAsia="ko-KR"/>
         </w:rPr>
       </w:pPr>
-      <w:bookmarkStart w:id="44" w:name="_Toc415366825"/>
+      <w:bookmarkStart w:id="44" w:name="_Toc415478222"/>
       <w:r>
         <w:rPr>
           <w:lang w:eastAsia="ko-KR"/>
@@ -27789,6 +27806,7 @@
       <w:r>
         <w:rPr>
           <w:rFonts w:cs="Times New Roman"/>
+          <w:noProof/>
           <w:sz w:val="22"/>
           <w:lang w:eastAsia="ko-KR"/>
         </w:rPr>
@@ -27845,7 +27863,7 @@
           <w:rFonts w:cs="Times New Roman"/>
         </w:rPr>
       </w:pPr>
-      <w:bookmarkStart w:id="45" w:name="_Toc415364253"/>
+      <w:bookmarkStart w:id="45" w:name="_Toc415478187"/>
       <w:r>
         <w:rPr>
           <w:b/>
@@ -28511,7 +28529,7 @@
           <w:rFonts w:cs="Times New Roman"/>
         </w:rPr>
       </w:pPr>
-      <w:bookmarkStart w:id="46" w:name="_Toc415364260"/>
+      <w:bookmarkStart w:id="46" w:name="_Toc415478194"/>
       <w:r>
         <w:rPr>
           <w:b/>
@@ -30281,7 +30299,7 @@
       <w:r>
         <w:tab/>
       </w:r>
-      <w:bookmarkStart w:id="47" w:name="_Toc415364254"/>
+      <w:bookmarkStart w:id="47" w:name="_Toc415478188"/>
       <w:r>
         <w:rPr>
           <w:b/>
@@ -30499,7 +30517,7 @@
       <w:pPr>
         <w:pStyle w:val="Heading3"/>
       </w:pPr>
-      <w:bookmarkStart w:id="48" w:name="_Toc415366826"/>
+      <w:bookmarkStart w:id="48" w:name="_Toc415478223"/>
       <w:r>
         <w:t>Testing Performance by Removing Some of Features</w:t>
       </w:r>
@@ -30584,7 +30602,7 @@
           <w:rFonts w:eastAsia="바탕체" w:cs="Times New Roman"/>
         </w:rPr>
       </w:pPr>
-      <w:bookmarkStart w:id="49" w:name="_Toc415364255"/>
+      <w:bookmarkStart w:id="49" w:name="_Toc415478189"/>
       <w:r>
         <w:rPr>
           <w:b/>
@@ -30721,23 +30739,7 @@
           <w:kern w:val="0"/>
           <w:sz w:val="22"/>
         </w:rPr>
-        <w:t xml:space="preserve"> with realistic data. When we doing research in this field and want to collect personal user data, we cannot said that all of users have same </w:t>
-      </w:r>
-      <w:r>
-        <w:rPr>
-          <w:rFonts w:eastAsia="바탕체" w:cs="Times New Roman"/>
-          <w:kern w:val="0"/>
-          <w:sz w:val="22"/>
-        </w:rPr>
-        <w:t xml:space="preserve">smartphone </w:t>
-      </w:r>
-      <w:r>
-        <w:rPr>
-          <w:rFonts w:eastAsia="바탕체" w:cs="Times New Roman"/>
-          <w:kern w:val="0"/>
-          <w:sz w:val="22"/>
-        </w:rPr>
-        <w:t>brand which have same sensors. We have to realize that some sensors probably does not supported by user</w:t>
+        <w:t xml:space="preserve"> with realistic data. When we doing research in this field and want to collect personal user data, we cannot said that all of users have same smartphone brand which have same sensors. We have to realize that some sensors probably does not supported by user</w:t>
       </w:r>
       <w:r>
         <w:rPr>
@@ -30880,15 +30882,7 @@
           <w:kern w:val="0"/>
           <w:sz w:val="22"/>
         </w:rPr>
-        <w:t xml:space="preserve"> </w:t>
-      </w:r>
-      <w:r>
-        <w:rPr>
-          <w:rFonts w:eastAsia="바탕체" w:cs="Times New Roman"/>
-          <w:kern w:val="0"/>
-          <w:sz w:val="22"/>
-        </w:rPr>
-        <w:t>Wi-Fi sensor data</w:t>
+        <w:t xml:space="preserve"> Wi-Fi sensor data</w:t>
       </w:r>
     </w:p>
     <w:p>
@@ -30924,15 +30918,7 @@
           <w:kern w:val="0"/>
           <w:sz w:val="22"/>
         </w:rPr>
-        <w:t xml:space="preserve"> </w:t>
-      </w:r>
-      <w:r>
-        <w:rPr>
-          <w:rFonts w:eastAsia="바탕체" w:cs="Times New Roman"/>
-          <w:kern w:val="0"/>
-          <w:sz w:val="22"/>
-        </w:rPr>
-        <w:t>Activity data</w:t>
+        <w:t xml:space="preserve"> Activity data</w:t>
       </w:r>
     </w:p>
     <w:p>
@@ -30968,15 +30954,7 @@
           <w:kern w:val="0"/>
           <w:sz w:val="22"/>
         </w:rPr>
-        <w:t xml:space="preserve"> </w:t>
-      </w:r>
-      <w:r>
-        <w:rPr>
-          <w:rFonts w:eastAsia="바탕체" w:cs="Times New Roman"/>
-          <w:kern w:val="0"/>
-          <w:sz w:val="22"/>
-        </w:rPr>
-        <w:t>Current running applications data</w:t>
+        <w:t xml:space="preserve"> Current running applications data</w:t>
       </w:r>
     </w:p>
     <w:p>
@@ -31012,15 +30990,7 @@
           <w:kern w:val="0"/>
           <w:sz w:val="22"/>
         </w:rPr>
-        <w:t xml:space="preserve"> </w:t>
-      </w:r>
-      <w:r>
-        <w:rPr>
-          <w:rFonts w:eastAsia="바탕체" w:cs="Times New Roman"/>
-          <w:kern w:val="0"/>
-          <w:sz w:val="22"/>
-        </w:rPr>
-        <w:t>Battery sensor data</w:t>
+        <w:t xml:space="preserve"> Battery sensor data</w:t>
       </w:r>
     </w:p>
     <w:p>
@@ -31056,15 +31026,7 @@
           <w:kern w:val="0"/>
           <w:sz w:val="22"/>
         </w:rPr>
-        <w:t xml:space="preserve"> </w:t>
-      </w:r>
-      <w:r>
-        <w:rPr>
-          <w:rFonts w:eastAsia="바탕체" w:cs="Times New Roman"/>
-          <w:kern w:val="0"/>
-          <w:sz w:val="22"/>
-        </w:rPr>
-        <w:t>Activity data and Call log data</w:t>
+        <w:t xml:space="preserve"> Activity data and Call log data</w:t>
       </w:r>
     </w:p>
     <w:p>
@@ -31100,15 +31062,7 @@
           <w:kern w:val="0"/>
           <w:sz w:val="22"/>
         </w:rPr>
-        <w:t xml:space="preserve"> </w:t>
-      </w:r>
-      <w:r>
-        <w:rPr>
-          <w:rFonts w:eastAsia="바탕체" w:cs="Times New Roman"/>
-          <w:kern w:val="0"/>
-          <w:sz w:val="22"/>
-        </w:rPr>
-        <w:t>Bluetooth sensors data and SMS log data</w:t>
+        <w:t xml:space="preserve"> Bluetooth sensors data and SMS log data</w:t>
       </w:r>
     </w:p>
     <w:p>
@@ -31170,7 +31124,7 @@
           <w:rFonts w:cs="Times New Roman"/>
         </w:rPr>
       </w:pPr>
-      <w:bookmarkStart w:id="50" w:name="_Toc415366827"/>
+      <w:bookmarkStart w:id="50" w:name="_Toc415478224"/>
       <w:r>
         <w:rPr>
           <w:rFonts w:cs="Times New Roman"/>
@@ -31292,7 +31246,7 @@
           <w:rFonts w:cs="Times New Roman"/>
         </w:rPr>
       </w:pPr>
-      <w:bookmarkStart w:id="51" w:name="_Toc415366828"/>
+      <w:bookmarkStart w:id="51" w:name="_Toc415478225"/>
       <w:r>
         <w:rPr>
           <w:rFonts w:cs="Times New Roman"/>
@@ -31472,6 +31426,7 @@
           <w:id w:val="1316686489"/>
           <w:citation/>
         </w:sdtPr>
+        <w:sdtEndPr/>
         <w:sdtContent>
           <w:r>
             <w:rPr>
@@ -31658,6 +31613,7 @@
           <w:id w:val="372203478"/>
           <w:citation/>
         </w:sdtPr>
+        <w:sdtEndPr/>
         <w:sdtContent>
           <w:r>
             <w:rPr>
@@ -31868,6 +31824,7 @@
           <w:id w:val="-359284257"/>
           <w:citation/>
         </w:sdtPr>
+        <w:sdtEndPr/>
         <w:sdtContent>
           <w:r>
             <w:rPr>
@@ -32053,6 +32010,7 @@
           <w:id w:val="-425808209"/>
           <w:citation/>
         </w:sdtPr>
+        <w:sdtEndPr/>
         <w:sdtContent>
           <w:r>
             <w:rPr>
@@ -32206,6 +32164,7 @@
           <w:id w:val="-970751061"/>
           <w:citation/>
         </w:sdtPr>
+        <w:sdtEndPr/>
         <w:sdtContent>
           <w:r>
             <w:rPr>
@@ -32362,6 +32321,7 @@
           <w:id w:val="1093897891"/>
           <w:citation/>
         </w:sdtPr>
+        <w:sdtEndPr/>
         <w:sdtContent>
           <w:r>
             <w:rPr>
@@ -32560,6 +32520,7 @@
           <w:id w:val="-1559470370"/>
           <w:citation/>
         </w:sdtPr>
+        <w:sdtEndPr/>
         <w:sdtContent>
           <w:r>
             <w:rPr>
@@ -32827,6 +32788,7 @@
           <w:id w:val="107100830"/>
           <w:citation/>
         </w:sdtPr>
+        <w:sdtEndPr/>
         <w:sdtContent>
           <w:r>
             <w:rPr>
@@ -32906,6 +32868,7 @@
           <w:id w:val="1644924838"/>
           <w:citation/>
         </w:sdtPr>
+        <w:sdtEndPr/>
         <w:sdtContent>
           <w:r>
             <w:rPr>
@@ -33009,6 +32972,7 @@
           <w:id w:val="1805040891"/>
           <w:citation/>
         </w:sdtPr>
+        <w:sdtEndPr/>
         <w:sdtContent>
           <w:r>
             <w:rPr>
@@ -33150,6 +33114,7 @@
           <w:id w:val="1544482412"/>
           <w:citation/>
         </w:sdtPr>
+        <w:sdtEndPr/>
         <w:sdtContent>
           <w:r>
             <w:rPr>
@@ -33231,6 +33196,7 @@
           <w:id w:val="1911799937"/>
           <w:citation/>
         </w:sdtPr>
+        <w:sdtEndPr/>
         <w:sdtContent>
           <w:r>
             <w:rPr>
@@ -33444,6 +33410,7 @@
           <w:id w:val="2120879812"/>
           <w:citation/>
         </w:sdtPr>
+        <w:sdtEndPr/>
         <w:sdtContent>
           <w:r>
             <w:rPr>
@@ -33618,6 +33585,7 @@
           <w:id w:val="997462501"/>
           <w:citation/>
         </w:sdtPr>
+        <w:sdtEndPr/>
         <w:sdtContent>
           <w:r>
             <w:rPr>
@@ -33817,6 +33785,7 @@
           <w:id w:val="-1872299132"/>
           <w:citation/>
         </w:sdtPr>
+        <w:sdtEndPr/>
         <w:sdtContent>
           <w:r>
             <w:rPr>
@@ -34022,6 +33991,7 @@
           <w:id w:val="-218357413"/>
           <w:citation/>
         </w:sdtPr>
+        <w:sdtEndPr/>
         <w:sdtContent>
           <w:r>
             <w:rPr>
@@ -34159,6 +34129,7 @@
           <w:id w:val="-1791425517"/>
           <w:citation/>
         </w:sdtPr>
+        <w:sdtEndPr/>
         <w:sdtContent>
           <w:r>
             <w:rPr>
@@ -34298,7 +34269,7 @@
           <w:rFonts w:cs="Times New Roman"/>
         </w:rPr>
       </w:pPr>
-      <w:bookmarkStart w:id="52" w:name="_Toc415366829"/>
+      <w:bookmarkStart w:id="52" w:name="_Toc415478226"/>
       <w:r>
         <w:rPr>
           <w:rFonts w:cs="Times New Roman"/>
@@ -34377,6 +34348,118 @@
         </w:rPr>
         <w:t xml:space="preserve">Based on our result, we can see that our approach is good enough for user identification. </w:t>
       </w:r>
+      <w:r>
+        <w:rPr>
+          <w:rFonts w:eastAsia="바탕체" w:cs="Times New Roman"/>
+          <w:kern w:val="0"/>
+          <w:sz w:val="22"/>
+        </w:rPr>
+        <w:t xml:space="preserve">We have tried also to remove one or more features and then observe the accuracy values. The result shows that even one or more features have been removed but our system still can be used for identification. It means our system can handle the problem if one or more data sensors from users smartphone not available. </w:t>
+      </w:r>
+      <w:r>
+        <w:rPr>
+          <w:rFonts w:eastAsia="바탕체" w:cs="Times New Roman"/>
+          <w:kern w:val="0"/>
+          <w:sz w:val="22"/>
+        </w:rPr>
+        <w:t xml:space="preserve">Some of result </w:t>
+      </w:r>
+      <w:r>
+        <w:rPr>
+          <w:rFonts w:eastAsia="바탕체" w:cs="Times New Roman"/>
+          <w:kern w:val="0"/>
+          <w:sz w:val="22"/>
+        </w:rPr>
+        <w:t>from our system can achieve</w:t>
+      </w:r>
+      <w:r>
+        <w:rPr>
+          <w:rFonts w:eastAsia="바탕체" w:cs="Times New Roman"/>
+          <w:kern w:val="0"/>
+          <w:sz w:val="22"/>
+        </w:rPr>
+        <w:t xml:space="preserve"> up to more than 8</w:t>
+      </w:r>
+      <w:r>
+        <w:rPr>
+          <w:rFonts w:eastAsia="바탕체" w:cs="Times New Roman"/>
+          <w:kern w:val="0"/>
+          <w:sz w:val="22"/>
+        </w:rPr>
+        <w:t xml:space="preserve">0 % accuracy but </w:t>
+      </w:r>
+      <w:r>
+        <w:rPr>
+          <w:rFonts w:eastAsia="바탕체" w:cs="Times New Roman"/>
+          <w:kern w:val="0"/>
+          <w:sz w:val="22"/>
+        </w:rPr>
+        <w:t xml:space="preserve">any </w:t>
+      </w:r>
+      <w:r>
+        <w:rPr>
+          <w:rFonts w:eastAsia="바탕체" w:cs="Times New Roman"/>
+          <w:kern w:val="0"/>
+          <w:sz w:val="22"/>
+        </w:rPr>
+        <w:t>four</w:t>
+      </w:r>
+      <w:r>
+        <w:rPr>
+          <w:rFonts w:eastAsia="바탕체" w:cs="Times New Roman"/>
+          <w:kern w:val="0"/>
+          <w:sz w:val="22"/>
+        </w:rPr>
+        <w:t xml:space="preserve"> of </w:t>
+      </w:r>
+      <w:r>
+        <w:rPr>
+          <w:rFonts w:eastAsia="바탕체" w:cs="Times New Roman"/>
+          <w:kern w:val="0"/>
+          <w:sz w:val="22"/>
+        </w:rPr>
+        <w:t xml:space="preserve">them have less than 30 % accuracy. </w:t>
+      </w:r>
+      <w:r>
+        <w:rPr>
+          <w:rFonts w:eastAsia="바탕체" w:cs="Times New Roman"/>
+          <w:kern w:val="0"/>
+          <w:sz w:val="22"/>
+        </w:rPr>
+        <w:t xml:space="preserve">In this thesis, we have explained also why </w:t>
+      </w:r>
+      <w:r>
+        <w:rPr>
+          <w:rFonts w:eastAsia="바탕체" w:cs="Times New Roman"/>
+          <w:kern w:val="0"/>
+          <w:sz w:val="22"/>
+        </w:rPr>
+        <w:t>four</w:t>
+      </w:r>
+      <w:r>
+        <w:rPr>
+          <w:rFonts w:eastAsia="바탕체" w:cs="Times New Roman"/>
+          <w:kern w:val="0"/>
+          <w:sz w:val="22"/>
+        </w:rPr>
+        <w:t xml:space="preserve"> students</w:t>
+      </w:r>
+      <w:r>
+        <w:rPr>
+          <w:rFonts w:eastAsia="바탕체" w:cs="Times New Roman"/>
+          <w:kern w:val="0"/>
+          <w:sz w:val="22"/>
+        </w:rPr>
+        <w:t xml:space="preserve"> have bad accuracy. The reason is students who have bad accuracy, they have different behavior for almost each day which our approach does not capable to handle it. Despite some of accuracy values are under 30 % but those values still can be used for identification because those values are the highest one compared to others. </w:t>
+      </w:r>
+      <w:r>
+        <w:rPr>
+          <w:rFonts w:eastAsia="바탕체" w:cs="Times New Roman"/>
+          <w:kern w:val="0"/>
+          <w:sz w:val="22"/>
+        </w:rPr>
+        <w:t xml:space="preserve">It means that our approach still good enough for identification system. </w:t>
+      </w:r>
     </w:p>
     <w:p>
       <w:pPr>
@@ -34405,7 +34488,7 @@
           <w:numId w:val="0"/>
         </w:numPr>
       </w:pPr>
-      <w:bookmarkStart w:id="53" w:name="_Toc415366830"/>
+      <w:bookmarkStart w:id="53" w:name="_Toc415478227"/>
       <w:r>
         <w:lastRenderedPageBreak/>
         <w:t>B</w:t>
@@ -34821,7 +34904,7 @@
           <w:numId w:val="0"/>
         </w:numPr>
       </w:pPr>
-      <w:bookmarkStart w:id="54" w:name="_Toc415366831"/>
+      <w:bookmarkStart w:id="54" w:name="_Toc415478228"/>
       <w:r>
         <w:lastRenderedPageBreak/>
         <w:t>References</w:t>
@@ -34836,12 +34919,14 @@
           <w:docPartUnique/>
         </w:docPartObj>
       </w:sdtPr>
+      <w:sdtEndPr/>
       <w:sdtContent>
         <w:sdt>
           <w:sdtPr>
             <w:id w:val="-573587230"/>
             <w:bibliography/>
           </w:sdtPr>
+          <w:sdtEndPr/>
           <w:sdtContent>
             <w:p>
               <w:pPr>
@@ -36592,7 +36677,7 @@
         </w:rPr>
       </w:pPr>
       <w:bookmarkStart w:id="56" w:name="_Toc360107363"/>
-      <w:bookmarkStart w:id="57" w:name="_Toc415366832"/>
+      <w:bookmarkStart w:id="57" w:name="_Toc415478229"/>
       <w:r>
         <w:rPr>
           <w:rFonts w:asciiTheme="minorEastAsia" w:eastAsiaTheme="minorEastAsia" w:hAnsiTheme="minorEastAsia" w:cs="굴림"/>
@@ -36649,7 +36734,7 @@
           <w:numId w:val="0"/>
         </w:numPr>
       </w:pPr>
-      <w:bookmarkStart w:id="58" w:name="_Toc415366833"/>
+      <w:bookmarkStart w:id="58" w:name="_Toc415478230"/>
       <w:bookmarkEnd w:id="55"/>
       <w:r>
         <w:lastRenderedPageBreak/>
@@ -37344,7 +37429,7 @@
         </w:numPr>
         <w:jc w:val="center"/>
       </w:pPr>
-      <w:bookmarkStart w:id="59" w:name="_Toc415366834"/>
+      <w:bookmarkStart w:id="59" w:name="_Toc415478231"/>
       <w:r>
         <w:t>APPENDIX</w:t>
       </w:r>
@@ -38341,6 +38426,7 @@
         <w:docPartUnique/>
       </w:docPartObj>
     </w:sdtPr>
+    <w:sdtEndPr/>
     <w:sdtContent>
       <w:p>
         <w:pPr>
@@ -41864,6 +41950,7 @@
   <w:style w:type="character" w:default="1" w:styleId="DefaultParagraphFont">
     <w:name w:val="Default Paragraph Font"/>
     <w:uiPriority w:val="1"/>
+    <w:semiHidden/>
     <w:unhideWhenUsed/>
   </w:style>
   <w:style w:type="table" w:default="1" w:styleId="TableNormal">
@@ -43200,632 +43287,6 @@
 </w:styles>
 </file>
 
-<file path=word/glossary/document.xml><?xml version="1.0" encoding="utf-8"?>
-<w:glossaryDocument xmlns:wpc="http://schemas.microsoft.com/office/word/2010/wordprocessingCanvas" xmlns:mc="http://schemas.openxmlformats.org/markup-compatibility/2006" xmlns:o="urn:schemas-microsoft-com:office:office" xmlns:r="http://schemas.openxmlformats.org/officeDocument/2006/relationships" xmlns:m="http://schemas.openxmlformats.org/officeDocument/2006/math" xmlns:v="urn:schemas-microsoft-com:vml" xmlns:wp14="http://schemas.microsoft.com/office/word/2010/wordprocessingDrawing" xmlns:wp="http://schemas.openxmlformats.org/drawingml/2006/wordprocessingDrawing" xmlns:w10="urn:schemas-microsoft-com:office:word" xmlns:w="http://schemas.openxmlformats.org/wordprocessingml/2006/main" xmlns:w14="http://schemas.microsoft.com/office/word/2010/wordml" xmlns:w15="http://schemas.microsoft.com/office/word/2012/wordml" xmlns:wpg="http://schemas.microsoft.com/office/word/2010/wordprocessingGroup" xmlns:wpi="http://schemas.microsoft.com/office/word/2010/wordprocessingInk" xmlns:wne="http://schemas.microsoft.com/office/word/2006/wordml" xmlns:wps="http://schemas.microsoft.com/office/word/2010/wordprocessingShape" mc:Ignorable="w14 w15 wp14"/>
-</file>
-
-<file path=word/glossary/fontTable.xml><?xml version="1.0" encoding="utf-8"?>
-<w:fonts xmlns:mc="http://schemas.openxmlformats.org/markup-compatibility/2006" xmlns:r="http://schemas.openxmlformats.org/officeDocument/2006/relationships" xmlns:w="http://schemas.openxmlformats.org/wordprocessingml/2006/main" xmlns:w14="http://schemas.microsoft.com/office/word/2010/wordml" xmlns:w15="http://schemas.microsoft.com/office/word/2012/wordml" mc:Ignorable="w14 w15">
-  <w:font w:name="Times New Roman">
-    <w:panose1 w:val="02020603050405020304"/>
-    <w:charset w:val="00"/>
-    <w:family w:val="roman"/>
-    <w:pitch w:val="variable"/>
-    <w:sig w:usb0="E0002AFF" w:usb1="C0007841" w:usb2="00000009" w:usb3="00000000" w:csb0="000001FF" w:csb1="00000000"/>
-  </w:font>
-  <w:font w:name="Symbol">
-    <w:panose1 w:val="05050102010706020507"/>
-    <w:charset w:val="02"/>
-    <w:family w:val="roman"/>
-    <w:pitch w:val="variable"/>
-    <w:sig w:usb0="00000000" w:usb1="10000000" w:usb2="00000000" w:usb3="00000000" w:csb0="80000000" w:csb1="00000000"/>
-  </w:font>
-  <w:font w:name="Courier New">
-    <w:panose1 w:val="02070309020205020404"/>
-    <w:charset w:val="00"/>
-    <w:family w:val="modern"/>
-    <w:pitch w:val="fixed"/>
-    <w:sig w:usb0="E0002AFF" w:usb1="C0007843" w:usb2="00000009" w:usb3="00000000" w:csb0="000001FF" w:csb1="00000000"/>
-  </w:font>
-  <w:font w:name="Wingdings">
-    <w:panose1 w:val="05000000000000000000"/>
-    <w:charset w:val="02"/>
-    <w:family w:val="auto"/>
-    <w:pitch w:val="variable"/>
-    <w:sig w:usb0="00000000" w:usb1="10000000" w:usb2="00000000" w:usb3="00000000" w:csb0="80000000" w:csb1="00000000"/>
-  </w:font>
-  <w:font w:name="맑은 고딕">
-    <w:panose1 w:val="020B0503020000020004"/>
-    <w:charset w:val="81"/>
-    <w:family w:val="modern"/>
-    <w:pitch w:val="variable"/>
-    <w:sig w:usb0="900002AF" w:usb1="09D77CFB" w:usb2="00000012" w:usb3="00000000" w:csb0="00080001" w:csb1="00000000"/>
-  </w:font>
-  <w:font w:name="Calibri">
-    <w:panose1 w:val="020F0502020204030204"/>
-    <w:charset w:val="00"/>
-    <w:family w:val="swiss"/>
-    <w:pitch w:val="variable"/>
-    <w:sig w:usb0="E00002FF" w:usb1="4000ACFF" w:usb2="00000001" w:usb3="00000000" w:csb0="0000019F" w:csb1="00000000"/>
-  </w:font>
-  <w:font w:name="SimSun">
-    <w:altName w:val="宋体"/>
-    <w:panose1 w:val="02010600030101010101"/>
-    <w:charset w:val="86"/>
-    <w:family w:val="auto"/>
-    <w:pitch w:val="variable"/>
-    <w:sig w:usb0="00000003" w:usb1="288F0000" w:usb2="00000016" w:usb3="00000000" w:csb0="00040001" w:csb1="00000000"/>
-  </w:font>
-  <w:font w:name="바탕">
-    <w:altName w:val="Batang"/>
-    <w:panose1 w:val="02030600000101010101"/>
-    <w:charset w:val="81"/>
-    <w:family w:val="roman"/>
-    <w:pitch w:val="variable"/>
-    <w:sig w:usb0="B00002AF" w:usb1="69D77CFB" w:usb2="00000030" w:usb3="00000000" w:csb0="0008009F" w:csb1="00000000"/>
-  </w:font>
-  <w:font w:name="굴림">
-    <w:altName w:val="Gulim"/>
-    <w:panose1 w:val="020B0600000101010101"/>
-    <w:charset w:val="81"/>
-    <w:family w:val="modern"/>
-    <w:pitch w:val="variable"/>
-    <w:sig w:usb0="B00002AF" w:usb1="69D77CFB" w:usb2="00000030" w:usb3="00000000" w:csb0="0008009F" w:csb1="00000000"/>
-  </w:font>
-  <w:font w:name="Courier">
-    <w:panose1 w:val="02070409020205020404"/>
-    <w:charset w:val="00"/>
-    <w:family w:val="modern"/>
-    <w:notTrueType/>
-    <w:pitch w:val="fixed"/>
-    <w:sig w:usb0="00000003" w:usb1="00000000" w:usb2="00000000" w:usb3="00000000" w:csb0="00000001" w:csb1="00000000"/>
-  </w:font>
-  <w:font w:name="휴먼명조">
-    <w:altName w:val="Arial Unicode MS"/>
-    <w:charset w:val="81"/>
-    <w:family w:val="auto"/>
-    <w:pitch w:val="variable"/>
-    <w:sig w:usb0="00000000" w:usb1="19D77CFB" w:usb2="00000010" w:usb3="00000000" w:csb0="00080000" w:csb1="00000000"/>
-  </w:font>
-  <w:font w:name="한양신명조">
-    <w:altName w:val="Arial Unicode MS"/>
-    <w:panose1 w:val="00000000000000000000"/>
-    <w:charset w:val="81"/>
-    <w:family w:val="roman"/>
-    <w:notTrueType/>
-    <w:pitch w:val="default"/>
-    <w:sig w:usb0="00000000" w:usb1="09060000" w:usb2="00000010" w:usb3="00000000" w:csb0="00080000" w:csb1="00000000"/>
-  </w:font>
-  <w:font w:name="바탕체">
-    <w:panose1 w:val="02030609000101010101"/>
-    <w:charset w:val="81"/>
-    <w:family w:val="roman"/>
-    <w:pitch w:val="fixed"/>
-    <w:sig w:usb0="B00002AF" w:usb1="69D77CFB" w:usb2="00000030" w:usb3="00000000" w:csb0="0008009F" w:csb1="00000000"/>
-  </w:font>
-  <w:font w:name="MS PGothic">
-    <w:panose1 w:val="020B0600070205080204"/>
-    <w:charset w:val="80"/>
-    <w:family w:val="swiss"/>
-    <w:pitch w:val="variable"/>
-    <w:sig w:usb0="E00002FF" w:usb1="6AC7FDFB" w:usb2="00000012" w:usb3="00000000" w:csb0="0002009F" w:csb1="00000000"/>
-  </w:font>
-  <w:font w:name="Cambria Math">
-    <w:panose1 w:val="02040503050406030204"/>
-    <w:charset w:val="00"/>
-    <w:family w:val="roman"/>
-    <w:pitch w:val="variable"/>
-    <w:sig w:usb0="E00002FF" w:usb1="420024FF" w:usb2="00000000" w:usb3="00000000" w:csb0="0000019F" w:csb1="00000000"/>
-  </w:font>
-  <w:font w:name="Haansoft Batang">
-    <w:charset w:val="80"/>
-    <w:family w:val="roman"/>
-    <w:pitch w:val="variable"/>
-    <w:sig w:usb0="F7FFAFFF" w:usb1="FBDFFFFF" w:usb2="00FFFFFF" w:usb3="00000000" w:csb0="803F01FF" w:csb1="00000000"/>
-  </w:font>
-  <w:font w:name="Arial Unicode MS">
-    <w:panose1 w:val="020B0604020202020204"/>
-    <w:charset w:val="81"/>
-    <w:family w:val="modern"/>
-    <w:pitch w:val="variable"/>
-    <w:sig w:usb0="F7FFAFFF" w:usb1="E9DFFFFF" w:usb2="0000003F" w:usb3="00000000" w:csb0="003F01FF" w:csb1="00000000"/>
-  </w:font>
-  <w:font w:name="Cambria">
-    <w:panose1 w:val="02040503050406030204"/>
-    <w:charset w:val="00"/>
-    <w:family w:val="roman"/>
-    <w:pitch w:val="variable"/>
-    <w:sig w:usb0="E00002FF" w:usb1="400004FF" w:usb2="00000000" w:usb3="00000000" w:csb0="0000019F" w:csb1="00000000"/>
-  </w:font>
-  <w:font w:name="Calibri Light">
-    <w:panose1 w:val="020F0302020204030204"/>
-    <w:charset w:val="00"/>
-    <w:family w:val="swiss"/>
-    <w:pitch w:val="variable"/>
-    <w:sig w:usb0="A00002EF" w:usb1="4000207B" w:usb2="00000000" w:usb3="00000000" w:csb0="0000019F" w:csb1="00000000"/>
-  </w:font>
-</w:fonts>
-</file>
-
-<file path=word/glossary/settings.xml><?xml version="1.0" encoding="utf-8"?>
-<w:settings xmlns:mc="http://schemas.openxmlformats.org/markup-compatibility/2006" xmlns:o="urn:schemas-microsoft-com:office:office" xmlns:r="http://schemas.openxmlformats.org/officeDocument/2006/relationships" xmlns:m="http://schemas.openxmlformats.org/officeDocument/2006/math" xmlns:v="urn:schemas-microsoft-com:vml" xmlns:w10="urn:schemas-microsoft-com:office:word" xmlns:w="http://schemas.openxmlformats.org/wordprocessingml/2006/main" xmlns:w14="http://schemas.microsoft.com/office/word/2010/wordml" xmlns:w15="http://schemas.microsoft.com/office/word/2012/wordml" xmlns:sl="http://schemas.openxmlformats.org/schemaLibrary/2006/main" mc:Ignorable="w14 w15">
-  <w:view w:val="normal"/>
-  <w:defaultTabStop w:val="720"/>
-  <w:characterSpacingControl w:val="doNotCompress"/>
-  <w:compat>
-    <w:useFELayout/>
-    <w:compatSetting w:name="compatibilityMode" w:uri="http://schemas.microsoft.com/office/word" w:val="15"/>
-    <w:compatSetting w:name="overrideTableStyleFontSizeAndJustification" w:uri="http://schemas.microsoft.com/office/word" w:val="1"/>
-    <w:compatSetting w:name="enableOpenTypeFeatures" w:uri="http://schemas.microsoft.com/office/word" w:val="1"/>
-    <w:compatSetting w:name="doNotFlipMirrorIndents" w:uri="http://schemas.microsoft.com/office/word" w:val="1"/>
-    <w:compatSetting w:name="differentiateMultirowTableHeaders" w:uri="http://schemas.microsoft.com/office/word" w:val="1"/>
-  </w:compat>
-  <w:rsids>
-    <w:rsidRoot w:val="004B522B"/>
-    <w:rsid w:val="004B522B"/>
-  </w:rsids>
-  <m:mathPr>
-    <m:mathFont m:val="Cambria Math"/>
-    <m:brkBin m:val="before"/>
-    <m:brkBinSub m:val="--"/>
-    <m:smallFrac m:val="0"/>
-    <m:dispDef/>
-    <m:lMargin m:val="0"/>
-    <m:rMargin m:val="0"/>
-    <m:defJc m:val="centerGroup"/>
-    <m:wrapIndent m:val="1440"/>
-    <m:intLim m:val="subSup"/>
-    <m:naryLim m:val="undOvr"/>
-  </m:mathPr>
-  <w:themeFontLang w:val="en-US" w:eastAsia="ko-KR"/>
-  <w:clrSchemeMapping w:bg1="light1" w:t1="dark1" w:bg2="light2" w:t2="dark2" w:accent1="accent1" w:accent2="accent2" w:accent3="accent3" w:accent4="accent4" w:accent5="accent5" w:accent6="accent6" w:hyperlink="hyperlink" w:followedHyperlink="followedHyperlink"/>
-  <w:decimalSymbol w:val="."/>
-  <w:listSeparator w:val=","/>
-  <w15:chartTrackingRefBased/>
-</w:settings>
-</file>
-
-<file path=word/glossary/styles.xml><?xml version="1.0" encoding="utf-8"?>
-<w:styles xmlns:mc="http://schemas.openxmlformats.org/markup-compatibility/2006" xmlns:r="http://schemas.openxmlformats.org/officeDocument/2006/relationships" xmlns:w="http://schemas.openxmlformats.org/wordprocessingml/2006/main" xmlns:w14="http://schemas.microsoft.com/office/word/2010/wordml" xmlns:w15="http://schemas.microsoft.com/office/word/2012/wordml" mc:Ignorable="w14 w15">
-  <w:docDefaults>
-    <w:rPrDefault>
-      <w:rPr>
-        <w:rFonts w:asciiTheme="minorHAnsi" w:eastAsiaTheme="minorEastAsia" w:hAnsiTheme="minorHAnsi" w:cstheme="minorBidi"/>
-        <w:sz w:val="22"/>
-        <w:szCs w:val="22"/>
-        <w:lang w:val="en-US" w:eastAsia="ko-KR" w:bidi="ar-SA"/>
-      </w:rPr>
-    </w:rPrDefault>
-    <w:pPrDefault>
-      <w:pPr>
-        <w:spacing w:after="160" w:line="259" w:lineRule="auto"/>
-      </w:pPr>
-    </w:pPrDefault>
-  </w:docDefaults>
-  <w:latentStyles w:defLockedState="0" w:defUIPriority="99" w:defSemiHidden="0" w:defUnhideWhenUsed="0" w:defQFormat="0" w:count="371">
-    <w:lsdException w:name="Normal" w:uiPriority="0" w:qFormat="1"/>
-    <w:lsdException w:name="heading 1" w:uiPriority="9" w:qFormat="1"/>
-    <w:lsdException w:name="heading 2" w:semiHidden="1" w:uiPriority="9" w:unhideWhenUsed="1" w:qFormat="1"/>
-    <w:lsdException w:name="heading 3" w:semiHidden="1" w:uiPriority="9" w:unhideWhenUsed="1" w:qFormat="1"/>
-    <w:lsdException w:name="heading 4" w:semiHidden="1" w:uiPriority="9" w:unhideWhenUsed="1" w:qFormat="1"/>
-    <w:lsdException w:name="heading 5" w:semiHidden="1" w:uiPriority="9" w:unhideWhenUsed="1" w:qFormat="1"/>
-    <w:lsdException w:name="heading 6" w:semiHidden="1" w:uiPriority="9" w:unhideWhenUsed="1" w:qFormat="1"/>
-    <w:lsdException w:name="heading 7" w:semiHidden="1" w:uiPriority="9" w:unhideWhenUsed="1" w:qFormat="1"/>
-    <w:lsdException w:name="heading 8" w:semiHidden="1" w:uiPriority="9" w:unhideWhenUsed="1" w:qFormat="1"/>
-    <w:lsdException w:name="heading 9" w:semiHidden="1" w:uiPriority="9" w:unhideWhenUsed="1" w:qFormat="1"/>
-    <w:lsdException w:name="index 1" w:semiHidden="1" w:unhideWhenUsed="1"/>
-    <w:lsdException w:name="index 2" w:semiHidden="1" w:unhideWhenUsed="1"/>
-    <w:lsdException w:name="index 3" w:semiHidden="1" w:unhideWhenUsed="1"/>
-    <w:lsdException w:name="index 4" w:semiHidden="1" w:unhideWhenUsed="1"/>
-    <w:lsdException w:name="index 5" w:semiHidden="1" w:unhideWhenUsed="1"/>
-    <w:lsdException w:name="index 6" w:semiHidden="1" w:unhideWhenUsed="1"/>
-    <w:lsdException w:name="index 7" w:semiHidden="1" w:unhideWhenUsed="1"/>
-    <w:lsdException w:name="index 8" w:semiHidden="1" w:unhideWhenUsed="1"/>
-    <w:lsdException w:name="index 9" w:semiHidden="1" w:unhideWhenUsed="1"/>
-    <w:lsdException w:name="toc 1" w:semiHidden="1" w:uiPriority="39" w:unhideWhenUsed="1"/>
-    <w:lsdException w:name="toc 2" w:semiHidden="1" w:uiPriority="39" w:unhideWhenUsed="1"/>
-    <w:lsdException w:name="toc 3" w:semiHidden="1" w:uiPriority="39" w:unhideWhenUsed="1"/>
-    <w:lsdException w:name="toc 4" w:semiHidden="1" w:uiPriority="39" w:unhideWhenUsed="1"/>
-    <w:lsdException w:name="toc 5" w:semiHidden="1" w:uiPriority="39" w:unhideWhenUsed="1"/>
-    <w:lsdException w:name="toc 6" w:semiHidden="1" w:uiPriority="39" w:unhideWhenUsed="1"/>
-    <w:lsdException w:name="toc 7" w:semiHidden="1" w:uiPriority="39" w:unhideWhenUsed="1"/>
-    <w:lsdException w:name="toc 8" w:semiHidden="1" w:uiPriority="39" w:unhideWhenUsed="1"/>
-    <w:lsdException w:name="toc 9" w:semiHidden="1" w:uiPriority="39" w:unhideWhenUsed="1"/>
-    <w:lsdException w:name="Normal Indent" w:semiHidden="1" w:unhideWhenUsed="1"/>
-    <w:lsdException w:name="footnote text" w:semiHidden="1" w:unhideWhenUsed="1"/>
-    <w:lsdException w:name="annotation text" w:semiHidden="1" w:unhideWhenUsed="1"/>
-    <w:lsdException w:name="header" w:semiHidden="1" w:unhideWhenUsed="1"/>
-    <w:lsdException w:name="footer" w:semiHidden="1" w:unhideWhenUsed="1"/>
-    <w:lsdException w:name="index heading" w:semiHidden="1" w:unhideWhenUsed="1"/>
-    <w:lsdException w:name="caption" w:semiHidden="1" w:uiPriority="35" w:unhideWhenUsed="1" w:qFormat="1"/>
-    <w:lsdException w:name="table of figures" w:semiHidden="1" w:unhideWhenUsed="1"/>
-    <w:lsdException w:name="envelope address" w:semiHidden="1" w:unhideWhenUsed="1"/>
-    <w:lsdException w:name="envelope return" w:semiHidden="1" w:unhideWhenUsed="1"/>
-    <w:lsdException w:name="footnote reference" w:semiHidden="1" w:unhideWhenUsed="1"/>
-    <w:lsdException w:name="annotation reference" w:semiHidden="1" w:unhideWhenUsed="1"/>
-    <w:lsdException w:name="line number" w:semiHidden="1" w:unhideWhenUsed="1"/>
-    <w:lsdException w:name="page number" w:semiHidden="1" w:unhideWhenUsed="1"/>
-    <w:lsdException w:name="endnote reference" w:semiHidden="1" w:unhideWhenUsed="1"/>
-    <w:lsdException w:name="endnote text" w:semiHidden="1" w:unhideWhenUsed="1"/>
-    <w:lsdException w:name="table of authorities" w:semiHidden="1" w:unhideWhenUsed="1"/>
-    <w:lsdException w:name="macro" w:semiHidden="1" w:unhideWhenUsed="1"/>
-    <w:lsdException w:name="toa heading" w:semiHidden="1" w:unhideWhenUsed="1"/>
-    <w:lsdException w:name="List" w:semiHidden="1" w:unhideWhenUsed="1"/>
-    <w:lsdException w:name="List Bullet" w:semiHidden="1" w:unhideWhenUsed="1"/>
-    <w:lsdException w:name="List Number" w:semiHidden="1" w:unhideWhenUsed="1"/>
-    <w:lsdException w:name="List 2" w:semiHidden="1" w:unhideWhenUsed="1"/>
-    <w:lsdException w:name="List 3" w:semiHidden="1" w:unhideWhenUsed="1"/>
-    <w:lsdException w:name="List 4" w:semiHidden="1" w:unhideWhenUsed="1"/>
-    <w:lsdException w:name="List 5" w:semiHidden="1" w:unhideWhenUsed="1"/>
-    <w:lsdException w:name="List Bullet 2" w:semiHidden="1" w:unhideWhenUsed="1"/>
-    <w:lsdException w:name="List Bullet 3" w:semiHidden="1" w:unhideWhenUsed="1"/>
-    <w:lsdException w:name="List Bullet 4" w:semiHidden="1" w:unhideWhenUsed="1"/>
-    <w:lsdException w:name="List Bullet 5" w:semiHidden="1" w:unhideWhenUsed="1"/>
-    <w:lsdException w:name="List Number 2" w:semiHidden="1" w:unhideWhenUsed="1"/>
-    <w:lsdException w:name="List Number 3" w:semiHidden="1" w:unhideWhenUsed="1"/>
-    <w:lsdException w:name="List Number 4" w:semiHidden="1" w:unhideWhenUsed="1"/>
-    <w:lsdException w:name="List Number 5" w:semiHidden="1" w:unhideWhenUsed="1"/>
-    <w:lsdException w:name="Title" w:uiPriority="10" w:qFormat="1"/>
-    <w:lsdException w:name="Closing" w:semiHidden="1" w:unhideWhenUsed="1"/>
-    <w:lsdException w:name="Signature" w:semiHidden="1" w:unhideWhenUsed="1"/>
-    <w:lsdException w:name="Default Paragraph Font" w:semiHidden="1" w:uiPriority="1" w:unhideWhenUsed="1"/>
-    <w:lsdException w:name="Body Text" w:semiHidden="1" w:unhideWhenUsed="1"/>
-    <w:lsdException w:name="Body Text Indent" w:semiHidden="1" w:unhideWhenUsed="1"/>
-    <w:lsdException w:name="List Continue" w:semiHidden="1" w:unhideWhenUsed="1"/>
-    <w:lsdException w:name="List Continue 2" w:semiHidden="1" w:unhideWhenUsed="1"/>
-    <w:lsdException w:name="List Continue 3" w:semiHidden="1" w:unhideWhenUsed="1"/>
-    <w:lsdException w:name="List Continue 4" w:semiHidden="1" w:unhideWhenUsed="1"/>
-    <w:lsdException w:name="List Continue 5" w:semiHidden="1" w:unhideWhenUsed="1"/>
-    <w:lsdException w:name="Message Header" w:semiHidden="1" w:unhideWhenUsed="1"/>
-    <w:lsdException w:name="Subtitle" w:uiPriority="11" w:qFormat="1"/>
-    <w:lsdException w:name="Salutation" w:semiHidden="1" w:unhideWhenUsed="1"/>
-    <w:lsdException w:name="Date" w:semiHidden="1" w:unhideWhenUsed="1"/>
-    <w:lsdException w:name="Body Text First Indent" w:semiHidden="1" w:unhideWhenUsed="1"/>
-    <w:lsdException w:name="Body Text First Indent 2" w:semiHidden="1" w:unhideWhenUsed="1"/>
-    <w:lsdException w:name="Note Heading" w:semiHidden="1" w:unhideWhenUsed="1"/>
-    <w:lsdException w:name="Body Text 2" w:semiHidden="1" w:unhideWhenUsed="1"/>
-    <w:lsdException w:name="Body Text 3" w:semiHidden="1" w:unhideWhenUsed="1"/>
-    <w:lsdException w:name="Body Text Indent 2" w:semiHidden="1" w:unhideWhenUsed="1"/>
-    <w:lsdException w:name="Body Text Indent 3" w:semiHidden="1" w:unhideWhenUsed="1"/>
-    <w:lsdException w:name="Block Text" w:semiHidden="1" w:unhideWhenUsed="1"/>
-    <w:lsdException w:name="Hyperlink" w:semiHidden="1" w:unhideWhenUsed="1"/>
-    <w:lsdException w:name="FollowedHyperlink" w:semiHidden="1" w:unhideWhenUsed="1"/>
-    <w:lsdException w:name="Strong" w:uiPriority="22" w:qFormat="1"/>
-    <w:lsdException w:name="Emphasis" w:uiPriority="20" w:qFormat="1"/>
-    <w:lsdException w:name="Document Map" w:semiHidden="1" w:unhideWhenUsed="1"/>
-    <w:lsdException w:name="Plain Text" w:semiHidden="1" w:unhideWhenUsed="1"/>
-    <w:lsdException w:name="E-mail Signature" w:semiHidden="1" w:unhideWhenUsed="1"/>
-    <w:lsdException w:name="HTML Top of Form" w:semiHidden="1" w:unhideWhenUsed="1"/>
-    <w:lsdException w:name="HTML Bottom of Form" w:semiHidden="1" w:unhideWhenUsed="1"/>
-    <w:lsdException w:name="Normal (Web)" w:semiHidden="1" w:unhideWhenUsed="1"/>
-    <w:lsdException w:name="HTML Acronym" w:semiHidden="1" w:unhideWhenUsed="1"/>
-    <w:lsdException w:name="HTML Address" w:semiHidden="1" w:unhideWhenUsed="1"/>
-    <w:lsdException w:name="HTML Cite" w:semiHidden="1" w:unhideWhenUsed="1"/>
-    <w:lsdException w:name="HTML Code" w:semiHidden="1" w:unhideWhenUsed="1"/>
-    <w:lsdException w:name="HTML Definition" w:semiHidden="1" w:unhideWhenUsed="1"/>
-    <w:lsdException w:name="HTML Keyboard" w:semiHidden="1" w:unhideWhenUsed="1"/>
-    <w:lsdException w:name="HTML Preformatted" w:semiHidden="1" w:unhideWhenUsed="1"/>
-    <w:lsdException w:name="HTML Sample" w:semiHidden="1" w:unhideWhenUsed="1"/>
-    <w:lsdException w:name="HTML Typewriter" w:semiHidden="1" w:unhideWhenUsed="1"/>
-    <w:lsdException w:name="HTML Variable" w:semiHidden="1" w:unhideWhenUsed="1"/>
-    <w:lsdException w:name="Normal Table" w:semiHidden="1" w:unhideWhenUsed="1"/>
-    <w:lsdException w:name="annotation subject" w:semiHidden="1" w:unhideWhenUsed="1"/>
-    <w:lsdException w:name="No List" w:semiHidden="1" w:unhideWhenUsed="1"/>
-    <w:lsdException w:name="Outline List 1" w:semiHidden="1" w:unhideWhenUsed="1"/>
-    <w:lsdException w:name="Outline List 2" w:semiHidden="1" w:unhideWhenUsed="1"/>
-    <w:lsdException w:name="Outline List 3" w:semiHidden="1" w:unhideWhenUsed="1"/>
-    <w:lsdException w:name="Table Simple 1" w:semiHidden="1" w:unhideWhenUsed="1"/>
-    <w:lsdException w:name="Table Simple 2" w:semiHidden="1" w:unhideWhenUsed="1"/>
-    <w:lsdException w:name="Table Simple 3" w:semiHidden="1" w:unhideWhenUsed="1"/>
-    <w:lsdException w:name="Table Classic 1" w:semiHidden="1" w:unhideWhenUsed="1"/>
-    <w:lsdException w:name="Table Classic 2" w:semiHidden="1" w:unhideWhenUsed="1"/>
-    <w:lsdException w:name="Table Classic 3" w:semiHidden="1" w:unhideWhenUsed="1"/>
-    <w:lsdException w:name="Table Classic 4" w:semiHidden="1" w:unhideWhenUsed="1"/>
-    <w:lsdException w:name="Table Colorful 1" w:semiHidden="1" w:unhideWhenUsed="1"/>
-    <w:lsdException w:name="Table Colorful 2" w:semiHidden="1" w:unhideWhenUsed="1"/>
-    <w:lsdException w:name="Table Colorful 3" w:semiHidden="1" w:unhideWhenUsed="1"/>
-    <w:lsdException w:name="Table Columns 1" w:semiHidden="1" w:unhideWhenUsed="1"/>
-    <w:lsdException w:name="Table Columns 2" w:semiHidden="1" w:unhideWhenUsed="1"/>
-    <w:lsdException w:name="Table Columns 3" w:semiHidden="1" w:unhideWhenUsed="1"/>
-    <w:lsdException w:name="Table Columns 4" w:semiHidden="1" w:unhideWhenUsed="1"/>
-    <w:lsdException w:name="Table Columns 5" w:semiHidden="1" w:unhideWhenUsed="1"/>
-    <w:lsdException w:name="Table Grid 1" w:semiHidden="1" w:unhideWhenUsed="1"/>
-    <w:lsdException w:name="Table Grid 2" w:semiHidden="1" w:unhideWhenUsed="1"/>
-    <w:lsdException w:name="Table Grid 3" w:semiHidden="1" w:unhideWhenUsed="1"/>
-    <w:lsdException w:name="Table Grid 4" w:semiHidden="1" w:unhideWhenUsed="1"/>
-    <w:lsdException w:name="Table Grid 5" w:semiHidden="1" w:unhideWhenUsed="1"/>
-    <w:lsdException w:name="Table Grid 6" w:semiHidden="1" w:unhideWhenUsed="1"/>
-    <w:lsdException w:name="Table Grid 7" w:semiHidden="1" w:unhideWhenUsed="1"/>
-    <w:lsdException w:name="Table Grid 8" w:semiHidden="1" w:unhideWhenUsed="1"/>
-    <w:lsdException w:name="Table List 1" w:semiHidden="1" w:unhideWhenUsed="1"/>
-    <w:lsdException w:name="Table List 2" w:semiHidden="1" w:unhideWhenUsed="1"/>
-    <w:lsdException w:name="Table List 3" w:semiHidden="1" w:unhideWhenUsed="1"/>
-    <w:lsdException w:name="Table List 4" w:semiHidden="1" w:unhideWhenUsed="1"/>
-    <w:lsdException w:name="Table List 5" w:semiHidden="1" w:unhideWhenUsed="1"/>
-    <w:lsdException w:name="Table List 6" w:semiHidden="1" w:unhideWhenUsed="1"/>
-    <w:lsdException w:name="Table List 7" w:semiHidden="1" w:unhideWhenUsed="1"/>
-    <w:lsdException w:name="Table List 8" w:semiHidden="1" w:unhideWhenUsed="1"/>
-    <w:lsdException w:name="Table 3D effects 1" w:semiHidden="1" w:unhideWhenUsed="1"/>
-    <w:lsdException w:name="Table 3D effects 2" w:semiHidden="1" w:unhideWhenUsed="1"/>
-    <w:lsdException w:name="Table 3D effects 3" w:semiHidden="1" w:unhideWhenUsed="1"/>
-    <w:lsdException w:name="Table Contemporary" w:semiHidden="1" w:unhideWhenUsed="1"/>
-    <w:lsdException w:name="Table Elegant" w:semiHidden="1" w:unhideWhenUsed="1"/>
-    <w:lsdException w:name="Table Professional" w:semiHidden="1" w:unhideWhenUsed="1"/>
-    <w:lsdException w:name="Table Subtle 1" w:semiHidden="1" w:unhideWhenUsed="1"/>
-    <w:lsdException w:name="Table Subtle 2" w:semiHidden="1" w:unhideWhenUsed="1"/>
-    <w:lsdException w:name="Table Web 1" w:semiHidden="1" w:unhideWhenUsed="1"/>
-    <w:lsdException w:name="Table Web 2" w:semiHidden="1" w:unhideWhenUsed="1"/>
-    <w:lsdException w:name="Table Web 3" w:semiHidden="1" w:unhideWhenUsed="1"/>
-    <w:lsdException w:name="Balloon Text" w:semiHidden="1" w:unhideWhenUsed="1"/>
-    <w:lsdException w:name="Table Grid" w:uiPriority="39"/>
-    <w:lsdException w:name="Table Theme" w:semiHidden="1" w:unhideWhenUsed="1"/>
-    <w:lsdException w:name="Placeholder Text" w:semiHidden="1"/>
-    <w:lsdException w:name="No Spacing" w:uiPriority="1" w:qFormat="1"/>
-    <w:lsdException w:name="Light Shading" w:uiPriority="60"/>
-    <w:lsdException w:name="Light List" w:uiPriority="61"/>
-    <w:lsdException w:name="Light Grid" w:uiPriority="62"/>
-    <w:lsdException w:name="Medium Shading 1" w:uiPriority="63"/>
-    <w:lsdException w:name="Medium Shading 2" w:uiPriority="64"/>
-    <w:lsdException w:name="Medium List 1" w:uiPriority="65"/>
-    <w:lsdException w:name="Medium List 2" w:uiPriority="66"/>
-    <w:lsdException w:name="Medium Grid 1" w:uiPriority="67"/>
-    <w:lsdException w:name="Medium Grid 2" w:uiPriority="68"/>
-    <w:lsdException w:name="Medium Grid 3" w:uiPriority="69"/>
-    <w:lsdException w:name="Dark List" w:uiPriority="70"/>
-    <w:lsdException w:name="Colorful Shading" w:uiPriority="71"/>
-    <w:lsdException w:name="Colorful List" w:uiPriority="72"/>
-    <w:lsdException w:name="Colorful Grid" w:uiPriority="73"/>
-    <w:lsdException w:name="Light Shading Accent 1" w:uiPriority="60"/>
-    <w:lsdException w:name="Light List Accent 1" w:uiPriority="61"/>
-    <w:lsdException w:name="Light Grid Accent 1" w:uiPriority="62"/>
-    <w:lsdException w:name="Medium Shading 1 Accent 1" w:uiPriority="63"/>
-    <w:lsdException w:name="Medium Shading 2 Accent 1" w:uiPriority="64"/>
-    <w:lsdException w:name="Medium List 1 Accent 1" w:uiPriority="65"/>
-    <w:lsdException w:name="Revision" w:semiHidden="1"/>
-    <w:lsdException w:name="List Paragraph" w:uiPriority="34" w:qFormat="1"/>
-    <w:lsdException w:name="Quote" w:uiPriority="29" w:qFormat="1"/>
-    <w:lsdException w:name="Intense Quote" w:uiPriority="30" w:qFormat="1"/>
-    <w:lsdException w:name="Medium List 2 Accent 1" w:uiPriority="66"/>
-    <w:lsdException w:name="Medium Grid 1 Accent 1" w:uiPriority="67"/>
-    <w:lsdException w:name="Medium Grid 2 Accent 1" w:uiPriority="68"/>
-    <w:lsdException w:name="Medium Grid 3 Accent 1" w:uiPriority="69"/>
-    <w:lsdException w:name="Dark List Accent 1" w:uiPriority="70"/>
-    <w:lsdException w:name="Colorful Shading Accent 1" w:uiPriority="71"/>
-    <w:lsdException w:name="Colorful List Accent 1" w:uiPriority="72"/>
-    <w:lsdException w:name="Colorful Grid Accent 1" w:uiPriority="73"/>
-    <w:lsdException w:name="Light Shading Accent 2" w:uiPriority="60"/>
-    <w:lsdException w:name="Light List Accent 2" w:uiPriority="61"/>
-    <w:lsdException w:name="Light Grid Accent 2" w:uiPriority="62"/>
-    <w:lsdException w:name="Medium Shading 1 Accent 2" w:uiPriority="63"/>
-    <w:lsdException w:name="Medium Shading 2 Accent 2" w:uiPriority="64"/>
-    <w:lsdException w:name="Medium List 1 Accent 2" w:uiPriority="65"/>
-    <w:lsdException w:name="Medium List 2 Accent 2" w:uiPriority="66"/>
-    <w:lsdException w:name="Medium Grid 1 Accent 2" w:uiPriority="67"/>
-    <w:lsdException w:name="Medium Grid 2 Accent 2" w:uiPriority="68"/>
-    <w:lsdException w:name="Medium Grid 3 Accent 2" w:uiPriority="69"/>
-    <w:lsdException w:name="Dark List Accent 2" w:uiPriority="70"/>
-    <w:lsdException w:name="Colorful Shading Accent 2" w:uiPriority="71"/>
-    <w:lsdException w:name="Colorful List Accent 2" w:uiPriority="72"/>
-    <w:lsdException w:name="Colorful Grid Accent 2" w:uiPriority="73"/>
-    <w:lsdException w:name="Light Shading Accent 3" w:uiPriority="60"/>
-    <w:lsdException w:name="Light List Accent 3" w:uiPriority="61"/>
-    <w:lsdException w:name="Light Grid Accent 3" w:uiPriority="62"/>
-    <w:lsdException w:name="Medium Shading 1 Accent 3" w:uiPriority="63"/>
-    <w:lsdException w:name="Medium Shading 2 Accent 3" w:uiPriority="64"/>
-    <w:lsdException w:name="Medium List 1 Accent 3" w:uiPriority="65"/>
-    <w:lsdException w:name="Medium List 2 Accent 3" w:uiPriority="66"/>
-    <w:lsdException w:name="Medium Grid 1 Accent 3" w:uiPriority="67"/>
-    <w:lsdException w:name="Medium Grid 2 Accent 3" w:uiPriority="68"/>
-    <w:lsdException w:name="Medium Grid 3 Accent 3" w:uiPriority="69"/>
-    <w:lsdException w:name="Dark List Accent 3" w:uiPriority="70"/>
-    <w:lsdException w:name="Colorful Shading Accent 3" w:uiPriority="71"/>
-    <w:lsdException w:name="Colorful List Accent 3" w:uiPriority="72"/>
-    <w:lsdException w:name="Colorful Grid Accent 3" w:uiPriority="73"/>
-    <w:lsdException w:name="Light Shading Accent 4" w:uiPriority="60"/>
-    <w:lsdException w:name="Light List Accent 4" w:uiPriority="61"/>
-    <w:lsdException w:name="Light Grid Accent 4" w:uiPriority="62"/>
-    <w:lsdException w:name="Medium Shading 1 Accent 4" w:uiPriority="63"/>
-    <w:lsdException w:name="Medium Shading 2 Accent 4" w:uiPriority="64"/>
-    <w:lsdException w:name="Medium List 1 Accent 4" w:uiPriority="65"/>
-    <w:lsdException w:name="Medium List 2 Accent 4" w:uiPriority="66"/>
-    <w:lsdException w:name="Medium Grid 1 Accent 4" w:uiPriority="67"/>
-    <w:lsdException w:name="Medium Grid 2 Accent 4" w:uiPriority="68"/>
-    <w:lsdException w:name="Medium Grid 3 Accent 4" w:uiPriority="69"/>
-    <w:lsdException w:name="Dark List Accent 4" w:uiPriority="70"/>
-    <w:lsdException w:name="Colorful Shading Accent 4" w:uiPriority="71"/>
-    <w:lsdException w:name="Colorful List Accent 4" w:uiPriority="72"/>
-    <w:lsdException w:name="Colorful Grid Accent 4" w:uiPriority="73"/>
-    <w:lsdException w:name="Light Shading Accent 5" w:uiPriority="60"/>
-    <w:lsdException w:name="Light List Accent 5" w:uiPriority="61"/>
-    <w:lsdException w:name="Light Grid Accent 5" w:uiPriority="62"/>
-    <w:lsdException w:name="Medium Shading 1 Accent 5" w:uiPriority="63"/>
-    <w:lsdException w:name="Medium Shading 2 Accent 5" w:uiPriority="64"/>
-    <w:lsdException w:name="Medium List 1 Accent 5" w:uiPriority="65"/>
-    <w:lsdException w:name="Medium List 2 Accent 5" w:uiPriority="66"/>
-    <w:lsdException w:name="Medium Grid 1 Accent 5" w:uiPriority="67"/>
-    <w:lsdException w:name="Medium Grid 2 Accent 5" w:uiPriority="68"/>
-    <w:lsdException w:name="Medium Grid 3 Accent 5" w:uiPriority="69"/>
-    <w:lsdException w:name="Dark List Accent 5" w:uiPriority="70"/>
-    <w:lsdException w:name="Colorful Shading Accent 5" w:uiPriority="71"/>
-    <w:lsdException w:name="Colorful List Accent 5" w:uiPriority="72"/>
-    <w:lsdException w:name="Colorful Grid Accent 5" w:uiPriority="73"/>
-    <w:lsdException w:name="Light Shading Accent 6" w:uiPriority="60"/>
-    <w:lsdException w:name="Light List Accent 6" w:uiPriority="61"/>
-    <w:lsdException w:name="Light Grid Accent 6" w:uiPriority="62"/>
-    <w:lsdException w:name="Medium Shading 1 Accent 6" w:uiPriority="63"/>
-    <w:lsdException w:name="Medium Shading 2 Accent 6" w:uiPriority="64"/>
-    <w:lsdException w:name="Medium List 1 Accent 6" w:uiPriority="65"/>
-    <w:lsdException w:name="Medium List 2 Accent 6" w:uiPriority="66"/>
-    <w:lsdException w:name="Medium Grid 1 Accent 6" w:uiPriority="67"/>
-    <w:lsdException w:name="Medium Grid 2 Accent 6" w:uiPriority="68"/>
-    <w:lsdException w:name="Medium Grid 3 Accent 6" w:uiPriority="69"/>
-    <w:lsdException w:name="Dark List Accent 6" w:uiPriority="70"/>
-    <w:lsdException w:name="Colorful Shading Accent 6" w:uiPriority="71"/>
-    <w:lsdException w:name="Colorful List Accent 6" w:uiPriority="72"/>
-    <w:lsdException w:name="Colorful Grid Accent 6" w:uiPriority="73"/>
-    <w:lsdException w:name="Subtle Emphasis" w:uiPriority="19" w:qFormat="1"/>
-    <w:lsdException w:name="Intense Emphasis" w:uiPriority="21" w:qFormat="1"/>
-    <w:lsdException w:name="Subtle Reference" w:uiPriority="31" w:qFormat="1"/>
-    <w:lsdException w:name="Intense Reference" w:uiPriority="32" w:qFormat="1"/>
-    <w:lsdException w:name="Book Title" w:uiPriority="33" w:qFormat="1"/>
-    <w:lsdException w:name="Bibliography" w:semiHidden="1" w:uiPriority="37" w:unhideWhenUsed="1"/>
-    <w:lsdException w:name="TOC Heading" w:semiHidden="1" w:uiPriority="39" w:unhideWhenUsed="1" w:qFormat="1"/>
-    <w:lsdException w:name="Plain Table 1" w:uiPriority="41"/>
-    <w:lsdException w:name="Plain Table 2" w:uiPriority="42"/>
-    <w:lsdException w:name="Plain Table 3" w:uiPriority="43"/>
-    <w:lsdException w:name="Plain Table 4" w:uiPriority="44"/>
-    <w:lsdException w:name="Plain Table 5" w:uiPriority="45"/>
-    <w:lsdException w:name="Grid Table Light" w:uiPriority="40"/>
-    <w:lsdException w:name="Grid Table 1 Light" w:uiPriority="46"/>
-    <w:lsdException w:name="Grid Table 2" w:uiPriority="47"/>
-    <w:lsdException w:name="Grid Table 3" w:uiPriority="48"/>
-    <w:lsdException w:name="Grid Table 4" w:uiPriority="49"/>
-    <w:lsdException w:name="Grid Table 5 Dark" w:uiPriority="50"/>
-    <w:lsdException w:name="Grid Table 6 Colorful" w:uiPriority="51"/>
-    <w:lsdException w:name="Grid Table 7 Colorful" w:uiPriority="52"/>
-    <w:lsdException w:name="Grid Table 1 Light Accent 1" w:uiPriority="46"/>
-    <w:lsdException w:name="Grid Table 2 Accent 1" w:uiPriority="47"/>
-    <w:lsdException w:name="Grid Table 3 Accent 1" w:uiPriority="48"/>
-    <w:lsdException w:name="Grid Table 4 Accent 1" w:uiPriority="49"/>
-    <w:lsdException w:name="Grid Table 5 Dark Accent 1" w:uiPriority="50"/>
-    <w:lsdException w:name="Grid Table 6 Colorful Accent 1" w:uiPriority="51"/>
-    <w:lsdException w:name="Grid Table 7 Colorful Accent 1" w:uiPriority="52"/>
-    <w:lsdException w:name="Grid Table 1 Light Accent 2" w:uiPriority="46"/>
-    <w:lsdException w:name="Grid Table 2 Accent 2" w:uiPriority="47"/>
-    <w:lsdException w:name="Grid Table 3 Accent 2" w:uiPriority="48"/>
-    <w:lsdException w:name="Grid Table 4 Accent 2" w:uiPriority="49"/>
-    <w:lsdException w:name="Grid Table 5 Dark Accent 2" w:uiPriority="50"/>
-    <w:lsdException w:name="Grid Table 6 Colorful Accent 2" w:uiPriority="51"/>
-    <w:lsdException w:name="Grid Table 7 Colorful Accent 2" w:uiPriority="52"/>
-    <w:lsdException w:name="Grid Table 1 Light Accent 3" w:uiPriority="46"/>
-    <w:lsdException w:name="Grid Table 2 Accent 3" w:uiPriority="47"/>
-    <w:lsdException w:name="Grid Table 3 Accent 3" w:uiPriority="48"/>
-    <w:lsdException w:name="Grid Table 4 Accent 3" w:uiPriority="49"/>
-    <w:lsdException w:name="Grid Table 5 Dark Accent 3" w:uiPriority="50"/>
-    <w:lsdException w:name="Grid Table 6 Colorful Accent 3" w:uiPriority="51"/>
-    <w:lsdException w:name="Grid Table 7 Colorful Accent 3" w:uiPriority="52"/>
-    <w:lsdException w:name="Grid Table 1 Light Accent 4" w:uiPriority="46"/>
-    <w:lsdException w:name="Grid Table 2 Accent 4" w:uiPriority="47"/>
-    <w:lsdException w:name="Grid Table 3 Accent 4" w:uiPriority="48"/>
-    <w:lsdException w:name="Grid Table 4 Accent 4" w:uiPriority="49"/>
-    <w:lsdException w:name="Grid Table 5 Dark Accent 4" w:uiPriority="50"/>
-    <w:lsdException w:name="Grid Table 6 Colorful Accent 4" w:uiPriority="51"/>
-    <w:lsdException w:name="Grid Table 7 Colorful Accent 4" w:uiPriority="52"/>
-    <w:lsdException w:name="Grid Table 1 Light Accent 5" w:uiPriority="46"/>
-    <w:lsdException w:name="Grid Table 2 Accent 5" w:uiPriority="47"/>
-    <w:lsdException w:name="Grid Table 3 Accent 5" w:uiPriority="48"/>
-    <w:lsdException w:name="Grid Table 4 Accent 5" w:uiPriority="49"/>
-    <w:lsdException w:name="Grid Table 5 Dark Accent 5" w:uiPriority="50"/>
-    <w:lsdException w:name="Grid Table 6 Colorful Accent 5" w:uiPriority="51"/>
-    <w:lsdException w:name="Grid Table 7 Colorful Accent 5" w:uiPriority="52"/>
-    <w:lsdException w:name="Grid Table 1 Light Accent 6" w:uiPriority="46"/>
-    <w:lsdException w:name="Grid Table 2 Accent 6" w:uiPriority="47"/>
-    <w:lsdException w:name="Grid Table 3 Accent 6" w:uiPriority="48"/>
-    <w:lsdException w:name="Grid Table 4 Accent 6" w:uiPriority="49"/>
-    <w:lsdException w:name="Grid Table 5 Dark Accent 6" w:uiPriority="50"/>
-    <w:lsdException w:name="Grid Table 6 Colorful Accent 6" w:uiPriority="51"/>
-    <w:lsdException w:name="Grid Table 7 Colorful Accent 6" w:uiPriority="52"/>
-    <w:lsdException w:name="List Table 1 Light" w:uiPriority="46"/>
-    <w:lsdException w:name="List Table 2" w:uiPriority="47"/>
-    <w:lsdException w:name="List Table 3" w:uiPriority="48"/>
-    <w:lsdException w:name="List Table 4" w:uiPriority="49"/>
-    <w:lsdException w:name="List Table 5 Dark" w:uiPriority="50"/>
-    <w:lsdException w:name="List Table 6 Colorful" w:uiPriority="51"/>
-    <w:lsdException w:name="List Table 7 Colorful" w:uiPriority="52"/>
-    <w:lsdException w:name="List Table 1 Light Accent 1" w:uiPriority="46"/>
-    <w:lsdException w:name="List Table 2 Accent 1" w:uiPriority="47"/>
-    <w:lsdException w:name="List Table 3 Accent 1" w:uiPriority="48"/>
-    <w:lsdException w:name="List Table 4 Accent 1" w:uiPriority="49"/>
-    <w:lsdException w:name="List Table 5 Dark Accent 1" w:uiPriority="50"/>
-    <w:lsdException w:name="List Table 6 Colorful Accent 1" w:uiPriority="51"/>
-    <w:lsdException w:name="List Table 7 Colorful Accent 1" w:uiPriority="52"/>
-    <w:lsdException w:name="List Table 1 Light Accent 2" w:uiPriority="46"/>
-    <w:lsdException w:name="List Table 2 Accent 2" w:uiPriority="47"/>
-    <w:lsdException w:name="List Table 3 Accent 2" w:uiPriority="48"/>
-    <w:lsdException w:name="List Table 4 Accent 2" w:uiPriority="49"/>
-    <w:lsdException w:name="List Table 5 Dark Accent 2" w:uiPriority="50"/>
-    <w:lsdException w:name="List Table 6 Colorful Accent 2" w:uiPriority="51"/>
-    <w:lsdException w:name="List Table 7 Colorful Accent 2" w:uiPriority="52"/>
-    <w:lsdException w:name="List Table 1 Light Accent 3" w:uiPriority="46"/>
-    <w:lsdException w:name="List Table 2 Accent 3" w:uiPriority="47"/>
-    <w:lsdException w:name="List Table 3 Accent 3" w:uiPriority="48"/>
-    <w:lsdException w:name="List Table 4 Accent 3" w:uiPriority="49"/>
-    <w:lsdException w:name="List Table 5 Dark Accent 3" w:uiPriority="50"/>
-    <w:lsdException w:name="List Table 6 Colorful Accent 3" w:uiPriority="51"/>
-    <w:lsdException w:name="List Table 7 Colorful Accent 3" w:uiPriority="52"/>
-    <w:lsdException w:name="List Table 1 Light Accent 4" w:uiPriority="46"/>
-    <w:lsdException w:name="List Table 2 Accent 4" w:uiPriority="47"/>
-    <w:lsdException w:name="List Table 3 Accent 4" w:uiPriority="48"/>
-    <w:lsdException w:name="List Table 4 Accent 4" w:uiPriority="49"/>
-    <w:lsdException w:name="List Table 5 Dark Accent 4" w:uiPriority="50"/>
-    <w:lsdException w:name="List Table 6 Colorful Accent 4" w:uiPriority="51"/>
-    <w:lsdException w:name="List Table 7 Colorful Accent 4" w:uiPriority="52"/>
-    <w:lsdException w:name="List Table 1 Light Accent 5" w:uiPriority="46"/>
-    <w:lsdException w:name="List Table 2 Accent 5" w:uiPriority="47"/>
-    <w:lsdException w:name="List Table 3 Accent 5" w:uiPriority="48"/>
-    <w:lsdException w:name="List Table 4 Accent 5" w:uiPriority="49"/>
-    <w:lsdException w:name="List Table 5 Dark Accent 5" w:uiPriority="50"/>
-    <w:lsdException w:name="List Table 6 Colorful Accent 5" w:uiPriority="51"/>
-    <w:lsdException w:name="List Table 7 Colorful Accent 5" w:uiPriority="52"/>
-    <w:lsdException w:name="List Table 1 Light Accent 6" w:uiPriority="46"/>
-    <w:lsdException w:name="List Table 2 Accent 6" w:uiPriority="47"/>
-    <w:lsdException w:name="List Table 3 Accent 6" w:uiPriority="48"/>
-    <w:lsdException w:name="List Table 4 Accent 6" w:uiPriority="49"/>
-    <w:lsdException w:name="List Table 5 Dark Accent 6" w:uiPriority="50"/>
-    <w:lsdException w:name="List Table 6 Colorful Accent 6" w:uiPriority="51"/>
-    <w:lsdException w:name="List Table 7 Colorful Accent 6" w:uiPriority="52"/>
-  </w:latentStyles>
-  <w:style w:type="paragraph" w:default="1" w:styleId="Normal">
-    <w:name w:val="Normal"/>
-    <w:qFormat/>
-  </w:style>
-  <w:style w:type="character" w:default="1" w:styleId="DefaultParagraphFont">
-    <w:name w:val="Default Paragraph Font"/>
-    <w:uiPriority w:val="1"/>
-    <w:semiHidden/>
-    <w:unhideWhenUsed/>
-  </w:style>
-  <w:style w:type="table" w:default="1" w:styleId="TableNormal">
-    <w:name w:val="Normal Table"/>
-    <w:uiPriority w:val="99"/>
-    <w:semiHidden/>
-    <w:unhideWhenUsed/>
-    <w:tblPr>
-      <w:tblInd w:w="0" w:type="dxa"/>
-      <w:tblCellMar>
-        <w:top w:w="0" w:type="dxa"/>
-        <w:left w:w="108" w:type="dxa"/>
-        <w:bottom w:w="0" w:type="dxa"/>
-        <w:right w:w="108" w:type="dxa"/>
-      </w:tblCellMar>
-    </w:tblPr>
-  </w:style>
-  <w:style w:type="numbering" w:default="1" w:styleId="NoList">
-    <w:name w:val="No List"/>
-    <w:uiPriority w:val="99"/>
-    <w:semiHidden/>
-    <w:unhideWhenUsed/>
-  </w:style>
-  <w:style w:type="character" w:styleId="PlaceholderText">
-    <w:name w:val="Placeholder Text"/>
-    <w:basedOn w:val="DefaultParagraphFont"/>
-    <w:uiPriority w:val="99"/>
-    <w:semiHidden/>
-    <w:rsid w:val="004B522B"/>
-    <w:rPr>
-      <w:color w:val="808080"/>
-    </w:rPr>
-  </w:style>
-</w:styles>
-</file>
-
-<file path=word/glossary/webSettings.xml><?xml version="1.0" encoding="utf-8"?>
-<w:webSettings xmlns:mc="http://schemas.openxmlformats.org/markup-compatibility/2006" xmlns:r="http://schemas.openxmlformats.org/officeDocument/2006/relationships" xmlns:w="http://schemas.openxmlformats.org/wordprocessingml/2006/main" xmlns:w14="http://schemas.microsoft.com/office/word/2010/wordml" xmlns:w15="http://schemas.microsoft.com/office/word/2012/wordml" mc:Ignorable="w14 w15">
-  <w:optimizeForBrowser/>
-  <w:allowPNG/>
-</w:webSettings>
-</file>
-
 <file path=word/theme/theme1.xml><?xml version="1.0" encoding="utf-8"?>
 <a:theme xmlns:a="http://schemas.openxmlformats.org/drawingml/2006/main" name="Office 테마">
   <a:themeElements>
@@ -44841,7 +44302,7 @@
 </file>
 
 <file path=customXml/itemProps1.xml><?xml version="1.0" encoding="utf-8"?>
-<ds:datastoreItem xmlns:ds="http://schemas.openxmlformats.org/officeDocument/2006/customXml" ds:itemID="{EC88ABBB-EF46-4E2D-8E1E-6915D539724C}">
+<ds:datastoreItem xmlns:ds="http://schemas.openxmlformats.org/officeDocument/2006/customXml" ds:itemID="{44D4FAA8-E32D-4705-A18A-D0D145AAD2E0}">
   <ds:schemaRefs>
     <ds:schemaRef ds:uri="http://schemas.openxmlformats.org/officeDocument/2006/bibliography"/>
   </ds:schemaRefs>

</xml_diff>

<commit_message>
fixed draft to submit
</commit_message>
<xml_diff>
--- a/Rischan_Thesis.docx
+++ b/Rischan_Thesis.docx
@@ -18510,359 +18510,362 @@
         </w:rPr>
         <w:t xml:space="preserve"> </w:t>
       </w:r>
-      <w:bookmarkStart w:id="19" w:name="_GoBack"/>
     </w:p>
     <w:p>
       <w:pPr>
         <w:pStyle w:val="Heading2"/>
       </w:pPr>
-      <w:bookmarkStart w:id="20" w:name="_Toc415478207"/>
+      <w:bookmarkStart w:id="19" w:name="_Toc415478207"/>
+      <w:r>
+        <w:t>Data Pre-processing</w:t>
+      </w:r>
       <w:bookmarkEnd w:id="19"/>
-      <w:r>
-        <w:t>Data Pre-processing</w:t>
+    </w:p>
+    <w:p>
+      <w:pPr>
+        <w:spacing w:line="360" w:lineRule="auto"/>
+        <w:ind w:firstLine="418"/>
+        <w:rPr>
+          <w:rFonts w:cs="Times New Roman"/>
+          <w:sz w:val="22"/>
+        </w:rPr>
+      </w:pPr>
+      <w:r>
+        <w:t>The data which collected from</w:t>
+      </w:r>
+      <w:r>
+        <w:t xml:space="preserve"> user’s smartphone are </w:t>
+      </w:r>
+      <w:r>
+        <w:t xml:space="preserve">not </w:t>
+      </w:r>
+      <w:r>
+        <w:t xml:space="preserve">clean, means the data has a noise </w:t>
+      </w:r>
+      <w:proofErr w:type="gramStart"/>
+      <w:r>
+        <w:lastRenderedPageBreak/>
+        <w:t>and</w:t>
+      </w:r>
+      <w:proofErr w:type="gramEnd"/>
+      <w:r>
+        <w:t xml:space="preserve"> duplication. </w:t>
+      </w:r>
+      <w:r>
+        <w:rPr>
+          <w:rFonts w:cs="Times New Roman"/>
+          <w:sz w:val="22"/>
+        </w:rPr>
+        <w:t xml:space="preserve">In this section, we explain about the data pre-processing which is contain with two subchapters are data cleansing and data transformation. </w:t>
+      </w:r>
+    </w:p>
+    <w:p>
+      <w:pPr>
+        <w:ind w:left="418"/>
+      </w:pPr>
+    </w:p>
+    <w:p>
+      <w:pPr>
+        <w:pStyle w:val="Heading3"/>
+      </w:pPr>
+      <w:bookmarkStart w:id="20" w:name="_Toc415478208"/>
+      <w:r>
+        <w:t>Data Cleansing</w:t>
       </w:r>
       <w:bookmarkEnd w:id="20"/>
     </w:p>
     <w:p>
       <w:pPr>
-        <w:spacing w:line="360" w:lineRule="auto"/>
-        <w:ind w:firstLine="418"/>
-        <w:rPr>
-          <w:rFonts w:cs="Times New Roman"/>
-          <w:sz w:val="22"/>
-        </w:rPr>
-      </w:pPr>
-      <w:r>
-        <w:t>The data which collected from</w:t>
-      </w:r>
-      <w:r>
-        <w:t xml:space="preserve"> user’s smartphone are </w:t>
-      </w:r>
-      <w:r>
-        <w:t xml:space="preserve">not </w:t>
-      </w:r>
-      <w:r>
-        <w:t xml:space="preserve">clean, means the data has a noise </w:t>
-      </w:r>
-      <w:r>
-        <w:lastRenderedPageBreak/>
-        <w:t xml:space="preserve">and duplication. </w:t>
-      </w:r>
-      <w:r>
-        <w:rPr>
-          <w:rFonts w:cs="Times New Roman"/>
-          <w:sz w:val="22"/>
-        </w:rPr>
-        <w:t xml:space="preserve">In this section, we explain about the data pre-processing which is contain with two subchapters are data cleansing and data transformation. </w:t>
+        <w:spacing w:line="420" w:lineRule="auto"/>
+        <w:ind w:firstLineChars="200" w:firstLine="440"/>
+        <w:rPr>
+          <w:rFonts w:cs="Times New Roman"/>
+          <w:sz w:val="22"/>
+        </w:rPr>
+      </w:pPr>
+      <w:proofErr w:type="spellStart"/>
+      <w:r>
+        <w:rPr>
+          <w:rFonts w:cs="Times New Roman"/>
+          <w:sz w:val="22"/>
+        </w:rPr>
+        <w:t>Funf</w:t>
+      </w:r>
+      <w:proofErr w:type="spellEnd"/>
+      <w:r>
+        <w:rPr>
+          <w:rFonts w:cs="Times New Roman"/>
+          <w:sz w:val="22"/>
+        </w:rPr>
+        <w:t xml:space="preserve"> library which we used as </w:t>
+      </w:r>
+      <w:r>
+        <w:rPr>
+          <w:rFonts w:cs="Times New Roman"/>
+          <w:sz w:val="22"/>
+        </w:rPr>
+        <w:t xml:space="preserve">base of </w:t>
+      </w:r>
+      <w:r>
+        <w:rPr>
+          <w:rFonts w:cs="Times New Roman"/>
+          <w:sz w:val="22"/>
+        </w:rPr>
+        <w:t xml:space="preserve">our application </w:t>
+      </w:r>
+      <w:r>
+        <w:rPr>
+          <w:rFonts w:cs="Times New Roman"/>
+          <w:sz w:val="22"/>
+        </w:rPr>
+        <w:t>has a problem in historical data collection</w:t>
+      </w:r>
+      <w:r>
+        <w:rPr>
+          <w:rFonts w:cs="Times New Roman"/>
+          <w:sz w:val="22"/>
+        </w:rPr>
+        <w:t xml:space="preserve">. Historical data is the data which </w:t>
+      </w:r>
+      <w:r>
+        <w:rPr>
+          <w:rFonts w:cs="Times New Roman"/>
+          <w:sz w:val="22"/>
+        </w:rPr>
+        <w:t xml:space="preserve">has been </w:t>
+      </w:r>
+      <w:r>
+        <w:rPr>
+          <w:rFonts w:cs="Times New Roman"/>
+          <w:sz w:val="22"/>
+        </w:rPr>
+        <w:t xml:space="preserve">stored in android database system such as contact, SMS log, call log, and etc. </w:t>
+      </w:r>
+      <w:r>
+        <w:rPr>
+          <w:rFonts w:cs="Times New Roman"/>
+          <w:sz w:val="22"/>
+        </w:rPr>
+        <w:t xml:space="preserve">We use </w:t>
+      </w:r>
+      <w:r>
+        <w:rPr>
+          <w:rFonts w:cs="Times New Roman"/>
+        </w:rPr>
+        <w:t xml:space="preserve">86400 second </w:t>
+      </w:r>
+      <w:r>
+        <w:rPr>
+          <w:rFonts w:cs="Times New Roman"/>
+          <w:sz w:val="22"/>
+        </w:rPr>
+        <w:t xml:space="preserve">interval, means </w:t>
+      </w:r>
+      <w:r>
+        <w:rPr>
+          <w:rFonts w:cs="Times New Roman"/>
+          <w:sz w:val="22"/>
+        </w:rPr>
+        <w:t>the application</w:t>
+      </w:r>
+      <w:r>
+        <w:rPr>
+          <w:rFonts w:cs="Times New Roman"/>
+          <w:sz w:val="22"/>
+        </w:rPr>
+        <w:t xml:space="preserve"> copy those data from android database system to our application database </w:t>
+      </w:r>
+      <w:r>
+        <w:rPr>
+          <w:rFonts w:cs="Times New Roman"/>
+          <w:sz w:val="22"/>
+        </w:rPr>
+        <w:t>once</w:t>
+      </w:r>
+      <w:r>
+        <w:rPr>
+          <w:rFonts w:cs="Times New Roman"/>
+          <w:sz w:val="22"/>
+        </w:rPr>
+        <w:t xml:space="preserve"> every day.</w:t>
+      </w:r>
+      <w:r>
+        <w:rPr>
+          <w:rFonts w:cs="Times New Roman"/>
+          <w:sz w:val="22"/>
+        </w:rPr>
+        <w:t xml:space="preserve"> It make</w:t>
+      </w:r>
+      <w:r>
+        <w:rPr>
+          <w:rFonts w:cs="Times New Roman"/>
+          <w:sz w:val="22"/>
+        </w:rPr>
+        <w:t>s</w:t>
+      </w:r>
+      <w:r>
+        <w:rPr>
+          <w:rFonts w:cs="Times New Roman"/>
+          <w:sz w:val="22"/>
+        </w:rPr>
+        <w:t xml:space="preserve"> duplication in our database</w:t>
+      </w:r>
+      <w:r>
+        <w:rPr>
+          <w:rFonts w:cs="Times New Roman"/>
+          <w:sz w:val="22"/>
+        </w:rPr>
+        <w:t xml:space="preserve"> and</w:t>
+      </w:r>
+      <w:r>
+        <w:rPr>
+          <w:rFonts w:cs="Times New Roman"/>
+          <w:sz w:val="22"/>
+        </w:rPr>
+        <w:t xml:space="preserve"> we have to care about it. </w:t>
+      </w:r>
+      <w:r>
+        <w:rPr>
+          <w:rFonts w:cs="Times New Roman"/>
+          <w:sz w:val="22"/>
+        </w:rPr>
+        <w:t>Another problem is s</w:t>
+      </w:r>
+      <w:r>
+        <w:rPr>
+          <w:rFonts w:cs="Times New Roman"/>
+          <w:sz w:val="22"/>
+        </w:rPr>
+        <w:t>ystem does not always work well, sometimes</w:t>
+      </w:r>
+      <w:r>
+        <w:rPr>
+          <w:rFonts w:cs="Times New Roman"/>
+          <w:sz w:val="22"/>
+        </w:rPr>
+        <w:t xml:space="preserve"> something wrong happened and the</w:t>
+      </w:r>
+      <w:r>
+        <w:rPr>
+          <w:rFonts w:cs="Times New Roman"/>
+          <w:sz w:val="22"/>
+        </w:rPr>
+        <w:t xml:space="preserve"> </w:t>
+      </w:r>
+      <w:r>
+        <w:rPr>
+          <w:rFonts w:cs="Times New Roman"/>
+          <w:sz w:val="22"/>
+        </w:rPr>
+        <w:t>user’s smartphone</w:t>
+      </w:r>
+      <w:r>
+        <w:rPr>
+          <w:rFonts w:cs="Times New Roman"/>
+          <w:sz w:val="22"/>
+        </w:rPr>
+        <w:t xml:space="preserve"> return value </w:t>
+      </w:r>
+      <w:r>
+        <w:rPr>
+          <w:rFonts w:cs="Times New Roman"/>
+          <w:sz w:val="22"/>
+        </w:rPr>
+        <w:t>such as</w:t>
+      </w:r>
+      <w:r>
+        <w:rPr>
+          <w:rFonts w:cs="Times New Roman"/>
+          <w:sz w:val="22"/>
+        </w:rPr>
+        <w:t xml:space="preserve"> NA, </w:t>
+      </w:r>
+      <w:r>
+        <w:rPr>
+          <w:rFonts w:cs="Times New Roman"/>
+          <w:sz w:val="22"/>
+        </w:rPr>
+        <w:t>error</w:t>
+      </w:r>
+      <w:r>
+        <w:rPr>
+          <w:rFonts w:cs="Times New Roman"/>
+          <w:sz w:val="22"/>
+        </w:rPr>
+        <w:t xml:space="preserve">, </w:t>
+      </w:r>
+      <w:r>
+        <w:rPr>
+          <w:rFonts w:cs="Times New Roman"/>
+          <w:sz w:val="22"/>
+        </w:rPr>
+        <w:t>or/</w:t>
+      </w:r>
+      <w:r>
+        <w:rPr>
+          <w:rFonts w:cs="Times New Roman"/>
+          <w:sz w:val="22"/>
+        </w:rPr>
+        <w:t xml:space="preserve">and </w:t>
+      </w:r>
+      <w:r>
+        <w:rPr>
+          <w:rFonts w:cs="Times New Roman"/>
+          <w:sz w:val="22"/>
+        </w:rPr>
+        <w:t>has</w:t>
+      </w:r>
+      <w:r>
+        <w:rPr>
+          <w:rFonts w:cs="Times New Roman"/>
+          <w:sz w:val="22"/>
+        </w:rPr>
+        <w:t xml:space="preserve"> no value</w:t>
+      </w:r>
+      <w:r>
+        <w:rPr>
+          <w:rFonts w:cs="Times New Roman"/>
+          <w:sz w:val="22"/>
+        </w:rPr>
+        <w:t xml:space="preserve">. </w:t>
+      </w:r>
+      <w:r>
+        <w:rPr>
+          <w:rFonts w:cs="Times New Roman"/>
+          <w:sz w:val="22"/>
+        </w:rPr>
+        <w:t xml:space="preserve">We use R programming language to </w:t>
+      </w:r>
+      <w:r>
+        <w:rPr>
+          <w:rFonts w:cs="Times New Roman"/>
+          <w:sz w:val="22"/>
+        </w:rPr>
+        <w:t>create</w:t>
+      </w:r>
+      <w:r>
+        <w:rPr>
+          <w:rFonts w:cs="Times New Roman"/>
+          <w:sz w:val="22"/>
+        </w:rPr>
+        <w:t xml:space="preserve"> module which can remove this duplication and clean the noisy data.</w:t>
       </w:r>
     </w:p>
     <w:p>
       <w:pPr>
-        <w:ind w:left="418"/>
-      </w:pPr>
-    </w:p>
-    <w:p>
-      <w:pPr>
         <w:pStyle w:val="Heading3"/>
       </w:pPr>
-      <w:bookmarkStart w:id="21" w:name="_Toc415478208"/>
-      <w:r>
-        <w:t>Data Cleansing</w:t>
+      <w:bookmarkStart w:id="21" w:name="_Toc415478209"/>
+      <w:r>
+        <w:t>Data</w:t>
+      </w:r>
+      <w:r>
+        <w:t>set</w:t>
+      </w:r>
+      <w:r>
+        <w:t xml:space="preserve"> Transformation</w:t>
       </w:r>
       <w:bookmarkEnd w:id="21"/>
-    </w:p>
-    <w:p>
-      <w:pPr>
-        <w:spacing w:line="420" w:lineRule="auto"/>
-        <w:ind w:firstLineChars="200" w:firstLine="440"/>
-        <w:rPr>
-          <w:rFonts w:cs="Times New Roman"/>
-          <w:sz w:val="22"/>
-        </w:rPr>
-      </w:pPr>
-      <w:proofErr w:type="spellStart"/>
-      <w:r>
-        <w:rPr>
-          <w:rFonts w:cs="Times New Roman"/>
-          <w:sz w:val="22"/>
-        </w:rPr>
-        <w:t>Funf</w:t>
-      </w:r>
-      <w:proofErr w:type="spellEnd"/>
-      <w:r>
-        <w:rPr>
-          <w:rFonts w:cs="Times New Roman"/>
-          <w:sz w:val="22"/>
-        </w:rPr>
-        <w:t xml:space="preserve"> library which we used as </w:t>
-      </w:r>
-      <w:r>
-        <w:rPr>
-          <w:rFonts w:cs="Times New Roman"/>
-          <w:sz w:val="22"/>
-        </w:rPr>
-        <w:t xml:space="preserve">base of </w:t>
-      </w:r>
-      <w:r>
-        <w:rPr>
-          <w:rFonts w:cs="Times New Roman"/>
-          <w:sz w:val="22"/>
-        </w:rPr>
-        <w:t xml:space="preserve">our application </w:t>
-      </w:r>
-      <w:r>
-        <w:rPr>
-          <w:rFonts w:cs="Times New Roman"/>
-          <w:sz w:val="22"/>
-        </w:rPr>
-        <w:t>has a problem in historical data collection</w:t>
-      </w:r>
-      <w:r>
-        <w:rPr>
-          <w:rFonts w:cs="Times New Roman"/>
-          <w:sz w:val="22"/>
-        </w:rPr>
-        <w:t xml:space="preserve">. Historical data is the data which </w:t>
-      </w:r>
-      <w:r>
-        <w:rPr>
-          <w:rFonts w:cs="Times New Roman"/>
-          <w:sz w:val="22"/>
-        </w:rPr>
-        <w:t xml:space="preserve">has been </w:t>
-      </w:r>
-      <w:r>
-        <w:rPr>
-          <w:rFonts w:cs="Times New Roman"/>
-          <w:sz w:val="22"/>
-        </w:rPr>
-        <w:t xml:space="preserve">stored in android database system such as contact, SMS log, call log, and etc. </w:t>
-      </w:r>
-      <w:r>
-        <w:rPr>
-          <w:rFonts w:cs="Times New Roman"/>
-          <w:sz w:val="22"/>
-        </w:rPr>
-        <w:t xml:space="preserve">We use </w:t>
-      </w:r>
-      <w:r>
-        <w:rPr>
-          <w:rFonts w:cs="Times New Roman"/>
-        </w:rPr>
-        <w:t xml:space="preserve">86400 second </w:t>
-      </w:r>
-      <w:r>
-        <w:rPr>
-          <w:rFonts w:cs="Times New Roman"/>
-          <w:sz w:val="22"/>
-        </w:rPr>
-        <w:t xml:space="preserve">interval, means </w:t>
-      </w:r>
-      <w:r>
-        <w:rPr>
-          <w:rFonts w:cs="Times New Roman"/>
-          <w:sz w:val="22"/>
-        </w:rPr>
-        <w:t>the application</w:t>
-      </w:r>
-      <w:r>
-        <w:rPr>
-          <w:rFonts w:cs="Times New Roman"/>
-          <w:sz w:val="22"/>
-        </w:rPr>
-        <w:t xml:space="preserve"> copy those data from android database system to our application database </w:t>
-      </w:r>
-      <w:r>
-        <w:rPr>
-          <w:rFonts w:cs="Times New Roman"/>
-          <w:sz w:val="22"/>
-        </w:rPr>
-        <w:t>once</w:t>
-      </w:r>
-      <w:r>
-        <w:rPr>
-          <w:rFonts w:cs="Times New Roman"/>
-          <w:sz w:val="22"/>
-        </w:rPr>
-        <w:t xml:space="preserve"> every day.</w:t>
-      </w:r>
-      <w:r>
-        <w:rPr>
-          <w:rFonts w:cs="Times New Roman"/>
-          <w:sz w:val="22"/>
-        </w:rPr>
-        <w:t xml:space="preserve"> It make</w:t>
-      </w:r>
-      <w:r>
-        <w:rPr>
-          <w:rFonts w:cs="Times New Roman"/>
-          <w:sz w:val="22"/>
-        </w:rPr>
-        <w:t>s</w:t>
-      </w:r>
-      <w:r>
-        <w:rPr>
-          <w:rFonts w:cs="Times New Roman"/>
-          <w:sz w:val="22"/>
-        </w:rPr>
-        <w:t xml:space="preserve"> duplication in our database</w:t>
-      </w:r>
-      <w:r>
-        <w:rPr>
-          <w:rFonts w:cs="Times New Roman"/>
-          <w:sz w:val="22"/>
-        </w:rPr>
-        <w:t xml:space="preserve"> and</w:t>
-      </w:r>
-      <w:r>
-        <w:rPr>
-          <w:rFonts w:cs="Times New Roman"/>
-          <w:sz w:val="22"/>
-        </w:rPr>
-        <w:t xml:space="preserve"> we have to care about it. </w:t>
-      </w:r>
-      <w:r>
-        <w:rPr>
-          <w:rFonts w:cs="Times New Roman"/>
-          <w:sz w:val="22"/>
-        </w:rPr>
-        <w:t>Another problem is s</w:t>
-      </w:r>
-      <w:r>
-        <w:rPr>
-          <w:rFonts w:cs="Times New Roman"/>
-          <w:sz w:val="22"/>
-        </w:rPr>
-        <w:t>ystem does not always work well, sometimes</w:t>
-      </w:r>
-      <w:r>
-        <w:rPr>
-          <w:rFonts w:cs="Times New Roman"/>
-          <w:sz w:val="22"/>
-        </w:rPr>
-        <w:t xml:space="preserve"> something wrong happened and the</w:t>
-      </w:r>
-      <w:r>
-        <w:rPr>
-          <w:rFonts w:cs="Times New Roman"/>
-          <w:sz w:val="22"/>
-        </w:rPr>
-        <w:t xml:space="preserve"> </w:t>
-      </w:r>
-      <w:r>
-        <w:rPr>
-          <w:rFonts w:cs="Times New Roman"/>
-          <w:sz w:val="22"/>
-        </w:rPr>
-        <w:t>user’s smartphone</w:t>
-      </w:r>
-      <w:r>
-        <w:rPr>
-          <w:rFonts w:cs="Times New Roman"/>
-          <w:sz w:val="22"/>
-        </w:rPr>
-        <w:t xml:space="preserve"> return value </w:t>
-      </w:r>
-      <w:r>
-        <w:rPr>
-          <w:rFonts w:cs="Times New Roman"/>
-          <w:sz w:val="22"/>
-        </w:rPr>
-        <w:t>such as</w:t>
-      </w:r>
-      <w:r>
-        <w:rPr>
-          <w:rFonts w:cs="Times New Roman"/>
-          <w:sz w:val="22"/>
-        </w:rPr>
-        <w:t xml:space="preserve"> NA, </w:t>
-      </w:r>
-      <w:r>
-        <w:rPr>
-          <w:rFonts w:cs="Times New Roman"/>
-          <w:sz w:val="22"/>
-        </w:rPr>
-        <w:t>error</w:t>
-      </w:r>
-      <w:r>
-        <w:rPr>
-          <w:rFonts w:cs="Times New Roman"/>
-          <w:sz w:val="22"/>
-        </w:rPr>
-        <w:t xml:space="preserve">, </w:t>
-      </w:r>
-      <w:r>
-        <w:rPr>
-          <w:rFonts w:cs="Times New Roman"/>
-          <w:sz w:val="22"/>
-        </w:rPr>
-        <w:t>or/</w:t>
-      </w:r>
-      <w:r>
-        <w:rPr>
-          <w:rFonts w:cs="Times New Roman"/>
-          <w:sz w:val="22"/>
-        </w:rPr>
-        <w:t xml:space="preserve">and </w:t>
-      </w:r>
-      <w:r>
-        <w:rPr>
-          <w:rFonts w:cs="Times New Roman"/>
-          <w:sz w:val="22"/>
-        </w:rPr>
-        <w:t>has</w:t>
-      </w:r>
-      <w:r>
-        <w:rPr>
-          <w:rFonts w:cs="Times New Roman"/>
-          <w:sz w:val="22"/>
-        </w:rPr>
-        <w:t xml:space="preserve"> no value</w:t>
-      </w:r>
-      <w:r>
-        <w:rPr>
-          <w:rFonts w:cs="Times New Roman"/>
-          <w:sz w:val="22"/>
-        </w:rPr>
-        <w:t xml:space="preserve">. </w:t>
-      </w:r>
-      <w:r>
-        <w:rPr>
-          <w:rFonts w:cs="Times New Roman"/>
-          <w:sz w:val="22"/>
-        </w:rPr>
-        <w:t xml:space="preserve">We use R programming language to </w:t>
-      </w:r>
-      <w:r>
-        <w:rPr>
-          <w:rFonts w:cs="Times New Roman"/>
-          <w:sz w:val="22"/>
-        </w:rPr>
-        <w:t>create</w:t>
-      </w:r>
-      <w:r>
-        <w:rPr>
-          <w:rFonts w:cs="Times New Roman"/>
-          <w:sz w:val="22"/>
-        </w:rPr>
-        <w:t xml:space="preserve"> module which can remove this duplication and clean the noisy data.</w:t>
-      </w:r>
-    </w:p>
-    <w:p>
-      <w:pPr>
-        <w:pStyle w:val="Heading3"/>
-      </w:pPr>
-      <w:bookmarkStart w:id="22" w:name="_Toc415478209"/>
-      <w:r>
-        <w:t>Data</w:t>
-      </w:r>
-      <w:r>
-        <w:t>set</w:t>
-      </w:r>
-      <w:r>
-        <w:t xml:space="preserve"> Transformation</w:t>
-      </w:r>
-      <w:bookmarkEnd w:id="22"/>
     </w:p>
     <w:p>
       <w:pPr>
@@ -18927,7 +18930,7 @@
                                 <w:kern w:val="2"/>
                               </w:rPr>
                             </w:pPr>
-                            <w:bookmarkStart w:id="23" w:name="_Toc415483251"/>
+                            <w:bookmarkStart w:id="22" w:name="_Toc415483251"/>
                             <w:r>
                               <w:rPr>
                                 <w:b/>
@@ -19014,7 +19017,7 @@
                               </w:rPr>
                               <w:t>Data preprocessing flows</w:t>
                             </w:r>
-                            <w:bookmarkEnd w:id="23"/>
+                            <w:bookmarkEnd w:id="22"/>
                           </w:p>
                         </w:txbxContent>
                       </wps:txbx>
@@ -19046,7 +19049,7 @@
                           <w:kern w:val="2"/>
                         </w:rPr>
                       </w:pPr>
-                      <w:bookmarkStart w:id="24" w:name="_Toc415483251"/>
+                      <w:bookmarkStart w:id="23" w:name="_Toc415483251"/>
                       <w:r>
                         <w:rPr>
                           <w:b/>
@@ -19133,7 +19136,7 @@
                         </w:rPr>
                         <w:t>Data preprocessing flows</w:t>
                       </w:r>
-                      <w:bookmarkEnd w:id="24"/>
+                      <w:bookmarkEnd w:id="23"/>
                     </w:p>
                   </w:txbxContent>
                 </v:textbox>
@@ -19503,7 +19506,7 @@
           <w:szCs w:val="22"/>
         </w:rPr>
       </w:pPr>
-      <w:bookmarkStart w:id="25" w:name="_Toc415478210"/>
+      <w:bookmarkStart w:id="24" w:name="_Toc415478210"/>
       <w:r>
         <w:rPr>
           <w:rFonts w:eastAsia="바탕체" w:cs="Times New Roman"/>
@@ -19512,7 +19515,7 @@
         </w:rPr>
         <w:t>Feature Extraction</w:t>
       </w:r>
-      <w:bookmarkEnd w:id="25"/>
+      <w:bookmarkEnd w:id="24"/>
       <w:r>
         <w:rPr>
           <w:rFonts w:eastAsia="바탕체" w:cs="Times New Roman"/>
@@ -19581,11 +19584,11 @@
       <w:pPr>
         <w:pStyle w:val="Heading3"/>
       </w:pPr>
-      <w:bookmarkStart w:id="26" w:name="_Toc415478211"/>
+      <w:bookmarkStart w:id="25" w:name="_Toc415478211"/>
       <w:r>
         <w:t>Define Human Activity and Behavior</w:t>
       </w:r>
-      <w:bookmarkEnd w:id="26"/>
+      <w:bookmarkEnd w:id="25"/>
     </w:p>
     <w:p>
       <w:pPr>
@@ -19957,7 +19960,7 @@
       <w:pPr>
         <w:pStyle w:val="Heading3"/>
       </w:pPr>
-      <w:bookmarkStart w:id="27" w:name="_Toc415478212"/>
+      <w:bookmarkStart w:id="26" w:name="_Toc415478212"/>
       <w:r>
         <w:t xml:space="preserve">Features </w:t>
       </w:r>
@@ -19967,7 +19970,7 @@
       <w:r>
         <w:t>Extraction</w:t>
       </w:r>
-      <w:bookmarkEnd w:id="27"/>
+      <w:bookmarkEnd w:id="26"/>
     </w:p>
     <w:p>
       <w:pPr>
@@ -21156,7 +21159,7 @@
           <w:b/>
         </w:rPr>
       </w:pPr>
-      <w:bookmarkStart w:id="28" w:name="_Toc415478193"/>
+      <w:bookmarkStart w:id="27" w:name="_Toc415478193"/>
       <w:r>
         <w:rPr>
           <w:b/>
@@ -21240,7 +21243,7 @@
       <w:r>
         <w:t>List of features and the values</w:t>
       </w:r>
-      <w:bookmarkEnd w:id="28"/>
+      <w:bookmarkEnd w:id="27"/>
     </w:p>
     <w:tbl>
       <w:tblPr>
@@ -22688,7 +22691,7 @@
           <w:b/>
         </w:rPr>
       </w:pPr>
-      <w:bookmarkStart w:id="29" w:name="_Toc415483252"/>
+      <w:bookmarkStart w:id="28" w:name="_Toc415483252"/>
       <w:r>
         <w:rPr>
           <w:b/>
@@ -22774,21 +22777,21 @@
           <w:rFonts w:cs="Times New Roman"/>
         </w:rPr>
         <w:t>Sample output of the features extraction in Pre-Processing II.</w:t>
+      </w:r>
+      <w:bookmarkEnd w:id="28"/>
+    </w:p>
+    <w:p>
+      <w:pPr>
+        <w:pStyle w:val="Heading3"/>
+      </w:pPr>
+      <w:bookmarkStart w:id="29" w:name="_Toc415478213"/>
+      <w:r>
+        <w:t>Human and Machine Time</w:t>
       </w:r>
       <w:bookmarkEnd w:id="29"/>
     </w:p>
     <w:p>
       <w:pPr>
-        <w:pStyle w:val="Heading3"/>
-      </w:pPr>
-      <w:bookmarkStart w:id="30" w:name="_Toc415478213"/>
-      <w:r>
-        <w:t>Human and Machine Time</w:t>
-      </w:r>
-      <w:bookmarkEnd w:id="30"/>
-    </w:p>
-    <w:p>
-      <w:pPr>
         <w:spacing w:line="420" w:lineRule="auto"/>
         <w:ind w:firstLineChars="193" w:firstLine="425"/>
         <w:rPr>
@@ -22895,7 +22898,7 @@
       <w:pPr>
         <w:pStyle w:val="Heading3"/>
       </w:pPr>
-      <w:bookmarkStart w:id="31" w:name="_Toc415478214"/>
+      <w:bookmarkStart w:id="30" w:name="_Toc415478214"/>
       <w:r>
         <w:t xml:space="preserve">List of the </w:t>
       </w:r>
@@ -22905,7 +22908,7 @@
       <w:r>
         <w:t>Features</w:t>
       </w:r>
-      <w:bookmarkEnd w:id="31"/>
+      <w:bookmarkEnd w:id="30"/>
     </w:p>
     <w:p>
       <w:pPr>
@@ -24067,7 +24070,7 @@
           <w:b/>
         </w:rPr>
       </w:pPr>
-      <w:bookmarkStart w:id="32" w:name="_Toc415483253"/>
+      <w:bookmarkStart w:id="31" w:name="_Toc415483253"/>
       <w:r>
         <w:rPr>
           <w:b/>
@@ -24154,7 +24157,7 @@
         </w:rPr>
         <w:t>Sample output of the features extraction in Pre-Processing III (Final Features).</w:t>
       </w:r>
-      <w:bookmarkEnd w:id="32"/>
+      <w:bookmarkEnd w:id="31"/>
     </w:p>
     <w:p>
       <w:pPr>
@@ -24164,7 +24167,7 @@
           <w:rFonts w:cs="Times New Roman"/>
         </w:rPr>
       </w:pPr>
-      <w:bookmarkStart w:id="33" w:name="_Toc415478215"/>
+      <w:bookmarkStart w:id="32" w:name="_Toc415478215"/>
       <w:r>
         <w:rPr>
           <w:rFonts w:cs="Times New Roman"/>
@@ -24172,7 +24175,7 @@
         <w:lastRenderedPageBreak/>
         <w:t>HUMAN BEHAVIORS MODELING</w:t>
       </w:r>
-      <w:bookmarkEnd w:id="33"/>
+      <w:bookmarkEnd w:id="32"/>
     </w:p>
     <w:p>
       <w:pPr>
@@ -24452,7 +24455,7 @@
                                 <w:b/>
                               </w:rPr>
                             </w:pPr>
-                            <w:bookmarkStart w:id="34" w:name="_Toc415483254"/>
+                            <w:bookmarkStart w:id="33" w:name="_Toc415483254"/>
                             <w:r>
                               <w:rPr>
                                 <w:b/>
@@ -24548,7 +24551,7 @@
                             <w:r>
                               <w:t>students in the same day for four days.</w:t>
                             </w:r>
-                            <w:bookmarkEnd w:id="34"/>
+                            <w:bookmarkEnd w:id="33"/>
                           </w:p>
                         </w:txbxContent>
                       </wps:txbx>
@@ -24695,7 +24698,7 @@
                           <w:b/>
                         </w:rPr>
                       </w:pPr>
-                      <w:bookmarkStart w:id="35" w:name="_Toc415483254"/>
+                      <w:bookmarkStart w:id="34" w:name="_Toc415483254"/>
                       <w:r>
                         <w:rPr>
                           <w:b/>
@@ -24791,7 +24794,7 @@
                       <w:r>
                         <w:t>students in the same day for four days.</w:t>
                       </w:r>
-                      <w:bookmarkEnd w:id="35"/>
+                      <w:bookmarkEnd w:id="34"/>
                     </w:p>
                   </w:txbxContent>
                 </v:textbox>
@@ -24868,7 +24871,7 @@
           <w:lang w:eastAsia="ko-KR"/>
         </w:rPr>
       </w:pPr>
-      <w:bookmarkStart w:id="36" w:name="_Toc415478216"/>
+      <w:bookmarkStart w:id="35" w:name="_Toc415478216"/>
       <w:r>
         <w:rPr>
           <w:lang w:eastAsia="ko-KR"/>
@@ -24881,7 +24884,7 @@
         </w:rPr>
         <w:t xml:space="preserve"> and Problem Statement</w:t>
       </w:r>
-      <w:bookmarkEnd w:id="36"/>
+      <w:bookmarkEnd w:id="35"/>
     </w:p>
     <w:p>
       <w:pPr>
@@ -25835,14 +25838,14 @@
           <w:lang w:eastAsia="ko-KR"/>
         </w:rPr>
       </w:pPr>
-      <w:bookmarkStart w:id="37" w:name="_Toc415478217"/>
+      <w:bookmarkStart w:id="36" w:name="_Toc415478217"/>
       <w:r>
         <w:rPr>
           <w:lang w:eastAsia="ko-KR"/>
         </w:rPr>
         <w:t>Proposed Methods</w:t>
       </w:r>
-      <w:bookmarkEnd w:id="37"/>
+      <w:bookmarkEnd w:id="36"/>
     </w:p>
     <w:p>
       <w:pPr>
@@ -25872,14 +25875,14 @@
           <w:lang w:eastAsia="ko-KR"/>
         </w:rPr>
       </w:pPr>
-      <w:bookmarkStart w:id="38" w:name="_Toc415478218"/>
+      <w:bookmarkStart w:id="37" w:name="_Toc415478218"/>
       <w:r>
         <w:rPr>
           <w:lang w:eastAsia="ko-KR"/>
         </w:rPr>
         <w:t>Overall architecture</w:t>
       </w:r>
-      <w:bookmarkEnd w:id="38"/>
+      <w:bookmarkEnd w:id="37"/>
     </w:p>
     <w:p>
       <w:pPr>
@@ -25956,7 +25959,7 @@
           <w:rFonts w:cs="Times New Roman"/>
         </w:rPr>
       </w:pPr>
-      <w:bookmarkStart w:id="39" w:name="_Toc415483255"/>
+      <w:bookmarkStart w:id="38" w:name="_Toc415483255"/>
       <w:r>
         <w:rPr>
           <w:b/>
@@ -26052,7 +26055,7 @@
       <w:r>
         <w:t xml:space="preserve"> 2 days)</w:t>
       </w:r>
-      <w:bookmarkEnd w:id="39"/>
+      <w:bookmarkEnd w:id="38"/>
     </w:p>
     <w:p>
       <w:pPr>
@@ -28588,7 +28591,7 @@
           <w:lang w:eastAsia="ko-KR"/>
         </w:rPr>
       </w:pPr>
-      <w:bookmarkStart w:id="40" w:name="_Toc415478219"/>
+      <w:bookmarkStart w:id="39" w:name="_Toc415478219"/>
       <w:r>
         <w:rPr>
           <w:lang w:eastAsia="ko-KR"/>
@@ -28613,7 +28616,7 @@
         </w:rPr>
         <w:t xml:space="preserve"> Detection</w:t>
       </w:r>
-      <w:bookmarkEnd w:id="40"/>
+      <w:bookmarkEnd w:id="39"/>
     </w:p>
     <w:p>
       <w:pPr>
@@ -28634,10 +28637,10 @@
           <w:lang w:eastAsia="ko-KR"/>
         </w:rPr>
         <w:drawing>
-          <wp:inline distT="0" distB="0" distL="0" distR="0" wp14:anchorId="2FB0425C" wp14:editId="17EE9AB7">
-            <wp:extent cx="5219700" cy="3007576"/>
-            <wp:effectExtent l="0" t="0" r="0" b="2540"/>
-            <wp:docPr id="13" name="Picture 13" descr="D:\Dropbox\thesis\MyThesis\figures\find_similarity.JPG"/>
+          <wp:inline distT="0" distB="0" distL="0" distR="0">
+            <wp:extent cx="5208270" cy="3053080"/>
+            <wp:effectExtent l="0" t="0" r="0" b="0"/>
+            <wp:docPr id="3" name="Picture 3" descr="D:\Dropbox\thesis\MyThesis\figures\find_similarity.JPG"/>
             <wp:cNvGraphicFramePr>
               <a:graphicFrameLocks xmlns:a="http://schemas.openxmlformats.org/drawingml/2006/main" noChangeAspect="1"/>
             </wp:cNvGraphicFramePr>
@@ -28645,7 +28648,7 @@
               <a:graphicData uri="http://schemas.openxmlformats.org/drawingml/2006/picture">
                 <pic:pic xmlns:pic="http://schemas.openxmlformats.org/drawingml/2006/picture">
                   <pic:nvPicPr>
-                    <pic:cNvPr id="0" name="Picture 3" descr="D:\Dropbox\thesis\MyThesis\figures\find_similarity.JPG"/>
+                    <pic:cNvPr id="0" name="Picture 1" descr="D:\Dropbox\thesis\MyThesis\figures\find_similarity.JPG"/>
                     <pic:cNvPicPr>
                       <a:picLocks noChangeAspect="1" noChangeArrowheads="1"/>
                     </pic:cNvPicPr>
@@ -28666,7 +28669,7 @@
                   <pic:spPr bwMode="auto">
                     <a:xfrm>
                       <a:off x="0" y="0"/>
-                      <a:ext cx="5219700" cy="3007576"/>
+                      <a:ext cx="5208270" cy="3053080"/>
                     </a:xfrm>
                     <a:prstGeom prst="rect">
                       <a:avLst/>
@@ -28682,6 +28685,8 @@
           </wp:inline>
         </w:drawing>
       </w:r>
+      <w:bookmarkStart w:id="40" w:name="_GoBack"/>
+      <w:bookmarkEnd w:id="40"/>
     </w:p>
     <w:p>
       <w:pPr>
@@ -41274,7 +41279,7 @@
             <w:rFonts w:cs="Times New Roman"/>
             <w:noProof/>
           </w:rPr>
-          <w:t>11</w:t>
+          <w:t>33</w:t>
         </w:r>
         <w:r>
           <w:rPr>
@@ -47120,7 +47125,7 @@
 </file>
 
 <file path=customXml/itemProps1.xml><?xml version="1.0" encoding="utf-8"?>
-<ds:datastoreItem xmlns:ds="http://schemas.openxmlformats.org/officeDocument/2006/customXml" ds:itemID="{331F53DA-25D5-4263-890B-0DC24567C5A8}">
+<ds:datastoreItem xmlns:ds="http://schemas.openxmlformats.org/officeDocument/2006/customXml" ds:itemID="{9E721066-3A1F-432A-90E5-441CD7A00597}">
   <ds:schemaRefs>
     <ds:schemaRef ds:uri="http://schemas.openxmlformats.org/officeDocument/2006/bibliography"/>
   </ds:schemaRefs>

</xml_diff>

<commit_message>
fixed thesis draft to submit
</commit_message>
<xml_diff>
--- a/Rischan_Thesis.docx
+++ b/Rischan_Thesis.docx
@@ -1143,7 +1143,7 @@
           <w:r>
             <w:fldChar w:fldCharType="separate"/>
           </w:r>
-          <w:hyperlink w:anchor="_Toc415478196" w:history="1">
+          <w:hyperlink w:anchor="_Toc415602344" w:history="1">
             <w:r>
               <w:rPr>
                 <w:rStyle w:val="Hyperlink"/>
@@ -1171,7 +1171,7 @@
                 <w:noProof/>
                 <w:webHidden/>
               </w:rPr>
-              <w:instrText xml:space="preserve"> PAGEREF _Toc415478196 \h </w:instrText>
+              <w:instrText xml:space="preserve"> PAGEREF _Toc415602344 \h </w:instrText>
             </w:r>
             <w:r>
               <w:rPr>
@@ -1216,7 +1216,7 @@
               <w:lang w:eastAsia="ko-KR"/>
             </w:rPr>
           </w:pPr>
-          <w:hyperlink w:anchor="_Toc415478197" w:history="1">
+          <w:hyperlink w:anchor="_Toc415602345" w:history="1">
             <w:r>
               <w:rPr>
                 <w:rStyle w:val="Hyperlink"/>
@@ -1244,7 +1244,7 @@
                 <w:noProof/>
                 <w:webHidden/>
               </w:rPr>
-              <w:instrText xml:space="preserve"> PAGEREF _Toc415478197 \h </w:instrText>
+              <w:instrText xml:space="preserve"> PAGEREF _Toc415602345 \h </w:instrText>
             </w:r>
             <w:r>
               <w:rPr>
@@ -1289,7 +1289,7 @@
               <w:lang w:eastAsia="ko-KR"/>
             </w:rPr>
           </w:pPr>
-          <w:hyperlink w:anchor="_Toc415478198" w:history="1">
+          <w:hyperlink w:anchor="_Toc415602346" w:history="1">
             <w:r>
               <w:rPr>
                 <w:rStyle w:val="Hyperlink"/>
@@ -1317,7 +1317,7 @@
                 <w:noProof/>
                 <w:webHidden/>
               </w:rPr>
-              <w:instrText xml:space="preserve"> PAGEREF _Toc415478198 \h </w:instrText>
+              <w:instrText xml:space="preserve"> PAGEREF _Toc415602346 \h </w:instrText>
             </w:r>
             <w:r>
               <w:rPr>
@@ -1362,7 +1362,7 @@
               <w:lang w:eastAsia="ko-KR"/>
             </w:rPr>
           </w:pPr>
-          <w:hyperlink w:anchor="_Toc415478199" w:history="1">
+          <w:hyperlink w:anchor="_Toc415602347" w:history="1">
             <w:r>
               <w:rPr>
                 <w:rStyle w:val="Hyperlink"/>
@@ -1390,7 +1390,7 @@
                 <w:noProof/>
                 <w:webHidden/>
               </w:rPr>
-              <w:instrText xml:space="preserve"> PAGEREF _Toc415478199 \h </w:instrText>
+              <w:instrText xml:space="preserve"> PAGEREF _Toc415602347 \h </w:instrText>
             </w:r>
             <w:r>
               <w:rPr>
@@ -1435,7 +1435,7 @@
               <w:lang w:eastAsia="ko-KR"/>
             </w:rPr>
           </w:pPr>
-          <w:hyperlink w:anchor="_Toc415478200" w:history="1">
+          <w:hyperlink w:anchor="_Toc415602348" w:history="1">
             <w:r>
               <w:rPr>
                 <w:rStyle w:val="Hyperlink"/>
@@ -1463,7 +1463,7 @@
                 <w:noProof/>
                 <w:webHidden/>
               </w:rPr>
-              <w:instrText xml:space="preserve"> PAGEREF _Toc415478200 \h </w:instrText>
+              <w:instrText xml:space="preserve"> PAGEREF _Toc415602348 \h </w:instrText>
             </w:r>
             <w:r>
               <w:rPr>
@@ -1508,7 +1508,7 @@
               <w:lang w:eastAsia="ko-KR"/>
             </w:rPr>
           </w:pPr>
-          <w:hyperlink w:anchor="_Toc415478201" w:history="1">
+          <w:hyperlink w:anchor="_Toc415602349" w:history="1">
             <w:r>
               <w:rPr>
                 <w:rStyle w:val="Hyperlink"/>
@@ -1537,7 +1537,7 @@
                 <w:noProof/>
                 <w:webHidden/>
               </w:rPr>
-              <w:instrText xml:space="preserve"> PAGEREF _Toc415478201 \h </w:instrText>
+              <w:instrText xml:space="preserve"> PAGEREF _Toc415602349 \h </w:instrText>
             </w:r>
             <w:r>
               <w:rPr>
@@ -1582,7 +1582,7 @@
               <w:lang w:eastAsia="ko-KR"/>
             </w:rPr>
           </w:pPr>
-          <w:hyperlink w:anchor="_Toc415478202" w:history="1">
+          <w:hyperlink w:anchor="_Toc415602350" w:history="1">
             <w:r>
               <w:rPr>
                 <w:rStyle w:val="Hyperlink"/>
@@ -1611,7 +1611,7 @@
                 <w:noProof/>
                 <w:webHidden/>
               </w:rPr>
-              <w:instrText xml:space="preserve"> PAGEREF _Toc415478202 \h </w:instrText>
+              <w:instrText xml:space="preserve"> PAGEREF _Toc415602350 \h </w:instrText>
             </w:r>
             <w:r>
               <w:rPr>
@@ -1656,7 +1656,7 @@
               <w:lang w:eastAsia="ko-KR"/>
             </w:rPr>
           </w:pPr>
-          <w:hyperlink w:anchor="_Toc415478203" w:history="1">
+          <w:hyperlink w:anchor="_Toc415602351" w:history="1">
             <w:r>
               <w:rPr>
                 <w:rStyle w:val="Hyperlink"/>
@@ -1685,7 +1685,7 @@
                 <w:noProof/>
                 <w:webHidden/>
               </w:rPr>
-              <w:instrText xml:space="preserve"> PAGEREF _Toc415478203 \h </w:instrText>
+              <w:instrText xml:space="preserve"> PAGEREF _Toc415602351 \h </w:instrText>
             </w:r>
             <w:r>
               <w:rPr>
@@ -1730,7 +1730,7 @@
               <w:lang w:eastAsia="ko-KR"/>
             </w:rPr>
           </w:pPr>
-          <w:hyperlink w:anchor="_Toc415478204" w:history="1">
+          <w:hyperlink w:anchor="_Toc415602352" w:history="1">
             <w:r>
               <w:rPr>
                 <w:rStyle w:val="Hyperlink"/>
@@ -1757,7 +1757,7 @@
                 <w:noProof/>
                 <w:webHidden/>
               </w:rPr>
-              <w:instrText xml:space="preserve"> PAGEREF _Toc415478204 \h </w:instrText>
+              <w:instrText xml:space="preserve"> PAGEREF _Toc415602352 \h </w:instrText>
             </w:r>
             <w:r>
               <w:rPr>
@@ -1802,7 +1802,7 @@
               <w:lang w:eastAsia="ko-KR"/>
             </w:rPr>
           </w:pPr>
-          <w:hyperlink w:anchor="_Toc415478205" w:history="1">
+          <w:hyperlink w:anchor="_Toc415602353" w:history="1">
             <w:r>
               <w:rPr>
                 <w:rStyle w:val="Hyperlink"/>
@@ -1829,7 +1829,7 @@
                 <w:noProof/>
                 <w:webHidden/>
               </w:rPr>
-              <w:instrText xml:space="preserve"> PAGEREF _Toc415478205 \h </w:instrText>
+              <w:instrText xml:space="preserve"> PAGEREF _Toc415602353 \h </w:instrText>
             </w:r>
             <w:r>
               <w:rPr>
@@ -1874,7 +1874,7 @@
               <w:lang w:eastAsia="ko-KR"/>
             </w:rPr>
           </w:pPr>
-          <w:hyperlink w:anchor="_Toc415478206" w:history="1">
+          <w:hyperlink w:anchor="_Toc415602354" w:history="1">
             <w:r>
               <w:rPr>
                 <w:rStyle w:val="Hyperlink"/>
@@ -1901,7 +1901,7 @@
                 <w:noProof/>
                 <w:webHidden/>
               </w:rPr>
-              <w:instrText xml:space="preserve"> PAGEREF _Toc415478206 \h </w:instrText>
+              <w:instrText xml:space="preserve"> PAGEREF _Toc415602354 \h </w:instrText>
             </w:r>
             <w:r>
               <w:rPr>
@@ -1946,7 +1946,7 @@
               <w:lang w:eastAsia="ko-KR"/>
             </w:rPr>
           </w:pPr>
-          <w:hyperlink w:anchor="_Toc415478207" w:history="1">
+          <w:hyperlink w:anchor="_Toc415602355" w:history="1">
             <w:r>
               <w:rPr>
                 <w:rStyle w:val="Hyperlink"/>
@@ -1973,7 +1973,7 @@
                 <w:noProof/>
                 <w:webHidden/>
               </w:rPr>
-              <w:instrText xml:space="preserve"> PAGEREF _Toc415478207 \h </w:instrText>
+              <w:instrText xml:space="preserve"> PAGEREF _Toc415602355 \h </w:instrText>
             </w:r>
             <w:r>
               <w:rPr>
@@ -2018,7 +2018,7 @@
               <w:lang w:eastAsia="ko-KR"/>
             </w:rPr>
           </w:pPr>
-          <w:hyperlink w:anchor="_Toc415478208" w:history="1">
+          <w:hyperlink w:anchor="_Toc415602356" w:history="1">
             <w:r>
               <w:rPr>
                 <w:rStyle w:val="Hyperlink"/>
@@ -2045,7 +2045,7 @@
                 <w:noProof/>
                 <w:webHidden/>
               </w:rPr>
-              <w:instrText xml:space="preserve"> PAGEREF _Toc415478208 \h </w:instrText>
+              <w:instrText xml:space="preserve"> PAGEREF _Toc415602356 \h </w:instrText>
             </w:r>
             <w:r>
               <w:rPr>
@@ -2090,7 +2090,7 @@
               <w:lang w:eastAsia="ko-KR"/>
             </w:rPr>
           </w:pPr>
-          <w:hyperlink w:anchor="_Toc415478209" w:history="1">
+          <w:hyperlink w:anchor="_Toc415602357" w:history="1">
             <w:r>
               <w:rPr>
                 <w:rStyle w:val="Hyperlink"/>
@@ -2117,7 +2117,7 @@
                 <w:noProof/>
                 <w:webHidden/>
               </w:rPr>
-              <w:instrText xml:space="preserve"> PAGEREF _Toc415478209 \h </w:instrText>
+              <w:instrText xml:space="preserve"> PAGEREF _Toc415602357 \h </w:instrText>
             </w:r>
             <w:r>
               <w:rPr>
@@ -2162,7 +2162,7 @@
               <w:lang w:eastAsia="ko-KR"/>
             </w:rPr>
           </w:pPr>
-          <w:hyperlink w:anchor="_Toc415478210" w:history="1">
+          <w:hyperlink w:anchor="_Toc415602358" w:history="1">
             <w:r>
               <w:rPr>
                 <w:rStyle w:val="Hyperlink"/>
@@ -2190,7 +2190,7 @@
                 <w:noProof/>
                 <w:webHidden/>
               </w:rPr>
-              <w:instrText xml:space="preserve"> PAGEREF _Toc415478210 \h </w:instrText>
+              <w:instrText xml:space="preserve"> PAGEREF _Toc415602358 \h </w:instrText>
             </w:r>
             <w:r>
               <w:rPr>
@@ -2235,7 +2235,7 @@
               <w:lang w:eastAsia="ko-KR"/>
             </w:rPr>
           </w:pPr>
-          <w:hyperlink w:anchor="_Toc415478211" w:history="1">
+          <w:hyperlink w:anchor="_Toc415602359" w:history="1">
             <w:r>
               <w:rPr>
                 <w:rStyle w:val="Hyperlink"/>
@@ -2262,7 +2262,7 @@
                 <w:noProof/>
                 <w:webHidden/>
               </w:rPr>
-              <w:instrText xml:space="preserve"> PAGEREF _Toc415478211 \h </w:instrText>
+              <w:instrText xml:space="preserve"> PAGEREF _Toc415602359 \h </w:instrText>
             </w:r>
             <w:r>
               <w:rPr>
@@ -2307,7 +2307,7 @@
               <w:lang w:eastAsia="ko-KR"/>
             </w:rPr>
           </w:pPr>
-          <w:hyperlink w:anchor="_Toc415478212" w:history="1">
+          <w:hyperlink w:anchor="_Toc415602360" w:history="1">
             <w:r>
               <w:rPr>
                 <w:rStyle w:val="Hyperlink"/>
@@ -2334,7 +2334,7 @@
                 <w:noProof/>
                 <w:webHidden/>
               </w:rPr>
-              <w:instrText xml:space="preserve"> PAGEREF _Toc415478212 \h </w:instrText>
+              <w:instrText xml:space="preserve"> PAGEREF _Toc415602360 \h </w:instrText>
             </w:r>
             <w:r>
               <w:rPr>
@@ -2379,7 +2379,7 @@
               <w:lang w:eastAsia="ko-KR"/>
             </w:rPr>
           </w:pPr>
-          <w:hyperlink w:anchor="_Toc415478213" w:history="1">
+          <w:hyperlink w:anchor="_Toc415602361" w:history="1">
             <w:r>
               <w:rPr>
                 <w:rStyle w:val="Hyperlink"/>
@@ -2406,7 +2406,7 @@
                 <w:noProof/>
                 <w:webHidden/>
               </w:rPr>
-              <w:instrText xml:space="preserve"> PAGEREF _Toc415478213 \h </w:instrText>
+              <w:instrText xml:space="preserve"> PAGEREF _Toc415602361 \h </w:instrText>
             </w:r>
             <w:r>
               <w:rPr>
@@ -2451,7 +2451,7 @@
               <w:lang w:eastAsia="ko-KR"/>
             </w:rPr>
           </w:pPr>
-          <w:hyperlink w:anchor="_Toc415478214" w:history="1">
+          <w:hyperlink w:anchor="_Toc415602362" w:history="1">
             <w:r>
               <w:rPr>
                 <w:rStyle w:val="Hyperlink"/>
@@ -2478,7 +2478,7 @@
                 <w:noProof/>
                 <w:webHidden/>
               </w:rPr>
-              <w:instrText xml:space="preserve"> PAGEREF _Toc415478214 \h </w:instrText>
+              <w:instrText xml:space="preserve"> PAGEREF _Toc415602362 \h </w:instrText>
             </w:r>
             <w:r>
               <w:rPr>
@@ -2523,7 +2523,7 @@
               <w:lang w:eastAsia="ko-KR"/>
             </w:rPr>
           </w:pPr>
-          <w:hyperlink w:anchor="_Toc415478215" w:history="1">
+          <w:hyperlink w:anchor="_Toc415602363" w:history="1">
             <w:r>
               <w:rPr>
                 <w:rStyle w:val="Hyperlink"/>
@@ -2551,7 +2551,7 @@
                 <w:noProof/>
                 <w:webHidden/>
               </w:rPr>
-              <w:instrText xml:space="preserve"> PAGEREF _Toc415478215 \h </w:instrText>
+              <w:instrText xml:space="preserve"> PAGEREF _Toc415602363 \h </w:instrText>
             </w:r>
             <w:r>
               <w:rPr>
@@ -2596,7 +2596,7 @@
               <w:lang w:eastAsia="ko-KR"/>
             </w:rPr>
           </w:pPr>
-          <w:hyperlink w:anchor="_Toc415478216" w:history="1">
+          <w:hyperlink w:anchor="_Toc415602364" w:history="1">
             <w:r>
               <w:rPr>
                 <w:rStyle w:val="Hyperlink"/>
@@ -2624,7 +2624,7 @@
                 <w:noProof/>
                 <w:webHidden/>
               </w:rPr>
-              <w:instrText xml:space="preserve"> PAGEREF _Toc415478216 \h </w:instrText>
+              <w:instrText xml:space="preserve"> PAGEREF _Toc415602364 \h </w:instrText>
             </w:r>
             <w:r>
               <w:rPr>
@@ -2669,7 +2669,7 @@
               <w:lang w:eastAsia="ko-KR"/>
             </w:rPr>
           </w:pPr>
-          <w:hyperlink w:anchor="_Toc415478217" w:history="1">
+          <w:hyperlink w:anchor="_Toc415602365" w:history="1">
             <w:r>
               <w:rPr>
                 <w:rStyle w:val="Hyperlink"/>
@@ -2697,7 +2697,7 @@
                 <w:noProof/>
                 <w:webHidden/>
               </w:rPr>
-              <w:instrText xml:space="preserve"> PAGEREF _Toc415478217 \h </w:instrText>
+              <w:instrText xml:space="preserve"> PAGEREF _Toc415602365 \h </w:instrText>
             </w:r>
             <w:r>
               <w:rPr>
@@ -2742,7 +2742,7 @@
               <w:lang w:eastAsia="ko-KR"/>
             </w:rPr>
           </w:pPr>
-          <w:hyperlink w:anchor="_Toc415478218" w:history="1">
+          <w:hyperlink w:anchor="_Toc415602366" w:history="1">
             <w:r>
               <w:rPr>
                 <w:rStyle w:val="Hyperlink"/>
@@ -2770,7 +2770,7 @@
                 <w:noProof/>
                 <w:webHidden/>
               </w:rPr>
-              <w:instrText xml:space="preserve"> PAGEREF _Toc415478218 \h </w:instrText>
+              <w:instrText xml:space="preserve"> PAGEREF _Toc415602366 \h </w:instrText>
             </w:r>
             <w:r>
               <w:rPr>
@@ -2815,7 +2815,7 @@
               <w:lang w:eastAsia="ko-KR"/>
             </w:rPr>
           </w:pPr>
-          <w:hyperlink w:anchor="_Toc415478219" w:history="1">
+          <w:hyperlink w:anchor="_Toc415602367" w:history="1">
             <w:r>
               <w:rPr>
                 <w:rStyle w:val="Hyperlink"/>
@@ -2843,7 +2843,7 @@
                 <w:noProof/>
                 <w:webHidden/>
               </w:rPr>
-              <w:instrText xml:space="preserve"> PAGEREF _Toc415478219 \h </w:instrText>
+              <w:instrText xml:space="preserve"> PAGEREF _Toc415602367 \h </w:instrText>
             </w:r>
             <w:r>
               <w:rPr>
@@ -2888,7 +2888,7 @@
               <w:lang w:eastAsia="ko-KR"/>
             </w:rPr>
           </w:pPr>
-          <w:hyperlink w:anchor="_Toc415478220" w:history="1">
+          <w:hyperlink w:anchor="_Toc415602368" w:history="1">
             <w:r>
               <w:rPr>
                 <w:rStyle w:val="Hyperlink"/>
@@ -2925,7 +2925,7 @@
                 <w:noProof/>
                 <w:webHidden/>
               </w:rPr>
-              <w:instrText xml:space="preserve"> PAGEREF _Toc415478220 \h </w:instrText>
+              <w:instrText xml:space="preserve"> PAGEREF _Toc415602368 \h </w:instrText>
             </w:r>
             <w:r>
               <w:rPr>
@@ -2970,7 +2970,7 @@
               <w:lang w:eastAsia="ko-KR"/>
             </w:rPr>
           </w:pPr>
-          <w:hyperlink w:anchor="_Toc415478221" w:history="1">
+          <w:hyperlink w:anchor="_Toc415602369" w:history="1">
             <w:r>
               <w:rPr>
                 <w:rStyle w:val="Hyperlink"/>
@@ -2998,7 +2998,7 @@
                 <w:noProof/>
                 <w:webHidden/>
               </w:rPr>
-              <w:instrText xml:space="preserve"> PAGEREF _Toc415478221 \h </w:instrText>
+              <w:instrText xml:space="preserve"> PAGEREF _Toc415602369 \h </w:instrText>
             </w:r>
             <w:r>
               <w:rPr>
@@ -3043,7 +3043,7 @@
               <w:lang w:eastAsia="ko-KR"/>
             </w:rPr>
           </w:pPr>
-          <w:hyperlink w:anchor="_Toc415478222" w:history="1">
+          <w:hyperlink w:anchor="_Toc415602370" w:history="1">
             <w:r>
               <w:rPr>
                 <w:rStyle w:val="Hyperlink"/>
@@ -3071,7 +3071,7 @@
                 <w:noProof/>
                 <w:webHidden/>
               </w:rPr>
-              <w:instrText xml:space="preserve"> PAGEREF _Toc415478222 \h </w:instrText>
+              <w:instrText xml:space="preserve"> PAGEREF _Toc415602370 \h </w:instrText>
             </w:r>
             <w:r>
               <w:rPr>
@@ -3116,7 +3116,7 @@
               <w:lang w:eastAsia="ko-KR"/>
             </w:rPr>
           </w:pPr>
-          <w:hyperlink w:anchor="_Toc415478223" w:history="1">
+          <w:hyperlink w:anchor="_Toc415602371" w:history="1">
             <w:r>
               <w:rPr>
                 <w:rStyle w:val="Hyperlink"/>
@@ -3143,7 +3143,7 @@
                 <w:noProof/>
                 <w:webHidden/>
               </w:rPr>
-              <w:instrText xml:space="preserve"> PAGEREF _Toc415478223 \h </w:instrText>
+              <w:instrText xml:space="preserve"> PAGEREF _Toc415602371 \h </w:instrText>
             </w:r>
             <w:r>
               <w:rPr>
@@ -3163,7 +3163,7 @@
                 <w:noProof/>
                 <w:webHidden/>
               </w:rPr>
-              <w:t>28</w:t>
+              <w:t>29</w:t>
             </w:r>
             <w:r>
               <w:rPr>
@@ -3188,7 +3188,7 @@
               <w:lang w:eastAsia="ko-KR"/>
             </w:rPr>
           </w:pPr>
-          <w:hyperlink w:anchor="_Toc415478224" w:history="1">
+          <w:hyperlink w:anchor="_Toc415602372" w:history="1">
             <w:r>
               <w:rPr>
                 <w:rStyle w:val="Hyperlink"/>
@@ -3216,7 +3216,7 @@
                 <w:noProof/>
                 <w:webHidden/>
               </w:rPr>
-              <w:instrText xml:space="preserve"> PAGEREF _Toc415478224 \h </w:instrText>
+              <w:instrText xml:space="preserve"> PAGEREF _Toc415602372 \h </w:instrText>
             </w:r>
             <w:r>
               <w:rPr>
@@ -3261,7 +3261,7 @@
               <w:lang w:eastAsia="ko-KR"/>
             </w:rPr>
           </w:pPr>
-          <w:hyperlink w:anchor="_Toc415478225" w:history="1">
+          <w:hyperlink w:anchor="_Toc415602373" w:history="1">
             <w:r>
               <w:rPr>
                 <w:rStyle w:val="Hyperlink"/>
@@ -3289,7 +3289,7 @@
                 <w:noProof/>
                 <w:webHidden/>
               </w:rPr>
-              <w:instrText xml:space="preserve"> PAGEREF _Toc415478225 \h </w:instrText>
+              <w:instrText xml:space="preserve"> PAGEREF _Toc415602373 \h </w:instrText>
             </w:r>
             <w:r>
               <w:rPr>
@@ -3309,7 +3309,7 @@
                 <w:noProof/>
                 <w:webHidden/>
               </w:rPr>
-              <w:t>30</w:t>
+              <w:t>31</w:t>
             </w:r>
             <w:r>
               <w:rPr>
@@ -3334,7 +3334,7 @@
               <w:lang w:eastAsia="ko-KR"/>
             </w:rPr>
           </w:pPr>
-          <w:hyperlink w:anchor="_Toc415478226" w:history="1">
+          <w:hyperlink w:anchor="_Toc415602374" w:history="1">
             <w:r>
               <w:rPr>
                 <w:rStyle w:val="Hyperlink"/>
@@ -3362,7 +3362,7 @@
                 <w:noProof/>
                 <w:webHidden/>
               </w:rPr>
-              <w:instrText xml:space="preserve"> PAGEREF _Toc415478226 \h </w:instrText>
+              <w:instrText xml:space="preserve"> PAGEREF _Toc415602374 \h </w:instrText>
             </w:r>
             <w:r>
               <w:rPr>
@@ -3407,7 +3407,7 @@
               <w:lang w:eastAsia="ko-KR"/>
             </w:rPr>
           </w:pPr>
-          <w:hyperlink w:anchor="_Toc415478227" w:history="1">
+          <w:hyperlink w:anchor="_Toc415602375" w:history="1">
             <w:r>
               <w:rPr>
                 <w:rStyle w:val="Hyperlink"/>
@@ -3434,7 +3434,7 @@
                 <w:noProof/>
                 <w:webHidden/>
               </w:rPr>
-              <w:instrText xml:space="preserve"> PAGEREF _Toc415478227 \h </w:instrText>
+              <w:instrText xml:space="preserve"> PAGEREF _Toc415602375 \h </w:instrText>
             </w:r>
             <w:r>
               <w:rPr>
@@ -3454,7 +3454,7 @@
                 <w:noProof/>
                 <w:webHidden/>
               </w:rPr>
-              <w:t>35</w:t>
+              <w:t>36</w:t>
             </w:r>
             <w:r>
               <w:rPr>
@@ -3479,7 +3479,7 @@
               <w:lang w:eastAsia="ko-KR"/>
             </w:rPr>
           </w:pPr>
-          <w:hyperlink w:anchor="_Toc415478228" w:history="1">
+          <w:hyperlink w:anchor="_Toc415602376" w:history="1">
             <w:r>
               <w:rPr>
                 <w:rStyle w:val="Hyperlink"/>
@@ -3506,7 +3506,7 @@
                 <w:noProof/>
                 <w:webHidden/>
               </w:rPr>
-              <w:instrText xml:space="preserve"> PAGEREF _Toc415478228 \h </w:instrText>
+              <w:instrText xml:space="preserve"> PAGEREF _Toc415602376 \h </w:instrText>
             </w:r>
             <w:r>
               <w:rPr>
@@ -3526,7 +3526,7 @@
                 <w:noProof/>
                 <w:webHidden/>
               </w:rPr>
-              <w:t>36</w:t>
+              <w:t>37</w:t>
             </w:r>
             <w:r>
               <w:rPr>
@@ -3551,7 +3551,7 @@
               <w:lang w:eastAsia="ko-KR"/>
             </w:rPr>
           </w:pPr>
-          <w:hyperlink w:anchor="_Toc415478229" w:history="1">
+          <w:hyperlink w:anchor="_Toc415602377" w:history="1">
             <w:r>
               <w:rPr>
                 <w:rStyle w:val="Hyperlink"/>
@@ -3596,7 +3596,7 @@
                 <w:noProof/>
                 <w:webHidden/>
               </w:rPr>
-              <w:instrText xml:space="preserve"> PAGEREF _Toc415478229 \h </w:instrText>
+              <w:instrText xml:space="preserve"> PAGEREF _Toc415602377 \h </w:instrText>
             </w:r>
             <w:r>
               <w:rPr>
@@ -3616,7 +3616,7 @@
                 <w:noProof/>
                 <w:webHidden/>
               </w:rPr>
-              <w:t>38</w:t>
+              <w:t>39</w:t>
             </w:r>
             <w:r>
               <w:rPr>
@@ -3641,7 +3641,7 @@
               <w:lang w:eastAsia="ko-KR"/>
             </w:rPr>
           </w:pPr>
-          <w:hyperlink w:anchor="_Toc415478230" w:history="1">
+          <w:hyperlink w:anchor="_Toc415602378" w:history="1">
             <w:r>
               <w:rPr>
                 <w:rStyle w:val="Hyperlink"/>
@@ -3668,7 +3668,7 @@
                 <w:noProof/>
                 <w:webHidden/>
               </w:rPr>
-              <w:instrText xml:space="preserve"> PAGEREF _Toc415478230 \h </w:instrText>
+              <w:instrText xml:space="preserve"> PAGEREF _Toc415602378 \h </w:instrText>
             </w:r>
             <w:r>
               <w:rPr>
@@ -3688,7 +3688,7 @@
                 <w:noProof/>
                 <w:webHidden/>
               </w:rPr>
-              <w:t>39</w:t>
+              <w:t>40</w:t>
             </w:r>
             <w:r>
               <w:rPr>
@@ -3713,7 +3713,7 @@
               <w:lang w:eastAsia="ko-KR"/>
             </w:rPr>
           </w:pPr>
-          <w:hyperlink w:anchor="_Toc415478231" w:history="1">
+          <w:hyperlink w:anchor="_Toc415602379" w:history="1">
             <w:r>
               <w:rPr>
                 <w:rStyle w:val="Hyperlink"/>
@@ -3740,7 +3740,7 @@
                 <w:noProof/>
                 <w:webHidden/>
               </w:rPr>
-              <w:instrText xml:space="preserve"> PAGEREF _Toc415478231 \h </w:instrText>
+              <w:instrText xml:space="preserve"> PAGEREF _Toc415602379 \h </w:instrText>
             </w:r>
             <w:r>
               <w:rPr>
@@ -3760,7 +3760,7 @@
                 <w:noProof/>
                 <w:webHidden/>
               </w:rPr>
-              <w:t>40</w:t>
+              <w:t>41</w:t>
             </w:r>
             <w:r>
               <w:rPr>
@@ -3786,6 +3786,8 @@
         </w:tabs>
         <w:jc w:val="left"/>
       </w:pPr>
+      <w:bookmarkStart w:id="0" w:name="_GoBack"/>
+      <w:bookmarkEnd w:id="0"/>
       <w:r>
         <w:br w:type="page"/>
       </w:r>
@@ -3808,7 +3810,7 @@
           <w:rFonts w:cs="Times New Roman"/>
         </w:rPr>
       </w:pPr>
-      <w:bookmarkStart w:id="0" w:name="_Toc415478196"/>
+      <w:bookmarkStart w:id="1" w:name="_Toc415602344"/>
       <w:r>
         <w:rPr>
           <w:rFonts w:cs="Times New Roman"/>
@@ -3821,7 +3823,7 @@
         </w:rPr>
         <w:t>IST OF FIGURES</w:t>
       </w:r>
-      <w:bookmarkEnd w:id="0"/>
+      <w:bookmarkEnd w:id="1"/>
       <w:r>
         <w:rPr>
           <w:rFonts w:cs="Times New Roman"/>
@@ -3888,7 +3890,7 @@
         <w:rPr>
           <w:noProof/>
         </w:rPr>
-        <w:instrText xml:space="preserve"> PAGEREF _Toc415483247 \h </w:instrText>
+        <w:instrText xml:space="preserve"> PAGEREF _Toc415602326 \h </w:instrText>
       </w:r>
       <w:r>
         <w:rPr>
@@ -3964,7 +3966,7 @@
         <w:rPr>
           <w:noProof/>
         </w:rPr>
-        <w:instrText xml:space="preserve"> PAGEREF _Toc415483248 \h </w:instrText>
+        <w:instrText xml:space="preserve"> PAGEREF _Toc415602327 \h </w:instrText>
       </w:r>
       <w:r>
         <w:rPr>
@@ -4047,7 +4049,7 @@
         <w:rPr>
           <w:noProof/>
         </w:rPr>
-        <w:instrText xml:space="preserve"> PAGEREF _Toc415483249 \h </w:instrText>
+        <w:instrText xml:space="preserve"> PAGEREF _Toc415602328 \h </w:instrText>
       </w:r>
       <w:r>
         <w:rPr>
@@ -4124,7 +4126,7 @@
         <w:rPr>
           <w:noProof/>
         </w:rPr>
-        <w:instrText xml:space="preserve"> PAGEREF _Toc415483250 \h </w:instrText>
+        <w:instrText xml:space="preserve"> PAGEREF _Toc415602329 \h </w:instrText>
       </w:r>
       <w:r>
         <w:rPr>
@@ -4201,7 +4203,7 @@
         <w:rPr>
           <w:noProof/>
         </w:rPr>
-        <w:instrText xml:space="preserve"> PAGEREF _Toc415483251 \h </w:instrText>
+        <w:instrText xml:space="preserve"> PAGEREF _Toc415602330 \h </w:instrText>
       </w:r>
       <w:r>
         <w:rPr>
@@ -4278,7 +4280,7 @@
         <w:rPr>
           <w:noProof/>
         </w:rPr>
-        <w:instrText xml:space="preserve"> PAGEREF _Toc415483252 \h </w:instrText>
+        <w:instrText xml:space="preserve"> PAGEREF _Toc415602331 \h </w:instrText>
       </w:r>
       <w:r>
         <w:rPr>
@@ -4355,7 +4357,7 @@
         <w:rPr>
           <w:noProof/>
         </w:rPr>
-        <w:instrText xml:space="preserve"> PAGEREF _Toc415483253 \h </w:instrText>
+        <w:instrText xml:space="preserve"> PAGEREF _Toc415602332 \h </w:instrText>
       </w:r>
       <w:r>
         <w:rPr>
@@ -4431,7 +4433,7 @@
         <w:rPr>
           <w:noProof/>
         </w:rPr>
-        <w:instrText xml:space="preserve"> PAGEREF _Toc415483254 \h </w:instrText>
+        <w:instrText xml:space="preserve"> PAGEREF _Toc415602333 \h </w:instrText>
       </w:r>
       <w:r>
         <w:rPr>
@@ -4507,7 +4509,7 @@
         <w:rPr>
           <w:noProof/>
         </w:rPr>
-        <w:instrText xml:space="preserve"> PAGEREF _Toc415483255 \h </w:instrText>
+        <w:instrText xml:space="preserve"> PAGEREF _Toc415602334 \h </w:instrText>
       </w:r>
       <w:r>
         <w:rPr>
@@ -4583,7 +4585,7 @@
         <w:rPr>
           <w:noProof/>
         </w:rPr>
-        <w:instrText xml:space="preserve"> PAGEREF _Toc415483256 \h </w:instrText>
+        <w:instrText xml:space="preserve"> PAGEREF _Toc415602335 \h </w:instrText>
       </w:r>
       <w:r>
         <w:rPr>
@@ -4659,7 +4661,7 @@
         <w:rPr>
           <w:noProof/>
         </w:rPr>
-        <w:instrText xml:space="preserve"> PAGEREF _Toc415483257 \h </w:instrText>
+        <w:instrText xml:space="preserve"> PAGEREF _Toc415602336 \h </w:instrText>
       </w:r>
       <w:r>
         <w:rPr>
@@ -4735,7 +4737,7 @@
         <w:rPr>
           <w:noProof/>
         </w:rPr>
-        <w:instrText xml:space="preserve"> PAGEREF _Toc415483258 \h </w:instrText>
+        <w:instrText xml:space="preserve"> PAGEREF _Toc415602337 \h </w:instrText>
       </w:r>
       <w:r>
         <w:rPr>
@@ -4811,7 +4813,7 @@
         <w:rPr>
           <w:noProof/>
         </w:rPr>
-        <w:instrText xml:space="preserve"> PAGEREF _Toc415483259 \h </w:instrText>
+        <w:instrText xml:space="preserve"> PAGEREF _Toc415602338 \h </w:instrText>
       </w:r>
       <w:r>
         <w:rPr>
@@ -4828,7 +4830,7 @@
         <w:rPr>
           <w:noProof/>
         </w:rPr>
-        <w:t>28</w:t>
+        <w:t>29</w:t>
       </w:r>
       <w:r>
         <w:rPr>
@@ -4863,14 +4865,14 @@
           <w:rFonts w:cs="Times New Roman"/>
         </w:rPr>
       </w:pPr>
-      <w:bookmarkStart w:id="1" w:name="_Toc415478197"/>
+      <w:bookmarkStart w:id="2" w:name="_Toc415602345"/>
       <w:r>
         <w:rPr>
           <w:rFonts w:cs="Times New Roman"/>
         </w:rPr>
         <w:t>LIST OF TABLES</w:t>
       </w:r>
-      <w:bookmarkEnd w:id="1"/>
+      <w:bookmarkEnd w:id="2"/>
     </w:p>
     <w:p>
       <w:pPr>
@@ -4955,7 +4957,7 @@
         <w:rPr>
           <w:noProof/>
         </w:rPr>
-        <w:instrText xml:space="preserve"> PAGEREF _Toc415478190 \h </w:instrText>
+        <w:instrText xml:space="preserve"> PAGEREF _Toc415602339 \h </w:instrText>
       </w:r>
       <w:r>
         <w:rPr>
@@ -5032,7 +5034,7 @@
         <w:rPr>
           <w:noProof/>
         </w:rPr>
-        <w:instrText xml:space="preserve"> PAGEREF _Toc415478191 \h </w:instrText>
+        <w:instrText xml:space="preserve"> PAGEREF _Toc415602340 \h </w:instrText>
       </w:r>
       <w:r>
         <w:rPr>
@@ -5109,7 +5111,7 @@
         <w:rPr>
           <w:noProof/>
         </w:rPr>
-        <w:instrText xml:space="preserve"> PAGEREF _Toc415478192 \h </w:instrText>
+        <w:instrText xml:space="preserve"> PAGEREF _Toc415602341 \h </w:instrText>
       </w:r>
       <w:r>
         <w:rPr>
@@ -5185,7 +5187,7 @@
         <w:rPr>
           <w:noProof/>
         </w:rPr>
-        <w:instrText xml:space="preserve"> PAGEREF _Toc415478193 \h </w:instrText>
+        <w:instrText xml:space="preserve"> PAGEREF _Toc415602342 \h </w:instrText>
       </w:r>
       <w:r>
         <w:rPr>
@@ -5261,7 +5263,7 @@
         <w:rPr>
           <w:noProof/>
         </w:rPr>
-        <w:instrText xml:space="preserve"> PAGEREF _Toc415478194 \h </w:instrText>
+        <w:instrText xml:space="preserve"> PAGEREF _Toc415602343 \h </w:instrText>
       </w:r>
       <w:r>
         <w:rPr>
@@ -5544,7 +5546,7 @@
           <w:szCs w:val="22"/>
         </w:rPr>
       </w:pPr>
-      <w:bookmarkStart w:id="2" w:name="_Toc415478198"/>
+      <w:bookmarkStart w:id="3" w:name="_Toc415602346"/>
       <w:r>
         <w:rPr>
           <w:rFonts w:cs="Times New Roman"/>
@@ -5572,7 +5574,7 @@
         </w:rPr>
         <w:t>)</w:t>
       </w:r>
-      <w:bookmarkEnd w:id="2"/>
+      <w:bookmarkEnd w:id="3"/>
     </w:p>
     <w:p>
       <w:pPr>
@@ -5963,7 +5965,7 @@
           <w:rFonts w:cs="Times New Roman"/>
         </w:rPr>
       </w:pPr>
-      <w:bookmarkStart w:id="3" w:name="_Toc415478199"/>
+      <w:bookmarkStart w:id="4" w:name="_Toc415602347"/>
       <w:r>
         <w:rPr>
           <w:rFonts w:cs="Times New Roman"/>
@@ -5971,7 +5973,7 @@
         <w:lastRenderedPageBreak/>
         <w:t>INTRODUCTION</w:t>
       </w:r>
-      <w:bookmarkEnd w:id="3"/>
+      <w:bookmarkEnd w:id="4"/>
     </w:p>
     <w:p>
       <w:pPr>
@@ -5980,14 +5982,14 @@
           <w:lang w:eastAsia="ko-KR"/>
         </w:rPr>
       </w:pPr>
-      <w:bookmarkStart w:id="4" w:name="_Toc415478200"/>
+      <w:bookmarkStart w:id="5" w:name="_Toc415602348"/>
       <w:r>
         <w:rPr>
           <w:lang w:eastAsia="ko-KR"/>
         </w:rPr>
         <w:t>Overview</w:t>
       </w:r>
-      <w:bookmarkEnd w:id="4"/>
+      <w:bookmarkEnd w:id="5"/>
     </w:p>
     <w:p>
       <w:pPr>
@@ -7073,7 +7075,7 @@
           <w:lang w:eastAsia="ko-KR"/>
         </w:rPr>
       </w:pPr>
-      <w:bookmarkStart w:id="5" w:name="_Toc415478201"/>
+      <w:bookmarkStart w:id="6" w:name="_Toc415602349"/>
       <w:r>
         <w:rPr>
           <w:rFonts w:eastAsiaTheme="minorEastAsia" w:cs="Times New Roman"/>
@@ -7083,299 +7085,299 @@
         </w:rPr>
         <w:t>Contribution</w:t>
       </w:r>
-      <w:bookmarkEnd w:id="5"/>
-    </w:p>
-    <w:p>
-      <w:pPr>
-        <w:spacing w:line="420" w:lineRule="auto"/>
-        <w:ind w:firstLineChars="193" w:firstLine="428"/>
-        <w:rPr>
-          <w:rFonts w:cs="Times New Roman"/>
-          <w:sz w:val="22"/>
-          <w:lang w:eastAsia="ko-KR"/>
-        </w:rPr>
-      </w:pPr>
-      <w:r>
-        <w:rPr>
-          <w:rFonts w:cs="Times New Roman"/>
-          <w:bCs/>
-          <w:spacing w:val="1"/>
-          <w:sz w:val="22"/>
-        </w:rPr>
-        <w:t>Our contribution in this work are</w:t>
-      </w:r>
-      <w:r>
-        <w:rPr>
-          <w:rFonts w:cs="Times New Roman"/>
-          <w:sz w:val="22"/>
-          <w:lang w:eastAsia="ko-KR"/>
-        </w:rPr>
-        <w:t xml:space="preserve">: (1) </w:t>
-      </w:r>
-      <w:proofErr w:type="gramStart"/>
-      <w:r>
-        <w:rPr>
-          <w:rFonts w:cs="Times New Roman"/>
-          <w:sz w:val="22"/>
-          <w:lang w:eastAsia="ko-KR"/>
-        </w:rPr>
-        <w:t>We</w:t>
-      </w:r>
-      <w:proofErr w:type="gramEnd"/>
-      <w:r>
-        <w:rPr>
-          <w:rFonts w:cs="Times New Roman"/>
-          <w:sz w:val="22"/>
-          <w:lang w:eastAsia="ko-KR"/>
-        </w:rPr>
-        <w:t xml:space="preserve"> </w:t>
-      </w:r>
-      <w:r>
-        <w:rPr>
-          <w:rFonts w:cs="Times New Roman"/>
-          <w:sz w:val="22"/>
-          <w:lang w:eastAsia="ko-KR"/>
-        </w:rPr>
-        <w:t xml:space="preserve">have </w:t>
-      </w:r>
-      <w:r>
-        <w:rPr>
-          <w:rFonts w:cs="Times New Roman"/>
-          <w:sz w:val="22"/>
-          <w:lang w:eastAsia="ko-KR"/>
-        </w:rPr>
-        <w:t>develop</w:t>
-      </w:r>
-      <w:r>
-        <w:rPr>
-          <w:rFonts w:cs="Times New Roman"/>
-          <w:sz w:val="22"/>
-          <w:lang w:eastAsia="ko-KR"/>
-        </w:rPr>
-        <w:t>ed an</w:t>
-      </w:r>
-      <w:r>
-        <w:rPr>
-          <w:rFonts w:cs="Times New Roman"/>
-          <w:sz w:val="22"/>
-          <w:lang w:eastAsia="ko-KR"/>
-        </w:rPr>
-        <w:t xml:space="preserve"> application data collector which </w:t>
-      </w:r>
-      <w:r>
-        <w:rPr>
-          <w:rFonts w:cs="Times New Roman"/>
-          <w:sz w:val="22"/>
-          <w:lang w:eastAsia="ko-KR"/>
-        </w:rPr>
-        <w:t>can collect user personal data and it</w:t>
-      </w:r>
-      <w:r>
-        <w:rPr>
-          <w:rFonts w:cs="Times New Roman"/>
-          <w:sz w:val="22"/>
-          <w:lang w:eastAsia="ko-KR"/>
-        </w:rPr>
-        <w:t>s</w:t>
-      </w:r>
-      <w:r>
-        <w:rPr>
-          <w:rFonts w:cs="Times New Roman"/>
-          <w:sz w:val="22"/>
-          <w:lang w:eastAsia="ko-KR"/>
-        </w:rPr>
-        <w:t xml:space="preserve"> following opportunistic method</w:t>
-      </w:r>
-      <w:r>
-        <w:rPr>
-          <w:rFonts w:cs="Times New Roman"/>
-          <w:sz w:val="22"/>
-          <w:lang w:eastAsia="ko-KR"/>
-        </w:rPr>
-        <w:t>.</w:t>
-      </w:r>
-      <w:r>
-        <w:rPr>
-          <w:rFonts w:cs="Times New Roman"/>
-          <w:sz w:val="22"/>
-          <w:lang w:eastAsia="ko-KR"/>
-        </w:rPr>
-        <w:t xml:space="preserve"> This application does not bothering users, there is not</w:t>
-      </w:r>
-      <w:r>
-        <w:rPr>
-          <w:rFonts w:cs="Times New Roman"/>
-          <w:sz w:val="22"/>
-          <w:lang w:eastAsia="ko-KR"/>
-        </w:rPr>
-        <w:t>hing to do after user install</w:t>
-      </w:r>
-      <w:r>
-        <w:rPr>
-          <w:rFonts w:cs="Times New Roman"/>
-          <w:sz w:val="22"/>
-          <w:lang w:eastAsia="ko-KR"/>
-        </w:rPr>
-        <w:t xml:space="preserve"> this application.</w:t>
-      </w:r>
-      <w:r>
-        <w:rPr>
-          <w:rFonts w:cs="Times New Roman"/>
-          <w:sz w:val="22"/>
-          <w:lang w:eastAsia="ko-KR"/>
-        </w:rPr>
-        <w:t xml:space="preserve"> (2) </w:t>
-      </w:r>
-      <w:r>
-        <w:rPr>
-          <w:rFonts w:cs="Times New Roman"/>
-          <w:sz w:val="22"/>
-          <w:lang w:eastAsia="ko-KR"/>
-        </w:rPr>
-        <w:t xml:space="preserve">We </w:t>
-      </w:r>
-      <w:r>
-        <w:rPr>
-          <w:rFonts w:cs="Times New Roman"/>
-          <w:sz w:val="22"/>
-          <w:lang w:eastAsia="ko-KR"/>
-        </w:rPr>
-        <w:t xml:space="preserve">have </w:t>
-      </w:r>
-      <w:r>
-        <w:rPr>
-          <w:rFonts w:cs="Times New Roman"/>
-          <w:sz w:val="22"/>
-          <w:lang w:eastAsia="ko-KR"/>
-        </w:rPr>
-        <w:t>develop</w:t>
-      </w:r>
-      <w:r>
-        <w:rPr>
-          <w:rFonts w:cs="Times New Roman"/>
-          <w:sz w:val="22"/>
-          <w:lang w:eastAsia="ko-KR"/>
-        </w:rPr>
-        <w:t>ed</w:t>
-      </w:r>
-      <w:r>
-        <w:rPr>
-          <w:rFonts w:cs="Times New Roman"/>
-          <w:sz w:val="22"/>
-          <w:lang w:eastAsia="ko-KR"/>
-        </w:rPr>
-        <w:t xml:space="preserve"> system that can identify human behavior based on their smartphone personal data</w:t>
-      </w:r>
-      <w:r>
-        <w:rPr>
-          <w:rFonts w:cs="Times New Roman"/>
-          <w:sz w:val="22"/>
-          <w:lang w:eastAsia="ko-KR"/>
-        </w:rPr>
-        <w:t>. (3)</w:t>
-      </w:r>
-      <w:r>
-        <w:rPr>
-          <w:rFonts w:cs="Times New Roman"/>
-          <w:sz w:val="22"/>
-          <w:lang w:eastAsia="ko-KR"/>
-        </w:rPr>
-        <w:t xml:space="preserve"> </w:t>
-      </w:r>
-      <w:r>
-        <w:rPr>
-          <w:rFonts w:cs="Times New Roman"/>
-          <w:sz w:val="22"/>
-          <w:lang w:eastAsia="ko-KR"/>
-        </w:rPr>
-        <w:t>Instead of</w:t>
-      </w:r>
-      <w:r>
-        <w:rPr>
-          <w:rFonts w:cs="Times New Roman"/>
-          <w:sz w:val="22"/>
-          <w:lang w:eastAsia="ko-KR"/>
-        </w:rPr>
-        <w:t xml:space="preserve"> </w:t>
-      </w:r>
-      <w:r>
-        <w:rPr>
-          <w:rFonts w:cs="Times New Roman"/>
-          <w:sz w:val="22"/>
-          <w:lang w:eastAsia="ko-KR"/>
-        </w:rPr>
-        <w:t>identifying</w:t>
-      </w:r>
-      <w:r>
-        <w:rPr>
-          <w:rFonts w:cs="Times New Roman"/>
-          <w:sz w:val="22"/>
-          <w:lang w:eastAsia="ko-KR"/>
-        </w:rPr>
-        <w:t xml:space="preserve"> </w:t>
-      </w:r>
-      <w:r>
-        <w:rPr>
-          <w:rFonts w:cs="Times New Roman"/>
-          <w:sz w:val="22"/>
-          <w:lang w:eastAsia="ko-KR"/>
-        </w:rPr>
-        <w:t xml:space="preserve">human behavior we </w:t>
-      </w:r>
-      <w:r>
-        <w:rPr>
-          <w:rFonts w:cs="Times New Roman"/>
-          <w:sz w:val="22"/>
-          <w:lang w:eastAsia="ko-KR"/>
-        </w:rPr>
-        <w:t>also have</w:t>
-      </w:r>
-      <w:r>
-        <w:rPr>
-          <w:rFonts w:cs="Times New Roman"/>
-          <w:sz w:val="22"/>
-          <w:lang w:eastAsia="ko-KR"/>
-        </w:rPr>
-        <w:t xml:space="preserve"> develop</w:t>
-      </w:r>
-      <w:r>
-        <w:rPr>
-          <w:rFonts w:cs="Times New Roman"/>
-          <w:sz w:val="22"/>
-          <w:lang w:eastAsia="ko-KR"/>
-        </w:rPr>
-        <w:t>ed</w:t>
-      </w:r>
-      <w:r>
-        <w:rPr>
-          <w:rFonts w:cs="Times New Roman"/>
-          <w:sz w:val="22"/>
-          <w:lang w:eastAsia="ko-KR"/>
-        </w:rPr>
-        <w:t xml:space="preserve"> system which can create human behavior model. </w:t>
-      </w:r>
-    </w:p>
-    <w:p>
-      <w:pPr>
-        <w:pStyle w:val="Heading1"/>
-        <w:spacing w:line="480" w:lineRule="auto"/>
-        <w:rPr>
-          <w:rFonts w:cs="Times New Roman"/>
-          <w:lang w:eastAsia="ko-KR"/>
-        </w:rPr>
-      </w:pPr>
-      <w:bookmarkStart w:id="6" w:name="_Toc415478202"/>
-      <w:r>
-        <w:rPr>
-          <w:rFonts w:cs="Times New Roman"/>
-          <w:lang w:eastAsia="ko-KR"/>
-        </w:rPr>
-        <w:t>DATASET</w:t>
-      </w:r>
       <w:bookmarkEnd w:id="6"/>
     </w:p>
     <w:p>
       <w:pPr>
+        <w:spacing w:line="420" w:lineRule="auto"/>
+        <w:ind w:firstLineChars="193" w:firstLine="428"/>
+        <w:rPr>
+          <w:rFonts w:cs="Times New Roman"/>
+          <w:sz w:val="22"/>
+          <w:lang w:eastAsia="ko-KR"/>
+        </w:rPr>
+      </w:pPr>
+      <w:r>
+        <w:rPr>
+          <w:rFonts w:cs="Times New Roman"/>
+          <w:bCs/>
+          <w:spacing w:val="1"/>
+          <w:sz w:val="22"/>
+        </w:rPr>
+        <w:t>Our contribution in this work are</w:t>
+      </w:r>
+      <w:r>
+        <w:rPr>
+          <w:rFonts w:cs="Times New Roman"/>
+          <w:sz w:val="22"/>
+          <w:lang w:eastAsia="ko-KR"/>
+        </w:rPr>
+        <w:t xml:space="preserve">: (1) </w:t>
+      </w:r>
+      <w:proofErr w:type="gramStart"/>
+      <w:r>
+        <w:rPr>
+          <w:rFonts w:cs="Times New Roman"/>
+          <w:sz w:val="22"/>
+          <w:lang w:eastAsia="ko-KR"/>
+        </w:rPr>
+        <w:t>We</w:t>
+      </w:r>
+      <w:proofErr w:type="gramEnd"/>
+      <w:r>
+        <w:rPr>
+          <w:rFonts w:cs="Times New Roman"/>
+          <w:sz w:val="22"/>
+          <w:lang w:eastAsia="ko-KR"/>
+        </w:rPr>
+        <w:t xml:space="preserve"> </w:t>
+      </w:r>
+      <w:r>
+        <w:rPr>
+          <w:rFonts w:cs="Times New Roman"/>
+          <w:sz w:val="22"/>
+          <w:lang w:eastAsia="ko-KR"/>
+        </w:rPr>
+        <w:t xml:space="preserve">have </w:t>
+      </w:r>
+      <w:r>
+        <w:rPr>
+          <w:rFonts w:cs="Times New Roman"/>
+          <w:sz w:val="22"/>
+          <w:lang w:eastAsia="ko-KR"/>
+        </w:rPr>
+        <w:t>develop</w:t>
+      </w:r>
+      <w:r>
+        <w:rPr>
+          <w:rFonts w:cs="Times New Roman"/>
+          <w:sz w:val="22"/>
+          <w:lang w:eastAsia="ko-KR"/>
+        </w:rPr>
+        <w:t>ed an</w:t>
+      </w:r>
+      <w:r>
+        <w:rPr>
+          <w:rFonts w:cs="Times New Roman"/>
+          <w:sz w:val="22"/>
+          <w:lang w:eastAsia="ko-KR"/>
+        </w:rPr>
+        <w:t xml:space="preserve"> application data collector which </w:t>
+      </w:r>
+      <w:r>
+        <w:rPr>
+          <w:rFonts w:cs="Times New Roman"/>
+          <w:sz w:val="22"/>
+          <w:lang w:eastAsia="ko-KR"/>
+        </w:rPr>
+        <w:t>can collect user personal data and it</w:t>
+      </w:r>
+      <w:r>
+        <w:rPr>
+          <w:rFonts w:cs="Times New Roman"/>
+          <w:sz w:val="22"/>
+          <w:lang w:eastAsia="ko-KR"/>
+        </w:rPr>
+        <w:t>s</w:t>
+      </w:r>
+      <w:r>
+        <w:rPr>
+          <w:rFonts w:cs="Times New Roman"/>
+          <w:sz w:val="22"/>
+          <w:lang w:eastAsia="ko-KR"/>
+        </w:rPr>
+        <w:t xml:space="preserve"> following opportunistic method</w:t>
+      </w:r>
+      <w:r>
+        <w:rPr>
+          <w:rFonts w:cs="Times New Roman"/>
+          <w:sz w:val="22"/>
+          <w:lang w:eastAsia="ko-KR"/>
+        </w:rPr>
+        <w:t>.</w:t>
+      </w:r>
+      <w:r>
+        <w:rPr>
+          <w:rFonts w:cs="Times New Roman"/>
+          <w:sz w:val="22"/>
+          <w:lang w:eastAsia="ko-KR"/>
+        </w:rPr>
+        <w:t xml:space="preserve"> This application does not bothering users, there is not</w:t>
+      </w:r>
+      <w:r>
+        <w:rPr>
+          <w:rFonts w:cs="Times New Roman"/>
+          <w:sz w:val="22"/>
+          <w:lang w:eastAsia="ko-KR"/>
+        </w:rPr>
+        <w:t>hing to do after user install</w:t>
+      </w:r>
+      <w:r>
+        <w:rPr>
+          <w:rFonts w:cs="Times New Roman"/>
+          <w:sz w:val="22"/>
+          <w:lang w:eastAsia="ko-KR"/>
+        </w:rPr>
+        <w:t xml:space="preserve"> this application.</w:t>
+      </w:r>
+      <w:r>
+        <w:rPr>
+          <w:rFonts w:cs="Times New Roman"/>
+          <w:sz w:val="22"/>
+          <w:lang w:eastAsia="ko-KR"/>
+        </w:rPr>
+        <w:t xml:space="preserve"> (2) </w:t>
+      </w:r>
+      <w:r>
+        <w:rPr>
+          <w:rFonts w:cs="Times New Roman"/>
+          <w:sz w:val="22"/>
+          <w:lang w:eastAsia="ko-KR"/>
+        </w:rPr>
+        <w:t xml:space="preserve">We </w:t>
+      </w:r>
+      <w:r>
+        <w:rPr>
+          <w:rFonts w:cs="Times New Roman"/>
+          <w:sz w:val="22"/>
+          <w:lang w:eastAsia="ko-KR"/>
+        </w:rPr>
+        <w:t xml:space="preserve">have </w:t>
+      </w:r>
+      <w:r>
+        <w:rPr>
+          <w:rFonts w:cs="Times New Roman"/>
+          <w:sz w:val="22"/>
+          <w:lang w:eastAsia="ko-KR"/>
+        </w:rPr>
+        <w:t>develop</w:t>
+      </w:r>
+      <w:r>
+        <w:rPr>
+          <w:rFonts w:cs="Times New Roman"/>
+          <w:sz w:val="22"/>
+          <w:lang w:eastAsia="ko-KR"/>
+        </w:rPr>
+        <w:t>ed</w:t>
+      </w:r>
+      <w:r>
+        <w:rPr>
+          <w:rFonts w:cs="Times New Roman"/>
+          <w:sz w:val="22"/>
+          <w:lang w:eastAsia="ko-KR"/>
+        </w:rPr>
+        <w:t xml:space="preserve"> system that can identify human behavior based on their smartphone personal data</w:t>
+      </w:r>
+      <w:r>
+        <w:rPr>
+          <w:rFonts w:cs="Times New Roman"/>
+          <w:sz w:val="22"/>
+          <w:lang w:eastAsia="ko-KR"/>
+        </w:rPr>
+        <w:t>. (3)</w:t>
+      </w:r>
+      <w:r>
+        <w:rPr>
+          <w:rFonts w:cs="Times New Roman"/>
+          <w:sz w:val="22"/>
+          <w:lang w:eastAsia="ko-KR"/>
+        </w:rPr>
+        <w:t xml:space="preserve"> </w:t>
+      </w:r>
+      <w:r>
+        <w:rPr>
+          <w:rFonts w:cs="Times New Roman"/>
+          <w:sz w:val="22"/>
+          <w:lang w:eastAsia="ko-KR"/>
+        </w:rPr>
+        <w:t>Instead of</w:t>
+      </w:r>
+      <w:r>
+        <w:rPr>
+          <w:rFonts w:cs="Times New Roman"/>
+          <w:sz w:val="22"/>
+          <w:lang w:eastAsia="ko-KR"/>
+        </w:rPr>
+        <w:t xml:space="preserve"> </w:t>
+      </w:r>
+      <w:r>
+        <w:rPr>
+          <w:rFonts w:cs="Times New Roman"/>
+          <w:sz w:val="22"/>
+          <w:lang w:eastAsia="ko-KR"/>
+        </w:rPr>
+        <w:t>identifying</w:t>
+      </w:r>
+      <w:r>
+        <w:rPr>
+          <w:rFonts w:cs="Times New Roman"/>
+          <w:sz w:val="22"/>
+          <w:lang w:eastAsia="ko-KR"/>
+        </w:rPr>
+        <w:t xml:space="preserve"> </w:t>
+      </w:r>
+      <w:r>
+        <w:rPr>
+          <w:rFonts w:cs="Times New Roman"/>
+          <w:sz w:val="22"/>
+          <w:lang w:eastAsia="ko-KR"/>
+        </w:rPr>
+        <w:t xml:space="preserve">human behavior we </w:t>
+      </w:r>
+      <w:r>
+        <w:rPr>
+          <w:rFonts w:cs="Times New Roman"/>
+          <w:sz w:val="22"/>
+          <w:lang w:eastAsia="ko-KR"/>
+        </w:rPr>
+        <w:t>also have</w:t>
+      </w:r>
+      <w:r>
+        <w:rPr>
+          <w:rFonts w:cs="Times New Roman"/>
+          <w:sz w:val="22"/>
+          <w:lang w:eastAsia="ko-KR"/>
+        </w:rPr>
+        <w:t xml:space="preserve"> develop</w:t>
+      </w:r>
+      <w:r>
+        <w:rPr>
+          <w:rFonts w:cs="Times New Roman"/>
+          <w:sz w:val="22"/>
+          <w:lang w:eastAsia="ko-KR"/>
+        </w:rPr>
+        <w:t>ed</w:t>
+      </w:r>
+      <w:r>
+        <w:rPr>
+          <w:rFonts w:cs="Times New Roman"/>
+          <w:sz w:val="22"/>
+          <w:lang w:eastAsia="ko-KR"/>
+        </w:rPr>
+        <w:t xml:space="preserve"> system which can create human behavior model. </w:t>
+      </w:r>
+    </w:p>
+    <w:p>
+      <w:pPr>
+        <w:pStyle w:val="Heading1"/>
+        <w:spacing w:line="480" w:lineRule="auto"/>
+        <w:rPr>
+          <w:rFonts w:cs="Times New Roman"/>
+          <w:lang w:eastAsia="ko-KR"/>
+        </w:rPr>
+      </w:pPr>
+      <w:bookmarkStart w:id="7" w:name="_Toc415602350"/>
+      <w:r>
+        <w:rPr>
+          <w:rFonts w:cs="Times New Roman"/>
+          <w:lang w:eastAsia="ko-KR"/>
+        </w:rPr>
+        <w:t>DATASET</w:t>
+      </w:r>
+      <w:bookmarkEnd w:id="7"/>
+    </w:p>
+    <w:p>
+      <w:pPr>
         <w:pStyle w:val="Heading2"/>
         <w:spacing w:before="0" w:line="480" w:lineRule="auto"/>
         <w:rPr>
@@ -7385,7 +7387,7 @@
           <w:lang w:eastAsia="ko-KR"/>
         </w:rPr>
       </w:pPr>
-      <w:bookmarkStart w:id="7" w:name="_Toc415478203"/>
+      <w:bookmarkStart w:id="8" w:name="_Toc415602351"/>
       <w:r>
         <w:rPr>
           <w:rFonts w:eastAsiaTheme="minorEastAsia" w:cs="Times New Roman"/>
@@ -7404,7 +7406,7 @@
         </w:rPr>
         <w:t>cquisition</w:t>
       </w:r>
-      <w:bookmarkEnd w:id="7"/>
+      <w:bookmarkEnd w:id="8"/>
     </w:p>
     <w:p>
       <w:pPr>
@@ -7730,8 +7732,8 @@
                 <w:b/>
               </w:rPr>
             </w:pPr>
-            <w:bookmarkStart w:id="8" w:name="_Toc413318146"/>
-            <w:bookmarkStart w:id="9" w:name="_Toc415483247"/>
+            <w:bookmarkStart w:id="9" w:name="_Toc413318146"/>
+            <w:bookmarkStart w:id="10" w:name="_Toc415602326"/>
             <w:r>
               <w:rPr>
                 <w:b/>
@@ -7806,7 +7808,7 @@
               </w:rPr>
               <w:fldChar w:fldCharType="end"/>
             </w:r>
-            <w:bookmarkEnd w:id="8"/>
+            <w:bookmarkEnd w:id="9"/>
             <w:r>
               <w:rPr>
                 <w:b/>
@@ -7821,7 +7823,7 @@
             <w:r>
               <w:t xml:space="preserve"> Open Sensing Framework</w:t>
             </w:r>
-            <w:bookmarkEnd w:id="9"/>
+            <w:bookmarkEnd w:id="10"/>
           </w:p>
         </w:tc>
         <w:tc>
@@ -7900,7 +7902,7 @@
                 <w:b/>
               </w:rPr>
             </w:pPr>
-            <w:bookmarkStart w:id="10" w:name="_Toc415483248"/>
+            <w:bookmarkStart w:id="11" w:name="_Toc415602327"/>
             <w:r>
               <w:rPr>
                 <w:b/>
@@ -7987,7 +7989,7 @@
             <w:r>
               <w:t>ser personal database in user smartphone</w:t>
             </w:r>
-            <w:bookmarkEnd w:id="10"/>
+            <w:bookmarkEnd w:id="11"/>
           </w:p>
         </w:tc>
       </w:tr>
@@ -8038,11 +8040,11 @@
       <w:pPr>
         <w:pStyle w:val="Heading3"/>
       </w:pPr>
-      <w:bookmarkStart w:id="11" w:name="_Toc415478204"/>
+      <w:bookmarkStart w:id="12" w:name="_Toc415602352"/>
       <w:r>
         <w:t>Application Data Collector</w:t>
       </w:r>
-      <w:bookmarkEnd w:id="11"/>
+      <w:bookmarkEnd w:id="12"/>
     </w:p>
     <w:p>
       <w:pPr>
@@ -8308,7 +8310,7 @@
           <w:b/>
         </w:rPr>
       </w:pPr>
-      <w:bookmarkStart w:id="12" w:name="_Toc415478190"/>
+      <w:bookmarkStart w:id="13" w:name="_Toc415602339"/>
       <w:r>
         <w:rPr>
           <w:b/>
@@ -8401,7 +8403,7 @@
         </w:rPr>
         <w:t>List of probes and time period of recording</w:t>
       </w:r>
-      <w:bookmarkEnd w:id="12"/>
+      <w:bookmarkEnd w:id="13"/>
     </w:p>
     <w:tbl>
       <w:tblPr>
@@ -9627,11 +9629,11 @@
       <w:pPr>
         <w:pStyle w:val="Heading3"/>
       </w:pPr>
-      <w:bookmarkStart w:id="13" w:name="_Toc415478205"/>
+      <w:bookmarkStart w:id="14" w:name="_Toc415602353"/>
       <w:r>
         <w:t>Dataset Description</w:t>
       </w:r>
-      <w:bookmarkEnd w:id="13"/>
+      <w:bookmarkEnd w:id="14"/>
     </w:p>
     <w:p>
       <w:pPr>
@@ -10117,7 +10119,7 @@
                 <w:rFonts w:cs="Times New Roman"/>
               </w:rPr>
             </w:pPr>
-            <w:bookmarkStart w:id="14" w:name="_Toc415483249"/>
+            <w:bookmarkStart w:id="15" w:name="_Toc415602328"/>
             <w:r>
               <w:rPr>
                 <w:b/>
@@ -10201,7 +10203,7 @@
               </w:rPr>
               <w:t xml:space="preserve"> Strings.xml file in project directory</w:t>
             </w:r>
-            <w:bookmarkEnd w:id="14"/>
+            <w:bookmarkEnd w:id="15"/>
           </w:p>
         </w:tc>
         <w:tc>
@@ -10279,7 +10281,7 @@
                 <w:rFonts w:cs="Times New Roman"/>
               </w:rPr>
             </w:pPr>
-            <w:bookmarkStart w:id="15" w:name="_Toc415483250"/>
+            <w:bookmarkStart w:id="16" w:name="_Toc415602329"/>
             <w:r>
               <w:rPr>
                 <w:b/>
@@ -10366,7 +10368,7 @@
               </w:rPr>
               <w:t xml:space="preserve"> Inside the string.xml file</w:t>
             </w:r>
-            <w:bookmarkEnd w:id="15"/>
+            <w:bookmarkEnd w:id="16"/>
           </w:p>
         </w:tc>
       </w:tr>
@@ -11039,7 +11041,7 @@
           <w:b/>
         </w:rPr>
       </w:pPr>
-      <w:bookmarkStart w:id="16" w:name="_Toc415478191"/>
+      <w:bookmarkStart w:id="17" w:name="_Toc415602340"/>
       <w:r>
         <w:rPr>
           <w:b/>
@@ -11127,7 +11129,7 @@
         </w:rPr>
         <w:t>List of probes and types</w:t>
       </w:r>
-      <w:bookmarkEnd w:id="16"/>
+      <w:bookmarkEnd w:id="17"/>
     </w:p>
     <w:tbl>
       <w:tblPr>
@@ -13489,7 +13491,7 @@
           <w:b/>
         </w:rPr>
       </w:pPr>
-      <w:bookmarkStart w:id="17" w:name="_Toc415478192"/>
+      <w:bookmarkStart w:id="18" w:name="_Toc415602341"/>
       <w:r>
         <w:rPr>
           <w:b/>
@@ -13576,7 +13578,7 @@
         </w:rPr>
         <w:t>Data Summarization from 47 students.</w:t>
       </w:r>
-      <w:bookmarkEnd w:id="17"/>
+      <w:bookmarkEnd w:id="18"/>
     </w:p>
     <w:tbl>
       <w:tblPr>
@@ -18170,354 +18172,9 @@
       <w:pPr>
         <w:pStyle w:val="Heading3"/>
       </w:pPr>
-      <w:bookmarkStart w:id="18" w:name="_Toc415478206"/>
+      <w:bookmarkStart w:id="19" w:name="_Toc415602354"/>
       <w:r>
         <w:t>Dataset that used in this research</w:t>
-      </w:r>
-      <w:bookmarkEnd w:id="18"/>
-    </w:p>
-    <w:p>
-      <w:pPr>
-        <w:spacing w:line="360" w:lineRule="auto"/>
-        <w:ind w:firstLine="418"/>
-        <w:rPr>
-          <w:rFonts w:cs="Times New Roman"/>
-          <w:sz w:val="22"/>
-        </w:rPr>
-      </w:pPr>
-      <w:r>
-        <w:rPr>
-          <w:sz w:val="22"/>
-        </w:rPr>
-        <w:t xml:space="preserve">Table </w:t>
-      </w:r>
-      <w:r>
-        <w:rPr>
-          <w:sz w:val="22"/>
-        </w:rPr>
-        <w:t>2-</w:t>
-      </w:r>
-      <w:r>
-        <w:rPr>
-          <w:sz w:val="22"/>
-        </w:rPr>
-        <w:t xml:space="preserve">2 shows </w:t>
-      </w:r>
-      <w:r>
-        <w:rPr>
-          <w:sz w:val="22"/>
-        </w:rPr>
-        <w:t>the list of probes that used by our application to collect users personal data</w:t>
-      </w:r>
-      <w:r>
-        <w:rPr>
-          <w:sz w:val="22"/>
-        </w:rPr>
-        <w:t xml:space="preserve">. </w:t>
-      </w:r>
-      <w:r>
-        <w:rPr>
-          <w:sz w:val="22"/>
-        </w:rPr>
-        <w:t>Not all of those data</w:t>
-      </w:r>
-      <w:r>
-        <w:rPr>
-          <w:sz w:val="22"/>
-        </w:rPr>
-        <w:t xml:space="preserve"> that we collected</w:t>
-      </w:r>
-      <w:r>
-        <w:rPr>
-          <w:sz w:val="22"/>
-        </w:rPr>
-        <w:t xml:space="preserve"> are used in this research. We give symbol (“X”) in the last column (</w:t>
-      </w:r>
-      <w:r>
-        <w:rPr>
-          <w:i/>
-          <w:sz w:val="22"/>
-        </w:rPr>
-        <w:t>used column</w:t>
-      </w:r>
-      <w:r>
-        <w:rPr>
-          <w:sz w:val="22"/>
-        </w:rPr>
-        <w:t xml:space="preserve">) to the data </w:t>
-      </w:r>
-      <w:r>
-        <w:rPr>
-          <w:sz w:val="22"/>
-        </w:rPr>
-        <w:t>which</w:t>
-      </w:r>
-      <w:r>
-        <w:rPr>
-          <w:sz w:val="22"/>
-        </w:rPr>
-        <w:t xml:space="preserve"> we used in </w:t>
-      </w:r>
-      <w:r>
-        <w:rPr>
-          <w:sz w:val="22"/>
-        </w:rPr>
-        <w:t xml:space="preserve">this research. The data that </w:t>
-      </w:r>
-      <w:r>
-        <w:rPr>
-          <w:sz w:val="22"/>
-        </w:rPr>
-        <w:t>used are: On request data: GPS location, Nearby Wi-Fi, Nearby Bluetooth, Battery; Historical data: Call log</w:t>
-      </w:r>
-      <w:r>
-        <w:rPr>
-          <w:sz w:val="22"/>
-        </w:rPr>
-        <w:t xml:space="preserve"> and SMS log; Continuous data: s</w:t>
-      </w:r>
-      <w:r>
-        <w:rPr>
-          <w:sz w:val="22"/>
-        </w:rPr>
-        <w:t>martp</w:t>
-      </w:r>
-      <w:r>
-        <w:rPr>
-          <w:sz w:val="22"/>
-        </w:rPr>
-        <w:t>hone screen, r</w:t>
-      </w:r>
-      <w:r>
-        <w:rPr>
-          <w:sz w:val="22"/>
-        </w:rPr>
-        <w:t>unning applications, user activity log.</w:t>
-      </w:r>
-      <w:r>
-        <w:rPr>
-          <w:sz w:val="22"/>
-        </w:rPr>
-        <w:t xml:space="preserve"> The total dataset that </w:t>
-      </w:r>
-      <w:r>
-        <w:rPr>
-          <w:sz w:val="22"/>
-        </w:rPr>
-        <w:t>used are 9 probes.</w:t>
-      </w:r>
-      <w:r>
-        <w:rPr>
-          <w:rFonts w:cs="Times New Roman"/>
-          <w:sz w:val="22"/>
-        </w:rPr>
-        <w:tab/>
-      </w:r>
-    </w:p>
-    <w:p>
-      <w:pPr>
-        <w:spacing w:line="360" w:lineRule="auto"/>
-        <w:ind w:firstLine="418"/>
-        <w:rPr>
-          <w:sz w:val="22"/>
-        </w:rPr>
-      </w:pPr>
-      <w:r>
-        <w:rPr>
-          <w:rFonts w:cs="Times New Roman"/>
-          <w:sz w:val="22"/>
-        </w:rPr>
-        <w:t xml:space="preserve">The total of students who participated are 47 students. From those data not all data are </w:t>
-      </w:r>
-      <w:r>
-        <w:rPr>
-          <w:rFonts w:cs="Times New Roman"/>
-          <w:sz w:val="22"/>
-        </w:rPr>
-        <w:t>full</w:t>
-      </w:r>
-      <w:r>
-        <w:rPr>
-          <w:rFonts w:cs="Times New Roman"/>
-          <w:sz w:val="22"/>
-        </w:rPr>
-        <w:t xml:space="preserve"> </w:t>
-      </w:r>
-      <w:r>
-        <w:rPr>
-          <w:rFonts w:cs="Times New Roman"/>
-          <w:sz w:val="22"/>
-        </w:rPr>
-        <w:t xml:space="preserve">available. Some </w:t>
-      </w:r>
-      <w:r>
-        <w:rPr>
-          <w:rFonts w:cs="Times New Roman"/>
-          <w:sz w:val="22"/>
-        </w:rPr>
-        <w:t>student</w:t>
-      </w:r>
-      <w:r>
-        <w:rPr>
-          <w:rFonts w:cs="Times New Roman"/>
-          <w:sz w:val="22"/>
-        </w:rPr>
-        <w:t>s does not have SMS log</w:t>
-      </w:r>
-      <w:r>
-        <w:rPr>
-          <w:rFonts w:cs="Times New Roman"/>
-          <w:sz w:val="22"/>
-        </w:rPr>
-        <w:t>, or another data</w:t>
-      </w:r>
-      <w:r>
-        <w:rPr>
-          <w:rFonts w:cs="Times New Roman"/>
-          <w:sz w:val="22"/>
-        </w:rPr>
-        <w:t xml:space="preserve">, </w:t>
-      </w:r>
-      <w:r>
-        <w:rPr>
-          <w:rFonts w:cs="Times New Roman"/>
-          <w:sz w:val="22"/>
-        </w:rPr>
-        <w:t xml:space="preserve">the reason they do not have SMS data </w:t>
-      </w:r>
-      <w:r>
-        <w:rPr>
-          <w:rFonts w:cs="Times New Roman"/>
-          <w:sz w:val="22"/>
-        </w:rPr>
-        <w:t>probably he prefer</w:t>
-      </w:r>
-      <w:r>
-        <w:rPr>
-          <w:rFonts w:cs="Times New Roman"/>
-          <w:sz w:val="22"/>
-        </w:rPr>
-        <w:t>s</w:t>
-      </w:r>
-      <w:r>
-        <w:rPr>
-          <w:rFonts w:cs="Times New Roman"/>
-          <w:sz w:val="22"/>
-        </w:rPr>
-        <w:t xml:space="preserve"> to use</w:t>
-      </w:r>
-      <w:r>
-        <w:rPr>
-          <w:rFonts w:cs="Times New Roman"/>
-          <w:sz w:val="22"/>
-        </w:rPr>
-        <w:t>s</w:t>
-      </w:r>
-      <w:r>
-        <w:rPr>
-          <w:rFonts w:cs="Times New Roman"/>
-          <w:sz w:val="22"/>
-        </w:rPr>
-        <w:t xml:space="preserve"> application messenger such as </w:t>
-      </w:r>
-      <w:proofErr w:type="spellStart"/>
-      <w:r>
-        <w:rPr>
-          <w:rFonts w:cs="Times New Roman"/>
-          <w:sz w:val="22"/>
-        </w:rPr>
-        <w:t>Kakao</w:t>
-      </w:r>
-      <w:proofErr w:type="spellEnd"/>
-      <w:r>
-        <w:rPr>
-          <w:rFonts w:cs="Times New Roman"/>
-          <w:sz w:val="22"/>
-        </w:rPr>
-        <w:t xml:space="preserve">, </w:t>
-      </w:r>
-      <w:proofErr w:type="spellStart"/>
-      <w:r>
-        <w:rPr>
-          <w:rFonts w:cs="Times New Roman"/>
-          <w:sz w:val="22"/>
-        </w:rPr>
-        <w:t>Whatsapp</w:t>
-      </w:r>
-      <w:proofErr w:type="spellEnd"/>
-      <w:r>
-        <w:rPr>
-          <w:rFonts w:cs="Times New Roman"/>
-          <w:sz w:val="22"/>
-        </w:rPr>
-        <w:t xml:space="preserve">, </w:t>
-      </w:r>
-      <w:proofErr w:type="spellStart"/>
-      <w:r>
-        <w:rPr>
-          <w:rFonts w:cs="Times New Roman"/>
-          <w:sz w:val="22"/>
-        </w:rPr>
-        <w:t>etc</w:t>
-      </w:r>
-      <w:proofErr w:type="spellEnd"/>
-      <w:r>
-        <w:rPr>
-          <w:rFonts w:cs="Times New Roman"/>
-          <w:sz w:val="22"/>
-        </w:rPr>
-        <w:t xml:space="preserve"> instead of SMS application.</w:t>
-      </w:r>
-      <w:r>
-        <w:rPr>
-          <w:rFonts w:cs="Times New Roman"/>
-          <w:sz w:val="22"/>
-        </w:rPr>
-        <w:t xml:space="preserve"> In this research, we</w:t>
-      </w:r>
-      <w:r>
-        <w:rPr>
-          <w:rFonts w:cs="Times New Roman"/>
-          <w:sz w:val="22"/>
-        </w:rPr>
-        <w:t xml:space="preserve"> use data from 37</w:t>
-      </w:r>
-      <w:r>
-        <w:rPr>
-          <w:rFonts w:cs="Times New Roman"/>
-          <w:sz w:val="22"/>
-        </w:rPr>
-        <w:t xml:space="preserve"> students which all of data are available during </w:t>
-      </w:r>
-      <w:r>
-        <w:rPr>
-          <w:rFonts w:cs="Times New Roman"/>
-          <w:sz w:val="22"/>
-        </w:rPr>
-        <w:t xml:space="preserve">around </w:t>
-      </w:r>
-      <w:r>
-        <w:rPr>
-          <w:rFonts w:cs="Times New Roman"/>
-          <w:sz w:val="22"/>
-        </w:rPr>
-        <w:t xml:space="preserve">2 months. </w:t>
-      </w:r>
-      <w:r>
-        <w:rPr>
-          <w:rFonts w:cs="Times New Roman"/>
-          <w:sz w:val="22"/>
-        </w:rPr>
-        <w:t xml:space="preserve"> </w:t>
-      </w:r>
-    </w:p>
-    <w:p>
-      <w:pPr>
-        <w:pStyle w:val="Heading2"/>
-      </w:pPr>
-      <w:bookmarkStart w:id="19" w:name="_Toc415478207"/>
-      <w:r>
-        <w:t>Data Pre-processing</w:t>
       </w:r>
       <w:bookmarkEnd w:id="19"/>
     </w:p>
@@ -18531,51 +18188,391 @@
         </w:rPr>
       </w:pPr>
       <w:r>
-        <w:t>The data which collected from</w:t>
-      </w:r>
-      <w:r>
-        <w:t xml:space="preserve"> user’s smartphone are </w:t>
-      </w:r>
-      <w:r>
-        <w:t xml:space="preserve">not </w:t>
-      </w:r>
-      <w:r>
-        <w:t xml:space="preserve">clean, means the data has a noise </w:t>
-      </w:r>
-      <w:proofErr w:type="gramStart"/>
-      <w:r>
-        <w:lastRenderedPageBreak/>
-        <w:t>and</w:t>
-      </w:r>
-      <w:proofErr w:type="gramEnd"/>
-      <w:r>
-        <w:t xml:space="preserve"> duplication. </w:t>
-      </w:r>
-      <w:r>
-        <w:rPr>
-          <w:rFonts w:cs="Times New Roman"/>
-          <w:sz w:val="22"/>
-        </w:rPr>
-        <w:t xml:space="preserve">In this section, we explain about the data pre-processing which is contain with two subchapters are data cleansing and data transformation. </w:t>
+        <w:rPr>
+          <w:sz w:val="22"/>
+        </w:rPr>
+        <w:t xml:space="preserve">Table </w:t>
+      </w:r>
+      <w:r>
+        <w:rPr>
+          <w:sz w:val="22"/>
+        </w:rPr>
+        <w:t>2-</w:t>
+      </w:r>
+      <w:r>
+        <w:rPr>
+          <w:sz w:val="22"/>
+        </w:rPr>
+        <w:t xml:space="preserve">2 shows </w:t>
+      </w:r>
+      <w:r>
+        <w:rPr>
+          <w:sz w:val="22"/>
+        </w:rPr>
+        <w:t>the list of probes that used by our application to collect users personal data</w:t>
+      </w:r>
+      <w:r>
+        <w:rPr>
+          <w:sz w:val="22"/>
+        </w:rPr>
+        <w:t xml:space="preserve">. </w:t>
+      </w:r>
+      <w:r>
+        <w:rPr>
+          <w:sz w:val="22"/>
+        </w:rPr>
+        <w:t>Not all of those data</w:t>
+      </w:r>
+      <w:r>
+        <w:rPr>
+          <w:sz w:val="22"/>
+        </w:rPr>
+        <w:t xml:space="preserve"> that we collected</w:t>
+      </w:r>
+      <w:r>
+        <w:rPr>
+          <w:sz w:val="22"/>
+        </w:rPr>
+        <w:t xml:space="preserve"> are used in this research. We give symbol (“X”) in the last column (</w:t>
+      </w:r>
+      <w:r>
+        <w:rPr>
+          <w:i/>
+          <w:sz w:val="22"/>
+        </w:rPr>
+        <w:t>used column</w:t>
+      </w:r>
+      <w:r>
+        <w:rPr>
+          <w:sz w:val="22"/>
+        </w:rPr>
+        <w:t xml:space="preserve">) to the data </w:t>
+      </w:r>
+      <w:r>
+        <w:rPr>
+          <w:sz w:val="22"/>
+        </w:rPr>
+        <w:t>which</w:t>
+      </w:r>
+      <w:r>
+        <w:rPr>
+          <w:sz w:val="22"/>
+        </w:rPr>
+        <w:t xml:space="preserve"> we used in </w:t>
+      </w:r>
+      <w:r>
+        <w:rPr>
+          <w:sz w:val="22"/>
+        </w:rPr>
+        <w:t xml:space="preserve">this research. The data that </w:t>
+      </w:r>
+      <w:r>
+        <w:rPr>
+          <w:sz w:val="22"/>
+        </w:rPr>
+        <w:t>used are: On request data: GPS location, Nearby Wi-Fi, Nearby Bluetooth, Battery; Historical data: Call log</w:t>
+      </w:r>
+      <w:r>
+        <w:rPr>
+          <w:sz w:val="22"/>
+        </w:rPr>
+        <w:t xml:space="preserve"> and SMS log; Continuous data: s</w:t>
+      </w:r>
+      <w:r>
+        <w:rPr>
+          <w:sz w:val="22"/>
+        </w:rPr>
+        <w:t>martp</w:t>
+      </w:r>
+      <w:r>
+        <w:rPr>
+          <w:sz w:val="22"/>
+        </w:rPr>
+        <w:t>hone screen, r</w:t>
+      </w:r>
+      <w:r>
+        <w:rPr>
+          <w:sz w:val="22"/>
+        </w:rPr>
+        <w:t>unning applications, user activity log.</w:t>
+      </w:r>
+      <w:r>
+        <w:rPr>
+          <w:sz w:val="22"/>
+        </w:rPr>
+        <w:t xml:space="preserve"> The total dataset that </w:t>
+      </w:r>
+      <w:r>
+        <w:rPr>
+          <w:sz w:val="22"/>
+        </w:rPr>
+        <w:t>used are 9 probes.</w:t>
+      </w:r>
+      <w:r>
+        <w:rPr>
+          <w:rFonts w:cs="Times New Roman"/>
+          <w:sz w:val="22"/>
+        </w:rPr>
+        <w:tab/>
       </w:r>
     </w:p>
     <w:p>
       <w:pPr>
-        <w:ind w:left="418"/>
-      </w:pPr>
+        <w:spacing w:line="360" w:lineRule="auto"/>
+        <w:ind w:firstLine="418"/>
+        <w:rPr>
+          <w:sz w:val="22"/>
+        </w:rPr>
+      </w:pPr>
+      <w:r>
+        <w:rPr>
+          <w:rFonts w:cs="Times New Roman"/>
+          <w:sz w:val="22"/>
+        </w:rPr>
+        <w:t xml:space="preserve">The total of students who participated are 47 students. From those data not all data are </w:t>
+      </w:r>
+      <w:r>
+        <w:rPr>
+          <w:rFonts w:cs="Times New Roman"/>
+          <w:sz w:val="22"/>
+        </w:rPr>
+        <w:t>full</w:t>
+      </w:r>
+      <w:r>
+        <w:rPr>
+          <w:rFonts w:cs="Times New Roman"/>
+          <w:sz w:val="22"/>
+        </w:rPr>
+        <w:t xml:space="preserve"> </w:t>
+      </w:r>
+      <w:r>
+        <w:rPr>
+          <w:rFonts w:cs="Times New Roman"/>
+          <w:sz w:val="22"/>
+        </w:rPr>
+        <w:t xml:space="preserve">available. Some </w:t>
+      </w:r>
+      <w:r>
+        <w:rPr>
+          <w:rFonts w:cs="Times New Roman"/>
+          <w:sz w:val="22"/>
+        </w:rPr>
+        <w:t>student</w:t>
+      </w:r>
+      <w:r>
+        <w:rPr>
+          <w:rFonts w:cs="Times New Roman"/>
+          <w:sz w:val="22"/>
+        </w:rPr>
+        <w:t>s does not have SMS log</w:t>
+      </w:r>
+      <w:r>
+        <w:rPr>
+          <w:rFonts w:cs="Times New Roman"/>
+          <w:sz w:val="22"/>
+        </w:rPr>
+        <w:t>, or another data</w:t>
+      </w:r>
+      <w:r>
+        <w:rPr>
+          <w:rFonts w:cs="Times New Roman"/>
+          <w:sz w:val="22"/>
+        </w:rPr>
+        <w:t xml:space="preserve">, </w:t>
+      </w:r>
+      <w:r>
+        <w:rPr>
+          <w:rFonts w:cs="Times New Roman"/>
+          <w:sz w:val="22"/>
+        </w:rPr>
+        <w:t xml:space="preserve">the reason they do not have SMS data </w:t>
+      </w:r>
+      <w:r>
+        <w:rPr>
+          <w:rFonts w:cs="Times New Roman"/>
+          <w:sz w:val="22"/>
+        </w:rPr>
+        <w:t>probably he prefer</w:t>
+      </w:r>
+      <w:r>
+        <w:rPr>
+          <w:rFonts w:cs="Times New Roman"/>
+          <w:sz w:val="22"/>
+        </w:rPr>
+        <w:t>s</w:t>
+      </w:r>
+      <w:r>
+        <w:rPr>
+          <w:rFonts w:cs="Times New Roman"/>
+          <w:sz w:val="22"/>
+        </w:rPr>
+        <w:t xml:space="preserve"> to use</w:t>
+      </w:r>
+      <w:r>
+        <w:rPr>
+          <w:rFonts w:cs="Times New Roman"/>
+          <w:sz w:val="22"/>
+        </w:rPr>
+        <w:t>s</w:t>
+      </w:r>
+      <w:r>
+        <w:rPr>
+          <w:rFonts w:cs="Times New Roman"/>
+          <w:sz w:val="22"/>
+        </w:rPr>
+        <w:t xml:space="preserve"> application messenger such as </w:t>
+      </w:r>
+      <w:proofErr w:type="spellStart"/>
+      <w:r>
+        <w:rPr>
+          <w:rFonts w:cs="Times New Roman"/>
+          <w:sz w:val="22"/>
+        </w:rPr>
+        <w:t>Kakao</w:t>
+      </w:r>
+      <w:proofErr w:type="spellEnd"/>
+      <w:r>
+        <w:rPr>
+          <w:rFonts w:cs="Times New Roman"/>
+          <w:sz w:val="22"/>
+        </w:rPr>
+        <w:t xml:space="preserve">, </w:t>
+      </w:r>
+      <w:proofErr w:type="spellStart"/>
+      <w:r>
+        <w:rPr>
+          <w:rFonts w:cs="Times New Roman"/>
+          <w:sz w:val="22"/>
+        </w:rPr>
+        <w:t>Whatsapp</w:t>
+      </w:r>
+      <w:proofErr w:type="spellEnd"/>
+      <w:r>
+        <w:rPr>
+          <w:rFonts w:cs="Times New Roman"/>
+          <w:sz w:val="22"/>
+        </w:rPr>
+        <w:t xml:space="preserve">, </w:t>
+      </w:r>
+      <w:proofErr w:type="spellStart"/>
+      <w:r>
+        <w:rPr>
+          <w:rFonts w:cs="Times New Roman"/>
+          <w:sz w:val="22"/>
+        </w:rPr>
+        <w:t>etc</w:t>
+      </w:r>
+      <w:proofErr w:type="spellEnd"/>
+      <w:r>
+        <w:rPr>
+          <w:rFonts w:cs="Times New Roman"/>
+          <w:sz w:val="22"/>
+        </w:rPr>
+        <w:t xml:space="preserve"> instead of SMS application.</w:t>
+      </w:r>
+      <w:r>
+        <w:rPr>
+          <w:rFonts w:cs="Times New Roman"/>
+          <w:sz w:val="22"/>
+        </w:rPr>
+        <w:t xml:space="preserve"> In this research, we</w:t>
+      </w:r>
+      <w:r>
+        <w:rPr>
+          <w:rFonts w:cs="Times New Roman"/>
+          <w:sz w:val="22"/>
+        </w:rPr>
+        <w:t xml:space="preserve"> use data from 37</w:t>
+      </w:r>
+      <w:r>
+        <w:rPr>
+          <w:rFonts w:cs="Times New Roman"/>
+          <w:sz w:val="22"/>
+        </w:rPr>
+        <w:t xml:space="preserve"> students which all of data are available during </w:t>
+      </w:r>
+      <w:r>
+        <w:rPr>
+          <w:rFonts w:cs="Times New Roman"/>
+          <w:sz w:val="22"/>
+        </w:rPr>
+        <w:t xml:space="preserve">around </w:t>
+      </w:r>
+      <w:r>
+        <w:rPr>
+          <w:rFonts w:cs="Times New Roman"/>
+          <w:sz w:val="22"/>
+        </w:rPr>
+        <w:t xml:space="preserve">2 months. </w:t>
+      </w:r>
+      <w:r>
+        <w:rPr>
+          <w:rFonts w:cs="Times New Roman"/>
+          <w:sz w:val="22"/>
+        </w:rPr>
+        <w:t xml:space="preserve"> </w:t>
+      </w:r>
     </w:p>
     <w:p>
       <w:pPr>
-        <w:pStyle w:val="Heading3"/>
-      </w:pPr>
-      <w:bookmarkStart w:id="20" w:name="_Toc415478208"/>
-      <w:r>
-        <w:t>Data Cleansing</w:t>
+        <w:pStyle w:val="Heading2"/>
+      </w:pPr>
+      <w:bookmarkStart w:id="20" w:name="_Toc415602355"/>
+      <w:r>
+        <w:t>Data Pre-processing</w:t>
       </w:r>
       <w:bookmarkEnd w:id="20"/>
     </w:p>
     <w:p>
       <w:pPr>
+        <w:spacing w:line="360" w:lineRule="auto"/>
+        <w:ind w:firstLine="418"/>
+        <w:rPr>
+          <w:rFonts w:cs="Times New Roman"/>
+          <w:sz w:val="22"/>
+        </w:rPr>
+      </w:pPr>
+      <w:r>
+        <w:t>The data which collected from</w:t>
+      </w:r>
+      <w:r>
+        <w:t xml:space="preserve"> user’s smartphone are </w:t>
+      </w:r>
+      <w:r>
+        <w:t xml:space="preserve">not </w:t>
+      </w:r>
+      <w:r>
+        <w:t xml:space="preserve">clean, means the data has a noise </w:t>
+      </w:r>
+      <w:r>
+        <w:lastRenderedPageBreak/>
+        <w:t xml:space="preserve">and duplication. </w:t>
+      </w:r>
+      <w:r>
+        <w:rPr>
+          <w:rFonts w:cs="Times New Roman"/>
+          <w:sz w:val="22"/>
+        </w:rPr>
+        <w:t xml:space="preserve">In this section, we explain about the data pre-processing which is contain with two subchapters are data cleansing and data transformation. </w:t>
+      </w:r>
+    </w:p>
+    <w:p>
+      <w:pPr>
+        <w:ind w:left="418"/>
+      </w:pPr>
+    </w:p>
+    <w:p>
+      <w:pPr>
+        <w:pStyle w:val="Heading3"/>
+      </w:pPr>
+      <w:bookmarkStart w:id="21" w:name="_Toc415602356"/>
+      <w:r>
+        <w:t>Data Cleansing</w:t>
+      </w:r>
+      <w:bookmarkEnd w:id="21"/>
+    </w:p>
+    <w:p>
+      <w:pPr>
         <w:spacing w:line="420" w:lineRule="auto"/>
         <w:ind w:firstLineChars="200" w:firstLine="440"/>
         <w:rPr>
@@ -18855,7 +18852,7 @@
       <w:pPr>
         <w:pStyle w:val="Heading3"/>
       </w:pPr>
-      <w:bookmarkStart w:id="21" w:name="_Toc415478209"/>
+      <w:bookmarkStart w:id="22" w:name="_Toc415602357"/>
       <w:r>
         <w:t>Data</w:t>
       </w:r>
@@ -18865,7 +18862,7 @@
       <w:r>
         <w:t xml:space="preserve"> Transformation</w:t>
       </w:r>
-      <w:bookmarkEnd w:id="21"/>
+      <w:bookmarkEnd w:id="22"/>
     </w:p>
     <w:p>
       <w:pPr>
@@ -18930,7 +18927,7 @@
                                 <w:kern w:val="2"/>
                               </w:rPr>
                             </w:pPr>
-                            <w:bookmarkStart w:id="22" w:name="_Toc415483251"/>
+                            <w:bookmarkStart w:id="23" w:name="_Toc415602330"/>
                             <w:r>
                               <w:rPr>
                                 <w:b/>
@@ -19017,7 +19014,7 @@
                               </w:rPr>
                               <w:t>Data preprocessing flows</w:t>
                             </w:r>
-                            <w:bookmarkEnd w:id="22"/>
+                            <w:bookmarkEnd w:id="23"/>
                           </w:p>
                         </w:txbxContent>
                       </wps:txbx>
@@ -19049,7 +19046,7 @@
                           <w:kern w:val="2"/>
                         </w:rPr>
                       </w:pPr>
-                      <w:bookmarkStart w:id="23" w:name="_Toc415483251"/>
+                      <w:bookmarkStart w:id="24" w:name="_Toc415602330"/>
                       <w:r>
                         <w:rPr>
                           <w:b/>
@@ -19136,7 +19133,7 @@
                         </w:rPr>
                         <w:t>Data preprocessing flows</w:t>
                       </w:r>
-                      <w:bookmarkEnd w:id="23"/>
+                      <w:bookmarkEnd w:id="24"/>
                     </w:p>
                   </w:txbxContent>
                 </v:textbox>
@@ -19506,7 +19503,7 @@
           <w:szCs w:val="22"/>
         </w:rPr>
       </w:pPr>
-      <w:bookmarkStart w:id="24" w:name="_Toc415478210"/>
+      <w:bookmarkStart w:id="25" w:name="_Toc415602358"/>
       <w:r>
         <w:rPr>
           <w:rFonts w:eastAsia="바탕체" w:cs="Times New Roman"/>
@@ -19515,7 +19512,7 @@
         </w:rPr>
         <w:t>Feature Extraction</w:t>
       </w:r>
-      <w:bookmarkEnd w:id="24"/>
+      <w:bookmarkEnd w:id="25"/>
       <w:r>
         <w:rPr>
           <w:rFonts w:eastAsia="바탕체" w:cs="Times New Roman"/>
@@ -19584,11 +19581,11 @@
       <w:pPr>
         <w:pStyle w:val="Heading3"/>
       </w:pPr>
-      <w:bookmarkStart w:id="25" w:name="_Toc415478211"/>
+      <w:bookmarkStart w:id="26" w:name="_Toc415602359"/>
       <w:r>
         <w:t>Define Human Activity and Behavior</w:t>
       </w:r>
-      <w:bookmarkEnd w:id="25"/>
+      <w:bookmarkEnd w:id="26"/>
     </w:p>
     <w:p>
       <w:pPr>
@@ -19960,7 +19957,7 @@
       <w:pPr>
         <w:pStyle w:val="Heading3"/>
       </w:pPr>
-      <w:bookmarkStart w:id="26" w:name="_Toc415478212"/>
+      <w:bookmarkStart w:id="27" w:name="_Toc415602360"/>
       <w:r>
         <w:t xml:space="preserve">Features </w:t>
       </w:r>
@@ -19970,7 +19967,7 @@
       <w:r>
         <w:t>Extraction</w:t>
       </w:r>
-      <w:bookmarkEnd w:id="26"/>
+      <w:bookmarkEnd w:id="27"/>
     </w:p>
     <w:p>
       <w:pPr>
@@ -21159,7 +21156,7 @@
           <w:b/>
         </w:rPr>
       </w:pPr>
-      <w:bookmarkStart w:id="27" w:name="_Toc415478193"/>
+      <w:bookmarkStart w:id="28" w:name="_Toc415602342"/>
       <w:r>
         <w:rPr>
           <w:b/>
@@ -21243,7 +21240,7 @@
       <w:r>
         <w:t>List of features and the values</w:t>
       </w:r>
-      <w:bookmarkEnd w:id="27"/>
+      <w:bookmarkEnd w:id="28"/>
     </w:p>
     <w:tbl>
       <w:tblPr>
@@ -22691,7 +22688,7 @@
           <w:b/>
         </w:rPr>
       </w:pPr>
-      <w:bookmarkStart w:id="28" w:name="_Toc415483252"/>
+      <w:bookmarkStart w:id="29" w:name="_Toc415602331"/>
       <w:r>
         <w:rPr>
           <w:b/>
@@ -22777,21 +22774,21 @@
           <w:rFonts w:cs="Times New Roman"/>
         </w:rPr>
         <w:t>Sample output of the features extraction in Pre-Processing II.</w:t>
-      </w:r>
-      <w:bookmarkEnd w:id="28"/>
-    </w:p>
-    <w:p>
-      <w:pPr>
-        <w:pStyle w:val="Heading3"/>
-      </w:pPr>
-      <w:bookmarkStart w:id="29" w:name="_Toc415478213"/>
-      <w:r>
-        <w:t>Human and Machine Time</w:t>
       </w:r>
       <w:bookmarkEnd w:id="29"/>
     </w:p>
     <w:p>
       <w:pPr>
+        <w:pStyle w:val="Heading3"/>
+      </w:pPr>
+      <w:bookmarkStart w:id="30" w:name="_Toc415602361"/>
+      <w:r>
+        <w:t>Human and Machine Time</w:t>
+      </w:r>
+      <w:bookmarkEnd w:id="30"/>
+    </w:p>
+    <w:p>
+      <w:pPr>
         <w:spacing w:line="420" w:lineRule="auto"/>
         <w:ind w:firstLineChars="193" w:firstLine="425"/>
         <w:rPr>
@@ -22898,7 +22895,7 @@
       <w:pPr>
         <w:pStyle w:val="Heading3"/>
       </w:pPr>
-      <w:bookmarkStart w:id="30" w:name="_Toc415478214"/>
+      <w:bookmarkStart w:id="31" w:name="_Toc415602362"/>
       <w:r>
         <w:t xml:space="preserve">List of the </w:t>
       </w:r>
@@ -22908,7 +22905,7 @@
       <w:r>
         <w:t>Features</w:t>
       </w:r>
-      <w:bookmarkEnd w:id="30"/>
+      <w:bookmarkEnd w:id="31"/>
     </w:p>
     <w:p>
       <w:pPr>
@@ -24070,7 +24067,7 @@
           <w:b/>
         </w:rPr>
       </w:pPr>
-      <w:bookmarkStart w:id="31" w:name="_Toc415483253"/>
+      <w:bookmarkStart w:id="32" w:name="_Toc415602332"/>
       <w:r>
         <w:rPr>
           <w:b/>
@@ -24157,7 +24154,7 @@
         </w:rPr>
         <w:t>Sample output of the features extraction in Pre-Processing III (Final Features).</w:t>
       </w:r>
-      <w:bookmarkEnd w:id="31"/>
+      <w:bookmarkEnd w:id="32"/>
     </w:p>
     <w:p>
       <w:pPr>
@@ -24167,7 +24164,7 @@
           <w:rFonts w:cs="Times New Roman"/>
         </w:rPr>
       </w:pPr>
-      <w:bookmarkStart w:id="32" w:name="_Toc415478215"/>
+      <w:bookmarkStart w:id="33" w:name="_Toc415602363"/>
       <w:r>
         <w:rPr>
           <w:rFonts w:cs="Times New Roman"/>
@@ -24175,7 +24172,7 @@
         <w:lastRenderedPageBreak/>
         <w:t>HUMAN BEHAVIORS MODELING</w:t>
       </w:r>
-      <w:bookmarkEnd w:id="32"/>
+      <w:bookmarkEnd w:id="33"/>
     </w:p>
     <w:p>
       <w:pPr>
@@ -24455,7 +24452,7 @@
                                 <w:b/>
                               </w:rPr>
                             </w:pPr>
-                            <w:bookmarkStart w:id="33" w:name="_Toc415483254"/>
+                            <w:bookmarkStart w:id="34" w:name="_Toc415602333"/>
                             <w:r>
                               <w:rPr>
                                 <w:b/>
@@ -24551,7 +24548,7 @@
                             <w:r>
                               <w:t>students in the same day for four days.</w:t>
                             </w:r>
-                            <w:bookmarkEnd w:id="33"/>
+                            <w:bookmarkEnd w:id="34"/>
                           </w:p>
                         </w:txbxContent>
                       </wps:txbx>
@@ -24698,7 +24695,7 @@
                           <w:b/>
                         </w:rPr>
                       </w:pPr>
-                      <w:bookmarkStart w:id="34" w:name="_Toc415483254"/>
+                      <w:bookmarkStart w:id="35" w:name="_Toc415602333"/>
                       <w:r>
                         <w:rPr>
                           <w:b/>
@@ -24794,7 +24791,7 @@
                       <w:r>
                         <w:t>students in the same day for four days.</w:t>
                       </w:r>
-                      <w:bookmarkEnd w:id="34"/>
+                      <w:bookmarkEnd w:id="35"/>
                     </w:p>
                   </w:txbxContent>
                 </v:textbox>
@@ -24871,7 +24868,7 @@
           <w:lang w:eastAsia="ko-KR"/>
         </w:rPr>
       </w:pPr>
-      <w:bookmarkStart w:id="35" w:name="_Toc415478216"/>
+      <w:bookmarkStart w:id="36" w:name="_Toc415602364"/>
       <w:r>
         <w:rPr>
           <w:lang w:eastAsia="ko-KR"/>
@@ -24884,7 +24881,7 @@
         </w:rPr>
         <w:t xml:space="preserve"> and Problem Statement</w:t>
       </w:r>
-      <w:bookmarkEnd w:id="35"/>
+      <w:bookmarkEnd w:id="36"/>
     </w:p>
     <w:p>
       <w:pPr>
@@ -25838,14 +25835,14 @@
           <w:lang w:eastAsia="ko-KR"/>
         </w:rPr>
       </w:pPr>
-      <w:bookmarkStart w:id="36" w:name="_Toc415478217"/>
+      <w:bookmarkStart w:id="37" w:name="_Toc415602365"/>
       <w:r>
         <w:rPr>
           <w:lang w:eastAsia="ko-KR"/>
         </w:rPr>
         <w:t>Proposed Methods</w:t>
       </w:r>
-      <w:bookmarkEnd w:id="36"/>
+      <w:bookmarkEnd w:id="37"/>
     </w:p>
     <w:p>
       <w:pPr>
@@ -25875,14 +25872,14 @@
           <w:lang w:eastAsia="ko-KR"/>
         </w:rPr>
       </w:pPr>
-      <w:bookmarkStart w:id="37" w:name="_Toc415478218"/>
+      <w:bookmarkStart w:id="38" w:name="_Toc415602366"/>
       <w:r>
         <w:rPr>
           <w:lang w:eastAsia="ko-KR"/>
         </w:rPr>
         <w:t>Overall architecture</w:t>
       </w:r>
-      <w:bookmarkEnd w:id="37"/>
+      <w:bookmarkEnd w:id="38"/>
     </w:p>
     <w:p>
       <w:pPr>
@@ -25959,7 +25956,7 @@
           <w:rFonts w:cs="Times New Roman"/>
         </w:rPr>
       </w:pPr>
-      <w:bookmarkStart w:id="38" w:name="_Toc415483255"/>
+      <w:bookmarkStart w:id="39" w:name="_Toc415602334"/>
       <w:r>
         <w:rPr>
           <w:b/>
@@ -26055,7 +26052,7 @@
       <w:r>
         <w:t xml:space="preserve"> 2 days)</w:t>
       </w:r>
-      <w:bookmarkEnd w:id="38"/>
+      <w:bookmarkEnd w:id="39"/>
     </w:p>
     <w:p>
       <w:pPr>
@@ -28591,7 +28588,7 @@
           <w:lang w:eastAsia="ko-KR"/>
         </w:rPr>
       </w:pPr>
-      <w:bookmarkStart w:id="39" w:name="_Toc415478219"/>
+      <w:bookmarkStart w:id="40" w:name="_Toc415602367"/>
       <w:r>
         <w:rPr>
           <w:lang w:eastAsia="ko-KR"/>
@@ -28616,7 +28613,7 @@
         </w:rPr>
         <w:t xml:space="preserve"> Detection</w:t>
       </w:r>
-      <w:bookmarkEnd w:id="39"/>
+      <w:bookmarkEnd w:id="40"/>
     </w:p>
     <w:p>
       <w:pPr>
@@ -28685,8 +28682,6 @@
           </wp:inline>
         </w:drawing>
       </w:r>
-      <w:bookmarkStart w:id="40" w:name="_GoBack"/>
-      <w:bookmarkEnd w:id="40"/>
     </w:p>
     <w:p>
       <w:pPr>
@@ -28696,7 +28691,7 @@
           <w:rFonts w:cs="Times New Roman"/>
         </w:rPr>
       </w:pPr>
-      <w:bookmarkStart w:id="41" w:name="_Toc415483256"/>
+      <w:bookmarkStart w:id="41" w:name="_Toc415602335"/>
       <w:r>
         <w:rPr>
           <w:b/>
@@ -29732,7 +29727,7 @@
           <w:lang w:eastAsia="ko-KR"/>
         </w:rPr>
       </w:pPr>
-      <w:bookmarkStart w:id="42" w:name="_Toc415478220"/>
+      <w:bookmarkStart w:id="42" w:name="_Toc415602368"/>
       <w:r>
         <w:rPr>
           <w:rFonts w:cs="Times New Roman"/>
@@ -29748,7 +29743,7 @@
           <w:lang w:eastAsia="ko-KR"/>
         </w:rPr>
       </w:pPr>
-      <w:bookmarkStart w:id="43" w:name="_Toc415478221"/>
+      <w:bookmarkStart w:id="43" w:name="_Toc415602369"/>
       <w:r>
         <w:rPr>
           <w:lang w:eastAsia="ko-KR"/>
@@ -29788,7 +29783,7 @@
           <w:lang w:eastAsia="ko-KR"/>
         </w:rPr>
       </w:pPr>
-      <w:bookmarkStart w:id="44" w:name="_Toc415478222"/>
+      <w:bookmarkStart w:id="44" w:name="_Toc415602370"/>
       <w:r>
         <w:rPr>
           <w:lang w:eastAsia="ko-KR"/>
@@ -29867,7 +29862,7 @@
           <w:rFonts w:cs="Times New Roman"/>
         </w:rPr>
       </w:pPr>
-      <w:bookmarkStart w:id="45" w:name="_Toc415483257"/>
+      <w:bookmarkStart w:id="45" w:name="_Toc415602336"/>
       <w:r>
         <w:rPr>
           <w:b/>
@@ -30559,7 +30554,7 @@
           <w:rFonts w:cs="Times New Roman"/>
         </w:rPr>
       </w:pPr>
-      <w:bookmarkStart w:id="46" w:name="_Toc415478194"/>
+      <w:bookmarkStart w:id="46" w:name="_Toc415602343"/>
       <w:r>
         <w:rPr>
           <w:b/>
@@ -32330,7 +32325,7 @@
       <w:r>
         <w:tab/>
       </w:r>
-      <w:bookmarkStart w:id="47" w:name="_Toc415483258"/>
+      <w:bookmarkStart w:id="47" w:name="_Toc415602337"/>
       <w:r>
         <w:rPr>
           <w:b/>
@@ -32428,79 +32423,150 @@
         <w:rPr>
           <w:lang w:eastAsia="ko-KR"/>
         </w:rPr>
-        <w:t xml:space="preserve">We tried to looking the answer, why some of users have bad accuracy. Figure 4-2 is the answer. </w:t>
+        <w:t xml:space="preserve">We tried to looking the answer, why some of users have bad accuracy. </w:t>
+      </w:r>
+      <w:r>
+        <w:rPr>
+          <w:lang w:eastAsia="ko-KR"/>
+        </w:rPr>
+        <w:t xml:space="preserve">After we observe and </w:t>
       </w:r>
       <w:r>
         <w:rPr>
           <w:lang w:eastAsia="ko-KR"/>
         </w:rPr>
         <w:lastRenderedPageBreak/>
-        <w:t xml:space="preserve">Figure 4-2 shows about the behavior from the one of user who has bad accuracy. We can compare this figure to Figure 3-1. The users who have bad accuracy, they have different behavior almost in every day which our approach could not handle it. Despite some of </w:t>
-      </w:r>
-      <w:r>
-        <w:rPr>
-          <w:lang w:eastAsia="ko-KR"/>
-        </w:rPr>
-        <w:t xml:space="preserve">users have bad accuracy (under 30 %) means only around 30% behavior data in </w:t>
-      </w:r>
-      <w:r>
-        <w:rPr>
-          <w:lang w:eastAsia="ko-KR"/>
-        </w:rPr>
-        <w:t>test dataset</w:t>
-      </w:r>
-      <w:r>
-        <w:rPr>
-          <w:lang w:eastAsia="ko-KR"/>
-        </w:rPr>
-        <w:t xml:space="preserve"> which identified in behavior model, </w:t>
-      </w:r>
-      <w:r>
-        <w:rPr>
-          <w:lang w:eastAsia="ko-KR"/>
-        </w:rPr>
-        <w:t xml:space="preserve">but </w:t>
-      </w:r>
-      <w:r>
-        <w:rPr>
-          <w:lang w:eastAsia="ko-KR"/>
-        </w:rPr>
-        <w:t xml:space="preserve">the value is the highest one than </w:t>
-      </w:r>
-      <w:r>
-        <w:rPr>
-          <w:lang w:eastAsia="ko-KR"/>
-        </w:rPr>
-        <w:t>other</w:t>
-      </w:r>
-      <w:r>
-        <w:rPr>
-          <w:lang w:eastAsia="ko-KR"/>
-        </w:rPr>
-        <w:t xml:space="preserve"> values. </w:t>
-      </w:r>
-      <w:r>
-        <w:rPr>
-          <w:lang w:eastAsia="ko-KR"/>
-        </w:rPr>
-        <w:t>We can see from student who has ID “ESFJ_2301” only 22.866 % B2 which are identified by B1 (model), but this value is the highest than another values in the horizontal (same row) and vertical (same column), see appendix for full result. It means our approach still can be used for identification.</w:t>
-      </w:r>
-      <w:r>
-        <w:rPr>
-          <w:lang w:eastAsia="ko-KR"/>
-        </w:rPr>
-        <w:t xml:space="preserve">  </w:t>
-      </w:r>
-      <w:r>
-        <w:rPr>
-          <w:lang w:eastAsia="ko-KR"/>
-        </w:rPr>
-        <w:t xml:space="preserve">  </w:t>
+        <w:t xml:space="preserve">investigate, we got the answer. The reason why some of students have bad accuracy is because of theirs dataset. An example is data from </w:t>
+      </w:r>
+      <w:r>
+        <w:rPr>
+          <w:i/>
+          <w:lang w:eastAsia="ko-KR"/>
+        </w:rPr>
+        <w:t>“ESTJ_5190”</w:t>
+      </w:r>
+      <w:r>
+        <w:rPr>
+          <w:lang w:eastAsia="ko-KR"/>
+        </w:rPr>
+        <w:t xml:space="preserve"> and </w:t>
+      </w:r>
+      <w:r>
+        <w:rPr>
+          <w:i/>
+          <w:lang w:eastAsia="ko-KR"/>
+        </w:rPr>
+        <w:t>“ISFJ_2711”</w:t>
+      </w:r>
+      <w:r>
+        <w:rPr>
+          <w:lang w:eastAsia="ko-KR"/>
+        </w:rPr>
+        <w:t xml:space="preserve">, the dataset from those users after preprocessing III and splitting to two datasets (model and test), the size of those are 64 KB and 40 KB for the model dataset. The number of rows are less than 500 rows, whereas another data from students who has good accuracy, those data have number of rows around more than 50,000 rows. </w:t>
+      </w:r>
+      <w:r>
+        <w:rPr>
+          <w:lang w:eastAsia="ko-KR"/>
+        </w:rPr>
+        <w:t>It means the problem is theirs dataset were not enough for creating their behavior model. We also tried to plot the activities from one user who has bad accuracy. Figure 4-2 shows the result of our plotting.</w:t>
+      </w:r>
+      <w:r>
+        <w:rPr>
+          <w:lang w:eastAsia="ko-KR"/>
+        </w:rPr>
+        <w:t xml:space="preserve"> We can compare this figure to Figure 3-1. The users who have bad accuracy, </w:t>
+      </w:r>
+      <w:r>
+        <w:rPr>
+          <w:lang w:eastAsia="ko-KR"/>
+        </w:rPr>
+        <w:t>besides in some days they have few activities, they also</w:t>
+      </w:r>
+      <w:r>
+        <w:rPr>
+          <w:lang w:eastAsia="ko-KR"/>
+        </w:rPr>
+        <w:t xml:space="preserve"> have different behavior almost in every day which our approach could not handle it. </w:t>
       </w:r>
     </w:p>
     <w:p>
       <w:pPr>
         <w:spacing w:line="360" w:lineRule="auto"/>
+        <w:ind w:firstLine="418"/>
+        <w:rPr>
+          <w:lang w:eastAsia="ko-KR"/>
+        </w:rPr>
+      </w:pPr>
+      <w:r>
+        <w:rPr>
+          <w:lang w:eastAsia="ko-KR"/>
+        </w:rPr>
+        <w:t xml:space="preserve">Despite some of </w:t>
+      </w:r>
+      <w:r>
+        <w:rPr>
+          <w:lang w:eastAsia="ko-KR"/>
+        </w:rPr>
+        <w:t xml:space="preserve">users have bad accuracy (under 30 %) means only around 30% behavior data in </w:t>
+      </w:r>
+      <w:r>
+        <w:rPr>
+          <w:lang w:eastAsia="ko-KR"/>
+        </w:rPr>
+        <w:t>test dataset</w:t>
+      </w:r>
+      <w:r>
+        <w:rPr>
+          <w:lang w:eastAsia="ko-KR"/>
+        </w:rPr>
+        <w:t xml:space="preserve"> which identified in behavior model, </w:t>
+      </w:r>
+      <w:r>
+        <w:rPr>
+          <w:lang w:eastAsia="ko-KR"/>
+        </w:rPr>
+        <w:t xml:space="preserve">but </w:t>
+      </w:r>
+      <w:r>
+        <w:rPr>
+          <w:lang w:eastAsia="ko-KR"/>
+        </w:rPr>
+        <w:t xml:space="preserve">the value is the highest one than </w:t>
+      </w:r>
+      <w:r>
+        <w:rPr>
+          <w:lang w:eastAsia="ko-KR"/>
+        </w:rPr>
+        <w:t>other</w:t>
+      </w:r>
+      <w:r>
+        <w:rPr>
+          <w:lang w:eastAsia="ko-KR"/>
+        </w:rPr>
+        <w:t xml:space="preserve"> values. </w:t>
+      </w:r>
+      <w:r>
+        <w:rPr>
+          <w:lang w:eastAsia="ko-KR"/>
+        </w:rPr>
+        <w:t>We can see from student who has ID “ESFJ_2301” only 22.866 % B2 which are identified by B1 (model), but this value is the highest than another values in the horizontal (same row) and vertical (same column), see appendix for full result. It means our approach still can be used for identification.</w:t>
+      </w:r>
+      <w:r>
+        <w:rPr>
+          <w:lang w:eastAsia="ko-KR"/>
+        </w:rPr>
+        <w:t xml:space="preserve">  </w:t>
+      </w:r>
+      <w:r>
+        <w:rPr>
+          <w:lang w:eastAsia="ko-KR"/>
+        </w:rPr>
+        <w:t xml:space="preserve">  </w:t>
+      </w:r>
+    </w:p>
+    <w:p>
+      <w:pPr>
+        <w:spacing w:line="360" w:lineRule="auto"/>
         <w:rPr>
           <w:rFonts w:cs="Times New Roman"/>
           <w:sz w:val="22"/>
@@ -32632,8 +32698,9 @@
       <w:pPr>
         <w:pStyle w:val="Heading3"/>
       </w:pPr>
-      <w:bookmarkStart w:id="48" w:name="_Toc415478223"/>
-      <w:r>
+      <w:bookmarkStart w:id="48" w:name="_Toc415602371"/>
+      <w:r>
+        <w:lastRenderedPageBreak/>
         <w:t>Testing Performance by Removing Some of Features</w:t>
       </w:r>
       <w:bookmarkEnd w:id="48"/>
@@ -32717,7 +32784,7 @@
           <w:rFonts w:eastAsia="바탕체" w:cs="Times New Roman"/>
         </w:rPr>
       </w:pPr>
-      <w:bookmarkStart w:id="49" w:name="_Toc415483259"/>
+      <w:bookmarkStart w:id="49" w:name="_Toc415602338"/>
       <w:r>
         <w:rPr>
           <w:b/>
@@ -32943,6 +33010,7 @@
           <w:kern w:val="0"/>
           <w:sz w:val="22"/>
         </w:rPr>
+        <w:lastRenderedPageBreak/>
         <w:t>To answer that question, we tried to remove one and more features from our dataset and then we compare the result with previous result which is using all features. The cases that we tried are:</w:t>
       </w:r>
     </w:p>
@@ -33255,16 +33323,7 @@
           <w:kern w:val="0"/>
           <w:sz w:val="22"/>
         </w:rPr>
-        <w:t xml:space="preserve"> enough </w:t>
-      </w:r>
-      <w:r>
-        <w:rPr>
-          <w:rFonts w:eastAsia="바탕체" w:cs="Times New Roman"/>
-          <w:kern w:val="0"/>
-          <w:sz w:val="22"/>
-        </w:rPr>
-        <w:lastRenderedPageBreak/>
-        <w:t xml:space="preserve">for user identification. It means by using our approach, we can handle the realistic data which sometimes the data from one or more sensor does not available. </w:t>
+        <w:t xml:space="preserve"> enough for user identification. It means by using our approach, we can handle the realistic data which sometimes the data from one or more sensor does not available. </w:t>
       </w:r>
     </w:p>
     <w:p>
@@ -33275,7 +33334,7 @@
           <w:rFonts w:cs="Times New Roman"/>
         </w:rPr>
       </w:pPr>
-      <w:bookmarkStart w:id="50" w:name="_Toc415478224"/>
+      <w:bookmarkStart w:id="50" w:name="_Toc415602372"/>
       <w:r>
         <w:rPr>
           <w:rFonts w:cs="Times New Roman"/>
@@ -33328,7 +33387,14 @@
         <w:rPr>
           <w:sz w:val="22"/>
         </w:rPr>
-        <w:t xml:space="preserve">Changing the size of window. Our approach is using similarity detection between days in each window size. In this research, we used two days as the size of window. Actually we can increase the window to three, four, or five, or probably we use six days means one week as our window size. We can use different window and then observe the accuracy, whether the size of window will influence accuracy or not. Due to </w:t>
+        <w:t xml:space="preserve">Changing the size of window. Our approach is using similarity detection between days in each window size. In this research, we used two days as the size of window. Actually we can increase the window to three, four, or five, or probably we use six days means one week as our window size. We can use different window and then observe the accuracy, whether the size of window will </w:t>
+      </w:r>
+      <w:r>
+        <w:rPr>
+          <w:sz w:val="22"/>
+        </w:rPr>
+        <w:lastRenderedPageBreak/>
+        <w:t xml:space="preserve">influence accuracy or not. Due to </w:t>
       </w:r>
       <w:r>
         <w:rPr>
@@ -33403,7 +33469,7 @@
           <w:rFonts w:cs="Times New Roman"/>
         </w:rPr>
       </w:pPr>
-      <w:bookmarkStart w:id="51" w:name="_Toc415478225"/>
+      <w:bookmarkStart w:id="51" w:name="_Toc415602373"/>
       <w:r>
         <w:rPr>
           <w:rFonts w:cs="Times New Roman"/>
@@ -33426,14 +33492,7 @@
         <w:rPr>
           <w:sz w:val="22"/>
         </w:rPr>
-        <w:t xml:space="preserve">User personal data log from smartphone can be used for many purposes such as user </w:t>
-      </w:r>
-      <w:r>
-        <w:rPr>
-          <w:sz w:val="22"/>
-        </w:rPr>
-        <w:lastRenderedPageBreak/>
-        <w:t xml:space="preserve">identification, user classification, recommendation system, mood detection and etc. </w:t>
+        <w:t xml:space="preserve">User personal data log from smartphone can be used for many purposes such as user identification, user classification, recommendation system, mood detection and etc. </w:t>
       </w:r>
       <w:r>
         <w:rPr>
@@ -33889,7 +33948,15 @@
           <w:sz w:val="22"/>
           <w:lang w:val="x-none"/>
         </w:rPr>
-        <w:t xml:space="preserve"> whom the users probably would like to contact in a certain situation. The approach is they used social cont</w:t>
+        <w:t xml:space="preserve"> whom the users probably would like to contact in a certain </w:t>
+      </w:r>
+      <w:r>
+        <w:rPr>
+          <w:sz w:val="22"/>
+          <w:lang w:val="x-none"/>
+        </w:rPr>
+        <w:lastRenderedPageBreak/>
+        <w:t>situation. The approach is they used social cont</w:t>
       </w:r>
       <w:r>
         <w:rPr>
@@ -34272,15 +34339,7 @@
           <w:sz w:val="22"/>
           <w:lang w:eastAsia="ko-KR"/>
         </w:rPr>
-        <w:t xml:space="preserve">acebook friendship) in proximity has </w:t>
-      </w:r>
-      <w:r>
-        <w:rPr>
-          <w:sz w:val="22"/>
-          <w:lang w:eastAsia="ko-KR"/>
-        </w:rPr>
-        <w:lastRenderedPageBreak/>
-        <w:t xml:space="preserve">a significant impact on traffic consumption, personality tends to impact application preference </w:t>
+        <w:t xml:space="preserve">acebook friendship) in proximity has a significant impact on traffic consumption, personality tends to impact application preference </w:t>
       </w:r>
       <w:r>
         <w:rPr>
@@ -34634,6 +34693,7 @@
           <w:sz w:val="22"/>
           <w:lang w:eastAsia="ko-KR"/>
         </w:rPr>
+        <w:lastRenderedPageBreak/>
         <w:t xml:space="preserve">From those that we mentioned above </w:t>
       </w:r>
       <w:r>
@@ -35434,15 +35494,7 @@
           <w:sz w:val="22"/>
           <w:lang w:eastAsia="ko-KR"/>
         </w:rPr>
-        <w:t xml:space="preserve"> the </w:t>
-      </w:r>
-      <w:r>
-        <w:rPr>
-          <w:sz w:val="22"/>
-          <w:lang w:eastAsia="ko-KR"/>
-        </w:rPr>
-        <w:lastRenderedPageBreak/>
-        <w:t>evidence that we can predict the happiness of human based on their phone log. In this paper, the author</w:t>
+        <w:t xml:space="preserve"> the evidence that we can predict the happiness of human based on their phone log. In this paper, the author</w:t>
       </w:r>
       <w:r>
         <w:rPr>
@@ -35879,7 +35931,15 @@
           <w:sz w:val="22"/>
           <w:lang w:eastAsia="ko-KR"/>
         </w:rPr>
-        <w:t xml:space="preserve"> 25 iPhone users and using only six information features from mobile log (SMS, email, phone call, application usage, web browsing, and location). By using simple clustering classifier can achieved 61% accuracy on average and improved to 91% when inference is based on the same participant's data.</w:t>
+        <w:t xml:space="preserve"> 25 iPhone users and using only six </w:t>
+      </w:r>
+      <w:r>
+        <w:rPr>
+          <w:sz w:val="22"/>
+          <w:lang w:eastAsia="ko-KR"/>
+        </w:rPr>
+        <w:lastRenderedPageBreak/>
+        <w:t>information features from mobile log (SMS, email, phone call, application usage, web browsing, and location). By using simple clustering classifier can achieved 61% accuracy on average and improved to 91% when inference is based on the same participant's data.</w:t>
       </w:r>
       <w:r>
         <w:rPr>
@@ -36411,15 +36471,7 @@
           <w:sz w:val="22"/>
           <w:lang w:eastAsia="ko-KR"/>
         </w:rPr>
-        <w:t xml:space="preserve">and users </w:t>
-      </w:r>
-      <w:r>
-        <w:rPr>
-          <w:sz w:val="22"/>
-          <w:lang w:eastAsia="ko-KR"/>
-        </w:rPr>
-        <w:lastRenderedPageBreak/>
-        <w:t>smartphone data log. They collected data from 117 Nokia N95 smartphone users during 17 months period in Switzerland, they use statistical and machine learning approach to classify the user's smartphone data log based on personality</w:t>
+        <w:t>and users smartphone data log. They collected data from 117 Nokia N95 smartphone users during 17 months period in Switzerland, they use statistical and machine learning approach to classify the user's smartphone data log based on personality</w:t>
       </w:r>
       <w:r>
         <w:rPr>
@@ -36437,7 +36489,7 @@
           <w:rFonts w:cs="Times New Roman"/>
         </w:rPr>
       </w:pPr>
-      <w:bookmarkStart w:id="52" w:name="_Toc415478226"/>
+      <w:bookmarkStart w:id="52" w:name="_Toc415602374"/>
       <w:r>
         <w:rPr>
           <w:rFonts w:cs="Times New Roman"/>
@@ -36522,7 +36574,16 @@
           <w:kern w:val="0"/>
           <w:sz w:val="22"/>
         </w:rPr>
-        <w:t xml:space="preserve">We have tried also to remove one or more features and then observe the accuracy values. The result shows that even one or more features have been removed but our system still can be used for identification. It means our system can handle the problem if one or more data sensors from users smartphone not available. </w:t>
+        <w:t xml:space="preserve">We have tried also to remove one or more features and then observe the accuracy values. The result shows that even one or more features have been removed but our system still can be used for identification. It means our system can handle the problem if one or more data sensors </w:t>
+      </w:r>
+      <w:r>
+        <w:rPr>
+          <w:rFonts w:eastAsia="바탕체" w:cs="Times New Roman"/>
+          <w:kern w:val="0"/>
+          <w:sz w:val="22"/>
+        </w:rPr>
+        <w:lastRenderedPageBreak/>
+        <w:t xml:space="preserve">from users smartphone not available. </w:t>
       </w:r>
       <w:r>
         <w:rPr>
@@ -36656,7 +36717,7 @@
           <w:numId w:val="0"/>
         </w:numPr>
       </w:pPr>
-      <w:bookmarkStart w:id="53" w:name="_Toc415478227"/>
+      <w:bookmarkStart w:id="53" w:name="_Toc415602375"/>
       <w:r>
         <w:lastRenderedPageBreak/>
         <w:t>B</w:t>
@@ -37472,7 +37533,7 @@
           <w:numId w:val="0"/>
         </w:numPr>
       </w:pPr>
-      <w:bookmarkStart w:id="54" w:name="_Toc415478228"/>
+      <w:bookmarkStart w:id="54" w:name="_Toc415602376"/>
       <w:r>
         <w:lastRenderedPageBreak/>
         <w:t>References</w:t>
@@ -39243,7 +39304,7 @@
         </w:rPr>
       </w:pPr>
       <w:bookmarkStart w:id="56" w:name="_Toc360107363"/>
-      <w:bookmarkStart w:id="57" w:name="_Toc415478229"/>
+      <w:bookmarkStart w:id="57" w:name="_Toc415602377"/>
       <w:r>
         <w:rPr>
           <w:rFonts w:asciiTheme="minorEastAsia" w:eastAsiaTheme="minorEastAsia" w:hAnsiTheme="minorEastAsia" w:cs="굴림"/>
@@ -39300,7 +39361,7 @@
           <w:numId w:val="0"/>
         </w:numPr>
       </w:pPr>
-      <w:bookmarkStart w:id="58" w:name="_Toc415478230"/>
+      <w:bookmarkStart w:id="58" w:name="_Toc415602378"/>
       <w:bookmarkEnd w:id="55"/>
       <w:r>
         <w:lastRenderedPageBreak/>
@@ -40199,7 +40260,7 @@
         </w:numPr>
         <w:jc w:val="center"/>
       </w:pPr>
-      <w:bookmarkStart w:id="59" w:name="_Toc415478231"/>
+      <w:bookmarkStart w:id="59" w:name="_Toc415602379"/>
       <w:r>
         <w:t>APPENDIX</w:t>
       </w:r>
@@ -40289,9 +40350,9 @@
         </w:rPr>
         <w:drawing>
           <wp:inline distT="0" distB="0" distL="0" distR="0">
-            <wp:extent cx="5215890" cy="6170295"/>
-            <wp:effectExtent l="0" t="0" r="3810" b="1905"/>
-            <wp:docPr id="36" name="Picture 36" descr="D:\Dropbox\thesis\MyThesis\figures\table_output\1.JPG"/>
+            <wp:extent cx="5215890" cy="6217920"/>
+            <wp:effectExtent l="0" t="0" r="3810" b="0"/>
+            <wp:docPr id="10" name="Picture 10" descr="D:\Dropbox\thesis\MyThesis\figures\table_output\1.JPG"/>
             <wp:cNvGraphicFramePr>
               <a:graphicFrameLocks xmlns:a="http://schemas.openxmlformats.org/drawingml/2006/main" noChangeAspect="1"/>
             </wp:cNvGraphicFramePr>
@@ -40299,7 +40360,7 @@
               <a:graphicData uri="http://schemas.openxmlformats.org/drawingml/2006/picture">
                 <pic:pic xmlns:pic="http://schemas.openxmlformats.org/drawingml/2006/picture">
                   <pic:nvPicPr>
-                    <pic:cNvPr id="0" name="Picture 12" descr="D:\Dropbox\thesis\MyThesis\figures\table_output\1.JPG"/>
+                    <pic:cNvPr id="0" name="Picture 5" descr="D:\Dropbox\thesis\MyThesis\figures\table_output\1.JPG"/>
                     <pic:cNvPicPr>
                       <a:picLocks noChangeAspect="1" noChangeArrowheads="1"/>
                     </pic:cNvPicPr>
@@ -40320,7 +40381,7 @@
                   <pic:spPr bwMode="auto">
                     <a:xfrm>
                       <a:off x="0" y="0"/>
-                      <a:ext cx="5215890" cy="6170295"/>
+                      <a:ext cx="5215890" cy="6217920"/>
                     </a:xfrm>
                     <a:prstGeom prst="rect">
                       <a:avLst/>
@@ -40381,9 +40442,9 @@
         <w:lastRenderedPageBreak/>
         <w:drawing>
           <wp:inline distT="0" distB="0" distL="0" distR="0">
-            <wp:extent cx="5215890" cy="5716905"/>
-            <wp:effectExtent l="0" t="0" r="3810" b="0"/>
-            <wp:docPr id="37" name="Picture 37" descr="D:\Dropbox\thesis\MyThesis\figures\table_output\2.JPG"/>
+            <wp:extent cx="5215890" cy="5709285"/>
+            <wp:effectExtent l="0" t="0" r="3810" b="5715"/>
+            <wp:docPr id="12" name="Picture 12" descr="D:\Dropbox\thesis\MyThesis\figures\table_output\2.JPG"/>
             <wp:cNvGraphicFramePr>
               <a:graphicFrameLocks xmlns:a="http://schemas.openxmlformats.org/drawingml/2006/main" noChangeAspect="1"/>
             </wp:cNvGraphicFramePr>
@@ -40391,7 +40452,7 @@
               <a:graphicData uri="http://schemas.openxmlformats.org/drawingml/2006/picture">
                 <pic:pic xmlns:pic="http://schemas.openxmlformats.org/drawingml/2006/picture">
                   <pic:nvPicPr>
-                    <pic:cNvPr id="0" name="Picture 13" descr="D:\Dropbox\thesis\MyThesis\figures\table_output\2.JPG"/>
+                    <pic:cNvPr id="0" name="Picture 6" descr="D:\Dropbox\thesis\MyThesis\figures\table_output\2.JPG"/>
                     <pic:cNvPicPr>
                       <a:picLocks noChangeAspect="1" noChangeArrowheads="1"/>
                     </pic:cNvPicPr>
@@ -40412,7 +40473,7 @@
                   <pic:spPr bwMode="auto">
                     <a:xfrm>
                       <a:off x="0" y="0"/>
-                      <a:ext cx="5215890" cy="5716905"/>
+                      <a:ext cx="5215890" cy="5709285"/>
                     </a:xfrm>
                     <a:prstGeom prst="rect">
                       <a:avLst/>
@@ -40885,14 +40946,7 @@
         </w:rPr>
         <w:t xml:space="preserve"> </w:t>
       </w:r>
-    </w:p>
-    <w:p>
-      <w:pPr>
-        <w:widowControl/>
-        <w:autoSpaceDE w:val="0"/>
-        <w:autoSpaceDN w:val="0"/>
-        <w:adjustRightInd w:val="0"/>
-        <w:jc w:val="center"/>
+      <w:r>
         <w:rPr>
           <w:rFonts w:cs="Times New Roman"/>
           <w:noProof/>
@@ -40900,35 +40954,11 @@
           <w:sz w:val="22"/>
           <w:lang w:eastAsia="ko-KR"/>
         </w:rPr>
-      </w:pPr>
-    </w:p>
-    <w:p>
-      <w:pPr>
-        <w:widowControl/>
-        <w:autoSpaceDE w:val="0"/>
-        <w:autoSpaceDN w:val="0"/>
-        <w:adjustRightInd w:val="0"/>
-        <w:spacing w:line="420" w:lineRule="auto"/>
-        <w:jc w:val="center"/>
-        <w:rPr>
-          <w:rFonts w:cs="Times New Roman"/>
-          <w:kern w:val="20"/>
-          <w:sz w:val="22"/>
-        </w:rPr>
-      </w:pPr>
-      <w:r>
-        <w:rPr>
-          <w:rFonts w:cs="Times New Roman"/>
-          <w:noProof/>
-          <w:kern w:val="20"/>
-          <w:sz w:val="22"/>
-          <w:lang w:eastAsia="ko-KR"/>
-        </w:rPr>
         <w:drawing>
-          <wp:inline distT="0" distB="0" distL="0" distR="0">
-            <wp:extent cx="5748793" cy="3312520"/>
-            <wp:effectExtent l="0" t="0" r="4445" b="2540"/>
-            <wp:docPr id="49" name="Picture 49" descr="D:\Dropbox\thesis\MyThesis\figures\result1.jpeg"/>
+          <wp:inline distT="0" distB="0" distL="0" distR="0" wp14:anchorId="5269EA37" wp14:editId="444B0FA1">
+            <wp:extent cx="5219700" cy="3110918"/>
+            <wp:effectExtent l="0" t="0" r="0" b="0"/>
+            <wp:docPr id="15" name="Picture 15" descr="D:\Dropbox\thesis\MyThesis\figures\result1.jpeg"/>
             <wp:cNvGraphicFramePr>
               <a:graphicFrameLocks xmlns:a="http://schemas.openxmlformats.org/drawingml/2006/main" noChangeAspect="1"/>
             </wp:cNvGraphicFramePr>
@@ -40936,7 +40966,7 @@
               <a:graphicData uri="http://schemas.openxmlformats.org/drawingml/2006/picture">
                 <pic:pic xmlns:pic="http://schemas.openxmlformats.org/drawingml/2006/picture">
                   <pic:nvPicPr>
-                    <pic:cNvPr id="0" name="Picture 25" descr="D:\Dropbox\thesis\MyThesis\figures\result1.jpeg"/>
+                    <pic:cNvPr id="0" name="Picture 7" descr="D:\Dropbox\thesis\MyThesis\figures\result1.jpeg"/>
                     <pic:cNvPicPr>
                       <a:picLocks noChangeAspect="1" noChangeArrowheads="1"/>
                     </pic:cNvPicPr>
@@ -40957,7 +40987,7 @@
                   <pic:spPr bwMode="auto">
                     <a:xfrm>
                       <a:off x="0" y="0"/>
-                      <a:ext cx="5760903" cy="3319498"/>
+                      <a:ext cx="5219700" cy="3110918"/>
                     </a:xfrm>
                     <a:prstGeom prst="rect">
                       <a:avLst/>
@@ -40973,21 +41003,6 @@
           </wp:inline>
         </w:drawing>
       </w:r>
-    </w:p>
-    <w:p>
-      <w:pPr>
-        <w:widowControl/>
-        <w:autoSpaceDE w:val="0"/>
-        <w:autoSpaceDN w:val="0"/>
-        <w:adjustRightInd w:val="0"/>
-        <w:spacing w:line="420" w:lineRule="auto"/>
-        <w:jc w:val="center"/>
-        <w:rPr>
-          <w:rFonts w:cs="Times New Roman"/>
-          <w:kern w:val="20"/>
-          <w:sz w:val="22"/>
-        </w:rPr>
-      </w:pPr>
       <w:r>
         <w:rPr>
           <w:rFonts w:cs="Times New Roman"/>
@@ -40997,10 +41012,10 @@
           <w:lang w:eastAsia="ko-KR"/>
         </w:rPr>
         <w:drawing>
-          <wp:inline distT="0" distB="0" distL="0" distR="0">
-            <wp:extent cx="5850897" cy="3371353"/>
-            <wp:effectExtent l="0" t="0" r="0" b="635"/>
-            <wp:docPr id="50" name="Picture 50" descr="D:\Dropbox\thesis\MyThesis\figures\result2.jpeg"/>
+          <wp:inline distT="0" distB="0" distL="0" distR="0" wp14:anchorId="66D576F5" wp14:editId="26418925">
+            <wp:extent cx="5269250" cy="3140765"/>
+            <wp:effectExtent l="0" t="0" r="7620" b="2540"/>
+            <wp:docPr id="16" name="Picture 16" descr="D:\Dropbox\thesis\MyThesis\figures\result2.jpeg"/>
             <wp:cNvGraphicFramePr>
               <a:graphicFrameLocks xmlns:a="http://schemas.openxmlformats.org/drawingml/2006/main" noChangeAspect="1"/>
             </wp:cNvGraphicFramePr>
@@ -41008,7 +41023,7 @@
               <a:graphicData uri="http://schemas.openxmlformats.org/drawingml/2006/picture">
                 <pic:pic xmlns:pic="http://schemas.openxmlformats.org/drawingml/2006/picture">
                   <pic:nvPicPr>
-                    <pic:cNvPr id="0" name="Picture 26" descr="D:\Dropbox\thesis\MyThesis\figures\result2.jpeg"/>
+                    <pic:cNvPr id="0" name="Picture 8" descr="D:\Dropbox\thesis\MyThesis\figures\result2.jpeg"/>
                     <pic:cNvPicPr>
                       <a:picLocks noChangeAspect="1" noChangeArrowheads="1"/>
                     </pic:cNvPicPr>
@@ -41029,7 +41044,7 @@
                   <pic:spPr bwMode="auto">
                     <a:xfrm>
                       <a:off x="0" y="0"/>
-                      <a:ext cx="5861831" cy="3377653"/>
+                      <a:ext cx="5278338" cy="3146182"/>
                     </a:xfrm>
                     <a:prstGeom prst="rect">
                       <a:avLst/>
@@ -41049,6 +41064,21 @@
     <w:p>
       <w:pPr>
         <w:widowControl/>
+        <w:autoSpaceDE w:val="0"/>
+        <w:autoSpaceDN w:val="0"/>
+        <w:adjustRightInd w:val="0"/>
+        <w:spacing w:line="420" w:lineRule="auto"/>
+        <w:jc w:val="center"/>
+        <w:rPr>
+          <w:rFonts w:cs="Times New Roman"/>
+          <w:kern w:val="20"/>
+          <w:sz w:val="22"/>
+        </w:rPr>
+      </w:pPr>
+    </w:p>
+    <w:p>
+      <w:pPr>
+        <w:widowControl/>
         <w:jc w:val="left"/>
         <w:rPr>
           <w:rFonts w:cs="Times New Roman"/>
@@ -41079,6 +41109,21 @@
           <w:sz w:val="22"/>
         </w:rPr>
       </w:pPr>
+    </w:p>
+    <w:p>
+      <w:pPr>
+        <w:widowControl/>
+        <w:autoSpaceDE w:val="0"/>
+        <w:autoSpaceDN w:val="0"/>
+        <w:adjustRightInd w:val="0"/>
+        <w:spacing w:line="420" w:lineRule="auto"/>
+        <w:jc w:val="center"/>
+        <w:rPr>
+          <w:rFonts w:cs="Times New Roman"/>
+          <w:kern w:val="20"/>
+          <w:sz w:val="22"/>
+        </w:rPr>
+      </w:pPr>
       <w:r>
         <w:rPr>
           <w:rFonts w:cs="Times New Roman"/>
@@ -41087,12 +41132,11 @@
           <w:sz w:val="22"/>
           <w:lang w:eastAsia="ko-KR"/>
         </w:rPr>
-        <w:lastRenderedPageBreak/>
         <w:drawing>
           <wp:inline distT="0" distB="0" distL="0" distR="0">
-            <wp:extent cx="5581816" cy="3216306"/>
-            <wp:effectExtent l="0" t="0" r="0" b="3175"/>
-            <wp:docPr id="51" name="Picture 51" descr="D:\Dropbox\thesis\MyThesis\figures\result3.jpeg"/>
+            <wp:extent cx="5565913" cy="3317593"/>
+            <wp:effectExtent l="0" t="0" r="0" b="0"/>
+            <wp:docPr id="17" name="Picture 17" descr="D:\Dropbox\thesis\MyThesis\figures\result3.jpeg"/>
             <wp:cNvGraphicFramePr>
               <a:graphicFrameLocks xmlns:a="http://schemas.openxmlformats.org/drawingml/2006/main" noChangeAspect="1"/>
             </wp:cNvGraphicFramePr>
@@ -41100,7 +41144,7 @@
               <a:graphicData uri="http://schemas.openxmlformats.org/drawingml/2006/picture">
                 <pic:pic xmlns:pic="http://schemas.openxmlformats.org/drawingml/2006/picture">
                   <pic:nvPicPr>
-                    <pic:cNvPr id="0" name="Picture 27" descr="D:\Dropbox\thesis\MyThesis\figures\result3.jpeg"/>
+                    <pic:cNvPr id="0" name="Picture 9" descr="D:\Dropbox\thesis\MyThesis\figures\result3.jpeg"/>
                     <pic:cNvPicPr>
                       <a:picLocks noChangeAspect="1" noChangeArrowheads="1"/>
                     </pic:cNvPicPr>
@@ -41121,7 +41165,7 @@
                   <pic:spPr bwMode="auto">
                     <a:xfrm>
                       <a:off x="0" y="0"/>
-                      <a:ext cx="5587215" cy="3219417"/>
+                      <a:ext cx="5580450" cy="3326258"/>
                     </a:xfrm>
                     <a:prstGeom prst="rect">
                       <a:avLst/>
@@ -41137,21 +41181,6 @@
           </wp:inline>
         </w:drawing>
       </w:r>
-    </w:p>
-    <w:p>
-      <w:pPr>
-        <w:widowControl/>
-        <w:autoSpaceDE w:val="0"/>
-        <w:autoSpaceDN w:val="0"/>
-        <w:adjustRightInd w:val="0"/>
-        <w:spacing w:line="420" w:lineRule="auto"/>
-        <w:jc w:val="center"/>
-        <w:rPr>
-          <w:rFonts w:cs="Times New Roman"/>
-          <w:kern w:val="20"/>
-          <w:sz w:val="22"/>
-        </w:rPr>
-      </w:pPr>
       <w:r>
         <w:rPr>
           <w:rFonts w:cs="Times New Roman"/>
@@ -41162,9 +41191,9 @@
         </w:rPr>
         <w:drawing>
           <wp:inline distT="0" distB="0" distL="0" distR="0">
-            <wp:extent cx="5732891" cy="3303357"/>
-            <wp:effectExtent l="0" t="0" r="1270" b="0"/>
-            <wp:docPr id="52" name="Picture 52" descr="D:\Dropbox\thesis\MyThesis\figures\result4.jpeg"/>
+            <wp:extent cx="5656106" cy="3371353"/>
+            <wp:effectExtent l="0" t="0" r="1905" b="635"/>
+            <wp:docPr id="18" name="Picture 18" descr="D:\Dropbox\thesis\MyThesis\figures\result4.jpeg"/>
             <wp:cNvGraphicFramePr>
               <a:graphicFrameLocks xmlns:a="http://schemas.openxmlformats.org/drawingml/2006/main" noChangeAspect="1"/>
             </wp:cNvGraphicFramePr>
@@ -41172,7 +41201,7 @@
               <a:graphicData uri="http://schemas.openxmlformats.org/drawingml/2006/picture">
                 <pic:pic xmlns:pic="http://schemas.openxmlformats.org/drawingml/2006/picture">
                   <pic:nvPicPr>
-                    <pic:cNvPr id="0" name="Picture 28" descr="D:\Dropbox\thesis\MyThesis\figures\result4.jpeg"/>
+                    <pic:cNvPr id="0" name="Picture 10" descr="D:\Dropbox\thesis\MyThesis\figures\result4.jpeg"/>
                     <pic:cNvPicPr>
                       <a:picLocks noChangeAspect="1" noChangeArrowheads="1"/>
                     </pic:cNvPicPr>
@@ -41193,7 +41222,7 @@
                   <pic:spPr bwMode="auto">
                     <a:xfrm>
                       <a:off x="0" y="0"/>
-                      <a:ext cx="5753231" cy="3315077"/>
+                      <a:ext cx="5666236" cy="3377391"/>
                     </a:xfrm>
                     <a:prstGeom prst="rect">
                       <a:avLst/>
@@ -41279,7 +41308,7 @@
             <w:rFonts w:cs="Times New Roman"/>
             <w:noProof/>
           </w:rPr>
-          <w:t>33</w:t>
+          <w:t>14</w:t>
         </w:r>
         <w:r>
           <w:rPr>
@@ -47125,7 +47154,7 @@
 </file>
 
 <file path=customXml/itemProps1.xml><?xml version="1.0" encoding="utf-8"?>
-<ds:datastoreItem xmlns:ds="http://schemas.openxmlformats.org/officeDocument/2006/customXml" ds:itemID="{9E721066-3A1F-432A-90E5-441CD7A00597}">
+<ds:datastoreItem xmlns:ds="http://schemas.openxmlformats.org/officeDocument/2006/customXml" ds:itemID="{D4D6FF1C-8954-4A3A-B887-D4426A8850DF}">
   <ds:schemaRefs>
     <ds:schemaRef ds:uri="http://schemas.openxmlformats.org/officeDocument/2006/bibliography"/>
   </ds:schemaRefs>

</xml_diff>

<commit_message>
fixed thesis draft, ready for submit
</commit_message>
<xml_diff>
--- a/Rischan_Thesis.docx
+++ b/Rischan_Thesis.docx
@@ -18621,7 +18621,11 @@
           </mc:Choice>
           <mc:Fallback>
             <w:pict>
-              <v:shape w14:anchorId="437AD37C" id="Text Box 27" o:spid="_x0000_s1027" type="#_x0000_t202" style="position:absolute;left:0;text-align:left;margin-left:0;margin-top:238.2pt;width:411pt;height:.05pt;z-index:251666432;visibility:visible;mso-wrap-style:square;mso-wrap-distance-left:9pt;mso-wrap-distance-top:0;mso-wrap-distance-right:9pt;mso-wrap-distance-bottom:0;mso-position-horizontal:absolute;mso-position-horizontal-relative:text;mso-position-vertical:absolute;mso-position-vertical-relative:text;v-text-anchor:top" o:gfxdata="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" stroked="f">
+              <v:shapetype w14:anchorId="437AD37C" id="_x0000_t202" coordsize="21600,21600" o:spt="202" path="m,l,21600r21600,l21600,xe">
+                <v:stroke joinstyle="miter"/>
+                <v:path gradientshapeok="t" o:connecttype="rect"/>
+              </v:shapetype>
+              <v:shape id="Text Box 27" o:spid="_x0000_s1027" type="#_x0000_t202" style="position:absolute;left:0;text-align:left;margin-left:0;margin-top:238.2pt;width:411pt;height:.05pt;z-index:251666432;visibility:visible;mso-wrap-style:square;mso-wrap-distance-left:9pt;mso-wrap-distance-top:0;mso-wrap-distance-right:9pt;mso-wrap-distance-bottom:0;mso-position-horizontal:absolute;mso-position-horizontal-relative:text;mso-position-vertical:absolute;mso-position-vertical-relative:text;v-text-anchor:top" o:gfxdata="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" stroked="f">
                 <v:textbox style="mso-fit-shape-to-text:t" inset="0,0,0,0">
                   <w:txbxContent>
                     <w:p>
@@ -35049,7 +35053,41 @@
           <w:kern w:val="0"/>
           <w:sz w:val="22"/>
         </w:rPr>
-        <w:t xml:space="preserve"> have bad accuracy. The reason is students who have bad accuracy, they have different behavior for almost each day which our approach does not capable to handle it. Despite some of accuracy values are under 30 % but those values still can be used for identification because those values are the highest one compared to others. </w:t>
+        <w:t xml:space="preserve"> have bad accuracy. The reason </w:t>
+      </w:r>
+      <w:r>
+        <w:rPr>
+          <w:rFonts w:eastAsia="바탕체" w:cs="Times New Roman"/>
+          <w:kern w:val="0"/>
+          <w:sz w:val="22"/>
+        </w:rPr>
+        <w:t>are</w:t>
+      </w:r>
+      <w:r>
+        <w:rPr>
+          <w:rFonts w:eastAsia="바탕체" w:cs="Times New Roman"/>
+          <w:kern w:val="0"/>
+          <w:sz w:val="22"/>
+        </w:rPr>
+        <w:t xml:space="preserve"> students who have bad accuracy, </w:t>
+      </w:r>
+      <w:r>
+        <w:rPr>
+          <w:rFonts w:eastAsia="바탕체" w:cs="Times New Roman"/>
+          <w:kern w:val="0"/>
+          <w:sz w:val="22"/>
+        </w:rPr>
+        <w:t xml:space="preserve">their dataset are too small and </w:t>
+      </w:r>
+      <w:bookmarkStart w:id="50" w:name="_GoBack"/>
+      <w:bookmarkEnd w:id="50"/>
+      <w:r>
+        <w:rPr>
+          <w:rFonts w:eastAsia="바탕체" w:cs="Times New Roman"/>
+          <w:kern w:val="0"/>
+          <w:sz w:val="22"/>
+        </w:rPr>
+        <w:t xml:space="preserve">they have different behavior for almost each day which our approach does not capable to handle it. Despite some of accuracy values are under 30 % but those values still can be used for identification because those values are the highest one compared to others. </w:t>
       </w:r>
       <w:r>
         <w:rPr>
@@ -35087,7 +35125,7 @@
           <w:numId w:val="0"/>
         </w:numPr>
       </w:pPr>
-      <w:bookmarkStart w:id="50" w:name="_Toc415742510"/>
+      <w:bookmarkStart w:id="51" w:name="_Toc415742510"/>
       <w:r>
         <w:lastRenderedPageBreak/>
         <w:t>B</w:t>
@@ -35098,7 +35136,7 @@
       <w:r>
         <w:t>graphy</w:t>
       </w:r>
-      <w:bookmarkEnd w:id="50"/>
+      <w:bookmarkEnd w:id="51"/>
     </w:p>
     <w:p/>
     <w:p/>
@@ -35204,8 +35242,6 @@
         </w:rPr>
         <w:t>, page 2015-230, March 2015</w:t>
       </w:r>
-      <w:bookmarkStart w:id="51" w:name="_GoBack"/>
-      <w:bookmarkEnd w:id="51"/>
     </w:p>
     <w:p/>
     <w:p>
@@ -39268,7 +39304,7 @@
             <w:rFonts w:cs="Times New Roman"/>
             <w:noProof/>
           </w:rPr>
-          <w:t>45</w:t>
+          <w:t>44</w:t>
         </w:r>
         <w:r>
           <w:rPr>
@@ -45114,7 +45150,7 @@
 </file>
 
 <file path=customXml/itemProps1.xml><?xml version="1.0" encoding="utf-8"?>
-<ds:datastoreItem xmlns:ds="http://schemas.openxmlformats.org/officeDocument/2006/customXml" ds:itemID="{1A76572E-F85F-40AC-A889-DE657CE455AC}">
+<ds:datastoreItem xmlns:ds="http://schemas.openxmlformats.org/officeDocument/2006/customXml" ds:itemID="{35C3F482-72E8-4A41-992C-4F1197870591}">
   <ds:schemaRefs>
     <ds:schemaRef ds:uri="http://schemas.openxmlformats.org/officeDocument/2006/bibliography"/>
   </ds:schemaRefs>

</xml_diff>

<commit_message>
changing the one of thesis reviewer, professor from vietnam
</commit_message>
<xml_diff>
--- a/Rischan_Thesis.docx
+++ b/Rischan_Thesis.docx
@@ -473,6 +473,8 @@
           <w:szCs w:val="28"/>
         </w:rPr>
       </w:pPr>
+      <w:bookmarkStart w:id="0" w:name="_GoBack"/>
+      <w:bookmarkEnd w:id="0"/>
     </w:p>
     <w:p>
       <w:pPr>
@@ -708,7 +710,25 @@
                 <w:sz w:val="24"/>
                 <w:szCs w:val="24"/>
               </w:rPr>
-              <w:t>HWANG, Bu-Hyun</w:t>
+              <w:t>NGUYEN</w:t>
+            </w:r>
+            <w:r>
+              <w:rPr>
+                <w:rFonts w:ascii="Times New Roman" w:eastAsia="굴림" w:hAnsi="Times New Roman" w:cs="Times New Roman"/>
+                <w:color w:val="auto"/>
+                <w:sz w:val="24"/>
+                <w:szCs w:val="24"/>
+              </w:rPr>
+              <w:t xml:space="preserve">, </w:t>
+            </w:r>
+            <w:r>
+              <w:rPr>
+                <w:rFonts w:ascii="Times New Roman" w:eastAsia="굴림" w:hAnsi="Times New Roman" w:cs="Times New Roman"/>
+                <w:color w:val="auto"/>
+                <w:sz w:val="24"/>
+                <w:szCs w:val="24"/>
+              </w:rPr>
+              <w:t>Dinh Thuc</w:t>
             </w:r>
           </w:p>
         </w:tc>
@@ -3774,7 +3794,7 @@
           <w:rFonts w:cs="Times New Roman"/>
         </w:rPr>
       </w:pPr>
-      <w:bookmarkStart w:id="0" w:name="_Toc415742479"/>
+      <w:bookmarkStart w:id="1" w:name="_Toc415742479"/>
       <w:r>
         <w:rPr>
           <w:rFonts w:cs="Times New Roman"/>
@@ -3787,7 +3807,7 @@
         </w:rPr>
         <w:t>IST OF FIGURES</w:t>
       </w:r>
-      <w:bookmarkEnd w:id="0"/>
+      <w:bookmarkEnd w:id="1"/>
       <w:r>
         <w:rPr>
           <w:rFonts w:cs="Times New Roman"/>
@@ -4829,14 +4849,14 @@
           <w:rFonts w:cs="Times New Roman"/>
         </w:rPr>
       </w:pPr>
-      <w:bookmarkStart w:id="1" w:name="_Toc415742480"/>
+      <w:bookmarkStart w:id="2" w:name="_Toc415742480"/>
       <w:r>
         <w:rPr>
           <w:rFonts w:cs="Times New Roman"/>
         </w:rPr>
         <w:t>LIST OF TABLES</w:t>
       </w:r>
-      <w:bookmarkEnd w:id="1"/>
+      <w:bookmarkEnd w:id="2"/>
     </w:p>
     <w:p>
       <w:pPr>
@@ -5499,7 +5519,7 @@
           <w:szCs w:val="22"/>
         </w:rPr>
       </w:pPr>
-      <w:bookmarkStart w:id="2" w:name="_Toc415742481"/>
+      <w:bookmarkStart w:id="3" w:name="_Toc415742481"/>
       <w:r>
         <w:rPr>
           <w:rFonts w:cs="Times New Roman"/>
@@ -5527,7 +5547,7 @@
         </w:rPr>
         <w:t>)</w:t>
       </w:r>
-      <w:bookmarkEnd w:id="2"/>
+      <w:bookmarkEnd w:id="3"/>
     </w:p>
     <w:p>
       <w:pPr>
@@ -5918,7 +5938,7 @@
           <w:rFonts w:cs="Times New Roman"/>
         </w:rPr>
       </w:pPr>
-      <w:bookmarkStart w:id="3" w:name="_Toc415742482"/>
+      <w:bookmarkStart w:id="4" w:name="_Toc415742482"/>
       <w:r>
         <w:rPr>
           <w:rFonts w:cs="Times New Roman"/>
@@ -5926,7 +5946,7 @@
         <w:lastRenderedPageBreak/>
         <w:t>INTRODUCTION</w:t>
       </w:r>
-      <w:bookmarkEnd w:id="3"/>
+      <w:bookmarkEnd w:id="4"/>
     </w:p>
     <w:p>
       <w:pPr>
@@ -5935,14 +5955,14 @@
           <w:lang w:eastAsia="ko-KR"/>
         </w:rPr>
       </w:pPr>
-      <w:bookmarkStart w:id="4" w:name="_Toc415742483"/>
+      <w:bookmarkStart w:id="5" w:name="_Toc415742483"/>
       <w:r>
         <w:rPr>
           <w:lang w:eastAsia="ko-KR"/>
         </w:rPr>
         <w:t>Overview</w:t>
       </w:r>
-      <w:bookmarkEnd w:id="4"/>
+      <w:bookmarkEnd w:id="5"/>
     </w:p>
     <w:p>
       <w:pPr>
@@ -6044,7 +6064,6 @@
           <w:id w:val="601233560"/>
           <w:citation/>
         </w:sdtPr>
-        <w:sdtEndPr/>
         <w:sdtContent>
           <w:r>
             <w:rPr>
@@ -6099,7 +6118,6 @@
           <w:id w:val="353466160"/>
           <w:citation/>
         </w:sdtPr>
-        <w:sdtEndPr/>
         <w:sdtContent>
           <w:r>
             <w:rPr>
@@ -6179,7 +6197,6 @@
           <w:id w:val="-963425118"/>
           <w:citation/>
         </w:sdtPr>
-        <w:sdtEndPr/>
         <w:sdtContent>
           <w:r>
             <w:rPr>
@@ -6243,7 +6260,6 @@
           <w:id w:val="-1319725306"/>
           <w:citation/>
         </w:sdtPr>
-        <w:sdtEndPr/>
         <w:sdtContent>
           <w:r>
             <w:rPr>
@@ -6339,7 +6355,6 @@
           <w:id w:val="-2115205241"/>
           <w:citation/>
         </w:sdtPr>
-        <w:sdtEndPr/>
         <w:sdtContent>
           <w:r>
             <w:rPr>
@@ -6419,7 +6434,6 @@
           <w:id w:val="-301918496"/>
           <w:citation/>
         </w:sdtPr>
-        <w:sdtEndPr/>
         <w:sdtContent>
           <w:r>
             <w:rPr>
@@ -6483,7 +6497,6 @@
           <w:id w:val="-570733724"/>
           <w:citation/>
         </w:sdtPr>
-        <w:sdtEndPr/>
         <w:sdtContent>
           <w:r>
             <w:rPr>
@@ -6555,7 +6568,6 @@
           <w:id w:val="2135828790"/>
           <w:citation/>
         </w:sdtPr>
-        <w:sdtEndPr/>
         <w:sdtContent>
           <w:r>
             <w:rPr>
@@ -6619,7 +6631,6 @@
           <w:id w:val="-1257429706"/>
           <w:citation/>
         </w:sdtPr>
-        <w:sdtEndPr/>
         <w:sdtContent>
           <w:r>
             <w:rPr>
@@ -6707,7 +6718,6 @@
           <w:id w:val="-606737732"/>
           <w:citation/>
         </w:sdtPr>
-        <w:sdtEndPr/>
         <w:sdtContent>
           <w:r>
             <w:rPr>
@@ -7038,7 +7048,7 @@
           <w:lang w:eastAsia="ko-KR"/>
         </w:rPr>
       </w:pPr>
-      <w:bookmarkStart w:id="5" w:name="_Toc415742484"/>
+      <w:bookmarkStart w:id="6" w:name="_Toc415742484"/>
       <w:r>
         <w:rPr>
           <w:rFonts w:eastAsiaTheme="minorEastAsia" w:cs="Times New Roman"/>
@@ -7048,289 +7058,289 @@
         </w:rPr>
         <w:t>Contribution</w:t>
       </w:r>
-      <w:bookmarkEnd w:id="5"/>
-    </w:p>
-    <w:p>
-      <w:pPr>
-        <w:spacing w:line="420" w:lineRule="auto"/>
-        <w:ind w:firstLineChars="193" w:firstLine="428"/>
-        <w:rPr>
-          <w:rFonts w:cs="Times New Roman"/>
-          <w:sz w:val="22"/>
-          <w:lang w:eastAsia="ko-KR"/>
-        </w:rPr>
-      </w:pPr>
-      <w:r>
-        <w:rPr>
-          <w:rFonts w:cs="Times New Roman"/>
-          <w:bCs/>
-          <w:spacing w:val="1"/>
-          <w:sz w:val="22"/>
-        </w:rPr>
-        <w:t>Our contribution in this work are</w:t>
-      </w:r>
-      <w:r>
-        <w:rPr>
-          <w:rFonts w:cs="Times New Roman"/>
-          <w:sz w:val="22"/>
-          <w:lang w:eastAsia="ko-KR"/>
-        </w:rPr>
-        <w:t xml:space="preserve">: (1) </w:t>
-      </w:r>
-      <w:r>
-        <w:rPr>
-          <w:rFonts w:cs="Times New Roman"/>
-          <w:sz w:val="22"/>
-          <w:lang w:eastAsia="ko-KR"/>
-        </w:rPr>
-        <w:t xml:space="preserve">We </w:t>
-      </w:r>
-      <w:r>
-        <w:rPr>
-          <w:rFonts w:cs="Times New Roman"/>
-          <w:sz w:val="22"/>
-          <w:lang w:eastAsia="ko-KR"/>
-        </w:rPr>
-        <w:t xml:space="preserve">have </w:t>
-      </w:r>
-      <w:r>
-        <w:rPr>
-          <w:rFonts w:cs="Times New Roman"/>
-          <w:sz w:val="22"/>
-          <w:lang w:eastAsia="ko-KR"/>
-        </w:rPr>
-        <w:t>develop</w:t>
-      </w:r>
-      <w:r>
-        <w:rPr>
-          <w:rFonts w:cs="Times New Roman"/>
-          <w:sz w:val="22"/>
-          <w:lang w:eastAsia="ko-KR"/>
-        </w:rPr>
-        <w:t>ed an</w:t>
-      </w:r>
-      <w:r>
-        <w:rPr>
-          <w:rFonts w:cs="Times New Roman"/>
-          <w:sz w:val="22"/>
-          <w:lang w:eastAsia="ko-KR"/>
-        </w:rPr>
-        <w:t xml:space="preserve"> application data collector which </w:t>
-      </w:r>
-      <w:r>
-        <w:rPr>
-          <w:rFonts w:cs="Times New Roman"/>
-          <w:sz w:val="22"/>
-          <w:lang w:eastAsia="ko-KR"/>
-        </w:rPr>
-        <w:t>can collect user personal data and it</w:t>
-      </w:r>
-      <w:r>
-        <w:rPr>
-          <w:rFonts w:cs="Times New Roman"/>
-          <w:sz w:val="22"/>
-          <w:lang w:eastAsia="ko-KR"/>
-        </w:rPr>
-        <w:t>s</w:t>
-      </w:r>
-      <w:r>
-        <w:rPr>
-          <w:rFonts w:cs="Times New Roman"/>
-          <w:sz w:val="22"/>
-          <w:lang w:eastAsia="ko-KR"/>
-        </w:rPr>
-        <w:t xml:space="preserve"> following opportunistic method</w:t>
-      </w:r>
-      <w:r>
-        <w:rPr>
-          <w:rFonts w:cs="Times New Roman"/>
-          <w:sz w:val="22"/>
-          <w:lang w:eastAsia="ko-KR"/>
-        </w:rPr>
-        <w:t>.</w:t>
-      </w:r>
-      <w:r>
-        <w:rPr>
-          <w:rFonts w:cs="Times New Roman"/>
-          <w:sz w:val="22"/>
-          <w:lang w:eastAsia="ko-KR"/>
-        </w:rPr>
-        <w:t xml:space="preserve"> This application does not bothering users, there is not</w:t>
-      </w:r>
-      <w:r>
-        <w:rPr>
-          <w:rFonts w:cs="Times New Roman"/>
-          <w:sz w:val="22"/>
-          <w:lang w:eastAsia="ko-KR"/>
-        </w:rPr>
-        <w:t>hing to do after user install</w:t>
-      </w:r>
-      <w:r>
-        <w:rPr>
-          <w:rFonts w:cs="Times New Roman"/>
-          <w:sz w:val="22"/>
-          <w:lang w:eastAsia="ko-KR"/>
-        </w:rPr>
-        <w:t xml:space="preserve"> this application.</w:t>
-      </w:r>
-      <w:r>
-        <w:rPr>
-          <w:rFonts w:cs="Times New Roman"/>
-          <w:sz w:val="22"/>
-          <w:lang w:eastAsia="ko-KR"/>
-        </w:rPr>
-        <w:t xml:space="preserve"> (2) </w:t>
-      </w:r>
-      <w:r>
-        <w:rPr>
-          <w:rFonts w:cs="Times New Roman"/>
-          <w:sz w:val="22"/>
-          <w:lang w:eastAsia="ko-KR"/>
-        </w:rPr>
-        <w:t xml:space="preserve">We </w:t>
-      </w:r>
-      <w:r>
-        <w:rPr>
-          <w:rFonts w:cs="Times New Roman"/>
-          <w:sz w:val="22"/>
-          <w:lang w:eastAsia="ko-KR"/>
-        </w:rPr>
-        <w:t xml:space="preserve">have </w:t>
-      </w:r>
-      <w:r>
-        <w:rPr>
-          <w:rFonts w:cs="Times New Roman"/>
-          <w:sz w:val="22"/>
-          <w:lang w:eastAsia="ko-KR"/>
-        </w:rPr>
-        <w:t>develop</w:t>
-      </w:r>
-      <w:r>
-        <w:rPr>
-          <w:rFonts w:cs="Times New Roman"/>
-          <w:sz w:val="22"/>
-          <w:lang w:eastAsia="ko-KR"/>
-        </w:rPr>
-        <w:t>ed</w:t>
-      </w:r>
-      <w:r>
-        <w:rPr>
-          <w:rFonts w:cs="Times New Roman"/>
-          <w:sz w:val="22"/>
-          <w:lang w:eastAsia="ko-KR"/>
-        </w:rPr>
-        <w:t xml:space="preserve"> system that can identify human behavior based on their smartphone personal data</w:t>
-      </w:r>
-      <w:r>
-        <w:rPr>
-          <w:rFonts w:cs="Times New Roman"/>
-          <w:sz w:val="22"/>
-          <w:lang w:eastAsia="ko-KR"/>
-        </w:rPr>
-        <w:t>. (3)</w:t>
-      </w:r>
-      <w:r>
-        <w:rPr>
-          <w:rFonts w:cs="Times New Roman"/>
-          <w:sz w:val="22"/>
-          <w:lang w:eastAsia="ko-KR"/>
-        </w:rPr>
-        <w:t xml:space="preserve"> </w:t>
-      </w:r>
-      <w:r>
-        <w:rPr>
-          <w:rFonts w:cs="Times New Roman"/>
-          <w:sz w:val="22"/>
-          <w:lang w:eastAsia="ko-KR"/>
-        </w:rPr>
-        <w:t>Instead of</w:t>
-      </w:r>
-      <w:r>
-        <w:rPr>
-          <w:rFonts w:cs="Times New Roman"/>
-          <w:sz w:val="22"/>
-          <w:lang w:eastAsia="ko-KR"/>
-        </w:rPr>
-        <w:t xml:space="preserve"> </w:t>
-      </w:r>
-      <w:r>
-        <w:rPr>
-          <w:rFonts w:cs="Times New Roman"/>
-          <w:sz w:val="22"/>
-          <w:lang w:eastAsia="ko-KR"/>
-        </w:rPr>
-        <w:t>identifying</w:t>
-      </w:r>
-      <w:r>
-        <w:rPr>
-          <w:rFonts w:cs="Times New Roman"/>
-          <w:sz w:val="22"/>
-          <w:lang w:eastAsia="ko-KR"/>
-        </w:rPr>
-        <w:t xml:space="preserve"> </w:t>
-      </w:r>
-      <w:r>
-        <w:rPr>
-          <w:rFonts w:cs="Times New Roman"/>
-          <w:sz w:val="22"/>
-          <w:lang w:eastAsia="ko-KR"/>
-        </w:rPr>
-        <w:t xml:space="preserve">human behavior we </w:t>
-      </w:r>
-      <w:r>
-        <w:rPr>
-          <w:rFonts w:cs="Times New Roman"/>
-          <w:sz w:val="22"/>
-          <w:lang w:eastAsia="ko-KR"/>
-        </w:rPr>
-        <w:t>also have</w:t>
-      </w:r>
-      <w:r>
-        <w:rPr>
-          <w:rFonts w:cs="Times New Roman"/>
-          <w:sz w:val="22"/>
-          <w:lang w:eastAsia="ko-KR"/>
-        </w:rPr>
-        <w:t xml:space="preserve"> develop</w:t>
-      </w:r>
-      <w:r>
-        <w:rPr>
-          <w:rFonts w:cs="Times New Roman"/>
-          <w:sz w:val="22"/>
-          <w:lang w:eastAsia="ko-KR"/>
-        </w:rPr>
-        <w:t>ed</w:t>
-      </w:r>
-      <w:r>
-        <w:rPr>
-          <w:rFonts w:cs="Times New Roman"/>
-          <w:sz w:val="22"/>
-          <w:lang w:eastAsia="ko-KR"/>
-        </w:rPr>
-        <w:t xml:space="preserve"> system which can create human behavior model. </w:t>
-      </w:r>
-    </w:p>
-    <w:p>
-      <w:pPr>
-        <w:pStyle w:val="Heading1"/>
-        <w:spacing w:line="480" w:lineRule="auto"/>
-        <w:rPr>
-          <w:rFonts w:cs="Times New Roman"/>
-          <w:lang w:eastAsia="ko-KR"/>
-        </w:rPr>
-      </w:pPr>
-      <w:bookmarkStart w:id="6" w:name="_Toc415742485"/>
-      <w:r>
-        <w:rPr>
-          <w:rFonts w:cs="Times New Roman"/>
-          <w:lang w:eastAsia="ko-KR"/>
-        </w:rPr>
-        <w:t>DATASET</w:t>
-      </w:r>
       <w:bookmarkEnd w:id="6"/>
     </w:p>
     <w:p>
       <w:pPr>
+        <w:spacing w:line="420" w:lineRule="auto"/>
+        <w:ind w:firstLineChars="193" w:firstLine="428"/>
+        <w:rPr>
+          <w:rFonts w:cs="Times New Roman"/>
+          <w:sz w:val="22"/>
+          <w:lang w:eastAsia="ko-KR"/>
+        </w:rPr>
+      </w:pPr>
+      <w:r>
+        <w:rPr>
+          <w:rFonts w:cs="Times New Roman"/>
+          <w:bCs/>
+          <w:spacing w:val="1"/>
+          <w:sz w:val="22"/>
+        </w:rPr>
+        <w:t>Our contribution in this work are</w:t>
+      </w:r>
+      <w:r>
+        <w:rPr>
+          <w:rFonts w:cs="Times New Roman"/>
+          <w:sz w:val="22"/>
+          <w:lang w:eastAsia="ko-KR"/>
+        </w:rPr>
+        <w:t xml:space="preserve">: (1) </w:t>
+      </w:r>
+      <w:r>
+        <w:rPr>
+          <w:rFonts w:cs="Times New Roman"/>
+          <w:sz w:val="22"/>
+          <w:lang w:eastAsia="ko-KR"/>
+        </w:rPr>
+        <w:t xml:space="preserve">We </w:t>
+      </w:r>
+      <w:r>
+        <w:rPr>
+          <w:rFonts w:cs="Times New Roman"/>
+          <w:sz w:val="22"/>
+          <w:lang w:eastAsia="ko-KR"/>
+        </w:rPr>
+        <w:t xml:space="preserve">have </w:t>
+      </w:r>
+      <w:r>
+        <w:rPr>
+          <w:rFonts w:cs="Times New Roman"/>
+          <w:sz w:val="22"/>
+          <w:lang w:eastAsia="ko-KR"/>
+        </w:rPr>
+        <w:t>develop</w:t>
+      </w:r>
+      <w:r>
+        <w:rPr>
+          <w:rFonts w:cs="Times New Roman"/>
+          <w:sz w:val="22"/>
+          <w:lang w:eastAsia="ko-KR"/>
+        </w:rPr>
+        <w:t>ed an</w:t>
+      </w:r>
+      <w:r>
+        <w:rPr>
+          <w:rFonts w:cs="Times New Roman"/>
+          <w:sz w:val="22"/>
+          <w:lang w:eastAsia="ko-KR"/>
+        </w:rPr>
+        <w:t xml:space="preserve"> application data collector which </w:t>
+      </w:r>
+      <w:r>
+        <w:rPr>
+          <w:rFonts w:cs="Times New Roman"/>
+          <w:sz w:val="22"/>
+          <w:lang w:eastAsia="ko-KR"/>
+        </w:rPr>
+        <w:t>can collect user personal data and it</w:t>
+      </w:r>
+      <w:r>
+        <w:rPr>
+          <w:rFonts w:cs="Times New Roman"/>
+          <w:sz w:val="22"/>
+          <w:lang w:eastAsia="ko-KR"/>
+        </w:rPr>
+        <w:t>s</w:t>
+      </w:r>
+      <w:r>
+        <w:rPr>
+          <w:rFonts w:cs="Times New Roman"/>
+          <w:sz w:val="22"/>
+          <w:lang w:eastAsia="ko-KR"/>
+        </w:rPr>
+        <w:t xml:space="preserve"> following opportunistic method</w:t>
+      </w:r>
+      <w:r>
+        <w:rPr>
+          <w:rFonts w:cs="Times New Roman"/>
+          <w:sz w:val="22"/>
+          <w:lang w:eastAsia="ko-KR"/>
+        </w:rPr>
+        <w:t>.</w:t>
+      </w:r>
+      <w:r>
+        <w:rPr>
+          <w:rFonts w:cs="Times New Roman"/>
+          <w:sz w:val="22"/>
+          <w:lang w:eastAsia="ko-KR"/>
+        </w:rPr>
+        <w:t xml:space="preserve"> This application does not bothering users, there is not</w:t>
+      </w:r>
+      <w:r>
+        <w:rPr>
+          <w:rFonts w:cs="Times New Roman"/>
+          <w:sz w:val="22"/>
+          <w:lang w:eastAsia="ko-KR"/>
+        </w:rPr>
+        <w:t>hing to do after user install</w:t>
+      </w:r>
+      <w:r>
+        <w:rPr>
+          <w:rFonts w:cs="Times New Roman"/>
+          <w:sz w:val="22"/>
+          <w:lang w:eastAsia="ko-KR"/>
+        </w:rPr>
+        <w:t xml:space="preserve"> this application.</w:t>
+      </w:r>
+      <w:r>
+        <w:rPr>
+          <w:rFonts w:cs="Times New Roman"/>
+          <w:sz w:val="22"/>
+          <w:lang w:eastAsia="ko-KR"/>
+        </w:rPr>
+        <w:t xml:space="preserve"> (2) </w:t>
+      </w:r>
+      <w:r>
+        <w:rPr>
+          <w:rFonts w:cs="Times New Roman"/>
+          <w:sz w:val="22"/>
+          <w:lang w:eastAsia="ko-KR"/>
+        </w:rPr>
+        <w:t xml:space="preserve">We </w:t>
+      </w:r>
+      <w:r>
+        <w:rPr>
+          <w:rFonts w:cs="Times New Roman"/>
+          <w:sz w:val="22"/>
+          <w:lang w:eastAsia="ko-KR"/>
+        </w:rPr>
+        <w:t xml:space="preserve">have </w:t>
+      </w:r>
+      <w:r>
+        <w:rPr>
+          <w:rFonts w:cs="Times New Roman"/>
+          <w:sz w:val="22"/>
+          <w:lang w:eastAsia="ko-KR"/>
+        </w:rPr>
+        <w:t>develop</w:t>
+      </w:r>
+      <w:r>
+        <w:rPr>
+          <w:rFonts w:cs="Times New Roman"/>
+          <w:sz w:val="22"/>
+          <w:lang w:eastAsia="ko-KR"/>
+        </w:rPr>
+        <w:t>ed</w:t>
+      </w:r>
+      <w:r>
+        <w:rPr>
+          <w:rFonts w:cs="Times New Roman"/>
+          <w:sz w:val="22"/>
+          <w:lang w:eastAsia="ko-KR"/>
+        </w:rPr>
+        <w:t xml:space="preserve"> system that can identify human behavior based on their smartphone personal data</w:t>
+      </w:r>
+      <w:r>
+        <w:rPr>
+          <w:rFonts w:cs="Times New Roman"/>
+          <w:sz w:val="22"/>
+          <w:lang w:eastAsia="ko-KR"/>
+        </w:rPr>
+        <w:t>. (3)</w:t>
+      </w:r>
+      <w:r>
+        <w:rPr>
+          <w:rFonts w:cs="Times New Roman"/>
+          <w:sz w:val="22"/>
+          <w:lang w:eastAsia="ko-KR"/>
+        </w:rPr>
+        <w:t xml:space="preserve"> </w:t>
+      </w:r>
+      <w:r>
+        <w:rPr>
+          <w:rFonts w:cs="Times New Roman"/>
+          <w:sz w:val="22"/>
+          <w:lang w:eastAsia="ko-KR"/>
+        </w:rPr>
+        <w:t>Instead of</w:t>
+      </w:r>
+      <w:r>
+        <w:rPr>
+          <w:rFonts w:cs="Times New Roman"/>
+          <w:sz w:val="22"/>
+          <w:lang w:eastAsia="ko-KR"/>
+        </w:rPr>
+        <w:t xml:space="preserve"> </w:t>
+      </w:r>
+      <w:r>
+        <w:rPr>
+          <w:rFonts w:cs="Times New Roman"/>
+          <w:sz w:val="22"/>
+          <w:lang w:eastAsia="ko-KR"/>
+        </w:rPr>
+        <w:t>identifying</w:t>
+      </w:r>
+      <w:r>
+        <w:rPr>
+          <w:rFonts w:cs="Times New Roman"/>
+          <w:sz w:val="22"/>
+          <w:lang w:eastAsia="ko-KR"/>
+        </w:rPr>
+        <w:t xml:space="preserve"> </w:t>
+      </w:r>
+      <w:r>
+        <w:rPr>
+          <w:rFonts w:cs="Times New Roman"/>
+          <w:sz w:val="22"/>
+          <w:lang w:eastAsia="ko-KR"/>
+        </w:rPr>
+        <w:t xml:space="preserve">human behavior we </w:t>
+      </w:r>
+      <w:r>
+        <w:rPr>
+          <w:rFonts w:cs="Times New Roman"/>
+          <w:sz w:val="22"/>
+          <w:lang w:eastAsia="ko-KR"/>
+        </w:rPr>
+        <w:t>also have</w:t>
+      </w:r>
+      <w:r>
+        <w:rPr>
+          <w:rFonts w:cs="Times New Roman"/>
+          <w:sz w:val="22"/>
+          <w:lang w:eastAsia="ko-KR"/>
+        </w:rPr>
+        <w:t xml:space="preserve"> develop</w:t>
+      </w:r>
+      <w:r>
+        <w:rPr>
+          <w:rFonts w:cs="Times New Roman"/>
+          <w:sz w:val="22"/>
+          <w:lang w:eastAsia="ko-KR"/>
+        </w:rPr>
+        <w:t>ed</w:t>
+      </w:r>
+      <w:r>
+        <w:rPr>
+          <w:rFonts w:cs="Times New Roman"/>
+          <w:sz w:val="22"/>
+          <w:lang w:eastAsia="ko-KR"/>
+        </w:rPr>
+        <w:t xml:space="preserve"> system which can create human behavior model. </w:t>
+      </w:r>
+    </w:p>
+    <w:p>
+      <w:pPr>
+        <w:pStyle w:val="Heading1"/>
+        <w:spacing w:line="480" w:lineRule="auto"/>
+        <w:rPr>
+          <w:rFonts w:cs="Times New Roman"/>
+          <w:lang w:eastAsia="ko-KR"/>
+        </w:rPr>
+      </w:pPr>
+      <w:bookmarkStart w:id="7" w:name="_Toc415742485"/>
+      <w:r>
+        <w:rPr>
+          <w:rFonts w:cs="Times New Roman"/>
+          <w:lang w:eastAsia="ko-KR"/>
+        </w:rPr>
+        <w:t>DATASET</w:t>
+      </w:r>
+      <w:bookmarkEnd w:id="7"/>
+    </w:p>
+    <w:p>
+      <w:pPr>
         <w:pStyle w:val="Heading2"/>
         <w:spacing w:before="0" w:line="480" w:lineRule="auto"/>
         <w:rPr>
@@ -7340,7 +7350,7 @@
           <w:lang w:eastAsia="ko-KR"/>
         </w:rPr>
       </w:pPr>
-      <w:bookmarkStart w:id="7" w:name="_Toc415742486"/>
+      <w:bookmarkStart w:id="8" w:name="_Toc415742486"/>
       <w:r>
         <w:rPr>
           <w:rFonts w:eastAsiaTheme="minorEastAsia" w:cs="Times New Roman"/>
@@ -7359,7 +7369,7 @@
         </w:rPr>
         <w:t>cquisition</w:t>
       </w:r>
-      <w:bookmarkEnd w:id="7"/>
+      <w:bookmarkEnd w:id="8"/>
     </w:p>
     <w:p>
       <w:pPr>
@@ -7685,8 +7695,8 @@
                 <w:b/>
               </w:rPr>
             </w:pPr>
-            <w:bookmarkStart w:id="8" w:name="_Toc413318146"/>
-            <w:bookmarkStart w:id="9" w:name="_Toc415742515"/>
+            <w:bookmarkStart w:id="9" w:name="_Toc413318146"/>
+            <w:bookmarkStart w:id="10" w:name="_Toc415742515"/>
             <w:r>
               <w:rPr>
                 <w:b/>
@@ -7761,7 +7771,7 @@
               </w:rPr>
               <w:fldChar w:fldCharType="end"/>
             </w:r>
-            <w:bookmarkEnd w:id="8"/>
+            <w:bookmarkEnd w:id="9"/>
             <w:r>
               <w:rPr>
                 <w:b/>
@@ -7771,7 +7781,7 @@
             <w:r>
               <w:t>Funf Open Sensing Framework</w:t>
             </w:r>
-            <w:bookmarkEnd w:id="9"/>
+            <w:bookmarkEnd w:id="10"/>
           </w:p>
         </w:tc>
         <w:tc>
@@ -7850,7 +7860,7 @@
                 <w:b/>
               </w:rPr>
             </w:pPr>
-            <w:bookmarkStart w:id="10" w:name="_Toc415742516"/>
+            <w:bookmarkStart w:id="11" w:name="_Toc415742516"/>
             <w:r>
               <w:rPr>
                 <w:b/>
@@ -7937,7 +7947,7 @@
             <w:r>
               <w:t>ser personal database in user smartphone</w:t>
             </w:r>
-            <w:bookmarkEnd w:id="10"/>
+            <w:bookmarkEnd w:id="11"/>
           </w:p>
         </w:tc>
       </w:tr>
@@ -7988,11 +7998,11 @@
       <w:pPr>
         <w:pStyle w:val="Heading3"/>
       </w:pPr>
-      <w:bookmarkStart w:id="11" w:name="_Toc415742487"/>
+      <w:bookmarkStart w:id="12" w:name="_Toc415742487"/>
       <w:r>
         <w:t>Application Data Collector</w:t>
       </w:r>
-      <w:bookmarkEnd w:id="11"/>
+      <w:bookmarkEnd w:id="12"/>
     </w:p>
     <w:p>
       <w:pPr>
@@ -8121,7 +8131,7 @@
           <w:b/>
         </w:rPr>
       </w:pPr>
-      <w:bookmarkStart w:id="12" w:name="_Toc415742528"/>
+      <w:bookmarkStart w:id="13" w:name="_Toc415742528"/>
       <w:r>
         <w:rPr>
           <w:b/>
@@ -8214,7 +8224,7 @@
         </w:rPr>
         <w:t>List of probes and time period of recording</w:t>
       </w:r>
-      <w:bookmarkEnd w:id="12"/>
+      <w:bookmarkEnd w:id="13"/>
     </w:p>
     <w:tbl>
       <w:tblPr>
@@ -9431,11 +9441,11 @@
       <w:pPr>
         <w:pStyle w:val="Heading3"/>
       </w:pPr>
-      <w:bookmarkStart w:id="13" w:name="_Toc415742488"/>
+      <w:bookmarkStart w:id="14" w:name="_Toc415742488"/>
       <w:r>
         <w:t>Dataset Description</w:t>
       </w:r>
-      <w:bookmarkEnd w:id="13"/>
+      <w:bookmarkEnd w:id="14"/>
     </w:p>
     <w:p>
       <w:pPr>
@@ -9921,7 +9931,7 @@
                 <w:rFonts w:cs="Times New Roman"/>
               </w:rPr>
             </w:pPr>
-            <w:bookmarkStart w:id="14" w:name="_Toc415742517"/>
+            <w:bookmarkStart w:id="15" w:name="_Toc415742517"/>
             <w:r>
               <w:rPr>
                 <w:b/>
@@ -10005,7 +10015,7 @@
               </w:rPr>
               <w:t xml:space="preserve"> Strings.xml file in project directory</w:t>
             </w:r>
-            <w:bookmarkEnd w:id="14"/>
+            <w:bookmarkEnd w:id="15"/>
           </w:p>
         </w:tc>
         <w:tc>
@@ -10083,7 +10093,7 @@
                 <w:rFonts w:cs="Times New Roman"/>
               </w:rPr>
             </w:pPr>
-            <w:bookmarkStart w:id="15" w:name="_Toc415742518"/>
+            <w:bookmarkStart w:id="16" w:name="_Toc415742518"/>
             <w:r>
               <w:rPr>
                 <w:b/>
@@ -10170,7 +10180,7 @@
               </w:rPr>
               <w:t xml:space="preserve"> Inside the string.xml file</w:t>
             </w:r>
-            <w:bookmarkEnd w:id="15"/>
+            <w:bookmarkEnd w:id="16"/>
           </w:p>
         </w:tc>
       </w:tr>
@@ -10776,7 +10786,7 @@
           <w:b/>
         </w:rPr>
       </w:pPr>
-      <w:bookmarkStart w:id="16" w:name="_Toc415742529"/>
+      <w:bookmarkStart w:id="17" w:name="_Toc415742529"/>
       <w:r>
         <w:rPr>
           <w:b/>
@@ -10864,7 +10874,7 @@
         </w:rPr>
         <w:t>List of probes and types</w:t>
       </w:r>
-      <w:bookmarkEnd w:id="16"/>
+      <w:bookmarkEnd w:id="17"/>
     </w:p>
     <w:tbl>
       <w:tblPr>
@@ -13137,7 +13147,7 @@
           <w:b/>
         </w:rPr>
       </w:pPr>
-      <w:bookmarkStart w:id="17" w:name="_Toc415742530"/>
+      <w:bookmarkStart w:id="18" w:name="_Toc415742530"/>
       <w:r>
         <w:rPr>
           <w:b/>
@@ -13224,7 +13234,7 @@
         </w:rPr>
         <w:t>Data Summarization from 47 students.</w:t>
       </w:r>
-      <w:bookmarkEnd w:id="17"/>
+      <w:bookmarkEnd w:id="18"/>
     </w:p>
     <w:tbl>
       <w:tblPr>
@@ -17818,306 +17828,9 @@
       <w:pPr>
         <w:pStyle w:val="Heading3"/>
       </w:pPr>
-      <w:bookmarkStart w:id="18" w:name="_Toc415742489"/>
+      <w:bookmarkStart w:id="19" w:name="_Toc415742489"/>
       <w:r>
         <w:t>Dataset that used in this research</w:t>
-      </w:r>
-      <w:bookmarkEnd w:id="18"/>
-    </w:p>
-    <w:p>
-      <w:pPr>
-        <w:spacing w:line="360" w:lineRule="auto"/>
-        <w:ind w:firstLine="418"/>
-        <w:rPr>
-          <w:rFonts w:cs="Times New Roman"/>
-          <w:sz w:val="22"/>
-        </w:rPr>
-      </w:pPr>
-      <w:r>
-        <w:rPr>
-          <w:sz w:val="22"/>
-        </w:rPr>
-        <w:t xml:space="preserve">Table </w:t>
-      </w:r>
-      <w:r>
-        <w:rPr>
-          <w:sz w:val="22"/>
-        </w:rPr>
-        <w:t>2-</w:t>
-      </w:r>
-      <w:r>
-        <w:rPr>
-          <w:sz w:val="22"/>
-        </w:rPr>
-        <w:t xml:space="preserve">2 shows </w:t>
-      </w:r>
-      <w:r>
-        <w:rPr>
-          <w:sz w:val="22"/>
-        </w:rPr>
-        <w:t>the list of probes that used by our application to collect users personal data</w:t>
-      </w:r>
-      <w:r>
-        <w:rPr>
-          <w:sz w:val="22"/>
-        </w:rPr>
-        <w:t xml:space="preserve">. </w:t>
-      </w:r>
-      <w:r>
-        <w:rPr>
-          <w:sz w:val="22"/>
-        </w:rPr>
-        <w:t>Not all of those data</w:t>
-      </w:r>
-      <w:r>
-        <w:rPr>
-          <w:sz w:val="22"/>
-        </w:rPr>
-        <w:t xml:space="preserve"> that we collected</w:t>
-      </w:r>
-      <w:r>
-        <w:rPr>
-          <w:sz w:val="22"/>
-        </w:rPr>
-        <w:t xml:space="preserve"> are used in this research. We give symbol (“X”) in the last column (</w:t>
-      </w:r>
-      <w:r>
-        <w:rPr>
-          <w:i/>
-          <w:sz w:val="22"/>
-        </w:rPr>
-        <w:t>used column</w:t>
-      </w:r>
-      <w:r>
-        <w:rPr>
-          <w:sz w:val="22"/>
-        </w:rPr>
-        <w:t xml:space="preserve">) to the data </w:t>
-      </w:r>
-      <w:r>
-        <w:rPr>
-          <w:sz w:val="22"/>
-        </w:rPr>
-        <w:t>which</w:t>
-      </w:r>
-      <w:r>
-        <w:rPr>
-          <w:sz w:val="22"/>
-        </w:rPr>
-        <w:t xml:space="preserve"> we used in </w:t>
-      </w:r>
-      <w:r>
-        <w:rPr>
-          <w:sz w:val="22"/>
-        </w:rPr>
-        <w:t xml:space="preserve">this research. The data that </w:t>
-      </w:r>
-      <w:r>
-        <w:rPr>
-          <w:sz w:val="22"/>
-        </w:rPr>
-        <w:t>used are: On request data: GPS location, Nearby Wi-Fi, Nearby Bluetooth, Battery; Historical data: Call log</w:t>
-      </w:r>
-      <w:r>
-        <w:rPr>
-          <w:sz w:val="22"/>
-        </w:rPr>
-        <w:t xml:space="preserve"> and SMS log; Continuous data: s</w:t>
-      </w:r>
-      <w:r>
-        <w:rPr>
-          <w:sz w:val="22"/>
-        </w:rPr>
-        <w:t>martp</w:t>
-      </w:r>
-      <w:r>
-        <w:rPr>
-          <w:sz w:val="22"/>
-        </w:rPr>
-        <w:t>hone screen, r</w:t>
-      </w:r>
-      <w:r>
-        <w:rPr>
-          <w:sz w:val="22"/>
-        </w:rPr>
-        <w:t>unning applications, user activity log.</w:t>
-      </w:r>
-      <w:r>
-        <w:rPr>
-          <w:sz w:val="22"/>
-        </w:rPr>
-        <w:t xml:space="preserve"> The total dataset that </w:t>
-      </w:r>
-      <w:r>
-        <w:rPr>
-          <w:sz w:val="22"/>
-        </w:rPr>
-        <w:t>used are 9 probes.</w:t>
-      </w:r>
-      <w:r>
-        <w:rPr>
-          <w:rFonts w:cs="Times New Roman"/>
-          <w:sz w:val="22"/>
-        </w:rPr>
-        <w:tab/>
-      </w:r>
-    </w:p>
-    <w:p>
-      <w:pPr>
-        <w:spacing w:line="360" w:lineRule="auto"/>
-        <w:ind w:firstLine="418"/>
-        <w:rPr>
-          <w:sz w:val="22"/>
-        </w:rPr>
-      </w:pPr>
-      <w:r>
-        <w:rPr>
-          <w:rFonts w:cs="Times New Roman"/>
-          <w:sz w:val="22"/>
-        </w:rPr>
-        <w:t xml:space="preserve">The total of students who participated are 47 students. From those data not all data are </w:t>
-      </w:r>
-      <w:r>
-        <w:rPr>
-          <w:rFonts w:cs="Times New Roman"/>
-          <w:sz w:val="22"/>
-        </w:rPr>
-        <w:t>full</w:t>
-      </w:r>
-      <w:r>
-        <w:rPr>
-          <w:rFonts w:cs="Times New Roman"/>
-          <w:sz w:val="22"/>
-        </w:rPr>
-        <w:t xml:space="preserve"> </w:t>
-      </w:r>
-      <w:r>
-        <w:rPr>
-          <w:rFonts w:cs="Times New Roman"/>
-          <w:sz w:val="22"/>
-        </w:rPr>
-        <w:t xml:space="preserve">available. Some </w:t>
-      </w:r>
-      <w:r>
-        <w:rPr>
-          <w:rFonts w:cs="Times New Roman"/>
-          <w:sz w:val="22"/>
-        </w:rPr>
-        <w:t>student</w:t>
-      </w:r>
-      <w:r>
-        <w:rPr>
-          <w:rFonts w:cs="Times New Roman"/>
-          <w:sz w:val="22"/>
-        </w:rPr>
-        <w:t>s does not have SMS log</w:t>
-      </w:r>
-      <w:r>
-        <w:rPr>
-          <w:rFonts w:cs="Times New Roman"/>
-          <w:sz w:val="22"/>
-        </w:rPr>
-        <w:t>, or another data</w:t>
-      </w:r>
-      <w:r>
-        <w:rPr>
-          <w:rFonts w:cs="Times New Roman"/>
-          <w:sz w:val="22"/>
-        </w:rPr>
-        <w:t xml:space="preserve">, </w:t>
-      </w:r>
-      <w:r>
-        <w:rPr>
-          <w:rFonts w:cs="Times New Roman"/>
-          <w:sz w:val="22"/>
-        </w:rPr>
-        <w:t xml:space="preserve">the reason they do not have SMS data </w:t>
-      </w:r>
-      <w:r>
-        <w:rPr>
-          <w:rFonts w:cs="Times New Roman"/>
-          <w:sz w:val="22"/>
-        </w:rPr>
-        <w:t>probably he prefer</w:t>
-      </w:r>
-      <w:r>
-        <w:rPr>
-          <w:rFonts w:cs="Times New Roman"/>
-          <w:sz w:val="22"/>
-        </w:rPr>
-        <w:t>s</w:t>
-      </w:r>
-      <w:r>
-        <w:rPr>
-          <w:rFonts w:cs="Times New Roman"/>
-          <w:sz w:val="22"/>
-        </w:rPr>
-        <w:t xml:space="preserve"> to use</w:t>
-      </w:r>
-      <w:r>
-        <w:rPr>
-          <w:rFonts w:cs="Times New Roman"/>
-          <w:sz w:val="22"/>
-        </w:rPr>
-        <w:t>s</w:t>
-      </w:r>
-      <w:r>
-        <w:rPr>
-          <w:rFonts w:cs="Times New Roman"/>
-          <w:sz w:val="22"/>
-        </w:rPr>
-        <w:t xml:space="preserve"> application messenger such as Kakao, Whatsapp, etc instead of SMS application.</w:t>
-      </w:r>
-      <w:r>
-        <w:rPr>
-          <w:rFonts w:cs="Times New Roman"/>
-          <w:sz w:val="22"/>
-        </w:rPr>
-        <w:t xml:space="preserve"> In this research, we</w:t>
-      </w:r>
-      <w:r>
-        <w:rPr>
-          <w:rFonts w:cs="Times New Roman"/>
-          <w:sz w:val="22"/>
-        </w:rPr>
-        <w:t xml:space="preserve"> use data from 37</w:t>
-      </w:r>
-      <w:r>
-        <w:rPr>
-          <w:rFonts w:cs="Times New Roman"/>
-          <w:sz w:val="22"/>
-        </w:rPr>
-        <w:t xml:space="preserve"> students which all of data are available during </w:t>
-      </w:r>
-      <w:r>
-        <w:rPr>
-          <w:rFonts w:cs="Times New Roman"/>
-          <w:sz w:val="22"/>
-        </w:rPr>
-        <w:t xml:space="preserve">around </w:t>
-      </w:r>
-      <w:r>
-        <w:rPr>
-          <w:rFonts w:cs="Times New Roman"/>
-          <w:sz w:val="22"/>
-        </w:rPr>
-        <w:t xml:space="preserve">2 months. </w:t>
-      </w:r>
-      <w:r>
-        <w:rPr>
-          <w:rFonts w:cs="Times New Roman"/>
-          <w:sz w:val="22"/>
-        </w:rPr>
-        <w:t xml:space="preserve"> </w:t>
-      </w:r>
-    </w:p>
-    <w:p>
-      <w:pPr>
-        <w:pStyle w:val="Heading2"/>
-      </w:pPr>
-      <w:bookmarkStart w:id="19" w:name="_Toc415742490"/>
-      <w:r>
-        <w:t>Data Pre-processing</w:t>
       </w:r>
       <w:bookmarkEnd w:id="19"/>
     </w:p>
@@ -18131,46 +17844,343 @@
         </w:rPr>
       </w:pPr>
       <w:r>
-        <w:t>The data which collected from</w:t>
-      </w:r>
-      <w:r>
-        <w:t xml:space="preserve"> user’s smartphone are </w:t>
-      </w:r>
-      <w:r>
-        <w:t xml:space="preserve">not </w:t>
-      </w:r>
-      <w:r>
-        <w:t xml:space="preserve">clean, means the data has a noise </w:t>
-      </w:r>
-      <w:r>
-        <w:lastRenderedPageBreak/>
-        <w:t xml:space="preserve">and duplication. </w:t>
-      </w:r>
-      <w:r>
-        <w:rPr>
-          <w:rFonts w:cs="Times New Roman"/>
-          <w:sz w:val="22"/>
-        </w:rPr>
-        <w:t xml:space="preserve">In this section, we explain about the data pre-processing which is contain with two subchapters are data cleansing and data transformation. </w:t>
+        <w:rPr>
+          <w:sz w:val="22"/>
+        </w:rPr>
+        <w:t xml:space="preserve">Table </w:t>
+      </w:r>
+      <w:r>
+        <w:rPr>
+          <w:sz w:val="22"/>
+        </w:rPr>
+        <w:t>2-</w:t>
+      </w:r>
+      <w:r>
+        <w:rPr>
+          <w:sz w:val="22"/>
+        </w:rPr>
+        <w:t xml:space="preserve">2 shows </w:t>
+      </w:r>
+      <w:r>
+        <w:rPr>
+          <w:sz w:val="22"/>
+        </w:rPr>
+        <w:t>the list of probes that used by our application to collect users personal data</w:t>
+      </w:r>
+      <w:r>
+        <w:rPr>
+          <w:sz w:val="22"/>
+        </w:rPr>
+        <w:t xml:space="preserve">. </w:t>
+      </w:r>
+      <w:r>
+        <w:rPr>
+          <w:sz w:val="22"/>
+        </w:rPr>
+        <w:t>Not all of those data</w:t>
+      </w:r>
+      <w:r>
+        <w:rPr>
+          <w:sz w:val="22"/>
+        </w:rPr>
+        <w:t xml:space="preserve"> that we collected</w:t>
+      </w:r>
+      <w:r>
+        <w:rPr>
+          <w:sz w:val="22"/>
+        </w:rPr>
+        <w:t xml:space="preserve"> are used in this research. We give symbol (“X”) in the last column (</w:t>
+      </w:r>
+      <w:r>
+        <w:rPr>
+          <w:i/>
+          <w:sz w:val="22"/>
+        </w:rPr>
+        <w:t>used column</w:t>
+      </w:r>
+      <w:r>
+        <w:rPr>
+          <w:sz w:val="22"/>
+        </w:rPr>
+        <w:t xml:space="preserve">) to the data </w:t>
+      </w:r>
+      <w:r>
+        <w:rPr>
+          <w:sz w:val="22"/>
+        </w:rPr>
+        <w:t>which</w:t>
+      </w:r>
+      <w:r>
+        <w:rPr>
+          <w:sz w:val="22"/>
+        </w:rPr>
+        <w:t xml:space="preserve"> we used in </w:t>
+      </w:r>
+      <w:r>
+        <w:rPr>
+          <w:sz w:val="22"/>
+        </w:rPr>
+        <w:t xml:space="preserve">this research. The data that </w:t>
+      </w:r>
+      <w:r>
+        <w:rPr>
+          <w:sz w:val="22"/>
+        </w:rPr>
+        <w:t>used are: On request data: GPS location, Nearby Wi-Fi, Nearby Bluetooth, Battery; Historical data: Call log</w:t>
+      </w:r>
+      <w:r>
+        <w:rPr>
+          <w:sz w:val="22"/>
+        </w:rPr>
+        <w:t xml:space="preserve"> and SMS log; Continuous data: s</w:t>
+      </w:r>
+      <w:r>
+        <w:rPr>
+          <w:sz w:val="22"/>
+        </w:rPr>
+        <w:t>martp</w:t>
+      </w:r>
+      <w:r>
+        <w:rPr>
+          <w:sz w:val="22"/>
+        </w:rPr>
+        <w:t>hone screen, r</w:t>
+      </w:r>
+      <w:r>
+        <w:rPr>
+          <w:sz w:val="22"/>
+        </w:rPr>
+        <w:t>unning applications, user activity log.</w:t>
+      </w:r>
+      <w:r>
+        <w:rPr>
+          <w:sz w:val="22"/>
+        </w:rPr>
+        <w:t xml:space="preserve"> The total dataset that </w:t>
+      </w:r>
+      <w:r>
+        <w:rPr>
+          <w:sz w:val="22"/>
+        </w:rPr>
+        <w:t>used are 9 probes.</w:t>
+      </w:r>
+      <w:r>
+        <w:rPr>
+          <w:rFonts w:cs="Times New Roman"/>
+          <w:sz w:val="22"/>
+        </w:rPr>
+        <w:tab/>
       </w:r>
     </w:p>
     <w:p>
       <w:pPr>
-        <w:ind w:left="418"/>
-      </w:pPr>
+        <w:spacing w:line="360" w:lineRule="auto"/>
+        <w:ind w:firstLine="418"/>
+        <w:rPr>
+          <w:sz w:val="22"/>
+        </w:rPr>
+      </w:pPr>
+      <w:r>
+        <w:rPr>
+          <w:rFonts w:cs="Times New Roman"/>
+          <w:sz w:val="22"/>
+        </w:rPr>
+        <w:t xml:space="preserve">The total of students who participated are 47 students. From those data not all data are </w:t>
+      </w:r>
+      <w:r>
+        <w:rPr>
+          <w:rFonts w:cs="Times New Roman"/>
+          <w:sz w:val="22"/>
+        </w:rPr>
+        <w:t>full</w:t>
+      </w:r>
+      <w:r>
+        <w:rPr>
+          <w:rFonts w:cs="Times New Roman"/>
+          <w:sz w:val="22"/>
+        </w:rPr>
+        <w:t xml:space="preserve"> </w:t>
+      </w:r>
+      <w:r>
+        <w:rPr>
+          <w:rFonts w:cs="Times New Roman"/>
+          <w:sz w:val="22"/>
+        </w:rPr>
+        <w:t xml:space="preserve">available. Some </w:t>
+      </w:r>
+      <w:r>
+        <w:rPr>
+          <w:rFonts w:cs="Times New Roman"/>
+          <w:sz w:val="22"/>
+        </w:rPr>
+        <w:t>student</w:t>
+      </w:r>
+      <w:r>
+        <w:rPr>
+          <w:rFonts w:cs="Times New Roman"/>
+          <w:sz w:val="22"/>
+        </w:rPr>
+        <w:t>s does not have SMS log</w:t>
+      </w:r>
+      <w:r>
+        <w:rPr>
+          <w:rFonts w:cs="Times New Roman"/>
+          <w:sz w:val="22"/>
+        </w:rPr>
+        <w:t>, or another data</w:t>
+      </w:r>
+      <w:r>
+        <w:rPr>
+          <w:rFonts w:cs="Times New Roman"/>
+          <w:sz w:val="22"/>
+        </w:rPr>
+        <w:t xml:space="preserve">, </w:t>
+      </w:r>
+      <w:r>
+        <w:rPr>
+          <w:rFonts w:cs="Times New Roman"/>
+          <w:sz w:val="22"/>
+        </w:rPr>
+        <w:t xml:space="preserve">the reason they do not have SMS data </w:t>
+      </w:r>
+      <w:r>
+        <w:rPr>
+          <w:rFonts w:cs="Times New Roman"/>
+          <w:sz w:val="22"/>
+        </w:rPr>
+        <w:t>probably he prefer</w:t>
+      </w:r>
+      <w:r>
+        <w:rPr>
+          <w:rFonts w:cs="Times New Roman"/>
+          <w:sz w:val="22"/>
+        </w:rPr>
+        <w:t>s</w:t>
+      </w:r>
+      <w:r>
+        <w:rPr>
+          <w:rFonts w:cs="Times New Roman"/>
+          <w:sz w:val="22"/>
+        </w:rPr>
+        <w:t xml:space="preserve"> to use</w:t>
+      </w:r>
+      <w:r>
+        <w:rPr>
+          <w:rFonts w:cs="Times New Roman"/>
+          <w:sz w:val="22"/>
+        </w:rPr>
+        <w:t>s</w:t>
+      </w:r>
+      <w:r>
+        <w:rPr>
+          <w:rFonts w:cs="Times New Roman"/>
+          <w:sz w:val="22"/>
+        </w:rPr>
+        <w:t xml:space="preserve"> application messenger such as Kakao, Whatsapp, etc instead of SMS application.</w:t>
+      </w:r>
+      <w:r>
+        <w:rPr>
+          <w:rFonts w:cs="Times New Roman"/>
+          <w:sz w:val="22"/>
+        </w:rPr>
+        <w:t xml:space="preserve"> In this research, we</w:t>
+      </w:r>
+      <w:r>
+        <w:rPr>
+          <w:rFonts w:cs="Times New Roman"/>
+          <w:sz w:val="22"/>
+        </w:rPr>
+        <w:t xml:space="preserve"> use data from 37</w:t>
+      </w:r>
+      <w:r>
+        <w:rPr>
+          <w:rFonts w:cs="Times New Roman"/>
+          <w:sz w:val="22"/>
+        </w:rPr>
+        <w:t xml:space="preserve"> students which all of data are available during </w:t>
+      </w:r>
+      <w:r>
+        <w:rPr>
+          <w:rFonts w:cs="Times New Roman"/>
+          <w:sz w:val="22"/>
+        </w:rPr>
+        <w:t xml:space="preserve">around </w:t>
+      </w:r>
+      <w:r>
+        <w:rPr>
+          <w:rFonts w:cs="Times New Roman"/>
+          <w:sz w:val="22"/>
+        </w:rPr>
+        <w:t xml:space="preserve">2 months. </w:t>
+      </w:r>
+      <w:r>
+        <w:rPr>
+          <w:rFonts w:cs="Times New Roman"/>
+          <w:sz w:val="22"/>
+        </w:rPr>
+        <w:t xml:space="preserve"> </w:t>
+      </w:r>
     </w:p>
     <w:p>
       <w:pPr>
-        <w:pStyle w:val="Heading3"/>
-      </w:pPr>
-      <w:bookmarkStart w:id="20" w:name="_Toc415742491"/>
-      <w:r>
-        <w:t>Data Cleansing</w:t>
+        <w:pStyle w:val="Heading2"/>
+      </w:pPr>
+      <w:bookmarkStart w:id="20" w:name="_Toc415742490"/>
+      <w:r>
+        <w:t>Data Pre-processing</w:t>
       </w:r>
       <w:bookmarkEnd w:id="20"/>
     </w:p>
     <w:p>
       <w:pPr>
+        <w:spacing w:line="360" w:lineRule="auto"/>
+        <w:ind w:firstLine="418"/>
+        <w:rPr>
+          <w:rFonts w:cs="Times New Roman"/>
+          <w:sz w:val="22"/>
+        </w:rPr>
+      </w:pPr>
+      <w:r>
+        <w:t>The data which collected from</w:t>
+      </w:r>
+      <w:r>
+        <w:t xml:space="preserve"> user’s smartphone are </w:t>
+      </w:r>
+      <w:r>
+        <w:t xml:space="preserve">not </w:t>
+      </w:r>
+      <w:r>
+        <w:t xml:space="preserve">clean, means the data has a noise </w:t>
+      </w:r>
+      <w:r>
+        <w:lastRenderedPageBreak/>
+        <w:t xml:space="preserve">and duplication. </w:t>
+      </w:r>
+      <w:r>
+        <w:rPr>
+          <w:rFonts w:cs="Times New Roman"/>
+          <w:sz w:val="22"/>
+        </w:rPr>
+        <w:t xml:space="preserve">In this section, we explain about the data pre-processing which is contain with two subchapters are data cleansing and data transformation. </w:t>
+      </w:r>
+    </w:p>
+    <w:p>
+      <w:pPr>
+        <w:ind w:left="418"/>
+      </w:pPr>
+    </w:p>
+    <w:p>
+      <w:pPr>
+        <w:pStyle w:val="Heading3"/>
+      </w:pPr>
+      <w:bookmarkStart w:id="21" w:name="_Toc415742491"/>
+      <w:r>
+        <w:t>Data Cleansing</w:t>
+      </w:r>
+      <w:bookmarkEnd w:id="21"/>
+    </w:p>
+    <w:p>
+      <w:pPr>
         <w:spacing w:line="420" w:lineRule="auto"/>
         <w:ind w:firstLineChars="200" w:firstLine="440"/>
         <w:rPr>
@@ -18441,7 +18451,7 @@
       <w:pPr>
         <w:pStyle w:val="Heading3"/>
       </w:pPr>
-      <w:bookmarkStart w:id="21" w:name="_Toc415742492"/>
+      <w:bookmarkStart w:id="22" w:name="_Toc415742492"/>
       <w:r>
         <w:t>Data</w:t>
       </w:r>
@@ -18451,7 +18461,7 @@
       <w:r>
         <w:t xml:space="preserve"> Transformation</w:t>
       </w:r>
-      <w:bookmarkEnd w:id="21"/>
+      <w:bookmarkEnd w:id="22"/>
     </w:p>
     <w:p>
       <w:pPr>
@@ -18516,7 +18526,7 @@
                                 <w:kern w:val="2"/>
                               </w:rPr>
                             </w:pPr>
-                            <w:bookmarkStart w:id="22" w:name="_Toc415742519"/>
+                            <w:bookmarkStart w:id="23" w:name="_Toc415742519"/>
                             <w:r>
                               <w:rPr>
                                 <w:b/>
@@ -18603,7 +18613,7 @@
                               </w:rPr>
                               <w:t>Data preprocessing flows</w:t>
                             </w:r>
-                            <w:bookmarkEnd w:id="22"/>
+                            <w:bookmarkEnd w:id="23"/>
                           </w:p>
                         </w:txbxContent>
                       </wps:txbx>
@@ -18621,11 +18631,7 @@
           </mc:Choice>
           <mc:Fallback>
             <w:pict>
-              <v:shapetype w14:anchorId="437AD37C" id="_x0000_t202" coordsize="21600,21600" o:spt="202" path="m,l,21600r21600,l21600,xe">
-                <v:stroke joinstyle="miter"/>
-                <v:path gradientshapeok="t" o:connecttype="rect"/>
-              </v:shapetype>
-              <v:shape id="Text Box 27" o:spid="_x0000_s1027" type="#_x0000_t202" style="position:absolute;left:0;text-align:left;margin-left:0;margin-top:238.2pt;width:411pt;height:.05pt;z-index:251666432;visibility:visible;mso-wrap-style:square;mso-wrap-distance-left:9pt;mso-wrap-distance-top:0;mso-wrap-distance-right:9pt;mso-wrap-distance-bottom:0;mso-position-horizontal:absolute;mso-position-horizontal-relative:text;mso-position-vertical:absolute;mso-position-vertical-relative:text;v-text-anchor:top" o:gfxdata="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" stroked="f">
+              <v:shape w14:anchorId="437AD37C" id="Text Box 27" o:spid="_x0000_s1027" type="#_x0000_t202" style="position:absolute;left:0;text-align:left;margin-left:0;margin-top:238.2pt;width:411pt;height:.05pt;z-index:251666432;visibility:visible;mso-wrap-style:square;mso-wrap-distance-left:9pt;mso-wrap-distance-top:0;mso-wrap-distance-right:9pt;mso-wrap-distance-bottom:0;mso-position-horizontal:absolute;mso-position-horizontal-relative:text;mso-position-vertical:absolute;mso-position-vertical-relative:text;v-text-anchor:top" o:gfxdata="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" stroked="f">
                 <v:textbox style="mso-fit-shape-to-text:t" inset="0,0,0,0">
                   <w:txbxContent>
                     <w:p>
@@ -18639,7 +18645,7 @@
                           <w:kern w:val="2"/>
                         </w:rPr>
                       </w:pPr>
-                      <w:bookmarkStart w:id="23" w:name="_Toc415742519"/>
+                      <w:bookmarkStart w:id="24" w:name="_Toc415742519"/>
                       <w:r>
                         <w:rPr>
                           <w:b/>
@@ -18726,7 +18732,7 @@
                         </w:rPr>
                         <w:t>Data preprocessing flows</w:t>
                       </w:r>
-                      <w:bookmarkEnd w:id="23"/>
+                      <w:bookmarkEnd w:id="24"/>
                     </w:p>
                   </w:txbxContent>
                 </v:textbox>
@@ -19080,7 +19086,7 @@
           <w:szCs w:val="22"/>
         </w:rPr>
       </w:pPr>
-      <w:bookmarkStart w:id="23" w:name="_Toc415742493"/>
+      <w:bookmarkStart w:id="25" w:name="_Toc415742493"/>
       <w:r>
         <w:rPr>
           <w:rFonts w:eastAsia="바탕체" w:cs="Times New Roman"/>
@@ -19089,7 +19095,7 @@
         </w:rPr>
         <w:t>Feature Extraction</w:t>
       </w:r>
-      <w:bookmarkEnd w:id="23"/>
+      <w:bookmarkEnd w:id="25"/>
       <w:r>
         <w:rPr>
           <w:rFonts w:eastAsia="바탕체" w:cs="Times New Roman"/>
@@ -19158,11 +19164,11 @@
       <w:pPr>
         <w:pStyle w:val="Heading3"/>
       </w:pPr>
-      <w:bookmarkStart w:id="24" w:name="_Toc415742494"/>
+      <w:bookmarkStart w:id="26" w:name="_Toc415742494"/>
       <w:r>
         <w:t>Define Human Activity and Behavior</w:t>
       </w:r>
-      <w:bookmarkEnd w:id="24"/>
+      <w:bookmarkEnd w:id="26"/>
     </w:p>
     <w:p>
       <w:pPr>
@@ -19502,7 +19508,7 @@
       <w:pPr>
         <w:pStyle w:val="Heading3"/>
       </w:pPr>
-      <w:bookmarkStart w:id="25" w:name="_Toc415742495"/>
+      <w:bookmarkStart w:id="27" w:name="_Toc415742495"/>
       <w:r>
         <w:t xml:space="preserve">Features </w:t>
       </w:r>
@@ -19512,7 +19518,7 @@
       <w:r>
         <w:t>Extraction</w:t>
       </w:r>
-      <w:bookmarkEnd w:id="25"/>
+      <w:bookmarkEnd w:id="27"/>
     </w:p>
     <w:p>
       <w:pPr>
@@ -20660,7 +20666,7 @@
           <w:b/>
         </w:rPr>
       </w:pPr>
-      <w:bookmarkStart w:id="26" w:name="_Toc415742531"/>
+      <w:bookmarkStart w:id="28" w:name="_Toc415742531"/>
       <w:r>
         <w:rPr>
           <w:b/>
@@ -20744,7 +20750,7 @@
       <w:r>
         <w:t>List of features and the values</w:t>
       </w:r>
-      <w:bookmarkEnd w:id="26"/>
+      <w:bookmarkEnd w:id="28"/>
     </w:p>
     <w:tbl>
       <w:tblPr>
@@ -22108,7 +22114,7 @@
           <w:b/>
         </w:rPr>
       </w:pPr>
-      <w:bookmarkStart w:id="27" w:name="_Toc415742520"/>
+      <w:bookmarkStart w:id="29" w:name="_Toc415742520"/>
       <w:r>
         <w:rPr>
           <w:b/>
@@ -22195,17 +22201,17 @@
         </w:rPr>
         <w:t>Sample output of the features extraction in Pre-Processing II.</w:t>
       </w:r>
-      <w:bookmarkEnd w:id="27"/>
+      <w:bookmarkEnd w:id="29"/>
     </w:p>
     <w:p>
       <w:pPr>
         <w:pStyle w:val="Heading3"/>
       </w:pPr>
-      <w:bookmarkStart w:id="28" w:name="_Toc415742496"/>
+      <w:bookmarkStart w:id="30" w:name="_Toc415742496"/>
       <w:r>
         <w:t>Human and Machine Time</w:t>
       </w:r>
-      <w:bookmarkEnd w:id="28"/>
+      <w:bookmarkEnd w:id="30"/>
     </w:p>
     <w:p>
       <w:pPr>
@@ -22315,7 +22321,7 @@
       <w:pPr>
         <w:pStyle w:val="Heading3"/>
       </w:pPr>
-      <w:bookmarkStart w:id="29" w:name="_Toc415742497"/>
+      <w:bookmarkStart w:id="31" w:name="_Toc415742497"/>
       <w:r>
         <w:t xml:space="preserve">List of the </w:t>
       </w:r>
@@ -22325,7 +22331,7 @@
       <w:r>
         <w:t>Features</w:t>
       </w:r>
-      <w:bookmarkEnd w:id="29"/>
+      <w:bookmarkEnd w:id="31"/>
     </w:p>
     <w:p>
       <w:pPr>
@@ -23375,7 +23381,7 @@
           <w:b/>
         </w:rPr>
       </w:pPr>
-      <w:bookmarkStart w:id="30" w:name="_Toc415742521"/>
+      <w:bookmarkStart w:id="32" w:name="_Toc415742521"/>
       <w:r>
         <w:rPr>
           <w:b/>
@@ -23462,7 +23468,7 @@
         </w:rPr>
         <w:t>Sample output of the features extraction in Pre-Processing III (Final Features).</w:t>
       </w:r>
-      <w:bookmarkEnd w:id="30"/>
+      <w:bookmarkEnd w:id="32"/>
     </w:p>
     <w:p>
       <w:pPr>
@@ -23472,7 +23478,7 @@
           <w:rFonts w:cs="Times New Roman"/>
         </w:rPr>
       </w:pPr>
-      <w:bookmarkStart w:id="31" w:name="_Toc415742498"/>
+      <w:bookmarkStart w:id="33" w:name="_Toc415742498"/>
       <w:r>
         <w:rPr>
           <w:rFonts w:cs="Times New Roman"/>
@@ -23480,7 +23486,7 @@
         <w:lastRenderedPageBreak/>
         <w:t>HUMAN BEHAVIORS MODELING</w:t>
       </w:r>
-      <w:bookmarkEnd w:id="31"/>
+      <w:bookmarkEnd w:id="33"/>
     </w:p>
     <w:p>
       <w:pPr>
@@ -23760,7 +23766,7 @@
                                 <w:b/>
                               </w:rPr>
                             </w:pPr>
-                            <w:bookmarkStart w:id="32" w:name="_Toc415742522"/>
+                            <w:bookmarkStart w:id="34" w:name="_Toc415742522"/>
                             <w:r>
                               <w:rPr>
                                 <w:b/>
@@ -23850,7 +23856,7 @@
                             <w:r>
                               <w:t>Example data visualization from two students in the same day for four days.</w:t>
                             </w:r>
-                            <w:bookmarkEnd w:id="32"/>
+                            <w:bookmarkEnd w:id="34"/>
                           </w:p>
                         </w:txbxContent>
                       </wps:txbx>
@@ -23899,7 +23905,7 @@
                                     </pic:cNvPicPr>
                                   </pic:nvPicPr>
                                   <pic:blipFill>
-                                    <a:blip r:embed="rId21">
+                                    <a:blip r:embed="rId19">
                                       <a:extLst>
                                         <a:ext uri="{28A0092B-C50C-407E-A947-70E740481C1C}">
                                           <a14:useLocalDpi xmlns:a14="http://schemas.microsoft.com/office/drawing/2010/main" val="0"/>
@@ -23955,7 +23961,7 @@
                                     </pic:cNvPicPr>
                                   </pic:nvPicPr>
                                   <pic:blipFill>
-                                    <a:blip r:embed="rId22">
+                                    <a:blip r:embed="rId20">
                                       <a:extLst>
                                         <a:ext uri="{28A0092B-C50C-407E-A947-70E740481C1C}">
                                           <a14:useLocalDpi xmlns:a14="http://schemas.microsoft.com/office/drawing/2010/main" val="0"/>
@@ -23997,7 +24003,7 @@
                           <w:b/>
                         </w:rPr>
                       </w:pPr>
-                      <w:bookmarkStart w:id="34" w:name="_Toc415742522"/>
+                      <w:bookmarkStart w:id="35" w:name="_Toc415742522"/>
                       <w:r>
                         <w:rPr>
                           <w:b/>
@@ -24087,7 +24093,7 @@
                       <w:r>
                         <w:t>Example data visualization from two students in the same day for four days.</w:t>
                       </w:r>
-                      <w:bookmarkEnd w:id="34"/>
+                      <w:bookmarkEnd w:id="35"/>
                     </w:p>
                   </w:txbxContent>
                 </v:textbox>
@@ -24154,7 +24160,7 @@
           <w:lang w:eastAsia="ko-KR"/>
         </w:rPr>
       </w:pPr>
-      <w:bookmarkStart w:id="33" w:name="_Toc415742499"/>
+      <w:bookmarkStart w:id="36" w:name="_Toc415742499"/>
       <w:r>
         <w:rPr>
           <w:lang w:eastAsia="ko-KR"/>
@@ -24167,7 +24173,7 @@
         </w:rPr>
         <w:t xml:space="preserve"> and Problem Statement</w:t>
       </w:r>
-      <w:bookmarkEnd w:id="33"/>
+      <w:bookmarkEnd w:id="36"/>
     </w:p>
     <w:p>
       <w:pPr>
@@ -24237,7 +24243,6 @@
           <w:id w:val="1569300995"/>
           <w:citation/>
         </w:sdtPr>
-        <w:sdtEndPr/>
         <w:sdtContent>
           <w:r>
             <w:rPr>
@@ -24300,7 +24305,6 @@
           <w:id w:val="-2108889202"/>
           <w:citation/>
         </w:sdtPr>
-        <w:sdtEndPr/>
         <w:sdtContent>
           <w:r>
             <w:rPr>
@@ -24379,7 +24383,6 @@
           <w:id w:val="860554595"/>
           <w:citation/>
         </w:sdtPr>
-        <w:sdtEndPr/>
         <w:sdtContent>
           <w:r>
             <w:rPr>
@@ -25124,14 +25127,14 @@
           <w:lang w:eastAsia="ko-KR"/>
         </w:rPr>
       </w:pPr>
-      <w:bookmarkStart w:id="34" w:name="_Toc415742500"/>
+      <w:bookmarkStart w:id="37" w:name="_Toc415742500"/>
       <w:r>
         <w:rPr>
           <w:lang w:eastAsia="ko-KR"/>
         </w:rPr>
         <w:t>Proposed Methods</w:t>
       </w:r>
-      <w:bookmarkEnd w:id="34"/>
+      <w:bookmarkEnd w:id="37"/>
     </w:p>
     <w:p>
       <w:pPr>
@@ -25161,14 +25164,14 @@
           <w:lang w:eastAsia="ko-KR"/>
         </w:rPr>
       </w:pPr>
-      <w:bookmarkStart w:id="35" w:name="_Toc415742501"/>
+      <w:bookmarkStart w:id="38" w:name="_Toc415742501"/>
       <w:r>
         <w:rPr>
           <w:lang w:eastAsia="ko-KR"/>
         </w:rPr>
         <w:t>Overall architecture</w:t>
       </w:r>
-      <w:bookmarkEnd w:id="35"/>
+      <w:bookmarkEnd w:id="38"/>
     </w:p>
     <w:p>
       <w:pPr>
@@ -25204,7 +25207,7 @@
                     </pic:cNvPicPr>
                   </pic:nvPicPr>
                   <pic:blipFill>
-                    <a:blip r:embed="rId23">
+                    <a:blip r:embed="rId21">
                       <a:extLst>
                         <a:ext uri="{28A0092B-C50C-407E-A947-70E740481C1C}">
                           <a14:useLocalDpi xmlns:a14="http://schemas.microsoft.com/office/drawing/2010/main" val="0"/>
@@ -25245,7 +25248,7 @@
           <w:rFonts w:cs="Times New Roman"/>
         </w:rPr>
       </w:pPr>
-      <w:bookmarkStart w:id="36" w:name="_Toc415742523"/>
+      <w:bookmarkStart w:id="39" w:name="_Toc415742523"/>
       <w:r>
         <w:rPr>
           <w:b/>
@@ -25341,7 +25344,7 @@
       <w:r>
         <w:t xml:space="preserve"> 2 days)</w:t>
       </w:r>
-      <w:bookmarkEnd w:id="36"/>
+      <w:bookmarkEnd w:id="39"/>
     </w:p>
     <w:p>
       <w:pPr>
@@ -27057,7 +27060,7 @@
           <w:lang w:eastAsia="ko-KR"/>
         </w:rPr>
       </w:pPr>
-      <w:bookmarkStart w:id="37" w:name="_Toc415742502"/>
+      <w:bookmarkStart w:id="40" w:name="_Toc415742502"/>
       <w:r>
         <w:rPr>
           <w:lang w:eastAsia="ko-KR"/>
@@ -27082,7 +27085,7 @@
         </w:rPr>
         <w:t xml:space="preserve"> Detection</w:t>
       </w:r>
-      <w:bookmarkEnd w:id="37"/>
+      <w:bookmarkEnd w:id="40"/>
     </w:p>
     <w:p>
       <w:pPr>
@@ -27120,7 +27123,7 @@
                     </pic:cNvPicPr>
                   </pic:nvPicPr>
                   <pic:blipFill>
-                    <a:blip r:embed="rId24" cstate="print">
+                    <a:blip r:embed="rId22" cstate="print">
                       <a:extLst>
                         <a:ext uri="{28A0092B-C50C-407E-A947-70E740481C1C}">
                           <a14:useLocalDpi xmlns:a14="http://schemas.microsoft.com/office/drawing/2010/main" val="0"/>
@@ -27160,7 +27163,7 @@
           <w:rFonts w:cs="Times New Roman"/>
         </w:rPr>
       </w:pPr>
-      <w:bookmarkStart w:id="38" w:name="_Toc415742524"/>
+      <w:bookmarkStart w:id="41" w:name="_Toc415742524"/>
       <w:r>
         <w:rPr>
           <w:b/>
@@ -27250,7 +27253,7 @@
       <w:r>
         <w:t xml:space="preserve"> algorithm overview</w:t>
       </w:r>
-      <w:bookmarkEnd w:id="38"/>
+      <w:bookmarkEnd w:id="41"/>
     </w:p>
     <w:p>
       <w:pPr>
@@ -27740,7 +27743,7 @@
                     </pic:cNvPicPr>
                   </pic:nvPicPr>
                   <pic:blipFill>
-                    <a:blip r:embed="rId25">
+                    <a:blip r:embed="rId23">
                       <a:extLst>
                         <a:ext uri="{28A0092B-C50C-407E-A947-70E740481C1C}">
                           <a14:useLocalDpi xmlns:a14="http://schemas.microsoft.com/office/drawing/2010/main" val="0"/>
@@ -28172,14 +28175,14 @@
           <w:lang w:eastAsia="ko-KR"/>
         </w:rPr>
       </w:pPr>
-      <w:bookmarkStart w:id="39" w:name="_Toc415742503"/>
+      <w:bookmarkStart w:id="42" w:name="_Toc415742503"/>
       <w:r>
         <w:rPr>
           <w:rFonts w:cs="Times New Roman"/>
         </w:rPr>
         <w:t>EXPERIMENTAL RESULTS</w:t>
       </w:r>
-      <w:bookmarkEnd w:id="39"/>
+      <w:bookmarkEnd w:id="42"/>
     </w:p>
     <w:p>
       <w:pPr>
@@ -28188,14 +28191,14 @@
           <w:lang w:eastAsia="ko-KR"/>
         </w:rPr>
       </w:pPr>
-      <w:bookmarkStart w:id="40" w:name="_Toc415742504"/>
+      <w:bookmarkStart w:id="43" w:name="_Toc415742504"/>
       <w:r>
         <w:rPr>
           <w:lang w:eastAsia="ko-KR"/>
         </w:rPr>
         <w:t>Result and Discussion</w:t>
       </w:r>
-      <w:bookmarkEnd w:id="40"/>
+      <w:bookmarkEnd w:id="43"/>
     </w:p>
     <w:p>
       <w:pPr>
@@ -28228,14 +28231,14 @@
           <w:lang w:eastAsia="ko-KR"/>
         </w:rPr>
       </w:pPr>
-      <w:bookmarkStart w:id="41" w:name="_Toc415742505"/>
+      <w:bookmarkStart w:id="44" w:name="_Toc415742505"/>
       <w:r>
         <w:rPr>
           <w:lang w:eastAsia="ko-KR"/>
         </w:rPr>
         <w:t>Behavior Identification</w:t>
       </w:r>
-      <w:bookmarkEnd w:id="41"/>
+      <w:bookmarkEnd w:id="44"/>
     </w:p>
     <w:p>
       <w:pPr>
@@ -28272,7 +28275,7 @@
                     </pic:cNvPicPr>
                   </pic:nvPicPr>
                   <pic:blipFill>
-                    <a:blip r:embed="rId26">
+                    <a:blip r:embed="rId24">
                       <a:extLst>
                         <a:ext uri="{28A0092B-C50C-407E-A947-70E740481C1C}">
                           <a14:useLocalDpi xmlns:a14="http://schemas.microsoft.com/office/drawing/2010/main" val="0"/>
@@ -28307,7 +28310,7 @@
           <w:rFonts w:cs="Times New Roman"/>
         </w:rPr>
       </w:pPr>
-      <w:bookmarkStart w:id="42" w:name="_Toc415742525"/>
+      <w:bookmarkStart w:id="45" w:name="_Toc415742525"/>
       <w:r>
         <w:rPr>
           <w:b/>
@@ -28391,7 +28394,7 @@
       <w:r>
         <w:t>An example of output from our system (grouping result)</w:t>
       </w:r>
-      <w:bookmarkEnd w:id="42"/>
+      <w:bookmarkEnd w:id="45"/>
     </w:p>
     <w:p>
       <w:pPr>
@@ -28989,7 +28992,7 @@
           <w:rFonts w:cs="Times New Roman"/>
         </w:rPr>
       </w:pPr>
-      <w:bookmarkStart w:id="43" w:name="_Toc415742532"/>
+      <w:bookmarkStart w:id="46" w:name="_Toc415742532"/>
       <w:r>
         <w:rPr>
           <w:b/>
@@ -29073,7 +29076,7 @@
       <w:r>
         <w:t>The result of user identification</w:t>
       </w:r>
-      <w:bookmarkEnd w:id="43"/>
+      <w:bookmarkEnd w:id="46"/>
     </w:p>
     <w:tbl>
       <w:tblPr>
@@ -30713,7 +30716,7 @@
                     </pic:cNvPicPr>
                   </pic:nvPicPr>
                   <pic:blipFill>
-                    <a:blip r:embed="rId27">
+                    <a:blip r:embed="rId25">
                       <a:extLst>
                         <a:ext uri="{28A0092B-C50C-407E-A947-70E740481C1C}">
                           <a14:useLocalDpi xmlns:a14="http://schemas.microsoft.com/office/drawing/2010/main" val="0"/>
@@ -30760,7 +30763,7 @@
       <w:r>
         <w:tab/>
       </w:r>
-      <w:bookmarkStart w:id="44" w:name="_Toc415742526"/>
+      <w:bookmarkStart w:id="47" w:name="_Toc415742526"/>
       <w:r>
         <w:rPr>
           <w:b/>
@@ -30844,7 +30847,7 @@
       <w:r>
         <w:t xml:space="preserve"> An example plot of data from student who has bad accuracy</w:t>
       </w:r>
-      <w:bookmarkEnd w:id="44"/>
+      <w:bookmarkEnd w:id="47"/>
     </w:p>
     <w:p>
       <w:pPr>
@@ -31119,12 +31122,12 @@
       <w:pPr>
         <w:pStyle w:val="Heading3"/>
       </w:pPr>
-      <w:bookmarkStart w:id="45" w:name="_Toc415742506"/>
+      <w:bookmarkStart w:id="48" w:name="_Toc415742506"/>
       <w:r>
         <w:lastRenderedPageBreak/>
         <w:t>Testing Performance by Removing Some of Features</w:t>
       </w:r>
-      <w:bookmarkEnd w:id="45"/>
+      <w:bookmarkEnd w:id="48"/>
     </w:p>
     <w:p>
       <w:pPr>
@@ -31166,7 +31169,7 @@
                     </pic:cNvPicPr>
                   </pic:nvPicPr>
                   <pic:blipFill>
-                    <a:blip r:embed="rId28">
+                    <a:blip r:embed="rId26">
                       <a:extLst>
                         <a:ext uri="{28A0092B-C50C-407E-A947-70E740481C1C}">
                           <a14:useLocalDpi xmlns:a14="http://schemas.microsoft.com/office/drawing/2010/main" val="0"/>
@@ -31205,7 +31208,7 @@
           <w:rFonts w:eastAsia="바탕체" w:cs="Times New Roman"/>
         </w:rPr>
       </w:pPr>
-      <w:bookmarkStart w:id="46" w:name="_Toc415742527"/>
+      <w:bookmarkStart w:id="49" w:name="_Toc415742527"/>
       <w:r>
         <w:rPr>
           <w:b/>
@@ -31289,7 +31292,7 @@
       <w:r>
         <w:t>The percentage of identified B2 by B1 in different dataset condition</w:t>
       </w:r>
-      <w:bookmarkEnd w:id="46"/>
+      <w:bookmarkEnd w:id="49"/>
     </w:p>
     <w:p>
       <w:pPr>
@@ -31719,14 +31722,14 @@
           <w:rFonts w:cs="Times New Roman"/>
         </w:rPr>
       </w:pPr>
-      <w:bookmarkStart w:id="47" w:name="_Toc415742507"/>
+      <w:bookmarkStart w:id="50" w:name="_Toc415742507"/>
       <w:r>
         <w:rPr>
           <w:rFonts w:cs="Times New Roman"/>
         </w:rPr>
         <w:t>LIMITATION AND FUTURE WORK</w:t>
       </w:r>
-      <w:bookmarkEnd w:id="47"/>
+      <w:bookmarkEnd w:id="50"/>
     </w:p>
     <w:p>
       <w:pPr>
@@ -31854,14 +31857,14 @@
           <w:rFonts w:cs="Times New Roman"/>
         </w:rPr>
       </w:pPr>
-      <w:bookmarkStart w:id="48" w:name="_Toc415742508"/>
+      <w:bookmarkStart w:id="51" w:name="_Toc415742508"/>
       <w:r>
         <w:rPr>
           <w:rFonts w:cs="Times New Roman"/>
         </w:rPr>
         <w:t>RELATED WORKS</w:t>
       </w:r>
-      <w:bookmarkEnd w:id="48"/>
+      <w:bookmarkEnd w:id="51"/>
     </w:p>
     <w:p>
       <w:pPr>
@@ -32027,7 +32030,6 @@
           <w:id w:val="1316686489"/>
           <w:citation/>
         </w:sdtPr>
-        <w:sdtEndPr/>
         <w:sdtContent>
           <w:r>
             <w:rPr>
@@ -32214,7 +32216,6 @@
           <w:id w:val="372203478"/>
           <w:citation/>
         </w:sdtPr>
-        <w:sdtEndPr/>
         <w:sdtContent>
           <w:r>
             <w:rPr>
@@ -32433,7 +32434,6 @@
           <w:id w:val="-359284257"/>
           <w:citation/>
         </w:sdtPr>
-        <w:sdtEndPr/>
         <w:sdtContent>
           <w:r>
             <w:rPr>
@@ -32619,7 +32619,6 @@
           <w:id w:val="-425808209"/>
           <w:citation/>
         </w:sdtPr>
-        <w:sdtEndPr/>
         <w:sdtContent>
           <w:r>
             <w:rPr>
@@ -32765,7 +32764,6 @@
           <w:id w:val="-970751061"/>
           <w:citation/>
         </w:sdtPr>
-        <w:sdtEndPr/>
         <w:sdtContent>
           <w:r>
             <w:rPr>
@@ -32922,7 +32920,6 @@
           <w:id w:val="1093897891"/>
           <w:citation/>
         </w:sdtPr>
-        <w:sdtEndPr/>
         <w:sdtContent>
           <w:r>
             <w:rPr>
@@ -33122,7 +33119,6 @@
           <w:id w:val="-1559470370"/>
           <w:citation/>
         </w:sdtPr>
-        <w:sdtEndPr/>
         <w:sdtContent>
           <w:r>
             <w:rPr>
@@ -33390,7 +33386,6 @@
           <w:id w:val="107100830"/>
           <w:citation/>
         </w:sdtPr>
-        <w:sdtEndPr/>
         <w:sdtContent>
           <w:r>
             <w:rPr>
@@ -33470,7 +33465,6 @@
           <w:id w:val="1644924838"/>
           <w:citation/>
         </w:sdtPr>
-        <w:sdtEndPr/>
         <w:sdtContent>
           <w:r>
             <w:rPr>
@@ -33574,7 +33568,6 @@
           <w:id w:val="1805040891"/>
           <w:citation/>
         </w:sdtPr>
-        <w:sdtEndPr/>
         <w:sdtContent>
           <w:r>
             <w:rPr>
@@ -33716,7 +33709,6 @@
           <w:id w:val="1544482412"/>
           <w:citation/>
         </w:sdtPr>
-        <w:sdtEndPr/>
         <w:sdtContent>
           <w:r>
             <w:rPr>
@@ -33798,7 +33790,6 @@
           <w:id w:val="1911799937"/>
           <w:citation/>
         </w:sdtPr>
-        <w:sdtEndPr/>
         <w:sdtContent>
           <w:r>
             <w:rPr>
@@ -34004,7 +33995,6 @@
           <w:id w:val="2120879812"/>
           <w:citation/>
         </w:sdtPr>
-        <w:sdtEndPr/>
         <w:sdtContent>
           <w:r>
             <w:rPr>
@@ -34179,7 +34169,6 @@
           <w:id w:val="997462501"/>
           <w:citation/>
         </w:sdtPr>
-        <w:sdtEndPr/>
         <w:sdtContent>
           <w:r>
             <w:rPr>
@@ -34387,7 +34376,6 @@
           <w:id w:val="-1872299132"/>
           <w:citation/>
         </w:sdtPr>
-        <w:sdtEndPr/>
         <w:sdtContent>
           <w:r>
             <w:rPr>
@@ -34593,7 +34581,6 @@
           <w:id w:val="-218357413"/>
           <w:citation/>
         </w:sdtPr>
-        <w:sdtEndPr/>
         <w:sdtContent>
           <w:r>
             <w:rPr>
@@ -34731,7 +34718,6 @@
           <w:id w:val="-1791425517"/>
           <w:citation/>
         </w:sdtPr>
-        <w:sdtEndPr/>
         <w:sdtContent>
           <w:r>
             <w:rPr>
@@ -34863,14 +34849,14 @@
           <w:rFonts w:cs="Times New Roman"/>
         </w:rPr>
       </w:pPr>
-      <w:bookmarkStart w:id="49" w:name="_Toc415742509"/>
+      <w:bookmarkStart w:id="52" w:name="_Toc415742509"/>
       <w:r>
         <w:rPr>
           <w:rFonts w:cs="Times New Roman"/>
         </w:rPr>
         <w:t>CONCLUSIONS</w:t>
       </w:r>
-      <w:bookmarkEnd w:id="49"/>
+      <w:bookmarkEnd w:id="52"/>
     </w:p>
     <w:p>
       <w:pPr>
@@ -35079,8 +35065,6 @@
         </w:rPr>
         <w:t xml:space="preserve">their dataset are too small and </w:t>
       </w:r>
-      <w:bookmarkStart w:id="50" w:name="_GoBack"/>
-      <w:bookmarkEnd w:id="50"/>
       <w:r>
         <w:rPr>
           <w:rFonts w:eastAsia="바탕체" w:cs="Times New Roman"/>
@@ -35125,7 +35109,7 @@
           <w:numId w:val="0"/>
         </w:numPr>
       </w:pPr>
-      <w:bookmarkStart w:id="51" w:name="_Toc415742510"/>
+      <w:bookmarkStart w:id="53" w:name="_Toc415742510"/>
       <w:r>
         <w:lastRenderedPageBreak/>
         <w:t>B</w:t>
@@ -35136,7 +35120,7 @@
       <w:r>
         <w:t>graphy</w:t>
       </w:r>
-      <w:bookmarkEnd w:id="51"/>
+      <w:bookmarkEnd w:id="53"/>
     </w:p>
     <w:p/>
     <w:p/>
@@ -35562,12 +35546,12 @@
           <w:numId w:val="0"/>
         </w:numPr>
       </w:pPr>
-      <w:bookmarkStart w:id="52" w:name="_Toc415742511"/>
+      <w:bookmarkStart w:id="54" w:name="_Toc415742511"/>
       <w:r>
         <w:lastRenderedPageBreak/>
         <w:t>References</w:t>
       </w:r>
-      <w:bookmarkEnd w:id="52"/>
+      <w:bookmarkEnd w:id="54"/>
     </w:p>
     <w:sdt>
       <w:sdtPr>
@@ -35577,14 +35561,12 @@
           <w:docPartUnique/>
         </w:docPartObj>
       </w:sdtPr>
-      <w:sdtEndPr/>
       <w:sdtContent>
         <w:sdt>
           <w:sdtPr>
             <w:id w:val="-573587230"/>
             <w:bibliography/>
           </w:sdtPr>
-          <w:sdtEndPr/>
           <w:sdtContent>
             <w:p>
               <w:pPr>
@@ -37135,7 +37117,7 @@
           <w:lang w:eastAsia="ko-KR"/>
         </w:rPr>
       </w:pPr>
-      <w:bookmarkStart w:id="53" w:name="_Toc359576851"/>
+      <w:bookmarkStart w:id="55" w:name="_Toc359576851"/>
       <w:r>
         <w:rPr>
           <w:rFonts w:ascii="바탕" w:eastAsia="바탕" w:hAnsi="바탕" w:cs="Haansoft Batang"/>
@@ -37474,8 +37456,8 @@
           <w:lang w:eastAsia="ko-KR"/>
         </w:rPr>
       </w:pPr>
-      <w:bookmarkStart w:id="54" w:name="_Toc360107363"/>
-      <w:bookmarkStart w:id="55" w:name="_Toc415742512"/>
+      <w:bookmarkStart w:id="56" w:name="_Toc360107363"/>
+      <w:bookmarkStart w:id="57" w:name="_Toc415742512"/>
       <w:r>
         <w:rPr>
           <w:rFonts w:asciiTheme="minorEastAsia" w:eastAsiaTheme="minorEastAsia" w:hAnsiTheme="minorEastAsia" w:cs="굴림"/>
@@ -37513,8 +37495,8 @@
         </w:rPr>
         <w:t>)</w:t>
       </w:r>
-      <w:bookmarkEnd w:id="54"/>
-      <w:bookmarkEnd w:id="55"/>
+      <w:bookmarkEnd w:id="56"/>
+      <w:bookmarkEnd w:id="57"/>
     </w:p>
     <w:p>
       <w:pPr>
@@ -37560,13 +37542,13 @@
           <w:numId w:val="0"/>
         </w:numPr>
       </w:pPr>
-      <w:bookmarkStart w:id="56" w:name="_Toc415742513"/>
-      <w:bookmarkEnd w:id="53"/>
+      <w:bookmarkStart w:id="58" w:name="_Toc415742513"/>
+      <w:bookmarkEnd w:id="55"/>
       <w:r>
         <w:lastRenderedPageBreak/>
         <w:t>ACKNOWLEDGEMENT</w:t>
       </w:r>
-      <w:bookmarkEnd w:id="56"/>
+      <w:bookmarkEnd w:id="58"/>
     </w:p>
     <w:p>
       <w:pPr>
@@ -38255,11 +38237,11 @@
         </w:numPr>
         <w:jc w:val="center"/>
       </w:pPr>
-      <w:bookmarkStart w:id="57" w:name="_Toc415742514"/>
+      <w:bookmarkStart w:id="59" w:name="_Toc415742514"/>
       <w:r>
         <w:t>APPENDIX</w:t>
       </w:r>
-      <w:bookmarkEnd w:id="57"/>
+      <w:bookmarkEnd w:id="59"/>
     </w:p>
     <w:p>
       <w:pPr>
@@ -38361,7 +38343,7 @@
                     </pic:cNvPicPr>
                   </pic:nvPicPr>
                   <pic:blipFill>
-                    <a:blip r:embed="rId29">
+                    <a:blip r:embed="rId27">
                       <a:extLst>
                         <a:ext uri="{28A0092B-C50C-407E-A947-70E740481C1C}">
                           <a14:useLocalDpi xmlns:a14="http://schemas.microsoft.com/office/drawing/2010/main" val="0"/>
@@ -38453,7 +38435,7 @@
                     </pic:cNvPicPr>
                   </pic:nvPicPr>
                   <pic:blipFill>
-                    <a:blip r:embed="rId30">
+                    <a:blip r:embed="rId28">
                       <a:extLst>
                         <a:ext uri="{28A0092B-C50C-407E-A947-70E740481C1C}">
                           <a14:useLocalDpi xmlns:a14="http://schemas.microsoft.com/office/drawing/2010/main" val="0"/>
@@ -38560,7 +38542,7 @@
                     </pic:cNvPicPr>
                   </pic:nvPicPr>
                   <pic:blipFill>
-                    <a:blip r:embed="rId31">
+                    <a:blip r:embed="rId29">
                       <a:extLst>
                         <a:ext uri="{28A0092B-C50C-407E-A947-70E740481C1C}">
                           <a14:useLocalDpi xmlns:a14="http://schemas.microsoft.com/office/drawing/2010/main" val="0"/>
@@ -38652,7 +38634,7 @@
                     </pic:cNvPicPr>
                   </pic:nvPicPr>
                   <pic:blipFill>
-                    <a:blip r:embed="rId32">
+                    <a:blip r:embed="rId30">
                       <a:extLst>
                         <a:ext uri="{28A0092B-C50C-407E-A947-70E740481C1C}">
                           <a14:useLocalDpi xmlns:a14="http://schemas.microsoft.com/office/drawing/2010/main" val="0"/>
@@ -38744,7 +38726,7 @@
                     </pic:cNvPicPr>
                   </pic:nvPicPr>
                   <pic:blipFill>
-                    <a:blip r:embed="rId33">
+                    <a:blip r:embed="rId31">
                       <a:extLst>
                         <a:ext uri="{28A0092B-C50C-407E-A947-70E740481C1C}">
                           <a14:useLocalDpi xmlns:a14="http://schemas.microsoft.com/office/drawing/2010/main" val="0"/>
@@ -38836,7 +38818,7 @@
                     </pic:cNvPicPr>
                   </pic:nvPicPr>
                   <pic:blipFill>
-                    <a:blip r:embed="rId34">
+                    <a:blip r:embed="rId32">
                       <a:extLst>
                         <a:ext uri="{28A0092B-C50C-407E-A947-70E740481C1C}">
                           <a14:useLocalDpi xmlns:a14="http://schemas.microsoft.com/office/drawing/2010/main" val="0"/>
@@ -38967,7 +38949,7 @@
                     </pic:cNvPicPr>
                   </pic:nvPicPr>
                   <pic:blipFill>
-                    <a:blip r:embed="rId35">
+                    <a:blip r:embed="rId33">
                       <a:extLst>
                         <a:ext uri="{28A0092B-C50C-407E-A947-70E740481C1C}">
                           <a14:useLocalDpi xmlns:a14="http://schemas.microsoft.com/office/drawing/2010/main" val="0"/>
@@ -39024,7 +39006,7 @@
                     </pic:cNvPicPr>
                   </pic:nvPicPr>
                   <pic:blipFill>
-                    <a:blip r:embed="rId36">
+                    <a:blip r:embed="rId34">
                       <a:extLst>
                         <a:ext uri="{28A0092B-C50C-407E-A947-70E740481C1C}">
                           <a14:useLocalDpi xmlns:a14="http://schemas.microsoft.com/office/drawing/2010/main" val="0"/>
@@ -39145,7 +39127,7 @@
                     </pic:cNvPicPr>
                   </pic:nvPicPr>
                   <pic:blipFill>
-                    <a:blip r:embed="rId37">
+                    <a:blip r:embed="rId35">
                       <a:extLst>
                         <a:ext uri="{28A0092B-C50C-407E-A947-70E740481C1C}">
                           <a14:useLocalDpi xmlns:a14="http://schemas.microsoft.com/office/drawing/2010/main" val="0"/>
@@ -39202,7 +39184,7 @@
                     </pic:cNvPicPr>
                   </pic:nvPicPr>
                   <pic:blipFill>
-                    <a:blip r:embed="rId38">
+                    <a:blip r:embed="rId36">
                       <a:extLst>
                         <a:ext uri="{28A0092B-C50C-407E-A947-70E740481C1C}">
                           <a14:useLocalDpi xmlns:a14="http://schemas.microsoft.com/office/drawing/2010/main" val="0"/>
@@ -39274,7 +39256,6 @@
         <w:docPartUnique/>
       </w:docPartObj>
     </w:sdtPr>
-    <w:sdtEndPr/>
     <w:sdtContent>
       <w:p>
         <w:pPr>
@@ -39304,7 +39285,7 @@
             <w:rFonts w:cs="Times New Roman"/>
             <w:noProof/>
           </w:rPr>
-          <w:t>44</w:t>
+          <w:t>i</w:t>
         </w:r>
         <w:r>
           <w:rPr>
@@ -45150,7 +45131,7 @@
 </file>
 
 <file path=customXml/itemProps1.xml><?xml version="1.0" encoding="utf-8"?>
-<ds:datastoreItem xmlns:ds="http://schemas.openxmlformats.org/officeDocument/2006/customXml" ds:itemID="{35C3F482-72E8-4A41-992C-4F1197870591}">
+<ds:datastoreItem xmlns:ds="http://schemas.openxmlformats.org/officeDocument/2006/customXml" ds:itemID="{7B633139-BBCD-4150-BA21-E3912CE971EF}">
   <ds:schemaRefs>
     <ds:schemaRef ds:uri="http://schemas.openxmlformats.org/officeDocument/2006/bibliography"/>
   </ds:schemaRefs>

</xml_diff>